<commit_message>
added Effort-Test for e2Sum=e2Goal
</commit_message>
<xml_diff>
--- a/Dokumentation/Dokumente/Dokumentation-CASE-TOOL.docx
+++ b/Dokumentation/Dokumente/Dokumentation-CASE-TOOL.docx
@@ -2101,7 +2101,17 @@
         <w:t>Package Diagramm</w:t>
       </w:r>
     </w:p>
-    <w:p/>
+    <w:p>
+      <w:r>
+        <w:t>Nachdem das grobe Softwaregerüst somit festgelegt war, haben wir uns dazu entschieden einen zusätzlichen Start-Controller sowie eine Start-View zu implementieren, welche als alleinigen Zweck die Anzeige und das Aufrufen der entsprechenden Methoden im Modell zum Öffnen oder Erstellen von Dateien steuern müssen.</w:t>
+      </w:r>
+      <w:r>
+        <w:t xml:space="preserve"> Das hat den Vorteil, dass spätere Änderungen am Dateihandling ohne Probleme implementiert werden und sogar die ganze Darstellung sowie Steuerung problemlos getauscht werden könnte.</w:t>
+      </w:r>
+      <w:r>
+        <w:t xml:space="preserve"> Der Hauptcontroller des Programms (C_FRAME) ist somit unabhängig vom Dateihandling und muss nur die korrekte Benachrichtigung und Zuweisung von Funktionen der einzelnen Tabs zu den entsprechenden Controllern sicherstellen. Das entsprechende Interface I_C_FRAME ermöglicht auch hier das Tauschen einzelner Funktionen oder sogar des ganzen Controllers, solange gewährleistet ist, das ein neuer Frame-Controller das Interface implementiert und die Tab-Controller entsprechend ihrer Funktionen benachrichtigt.</w:t>
+      </w:r>
+    </w:p>
     <w:p/>
     <w:p/>
     <w:p>
@@ -2133,6 +2143,7 @@
           <w:sz w:val="32"/>
           <w:szCs w:val="24"/>
         </w:rPr>
+        <w:lastRenderedPageBreak/>
         <w:t>Struktur des Programms</w:t>
       </w:r>
       <w:bookmarkEnd w:id="12"/>
@@ -2180,7 +2191,6 @@
           <w:sz w:val="32"/>
           <w:szCs w:val="24"/>
         </w:rPr>
-        <w:lastRenderedPageBreak/>
         <w:t>Struktur der Projektdaten</w:t>
       </w:r>
       <w:bookmarkEnd w:id="13"/>

</xml_diff>

<commit_message>
added text for Test
</commit_message>
<xml_diff>
--- a/Dokumentation/Dokumente/Dokumentation-CASE-TOOL.docx
+++ b/Dokumentation/Dokumente/Dokumentation-CASE-TOOL.docx
@@ -2575,7 +2575,142 @@
     </w:p>
     <w:p>
       <w:r>
-        <w:t xml:space="preserve">Nachdem die Selbstoptimierung einen bedeutenden Einfluss auf das Gelingen zukünftiger Projekte hat, muss der Nutzer sich auf sie verlassen können, sodass auch hier Test mit Zweigüberdeckung konstruiert wurde. </w:t>
+        <w:t>Nachdem die Selbstoptimierung einen bedeutenden Einfluss auf das Gelingen zukünftiger Projekte hat, muss der Nutzer sich auf sie verlassen können, sodass auch hier Test</w:t>
+      </w:r>
+      <w:r>
+        <w:t>s</w:t>
+      </w:r>
+      <w:r>
+        <w:t xml:space="preserve"> mit Zweigüberdeckung </w:t>
+      </w:r>
+      <w:r>
+        <w:lastRenderedPageBreak/>
+        <w:t>konstruiert wurde</w:t>
+      </w:r>
+      <w:r>
+        <w:t>n</w:t>
+      </w:r>
+      <w:r>
+        <w:t>.</w:t>
+      </w:r>
+      <w:r>
+        <w:t xml:space="preserve"> </w:t>
+      </w:r>
+      <w:r>
+        <w:rPr>
+          <w:color w:val="C00000"/>
+        </w:rPr>
+        <w:t xml:space="preserve">Erklärung Algorithmus (als korrekt angenommen, da nur </w:t>
+      </w:r>
+      <w:proofErr w:type="spellStart"/>
+      <w:r>
+        <w:rPr>
+          <w:color w:val="C00000"/>
+        </w:rPr>
+        <w:t>Math</w:t>
+      </w:r>
+      <w:proofErr w:type="spellEnd"/>
+      <w:r>
+        <w:rPr>
+          <w:color w:val="C00000"/>
+        </w:rPr>
+        <w:t xml:space="preserve"> Funktionen angewendet werden?)</w:t>
+      </w:r>
+      <w:r>
+        <w:t xml:space="preserve"> </w:t>
+      </w:r>
+      <w:r>
+        <w:t xml:space="preserve">Sobald die notwendige Korrektur in Form der angepassten Summe der Einflussfaktoren E2 berechnet wurde folgt, wenn vom Nutzer die  </w:t>
+      </w:r>
+      <w:r>
+        <w:t>In der Klasse C_EFFORT sind hierfür die drei Methoden:</w:t>
+      </w:r>
+    </w:p>
+    <w:p>
+      <w:pPr>
+        <w:pStyle w:val="Listenabsatz"/>
+        <w:numPr>
+          <w:ilvl w:val="0"/>
+          <w:numId w:val="12"/>
+        </w:numPr>
+      </w:pPr>
+      <w:proofErr w:type="spellStart"/>
+      <w:proofErr w:type="gramStart"/>
+      <w:r>
+        <w:t>notifyAdjustFactors</w:t>
+      </w:r>
+      <w:proofErr w:type="spellEnd"/>
+      <w:r>
+        <w:t>(</w:t>
+      </w:r>
+      <w:proofErr w:type="gramEnd"/>
+      <w:r>
+        <w:t>)</w:t>
+      </w:r>
+    </w:p>
+    <w:p>
+      <w:pPr>
+        <w:pStyle w:val="Listenabsatz"/>
+        <w:numPr>
+          <w:ilvl w:val="0"/>
+          <w:numId w:val="12"/>
+        </w:numPr>
+      </w:pPr>
+      <w:proofErr w:type="spellStart"/>
+      <w:proofErr w:type="gramStart"/>
+      <w:r>
+        <w:t>increaseFactors</w:t>
+      </w:r>
+      <w:proofErr w:type="spellEnd"/>
+      <w:r>
+        <w:t>(</w:t>
+      </w:r>
+      <w:proofErr w:type="gramEnd"/>
+      <w:r>
+        <w:t>)</w:t>
+      </w:r>
+    </w:p>
+    <w:p>
+      <w:pPr>
+        <w:pStyle w:val="Listenabsatz"/>
+        <w:numPr>
+          <w:ilvl w:val="0"/>
+          <w:numId w:val="12"/>
+        </w:numPr>
+      </w:pPr>
+      <w:proofErr w:type="spellStart"/>
+      <w:proofErr w:type="gramStart"/>
+      <w:r>
+        <w:t>decreaseFactors</w:t>
+      </w:r>
+      <w:proofErr w:type="spellEnd"/>
+      <w:r>
+        <w:t>(</w:t>
+      </w:r>
+      <w:proofErr w:type="gramEnd"/>
+      <w:r>
+        <w:t>)</w:t>
+      </w:r>
+    </w:p>
+    <w:p>
+      <w:r>
+        <w:t xml:space="preserve">In der Methode </w:t>
+      </w:r>
+      <w:proofErr w:type="spellStart"/>
+      <w:proofErr w:type="gramStart"/>
+      <w:r>
+        <w:t>notifyAdjustFactors</w:t>
+      </w:r>
+      <w:proofErr w:type="spellEnd"/>
+      <w:r>
+        <w:t>(</w:t>
+      </w:r>
+      <w:proofErr w:type="gramEnd"/>
+      <w:r>
+        <w:t xml:space="preserve">) wird evaluiert ob und in welchem Umfang die Faktoren </w:t>
+      </w:r>
+      <w:r>
+        <w:t xml:space="preserve">geändert werden müssen, sowie ob eine reine Änderung der Faktoren überhaupt die tatsächliche Dauer des Projekts ergeben kann. Über die Faktoren können maximal </w:t>
       </w:r>
     </w:p>
     <w:p>
@@ -2969,6 +3104,119 @@
     </w:lvl>
   </w:abstractNum>
   <w:abstractNum w:abstractNumId="1" w15:restartNumberingAfterBreak="0">
+    <w:nsid w:val="0B3931C2"/>
+    <w:multiLevelType w:val="hybridMultilevel"/>
+    <w:tmpl w:val="4D74DEDC"/>
+    <w:lvl w:ilvl="0" w:tplc="04070001">
+      <w:start w:val="1"/>
+      <w:numFmt w:val="bullet"/>
+      <w:lvlText w:val=""/>
+      <w:lvlJc w:val="left"/>
+      <w:pPr>
+        <w:ind w:left="720" w:hanging="360"/>
+      </w:pPr>
+      <w:rPr>
+        <w:rFonts w:ascii="Symbol" w:hAnsi="Symbol" w:hint="default"/>
+      </w:rPr>
+    </w:lvl>
+    <w:lvl w:ilvl="1" w:tplc="04070003" w:tentative="1">
+      <w:start w:val="1"/>
+      <w:numFmt w:val="bullet"/>
+      <w:lvlText w:val="o"/>
+      <w:lvlJc w:val="left"/>
+      <w:pPr>
+        <w:ind w:left="1440" w:hanging="360"/>
+      </w:pPr>
+      <w:rPr>
+        <w:rFonts w:ascii="Courier New" w:hAnsi="Courier New" w:hint="default"/>
+      </w:rPr>
+    </w:lvl>
+    <w:lvl w:ilvl="2" w:tplc="04070005" w:tentative="1">
+      <w:start w:val="1"/>
+      <w:numFmt w:val="bullet"/>
+      <w:lvlText w:val=""/>
+      <w:lvlJc w:val="left"/>
+      <w:pPr>
+        <w:ind w:left="2160" w:hanging="360"/>
+      </w:pPr>
+      <w:rPr>
+        <w:rFonts w:ascii="Wingdings" w:hAnsi="Wingdings" w:hint="default"/>
+      </w:rPr>
+    </w:lvl>
+    <w:lvl w:ilvl="3" w:tplc="04070001" w:tentative="1">
+      <w:start w:val="1"/>
+      <w:numFmt w:val="bullet"/>
+      <w:lvlText w:val=""/>
+      <w:lvlJc w:val="left"/>
+      <w:pPr>
+        <w:ind w:left="2880" w:hanging="360"/>
+      </w:pPr>
+      <w:rPr>
+        <w:rFonts w:ascii="Symbol" w:hAnsi="Symbol" w:hint="default"/>
+      </w:rPr>
+    </w:lvl>
+    <w:lvl w:ilvl="4" w:tplc="04070003" w:tentative="1">
+      <w:start w:val="1"/>
+      <w:numFmt w:val="bullet"/>
+      <w:lvlText w:val="o"/>
+      <w:lvlJc w:val="left"/>
+      <w:pPr>
+        <w:ind w:left="3600" w:hanging="360"/>
+      </w:pPr>
+      <w:rPr>
+        <w:rFonts w:ascii="Courier New" w:hAnsi="Courier New" w:hint="default"/>
+      </w:rPr>
+    </w:lvl>
+    <w:lvl w:ilvl="5" w:tplc="04070005" w:tentative="1">
+      <w:start w:val="1"/>
+      <w:numFmt w:val="bullet"/>
+      <w:lvlText w:val=""/>
+      <w:lvlJc w:val="left"/>
+      <w:pPr>
+        <w:ind w:left="4320" w:hanging="360"/>
+      </w:pPr>
+      <w:rPr>
+        <w:rFonts w:ascii="Wingdings" w:hAnsi="Wingdings" w:hint="default"/>
+      </w:rPr>
+    </w:lvl>
+    <w:lvl w:ilvl="6" w:tplc="04070001" w:tentative="1">
+      <w:start w:val="1"/>
+      <w:numFmt w:val="bullet"/>
+      <w:lvlText w:val=""/>
+      <w:lvlJc w:val="left"/>
+      <w:pPr>
+        <w:ind w:left="5040" w:hanging="360"/>
+      </w:pPr>
+      <w:rPr>
+        <w:rFonts w:ascii="Symbol" w:hAnsi="Symbol" w:hint="default"/>
+      </w:rPr>
+    </w:lvl>
+    <w:lvl w:ilvl="7" w:tplc="04070003" w:tentative="1">
+      <w:start w:val="1"/>
+      <w:numFmt w:val="bullet"/>
+      <w:lvlText w:val="o"/>
+      <w:lvlJc w:val="left"/>
+      <w:pPr>
+        <w:ind w:left="5760" w:hanging="360"/>
+      </w:pPr>
+      <w:rPr>
+        <w:rFonts w:ascii="Courier New" w:hAnsi="Courier New" w:hint="default"/>
+      </w:rPr>
+    </w:lvl>
+    <w:lvl w:ilvl="8" w:tplc="04070005" w:tentative="1">
+      <w:start w:val="1"/>
+      <w:numFmt w:val="bullet"/>
+      <w:lvlText w:val=""/>
+      <w:lvlJc w:val="left"/>
+      <w:pPr>
+        <w:ind w:left="6480" w:hanging="360"/>
+      </w:pPr>
+      <w:rPr>
+        <w:rFonts w:ascii="Wingdings" w:hAnsi="Wingdings" w:hint="default"/>
+      </w:rPr>
+    </w:lvl>
+  </w:abstractNum>
+  <w:abstractNum w:abstractNumId="2" w15:restartNumberingAfterBreak="0">
     <w:nsid w:val="0C8035B4"/>
     <w:multiLevelType w:val="multilevel"/>
     <w:tmpl w:val="E098C9C8"/>
@@ -3085,7 +3333,7 @@
       </w:rPr>
     </w:lvl>
   </w:abstractNum>
-  <w:abstractNum w:abstractNumId="2" w15:restartNumberingAfterBreak="0">
+  <w:abstractNum w:abstractNumId="3" w15:restartNumberingAfterBreak="0">
     <w:nsid w:val="0CDB5998"/>
     <w:multiLevelType w:val="hybridMultilevel"/>
     <w:tmpl w:val="B0B6AAEC"/>
@@ -3175,7 +3423,7 @@
       </w:pPr>
     </w:lvl>
   </w:abstractNum>
-  <w:abstractNum w:abstractNumId="3" w15:restartNumberingAfterBreak="0">
+  <w:abstractNum w:abstractNumId="4" w15:restartNumberingAfterBreak="0">
     <w:nsid w:val="0E9175D9"/>
     <w:multiLevelType w:val="hybridMultilevel"/>
     <w:tmpl w:val="8EFE1B6A"/>
@@ -3261,7 +3509,7 @@
       </w:pPr>
     </w:lvl>
   </w:abstractNum>
-  <w:abstractNum w:abstractNumId="4" w15:restartNumberingAfterBreak="0">
+  <w:abstractNum w:abstractNumId="5" w15:restartNumberingAfterBreak="0">
     <w:nsid w:val="3B2F3156"/>
     <w:multiLevelType w:val="hybridMultilevel"/>
     <w:tmpl w:val="E9E463F4"/>
@@ -3347,7 +3595,7 @@
       </w:pPr>
     </w:lvl>
   </w:abstractNum>
-  <w:abstractNum w:abstractNumId="5" w15:restartNumberingAfterBreak="0">
+  <w:abstractNum w:abstractNumId="6" w15:restartNumberingAfterBreak="0">
     <w:nsid w:val="4F1E01E0"/>
     <w:multiLevelType w:val="multilevel"/>
     <w:tmpl w:val="62166A88"/>
@@ -3460,7 +3708,7 @@
       </w:rPr>
     </w:lvl>
   </w:abstractNum>
-  <w:abstractNum w:abstractNumId="6" w15:restartNumberingAfterBreak="0">
+  <w:abstractNum w:abstractNumId="7" w15:restartNumberingAfterBreak="0">
     <w:nsid w:val="53FE6BEE"/>
     <w:multiLevelType w:val="multilevel"/>
     <w:tmpl w:val="0407001F"/>
@@ -3546,7 +3794,7 @@
       </w:pPr>
     </w:lvl>
   </w:abstractNum>
-  <w:abstractNum w:abstractNumId="7" w15:restartNumberingAfterBreak="0">
+  <w:abstractNum w:abstractNumId="8" w15:restartNumberingAfterBreak="0">
     <w:nsid w:val="5B56436E"/>
     <w:multiLevelType w:val="multilevel"/>
     <w:tmpl w:val="0407001F"/>
@@ -3632,7 +3880,7 @@
       </w:pPr>
     </w:lvl>
   </w:abstractNum>
-  <w:abstractNum w:abstractNumId="8" w15:restartNumberingAfterBreak="0">
+  <w:abstractNum w:abstractNumId="9" w15:restartNumberingAfterBreak="0">
     <w:nsid w:val="5DC51CD0"/>
     <w:multiLevelType w:val="multilevel"/>
     <w:tmpl w:val="7DF470A6"/>
@@ -3750,7 +3998,7 @@
       </w:rPr>
     </w:lvl>
   </w:abstractNum>
-  <w:abstractNum w:abstractNumId="9" w15:restartNumberingAfterBreak="0">
+  <w:abstractNum w:abstractNumId="10" w15:restartNumberingAfterBreak="0">
     <w:nsid w:val="63E06534"/>
     <w:multiLevelType w:val="multilevel"/>
     <w:tmpl w:val="0407001F"/>
@@ -3836,7 +4084,7 @@
       </w:pPr>
     </w:lvl>
   </w:abstractNum>
-  <w:abstractNum w:abstractNumId="10" w15:restartNumberingAfterBreak="0">
+  <w:abstractNum w:abstractNumId="11" w15:restartNumberingAfterBreak="0">
     <w:nsid w:val="6B8E06F6"/>
     <w:multiLevelType w:val="multilevel"/>
     <w:tmpl w:val="66C88DD0"/>
@@ -3954,37 +4202,40 @@
     </w:lvl>
   </w:abstractNum>
   <w:num w:numId="1">
+    <w:abstractNumId w:val="9"/>
+  </w:num>
+  <w:num w:numId="2">
+    <w:abstractNumId w:val="10"/>
+  </w:num>
+  <w:num w:numId="3">
     <w:abstractNumId w:val="8"/>
   </w:num>
-  <w:num w:numId="2">
-    <w:abstractNumId w:val="9"/>
+  <w:num w:numId="4">
+    <w:abstractNumId w:val="5"/>
   </w:num>
-  <w:num w:numId="3">
+  <w:num w:numId="5">
+    <w:abstractNumId w:val="6"/>
+  </w:num>
+  <w:num w:numId="6">
     <w:abstractNumId w:val="7"/>
   </w:num>
-  <w:num w:numId="4">
-    <w:abstractNumId w:val="4"/>
-  </w:num>
-  <w:num w:numId="5">
-    <w:abstractNumId w:val="5"/>
-  </w:num>
-  <w:num w:numId="6">
-    <w:abstractNumId w:val="6"/>
-  </w:num>
   <w:num w:numId="7">
-    <w:abstractNumId w:val="10"/>
+    <w:abstractNumId w:val="11"/>
   </w:num>
   <w:num w:numId="8">
-    <w:abstractNumId w:val="1"/>
+    <w:abstractNumId w:val="2"/>
   </w:num>
   <w:num w:numId="9">
     <w:abstractNumId w:val="0"/>
   </w:num>
   <w:num w:numId="10">
-    <w:abstractNumId w:val="2"/>
+    <w:abstractNumId w:val="3"/>
   </w:num>
   <w:num w:numId="11">
-    <w:abstractNumId w:val="3"/>
+    <w:abstractNumId w:val="4"/>
+  </w:num>
+  <w:num w:numId="12">
+    <w:abstractNumId w:val="1"/>
   </w:num>
 </w:numbering>
 </file>

</xml_diff>

<commit_message>
updated Doku, renamed e2Goal
</commit_message>
<xml_diff>
--- a/Dokumentation/Dokumente/Dokumentation-CASE-TOOL.docx
+++ b/Dokumentation/Dokumente/Dokumentation-CASE-TOOL.docx
@@ -229,17 +229,6 @@
     <w:p>
       <w:pPr>
         <w:spacing w:line="360" w:lineRule="auto"/>
-        <w:jc w:val="center"/>
-        <w:rPr>
-          <w:rFonts w:ascii="Arial" w:hAnsi="Arial" w:cs="Arial"/>
-          <w:sz w:val="30"/>
-          <w:szCs w:val="30"/>
-        </w:rPr>
-      </w:pPr>
-    </w:p>
-    <w:p>
-      <w:pPr>
-        <w:spacing w:line="360" w:lineRule="auto"/>
         <w:jc w:val="both"/>
         <w:rPr>
           <w:rFonts w:ascii="Arial" w:hAnsi="Arial" w:cs="Arial"/>
@@ -592,7 +581,6 @@
                 <w:sz w:val="24"/>
                 <w:szCs w:val="24"/>
               </w:rPr>
-              <w:lastRenderedPageBreak/>
               <w:t>Datum</w:t>
             </w:r>
             <w:r>
@@ -760,7 +748,7 @@
             </w:rPr>
             <w:fldChar w:fldCharType="separate"/>
           </w:r>
-          <w:hyperlink w:anchor="_Toc42508024" w:history="1">
+          <w:hyperlink w:anchor="_Toc42845978" w:history="1">
             <w:r>
               <w:rPr>
                 <w:rStyle w:val="Hyperlink"/>
@@ -805,7 +793,7 @@
                 <w:noProof/>
                 <w:webHidden/>
               </w:rPr>
-              <w:instrText xml:space="preserve"> PAGEREF _Toc42508024 \h </w:instrText>
+              <w:instrText xml:space="preserve"> PAGEREF _Toc42845978 \h </w:instrText>
             </w:r>
             <w:r>
               <w:rPr>
@@ -850,7 +838,7 @@
               <w:szCs w:val="24"/>
             </w:rPr>
           </w:pPr>
-          <w:hyperlink w:anchor="_Toc42508025" w:history="1">
+          <w:hyperlink w:anchor="_Toc42845979" w:history="1">
             <w:r>
               <w:rPr>
                 <w:rStyle w:val="Hyperlink"/>
@@ -895,7 +883,7 @@
                 <w:noProof/>
                 <w:webHidden/>
               </w:rPr>
-              <w:instrText xml:space="preserve"> PAGEREF _Toc42508025 \h </w:instrText>
+              <w:instrText xml:space="preserve"> PAGEREF _Toc42845979 \h </w:instrText>
             </w:r>
             <w:r>
               <w:rPr>
@@ -940,7 +928,7 @@
               <w:szCs w:val="24"/>
             </w:rPr>
           </w:pPr>
-          <w:hyperlink w:anchor="_Toc42508027" w:history="1">
+          <w:hyperlink w:anchor="_Toc42845981" w:history="1">
             <w:r>
               <w:rPr>
                 <w:rStyle w:val="Hyperlink"/>
@@ -985,7 +973,7 @@
                 <w:noProof/>
                 <w:webHidden/>
               </w:rPr>
-              <w:instrText xml:space="preserve"> PAGEREF _Toc42508027 \h </w:instrText>
+              <w:instrText xml:space="preserve"> PAGEREF _Toc42845981 \h </w:instrText>
             </w:r>
             <w:r>
               <w:rPr>
@@ -1030,7 +1018,7 @@
               <w:szCs w:val="24"/>
             </w:rPr>
           </w:pPr>
-          <w:hyperlink w:anchor="_Toc42508028" w:history="1">
+          <w:hyperlink w:anchor="_Toc42845982" w:history="1">
             <w:r>
               <w:rPr>
                 <w:rStyle w:val="Hyperlink"/>
@@ -1054,7 +1042,7 @@
                 <w:rFonts w:ascii="Arial" w:hAnsi="Arial" w:cs="Arial"/>
                 <w:noProof/>
               </w:rPr>
-              <w:t>Struktur des Programms</w:t>
+              <w:t>MODEL (Struktur der Projektdaten)</w:t>
             </w:r>
             <w:r>
               <w:rPr>
@@ -1075,7 +1063,7 @@
                 <w:noProof/>
                 <w:webHidden/>
               </w:rPr>
-              <w:instrText xml:space="preserve"> PAGEREF _Toc42508028 \h </w:instrText>
+              <w:instrText xml:space="preserve"> PAGEREF _Toc42845982 \h </w:instrText>
             </w:r>
             <w:r>
               <w:rPr>
@@ -1095,7 +1083,7 @@
                 <w:noProof/>
                 <w:webHidden/>
               </w:rPr>
-              <w:t>3</w:t>
+              <w:t>4</w:t>
             </w:r>
             <w:r>
               <w:rPr>
@@ -1120,7 +1108,7 @@
               <w:szCs w:val="24"/>
             </w:rPr>
           </w:pPr>
-          <w:hyperlink w:anchor="_Toc42508029" w:history="1">
+          <w:hyperlink w:anchor="_Toc42845983" w:history="1">
             <w:r>
               <w:rPr>
                 <w:rStyle w:val="Hyperlink"/>
@@ -1144,7 +1132,7 @@
                 <w:rFonts w:ascii="Arial" w:hAnsi="Arial" w:cs="Arial"/>
                 <w:noProof/>
               </w:rPr>
-              <w:t>Struktur der Projektdaten</w:t>
+              <w:t>VIEW</w:t>
             </w:r>
             <w:r>
               <w:rPr>
@@ -1165,7 +1153,7 @@
                 <w:noProof/>
                 <w:webHidden/>
               </w:rPr>
-              <w:instrText xml:space="preserve"> PAGEREF _Toc42508029 \h </w:instrText>
+              <w:instrText xml:space="preserve"> PAGEREF _Toc42845983 \h </w:instrText>
             </w:r>
             <w:r>
               <w:rPr>
@@ -1185,7 +1173,97 @@
                 <w:noProof/>
                 <w:webHidden/>
               </w:rPr>
-              <w:t>3</w:t>
+              <w:t>4</w:t>
+            </w:r>
+            <w:r>
+              <w:rPr>
+                <w:noProof/>
+                <w:webHidden/>
+              </w:rPr>
+              <w:fldChar w:fldCharType="end"/>
+            </w:r>
+          </w:hyperlink>
+        </w:p>
+        <w:p>
+          <w:pPr>
+            <w:pStyle w:val="Verzeichnis1"/>
+            <w:tabs>
+              <w:tab w:val="left" w:pos="720"/>
+              <w:tab w:val="right" w:leader="dot" w:pos="9062"/>
+            </w:tabs>
+            <w:rPr>
+              <w:rFonts w:cstheme="minorBidi"/>
+              <w:noProof/>
+              <w:sz w:val="24"/>
+              <w:szCs w:val="24"/>
+            </w:rPr>
+          </w:pPr>
+          <w:hyperlink w:anchor="_Toc42845984" w:history="1">
+            <w:r>
+              <w:rPr>
+                <w:rStyle w:val="Hyperlink"/>
+                <w:rFonts w:ascii="Arial" w:hAnsi="Arial" w:cs="Arial"/>
+                <w:noProof/>
+              </w:rPr>
+              <w:t>3.3.</w:t>
+            </w:r>
+            <w:r>
+              <w:rPr>
+                <w:rFonts w:cstheme="minorBidi"/>
+                <w:noProof/>
+                <w:sz w:val="24"/>
+                <w:szCs w:val="24"/>
+              </w:rPr>
+              <w:tab/>
+            </w:r>
+            <w:r>
+              <w:rPr>
+                <w:rStyle w:val="Hyperlink"/>
+                <w:rFonts w:ascii="Arial" w:hAnsi="Arial" w:cs="Arial"/>
+                <w:noProof/>
+              </w:rPr>
+              <w:t>CONTROLLER</w:t>
+            </w:r>
+            <w:r>
+              <w:rPr>
+                <w:noProof/>
+                <w:webHidden/>
+              </w:rPr>
+              <w:tab/>
+            </w:r>
+            <w:r>
+              <w:rPr>
+                <w:noProof/>
+                <w:webHidden/>
+              </w:rPr>
+              <w:fldChar w:fldCharType="begin"/>
+            </w:r>
+            <w:r>
+              <w:rPr>
+                <w:noProof/>
+                <w:webHidden/>
+              </w:rPr>
+              <w:instrText xml:space="preserve"> PAGEREF _Toc42845984 \h </w:instrText>
+            </w:r>
+            <w:r>
+              <w:rPr>
+                <w:noProof/>
+                <w:webHidden/>
+              </w:rPr>
+            </w:r>
+            <w:r>
+              <w:rPr>
+                <w:noProof/>
+                <w:webHidden/>
+              </w:rPr>
+              <w:fldChar w:fldCharType="separate"/>
+            </w:r>
+            <w:r>
+              <w:rPr>
+                <w:noProof/>
+                <w:webHidden/>
+              </w:rPr>
+              <w:t>4</w:t>
             </w:r>
             <w:r>
               <w:rPr>
@@ -1210,7 +1288,7 @@
               <w:szCs w:val="24"/>
             </w:rPr>
           </w:pPr>
-          <w:hyperlink w:anchor="_Toc42508033" w:history="1">
+          <w:hyperlink w:anchor="_Toc42845988" w:history="1">
             <w:r>
               <w:rPr>
                 <w:rStyle w:val="Hyperlink"/>
@@ -1255,7 +1333,7 @@
                 <w:noProof/>
                 <w:webHidden/>
               </w:rPr>
-              <w:instrText xml:space="preserve"> PAGEREF _Toc42508033 \h </w:instrText>
+              <w:instrText xml:space="preserve"> PAGEREF _Toc42845988 \h </w:instrText>
             </w:r>
             <w:r>
               <w:rPr>
@@ -1275,7 +1353,7 @@
                 <w:noProof/>
                 <w:webHidden/>
               </w:rPr>
-              <w:t>3</w:t>
+              <w:t>4</w:t>
             </w:r>
             <w:r>
               <w:rPr>
@@ -1300,7 +1378,7 @@
               <w:szCs w:val="24"/>
             </w:rPr>
           </w:pPr>
-          <w:hyperlink w:anchor="_Toc42508034" w:history="1">
+          <w:hyperlink w:anchor="_Toc42845989" w:history="1">
             <w:r>
               <w:rPr>
                 <w:rStyle w:val="Hyperlink"/>
@@ -1345,7 +1423,7 @@
                 <w:noProof/>
                 <w:webHidden/>
               </w:rPr>
-              <w:instrText xml:space="preserve"> PAGEREF _Toc42508034 \h </w:instrText>
+              <w:instrText xml:space="preserve"> PAGEREF _Toc42845989 \h </w:instrText>
             </w:r>
             <w:r>
               <w:rPr>
@@ -1365,7 +1443,7 @@
                 <w:noProof/>
                 <w:webHidden/>
               </w:rPr>
-              <w:t>3</w:t>
+              <w:t>4</w:t>
             </w:r>
             <w:r>
               <w:rPr>
@@ -1390,7 +1468,7 @@
               <w:szCs w:val="24"/>
             </w:rPr>
           </w:pPr>
-          <w:hyperlink w:anchor="_Toc42508035" w:history="1">
+          <w:hyperlink w:anchor="_Toc42845990" w:history="1">
             <w:r>
               <w:rPr>
                 <w:rStyle w:val="Hyperlink"/>
@@ -1435,7 +1513,7 @@
                 <w:noProof/>
                 <w:webHidden/>
               </w:rPr>
-              <w:instrText xml:space="preserve"> PAGEREF _Toc42508035 \h </w:instrText>
+              <w:instrText xml:space="preserve"> PAGEREF _Toc42845990 \h </w:instrText>
             </w:r>
             <w:r>
               <w:rPr>
@@ -1455,7 +1533,97 @@
                 <w:noProof/>
                 <w:webHidden/>
               </w:rPr>
-              <w:t>3</w:t>
+              <w:t>4</w:t>
+            </w:r>
+            <w:r>
+              <w:rPr>
+                <w:noProof/>
+                <w:webHidden/>
+              </w:rPr>
+              <w:fldChar w:fldCharType="end"/>
+            </w:r>
+          </w:hyperlink>
+        </w:p>
+        <w:p>
+          <w:pPr>
+            <w:pStyle w:val="Verzeichnis1"/>
+            <w:tabs>
+              <w:tab w:val="left" w:pos="720"/>
+              <w:tab w:val="right" w:leader="dot" w:pos="9062"/>
+            </w:tabs>
+            <w:rPr>
+              <w:rFonts w:cstheme="minorBidi"/>
+              <w:noProof/>
+              <w:sz w:val="24"/>
+              <w:szCs w:val="24"/>
+            </w:rPr>
+          </w:pPr>
+          <w:hyperlink w:anchor="_Toc42845991" w:history="1">
+            <w:r>
+              <w:rPr>
+                <w:rStyle w:val="Hyperlink"/>
+                <w:rFonts w:ascii="Arial" w:hAnsi="Arial" w:cs="Arial"/>
+                <w:noProof/>
+              </w:rPr>
+              <w:t>4.3.</w:t>
+            </w:r>
+            <w:r>
+              <w:rPr>
+                <w:rFonts w:cstheme="minorBidi"/>
+                <w:noProof/>
+                <w:sz w:val="24"/>
+                <w:szCs w:val="24"/>
+              </w:rPr>
+              <w:tab/>
+            </w:r>
+            <w:r>
+              <w:rPr>
+                <w:rStyle w:val="Hyperlink"/>
+                <w:rFonts w:ascii="Arial" w:hAnsi="Arial" w:cs="Arial"/>
+                <w:noProof/>
+              </w:rPr>
+              <w:t>Factory</w:t>
+            </w:r>
+            <w:r>
+              <w:rPr>
+                <w:noProof/>
+                <w:webHidden/>
+              </w:rPr>
+              <w:tab/>
+            </w:r>
+            <w:r>
+              <w:rPr>
+                <w:noProof/>
+                <w:webHidden/>
+              </w:rPr>
+              <w:fldChar w:fldCharType="begin"/>
+            </w:r>
+            <w:r>
+              <w:rPr>
+                <w:noProof/>
+                <w:webHidden/>
+              </w:rPr>
+              <w:instrText xml:space="preserve"> PAGEREF _Toc42845991 \h </w:instrText>
+            </w:r>
+            <w:r>
+              <w:rPr>
+                <w:noProof/>
+                <w:webHidden/>
+              </w:rPr>
+            </w:r>
+            <w:r>
+              <w:rPr>
+                <w:noProof/>
+                <w:webHidden/>
+              </w:rPr>
+              <w:fldChar w:fldCharType="separate"/>
+            </w:r>
+            <w:r>
+              <w:rPr>
+                <w:noProof/>
+                <w:webHidden/>
+              </w:rPr>
+              <w:t>4</w:t>
             </w:r>
             <w:r>
               <w:rPr>
@@ -1480,7 +1648,7 @@
               <w:szCs w:val="24"/>
             </w:rPr>
           </w:pPr>
-          <w:hyperlink w:anchor="_Toc42508036" w:history="1">
+          <w:hyperlink w:anchor="_Toc42845992" w:history="1">
             <w:r>
               <w:rPr>
                 <w:rStyle w:val="Hyperlink"/>
@@ -1525,7 +1693,7 @@
                 <w:noProof/>
                 <w:webHidden/>
               </w:rPr>
-              <w:instrText xml:space="preserve"> PAGEREF _Toc42508036 \h </w:instrText>
+              <w:instrText xml:space="preserve"> PAGEREF _Toc42845992 \h </w:instrText>
             </w:r>
             <w:r>
               <w:rPr>
@@ -1545,7 +1713,7 @@
                 <w:noProof/>
                 <w:webHidden/>
               </w:rPr>
-              <w:t>3</w:t>
+              <w:t>4</w:t>
             </w:r>
             <w:r>
               <w:rPr>
@@ -1570,7 +1738,7 @@
               <w:szCs w:val="24"/>
             </w:rPr>
           </w:pPr>
-          <w:hyperlink w:anchor="_Toc42508037" w:history="1">
+          <w:hyperlink w:anchor="_Toc42845993" w:history="1">
             <w:r>
               <w:rPr>
                 <w:rStyle w:val="Hyperlink"/>
@@ -1615,7 +1783,7 @@
                 <w:noProof/>
                 <w:webHidden/>
               </w:rPr>
-              <w:instrText xml:space="preserve"> PAGEREF _Toc42508037 \h </w:instrText>
+              <w:instrText xml:space="preserve"> PAGEREF _Toc42845993 \h </w:instrText>
             </w:r>
             <w:r>
               <w:rPr>
@@ -1635,7 +1803,7 @@
                 <w:noProof/>
                 <w:webHidden/>
               </w:rPr>
-              <w:t>3</w:t>
+              <w:t>4</w:t>
             </w:r>
             <w:r>
               <w:rPr>
@@ -1660,7 +1828,7 @@
               <w:szCs w:val="24"/>
             </w:rPr>
           </w:pPr>
-          <w:hyperlink w:anchor="_Toc42508038" w:history="1">
+          <w:hyperlink w:anchor="_Toc42845994" w:history="1">
             <w:r>
               <w:rPr>
                 <w:rStyle w:val="Hyperlink"/>
@@ -1705,7 +1873,7 @@
                 <w:noProof/>
                 <w:webHidden/>
               </w:rPr>
-              <w:instrText xml:space="preserve"> PAGEREF _Toc42508038 \h </w:instrText>
+              <w:instrText xml:space="preserve"> PAGEREF _Toc42845994 \h </w:instrText>
             </w:r>
             <w:r>
               <w:rPr>
@@ -1725,7 +1893,7 @@
                 <w:noProof/>
                 <w:webHidden/>
               </w:rPr>
-              <w:t>3</w:t>
+              <w:t>4</w:t>
             </w:r>
             <w:r>
               <w:rPr>
@@ -1750,7 +1918,7 @@
               <w:szCs w:val="24"/>
             </w:rPr>
           </w:pPr>
-          <w:hyperlink w:anchor="_Toc42508039" w:history="1">
+          <w:hyperlink w:anchor="_Toc42845995" w:history="1">
             <w:r>
               <w:rPr>
                 <w:rStyle w:val="Hyperlink"/>
@@ -1795,7 +1963,7 @@
                 <w:noProof/>
                 <w:webHidden/>
               </w:rPr>
-              <w:instrText xml:space="preserve"> PAGEREF _Toc42508039 \h </w:instrText>
+              <w:instrText xml:space="preserve"> PAGEREF _Toc42845995 \h </w:instrText>
             </w:r>
             <w:r>
               <w:rPr>
@@ -1815,7 +1983,7 @@
                 <w:noProof/>
                 <w:webHidden/>
               </w:rPr>
-              <w:t>3</w:t>
+              <w:t>5</w:t>
             </w:r>
             <w:r>
               <w:rPr>
@@ -1895,7 +2063,7 @@
         <w:lastRenderedPageBreak/>
         <w:t xml:space="preserve"> </w:t>
       </w:r>
-      <w:bookmarkStart w:id="3" w:name="_Toc42508024"/>
+      <w:bookmarkStart w:id="3" w:name="_Toc42845978"/>
       <w:r>
         <w:rPr>
           <w:rFonts w:ascii="Arial" w:hAnsi="Arial" w:cs="Arial"/>
@@ -1951,7 +2119,7 @@
         </w:rPr>
         <w:t xml:space="preserve"> </w:t>
       </w:r>
-      <w:bookmarkStart w:id="6" w:name="_Toc42508025"/>
+      <w:bookmarkStart w:id="6" w:name="_Toc42845979"/>
       <w:r>
         <w:rPr>
           <w:rFonts w:ascii="Arial" w:hAnsi="Arial" w:cs="Arial"/>
@@ -2028,8 +2196,10 @@
       </w:pPr>
       <w:bookmarkStart w:id="9" w:name="_Toc21688794"/>
       <w:bookmarkStart w:id="10" w:name="_Toc42508026"/>
+      <w:bookmarkStart w:id="11" w:name="_Toc42845980"/>
       <w:bookmarkEnd w:id="9"/>
       <w:bookmarkEnd w:id="10"/>
+      <w:bookmarkEnd w:id="11"/>
     </w:p>
     <w:p>
       <w:pPr>
@@ -2052,7 +2222,7 @@
         </w:rPr>
         <w:t xml:space="preserve"> </w:t>
       </w:r>
-      <w:bookmarkStart w:id="11" w:name="_Toc42508027"/>
+      <w:bookmarkStart w:id="12" w:name="_Toc42845981"/>
       <w:r>
         <w:rPr>
           <w:rFonts w:ascii="Arial" w:hAnsi="Arial" w:cs="Arial"/>
@@ -2060,7 +2230,7 @@
         </w:rPr>
         <w:t>Programmstruktur</w:t>
       </w:r>
-      <w:bookmarkEnd w:id="11"/>
+      <w:bookmarkEnd w:id="12"/>
     </w:p>
     <w:p>
       <w:pPr>
@@ -2173,6 +2343,7 @@
           <w:szCs w:val="24"/>
         </w:rPr>
       </w:pPr>
+      <w:bookmarkStart w:id="13" w:name="_Toc42845982"/>
       <w:r>
         <w:rPr>
           <w:rFonts w:ascii="Arial" w:hAnsi="Arial" w:cs="Arial"/>
@@ -2191,6 +2362,7 @@
         </w:rPr>
         <w:t xml:space="preserve"> (Struktur der Projektdaten)</w:t>
       </w:r>
+      <w:bookmarkEnd w:id="13"/>
     </w:p>
     <w:p>
       <w:pPr>
@@ -2208,6 +2380,7 @@
           <w:szCs w:val="24"/>
         </w:rPr>
       </w:pPr>
+      <w:bookmarkStart w:id="14" w:name="_Toc42845983"/>
       <w:r>
         <w:rPr>
           <w:rFonts w:ascii="Arial" w:hAnsi="Arial" w:cs="Arial"/>
@@ -2217,6 +2390,7 @@
         </w:rPr>
         <w:t>VIEW</w:t>
       </w:r>
+      <w:bookmarkEnd w:id="14"/>
     </w:p>
     <w:p>
       <w:pPr>
@@ -2234,6 +2408,7 @@
           <w:szCs w:val="24"/>
         </w:rPr>
       </w:pPr>
+      <w:bookmarkStart w:id="15" w:name="_Toc42845984"/>
       <w:r>
         <w:rPr>
           <w:rFonts w:ascii="Arial" w:hAnsi="Arial" w:cs="Arial"/>
@@ -2243,6 +2418,7 @@
         </w:rPr>
         <w:t>CONTROLLER</w:t>
       </w:r>
+      <w:bookmarkEnd w:id="15"/>
     </w:p>
     <w:p>
       <w:pPr>
@@ -2301,10 +2477,12 @@
           <w:szCs w:val="32"/>
         </w:rPr>
       </w:pPr>
-      <w:bookmarkStart w:id="12" w:name="_Toc21688796"/>
-      <w:bookmarkStart w:id="13" w:name="_Toc42508030"/>
-      <w:bookmarkEnd w:id="12"/>
-      <w:bookmarkEnd w:id="13"/>
+      <w:bookmarkStart w:id="16" w:name="_Toc21688796"/>
+      <w:bookmarkStart w:id="17" w:name="_Toc42508030"/>
+      <w:bookmarkStart w:id="18" w:name="_Toc42845985"/>
+      <w:bookmarkEnd w:id="16"/>
+      <w:bookmarkEnd w:id="17"/>
+      <w:bookmarkEnd w:id="18"/>
     </w:p>
     <w:p>
       <w:pPr>
@@ -2327,10 +2505,12 @@
           <w:szCs w:val="32"/>
         </w:rPr>
       </w:pPr>
-      <w:bookmarkStart w:id="14" w:name="_Toc21688797"/>
-      <w:bookmarkStart w:id="15" w:name="_Toc42508031"/>
-      <w:bookmarkEnd w:id="14"/>
-      <w:bookmarkEnd w:id="15"/>
+      <w:bookmarkStart w:id="19" w:name="_Toc21688797"/>
+      <w:bookmarkStart w:id="20" w:name="_Toc42508031"/>
+      <w:bookmarkStart w:id="21" w:name="_Toc42845986"/>
+      <w:bookmarkEnd w:id="19"/>
+      <w:bookmarkEnd w:id="20"/>
+      <w:bookmarkEnd w:id="21"/>
     </w:p>
     <w:p>
       <w:pPr>
@@ -2353,10 +2533,12 @@
           <w:szCs w:val="32"/>
         </w:rPr>
       </w:pPr>
-      <w:bookmarkStart w:id="16" w:name="_Toc21688798"/>
-      <w:bookmarkStart w:id="17" w:name="_Toc42508032"/>
-      <w:bookmarkEnd w:id="16"/>
-      <w:bookmarkEnd w:id="17"/>
+      <w:bookmarkStart w:id="22" w:name="_Toc21688798"/>
+      <w:bookmarkStart w:id="23" w:name="_Toc42508032"/>
+      <w:bookmarkStart w:id="24" w:name="_Toc42845987"/>
+      <w:bookmarkEnd w:id="22"/>
+      <w:bookmarkEnd w:id="23"/>
+      <w:bookmarkEnd w:id="24"/>
     </w:p>
     <w:p>
       <w:pPr>
@@ -2379,7 +2561,7 @@
         </w:rPr>
         <w:t xml:space="preserve"> </w:t>
       </w:r>
-      <w:bookmarkStart w:id="18" w:name="_Toc42508033"/>
+      <w:bookmarkStart w:id="25" w:name="_Toc42845988"/>
       <w:r>
         <w:rPr>
           <w:rFonts w:ascii="Arial" w:hAnsi="Arial" w:cs="Arial"/>
@@ -2387,7 +2569,7 @@
         </w:rPr>
         <w:t>Entwurfsmuster</w:t>
       </w:r>
-      <w:bookmarkEnd w:id="18"/>
+      <w:bookmarkEnd w:id="25"/>
     </w:p>
     <w:p>
       <w:pPr>
@@ -2405,7 +2587,7 @@
           <w:szCs w:val="24"/>
         </w:rPr>
       </w:pPr>
-      <w:bookmarkStart w:id="19" w:name="_Toc42508034"/>
+      <w:bookmarkStart w:id="26" w:name="_Toc42845989"/>
       <w:r>
         <w:rPr>
           <w:rFonts w:ascii="Arial" w:hAnsi="Arial" w:cs="Arial"/>
@@ -2415,7 +2597,7 @@
         </w:rPr>
         <w:t>Interfaces</w:t>
       </w:r>
-      <w:bookmarkEnd w:id="19"/>
+      <w:bookmarkEnd w:id="26"/>
     </w:p>
     <w:p>
       <w:pPr>
@@ -2433,7 +2615,7 @@
           <w:szCs w:val="24"/>
         </w:rPr>
       </w:pPr>
-      <w:bookmarkStart w:id="20" w:name="_Toc42508035"/>
+      <w:bookmarkStart w:id="27" w:name="_Toc42845990"/>
       <w:r>
         <w:rPr>
           <w:rFonts w:ascii="Arial" w:hAnsi="Arial" w:cs="Arial"/>
@@ -2443,7 +2625,7 @@
         </w:rPr>
         <w:t>Singleton</w:t>
       </w:r>
-      <w:bookmarkEnd w:id="20"/>
+      <w:bookmarkEnd w:id="27"/>
     </w:p>
     <w:p>
       <w:pPr>
@@ -2461,6 +2643,7 @@
           <w:szCs w:val="24"/>
         </w:rPr>
       </w:pPr>
+      <w:bookmarkStart w:id="28" w:name="_Toc42845991"/>
       <w:r>
         <w:rPr>
           <w:rFonts w:ascii="Arial" w:hAnsi="Arial" w:cs="Arial"/>
@@ -2470,6 +2653,7 @@
         </w:rPr>
         <w:t>Factory</w:t>
       </w:r>
+      <w:bookmarkEnd w:id="28"/>
     </w:p>
     <w:p>
       <w:pPr>
@@ -2492,7 +2676,7 @@
         </w:rPr>
         <w:t xml:space="preserve"> </w:t>
       </w:r>
-      <w:bookmarkStart w:id="21" w:name="_Toc42508036"/>
+      <w:bookmarkStart w:id="29" w:name="_Toc42845992"/>
       <w:r>
         <w:rPr>
           <w:rFonts w:ascii="Arial" w:hAnsi="Arial" w:cs="Arial"/>
@@ -2500,7 +2684,7 @@
         </w:rPr>
         <w:t>Programmtests</w:t>
       </w:r>
-      <w:bookmarkEnd w:id="21"/>
+      <w:bookmarkEnd w:id="29"/>
     </w:p>
     <w:p>
       <w:pPr>
@@ -2533,7 +2717,7 @@
           <w:szCs w:val="24"/>
         </w:rPr>
       </w:pPr>
-      <w:bookmarkStart w:id="22" w:name="_Toc42508037"/>
+      <w:bookmarkStart w:id="30" w:name="_Toc42845993"/>
       <w:r>
         <w:rPr>
           <w:rFonts w:ascii="Arial" w:hAnsi="Arial" w:cs="Arial"/>
@@ -2543,7 +2727,12 @@
         </w:rPr>
         <w:t>Import/Export</w:t>
       </w:r>
-      <w:bookmarkEnd w:id="22"/>
+      <w:bookmarkEnd w:id="30"/>
+    </w:p>
+    <w:p>
+      <w:r>
+        <w:br w:type="page"/>
+      </w:r>
     </w:p>
     <w:p>
       <w:pPr>
@@ -2561,7 +2750,7 @@
           <w:szCs w:val="24"/>
         </w:rPr>
       </w:pPr>
-      <w:bookmarkStart w:id="23" w:name="_Toc42508038"/>
+      <w:bookmarkStart w:id="31" w:name="_Toc42845994"/>
       <w:r>
         <w:rPr>
           <w:rFonts w:ascii="Arial" w:hAnsi="Arial" w:cs="Arial"/>
@@ -2569,9 +2758,10 @@
           <w:sz w:val="32"/>
           <w:szCs w:val="24"/>
         </w:rPr>
+        <w:lastRenderedPageBreak/>
         <w:t>Selbstoptimierung</w:t>
       </w:r>
-      <w:bookmarkEnd w:id="23"/>
+      <w:bookmarkEnd w:id="31"/>
     </w:p>
     <w:p>
       <w:r>
@@ -2581,11 +2771,7 @@
         <w:t>s</w:t>
       </w:r>
       <w:r>
-        <w:t xml:space="preserve"> mit Zweigüberdeckung </w:t>
-      </w:r>
-      <w:r>
-        <w:lastRenderedPageBreak/>
-        <w:t>konstruiert wurde</w:t>
+        <w:t xml:space="preserve"> mit Zweigüberdeckung konstruiert wurde</w:t>
       </w:r>
       <w:r>
         <w:t>n</w:t>
@@ -2620,10 +2806,49 @@
         <w:t xml:space="preserve"> </w:t>
       </w:r>
       <w:r>
-        <w:t xml:space="preserve">Sobald die notwendige Korrektur in Form der angepassten Summe der Einflussfaktoren E2 berechnet wurde folgt, wenn vom Nutzer die  </w:t>
-      </w:r>
-      <w:r>
-        <w:t>In der Klasse C_EFFORT sind hierfür die drei Methoden:</w:t>
+        <w:t>Sobald die notwendige Korrektur in Form der angepassten Summe der Einflussfaktoren E2 berechnet wurde</w:t>
+      </w:r>
+      <w:r>
+        <w:t xml:space="preserve"> (</w:t>
+      </w:r>
+      <w:r>
+        <w:t>M_PROJECTDATA_FUNCTIONPOINTESTIMATION</w:t>
+      </w:r>
+      <w:r>
+        <w:t>.e2Correction</w:t>
+      </w:r>
+      <w:r>
+        <w:t>)</w:t>
+      </w:r>
+      <w:r>
+        <w:t xml:space="preserve"> folgt, wenn vom Nutzer</w:t>
+      </w:r>
+      <w:r>
+        <w:t xml:space="preserve"> der Knopf „</w:t>
+      </w:r>
+      <w:r>
+        <w:t>Automatisch anpassen</w:t>
+      </w:r>
+      <w:r>
+        <w:t>“</w:t>
+      </w:r>
+      <w:r>
+        <w:t xml:space="preserve"> im Tab Berechnung oder Einflussfaktoren</w:t>
+      </w:r>
+      <w:r>
+        <w:t xml:space="preserve"> gedrückt wird, die automatische Anpassung.</w:t>
+      </w:r>
+      <w:r>
+        <w:t xml:space="preserve"> </w:t>
+      </w:r>
+      <w:r>
+        <w:t>In der Klasse C_EFFORT sind hierfür die drei Methoden</w:t>
+      </w:r>
+      <w:r>
+        <w:t xml:space="preserve"> implementiert</w:t>
+      </w:r>
+      <w:r>
+        <w:t>:</w:t>
       </w:r>
     </w:p>
     <w:p>
@@ -2710,9 +2935,994 @@
         <w:t xml:space="preserve">) wird evaluiert ob und in welchem Umfang die Faktoren </w:t>
       </w:r>
       <w:r>
-        <w:t xml:space="preserve">geändert werden müssen, sowie ob eine reine Änderung der Faktoren überhaupt die tatsächliche Dauer des Projekts ergeben kann. Über die Faktoren können maximal </w:t>
-      </w:r>
-    </w:p>
+        <w:t xml:space="preserve">geändert werden müssen, sowie ob eine reine Änderung der Faktoren überhaupt die tatsächliche Dauer des Projekts ergeben kann. Über die Faktoren </w:t>
+      </w:r>
+      <w:r>
+        <w:t xml:space="preserve">kann die Projektdauer maximal um </w:t>
+      </w:r>
+      <w:r>
+        <w:t xml:space="preserve">± 30 % verändert werden. </w:t>
+      </w:r>
+      <w:r>
+        <w:t xml:space="preserve">In der Methode </w:t>
+      </w:r>
+      <w:proofErr w:type="spellStart"/>
+      <w:proofErr w:type="gramStart"/>
+      <w:r>
+        <w:t>notifyAdjustFactors</w:t>
+      </w:r>
+      <w:proofErr w:type="spellEnd"/>
+      <w:r>
+        <w:t>(</w:t>
+      </w:r>
+      <w:proofErr w:type="gramEnd"/>
+      <w:r>
+        <w:t xml:space="preserve">) wird zur Entscheidung, ob und in welchem Umfang die Faktoren geändert werden, eine Fehlervariable als Differenz aus </w:t>
+      </w:r>
+      <w:r>
+        <w:t>e2Sum - e2Goal</w:t>
+      </w:r>
+      <w:r>
+        <w:t xml:space="preserve"> </w:t>
+      </w:r>
+      <w:r>
+        <w:t>berechnet</w:t>
+      </w:r>
+      <w:r>
+        <w:t>.</w:t>
+      </w:r>
+      <w:r>
+        <w:t xml:space="preserve"> (e2Failure) </w:t>
+      </w:r>
+      <w:r>
+        <w:t xml:space="preserve">Aus diesen Informationen </w:t>
+      </w:r>
+      <w:r>
+        <w:t xml:space="preserve">kann es </w:t>
+      </w:r>
+      <w:r>
+        <w:t>logisch</w:t>
+      </w:r>
+      <w:r>
+        <w:t xml:space="preserve"> zu</w:t>
+      </w:r>
+      <w:r>
+        <w:t xml:space="preserve"> </w:t>
+      </w:r>
+      <w:r>
+        <w:t xml:space="preserve">3 </w:t>
+      </w:r>
+      <w:r>
+        <w:t>Fällen kommen, welche weiter in insgesamt 5 Äquivalenzklassen aufgeteilt werden können</w:t>
+      </w:r>
+      <w:r>
+        <w:t>:</w:t>
+      </w:r>
+    </w:p>
+    <w:p>
+      <w:pPr>
+        <w:pStyle w:val="Listenabsatz"/>
+        <w:numPr>
+          <w:ilvl w:val="0"/>
+          <w:numId w:val="13"/>
+        </w:numPr>
+        <w:rPr>
+          <w:b/>
+          <w:bCs/>
+        </w:rPr>
+      </w:pPr>
+      <w:r>
+        <w:rPr>
+          <w:b/>
+          <w:bCs/>
+        </w:rPr>
+        <w:t>e2Failure &gt; 0</w:t>
+      </w:r>
+    </w:p>
+    <w:p>
+      <w:pPr>
+        <w:pStyle w:val="Listenabsatz"/>
+        <w:numPr>
+          <w:ilvl w:val="1"/>
+          <w:numId w:val="13"/>
+        </w:numPr>
+        <w:rPr>
+          <w:b/>
+          <w:bCs/>
+        </w:rPr>
+      </w:pPr>
+      <w:r>
+        <w:rPr>
+          <w:b/>
+          <w:bCs/>
+        </w:rPr>
+        <w:t>e2Sum - e2Failure &gt;= 0</w:t>
+      </w:r>
+    </w:p>
+    <w:p>
+      <w:pPr>
+        <w:ind w:left="1440"/>
+      </w:pPr>
+      <w:r>
+        <w:t xml:space="preserve">→ e2Sum kann und sollte reduziert werden, die Methode </w:t>
+      </w:r>
+      <w:proofErr w:type="spellStart"/>
+      <w:proofErr w:type="gramStart"/>
+      <w:r>
+        <w:t>decreaseFactors</w:t>
+      </w:r>
+      <w:proofErr w:type="spellEnd"/>
+      <w:r>
+        <w:t>(</w:t>
+      </w:r>
+      <w:proofErr w:type="gramEnd"/>
+      <w:r>
+        <w:t xml:space="preserve">) </w:t>
+      </w:r>
+      <w:r>
+        <w:t xml:space="preserve">wird </w:t>
+      </w:r>
+      <w:r>
+        <w:t xml:space="preserve">mit dem Wert </w:t>
+      </w:r>
+      <w:proofErr w:type="spellStart"/>
+      <w:r>
+        <w:t>Math.abs</w:t>
+      </w:r>
+      <w:proofErr w:type="spellEnd"/>
+      <w:r>
+        <w:t>(e2Failure)</w:t>
+      </w:r>
+      <w:r>
+        <w:t xml:space="preserve"> aufgerufen</w:t>
+      </w:r>
+      <w:r>
+        <w:t xml:space="preserve"> und </w:t>
+      </w:r>
+      <w:r>
+        <w:t xml:space="preserve">der </w:t>
+      </w:r>
+      <w:proofErr w:type="spellStart"/>
+      <w:r>
+        <w:t>output</w:t>
+      </w:r>
+      <w:proofErr w:type="spellEnd"/>
+      <w:r>
+        <w:t>-String auf „</w:t>
+      </w:r>
+      <w:r>
+        <w:t xml:space="preserve">e2Sum </w:t>
+      </w:r>
+      <w:proofErr w:type="spellStart"/>
+      <w:r>
+        <w:t>needs</w:t>
+      </w:r>
+      <w:proofErr w:type="spellEnd"/>
+      <w:r>
+        <w:t xml:space="preserve"> </w:t>
+      </w:r>
+      <w:proofErr w:type="spellStart"/>
+      <w:r>
+        <w:t>to</w:t>
+      </w:r>
+      <w:proofErr w:type="spellEnd"/>
+      <w:r>
+        <w:t xml:space="preserve"> </w:t>
+      </w:r>
+      <w:proofErr w:type="spellStart"/>
+      <w:r>
+        <w:t>be</w:t>
+      </w:r>
+      <w:proofErr w:type="spellEnd"/>
+      <w:r>
+        <w:t xml:space="preserve"> </w:t>
+      </w:r>
+      <w:proofErr w:type="spellStart"/>
+      <w:r>
+        <w:t>decreased</w:t>
+      </w:r>
+      <w:proofErr w:type="spellEnd"/>
+      <w:r>
+        <w:t xml:space="preserve"> - </w:t>
+      </w:r>
+      <w:proofErr w:type="spellStart"/>
+      <w:r>
+        <w:t>Corrected</w:t>
+      </w:r>
+      <w:proofErr w:type="spellEnd"/>
+      <w:r>
+        <w:t xml:space="preserve"> </w:t>
+      </w:r>
+      <w:proofErr w:type="spellStart"/>
+      <w:r>
+        <w:t>factors</w:t>
+      </w:r>
+      <w:proofErr w:type="spellEnd"/>
+      <w:r>
+        <w:t>“ gesetzt</w:t>
+      </w:r>
+    </w:p>
+    <w:p>
+      <w:pPr>
+        <w:ind w:left="1416"/>
+      </w:pPr>
+      <w:r>
+        <w:t xml:space="preserve">→ </w:t>
+      </w:r>
+      <w:r>
+        <w:rPr>
+          <w:b/>
+          <w:bCs/>
+        </w:rPr>
+        <w:t>gewählte Werte im Model</w:t>
+      </w:r>
+      <w:r>
+        <w:t xml:space="preserve">: </w:t>
+      </w:r>
+      <w:proofErr w:type="spellStart"/>
+      <w:r>
+        <w:t>int</w:t>
+      </w:r>
+      <w:proofErr w:type="spellEnd"/>
+      <w:r>
+        <w:t xml:space="preserve"> e2Sum = 10; </w:t>
+      </w:r>
+      <w:proofErr w:type="spellStart"/>
+      <w:r>
+        <w:t>int</w:t>
+      </w:r>
+      <w:proofErr w:type="spellEnd"/>
+      <w:r>
+        <w:t xml:space="preserve"> e2Correction = </w:t>
+      </w:r>
+      <w:r>
+        <w:t>5</w:t>
+      </w:r>
+      <w:r>
+        <w:t>;</w:t>
+      </w:r>
+    </w:p>
+    <w:p>
+      <w:pPr>
+        <w:pStyle w:val="Listenabsatz"/>
+        <w:numPr>
+          <w:ilvl w:val="1"/>
+          <w:numId w:val="13"/>
+        </w:numPr>
+        <w:rPr>
+          <w:b/>
+          <w:bCs/>
+        </w:rPr>
+      </w:pPr>
+      <w:r>
+        <w:rPr>
+          <w:b/>
+          <w:bCs/>
+        </w:rPr>
+        <w:t xml:space="preserve">e2Sum - e2Failure </w:t>
+      </w:r>
+      <w:r>
+        <w:rPr>
+          <w:b/>
+          <w:bCs/>
+        </w:rPr>
+        <w:t>&lt;</w:t>
+      </w:r>
+      <w:r>
+        <w:rPr>
+          <w:b/>
+          <w:bCs/>
+        </w:rPr>
+        <w:t xml:space="preserve"> 0</w:t>
+      </w:r>
+    </w:p>
+    <w:p>
+      <w:pPr>
+        <w:ind w:left="1440"/>
+      </w:pPr>
+      <w:r>
+        <w:t xml:space="preserve">→ </w:t>
+      </w:r>
+      <w:r>
+        <w:t>e2Sum sollt</w:t>
+      </w:r>
+      <w:r>
+        <w:t>e eigentlich reduziert werden, selbst die maximale Reduktion ergibt jedoch nicht d</w:t>
+      </w:r>
+      <w:r>
+        <w:t xml:space="preserve">en tatsächlichen Aufwand, deshalb wird </w:t>
+      </w:r>
+      <w:r>
+        <w:t xml:space="preserve">der </w:t>
+      </w:r>
+      <w:proofErr w:type="spellStart"/>
+      <w:r>
+        <w:t>output</w:t>
+      </w:r>
+      <w:proofErr w:type="spellEnd"/>
+      <w:r>
+        <w:t>-String auf „</w:t>
+      </w:r>
+      <w:r>
+        <w:t xml:space="preserve">e2Sum </w:t>
+      </w:r>
+      <w:proofErr w:type="spellStart"/>
+      <w:r>
+        <w:t>needs</w:t>
+      </w:r>
+      <w:proofErr w:type="spellEnd"/>
+      <w:r>
+        <w:t xml:space="preserve"> </w:t>
+      </w:r>
+      <w:proofErr w:type="spellStart"/>
+      <w:r>
+        <w:t>to</w:t>
+      </w:r>
+      <w:proofErr w:type="spellEnd"/>
+      <w:r>
+        <w:t xml:space="preserve"> </w:t>
+      </w:r>
+      <w:proofErr w:type="spellStart"/>
+      <w:r>
+        <w:t>be</w:t>
+      </w:r>
+      <w:proofErr w:type="spellEnd"/>
+      <w:r>
+        <w:t xml:space="preserve"> </w:t>
+      </w:r>
+      <w:proofErr w:type="spellStart"/>
+      <w:r>
+        <w:t>decreased</w:t>
+      </w:r>
+      <w:proofErr w:type="spellEnd"/>
+      <w:r>
+        <w:t xml:space="preserve"> - </w:t>
+      </w:r>
+      <w:proofErr w:type="spellStart"/>
+      <w:r>
+        <w:t>Failure</w:t>
+      </w:r>
+      <w:proofErr w:type="spellEnd"/>
+      <w:r>
+        <w:t xml:space="preserve"> </w:t>
+      </w:r>
+      <w:proofErr w:type="spellStart"/>
+      <w:r>
+        <w:t>can't</w:t>
+      </w:r>
+      <w:proofErr w:type="spellEnd"/>
+      <w:r>
+        <w:t xml:space="preserve"> </w:t>
+      </w:r>
+      <w:proofErr w:type="spellStart"/>
+      <w:r>
+        <w:t>be</w:t>
+      </w:r>
+      <w:proofErr w:type="spellEnd"/>
+      <w:r>
+        <w:t xml:space="preserve"> </w:t>
+      </w:r>
+      <w:proofErr w:type="spellStart"/>
+      <w:r>
+        <w:t>corrected</w:t>
+      </w:r>
+      <w:proofErr w:type="spellEnd"/>
+      <w:r>
+        <w:t xml:space="preserve"> </w:t>
+      </w:r>
+      <w:proofErr w:type="spellStart"/>
+      <w:r>
+        <w:t>by</w:t>
+      </w:r>
+      <w:proofErr w:type="spellEnd"/>
+      <w:r>
+        <w:t xml:space="preserve"> just </w:t>
+      </w:r>
+      <w:proofErr w:type="spellStart"/>
+      <w:r>
+        <w:t>adjusting</w:t>
+      </w:r>
+      <w:proofErr w:type="spellEnd"/>
+      <w:r>
+        <w:t xml:space="preserve"> </w:t>
+      </w:r>
+      <w:proofErr w:type="spellStart"/>
+      <w:r>
+        <w:t>factors</w:t>
+      </w:r>
+      <w:proofErr w:type="spellEnd"/>
+      <w:r>
+        <w:t>“ gesetzt</w:t>
+      </w:r>
+    </w:p>
+    <w:p>
+      <w:pPr>
+        <w:ind w:left="1416"/>
+      </w:pPr>
+      <w:r>
+        <w:t xml:space="preserve">→ </w:t>
+      </w:r>
+      <w:r>
+        <w:rPr>
+          <w:b/>
+          <w:bCs/>
+        </w:rPr>
+        <w:t>gewählte Werte im Model</w:t>
+      </w:r>
+      <w:r>
+        <w:t xml:space="preserve">: </w:t>
+      </w:r>
+      <w:proofErr w:type="spellStart"/>
+      <w:r>
+        <w:t>int</w:t>
+      </w:r>
+      <w:proofErr w:type="spellEnd"/>
+      <w:r>
+        <w:t xml:space="preserve"> e2Sum = 10; </w:t>
+      </w:r>
+      <w:proofErr w:type="spellStart"/>
+      <w:r>
+        <w:t>int</w:t>
+      </w:r>
+      <w:proofErr w:type="spellEnd"/>
+      <w:r>
+        <w:t xml:space="preserve"> e2Correction = 10;</w:t>
+      </w:r>
+    </w:p>
+    <w:p>
+      <w:pPr>
+        <w:pStyle w:val="Listenabsatz"/>
+        <w:numPr>
+          <w:ilvl w:val="0"/>
+          <w:numId w:val="13"/>
+        </w:numPr>
+        <w:rPr>
+          <w:b/>
+          <w:bCs/>
+        </w:rPr>
+      </w:pPr>
+      <w:r>
+        <w:rPr>
+          <w:b/>
+          <w:bCs/>
+        </w:rPr>
+        <w:t>e2Failure</w:t>
+      </w:r>
+      <w:r>
+        <w:rPr>
+          <w:b/>
+          <w:bCs/>
+        </w:rPr>
+        <w:t xml:space="preserve"> &lt; 0</w:t>
+      </w:r>
+    </w:p>
+    <w:p>
+      <w:pPr>
+        <w:pStyle w:val="Listenabsatz"/>
+        <w:numPr>
+          <w:ilvl w:val="1"/>
+          <w:numId w:val="13"/>
+        </w:numPr>
+        <w:rPr>
+          <w:b/>
+          <w:bCs/>
+        </w:rPr>
+      </w:pPr>
+      <w:r>
+        <w:rPr>
+          <w:b/>
+          <w:bCs/>
+        </w:rPr>
+        <w:t xml:space="preserve">e2Sum + </w:t>
+      </w:r>
+      <w:proofErr w:type="spellStart"/>
+      <w:r>
+        <w:rPr>
+          <w:b/>
+          <w:bCs/>
+        </w:rPr>
+        <w:t>Math.abs</w:t>
+      </w:r>
+      <w:proofErr w:type="spellEnd"/>
+      <w:r>
+        <w:rPr>
+          <w:b/>
+          <w:bCs/>
+        </w:rPr>
+        <w:t>(e2Failure) &lt;= 60</w:t>
+      </w:r>
+    </w:p>
+    <w:p>
+      <w:pPr>
+        <w:ind w:left="1440"/>
+      </w:pPr>
+      <w:r>
+        <w:t xml:space="preserve">→ </w:t>
+      </w:r>
+      <w:r>
+        <w:t xml:space="preserve">e2Sum kann und sollte </w:t>
+      </w:r>
+      <w:r>
+        <w:t xml:space="preserve">erhöht </w:t>
+      </w:r>
+      <w:r>
+        <w:t xml:space="preserve">werden, die Methode </w:t>
+      </w:r>
+      <w:proofErr w:type="spellStart"/>
+      <w:proofErr w:type="gramStart"/>
+      <w:r>
+        <w:t>in</w:t>
+      </w:r>
+      <w:r>
+        <w:t>creaseFactors</w:t>
+      </w:r>
+      <w:proofErr w:type="spellEnd"/>
+      <w:r>
+        <w:t>(</w:t>
+      </w:r>
+      <w:proofErr w:type="gramEnd"/>
+      <w:r>
+        <w:t xml:space="preserve">) wird mit dem Wert </w:t>
+      </w:r>
+      <w:proofErr w:type="spellStart"/>
+      <w:r>
+        <w:t>Math.abs</w:t>
+      </w:r>
+      <w:proofErr w:type="spellEnd"/>
+      <w:r>
+        <w:t>(e2Failure)</w:t>
+      </w:r>
+      <w:r>
+        <w:t xml:space="preserve"> aufgerufen und der </w:t>
+      </w:r>
+      <w:proofErr w:type="spellStart"/>
+      <w:r>
+        <w:t>output</w:t>
+      </w:r>
+      <w:proofErr w:type="spellEnd"/>
+      <w:r>
+        <w:t>-String auf „</w:t>
+      </w:r>
+      <w:r>
+        <w:t xml:space="preserve">e2Sum </w:t>
+      </w:r>
+      <w:proofErr w:type="spellStart"/>
+      <w:r>
+        <w:t>needs</w:t>
+      </w:r>
+      <w:proofErr w:type="spellEnd"/>
+      <w:r>
+        <w:t xml:space="preserve"> </w:t>
+      </w:r>
+      <w:proofErr w:type="spellStart"/>
+      <w:r>
+        <w:t>to</w:t>
+      </w:r>
+      <w:proofErr w:type="spellEnd"/>
+      <w:r>
+        <w:t xml:space="preserve"> </w:t>
+      </w:r>
+      <w:proofErr w:type="spellStart"/>
+      <w:r>
+        <w:t>be</w:t>
+      </w:r>
+      <w:proofErr w:type="spellEnd"/>
+      <w:r>
+        <w:t xml:space="preserve"> </w:t>
+      </w:r>
+      <w:proofErr w:type="spellStart"/>
+      <w:r>
+        <w:t>in</w:t>
+      </w:r>
+      <w:r>
+        <w:t>creased</w:t>
+      </w:r>
+      <w:proofErr w:type="spellEnd"/>
+      <w:r>
+        <w:t xml:space="preserve"> - </w:t>
+      </w:r>
+      <w:proofErr w:type="spellStart"/>
+      <w:r>
+        <w:t>Corrected</w:t>
+      </w:r>
+      <w:proofErr w:type="spellEnd"/>
+      <w:r>
+        <w:t xml:space="preserve"> </w:t>
+      </w:r>
+      <w:proofErr w:type="spellStart"/>
+      <w:r>
+        <w:t>factors</w:t>
+      </w:r>
+      <w:proofErr w:type="spellEnd"/>
+      <w:r>
+        <w:t>“ gesetzt</w:t>
+      </w:r>
+    </w:p>
+    <w:p>
+      <w:pPr>
+        <w:ind w:left="1416"/>
+      </w:pPr>
+      <w:r>
+        <w:t xml:space="preserve">→ </w:t>
+      </w:r>
+      <w:r>
+        <w:rPr>
+          <w:b/>
+          <w:bCs/>
+        </w:rPr>
+        <w:t>gewählte Werte im Model</w:t>
+      </w:r>
+      <w:r>
+        <w:t xml:space="preserve">: </w:t>
+      </w:r>
+      <w:proofErr w:type="spellStart"/>
+      <w:r>
+        <w:t>int</w:t>
+      </w:r>
+      <w:proofErr w:type="spellEnd"/>
+      <w:r>
+        <w:t xml:space="preserve"> e2Sum = 10; </w:t>
+      </w:r>
+      <w:proofErr w:type="spellStart"/>
+      <w:r>
+        <w:t>int</w:t>
+      </w:r>
+      <w:proofErr w:type="spellEnd"/>
+      <w:r>
+        <w:t xml:space="preserve"> e2Correction = 10;</w:t>
+      </w:r>
+    </w:p>
+    <w:p>
+      <w:pPr>
+        <w:pStyle w:val="Listenabsatz"/>
+        <w:numPr>
+          <w:ilvl w:val="1"/>
+          <w:numId w:val="13"/>
+        </w:numPr>
+        <w:rPr>
+          <w:b/>
+          <w:bCs/>
+        </w:rPr>
+      </w:pPr>
+      <w:r>
+        <w:rPr>
+          <w:b/>
+          <w:bCs/>
+        </w:rPr>
+        <w:t xml:space="preserve">e2Sum + </w:t>
+      </w:r>
+      <w:proofErr w:type="spellStart"/>
+      <w:r>
+        <w:rPr>
+          <w:b/>
+          <w:bCs/>
+        </w:rPr>
+        <w:t>Math.abs</w:t>
+      </w:r>
+      <w:proofErr w:type="spellEnd"/>
+      <w:r>
+        <w:rPr>
+          <w:b/>
+          <w:bCs/>
+        </w:rPr>
+        <w:t xml:space="preserve">(e2Failure) </w:t>
+      </w:r>
+      <w:r>
+        <w:rPr>
+          <w:b/>
+          <w:bCs/>
+        </w:rPr>
+        <w:t>&gt;</w:t>
+      </w:r>
+      <w:r>
+        <w:rPr>
+          <w:b/>
+          <w:bCs/>
+        </w:rPr>
+        <w:t xml:space="preserve"> 60</w:t>
+      </w:r>
+    </w:p>
+    <w:p>
+      <w:pPr>
+        <w:ind w:left="1416"/>
+      </w:pPr>
+      <w:r>
+        <w:t>→</w:t>
+      </w:r>
+      <w:r>
+        <w:t xml:space="preserve"> </w:t>
+      </w:r>
+      <w:r>
+        <w:t xml:space="preserve">e2Sum sollte eigentlich </w:t>
+      </w:r>
+      <w:r>
+        <w:t>erhöht</w:t>
+      </w:r>
+      <w:r>
+        <w:t xml:space="preserve"> werden, selbst die maximale </w:t>
+      </w:r>
+      <w:r>
+        <w:t>Erhöhung</w:t>
+      </w:r>
+      <w:r>
+        <w:t xml:space="preserve"> ergibt jedoch nicht den tatsächlichen Aufwand, deshalb wird der </w:t>
+      </w:r>
+      <w:proofErr w:type="spellStart"/>
+      <w:r>
+        <w:t>output</w:t>
+      </w:r>
+      <w:proofErr w:type="spellEnd"/>
+      <w:r>
+        <w:t>-String auf „</w:t>
+      </w:r>
+      <w:r>
+        <w:t xml:space="preserve">e2Sum </w:t>
+      </w:r>
+      <w:proofErr w:type="spellStart"/>
+      <w:r>
+        <w:t>needs</w:t>
+      </w:r>
+      <w:proofErr w:type="spellEnd"/>
+      <w:r>
+        <w:t xml:space="preserve"> </w:t>
+      </w:r>
+      <w:proofErr w:type="spellStart"/>
+      <w:r>
+        <w:t>to</w:t>
+      </w:r>
+      <w:proofErr w:type="spellEnd"/>
+      <w:r>
+        <w:t xml:space="preserve"> </w:t>
+      </w:r>
+      <w:proofErr w:type="spellStart"/>
+      <w:r>
+        <w:t>be</w:t>
+      </w:r>
+      <w:proofErr w:type="spellEnd"/>
+      <w:r>
+        <w:t xml:space="preserve"> </w:t>
+      </w:r>
+      <w:proofErr w:type="spellStart"/>
+      <w:r>
+        <w:t>decreased</w:t>
+      </w:r>
+      <w:proofErr w:type="spellEnd"/>
+      <w:r>
+        <w:t xml:space="preserve"> - </w:t>
+      </w:r>
+      <w:proofErr w:type="spellStart"/>
+      <w:r>
+        <w:t>Failure</w:t>
+      </w:r>
+      <w:proofErr w:type="spellEnd"/>
+      <w:r>
+        <w:t xml:space="preserve"> </w:t>
+      </w:r>
+      <w:proofErr w:type="spellStart"/>
+      <w:r>
+        <w:t>can't</w:t>
+      </w:r>
+      <w:proofErr w:type="spellEnd"/>
+      <w:r>
+        <w:t xml:space="preserve"> </w:t>
+      </w:r>
+      <w:proofErr w:type="spellStart"/>
+      <w:r>
+        <w:t>be</w:t>
+      </w:r>
+      <w:proofErr w:type="spellEnd"/>
+      <w:r>
+        <w:t xml:space="preserve"> </w:t>
+      </w:r>
+      <w:proofErr w:type="spellStart"/>
+      <w:r>
+        <w:t>corrected</w:t>
+      </w:r>
+      <w:proofErr w:type="spellEnd"/>
+      <w:r>
+        <w:t xml:space="preserve"> </w:t>
+      </w:r>
+      <w:proofErr w:type="spellStart"/>
+      <w:r>
+        <w:t>by</w:t>
+      </w:r>
+      <w:proofErr w:type="spellEnd"/>
+      <w:r>
+        <w:t xml:space="preserve"> just </w:t>
+      </w:r>
+      <w:proofErr w:type="spellStart"/>
+      <w:r>
+        <w:t>adjusting</w:t>
+      </w:r>
+      <w:proofErr w:type="spellEnd"/>
+      <w:r>
+        <w:t xml:space="preserve"> </w:t>
+      </w:r>
+      <w:proofErr w:type="spellStart"/>
+      <w:r>
+        <w:t>factors</w:t>
+      </w:r>
+      <w:proofErr w:type="spellEnd"/>
+      <w:r>
+        <w:t>“ gesetzt</w:t>
+      </w:r>
+    </w:p>
+    <w:p>
+      <w:pPr>
+        <w:ind w:left="1416"/>
+      </w:pPr>
+      <w:r>
+        <w:lastRenderedPageBreak/>
+        <w:t xml:space="preserve">→ </w:t>
+      </w:r>
+      <w:r>
+        <w:rPr>
+          <w:b/>
+          <w:bCs/>
+        </w:rPr>
+        <w:t>gewählte Werte im Model</w:t>
+      </w:r>
+      <w:r>
+        <w:t xml:space="preserve">: </w:t>
+      </w:r>
+      <w:proofErr w:type="spellStart"/>
+      <w:r>
+        <w:t>int</w:t>
+      </w:r>
+      <w:proofErr w:type="spellEnd"/>
+      <w:r>
+        <w:t xml:space="preserve"> e2Sum = 10; </w:t>
+      </w:r>
+      <w:proofErr w:type="spellStart"/>
+      <w:r>
+        <w:t>int</w:t>
+      </w:r>
+      <w:proofErr w:type="spellEnd"/>
+      <w:r>
+        <w:t xml:space="preserve"> e2Correction = 10;</w:t>
+      </w:r>
+    </w:p>
+    <w:p>
+      <w:pPr>
+        <w:pStyle w:val="Listenabsatz"/>
+        <w:numPr>
+          <w:ilvl w:val="0"/>
+          <w:numId w:val="13"/>
+        </w:numPr>
+        <w:rPr>
+          <w:b/>
+          <w:bCs/>
+        </w:rPr>
+      </w:pPr>
+      <w:r>
+        <w:rPr>
+          <w:b/>
+          <w:bCs/>
+        </w:rPr>
+        <w:t>e2Failure = 0</w:t>
+      </w:r>
+    </w:p>
+    <w:p>
+      <w:pPr>
+        <w:ind w:left="1416"/>
+      </w:pPr>
+      <w:r>
+        <w:t xml:space="preserve">→ </w:t>
+      </w:r>
+      <w:r>
+        <w:t xml:space="preserve">e2Sum </w:t>
+      </w:r>
+      <w:r>
+        <w:t>muss nicht geändert werden, da der tatsächliche Aufwand bereits erreicht wurde</w:t>
+      </w:r>
+      <w:r>
+        <w:t xml:space="preserve">, deshalb wird der </w:t>
+      </w:r>
+      <w:proofErr w:type="spellStart"/>
+      <w:r>
+        <w:t>output</w:t>
+      </w:r>
+      <w:proofErr w:type="spellEnd"/>
+      <w:r>
+        <w:t>-String auf „</w:t>
+      </w:r>
+      <w:proofErr w:type="spellStart"/>
+      <w:r>
+        <w:t>No</w:t>
+      </w:r>
+      <w:proofErr w:type="spellEnd"/>
+      <w:r>
+        <w:t xml:space="preserve"> </w:t>
+      </w:r>
+      <w:proofErr w:type="spellStart"/>
+      <w:r>
+        <w:t>failure</w:t>
+      </w:r>
+      <w:proofErr w:type="spellEnd"/>
+      <w:r>
+        <w:t xml:space="preserve"> </w:t>
+      </w:r>
+      <w:proofErr w:type="spellStart"/>
+      <w:r>
+        <w:t>to</w:t>
+      </w:r>
+      <w:proofErr w:type="spellEnd"/>
+      <w:r>
+        <w:t xml:space="preserve"> </w:t>
+      </w:r>
+      <w:proofErr w:type="spellStart"/>
+      <w:r>
+        <w:t>correct</w:t>
+      </w:r>
+      <w:proofErr w:type="spellEnd"/>
+      <w:r>
+        <w:t>“ gesetzt</w:t>
+      </w:r>
+    </w:p>
+    <w:p>
+      <w:pPr>
+        <w:ind w:left="1416"/>
+      </w:pPr>
+      <w:r>
+        <w:t xml:space="preserve">→ </w:t>
+      </w:r>
+      <w:r>
+        <w:rPr>
+          <w:b/>
+          <w:bCs/>
+        </w:rPr>
+        <w:t>gewählte Werte im Model</w:t>
+      </w:r>
+      <w:r>
+        <w:t xml:space="preserve">: </w:t>
+      </w:r>
+      <w:proofErr w:type="spellStart"/>
+      <w:r>
+        <w:t>int</w:t>
+      </w:r>
+      <w:proofErr w:type="spellEnd"/>
+      <w:r>
+        <w:t xml:space="preserve"> e2Sum = 10; i</w:t>
+      </w:r>
+      <w:proofErr w:type="spellStart"/>
+      <w:r>
+        <w:t>nt</w:t>
+      </w:r>
+      <w:proofErr w:type="spellEnd"/>
+      <w:r>
+        <w:t xml:space="preserve"> e2Correction = 10;</w:t>
+      </w:r>
+    </w:p>
+    <w:p>
+      <w:r>
+        <w:t xml:space="preserve">Aus diesen 5 Äquivalenzklassen wurden nun 5 Test konstruiert, </w:t>
+      </w:r>
+      <w:r>
+        <w:t xml:space="preserve">von denen </w:t>
+      </w:r>
+      <w:r>
+        <w:t>jede</w:t>
+      </w:r>
+      <w:r>
+        <w:t xml:space="preserve"> jeweils in einen speziellen</w:t>
+      </w:r>
+      <w:r>
+        <w:t xml:space="preserve"> Zweig</w:t>
+      </w:r>
+      <w:r>
+        <w:t xml:space="preserve"> </w:t>
+      </w:r>
+      <w:r>
+        <w:t>läuft und den gesetzten Output-String mit dem erwarteten Output vergleicht.</w:t>
+      </w:r>
+      <w:r>
+        <w:t xml:space="preserve"> </w:t>
+      </w:r>
+      <w:r>
+        <w:t>So kann gewährleistet werden, dass alle Zweige korrekt aufgerufen werden und somit die Zweigabdeckung erreicht wurde. Dies ermöglicht es dem Entwickler bereits 34 % aller möglichen Fehler zu erkennen.</w:t>
+      </w:r>
+    </w:p>
+    <w:p/>
     <w:p>
       <w:pPr>
         <w:spacing w:line="360" w:lineRule="auto"/>
@@ -2743,7 +3953,7 @@
         </w:rPr>
         <w:t xml:space="preserve"> </w:t>
       </w:r>
-      <w:bookmarkStart w:id="24" w:name="_Toc42508039"/>
+      <w:bookmarkStart w:id="32" w:name="_Toc42845995"/>
       <w:r>
         <w:rPr>
           <w:rFonts w:ascii="Arial" w:hAnsi="Arial" w:cs="Arial"/>
@@ -2751,7 +3961,7 @@
         </w:rPr>
         <w:t>Ergänzungen</w:t>
       </w:r>
-      <w:bookmarkEnd w:id="24"/>
+      <w:bookmarkEnd w:id="32"/>
     </w:p>
     <w:p>
       <w:pPr>
@@ -3104,6 +4314,119 @@
     </w:lvl>
   </w:abstractNum>
   <w:abstractNum w:abstractNumId="1" w15:restartNumberingAfterBreak="0">
+    <w:nsid w:val="0A366A9A"/>
+    <w:multiLevelType w:val="hybridMultilevel"/>
+    <w:tmpl w:val="ECE4A50E"/>
+    <w:lvl w:ilvl="0" w:tplc="04070001">
+      <w:start w:val="1"/>
+      <w:numFmt w:val="bullet"/>
+      <w:lvlText w:val=""/>
+      <w:lvlJc w:val="left"/>
+      <w:pPr>
+        <w:ind w:left="720" w:hanging="360"/>
+      </w:pPr>
+      <w:rPr>
+        <w:rFonts w:ascii="Symbol" w:hAnsi="Symbol" w:hint="default"/>
+      </w:rPr>
+    </w:lvl>
+    <w:lvl w:ilvl="1" w:tplc="04070003">
+      <w:start w:val="1"/>
+      <w:numFmt w:val="bullet"/>
+      <w:lvlText w:val="o"/>
+      <w:lvlJc w:val="left"/>
+      <w:pPr>
+        <w:ind w:left="1440" w:hanging="360"/>
+      </w:pPr>
+      <w:rPr>
+        <w:rFonts w:ascii="Courier New" w:hAnsi="Courier New" w:cs="Courier New" w:hint="default"/>
+      </w:rPr>
+    </w:lvl>
+    <w:lvl w:ilvl="2" w:tplc="04070005">
+      <w:start w:val="1"/>
+      <w:numFmt w:val="bullet"/>
+      <w:lvlText w:val=""/>
+      <w:lvlJc w:val="left"/>
+      <w:pPr>
+        <w:ind w:left="2160" w:hanging="360"/>
+      </w:pPr>
+      <w:rPr>
+        <w:rFonts w:ascii="Wingdings" w:hAnsi="Wingdings" w:hint="default"/>
+      </w:rPr>
+    </w:lvl>
+    <w:lvl w:ilvl="3" w:tplc="04070001" w:tentative="1">
+      <w:start w:val="1"/>
+      <w:numFmt w:val="bullet"/>
+      <w:lvlText w:val=""/>
+      <w:lvlJc w:val="left"/>
+      <w:pPr>
+        <w:ind w:left="2880" w:hanging="360"/>
+      </w:pPr>
+      <w:rPr>
+        <w:rFonts w:ascii="Symbol" w:hAnsi="Symbol" w:hint="default"/>
+      </w:rPr>
+    </w:lvl>
+    <w:lvl w:ilvl="4" w:tplc="04070003" w:tentative="1">
+      <w:start w:val="1"/>
+      <w:numFmt w:val="bullet"/>
+      <w:lvlText w:val="o"/>
+      <w:lvlJc w:val="left"/>
+      <w:pPr>
+        <w:ind w:left="3600" w:hanging="360"/>
+      </w:pPr>
+      <w:rPr>
+        <w:rFonts w:ascii="Courier New" w:hAnsi="Courier New" w:cs="Courier New" w:hint="default"/>
+      </w:rPr>
+    </w:lvl>
+    <w:lvl w:ilvl="5" w:tplc="04070005" w:tentative="1">
+      <w:start w:val="1"/>
+      <w:numFmt w:val="bullet"/>
+      <w:lvlText w:val=""/>
+      <w:lvlJc w:val="left"/>
+      <w:pPr>
+        <w:ind w:left="4320" w:hanging="360"/>
+      </w:pPr>
+      <w:rPr>
+        <w:rFonts w:ascii="Wingdings" w:hAnsi="Wingdings" w:hint="default"/>
+      </w:rPr>
+    </w:lvl>
+    <w:lvl w:ilvl="6" w:tplc="04070001" w:tentative="1">
+      <w:start w:val="1"/>
+      <w:numFmt w:val="bullet"/>
+      <w:lvlText w:val=""/>
+      <w:lvlJc w:val="left"/>
+      <w:pPr>
+        <w:ind w:left="5040" w:hanging="360"/>
+      </w:pPr>
+      <w:rPr>
+        <w:rFonts w:ascii="Symbol" w:hAnsi="Symbol" w:hint="default"/>
+      </w:rPr>
+    </w:lvl>
+    <w:lvl w:ilvl="7" w:tplc="04070003" w:tentative="1">
+      <w:start w:val="1"/>
+      <w:numFmt w:val="bullet"/>
+      <w:lvlText w:val="o"/>
+      <w:lvlJc w:val="left"/>
+      <w:pPr>
+        <w:ind w:left="5760" w:hanging="360"/>
+      </w:pPr>
+      <w:rPr>
+        <w:rFonts w:ascii="Courier New" w:hAnsi="Courier New" w:cs="Courier New" w:hint="default"/>
+      </w:rPr>
+    </w:lvl>
+    <w:lvl w:ilvl="8" w:tplc="04070005" w:tentative="1">
+      <w:start w:val="1"/>
+      <w:numFmt w:val="bullet"/>
+      <w:lvlText w:val=""/>
+      <w:lvlJc w:val="left"/>
+      <w:pPr>
+        <w:ind w:left="6480" w:hanging="360"/>
+      </w:pPr>
+      <w:rPr>
+        <w:rFonts w:ascii="Wingdings" w:hAnsi="Wingdings" w:hint="default"/>
+      </w:rPr>
+    </w:lvl>
+  </w:abstractNum>
+  <w:abstractNum w:abstractNumId="2" w15:restartNumberingAfterBreak="0">
     <w:nsid w:val="0B3931C2"/>
     <w:multiLevelType w:val="hybridMultilevel"/>
     <w:tmpl w:val="4D74DEDC"/>
@@ -3216,7 +4539,7 @@
       </w:rPr>
     </w:lvl>
   </w:abstractNum>
-  <w:abstractNum w:abstractNumId="2" w15:restartNumberingAfterBreak="0">
+  <w:abstractNum w:abstractNumId="3" w15:restartNumberingAfterBreak="0">
     <w:nsid w:val="0C8035B4"/>
     <w:multiLevelType w:val="multilevel"/>
     <w:tmpl w:val="E098C9C8"/>
@@ -3333,7 +4656,7 @@
       </w:rPr>
     </w:lvl>
   </w:abstractNum>
-  <w:abstractNum w:abstractNumId="3" w15:restartNumberingAfterBreak="0">
+  <w:abstractNum w:abstractNumId="4" w15:restartNumberingAfterBreak="0">
     <w:nsid w:val="0CDB5998"/>
     <w:multiLevelType w:val="hybridMultilevel"/>
     <w:tmpl w:val="B0B6AAEC"/>
@@ -3423,7 +4746,7 @@
       </w:pPr>
     </w:lvl>
   </w:abstractNum>
-  <w:abstractNum w:abstractNumId="4" w15:restartNumberingAfterBreak="0">
+  <w:abstractNum w:abstractNumId="5" w15:restartNumberingAfterBreak="0">
     <w:nsid w:val="0E9175D9"/>
     <w:multiLevelType w:val="hybridMultilevel"/>
     <w:tmpl w:val="8EFE1B6A"/>
@@ -3509,7 +4832,7 @@
       </w:pPr>
     </w:lvl>
   </w:abstractNum>
-  <w:abstractNum w:abstractNumId="5" w15:restartNumberingAfterBreak="0">
+  <w:abstractNum w:abstractNumId="6" w15:restartNumberingAfterBreak="0">
     <w:nsid w:val="3B2F3156"/>
     <w:multiLevelType w:val="hybridMultilevel"/>
     <w:tmpl w:val="E9E463F4"/>
@@ -3595,7 +4918,7 @@
       </w:pPr>
     </w:lvl>
   </w:abstractNum>
-  <w:abstractNum w:abstractNumId="6" w15:restartNumberingAfterBreak="0">
+  <w:abstractNum w:abstractNumId="7" w15:restartNumberingAfterBreak="0">
     <w:nsid w:val="4F1E01E0"/>
     <w:multiLevelType w:val="multilevel"/>
     <w:tmpl w:val="62166A88"/>
@@ -3708,7 +5031,7 @@
       </w:rPr>
     </w:lvl>
   </w:abstractNum>
-  <w:abstractNum w:abstractNumId="7" w15:restartNumberingAfterBreak="0">
+  <w:abstractNum w:abstractNumId="8" w15:restartNumberingAfterBreak="0">
     <w:nsid w:val="53FE6BEE"/>
     <w:multiLevelType w:val="multilevel"/>
     <w:tmpl w:val="0407001F"/>
@@ -3794,7 +5117,7 @@
       </w:pPr>
     </w:lvl>
   </w:abstractNum>
-  <w:abstractNum w:abstractNumId="8" w15:restartNumberingAfterBreak="0">
+  <w:abstractNum w:abstractNumId="9" w15:restartNumberingAfterBreak="0">
     <w:nsid w:val="5B56436E"/>
     <w:multiLevelType w:val="multilevel"/>
     <w:tmpl w:val="0407001F"/>
@@ -3880,7 +5203,7 @@
       </w:pPr>
     </w:lvl>
   </w:abstractNum>
-  <w:abstractNum w:abstractNumId="9" w15:restartNumberingAfterBreak="0">
+  <w:abstractNum w:abstractNumId="10" w15:restartNumberingAfterBreak="0">
     <w:nsid w:val="5DC51CD0"/>
     <w:multiLevelType w:val="multilevel"/>
     <w:tmpl w:val="7DF470A6"/>
@@ -3998,7 +5321,7 @@
       </w:rPr>
     </w:lvl>
   </w:abstractNum>
-  <w:abstractNum w:abstractNumId="10" w15:restartNumberingAfterBreak="0">
+  <w:abstractNum w:abstractNumId="11" w15:restartNumberingAfterBreak="0">
     <w:nsid w:val="63E06534"/>
     <w:multiLevelType w:val="multilevel"/>
     <w:tmpl w:val="0407001F"/>
@@ -4084,7 +5407,7 @@
       </w:pPr>
     </w:lvl>
   </w:abstractNum>
-  <w:abstractNum w:abstractNumId="11" w15:restartNumberingAfterBreak="0">
+  <w:abstractNum w:abstractNumId="12" w15:restartNumberingAfterBreak="0">
     <w:nsid w:val="6B8E06F6"/>
     <w:multiLevelType w:val="multilevel"/>
     <w:tmpl w:val="66C88DD0"/>
@@ -4202,39 +5525,42 @@
     </w:lvl>
   </w:abstractNum>
   <w:num w:numId="1">
+    <w:abstractNumId w:val="10"/>
+  </w:num>
+  <w:num w:numId="2">
+    <w:abstractNumId w:val="11"/>
+  </w:num>
+  <w:num w:numId="3">
     <w:abstractNumId w:val="9"/>
   </w:num>
-  <w:num w:numId="2">
-    <w:abstractNumId w:val="10"/>
+  <w:num w:numId="4">
+    <w:abstractNumId w:val="6"/>
   </w:num>
-  <w:num w:numId="3">
+  <w:num w:numId="5">
+    <w:abstractNumId w:val="7"/>
+  </w:num>
+  <w:num w:numId="6">
     <w:abstractNumId w:val="8"/>
   </w:num>
-  <w:num w:numId="4">
-    <w:abstractNumId w:val="5"/>
-  </w:num>
-  <w:num w:numId="5">
-    <w:abstractNumId w:val="6"/>
-  </w:num>
-  <w:num w:numId="6">
-    <w:abstractNumId w:val="7"/>
-  </w:num>
   <w:num w:numId="7">
-    <w:abstractNumId w:val="11"/>
+    <w:abstractNumId w:val="12"/>
   </w:num>
   <w:num w:numId="8">
-    <w:abstractNumId w:val="2"/>
+    <w:abstractNumId w:val="3"/>
   </w:num>
   <w:num w:numId="9">
     <w:abstractNumId w:val="0"/>
   </w:num>
   <w:num w:numId="10">
-    <w:abstractNumId w:val="3"/>
+    <w:abstractNumId w:val="4"/>
   </w:num>
   <w:num w:numId="11">
-    <w:abstractNumId w:val="4"/>
+    <w:abstractNumId w:val="5"/>
   </w:num>
   <w:num w:numId="12">
+    <w:abstractNumId w:val="2"/>
+  </w:num>
+  <w:num w:numId="13">
     <w:abstractNumId w:val="1"/>
   </w:num>
 </w:numbering>

</xml_diff>

<commit_message>
started test for factorIterator overflow
</commit_message>
<xml_diff>
--- a/Dokumentation/Dokumente/Dokumentation-CASE-TOOL.docx
+++ b/Dokumentation/Dokumente/Dokumentation-CASE-TOOL.docx
@@ -5670,7 +5670,15 @@
       </w:r>
       <w:proofErr w:type="spellEnd"/>
       <w:r>
-        <w:t xml:space="preserve"> noch nicht Null erreicht hat, alle Faktoren jedoch bereits maximal </w:t>
+        <w:t xml:space="preserve"> noch nicht </w:t>
+      </w:r>
+      <w:proofErr w:type="gramStart"/>
+      <w:r>
+        <w:t>Null</w:t>
+      </w:r>
+      <w:proofErr w:type="gramEnd"/>
+      <w:r>
+        <w:t xml:space="preserve"> erreicht hat, alle Faktoren jedoch bereits maximal </w:t>
       </w:r>
       <w:r>
         <w:t>verringert</w:t>
@@ -5778,18 +5786,6 @@
         <w:t>= ???</w:t>
       </w:r>
       <w:proofErr w:type="gramEnd"/>
-    </w:p>
-    <w:p/>
-    <w:p/>
-    <w:p/>
-    <w:p>
-      <w:pPr>
-        <w:spacing w:line="360" w:lineRule="auto"/>
-        <w:jc w:val="both"/>
-        <w:rPr>
-          <w:rFonts w:ascii="Arial" w:hAnsi="Arial" w:cs="Arial"/>
-        </w:rPr>
-      </w:pPr>
     </w:p>
     <w:p>
       <w:pPr>

</xml_diff>

<commit_message>
updated Doku for new Tests
</commit_message>
<xml_diff>
--- a/Dokumentation/Dokumente/Dokumentation-CASE-TOOL.docx
+++ b/Dokumentation/Dokumente/Dokumentation-CASE-TOOL.docx
@@ -4705,11 +4705,9 @@
       <w:r>
         <w:t xml:space="preserve"> </w:t>
       </w:r>
-      <w:proofErr w:type="spellStart"/>
-      <w:r>
-        <w:t>increase</w:t>
-      </w:r>
-      <w:proofErr w:type="spellEnd"/>
+      <w:r>
+        <w:t>e2Sum</w:t>
+      </w:r>
       <w:r>
         <w:t xml:space="preserve"> = </w:t>
       </w:r>
@@ -4839,7 +4837,19 @@
       </w:r>
       <w:proofErr w:type="gramEnd"/>
       <w:r>
-        <w:t xml:space="preserve"> erreicht hat, alle Faktoren jedoch bereits maximal erhöht wurden. Im normalen Programmverlauf sollte dies nicht auftreten, um jedoch eine Endlosschleife zu vermeiden w</w:t>
+        <w:t xml:space="preserve"> erreicht hat, alle Faktoren jedoch bereits maximal erhöht wurden. Im normalen Programmverlauf sollte dies nicht auftreten, </w:t>
+      </w:r>
+      <w:r>
+        <w:t xml:space="preserve">da der Wert von e2Sum auf diesen Fall überprüft wird, </w:t>
+      </w:r>
+      <w:r>
+        <w:t>um jedoch eine Endlosschleife zu vermeiden</w:t>
+      </w:r>
+      <w:r>
+        <w:t>, sollte der Wert von e2Sum nicht korrekt berechnet worden sein,</w:t>
+      </w:r>
+      <w:r>
+        <w:t xml:space="preserve"> w</w:t>
       </w:r>
       <w:r>
         <w:t>ü</w:t>
@@ -4899,7 +4909,7 @@
     </w:p>
     <w:p>
       <w:pPr>
-        <w:ind w:left="1416" w:firstLine="708"/>
+        <w:ind w:left="2124"/>
       </w:pPr>
       <w:r>
         <w:rPr>
@@ -4938,6 +4948,30 @@
       </w:r>
       <w:proofErr w:type="spellEnd"/>
       <w:r>
+        <w:t xml:space="preserve"> e2Sum = 10, </w:t>
+      </w:r>
+      <w:proofErr w:type="spellStart"/>
+      <w:r>
+        <w:t>int</w:t>
+      </w:r>
+      <w:proofErr w:type="spellEnd"/>
+      <w:r>
+        <w:t xml:space="preserve"> e2Correction = 60</w:t>
+      </w:r>
+    </w:p>
+    <w:p>
+      <w:pPr>
+        <w:ind w:left="3540" w:firstLine="708"/>
+      </w:pPr>
+      <w:r>
+        <w:t xml:space="preserve">→ </w:t>
+      </w:r>
+      <w:proofErr w:type="spellStart"/>
+      <w:r>
+        <w:t>int</w:t>
+      </w:r>
+      <w:proofErr w:type="spellEnd"/>
+      <w:r>
         <w:t xml:space="preserve"> </w:t>
       </w:r>
       <w:proofErr w:type="spellStart"/>
@@ -4946,16 +4980,8 @@
       </w:r>
       <w:proofErr w:type="spellEnd"/>
       <w:r>
-        <w:t xml:space="preserve"> </w:t>
-      </w:r>
-      <w:proofErr w:type="gramStart"/>
-      <w:r>
-        <w:t xml:space="preserve">= </w:t>
-      </w:r>
-      <w:r>
-        <w:t>???</w:t>
-      </w:r>
-      <w:proofErr w:type="gramEnd"/>
+        <w:t xml:space="preserve"> = 50, alle Faktoren bereits maximal</w:t>
+      </w:r>
     </w:p>
     <w:p>
       <w:pPr>
@@ -5620,6 +5646,7 @@
           <w:b/>
           <w:bCs/>
         </w:rPr>
+        <w:lastRenderedPageBreak/>
         <w:t>factorIterator</w:t>
       </w:r>
       <w:proofErr w:type="spellEnd"/>
@@ -5641,25 +5668,157 @@
     </w:p>
     <w:p>
       <w:pPr>
+        <w:ind w:left="2124" w:firstLine="36"/>
+      </w:pPr>
+      <w:r>
+        <w:t>→</w:t>
+      </w:r>
+      <w:r>
+        <w:t xml:space="preserve"> Dieser Zweig wird nur aufgerufen, falls der zu Anfang mit 0 initialisierte </w:t>
+      </w:r>
+      <w:proofErr w:type="spellStart"/>
+      <w:r>
+        <w:t>factorIterator</w:t>
+      </w:r>
+      <w:proofErr w:type="spellEnd"/>
+      <w:r>
+        <w:t xml:space="preserve"> außerhalb der Faktoren (0-9) liegt. Dies könnte zum Beispiel auftreten, wenn </w:t>
+      </w:r>
+      <w:proofErr w:type="spellStart"/>
+      <w:r>
+        <w:t>de</w:t>
+      </w:r>
+      <w:r>
+        <w:t>crease</w:t>
+      </w:r>
+      <w:proofErr w:type="spellEnd"/>
+      <w:r>
+        <w:t xml:space="preserve"> noch nicht </w:t>
+      </w:r>
+      <w:proofErr w:type="gramStart"/>
+      <w:r>
+        <w:t>Null</w:t>
+      </w:r>
+      <w:proofErr w:type="gramEnd"/>
+      <w:r>
+        <w:t xml:space="preserve"> erreicht hat, alle Faktoren jedoch bereits </w:t>
+      </w:r>
+      <w:r>
+        <w:t>auf ihr Minimum verringert</w:t>
+      </w:r>
+      <w:r>
+        <w:t xml:space="preserve"> wurden. Im normalen Programmverlauf sollte dies nicht auftreten, da der Wert von e2Sum auf diesen Fall überprüft wird, um jedoch eine Endlosschleife zu vermeiden, sollte der Wert von e2Sum nicht korrekt berechnet worden sein, würde in diesem Fall der Fehler </w:t>
+      </w:r>
+      <w:proofErr w:type="spellStart"/>
+      <w:proofErr w:type="gramStart"/>
+      <w:r>
+        <w:t>RuntimeException</w:t>
+      </w:r>
+      <w:proofErr w:type="spellEnd"/>
+      <w:r>
+        <w:t>(</w:t>
+      </w:r>
+      <w:proofErr w:type="gramEnd"/>
+      <w:r>
+        <w:t>"</w:t>
+      </w:r>
+      <w:proofErr w:type="spellStart"/>
+      <w:r>
+        <w:t>factorIterator</w:t>
+      </w:r>
+      <w:proofErr w:type="spellEnd"/>
+      <w:r>
+        <w:t xml:space="preserve"> out </w:t>
+      </w:r>
+      <w:proofErr w:type="spellStart"/>
+      <w:r>
+        <w:t>of</w:t>
+      </w:r>
+      <w:proofErr w:type="spellEnd"/>
+      <w:r>
+        <w:t xml:space="preserve"> </w:t>
+      </w:r>
+      <w:proofErr w:type="spellStart"/>
+      <w:r>
+        <w:t>bounds</w:t>
+      </w:r>
+      <w:proofErr w:type="spellEnd"/>
+      <w:r>
+        <w:t>")</w:t>
+      </w:r>
+      <w:r>
+        <w:t xml:space="preserve"> auftreten und die Endlosschleife verhindert</w:t>
+      </w:r>
+    </w:p>
+    <w:p>
+      <w:pPr>
         <w:ind w:left="2124"/>
       </w:pPr>
       <w:r>
-        <w:t>→</w:t>
-      </w:r>
-      <w:r>
-        <w:t xml:space="preserve"> Dieser Zweig wird nur aufgerufen, falls der zu Anfang mit 0 initialisierte </w:t>
-      </w:r>
-      <w:proofErr w:type="spellStart"/>
-      <w:r>
-        <w:t>factorIterator</w:t>
-      </w:r>
-      <w:proofErr w:type="spellEnd"/>
-      <w:r>
-        <w:t xml:space="preserve"> außerhalb der Faktoren (0-9) liegt. Dies könnte zum Beispiel </w:t>
-      </w:r>
-      <w:r>
-        <w:lastRenderedPageBreak/>
-        <w:t xml:space="preserve">auftreten, wenn </w:t>
+        <w:rPr>
+          <w:b/>
+          <w:bCs/>
+        </w:rPr>
+        <w:t xml:space="preserve">→ </w:t>
+      </w:r>
+      <w:r>
+        <w:rPr>
+          <w:b/>
+          <w:bCs/>
+        </w:rPr>
+        <w:t>gewählt</w:t>
+      </w:r>
+      <w:r>
+        <w:rPr>
+          <w:b/>
+          <w:bCs/>
+        </w:rPr>
+        <w:t>er</w:t>
+      </w:r>
+      <w:r>
+        <w:rPr>
+          <w:b/>
+          <w:bCs/>
+        </w:rPr>
+        <w:t xml:space="preserve"> Wert im Model</w:t>
+      </w:r>
+      <w:r>
+        <w:t xml:space="preserve">: </w:t>
+      </w:r>
+      <w:proofErr w:type="spellStart"/>
+      <w:r>
+        <w:t>int</w:t>
+      </w:r>
+      <w:proofErr w:type="spellEnd"/>
+      <w:r>
+        <w:t xml:space="preserve"> e2Sum = 10, </w:t>
+      </w:r>
+      <w:proofErr w:type="spellStart"/>
+      <w:r>
+        <w:t>int</w:t>
+      </w:r>
+      <w:proofErr w:type="spellEnd"/>
+      <w:r>
+        <w:t xml:space="preserve"> e2Correction = </w:t>
+      </w:r>
+      <w:r>
+        <w:t>5</w:t>
+      </w:r>
+    </w:p>
+    <w:p>
+      <w:pPr>
+        <w:ind w:left="3540" w:firstLine="708"/>
+      </w:pPr>
+      <w:r>
+        <w:t xml:space="preserve">→ </w:t>
+      </w:r>
+      <w:proofErr w:type="spellStart"/>
+      <w:r>
+        <w:t>int</w:t>
+      </w:r>
+      <w:proofErr w:type="spellEnd"/>
+      <w:r>
+        <w:t xml:space="preserve"> </w:t>
       </w:r>
       <w:proofErr w:type="spellStart"/>
       <w:r>
@@ -5670,122 +5829,16 @@
       </w:r>
       <w:proofErr w:type="spellEnd"/>
       <w:r>
-        <w:t xml:space="preserve"> noch nicht </w:t>
-      </w:r>
-      <w:proofErr w:type="gramStart"/>
-      <w:r>
-        <w:t>Null</w:t>
-      </w:r>
-      <w:proofErr w:type="gramEnd"/>
-      <w:r>
-        <w:t xml:space="preserve"> erreicht hat, alle Faktoren jedoch bereits maximal </w:t>
-      </w:r>
-      <w:r>
-        <w:t>verringert</w:t>
-      </w:r>
-      <w:r>
-        <w:t xml:space="preserve"> wurden. Im normalen Programmverlauf sollte dies nicht auftreten, um jedoch eine Endlosschleife zu vermeiden würde in diesem Fall der Fehler </w:t>
-      </w:r>
-      <w:proofErr w:type="spellStart"/>
-      <w:proofErr w:type="gramStart"/>
-      <w:r>
-        <w:t>RuntimeException</w:t>
-      </w:r>
-      <w:proofErr w:type="spellEnd"/>
-      <w:r>
-        <w:t>(</w:t>
-      </w:r>
-      <w:proofErr w:type="gramEnd"/>
-      <w:r>
-        <w:t>"</w:t>
-      </w:r>
-      <w:proofErr w:type="spellStart"/>
-      <w:r>
-        <w:t>factorIterator</w:t>
-      </w:r>
-      <w:proofErr w:type="spellEnd"/>
-      <w:r>
-        <w:t xml:space="preserve"> out </w:t>
-      </w:r>
-      <w:proofErr w:type="spellStart"/>
-      <w:r>
-        <w:t>of</w:t>
-      </w:r>
-      <w:proofErr w:type="spellEnd"/>
-      <w:r>
-        <w:t xml:space="preserve"> </w:t>
-      </w:r>
-      <w:proofErr w:type="spellStart"/>
-      <w:r>
-        <w:t>bounds</w:t>
-      </w:r>
-      <w:proofErr w:type="spellEnd"/>
-      <w:r>
-        <w:t>")</w:t>
-      </w:r>
-      <w:r>
-        <w:t xml:space="preserve"> auftreten und die Endlosschleife verhindert</w:t>
+        <w:t xml:space="preserve"> = 5, alle Faktoren bereits </w:t>
+      </w:r>
+      <w:r>
+        <w:t>minimal</w:t>
       </w:r>
     </w:p>
     <w:p>
       <w:pPr>
         <w:ind w:left="1416" w:firstLine="708"/>
       </w:pPr>
-      <w:r>
-        <w:rPr>
-          <w:b/>
-          <w:bCs/>
-        </w:rPr>
-        <w:t xml:space="preserve">→ </w:t>
-      </w:r>
-      <w:r>
-        <w:rPr>
-          <w:b/>
-          <w:bCs/>
-        </w:rPr>
-        <w:t>gewählt</w:t>
-      </w:r>
-      <w:r>
-        <w:rPr>
-          <w:b/>
-          <w:bCs/>
-        </w:rPr>
-        <w:t>er</w:t>
-      </w:r>
-      <w:r>
-        <w:rPr>
-          <w:b/>
-          <w:bCs/>
-        </w:rPr>
-        <w:t xml:space="preserve"> Wert im Model</w:t>
-      </w:r>
-      <w:r>
-        <w:t xml:space="preserve">: </w:t>
-      </w:r>
-      <w:proofErr w:type="spellStart"/>
-      <w:r>
-        <w:t>int</w:t>
-      </w:r>
-      <w:proofErr w:type="spellEnd"/>
-      <w:r>
-        <w:t xml:space="preserve"> </w:t>
-      </w:r>
-      <w:proofErr w:type="spellStart"/>
-      <w:r>
-        <w:t>de</w:t>
-      </w:r>
-      <w:r>
-        <w:t>crease</w:t>
-      </w:r>
-      <w:proofErr w:type="spellEnd"/>
-      <w:r>
-        <w:t xml:space="preserve"> </w:t>
-      </w:r>
-      <w:proofErr w:type="gramStart"/>
-      <w:r>
-        <w:t>= ???</w:t>
-      </w:r>
-      <w:proofErr w:type="gramEnd"/>
     </w:p>
     <w:p>
       <w:pPr>

</xml_diff>

<commit_message>
updated Doku (Interfaces and Singleton)
</commit_message>
<xml_diff>
--- a/Dokumentation/Dokumente/Dokumentation-CASE-TOOL.docx
+++ b/Dokumentation/Dokumente/Dokumentation-CASE-TOOL.docx
@@ -712,6 +712,8 @@
             <w:spacing w:line="360" w:lineRule="auto"/>
             <w:rPr>
               <w:rFonts w:ascii="Arial" w:hAnsi="Arial" w:cs="Arial"/>
+              <w:sz w:val="24"/>
+              <w:szCs w:val="24"/>
               <w:lang w:eastAsia="de-DE"/>
             </w:rPr>
           </w:pPr>
@@ -724,45 +726,69 @@
               <w:tab w:val="right" w:leader="dot" w:pos="9062"/>
             </w:tabs>
             <w:rPr>
-              <w:rFonts w:cstheme="minorBidi"/>
+              <w:rFonts w:eastAsiaTheme="minorEastAsia" w:cstheme="minorBidi"/>
+              <w:b w:val="0"/>
+              <w:bCs w:val="0"/>
               <w:noProof/>
-              <w:sz w:val="24"/>
-              <w:szCs w:val="24"/>
+              <w:sz w:val="28"/>
+              <w:szCs w:val="28"/>
+              <w:lang w:eastAsia="de-DE"/>
             </w:rPr>
           </w:pPr>
           <w:r>
             <w:rPr>
-              <w:rFonts w:ascii="Arial" w:hAnsi="Arial" w:cs="Arial"/>
+              <w:rFonts w:ascii="Arial" w:eastAsiaTheme="minorEastAsia" w:hAnsi="Arial" w:cs="Arial"/>
+              <w:b w:val="0"/>
+              <w:bCs w:val="0"/>
+              <w:sz w:val="21"/>
+              <w:szCs w:val="21"/>
+              <w:lang w:eastAsia="de-DE"/>
             </w:rPr>
             <w:fldChar w:fldCharType="begin"/>
           </w:r>
           <w:r>
             <w:rPr>
               <w:rFonts w:ascii="Arial" w:hAnsi="Arial" w:cs="Arial"/>
+              <w:b w:val="0"/>
+              <w:bCs w:val="0"/>
+              <w:sz w:val="21"/>
+              <w:szCs w:val="21"/>
             </w:rPr>
             <w:instrText xml:space="preserve"> TOC \o "1-3" \h \z \u </w:instrText>
           </w:r>
           <w:r>
             <w:rPr>
-              <w:rFonts w:ascii="Arial" w:hAnsi="Arial" w:cs="Arial"/>
+              <w:rFonts w:ascii="Arial" w:eastAsiaTheme="minorEastAsia" w:hAnsi="Arial" w:cs="Arial"/>
+              <w:b w:val="0"/>
+              <w:bCs w:val="0"/>
+              <w:sz w:val="21"/>
+              <w:szCs w:val="21"/>
+              <w:lang w:eastAsia="de-DE"/>
             </w:rPr>
             <w:fldChar w:fldCharType="separate"/>
           </w:r>
-          <w:hyperlink w:anchor="_Toc42845978" w:history="1">
+          <w:hyperlink w:anchor="_Toc42861414" w:history="1">
             <w:r>
               <w:rPr>
                 <w:rStyle w:val="Hyperlink"/>
                 <w:rFonts w:ascii="Arial" w:hAnsi="Arial" w:cs="Arial"/>
-                <w:noProof/>
+                <w:b w:val="0"/>
+                <w:bCs w:val="0"/>
+                <w:noProof/>
+                <w:sz w:val="21"/>
+                <w:szCs w:val="21"/>
               </w:rPr>
               <w:t>1.</w:t>
             </w:r>
             <w:r>
               <w:rPr>
-                <w:rFonts w:cstheme="minorBidi"/>
-                <w:noProof/>
-                <w:sz w:val="24"/>
-                <w:szCs w:val="24"/>
+                <w:rFonts w:eastAsiaTheme="minorEastAsia" w:cstheme="minorBidi"/>
+                <w:b w:val="0"/>
+                <w:bCs w:val="0"/>
+                <w:noProof/>
+                <w:sz w:val="28"/>
+                <w:szCs w:val="28"/>
+                <w:lang w:eastAsia="de-DE"/>
               </w:rPr>
               <w:tab/>
             </w:r>
@@ -770,55 +796,87 @@
               <w:rPr>
                 <w:rStyle w:val="Hyperlink"/>
                 <w:rFonts w:ascii="Arial" w:hAnsi="Arial" w:cs="Arial"/>
-                <w:noProof/>
+                <w:b w:val="0"/>
+                <w:bCs w:val="0"/>
+                <w:noProof/>
+                <w:sz w:val="21"/>
+                <w:szCs w:val="21"/>
               </w:rPr>
               <w:t>Einleitung</w:t>
             </w:r>
             <w:r>
               <w:rPr>
-                <w:noProof/>
-                <w:webHidden/>
+                <w:b w:val="0"/>
+                <w:bCs w:val="0"/>
+                <w:noProof/>
+                <w:webHidden/>
+                <w:sz w:val="21"/>
+                <w:szCs w:val="21"/>
               </w:rPr>
               <w:tab/>
             </w:r>
             <w:r>
               <w:rPr>
-                <w:noProof/>
-                <w:webHidden/>
+                <w:b w:val="0"/>
+                <w:bCs w:val="0"/>
+                <w:noProof/>
+                <w:webHidden/>
+                <w:sz w:val="21"/>
+                <w:szCs w:val="21"/>
               </w:rPr>
               <w:fldChar w:fldCharType="begin"/>
             </w:r>
             <w:r>
               <w:rPr>
-                <w:noProof/>
-                <w:webHidden/>
-              </w:rPr>
-              <w:instrText xml:space="preserve"> PAGEREF _Toc42845978 \h </w:instrText>
-            </w:r>
-            <w:r>
-              <w:rPr>
-                <w:noProof/>
-                <w:webHidden/>
-              </w:rPr>
-            </w:r>
-            <w:r>
-              <w:rPr>
-                <w:noProof/>
-                <w:webHidden/>
+                <w:b w:val="0"/>
+                <w:bCs w:val="0"/>
+                <w:noProof/>
+                <w:webHidden/>
+                <w:sz w:val="21"/>
+                <w:szCs w:val="21"/>
+              </w:rPr>
+              <w:instrText xml:space="preserve"> PAGEREF _Toc42861414 \h </w:instrText>
+            </w:r>
+            <w:r>
+              <w:rPr>
+                <w:b w:val="0"/>
+                <w:bCs w:val="0"/>
+                <w:noProof/>
+                <w:webHidden/>
+                <w:sz w:val="21"/>
+                <w:szCs w:val="21"/>
+              </w:rPr>
+            </w:r>
+            <w:r>
+              <w:rPr>
+                <w:b w:val="0"/>
+                <w:bCs w:val="0"/>
+                <w:noProof/>
+                <w:webHidden/>
+                <w:sz w:val="21"/>
+                <w:szCs w:val="21"/>
               </w:rPr>
               <w:fldChar w:fldCharType="separate"/>
             </w:r>
             <w:r>
               <w:rPr>
-                <w:noProof/>
-                <w:webHidden/>
+                <w:b w:val="0"/>
+                <w:bCs w:val="0"/>
+                <w:noProof/>
+                <w:webHidden/>
+                <w:sz w:val="21"/>
+                <w:szCs w:val="21"/>
               </w:rPr>
               <w:t>3</w:t>
             </w:r>
             <w:r>
               <w:rPr>
-                <w:noProof/>
-                <w:webHidden/>
+                <w:b w:val="0"/>
+                <w:bCs w:val="0"/>
+                <w:noProof/>
+                <w:webHidden/>
+                <w:sz w:val="21"/>
+                <w:szCs w:val="21"/>
               </w:rPr>
               <w:fldChar w:fldCharType="end"/>
             </w:r>
@@ -832,27 +890,37 @@
               <w:tab w:val="right" w:leader="dot" w:pos="9062"/>
             </w:tabs>
             <w:rPr>
-              <w:rFonts w:cstheme="minorBidi"/>
+              <w:rFonts w:eastAsiaTheme="minorEastAsia" w:cstheme="minorBidi"/>
+              <w:b w:val="0"/>
+              <w:bCs w:val="0"/>
               <w:noProof/>
-              <w:sz w:val="24"/>
-              <w:szCs w:val="24"/>
+              <w:sz w:val="28"/>
+              <w:szCs w:val="28"/>
+              <w:lang w:eastAsia="de-DE"/>
             </w:rPr>
           </w:pPr>
-          <w:hyperlink w:anchor="_Toc42845979" w:history="1">
+          <w:hyperlink w:anchor="_Toc42861415" w:history="1">
             <w:r>
               <w:rPr>
                 <w:rStyle w:val="Hyperlink"/>
                 <w:rFonts w:ascii="Arial" w:hAnsi="Arial" w:cs="Arial"/>
-                <w:noProof/>
+                <w:b w:val="0"/>
+                <w:bCs w:val="0"/>
+                <w:noProof/>
+                <w:sz w:val="21"/>
+                <w:szCs w:val="21"/>
               </w:rPr>
               <w:t>2.</w:t>
             </w:r>
             <w:r>
               <w:rPr>
-                <w:rFonts w:cstheme="minorBidi"/>
-                <w:noProof/>
-                <w:sz w:val="24"/>
-                <w:szCs w:val="24"/>
+                <w:rFonts w:eastAsiaTheme="minorEastAsia" w:cstheme="minorBidi"/>
+                <w:b w:val="0"/>
+                <w:bCs w:val="0"/>
+                <w:noProof/>
+                <w:sz w:val="28"/>
+                <w:szCs w:val="28"/>
+                <w:lang w:eastAsia="de-DE"/>
               </w:rPr>
               <w:tab/>
             </w:r>
@@ -860,55 +928,87 @@
               <w:rPr>
                 <w:rStyle w:val="Hyperlink"/>
                 <w:rFonts w:ascii="Arial" w:hAnsi="Arial" w:cs="Arial"/>
-                <w:noProof/>
+                <w:b w:val="0"/>
+                <w:bCs w:val="0"/>
+                <w:noProof/>
+                <w:sz w:val="21"/>
+                <w:szCs w:val="21"/>
               </w:rPr>
               <w:t>Installations-/ Debugging-Hinweise</w:t>
             </w:r>
             <w:r>
               <w:rPr>
-                <w:noProof/>
-                <w:webHidden/>
+                <w:b w:val="0"/>
+                <w:bCs w:val="0"/>
+                <w:noProof/>
+                <w:webHidden/>
+                <w:sz w:val="21"/>
+                <w:szCs w:val="21"/>
               </w:rPr>
               <w:tab/>
             </w:r>
             <w:r>
               <w:rPr>
-                <w:noProof/>
-                <w:webHidden/>
+                <w:b w:val="0"/>
+                <w:bCs w:val="0"/>
+                <w:noProof/>
+                <w:webHidden/>
+                <w:sz w:val="21"/>
+                <w:szCs w:val="21"/>
               </w:rPr>
               <w:fldChar w:fldCharType="begin"/>
             </w:r>
             <w:r>
               <w:rPr>
-                <w:noProof/>
-                <w:webHidden/>
-              </w:rPr>
-              <w:instrText xml:space="preserve"> PAGEREF _Toc42845979 \h </w:instrText>
-            </w:r>
-            <w:r>
-              <w:rPr>
-                <w:noProof/>
-                <w:webHidden/>
-              </w:rPr>
-            </w:r>
-            <w:r>
-              <w:rPr>
-                <w:noProof/>
-                <w:webHidden/>
+                <w:b w:val="0"/>
+                <w:bCs w:val="0"/>
+                <w:noProof/>
+                <w:webHidden/>
+                <w:sz w:val="21"/>
+                <w:szCs w:val="21"/>
+              </w:rPr>
+              <w:instrText xml:space="preserve"> PAGEREF _Toc42861415 \h </w:instrText>
+            </w:r>
+            <w:r>
+              <w:rPr>
+                <w:b w:val="0"/>
+                <w:bCs w:val="0"/>
+                <w:noProof/>
+                <w:webHidden/>
+                <w:sz w:val="21"/>
+                <w:szCs w:val="21"/>
+              </w:rPr>
+            </w:r>
+            <w:r>
+              <w:rPr>
+                <w:b w:val="0"/>
+                <w:bCs w:val="0"/>
+                <w:noProof/>
+                <w:webHidden/>
+                <w:sz w:val="21"/>
+                <w:szCs w:val="21"/>
               </w:rPr>
               <w:fldChar w:fldCharType="separate"/>
             </w:r>
             <w:r>
               <w:rPr>
-                <w:noProof/>
-                <w:webHidden/>
+                <w:b w:val="0"/>
+                <w:bCs w:val="0"/>
+                <w:noProof/>
+                <w:webHidden/>
+                <w:sz w:val="21"/>
+                <w:szCs w:val="21"/>
               </w:rPr>
               <w:t>3</w:t>
             </w:r>
             <w:r>
               <w:rPr>
-                <w:noProof/>
-                <w:webHidden/>
+                <w:b w:val="0"/>
+                <w:bCs w:val="0"/>
+                <w:noProof/>
+                <w:webHidden/>
+                <w:sz w:val="21"/>
+                <w:szCs w:val="21"/>
               </w:rPr>
               <w:fldChar w:fldCharType="end"/>
             </w:r>
@@ -922,27 +1022,37 @@
               <w:tab w:val="right" w:leader="dot" w:pos="9062"/>
             </w:tabs>
             <w:rPr>
-              <w:rFonts w:cstheme="minorBidi"/>
+              <w:rFonts w:eastAsiaTheme="minorEastAsia" w:cstheme="minorBidi"/>
+              <w:b w:val="0"/>
+              <w:bCs w:val="0"/>
               <w:noProof/>
-              <w:sz w:val="24"/>
-              <w:szCs w:val="24"/>
+              <w:sz w:val="28"/>
+              <w:szCs w:val="28"/>
+              <w:lang w:eastAsia="de-DE"/>
             </w:rPr>
           </w:pPr>
-          <w:hyperlink w:anchor="_Toc42845981" w:history="1">
+          <w:hyperlink w:anchor="_Toc42861417" w:history="1">
             <w:r>
               <w:rPr>
                 <w:rStyle w:val="Hyperlink"/>
                 <w:rFonts w:ascii="Arial" w:hAnsi="Arial" w:cs="Arial"/>
-                <w:noProof/>
+                <w:b w:val="0"/>
+                <w:bCs w:val="0"/>
+                <w:noProof/>
+                <w:sz w:val="21"/>
+                <w:szCs w:val="21"/>
               </w:rPr>
               <w:t>3.</w:t>
             </w:r>
             <w:r>
               <w:rPr>
-                <w:rFonts w:cstheme="minorBidi"/>
-                <w:noProof/>
-                <w:sz w:val="24"/>
-                <w:szCs w:val="24"/>
+                <w:rFonts w:eastAsiaTheme="minorEastAsia" w:cstheme="minorBidi"/>
+                <w:b w:val="0"/>
+                <w:bCs w:val="0"/>
+                <w:noProof/>
+                <w:sz w:val="28"/>
+                <w:szCs w:val="28"/>
+                <w:lang w:eastAsia="de-DE"/>
               </w:rPr>
               <w:tab/>
             </w:r>
@@ -950,55 +1060,87 @@
               <w:rPr>
                 <w:rStyle w:val="Hyperlink"/>
                 <w:rFonts w:ascii="Arial" w:hAnsi="Arial" w:cs="Arial"/>
-                <w:noProof/>
+                <w:b w:val="0"/>
+                <w:bCs w:val="0"/>
+                <w:noProof/>
+                <w:sz w:val="21"/>
+                <w:szCs w:val="21"/>
               </w:rPr>
               <w:t>Programmstruktur</w:t>
             </w:r>
             <w:r>
               <w:rPr>
-                <w:noProof/>
-                <w:webHidden/>
+                <w:b w:val="0"/>
+                <w:bCs w:val="0"/>
+                <w:noProof/>
+                <w:webHidden/>
+                <w:sz w:val="21"/>
+                <w:szCs w:val="21"/>
               </w:rPr>
               <w:tab/>
             </w:r>
             <w:r>
               <w:rPr>
-                <w:noProof/>
-                <w:webHidden/>
+                <w:b w:val="0"/>
+                <w:bCs w:val="0"/>
+                <w:noProof/>
+                <w:webHidden/>
+                <w:sz w:val="21"/>
+                <w:szCs w:val="21"/>
               </w:rPr>
               <w:fldChar w:fldCharType="begin"/>
             </w:r>
             <w:r>
               <w:rPr>
-                <w:noProof/>
-                <w:webHidden/>
-              </w:rPr>
-              <w:instrText xml:space="preserve"> PAGEREF _Toc42845981 \h </w:instrText>
-            </w:r>
-            <w:r>
-              <w:rPr>
-                <w:noProof/>
-                <w:webHidden/>
-              </w:rPr>
-            </w:r>
-            <w:r>
-              <w:rPr>
-                <w:noProof/>
-                <w:webHidden/>
+                <w:b w:val="0"/>
+                <w:bCs w:val="0"/>
+                <w:noProof/>
+                <w:webHidden/>
+                <w:sz w:val="21"/>
+                <w:szCs w:val="21"/>
+              </w:rPr>
+              <w:instrText xml:space="preserve"> PAGEREF _Toc42861417 \h </w:instrText>
+            </w:r>
+            <w:r>
+              <w:rPr>
+                <w:b w:val="0"/>
+                <w:bCs w:val="0"/>
+                <w:noProof/>
+                <w:webHidden/>
+                <w:sz w:val="21"/>
+                <w:szCs w:val="21"/>
+              </w:rPr>
+            </w:r>
+            <w:r>
+              <w:rPr>
+                <w:b w:val="0"/>
+                <w:bCs w:val="0"/>
+                <w:noProof/>
+                <w:webHidden/>
+                <w:sz w:val="21"/>
+                <w:szCs w:val="21"/>
               </w:rPr>
               <w:fldChar w:fldCharType="separate"/>
             </w:r>
             <w:r>
               <w:rPr>
-                <w:noProof/>
-                <w:webHidden/>
+                <w:b w:val="0"/>
+                <w:bCs w:val="0"/>
+                <w:noProof/>
+                <w:webHidden/>
+                <w:sz w:val="21"/>
+                <w:szCs w:val="21"/>
               </w:rPr>
               <w:t>3</w:t>
             </w:r>
             <w:r>
               <w:rPr>
-                <w:noProof/>
-                <w:webHidden/>
+                <w:b w:val="0"/>
+                <w:bCs w:val="0"/>
+                <w:noProof/>
+                <w:webHidden/>
+                <w:sz w:val="21"/>
+                <w:szCs w:val="21"/>
               </w:rPr>
               <w:fldChar w:fldCharType="end"/>
             </w:r>
@@ -1008,31 +1150,41 @@
           <w:pPr>
             <w:pStyle w:val="Verzeichnis1"/>
             <w:tabs>
-              <w:tab w:val="left" w:pos="720"/>
+              <w:tab w:val="left" w:pos="660"/>
               <w:tab w:val="right" w:leader="dot" w:pos="9062"/>
             </w:tabs>
             <w:rPr>
-              <w:rFonts w:cstheme="minorBidi"/>
+              <w:rFonts w:eastAsiaTheme="minorEastAsia" w:cstheme="minorBidi"/>
+              <w:b w:val="0"/>
+              <w:bCs w:val="0"/>
               <w:noProof/>
-              <w:sz w:val="24"/>
-              <w:szCs w:val="24"/>
+              <w:sz w:val="28"/>
+              <w:szCs w:val="28"/>
+              <w:lang w:eastAsia="de-DE"/>
             </w:rPr>
           </w:pPr>
-          <w:hyperlink w:anchor="_Toc42845982" w:history="1">
+          <w:hyperlink w:anchor="_Toc42861418" w:history="1">
             <w:r>
               <w:rPr>
                 <w:rStyle w:val="Hyperlink"/>
                 <w:rFonts w:ascii="Arial" w:hAnsi="Arial" w:cs="Arial"/>
-                <w:noProof/>
+                <w:b w:val="0"/>
+                <w:bCs w:val="0"/>
+                <w:noProof/>
+                <w:sz w:val="21"/>
+                <w:szCs w:val="21"/>
               </w:rPr>
               <w:t>3.1.</w:t>
             </w:r>
             <w:r>
               <w:rPr>
-                <w:rFonts w:cstheme="minorBidi"/>
-                <w:noProof/>
-                <w:sz w:val="24"/>
-                <w:szCs w:val="24"/>
+                <w:rFonts w:eastAsiaTheme="minorEastAsia" w:cstheme="minorBidi"/>
+                <w:b w:val="0"/>
+                <w:bCs w:val="0"/>
+                <w:noProof/>
+                <w:sz w:val="28"/>
+                <w:szCs w:val="28"/>
+                <w:lang w:eastAsia="de-DE"/>
               </w:rPr>
               <w:tab/>
             </w:r>
@@ -1040,55 +1192,87 @@
               <w:rPr>
                 <w:rStyle w:val="Hyperlink"/>
                 <w:rFonts w:ascii="Arial" w:hAnsi="Arial" w:cs="Arial"/>
-                <w:noProof/>
+                <w:b w:val="0"/>
+                <w:bCs w:val="0"/>
+                <w:noProof/>
+                <w:sz w:val="21"/>
+                <w:szCs w:val="21"/>
               </w:rPr>
               <w:t>MODEL (Struktur der Projektdaten)</w:t>
             </w:r>
             <w:r>
               <w:rPr>
-                <w:noProof/>
-                <w:webHidden/>
+                <w:b w:val="0"/>
+                <w:bCs w:val="0"/>
+                <w:noProof/>
+                <w:webHidden/>
+                <w:sz w:val="21"/>
+                <w:szCs w:val="21"/>
               </w:rPr>
               <w:tab/>
             </w:r>
             <w:r>
               <w:rPr>
-                <w:noProof/>
-                <w:webHidden/>
+                <w:b w:val="0"/>
+                <w:bCs w:val="0"/>
+                <w:noProof/>
+                <w:webHidden/>
+                <w:sz w:val="21"/>
+                <w:szCs w:val="21"/>
               </w:rPr>
               <w:fldChar w:fldCharType="begin"/>
             </w:r>
             <w:r>
               <w:rPr>
-                <w:noProof/>
-                <w:webHidden/>
-              </w:rPr>
-              <w:instrText xml:space="preserve"> PAGEREF _Toc42845982 \h </w:instrText>
-            </w:r>
-            <w:r>
-              <w:rPr>
-                <w:noProof/>
-                <w:webHidden/>
-              </w:rPr>
-            </w:r>
-            <w:r>
-              <w:rPr>
-                <w:noProof/>
-                <w:webHidden/>
+                <w:b w:val="0"/>
+                <w:bCs w:val="0"/>
+                <w:noProof/>
+                <w:webHidden/>
+                <w:sz w:val="21"/>
+                <w:szCs w:val="21"/>
+              </w:rPr>
+              <w:instrText xml:space="preserve"> PAGEREF _Toc42861418 \h </w:instrText>
+            </w:r>
+            <w:r>
+              <w:rPr>
+                <w:b w:val="0"/>
+                <w:bCs w:val="0"/>
+                <w:noProof/>
+                <w:webHidden/>
+                <w:sz w:val="21"/>
+                <w:szCs w:val="21"/>
+              </w:rPr>
+            </w:r>
+            <w:r>
+              <w:rPr>
+                <w:b w:val="0"/>
+                <w:bCs w:val="0"/>
+                <w:noProof/>
+                <w:webHidden/>
+                <w:sz w:val="21"/>
+                <w:szCs w:val="21"/>
               </w:rPr>
               <w:fldChar w:fldCharType="separate"/>
             </w:r>
             <w:r>
               <w:rPr>
-                <w:noProof/>
-                <w:webHidden/>
+                <w:b w:val="0"/>
+                <w:bCs w:val="0"/>
+                <w:noProof/>
+                <w:webHidden/>
+                <w:sz w:val="21"/>
+                <w:szCs w:val="21"/>
               </w:rPr>
               <w:t>4</w:t>
             </w:r>
             <w:r>
               <w:rPr>
-                <w:noProof/>
-                <w:webHidden/>
+                <w:b w:val="0"/>
+                <w:bCs w:val="0"/>
+                <w:noProof/>
+                <w:webHidden/>
+                <w:sz w:val="21"/>
+                <w:szCs w:val="21"/>
               </w:rPr>
               <w:fldChar w:fldCharType="end"/>
             </w:r>
@@ -1098,31 +1282,41 @@
           <w:pPr>
             <w:pStyle w:val="Verzeichnis1"/>
             <w:tabs>
-              <w:tab w:val="left" w:pos="720"/>
+              <w:tab w:val="left" w:pos="660"/>
               <w:tab w:val="right" w:leader="dot" w:pos="9062"/>
             </w:tabs>
             <w:rPr>
-              <w:rFonts w:cstheme="minorBidi"/>
+              <w:rFonts w:eastAsiaTheme="minorEastAsia" w:cstheme="minorBidi"/>
+              <w:b w:val="0"/>
+              <w:bCs w:val="0"/>
               <w:noProof/>
-              <w:sz w:val="24"/>
-              <w:szCs w:val="24"/>
+              <w:sz w:val="28"/>
+              <w:szCs w:val="28"/>
+              <w:lang w:eastAsia="de-DE"/>
             </w:rPr>
           </w:pPr>
-          <w:hyperlink w:anchor="_Toc42845983" w:history="1">
+          <w:hyperlink w:anchor="_Toc42861419" w:history="1">
             <w:r>
               <w:rPr>
                 <w:rStyle w:val="Hyperlink"/>
                 <w:rFonts w:ascii="Arial" w:hAnsi="Arial" w:cs="Arial"/>
-                <w:noProof/>
+                <w:b w:val="0"/>
+                <w:bCs w:val="0"/>
+                <w:noProof/>
+                <w:sz w:val="21"/>
+                <w:szCs w:val="21"/>
               </w:rPr>
               <w:t>3.2.</w:t>
             </w:r>
             <w:r>
               <w:rPr>
-                <w:rFonts w:cstheme="minorBidi"/>
-                <w:noProof/>
-                <w:sz w:val="24"/>
-                <w:szCs w:val="24"/>
+                <w:rFonts w:eastAsiaTheme="minorEastAsia" w:cstheme="minorBidi"/>
+                <w:b w:val="0"/>
+                <w:bCs w:val="0"/>
+                <w:noProof/>
+                <w:sz w:val="28"/>
+                <w:szCs w:val="28"/>
+                <w:lang w:eastAsia="de-DE"/>
               </w:rPr>
               <w:tab/>
             </w:r>
@@ -1130,55 +1324,87 @@
               <w:rPr>
                 <w:rStyle w:val="Hyperlink"/>
                 <w:rFonts w:ascii="Arial" w:hAnsi="Arial" w:cs="Arial"/>
-                <w:noProof/>
+                <w:b w:val="0"/>
+                <w:bCs w:val="0"/>
+                <w:noProof/>
+                <w:sz w:val="21"/>
+                <w:szCs w:val="21"/>
               </w:rPr>
               <w:t>VIEW</w:t>
             </w:r>
             <w:r>
               <w:rPr>
-                <w:noProof/>
-                <w:webHidden/>
+                <w:b w:val="0"/>
+                <w:bCs w:val="0"/>
+                <w:noProof/>
+                <w:webHidden/>
+                <w:sz w:val="21"/>
+                <w:szCs w:val="21"/>
               </w:rPr>
               <w:tab/>
             </w:r>
             <w:r>
               <w:rPr>
-                <w:noProof/>
-                <w:webHidden/>
+                <w:b w:val="0"/>
+                <w:bCs w:val="0"/>
+                <w:noProof/>
+                <w:webHidden/>
+                <w:sz w:val="21"/>
+                <w:szCs w:val="21"/>
               </w:rPr>
               <w:fldChar w:fldCharType="begin"/>
             </w:r>
             <w:r>
               <w:rPr>
-                <w:noProof/>
-                <w:webHidden/>
-              </w:rPr>
-              <w:instrText xml:space="preserve"> PAGEREF _Toc42845983 \h </w:instrText>
-            </w:r>
-            <w:r>
-              <w:rPr>
-                <w:noProof/>
-                <w:webHidden/>
-              </w:rPr>
-            </w:r>
-            <w:r>
-              <w:rPr>
-                <w:noProof/>
-                <w:webHidden/>
+                <w:b w:val="0"/>
+                <w:bCs w:val="0"/>
+                <w:noProof/>
+                <w:webHidden/>
+                <w:sz w:val="21"/>
+                <w:szCs w:val="21"/>
+              </w:rPr>
+              <w:instrText xml:space="preserve"> PAGEREF _Toc42861419 \h </w:instrText>
+            </w:r>
+            <w:r>
+              <w:rPr>
+                <w:b w:val="0"/>
+                <w:bCs w:val="0"/>
+                <w:noProof/>
+                <w:webHidden/>
+                <w:sz w:val="21"/>
+                <w:szCs w:val="21"/>
+              </w:rPr>
+            </w:r>
+            <w:r>
+              <w:rPr>
+                <w:b w:val="0"/>
+                <w:bCs w:val="0"/>
+                <w:noProof/>
+                <w:webHidden/>
+                <w:sz w:val="21"/>
+                <w:szCs w:val="21"/>
               </w:rPr>
               <w:fldChar w:fldCharType="separate"/>
             </w:r>
             <w:r>
               <w:rPr>
-                <w:noProof/>
-                <w:webHidden/>
+                <w:b w:val="0"/>
+                <w:bCs w:val="0"/>
+                <w:noProof/>
+                <w:webHidden/>
+                <w:sz w:val="21"/>
+                <w:szCs w:val="21"/>
               </w:rPr>
               <w:t>4</w:t>
             </w:r>
             <w:r>
               <w:rPr>
-                <w:noProof/>
-                <w:webHidden/>
+                <w:b w:val="0"/>
+                <w:bCs w:val="0"/>
+                <w:noProof/>
+                <w:webHidden/>
+                <w:sz w:val="21"/>
+                <w:szCs w:val="21"/>
               </w:rPr>
               <w:fldChar w:fldCharType="end"/>
             </w:r>
@@ -1188,31 +1414,41 @@
           <w:pPr>
             <w:pStyle w:val="Verzeichnis1"/>
             <w:tabs>
-              <w:tab w:val="left" w:pos="720"/>
+              <w:tab w:val="left" w:pos="660"/>
               <w:tab w:val="right" w:leader="dot" w:pos="9062"/>
             </w:tabs>
             <w:rPr>
-              <w:rFonts w:cstheme="minorBidi"/>
+              <w:rFonts w:eastAsiaTheme="minorEastAsia" w:cstheme="minorBidi"/>
+              <w:b w:val="0"/>
+              <w:bCs w:val="0"/>
               <w:noProof/>
-              <w:sz w:val="24"/>
-              <w:szCs w:val="24"/>
+              <w:sz w:val="28"/>
+              <w:szCs w:val="28"/>
+              <w:lang w:eastAsia="de-DE"/>
             </w:rPr>
           </w:pPr>
-          <w:hyperlink w:anchor="_Toc42845984" w:history="1">
+          <w:hyperlink w:anchor="_Toc42861420" w:history="1">
             <w:r>
               <w:rPr>
                 <w:rStyle w:val="Hyperlink"/>
                 <w:rFonts w:ascii="Arial" w:hAnsi="Arial" w:cs="Arial"/>
-                <w:noProof/>
+                <w:b w:val="0"/>
+                <w:bCs w:val="0"/>
+                <w:noProof/>
+                <w:sz w:val="21"/>
+                <w:szCs w:val="21"/>
               </w:rPr>
               <w:t>3.3.</w:t>
             </w:r>
             <w:r>
               <w:rPr>
-                <w:rFonts w:cstheme="minorBidi"/>
-                <w:noProof/>
-                <w:sz w:val="24"/>
-                <w:szCs w:val="24"/>
+                <w:rFonts w:eastAsiaTheme="minorEastAsia" w:cstheme="minorBidi"/>
+                <w:b w:val="0"/>
+                <w:bCs w:val="0"/>
+                <w:noProof/>
+                <w:sz w:val="28"/>
+                <w:szCs w:val="28"/>
+                <w:lang w:eastAsia="de-DE"/>
               </w:rPr>
               <w:tab/>
             </w:r>
@@ -1220,55 +1456,87 @@
               <w:rPr>
                 <w:rStyle w:val="Hyperlink"/>
                 <w:rFonts w:ascii="Arial" w:hAnsi="Arial" w:cs="Arial"/>
-                <w:noProof/>
+                <w:b w:val="0"/>
+                <w:bCs w:val="0"/>
+                <w:noProof/>
+                <w:sz w:val="21"/>
+                <w:szCs w:val="21"/>
               </w:rPr>
               <w:t>CONTROLLER</w:t>
             </w:r>
             <w:r>
               <w:rPr>
-                <w:noProof/>
-                <w:webHidden/>
+                <w:b w:val="0"/>
+                <w:bCs w:val="0"/>
+                <w:noProof/>
+                <w:webHidden/>
+                <w:sz w:val="21"/>
+                <w:szCs w:val="21"/>
               </w:rPr>
               <w:tab/>
             </w:r>
             <w:r>
               <w:rPr>
-                <w:noProof/>
-                <w:webHidden/>
+                <w:b w:val="0"/>
+                <w:bCs w:val="0"/>
+                <w:noProof/>
+                <w:webHidden/>
+                <w:sz w:val="21"/>
+                <w:szCs w:val="21"/>
               </w:rPr>
               <w:fldChar w:fldCharType="begin"/>
             </w:r>
             <w:r>
               <w:rPr>
-                <w:noProof/>
-                <w:webHidden/>
-              </w:rPr>
-              <w:instrText xml:space="preserve"> PAGEREF _Toc42845984 \h </w:instrText>
-            </w:r>
-            <w:r>
-              <w:rPr>
-                <w:noProof/>
-                <w:webHidden/>
-              </w:rPr>
-            </w:r>
-            <w:r>
-              <w:rPr>
-                <w:noProof/>
-                <w:webHidden/>
+                <w:b w:val="0"/>
+                <w:bCs w:val="0"/>
+                <w:noProof/>
+                <w:webHidden/>
+                <w:sz w:val="21"/>
+                <w:szCs w:val="21"/>
+              </w:rPr>
+              <w:instrText xml:space="preserve"> PAGEREF _Toc42861420 \h </w:instrText>
+            </w:r>
+            <w:r>
+              <w:rPr>
+                <w:b w:val="0"/>
+                <w:bCs w:val="0"/>
+                <w:noProof/>
+                <w:webHidden/>
+                <w:sz w:val="21"/>
+                <w:szCs w:val="21"/>
+              </w:rPr>
+            </w:r>
+            <w:r>
+              <w:rPr>
+                <w:b w:val="0"/>
+                <w:bCs w:val="0"/>
+                <w:noProof/>
+                <w:webHidden/>
+                <w:sz w:val="21"/>
+                <w:szCs w:val="21"/>
               </w:rPr>
               <w:fldChar w:fldCharType="separate"/>
             </w:r>
             <w:r>
               <w:rPr>
-                <w:noProof/>
-                <w:webHidden/>
+                <w:b w:val="0"/>
+                <w:bCs w:val="0"/>
+                <w:noProof/>
+                <w:webHidden/>
+                <w:sz w:val="21"/>
+                <w:szCs w:val="21"/>
               </w:rPr>
               <w:t>4</w:t>
             </w:r>
             <w:r>
               <w:rPr>
-                <w:noProof/>
-                <w:webHidden/>
+                <w:b w:val="0"/>
+                <w:bCs w:val="0"/>
+                <w:noProof/>
+                <w:webHidden/>
+                <w:sz w:val="21"/>
+                <w:szCs w:val="21"/>
               </w:rPr>
               <w:fldChar w:fldCharType="end"/>
             </w:r>
@@ -1282,27 +1550,37 @@
               <w:tab w:val="right" w:leader="dot" w:pos="9062"/>
             </w:tabs>
             <w:rPr>
-              <w:rFonts w:cstheme="minorBidi"/>
+              <w:rFonts w:eastAsiaTheme="minorEastAsia" w:cstheme="minorBidi"/>
+              <w:b w:val="0"/>
+              <w:bCs w:val="0"/>
               <w:noProof/>
-              <w:sz w:val="24"/>
-              <w:szCs w:val="24"/>
+              <w:sz w:val="28"/>
+              <w:szCs w:val="28"/>
+              <w:lang w:eastAsia="de-DE"/>
             </w:rPr>
           </w:pPr>
-          <w:hyperlink w:anchor="_Toc42845988" w:history="1">
+          <w:hyperlink w:anchor="_Toc42861424" w:history="1">
             <w:r>
               <w:rPr>
                 <w:rStyle w:val="Hyperlink"/>
                 <w:rFonts w:ascii="Arial" w:hAnsi="Arial" w:cs="Arial"/>
-                <w:noProof/>
+                <w:b w:val="0"/>
+                <w:bCs w:val="0"/>
+                <w:noProof/>
+                <w:sz w:val="21"/>
+                <w:szCs w:val="21"/>
               </w:rPr>
               <w:t>4.</w:t>
             </w:r>
             <w:r>
               <w:rPr>
-                <w:rFonts w:cstheme="minorBidi"/>
-                <w:noProof/>
-                <w:sz w:val="24"/>
-                <w:szCs w:val="24"/>
+                <w:rFonts w:eastAsiaTheme="minorEastAsia" w:cstheme="minorBidi"/>
+                <w:b w:val="0"/>
+                <w:bCs w:val="0"/>
+                <w:noProof/>
+                <w:sz w:val="28"/>
+                <w:szCs w:val="28"/>
+                <w:lang w:eastAsia="de-DE"/>
               </w:rPr>
               <w:tab/>
             </w:r>
@@ -1310,55 +1588,87 @@
               <w:rPr>
                 <w:rStyle w:val="Hyperlink"/>
                 <w:rFonts w:ascii="Arial" w:hAnsi="Arial" w:cs="Arial"/>
-                <w:noProof/>
+                <w:b w:val="0"/>
+                <w:bCs w:val="0"/>
+                <w:noProof/>
+                <w:sz w:val="21"/>
+                <w:szCs w:val="21"/>
               </w:rPr>
               <w:t>Entwurfsmuster</w:t>
             </w:r>
             <w:r>
               <w:rPr>
-                <w:noProof/>
-                <w:webHidden/>
+                <w:b w:val="0"/>
+                <w:bCs w:val="0"/>
+                <w:noProof/>
+                <w:webHidden/>
+                <w:sz w:val="21"/>
+                <w:szCs w:val="21"/>
               </w:rPr>
               <w:tab/>
             </w:r>
             <w:r>
               <w:rPr>
-                <w:noProof/>
-                <w:webHidden/>
+                <w:b w:val="0"/>
+                <w:bCs w:val="0"/>
+                <w:noProof/>
+                <w:webHidden/>
+                <w:sz w:val="21"/>
+                <w:szCs w:val="21"/>
               </w:rPr>
               <w:fldChar w:fldCharType="begin"/>
             </w:r>
             <w:r>
               <w:rPr>
-                <w:noProof/>
-                <w:webHidden/>
-              </w:rPr>
-              <w:instrText xml:space="preserve"> PAGEREF _Toc42845988 \h </w:instrText>
-            </w:r>
-            <w:r>
-              <w:rPr>
-                <w:noProof/>
-                <w:webHidden/>
-              </w:rPr>
-            </w:r>
-            <w:r>
-              <w:rPr>
-                <w:noProof/>
-                <w:webHidden/>
+                <w:b w:val="0"/>
+                <w:bCs w:val="0"/>
+                <w:noProof/>
+                <w:webHidden/>
+                <w:sz w:val="21"/>
+                <w:szCs w:val="21"/>
+              </w:rPr>
+              <w:instrText xml:space="preserve"> PAGEREF _Toc42861424 \h </w:instrText>
+            </w:r>
+            <w:r>
+              <w:rPr>
+                <w:b w:val="0"/>
+                <w:bCs w:val="0"/>
+                <w:noProof/>
+                <w:webHidden/>
+                <w:sz w:val="21"/>
+                <w:szCs w:val="21"/>
+              </w:rPr>
+            </w:r>
+            <w:r>
+              <w:rPr>
+                <w:b w:val="0"/>
+                <w:bCs w:val="0"/>
+                <w:noProof/>
+                <w:webHidden/>
+                <w:sz w:val="21"/>
+                <w:szCs w:val="21"/>
               </w:rPr>
               <w:fldChar w:fldCharType="separate"/>
             </w:r>
             <w:r>
               <w:rPr>
-                <w:noProof/>
-                <w:webHidden/>
+                <w:b w:val="0"/>
+                <w:bCs w:val="0"/>
+                <w:noProof/>
+                <w:webHidden/>
+                <w:sz w:val="21"/>
+                <w:szCs w:val="21"/>
               </w:rPr>
               <w:t>4</w:t>
             </w:r>
             <w:r>
               <w:rPr>
-                <w:noProof/>
-                <w:webHidden/>
+                <w:b w:val="0"/>
+                <w:bCs w:val="0"/>
+                <w:noProof/>
+                <w:webHidden/>
+                <w:sz w:val="21"/>
+                <w:szCs w:val="21"/>
               </w:rPr>
               <w:fldChar w:fldCharType="end"/>
             </w:r>
@@ -1368,31 +1678,41 @@
           <w:pPr>
             <w:pStyle w:val="Verzeichnis1"/>
             <w:tabs>
-              <w:tab w:val="left" w:pos="720"/>
+              <w:tab w:val="left" w:pos="660"/>
               <w:tab w:val="right" w:leader="dot" w:pos="9062"/>
             </w:tabs>
             <w:rPr>
-              <w:rFonts w:cstheme="minorBidi"/>
+              <w:rFonts w:eastAsiaTheme="minorEastAsia" w:cstheme="minorBidi"/>
+              <w:b w:val="0"/>
+              <w:bCs w:val="0"/>
               <w:noProof/>
-              <w:sz w:val="24"/>
-              <w:szCs w:val="24"/>
+              <w:sz w:val="28"/>
+              <w:szCs w:val="28"/>
+              <w:lang w:eastAsia="de-DE"/>
             </w:rPr>
           </w:pPr>
-          <w:hyperlink w:anchor="_Toc42845989" w:history="1">
+          <w:hyperlink w:anchor="_Toc42861425" w:history="1">
             <w:r>
               <w:rPr>
                 <w:rStyle w:val="Hyperlink"/>
                 <w:rFonts w:ascii="Arial" w:hAnsi="Arial" w:cs="Arial"/>
-                <w:noProof/>
+                <w:b w:val="0"/>
+                <w:bCs w:val="0"/>
+                <w:noProof/>
+                <w:sz w:val="21"/>
+                <w:szCs w:val="21"/>
               </w:rPr>
               <w:t>4.1.</w:t>
             </w:r>
             <w:r>
               <w:rPr>
-                <w:rFonts w:cstheme="minorBidi"/>
-                <w:noProof/>
-                <w:sz w:val="24"/>
-                <w:szCs w:val="24"/>
+                <w:rFonts w:eastAsiaTheme="minorEastAsia" w:cstheme="minorBidi"/>
+                <w:b w:val="0"/>
+                <w:bCs w:val="0"/>
+                <w:noProof/>
+                <w:sz w:val="28"/>
+                <w:szCs w:val="28"/>
+                <w:lang w:eastAsia="de-DE"/>
               </w:rPr>
               <w:tab/>
             </w:r>
@@ -1400,55 +1720,87 @@
               <w:rPr>
                 <w:rStyle w:val="Hyperlink"/>
                 <w:rFonts w:ascii="Arial" w:hAnsi="Arial" w:cs="Arial"/>
-                <w:noProof/>
+                <w:b w:val="0"/>
+                <w:bCs w:val="0"/>
+                <w:noProof/>
+                <w:sz w:val="21"/>
+                <w:szCs w:val="21"/>
               </w:rPr>
               <w:t>Interfaces</w:t>
             </w:r>
             <w:r>
               <w:rPr>
-                <w:noProof/>
-                <w:webHidden/>
+                <w:b w:val="0"/>
+                <w:bCs w:val="0"/>
+                <w:noProof/>
+                <w:webHidden/>
+                <w:sz w:val="21"/>
+                <w:szCs w:val="21"/>
               </w:rPr>
               <w:tab/>
             </w:r>
             <w:r>
               <w:rPr>
-                <w:noProof/>
-                <w:webHidden/>
+                <w:b w:val="0"/>
+                <w:bCs w:val="0"/>
+                <w:noProof/>
+                <w:webHidden/>
+                <w:sz w:val="21"/>
+                <w:szCs w:val="21"/>
               </w:rPr>
               <w:fldChar w:fldCharType="begin"/>
             </w:r>
             <w:r>
               <w:rPr>
-                <w:noProof/>
-                <w:webHidden/>
-              </w:rPr>
-              <w:instrText xml:space="preserve"> PAGEREF _Toc42845989 \h </w:instrText>
-            </w:r>
-            <w:r>
-              <w:rPr>
-                <w:noProof/>
-                <w:webHidden/>
-              </w:rPr>
-            </w:r>
-            <w:r>
-              <w:rPr>
-                <w:noProof/>
-                <w:webHidden/>
+                <w:b w:val="0"/>
+                <w:bCs w:val="0"/>
+                <w:noProof/>
+                <w:webHidden/>
+                <w:sz w:val="21"/>
+                <w:szCs w:val="21"/>
+              </w:rPr>
+              <w:instrText xml:space="preserve"> PAGEREF _Toc42861425 \h </w:instrText>
+            </w:r>
+            <w:r>
+              <w:rPr>
+                <w:b w:val="0"/>
+                <w:bCs w:val="0"/>
+                <w:noProof/>
+                <w:webHidden/>
+                <w:sz w:val="21"/>
+                <w:szCs w:val="21"/>
+              </w:rPr>
+            </w:r>
+            <w:r>
+              <w:rPr>
+                <w:b w:val="0"/>
+                <w:bCs w:val="0"/>
+                <w:noProof/>
+                <w:webHidden/>
+                <w:sz w:val="21"/>
+                <w:szCs w:val="21"/>
               </w:rPr>
               <w:fldChar w:fldCharType="separate"/>
             </w:r>
             <w:r>
               <w:rPr>
-                <w:noProof/>
-                <w:webHidden/>
+                <w:b w:val="0"/>
+                <w:bCs w:val="0"/>
+                <w:noProof/>
+                <w:webHidden/>
+                <w:sz w:val="21"/>
+                <w:szCs w:val="21"/>
               </w:rPr>
               <w:t>4</w:t>
             </w:r>
             <w:r>
               <w:rPr>
-                <w:noProof/>
-                <w:webHidden/>
+                <w:b w:val="0"/>
+                <w:bCs w:val="0"/>
+                <w:noProof/>
+                <w:webHidden/>
+                <w:sz w:val="21"/>
+                <w:szCs w:val="21"/>
               </w:rPr>
               <w:fldChar w:fldCharType="end"/>
             </w:r>
@@ -1458,31 +1810,41 @@
           <w:pPr>
             <w:pStyle w:val="Verzeichnis1"/>
             <w:tabs>
-              <w:tab w:val="left" w:pos="720"/>
+              <w:tab w:val="left" w:pos="660"/>
               <w:tab w:val="right" w:leader="dot" w:pos="9062"/>
             </w:tabs>
             <w:rPr>
-              <w:rFonts w:cstheme="minorBidi"/>
+              <w:rFonts w:eastAsiaTheme="minorEastAsia" w:cstheme="minorBidi"/>
+              <w:b w:val="0"/>
+              <w:bCs w:val="0"/>
               <w:noProof/>
-              <w:sz w:val="24"/>
-              <w:szCs w:val="24"/>
+              <w:sz w:val="28"/>
+              <w:szCs w:val="28"/>
+              <w:lang w:eastAsia="de-DE"/>
             </w:rPr>
           </w:pPr>
-          <w:hyperlink w:anchor="_Toc42845990" w:history="1">
+          <w:hyperlink w:anchor="_Toc42861426" w:history="1">
             <w:r>
               <w:rPr>
                 <w:rStyle w:val="Hyperlink"/>
                 <w:rFonts w:ascii="Arial" w:hAnsi="Arial" w:cs="Arial"/>
-                <w:noProof/>
+                <w:b w:val="0"/>
+                <w:bCs w:val="0"/>
+                <w:noProof/>
+                <w:sz w:val="21"/>
+                <w:szCs w:val="21"/>
               </w:rPr>
               <w:t>4.2.</w:t>
             </w:r>
             <w:r>
               <w:rPr>
-                <w:rFonts w:cstheme="minorBidi"/>
-                <w:noProof/>
-                <w:sz w:val="24"/>
-                <w:szCs w:val="24"/>
+                <w:rFonts w:eastAsiaTheme="minorEastAsia" w:cstheme="minorBidi"/>
+                <w:b w:val="0"/>
+                <w:bCs w:val="0"/>
+                <w:noProof/>
+                <w:sz w:val="28"/>
+                <w:szCs w:val="28"/>
+                <w:lang w:eastAsia="de-DE"/>
               </w:rPr>
               <w:tab/>
             </w:r>
@@ -1490,55 +1852,87 @@
               <w:rPr>
                 <w:rStyle w:val="Hyperlink"/>
                 <w:rFonts w:ascii="Arial" w:hAnsi="Arial" w:cs="Arial"/>
-                <w:noProof/>
+                <w:b w:val="0"/>
+                <w:bCs w:val="0"/>
+                <w:noProof/>
+                <w:sz w:val="21"/>
+                <w:szCs w:val="21"/>
               </w:rPr>
               <w:t>Singleton</w:t>
             </w:r>
             <w:r>
               <w:rPr>
-                <w:noProof/>
-                <w:webHidden/>
+                <w:b w:val="0"/>
+                <w:bCs w:val="0"/>
+                <w:noProof/>
+                <w:webHidden/>
+                <w:sz w:val="21"/>
+                <w:szCs w:val="21"/>
               </w:rPr>
               <w:tab/>
             </w:r>
             <w:r>
               <w:rPr>
-                <w:noProof/>
-                <w:webHidden/>
+                <w:b w:val="0"/>
+                <w:bCs w:val="0"/>
+                <w:noProof/>
+                <w:webHidden/>
+                <w:sz w:val="21"/>
+                <w:szCs w:val="21"/>
               </w:rPr>
               <w:fldChar w:fldCharType="begin"/>
             </w:r>
             <w:r>
               <w:rPr>
-                <w:noProof/>
-                <w:webHidden/>
-              </w:rPr>
-              <w:instrText xml:space="preserve"> PAGEREF _Toc42845990 \h </w:instrText>
-            </w:r>
-            <w:r>
-              <w:rPr>
-                <w:noProof/>
-                <w:webHidden/>
-              </w:rPr>
-            </w:r>
-            <w:r>
-              <w:rPr>
-                <w:noProof/>
-                <w:webHidden/>
+                <w:b w:val="0"/>
+                <w:bCs w:val="0"/>
+                <w:noProof/>
+                <w:webHidden/>
+                <w:sz w:val="21"/>
+                <w:szCs w:val="21"/>
+              </w:rPr>
+              <w:instrText xml:space="preserve"> PAGEREF _Toc42861426 \h </w:instrText>
+            </w:r>
+            <w:r>
+              <w:rPr>
+                <w:b w:val="0"/>
+                <w:bCs w:val="0"/>
+                <w:noProof/>
+                <w:webHidden/>
+                <w:sz w:val="21"/>
+                <w:szCs w:val="21"/>
+              </w:rPr>
+            </w:r>
+            <w:r>
+              <w:rPr>
+                <w:b w:val="0"/>
+                <w:bCs w:val="0"/>
+                <w:noProof/>
+                <w:webHidden/>
+                <w:sz w:val="21"/>
+                <w:szCs w:val="21"/>
               </w:rPr>
               <w:fldChar w:fldCharType="separate"/>
             </w:r>
             <w:r>
               <w:rPr>
-                <w:noProof/>
-                <w:webHidden/>
+                <w:b w:val="0"/>
+                <w:bCs w:val="0"/>
+                <w:noProof/>
+                <w:webHidden/>
+                <w:sz w:val="21"/>
+                <w:szCs w:val="21"/>
               </w:rPr>
               <w:t>4</w:t>
             </w:r>
             <w:r>
               <w:rPr>
-                <w:noProof/>
-                <w:webHidden/>
+                <w:b w:val="0"/>
+                <w:bCs w:val="0"/>
+                <w:noProof/>
+                <w:webHidden/>
+                <w:sz w:val="21"/>
+                <w:szCs w:val="21"/>
               </w:rPr>
               <w:fldChar w:fldCharType="end"/>
             </w:r>
@@ -1548,31 +1942,41 @@
           <w:pPr>
             <w:pStyle w:val="Verzeichnis1"/>
             <w:tabs>
-              <w:tab w:val="left" w:pos="720"/>
+              <w:tab w:val="left" w:pos="660"/>
               <w:tab w:val="right" w:leader="dot" w:pos="9062"/>
             </w:tabs>
             <w:rPr>
-              <w:rFonts w:cstheme="minorBidi"/>
+              <w:rFonts w:eastAsiaTheme="minorEastAsia" w:cstheme="minorBidi"/>
+              <w:b w:val="0"/>
+              <w:bCs w:val="0"/>
               <w:noProof/>
-              <w:sz w:val="24"/>
-              <w:szCs w:val="24"/>
+              <w:sz w:val="28"/>
+              <w:szCs w:val="28"/>
+              <w:lang w:eastAsia="de-DE"/>
             </w:rPr>
           </w:pPr>
-          <w:hyperlink w:anchor="_Toc42845991" w:history="1">
+          <w:hyperlink w:anchor="_Toc42861427" w:history="1">
             <w:r>
               <w:rPr>
                 <w:rStyle w:val="Hyperlink"/>
                 <w:rFonts w:ascii="Arial" w:hAnsi="Arial" w:cs="Arial"/>
-                <w:noProof/>
+                <w:b w:val="0"/>
+                <w:bCs w:val="0"/>
+                <w:noProof/>
+                <w:sz w:val="21"/>
+                <w:szCs w:val="21"/>
               </w:rPr>
               <w:t>4.3.</w:t>
             </w:r>
             <w:r>
               <w:rPr>
-                <w:rFonts w:cstheme="minorBidi"/>
-                <w:noProof/>
-                <w:sz w:val="24"/>
-                <w:szCs w:val="24"/>
+                <w:rFonts w:eastAsiaTheme="minorEastAsia" w:cstheme="minorBidi"/>
+                <w:b w:val="0"/>
+                <w:bCs w:val="0"/>
+                <w:noProof/>
+                <w:sz w:val="28"/>
+                <w:szCs w:val="28"/>
+                <w:lang w:eastAsia="de-DE"/>
               </w:rPr>
               <w:tab/>
             </w:r>
@@ -1580,55 +1984,87 @@
               <w:rPr>
                 <w:rStyle w:val="Hyperlink"/>
                 <w:rFonts w:ascii="Arial" w:hAnsi="Arial" w:cs="Arial"/>
-                <w:noProof/>
+                <w:b w:val="0"/>
+                <w:bCs w:val="0"/>
+                <w:noProof/>
+                <w:sz w:val="21"/>
+                <w:szCs w:val="21"/>
               </w:rPr>
               <w:t>Factory</w:t>
             </w:r>
             <w:r>
               <w:rPr>
-                <w:noProof/>
-                <w:webHidden/>
+                <w:b w:val="0"/>
+                <w:bCs w:val="0"/>
+                <w:noProof/>
+                <w:webHidden/>
+                <w:sz w:val="21"/>
+                <w:szCs w:val="21"/>
               </w:rPr>
               <w:tab/>
             </w:r>
             <w:r>
               <w:rPr>
-                <w:noProof/>
-                <w:webHidden/>
+                <w:b w:val="0"/>
+                <w:bCs w:val="0"/>
+                <w:noProof/>
+                <w:webHidden/>
+                <w:sz w:val="21"/>
+                <w:szCs w:val="21"/>
               </w:rPr>
               <w:fldChar w:fldCharType="begin"/>
             </w:r>
             <w:r>
               <w:rPr>
-                <w:noProof/>
-                <w:webHidden/>
-              </w:rPr>
-              <w:instrText xml:space="preserve"> PAGEREF _Toc42845991 \h </w:instrText>
-            </w:r>
-            <w:r>
-              <w:rPr>
-                <w:noProof/>
-                <w:webHidden/>
-              </w:rPr>
-            </w:r>
-            <w:r>
-              <w:rPr>
-                <w:noProof/>
-                <w:webHidden/>
+                <w:b w:val="0"/>
+                <w:bCs w:val="0"/>
+                <w:noProof/>
+                <w:webHidden/>
+                <w:sz w:val="21"/>
+                <w:szCs w:val="21"/>
+              </w:rPr>
+              <w:instrText xml:space="preserve"> PAGEREF _Toc42861427 \h </w:instrText>
+            </w:r>
+            <w:r>
+              <w:rPr>
+                <w:b w:val="0"/>
+                <w:bCs w:val="0"/>
+                <w:noProof/>
+                <w:webHidden/>
+                <w:sz w:val="21"/>
+                <w:szCs w:val="21"/>
+              </w:rPr>
+            </w:r>
+            <w:r>
+              <w:rPr>
+                <w:b w:val="0"/>
+                <w:bCs w:val="0"/>
+                <w:noProof/>
+                <w:webHidden/>
+                <w:sz w:val="21"/>
+                <w:szCs w:val="21"/>
               </w:rPr>
               <w:fldChar w:fldCharType="separate"/>
             </w:r>
             <w:r>
               <w:rPr>
-                <w:noProof/>
-                <w:webHidden/>
+                <w:b w:val="0"/>
+                <w:bCs w:val="0"/>
+                <w:noProof/>
+                <w:webHidden/>
+                <w:sz w:val="21"/>
+                <w:szCs w:val="21"/>
               </w:rPr>
               <w:t>4</w:t>
             </w:r>
             <w:r>
               <w:rPr>
-                <w:noProof/>
-                <w:webHidden/>
+                <w:b w:val="0"/>
+                <w:bCs w:val="0"/>
+                <w:noProof/>
+                <w:webHidden/>
+                <w:sz w:val="21"/>
+                <w:szCs w:val="21"/>
               </w:rPr>
               <w:fldChar w:fldCharType="end"/>
             </w:r>
@@ -1642,27 +2078,37 @@
               <w:tab w:val="right" w:leader="dot" w:pos="9062"/>
             </w:tabs>
             <w:rPr>
-              <w:rFonts w:cstheme="minorBidi"/>
+              <w:rFonts w:eastAsiaTheme="minorEastAsia" w:cstheme="minorBidi"/>
+              <w:b w:val="0"/>
+              <w:bCs w:val="0"/>
               <w:noProof/>
-              <w:sz w:val="24"/>
-              <w:szCs w:val="24"/>
+              <w:sz w:val="28"/>
+              <w:szCs w:val="28"/>
+              <w:lang w:eastAsia="de-DE"/>
             </w:rPr>
           </w:pPr>
-          <w:hyperlink w:anchor="_Toc42845992" w:history="1">
+          <w:hyperlink w:anchor="_Toc42861428" w:history="1">
             <w:r>
               <w:rPr>
                 <w:rStyle w:val="Hyperlink"/>
                 <w:rFonts w:ascii="Arial" w:hAnsi="Arial" w:cs="Arial"/>
-                <w:noProof/>
+                <w:b w:val="0"/>
+                <w:bCs w:val="0"/>
+                <w:noProof/>
+                <w:sz w:val="21"/>
+                <w:szCs w:val="21"/>
               </w:rPr>
               <w:t>5.</w:t>
             </w:r>
             <w:r>
               <w:rPr>
-                <w:rFonts w:cstheme="minorBidi"/>
-                <w:noProof/>
-                <w:sz w:val="24"/>
-                <w:szCs w:val="24"/>
+                <w:rFonts w:eastAsiaTheme="minorEastAsia" w:cstheme="minorBidi"/>
+                <w:b w:val="0"/>
+                <w:bCs w:val="0"/>
+                <w:noProof/>
+                <w:sz w:val="28"/>
+                <w:szCs w:val="28"/>
+                <w:lang w:eastAsia="de-DE"/>
               </w:rPr>
               <w:tab/>
             </w:r>
@@ -1670,55 +2116,87 @@
               <w:rPr>
                 <w:rStyle w:val="Hyperlink"/>
                 <w:rFonts w:ascii="Arial" w:hAnsi="Arial" w:cs="Arial"/>
-                <w:noProof/>
+                <w:b w:val="0"/>
+                <w:bCs w:val="0"/>
+                <w:noProof/>
+                <w:sz w:val="21"/>
+                <w:szCs w:val="21"/>
               </w:rPr>
               <w:t>Programmtests</w:t>
             </w:r>
             <w:r>
               <w:rPr>
-                <w:noProof/>
-                <w:webHidden/>
+                <w:b w:val="0"/>
+                <w:bCs w:val="0"/>
+                <w:noProof/>
+                <w:webHidden/>
+                <w:sz w:val="21"/>
+                <w:szCs w:val="21"/>
               </w:rPr>
               <w:tab/>
             </w:r>
             <w:r>
               <w:rPr>
-                <w:noProof/>
-                <w:webHidden/>
+                <w:b w:val="0"/>
+                <w:bCs w:val="0"/>
+                <w:noProof/>
+                <w:webHidden/>
+                <w:sz w:val="21"/>
+                <w:szCs w:val="21"/>
               </w:rPr>
               <w:fldChar w:fldCharType="begin"/>
             </w:r>
             <w:r>
               <w:rPr>
-                <w:noProof/>
-                <w:webHidden/>
-              </w:rPr>
-              <w:instrText xml:space="preserve"> PAGEREF _Toc42845992 \h </w:instrText>
-            </w:r>
-            <w:r>
-              <w:rPr>
-                <w:noProof/>
-                <w:webHidden/>
-              </w:rPr>
-            </w:r>
-            <w:r>
-              <w:rPr>
-                <w:noProof/>
-                <w:webHidden/>
+                <w:b w:val="0"/>
+                <w:bCs w:val="0"/>
+                <w:noProof/>
+                <w:webHidden/>
+                <w:sz w:val="21"/>
+                <w:szCs w:val="21"/>
+              </w:rPr>
+              <w:instrText xml:space="preserve"> PAGEREF _Toc42861428 \h </w:instrText>
+            </w:r>
+            <w:r>
+              <w:rPr>
+                <w:b w:val="0"/>
+                <w:bCs w:val="0"/>
+                <w:noProof/>
+                <w:webHidden/>
+                <w:sz w:val="21"/>
+                <w:szCs w:val="21"/>
+              </w:rPr>
+            </w:r>
+            <w:r>
+              <w:rPr>
+                <w:b w:val="0"/>
+                <w:bCs w:val="0"/>
+                <w:noProof/>
+                <w:webHidden/>
+                <w:sz w:val="21"/>
+                <w:szCs w:val="21"/>
               </w:rPr>
               <w:fldChar w:fldCharType="separate"/>
             </w:r>
             <w:r>
               <w:rPr>
-                <w:noProof/>
-                <w:webHidden/>
+                <w:b w:val="0"/>
+                <w:bCs w:val="0"/>
+                <w:noProof/>
+                <w:webHidden/>
+                <w:sz w:val="21"/>
+                <w:szCs w:val="21"/>
               </w:rPr>
               <w:t>4</w:t>
             </w:r>
             <w:r>
               <w:rPr>
-                <w:noProof/>
-                <w:webHidden/>
+                <w:b w:val="0"/>
+                <w:bCs w:val="0"/>
+                <w:noProof/>
+                <w:webHidden/>
+                <w:sz w:val="21"/>
+                <w:szCs w:val="21"/>
               </w:rPr>
               <w:fldChar w:fldCharType="end"/>
             </w:r>
@@ -1728,31 +2206,41 @@
           <w:pPr>
             <w:pStyle w:val="Verzeichnis1"/>
             <w:tabs>
-              <w:tab w:val="left" w:pos="720"/>
+              <w:tab w:val="left" w:pos="660"/>
               <w:tab w:val="right" w:leader="dot" w:pos="9062"/>
             </w:tabs>
             <w:rPr>
-              <w:rFonts w:cstheme="minorBidi"/>
+              <w:rFonts w:eastAsiaTheme="minorEastAsia" w:cstheme="minorBidi"/>
+              <w:b w:val="0"/>
+              <w:bCs w:val="0"/>
               <w:noProof/>
-              <w:sz w:val="24"/>
-              <w:szCs w:val="24"/>
+              <w:sz w:val="28"/>
+              <w:szCs w:val="28"/>
+              <w:lang w:eastAsia="de-DE"/>
             </w:rPr>
           </w:pPr>
-          <w:hyperlink w:anchor="_Toc42845993" w:history="1">
+          <w:hyperlink w:anchor="_Toc42861429" w:history="1">
             <w:r>
               <w:rPr>
                 <w:rStyle w:val="Hyperlink"/>
                 <w:rFonts w:ascii="Arial" w:hAnsi="Arial" w:cs="Arial"/>
-                <w:noProof/>
+                <w:b w:val="0"/>
+                <w:bCs w:val="0"/>
+                <w:noProof/>
+                <w:sz w:val="21"/>
+                <w:szCs w:val="21"/>
               </w:rPr>
               <w:t>5.1.</w:t>
             </w:r>
             <w:r>
               <w:rPr>
-                <w:rFonts w:cstheme="minorBidi"/>
-                <w:noProof/>
-                <w:sz w:val="24"/>
-                <w:szCs w:val="24"/>
+                <w:rFonts w:eastAsiaTheme="minorEastAsia" w:cstheme="minorBidi"/>
+                <w:b w:val="0"/>
+                <w:bCs w:val="0"/>
+                <w:noProof/>
+                <w:sz w:val="28"/>
+                <w:szCs w:val="28"/>
+                <w:lang w:eastAsia="de-DE"/>
               </w:rPr>
               <w:tab/>
             </w:r>
@@ -1760,55 +2248,87 @@
               <w:rPr>
                 <w:rStyle w:val="Hyperlink"/>
                 <w:rFonts w:ascii="Arial" w:hAnsi="Arial" w:cs="Arial"/>
-                <w:noProof/>
+                <w:b w:val="0"/>
+                <w:bCs w:val="0"/>
+                <w:noProof/>
+                <w:sz w:val="21"/>
+                <w:szCs w:val="21"/>
               </w:rPr>
               <w:t>Import/Export</w:t>
             </w:r>
             <w:r>
               <w:rPr>
-                <w:noProof/>
-                <w:webHidden/>
+                <w:b w:val="0"/>
+                <w:bCs w:val="0"/>
+                <w:noProof/>
+                <w:webHidden/>
+                <w:sz w:val="21"/>
+                <w:szCs w:val="21"/>
               </w:rPr>
               <w:tab/>
             </w:r>
             <w:r>
               <w:rPr>
-                <w:noProof/>
-                <w:webHidden/>
+                <w:b w:val="0"/>
+                <w:bCs w:val="0"/>
+                <w:noProof/>
+                <w:webHidden/>
+                <w:sz w:val="21"/>
+                <w:szCs w:val="21"/>
               </w:rPr>
               <w:fldChar w:fldCharType="begin"/>
             </w:r>
             <w:r>
               <w:rPr>
-                <w:noProof/>
-                <w:webHidden/>
-              </w:rPr>
-              <w:instrText xml:space="preserve"> PAGEREF _Toc42845993 \h </w:instrText>
-            </w:r>
-            <w:r>
-              <w:rPr>
-                <w:noProof/>
-                <w:webHidden/>
-              </w:rPr>
-            </w:r>
-            <w:r>
-              <w:rPr>
-                <w:noProof/>
-                <w:webHidden/>
+                <w:b w:val="0"/>
+                <w:bCs w:val="0"/>
+                <w:noProof/>
+                <w:webHidden/>
+                <w:sz w:val="21"/>
+                <w:szCs w:val="21"/>
+              </w:rPr>
+              <w:instrText xml:space="preserve"> PAGEREF _Toc42861429 \h </w:instrText>
+            </w:r>
+            <w:r>
+              <w:rPr>
+                <w:b w:val="0"/>
+                <w:bCs w:val="0"/>
+                <w:noProof/>
+                <w:webHidden/>
+                <w:sz w:val="21"/>
+                <w:szCs w:val="21"/>
+              </w:rPr>
+            </w:r>
+            <w:r>
+              <w:rPr>
+                <w:b w:val="0"/>
+                <w:bCs w:val="0"/>
+                <w:noProof/>
+                <w:webHidden/>
+                <w:sz w:val="21"/>
+                <w:szCs w:val="21"/>
               </w:rPr>
               <w:fldChar w:fldCharType="separate"/>
             </w:r>
             <w:r>
               <w:rPr>
-                <w:noProof/>
-                <w:webHidden/>
+                <w:b w:val="0"/>
+                <w:bCs w:val="0"/>
+                <w:noProof/>
+                <w:webHidden/>
+                <w:sz w:val="21"/>
+                <w:szCs w:val="21"/>
               </w:rPr>
               <w:t>4</w:t>
             </w:r>
             <w:r>
               <w:rPr>
-                <w:noProof/>
-                <w:webHidden/>
+                <w:b w:val="0"/>
+                <w:bCs w:val="0"/>
+                <w:noProof/>
+                <w:webHidden/>
+                <w:sz w:val="21"/>
+                <w:szCs w:val="21"/>
               </w:rPr>
               <w:fldChar w:fldCharType="end"/>
             </w:r>
@@ -1818,31 +2338,41 @@
           <w:pPr>
             <w:pStyle w:val="Verzeichnis1"/>
             <w:tabs>
-              <w:tab w:val="left" w:pos="720"/>
+              <w:tab w:val="left" w:pos="660"/>
               <w:tab w:val="right" w:leader="dot" w:pos="9062"/>
             </w:tabs>
             <w:rPr>
-              <w:rFonts w:cstheme="minorBidi"/>
+              <w:rFonts w:eastAsiaTheme="minorEastAsia" w:cstheme="minorBidi"/>
+              <w:b w:val="0"/>
+              <w:bCs w:val="0"/>
               <w:noProof/>
-              <w:sz w:val="24"/>
-              <w:szCs w:val="24"/>
+              <w:sz w:val="28"/>
+              <w:szCs w:val="28"/>
+              <w:lang w:eastAsia="de-DE"/>
             </w:rPr>
           </w:pPr>
-          <w:hyperlink w:anchor="_Toc42845994" w:history="1">
+          <w:hyperlink w:anchor="_Toc42861430" w:history="1">
             <w:r>
               <w:rPr>
                 <w:rStyle w:val="Hyperlink"/>
                 <w:rFonts w:ascii="Arial" w:hAnsi="Arial" w:cs="Arial"/>
-                <w:noProof/>
+                <w:b w:val="0"/>
+                <w:bCs w:val="0"/>
+                <w:noProof/>
+                <w:sz w:val="21"/>
+                <w:szCs w:val="21"/>
               </w:rPr>
               <w:t>5.2.</w:t>
             </w:r>
             <w:r>
               <w:rPr>
-                <w:rFonts w:cstheme="minorBidi"/>
-                <w:noProof/>
-                <w:sz w:val="24"/>
-                <w:szCs w:val="24"/>
+                <w:rFonts w:eastAsiaTheme="minorEastAsia" w:cstheme="minorBidi"/>
+                <w:b w:val="0"/>
+                <w:bCs w:val="0"/>
+                <w:noProof/>
+                <w:sz w:val="28"/>
+                <w:szCs w:val="28"/>
+                <w:lang w:eastAsia="de-DE"/>
               </w:rPr>
               <w:tab/>
             </w:r>
@@ -1850,55 +2380,483 @@
               <w:rPr>
                 <w:rStyle w:val="Hyperlink"/>
                 <w:rFonts w:ascii="Arial" w:hAnsi="Arial" w:cs="Arial"/>
-                <w:noProof/>
+                <w:b w:val="0"/>
+                <w:bCs w:val="0"/>
+                <w:noProof/>
+                <w:sz w:val="21"/>
+                <w:szCs w:val="21"/>
               </w:rPr>
               <w:t>Selbstoptimierung</w:t>
             </w:r>
             <w:r>
               <w:rPr>
-                <w:noProof/>
-                <w:webHidden/>
+                <w:b w:val="0"/>
+                <w:bCs w:val="0"/>
+                <w:noProof/>
+                <w:webHidden/>
+                <w:sz w:val="21"/>
+                <w:szCs w:val="21"/>
               </w:rPr>
               <w:tab/>
             </w:r>
             <w:r>
               <w:rPr>
-                <w:noProof/>
-                <w:webHidden/>
+                <w:b w:val="0"/>
+                <w:bCs w:val="0"/>
+                <w:noProof/>
+                <w:webHidden/>
+                <w:sz w:val="21"/>
+                <w:szCs w:val="21"/>
               </w:rPr>
               <w:fldChar w:fldCharType="begin"/>
             </w:r>
             <w:r>
               <w:rPr>
-                <w:noProof/>
-                <w:webHidden/>
-              </w:rPr>
-              <w:instrText xml:space="preserve"> PAGEREF _Toc42845994 \h </w:instrText>
-            </w:r>
-            <w:r>
-              <w:rPr>
-                <w:noProof/>
-                <w:webHidden/>
-              </w:rPr>
-            </w:r>
-            <w:r>
-              <w:rPr>
-                <w:noProof/>
-                <w:webHidden/>
+                <w:b w:val="0"/>
+                <w:bCs w:val="0"/>
+                <w:noProof/>
+                <w:webHidden/>
+                <w:sz w:val="21"/>
+                <w:szCs w:val="21"/>
+              </w:rPr>
+              <w:instrText xml:space="preserve"> PAGEREF _Toc42861430 \h </w:instrText>
+            </w:r>
+            <w:r>
+              <w:rPr>
+                <w:b w:val="0"/>
+                <w:bCs w:val="0"/>
+                <w:noProof/>
+                <w:webHidden/>
+                <w:sz w:val="21"/>
+                <w:szCs w:val="21"/>
+              </w:rPr>
+            </w:r>
+            <w:r>
+              <w:rPr>
+                <w:b w:val="0"/>
+                <w:bCs w:val="0"/>
+                <w:noProof/>
+                <w:webHidden/>
+                <w:sz w:val="21"/>
+                <w:szCs w:val="21"/>
               </w:rPr>
               <w:fldChar w:fldCharType="separate"/>
             </w:r>
             <w:r>
               <w:rPr>
-                <w:noProof/>
-                <w:webHidden/>
-              </w:rPr>
-              <w:t>4</w:t>
-            </w:r>
-            <w:r>
-              <w:rPr>
-                <w:noProof/>
-                <w:webHidden/>
+                <w:b w:val="0"/>
+                <w:bCs w:val="0"/>
+                <w:noProof/>
+                <w:webHidden/>
+                <w:sz w:val="21"/>
+                <w:szCs w:val="21"/>
+              </w:rPr>
+              <w:t>5</w:t>
+            </w:r>
+            <w:r>
+              <w:rPr>
+                <w:b w:val="0"/>
+                <w:bCs w:val="0"/>
+                <w:noProof/>
+                <w:webHidden/>
+                <w:sz w:val="21"/>
+                <w:szCs w:val="21"/>
+              </w:rPr>
+              <w:fldChar w:fldCharType="end"/>
+            </w:r>
+          </w:hyperlink>
+        </w:p>
+        <w:p>
+          <w:pPr>
+            <w:pStyle w:val="Verzeichnis1"/>
+            <w:tabs>
+              <w:tab w:val="left" w:pos="880"/>
+              <w:tab w:val="right" w:leader="dot" w:pos="9062"/>
+            </w:tabs>
+            <w:rPr>
+              <w:rFonts w:eastAsiaTheme="minorEastAsia" w:cstheme="minorBidi"/>
+              <w:b w:val="0"/>
+              <w:bCs w:val="0"/>
+              <w:noProof/>
+              <w:sz w:val="28"/>
+              <w:szCs w:val="28"/>
+              <w:lang w:eastAsia="de-DE"/>
+            </w:rPr>
+          </w:pPr>
+          <w:hyperlink w:anchor="_Toc42861431" w:history="1">
+            <w:r>
+              <w:rPr>
+                <w:rStyle w:val="Hyperlink"/>
+                <w:rFonts w:ascii="Arial" w:hAnsi="Arial" w:cs="Arial"/>
+                <w:b w:val="0"/>
+                <w:bCs w:val="0"/>
+                <w:noProof/>
+                <w:sz w:val="21"/>
+                <w:szCs w:val="21"/>
+              </w:rPr>
+              <w:t>5.2.1.</w:t>
+            </w:r>
+            <w:r>
+              <w:rPr>
+                <w:rFonts w:eastAsiaTheme="minorEastAsia" w:cstheme="minorBidi"/>
+                <w:b w:val="0"/>
+                <w:bCs w:val="0"/>
+                <w:noProof/>
+                <w:sz w:val="28"/>
+                <w:szCs w:val="28"/>
+                <w:lang w:eastAsia="de-DE"/>
+              </w:rPr>
+              <w:tab/>
+            </w:r>
+            <w:r>
+              <w:rPr>
+                <w:rStyle w:val="Hyperlink"/>
+                <w:rFonts w:ascii="Arial" w:hAnsi="Arial" w:cs="Arial"/>
+                <w:b w:val="0"/>
+                <w:bCs w:val="0"/>
+                <w:noProof/>
+                <w:sz w:val="21"/>
+                <w:szCs w:val="21"/>
+              </w:rPr>
+              <w:t>notifyAdjustFactors()</w:t>
+            </w:r>
+            <w:r>
+              <w:rPr>
+                <w:b w:val="0"/>
+                <w:bCs w:val="0"/>
+                <w:noProof/>
+                <w:webHidden/>
+                <w:sz w:val="21"/>
+                <w:szCs w:val="21"/>
+              </w:rPr>
+              <w:tab/>
+            </w:r>
+            <w:r>
+              <w:rPr>
+                <w:b w:val="0"/>
+                <w:bCs w:val="0"/>
+                <w:noProof/>
+                <w:webHidden/>
+                <w:sz w:val="21"/>
+                <w:szCs w:val="21"/>
+              </w:rPr>
+              <w:fldChar w:fldCharType="begin"/>
+            </w:r>
+            <w:r>
+              <w:rPr>
+                <w:b w:val="0"/>
+                <w:bCs w:val="0"/>
+                <w:noProof/>
+                <w:webHidden/>
+                <w:sz w:val="21"/>
+                <w:szCs w:val="21"/>
+              </w:rPr>
+              <w:instrText xml:space="preserve"> PAGEREF _Toc42861431 \h </w:instrText>
+            </w:r>
+            <w:r>
+              <w:rPr>
+                <w:b w:val="0"/>
+                <w:bCs w:val="0"/>
+                <w:noProof/>
+                <w:webHidden/>
+                <w:sz w:val="21"/>
+                <w:szCs w:val="21"/>
+              </w:rPr>
+            </w:r>
+            <w:r>
+              <w:rPr>
+                <w:b w:val="0"/>
+                <w:bCs w:val="0"/>
+                <w:noProof/>
+                <w:webHidden/>
+                <w:sz w:val="21"/>
+                <w:szCs w:val="21"/>
+              </w:rPr>
+              <w:fldChar w:fldCharType="separate"/>
+            </w:r>
+            <w:r>
+              <w:rPr>
+                <w:b w:val="0"/>
+                <w:bCs w:val="0"/>
+                <w:noProof/>
+                <w:webHidden/>
+                <w:sz w:val="21"/>
+                <w:szCs w:val="21"/>
+              </w:rPr>
+              <w:t>5</w:t>
+            </w:r>
+            <w:r>
+              <w:rPr>
+                <w:b w:val="0"/>
+                <w:bCs w:val="0"/>
+                <w:noProof/>
+                <w:webHidden/>
+                <w:sz w:val="21"/>
+                <w:szCs w:val="21"/>
+              </w:rPr>
+              <w:fldChar w:fldCharType="end"/>
+            </w:r>
+          </w:hyperlink>
+        </w:p>
+        <w:p>
+          <w:pPr>
+            <w:pStyle w:val="Verzeichnis1"/>
+            <w:tabs>
+              <w:tab w:val="left" w:pos="880"/>
+              <w:tab w:val="right" w:leader="dot" w:pos="9062"/>
+            </w:tabs>
+            <w:rPr>
+              <w:rFonts w:eastAsiaTheme="minorEastAsia" w:cstheme="minorBidi"/>
+              <w:b w:val="0"/>
+              <w:bCs w:val="0"/>
+              <w:noProof/>
+              <w:sz w:val="28"/>
+              <w:szCs w:val="28"/>
+              <w:lang w:eastAsia="de-DE"/>
+            </w:rPr>
+          </w:pPr>
+          <w:hyperlink w:anchor="_Toc42861432" w:history="1">
+            <w:r>
+              <w:rPr>
+                <w:rStyle w:val="Hyperlink"/>
+                <w:rFonts w:ascii="Arial" w:hAnsi="Arial" w:cs="Arial"/>
+                <w:b w:val="0"/>
+                <w:bCs w:val="0"/>
+                <w:noProof/>
+                <w:sz w:val="21"/>
+                <w:szCs w:val="21"/>
+              </w:rPr>
+              <w:t>5.2.2.</w:t>
+            </w:r>
+            <w:r>
+              <w:rPr>
+                <w:rFonts w:eastAsiaTheme="minorEastAsia" w:cstheme="minorBidi"/>
+                <w:b w:val="0"/>
+                <w:bCs w:val="0"/>
+                <w:noProof/>
+                <w:sz w:val="28"/>
+                <w:szCs w:val="28"/>
+                <w:lang w:eastAsia="de-DE"/>
+              </w:rPr>
+              <w:tab/>
+            </w:r>
+            <w:r>
+              <w:rPr>
+                <w:rStyle w:val="Hyperlink"/>
+                <w:rFonts w:ascii="Arial" w:hAnsi="Arial" w:cs="Arial"/>
+                <w:b w:val="0"/>
+                <w:bCs w:val="0"/>
+                <w:noProof/>
+                <w:sz w:val="21"/>
+                <w:szCs w:val="21"/>
+              </w:rPr>
+              <w:t>increaseFactors()</w:t>
+            </w:r>
+            <w:r>
+              <w:rPr>
+                <w:b w:val="0"/>
+                <w:bCs w:val="0"/>
+                <w:noProof/>
+                <w:webHidden/>
+                <w:sz w:val="21"/>
+                <w:szCs w:val="21"/>
+              </w:rPr>
+              <w:tab/>
+            </w:r>
+            <w:r>
+              <w:rPr>
+                <w:b w:val="0"/>
+                <w:bCs w:val="0"/>
+                <w:noProof/>
+                <w:webHidden/>
+                <w:sz w:val="21"/>
+                <w:szCs w:val="21"/>
+              </w:rPr>
+              <w:fldChar w:fldCharType="begin"/>
+            </w:r>
+            <w:r>
+              <w:rPr>
+                <w:b w:val="0"/>
+                <w:bCs w:val="0"/>
+                <w:noProof/>
+                <w:webHidden/>
+                <w:sz w:val="21"/>
+                <w:szCs w:val="21"/>
+              </w:rPr>
+              <w:instrText xml:space="preserve"> PAGEREF _Toc42861432 \h </w:instrText>
+            </w:r>
+            <w:r>
+              <w:rPr>
+                <w:b w:val="0"/>
+                <w:bCs w:val="0"/>
+                <w:noProof/>
+                <w:webHidden/>
+                <w:sz w:val="21"/>
+                <w:szCs w:val="21"/>
+              </w:rPr>
+            </w:r>
+            <w:r>
+              <w:rPr>
+                <w:b w:val="0"/>
+                <w:bCs w:val="0"/>
+                <w:noProof/>
+                <w:webHidden/>
+                <w:sz w:val="21"/>
+                <w:szCs w:val="21"/>
+              </w:rPr>
+              <w:fldChar w:fldCharType="separate"/>
+            </w:r>
+            <w:r>
+              <w:rPr>
+                <w:b w:val="0"/>
+                <w:bCs w:val="0"/>
+                <w:noProof/>
+                <w:webHidden/>
+                <w:sz w:val="21"/>
+                <w:szCs w:val="21"/>
+              </w:rPr>
+              <w:t>6</w:t>
+            </w:r>
+            <w:r>
+              <w:rPr>
+                <w:b w:val="0"/>
+                <w:bCs w:val="0"/>
+                <w:noProof/>
+                <w:webHidden/>
+                <w:sz w:val="21"/>
+                <w:szCs w:val="21"/>
+              </w:rPr>
+              <w:fldChar w:fldCharType="end"/>
+            </w:r>
+          </w:hyperlink>
+        </w:p>
+        <w:p>
+          <w:pPr>
+            <w:pStyle w:val="Verzeichnis1"/>
+            <w:tabs>
+              <w:tab w:val="left" w:pos="880"/>
+              <w:tab w:val="right" w:leader="dot" w:pos="9062"/>
+            </w:tabs>
+            <w:rPr>
+              <w:rFonts w:eastAsiaTheme="minorEastAsia" w:cstheme="minorBidi"/>
+              <w:b w:val="0"/>
+              <w:bCs w:val="0"/>
+              <w:noProof/>
+              <w:sz w:val="28"/>
+              <w:szCs w:val="28"/>
+              <w:lang w:eastAsia="de-DE"/>
+            </w:rPr>
+          </w:pPr>
+          <w:hyperlink w:anchor="_Toc42861433" w:history="1">
+            <w:r>
+              <w:rPr>
+                <w:rStyle w:val="Hyperlink"/>
+                <w:rFonts w:ascii="Arial" w:hAnsi="Arial" w:cs="Arial"/>
+                <w:b w:val="0"/>
+                <w:bCs w:val="0"/>
+                <w:noProof/>
+                <w:sz w:val="21"/>
+                <w:szCs w:val="21"/>
+              </w:rPr>
+              <w:t>5.2.3.</w:t>
+            </w:r>
+            <w:r>
+              <w:rPr>
+                <w:rFonts w:eastAsiaTheme="minorEastAsia" w:cstheme="minorBidi"/>
+                <w:b w:val="0"/>
+                <w:bCs w:val="0"/>
+                <w:noProof/>
+                <w:sz w:val="28"/>
+                <w:szCs w:val="28"/>
+                <w:lang w:eastAsia="de-DE"/>
+              </w:rPr>
+              <w:tab/>
+            </w:r>
+            <w:r>
+              <w:rPr>
+                <w:rStyle w:val="Hyperlink"/>
+                <w:rFonts w:ascii="Arial" w:hAnsi="Arial" w:cs="Arial"/>
+                <w:b w:val="0"/>
+                <w:bCs w:val="0"/>
+                <w:noProof/>
+                <w:sz w:val="21"/>
+                <w:szCs w:val="21"/>
+              </w:rPr>
+              <w:t>decreaseFactors()</w:t>
+            </w:r>
+            <w:r>
+              <w:rPr>
+                <w:b w:val="0"/>
+                <w:bCs w:val="0"/>
+                <w:noProof/>
+                <w:webHidden/>
+                <w:sz w:val="21"/>
+                <w:szCs w:val="21"/>
+              </w:rPr>
+              <w:tab/>
+            </w:r>
+            <w:r>
+              <w:rPr>
+                <w:b w:val="0"/>
+                <w:bCs w:val="0"/>
+                <w:noProof/>
+                <w:webHidden/>
+                <w:sz w:val="21"/>
+                <w:szCs w:val="21"/>
+              </w:rPr>
+              <w:fldChar w:fldCharType="begin"/>
+            </w:r>
+            <w:r>
+              <w:rPr>
+                <w:b w:val="0"/>
+                <w:bCs w:val="0"/>
+                <w:noProof/>
+                <w:webHidden/>
+                <w:sz w:val="21"/>
+                <w:szCs w:val="21"/>
+              </w:rPr>
+              <w:instrText xml:space="preserve"> PAGEREF _Toc42861433 \h </w:instrText>
+            </w:r>
+            <w:r>
+              <w:rPr>
+                <w:b w:val="0"/>
+                <w:bCs w:val="0"/>
+                <w:noProof/>
+                <w:webHidden/>
+                <w:sz w:val="21"/>
+                <w:szCs w:val="21"/>
+              </w:rPr>
+            </w:r>
+            <w:r>
+              <w:rPr>
+                <w:b w:val="0"/>
+                <w:bCs w:val="0"/>
+                <w:noProof/>
+                <w:webHidden/>
+                <w:sz w:val="21"/>
+                <w:szCs w:val="21"/>
+              </w:rPr>
+              <w:fldChar w:fldCharType="separate"/>
+            </w:r>
+            <w:r>
+              <w:rPr>
+                <w:b w:val="0"/>
+                <w:bCs w:val="0"/>
+                <w:noProof/>
+                <w:webHidden/>
+                <w:sz w:val="21"/>
+                <w:szCs w:val="21"/>
+              </w:rPr>
+              <w:t>7</w:t>
+            </w:r>
+            <w:r>
+              <w:rPr>
+                <w:b w:val="0"/>
+                <w:bCs w:val="0"/>
+                <w:noProof/>
+                <w:webHidden/>
+                <w:sz w:val="21"/>
+                <w:szCs w:val="21"/>
               </w:rPr>
               <w:fldChar w:fldCharType="end"/>
             </w:r>
@@ -1912,27 +2870,37 @@
               <w:tab w:val="right" w:leader="dot" w:pos="9062"/>
             </w:tabs>
             <w:rPr>
-              <w:rFonts w:cstheme="minorBidi"/>
+              <w:rFonts w:eastAsiaTheme="minorEastAsia" w:cstheme="minorBidi"/>
+              <w:b w:val="0"/>
+              <w:bCs w:val="0"/>
               <w:noProof/>
-              <w:sz w:val="24"/>
-              <w:szCs w:val="24"/>
+              <w:sz w:val="28"/>
+              <w:szCs w:val="28"/>
+              <w:lang w:eastAsia="de-DE"/>
             </w:rPr>
           </w:pPr>
-          <w:hyperlink w:anchor="_Toc42845995" w:history="1">
+          <w:hyperlink w:anchor="_Toc42861434" w:history="1">
             <w:r>
               <w:rPr>
                 <w:rStyle w:val="Hyperlink"/>
                 <w:rFonts w:ascii="Arial" w:hAnsi="Arial" w:cs="Arial"/>
-                <w:noProof/>
+                <w:b w:val="0"/>
+                <w:bCs w:val="0"/>
+                <w:noProof/>
+                <w:sz w:val="21"/>
+                <w:szCs w:val="21"/>
               </w:rPr>
               <w:t>6.</w:t>
             </w:r>
             <w:r>
               <w:rPr>
-                <w:rFonts w:cstheme="minorBidi"/>
-                <w:noProof/>
-                <w:sz w:val="24"/>
-                <w:szCs w:val="24"/>
+                <w:rFonts w:eastAsiaTheme="minorEastAsia" w:cstheme="minorBidi"/>
+                <w:b w:val="0"/>
+                <w:bCs w:val="0"/>
+                <w:noProof/>
+                <w:sz w:val="28"/>
+                <w:szCs w:val="28"/>
+                <w:lang w:eastAsia="de-DE"/>
               </w:rPr>
               <w:tab/>
             </w:r>
@@ -1940,55 +2908,87 @@
               <w:rPr>
                 <w:rStyle w:val="Hyperlink"/>
                 <w:rFonts w:ascii="Arial" w:hAnsi="Arial" w:cs="Arial"/>
-                <w:noProof/>
+                <w:b w:val="0"/>
+                <w:bCs w:val="0"/>
+                <w:noProof/>
+                <w:sz w:val="21"/>
+                <w:szCs w:val="21"/>
               </w:rPr>
               <w:t>Ergänzungen</w:t>
             </w:r>
             <w:r>
               <w:rPr>
-                <w:noProof/>
-                <w:webHidden/>
+                <w:b w:val="0"/>
+                <w:bCs w:val="0"/>
+                <w:noProof/>
+                <w:webHidden/>
+                <w:sz w:val="21"/>
+                <w:szCs w:val="21"/>
               </w:rPr>
               <w:tab/>
             </w:r>
             <w:r>
               <w:rPr>
-                <w:noProof/>
-                <w:webHidden/>
+                <w:b w:val="0"/>
+                <w:bCs w:val="0"/>
+                <w:noProof/>
+                <w:webHidden/>
+                <w:sz w:val="21"/>
+                <w:szCs w:val="21"/>
               </w:rPr>
               <w:fldChar w:fldCharType="begin"/>
             </w:r>
             <w:r>
               <w:rPr>
-                <w:noProof/>
-                <w:webHidden/>
-              </w:rPr>
-              <w:instrText xml:space="preserve"> PAGEREF _Toc42845995 \h </w:instrText>
-            </w:r>
-            <w:r>
-              <w:rPr>
-                <w:noProof/>
-                <w:webHidden/>
-              </w:rPr>
-            </w:r>
-            <w:r>
-              <w:rPr>
-                <w:noProof/>
-                <w:webHidden/>
+                <w:b w:val="0"/>
+                <w:bCs w:val="0"/>
+                <w:noProof/>
+                <w:webHidden/>
+                <w:sz w:val="21"/>
+                <w:szCs w:val="21"/>
+              </w:rPr>
+              <w:instrText xml:space="preserve"> PAGEREF _Toc42861434 \h </w:instrText>
+            </w:r>
+            <w:r>
+              <w:rPr>
+                <w:b w:val="0"/>
+                <w:bCs w:val="0"/>
+                <w:noProof/>
+                <w:webHidden/>
+                <w:sz w:val="21"/>
+                <w:szCs w:val="21"/>
+              </w:rPr>
+            </w:r>
+            <w:r>
+              <w:rPr>
+                <w:b w:val="0"/>
+                <w:bCs w:val="0"/>
+                <w:noProof/>
+                <w:webHidden/>
+                <w:sz w:val="21"/>
+                <w:szCs w:val="21"/>
               </w:rPr>
               <w:fldChar w:fldCharType="separate"/>
             </w:r>
             <w:r>
               <w:rPr>
-                <w:noProof/>
-                <w:webHidden/>
-              </w:rPr>
-              <w:t>5</w:t>
-            </w:r>
-            <w:r>
-              <w:rPr>
-                <w:noProof/>
-                <w:webHidden/>
+                <w:b w:val="0"/>
+                <w:bCs w:val="0"/>
+                <w:noProof/>
+                <w:webHidden/>
+                <w:sz w:val="21"/>
+                <w:szCs w:val="21"/>
+              </w:rPr>
+              <w:t>8</w:t>
+            </w:r>
+            <w:r>
+              <w:rPr>
+                <w:b w:val="0"/>
+                <w:bCs w:val="0"/>
+                <w:noProof/>
+                <w:webHidden/>
+                <w:sz w:val="21"/>
+                <w:szCs w:val="21"/>
               </w:rPr>
               <w:fldChar w:fldCharType="end"/>
             </w:r>
@@ -2005,8 +3005,8 @@
           <w:r>
             <w:rPr>
               <w:rFonts w:ascii="Arial" w:hAnsi="Arial" w:cs="Arial"/>
-              <w:b/>
-              <w:bCs/>
+              <w:sz w:val="24"/>
+              <w:szCs w:val="24"/>
             </w:rPr>
             <w:fldChar w:fldCharType="end"/>
           </w:r>
@@ -2063,7 +3063,7 @@
         <w:lastRenderedPageBreak/>
         <w:t xml:space="preserve"> </w:t>
       </w:r>
-      <w:bookmarkStart w:id="3" w:name="_Toc42845978"/>
+      <w:bookmarkStart w:id="3" w:name="_Toc42861414"/>
       <w:r>
         <w:rPr>
           <w:rFonts w:ascii="Arial" w:hAnsi="Arial" w:cs="Arial"/>
@@ -2119,7 +3119,7 @@
         </w:rPr>
         <w:t xml:space="preserve"> </w:t>
       </w:r>
-      <w:bookmarkStart w:id="6" w:name="_Toc42845979"/>
+      <w:bookmarkStart w:id="6" w:name="_Toc42861415"/>
       <w:r>
         <w:rPr>
           <w:rFonts w:ascii="Arial" w:hAnsi="Arial" w:cs="Arial"/>
@@ -2197,9 +3197,11 @@
       <w:bookmarkStart w:id="9" w:name="_Toc21688794"/>
       <w:bookmarkStart w:id="10" w:name="_Toc42508026"/>
       <w:bookmarkStart w:id="11" w:name="_Toc42845980"/>
+      <w:bookmarkStart w:id="12" w:name="_Toc42861416"/>
       <w:bookmarkEnd w:id="9"/>
       <w:bookmarkEnd w:id="10"/>
       <w:bookmarkEnd w:id="11"/>
+      <w:bookmarkEnd w:id="12"/>
     </w:p>
     <w:p>
       <w:pPr>
@@ -2222,7 +3224,7 @@
         </w:rPr>
         <w:t xml:space="preserve"> </w:t>
       </w:r>
-      <w:bookmarkStart w:id="12" w:name="_Toc42845981"/>
+      <w:bookmarkStart w:id="13" w:name="_Toc42861417"/>
       <w:r>
         <w:rPr>
           <w:rFonts w:ascii="Arial" w:hAnsi="Arial" w:cs="Arial"/>
@@ -2230,7 +3232,7 @@
         </w:rPr>
         <w:t>Programmstruktur</w:t>
       </w:r>
-      <w:bookmarkEnd w:id="12"/>
+      <w:bookmarkEnd w:id="13"/>
     </w:p>
     <w:p>
       <w:pPr>
@@ -2343,7 +3345,7 @@
           <w:szCs w:val="24"/>
         </w:rPr>
       </w:pPr>
-      <w:bookmarkStart w:id="13" w:name="_Toc42845982"/>
+      <w:bookmarkStart w:id="14" w:name="_Toc42861418"/>
       <w:r>
         <w:rPr>
           <w:rFonts w:ascii="Arial" w:hAnsi="Arial" w:cs="Arial"/>
@@ -2362,7 +3364,7 @@
         </w:rPr>
         <w:t xml:space="preserve"> (Struktur der Projektdaten)</w:t>
       </w:r>
-      <w:bookmarkEnd w:id="13"/>
+      <w:bookmarkEnd w:id="14"/>
     </w:p>
     <w:p>
       <w:pPr>
@@ -2380,7 +3382,7 @@
           <w:szCs w:val="24"/>
         </w:rPr>
       </w:pPr>
-      <w:bookmarkStart w:id="14" w:name="_Toc42845983"/>
+      <w:bookmarkStart w:id="15" w:name="_Toc42861419"/>
       <w:r>
         <w:rPr>
           <w:rFonts w:ascii="Arial" w:hAnsi="Arial" w:cs="Arial"/>
@@ -2390,7 +3392,7 @@
         </w:rPr>
         <w:t>VIEW</w:t>
       </w:r>
-      <w:bookmarkEnd w:id="14"/>
+      <w:bookmarkEnd w:id="15"/>
     </w:p>
     <w:p>
       <w:pPr>
@@ -2408,7 +3410,7 @@
           <w:szCs w:val="24"/>
         </w:rPr>
       </w:pPr>
-      <w:bookmarkStart w:id="15" w:name="_Toc42845984"/>
+      <w:bookmarkStart w:id="16" w:name="_Toc42861420"/>
       <w:r>
         <w:rPr>
           <w:rFonts w:ascii="Arial" w:hAnsi="Arial" w:cs="Arial"/>
@@ -2418,7 +3420,7 @@
         </w:rPr>
         <w:t>CONTROLLER</w:t>
       </w:r>
-      <w:bookmarkEnd w:id="15"/>
+      <w:bookmarkEnd w:id="16"/>
     </w:p>
     <w:p>
       <w:pPr>
@@ -2477,12 +3479,14 @@
           <w:szCs w:val="32"/>
         </w:rPr>
       </w:pPr>
-      <w:bookmarkStart w:id="16" w:name="_Toc21688796"/>
-      <w:bookmarkStart w:id="17" w:name="_Toc42508030"/>
-      <w:bookmarkStart w:id="18" w:name="_Toc42845985"/>
-      <w:bookmarkEnd w:id="16"/>
+      <w:bookmarkStart w:id="17" w:name="_Toc21688796"/>
+      <w:bookmarkStart w:id="18" w:name="_Toc42508030"/>
+      <w:bookmarkStart w:id="19" w:name="_Toc42845985"/>
+      <w:bookmarkStart w:id="20" w:name="_Toc42861421"/>
       <w:bookmarkEnd w:id="17"/>
       <w:bookmarkEnd w:id="18"/>
+      <w:bookmarkEnd w:id="19"/>
+      <w:bookmarkEnd w:id="20"/>
     </w:p>
     <w:p>
       <w:pPr>
@@ -2505,12 +3509,14 @@
           <w:szCs w:val="32"/>
         </w:rPr>
       </w:pPr>
-      <w:bookmarkStart w:id="19" w:name="_Toc21688797"/>
-      <w:bookmarkStart w:id="20" w:name="_Toc42508031"/>
-      <w:bookmarkStart w:id="21" w:name="_Toc42845986"/>
-      <w:bookmarkEnd w:id="19"/>
-      <w:bookmarkEnd w:id="20"/>
+      <w:bookmarkStart w:id="21" w:name="_Toc21688797"/>
+      <w:bookmarkStart w:id="22" w:name="_Toc42508031"/>
+      <w:bookmarkStart w:id="23" w:name="_Toc42845986"/>
+      <w:bookmarkStart w:id="24" w:name="_Toc42861422"/>
       <w:bookmarkEnd w:id="21"/>
+      <w:bookmarkEnd w:id="22"/>
+      <w:bookmarkEnd w:id="23"/>
+      <w:bookmarkEnd w:id="24"/>
     </w:p>
     <w:p>
       <w:pPr>
@@ -2533,12 +3539,14 @@
           <w:szCs w:val="32"/>
         </w:rPr>
       </w:pPr>
-      <w:bookmarkStart w:id="22" w:name="_Toc21688798"/>
-      <w:bookmarkStart w:id="23" w:name="_Toc42508032"/>
-      <w:bookmarkStart w:id="24" w:name="_Toc42845987"/>
-      <w:bookmarkEnd w:id="22"/>
-      <w:bookmarkEnd w:id="23"/>
-      <w:bookmarkEnd w:id="24"/>
+      <w:bookmarkStart w:id="25" w:name="_Toc21688798"/>
+      <w:bookmarkStart w:id="26" w:name="_Toc42508032"/>
+      <w:bookmarkStart w:id="27" w:name="_Toc42845987"/>
+      <w:bookmarkStart w:id="28" w:name="_Toc42861423"/>
+      <w:bookmarkEnd w:id="25"/>
+      <w:bookmarkEnd w:id="26"/>
+      <w:bookmarkEnd w:id="27"/>
+      <w:bookmarkEnd w:id="28"/>
     </w:p>
     <w:p>
       <w:pPr>
@@ -2561,15 +3569,13 @@
         </w:rPr>
         <w:t xml:space="preserve"> </w:t>
       </w:r>
-      <w:bookmarkStart w:id="25" w:name="_Toc42845988"/>
       <w:r>
         <w:rPr>
           <w:rFonts w:ascii="Arial" w:hAnsi="Arial" w:cs="Arial"/>
           <w:color w:val="auto"/>
         </w:rPr>
-        <w:t>Entwurfsmuster</w:t>
-      </w:r>
-      <w:bookmarkEnd w:id="25"/>
+        <w:t>Prinzipien und Muster</w:t>
+      </w:r>
     </w:p>
     <w:p>
       <w:pPr>
@@ -2587,7 +3593,7 @@
           <w:szCs w:val="24"/>
         </w:rPr>
       </w:pPr>
-      <w:bookmarkStart w:id="26" w:name="_Toc42845989"/>
+      <w:bookmarkStart w:id="29" w:name="_Toc42861425"/>
       <w:r>
         <w:rPr>
           <w:rFonts w:ascii="Arial" w:hAnsi="Arial" w:cs="Arial"/>
@@ -2597,7 +3603,58 @@
         </w:rPr>
         <w:t>Interfaces</w:t>
       </w:r>
-      <w:bookmarkEnd w:id="26"/>
+      <w:bookmarkEnd w:id="29"/>
+    </w:p>
+    <w:p>
+      <w:r>
+        <w:t>Da ein Hauptaugenmerk bei der Entwicklung des SWE-CASE-Tools auf den stetigen Veränderungen im Projekt</w:t>
+      </w:r>
+      <w:r>
+        <w:t xml:space="preserve">planungszyklus und den damit teilweise notwendig werdenden Anpassungen an einem entsprechenden Planungstool </w:t>
+      </w:r>
+      <w:r>
+        <w:t xml:space="preserve">lag, wurden, wann immer möglich, Interfaces eingesetzt. Die mit „I_“ eindeutig gekennzeichneten Interfaces beschreiben alle möglichen Funktionen der implementierenden Klasse, der Methodenaufruf in einer anderen Klasse ist somit jedoch nicht von der endgültigen Implementierung abhängig. Dadurch wird es dem Programmierer ermöglicht </w:t>
+      </w:r>
+      <w:r>
+        <w:t xml:space="preserve">einzelne Methoden anzupassen ohne Abhängigkeiten beachten zu müssen. Die einzige Bedingung, die im gestellt sein, sind die Eingabeparameter, die Ausgabeparameter sowie die Funktion einer Methode. Die genaue Implementierung ist dadurch jedoch komplett variabel. </w:t>
+      </w:r>
+    </w:p>
+    <w:p>
+      <w:r>
+        <w:t xml:space="preserve">Durch die Nutzung von Interfaces ist jedoch nicht nur die gewünschte Modularität gewährleistet, sondern auch das </w:t>
+      </w:r>
+      <w:r>
+        <w:t xml:space="preserve">Entwurfsprinzip des Information </w:t>
+      </w:r>
+      <w:proofErr w:type="spellStart"/>
+      <w:r>
+        <w:t>Hiding</w:t>
+      </w:r>
+      <w:proofErr w:type="spellEnd"/>
+      <w:r>
+        <w:t xml:space="preserve"> ist gewährleistet. Die eine Methode über ein Interface aufrufende Klasse kennt nur die von diesem Interface zur Verfügung gestellten Funktionen, die genaue Implementierung bleibt ihr jedoch verborgen.</w:t>
+      </w:r>
+    </w:p>
+    <w:p>
+      <w:pPr>
+        <w:rPr>
+          <w:color w:val="C00000"/>
+        </w:rPr>
+      </w:pPr>
+      <w:proofErr w:type="spellStart"/>
+      <w:r>
+        <w:rPr>
+          <w:color w:val="C00000"/>
+        </w:rPr>
+        <w:t>f</w:t>
+      </w:r>
+      <w:proofErr w:type="spellEnd"/>
+      <w:r>
+        <w:rPr>
+          <w:color w:val="C00000"/>
+        </w:rPr>
+        <w:t>ür alle Klassen (außer Model?)</w:t>
+      </w:r>
     </w:p>
     <w:p>
       <w:pPr>
@@ -2615,7 +3672,7 @@
           <w:szCs w:val="24"/>
         </w:rPr>
       </w:pPr>
-      <w:bookmarkStart w:id="27" w:name="_Toc42845990"/>
+      <w:bookmarkStart w:id="30" w:name="_Toc42861426"/>
       <w:r>
         <w:rPr>
           <w:rFonts w:ascii="Arial" w:hAnsi="Arial" w:cs="Arial"/>
@@ -2623,9 +3680,156 @@
           <w:sz w:val="32"/>
           <w:szCs w:val="24"/>
         </w:rPr>
+        <w:lastRenderedPageBreak/>
         <w:t>Singleton</w:t>
       </w:r>
-      <w:bookmarkEnd w:id="27"/>
+      <w:bookmarkEnd w:id="30"/>
+    </w:p>
+    <w:p>
+      <w:r>
+        <w:t xml:space="preserve">Da </w:t>
+      </w:r>
+      <w:r>
+        <w:t xml:space="preserve">sowohl die </w:t>
+      </w:r>
+      <w:proofErr w:type="gramStart"/>
+      <w:r>
+        <w:t>Controller,</w:t>
+      </w:r>
+      <w:proofErr w:type="gramEnd"/>
+      <w:r>
+        <w:t xml:space="preserve"> als auch die Views und Projektdaten für jede Instanz des Programms nur einmal existieren sollen</w:t>
+      </w:r>
+      <w:r>
+        <w:t xml:space="preserve"> und um mögliche Komplikationen durch mehrere sich gegenseitig beeinflussende Controller oder gar mehrere gleichzeitig geöffnete Projektdaten </w:t>
+      </w:r>
+      <w:r>
+        <w:t>ausschließen zu können wurde, wann immer möglich das Entwicklungsmuster Singleton eingesetzt.</w:t>
+      </w:r>
+      <w:r>
+        <w:t xml:space="preserve"> </w:t>
+      </w:r>
+    </w:p>
+    <w:p>
+      <w:r>
+        <w:t xml:space="preserve">Hierfür haben die Klassen eine private </w:t>
+      </w:r>
+      <w:proofErr w:type="spellStart"/>
+      <w:r>
+        <w:t>static</w:t>
+      </w:r>
+      <w:proofErr w:type="spellEnd"/>
+      <w:r>
+        <w:t xml:space="preserve"> Referenz auf ihr Objekt</w:t>
+      </w:r>
+      <w:r>
+        <w:t xml:space="preserve">, einen privaten Konstruktor sowie eine </w:t>
+      </w:r>
+      <w:proofErr w:type="spellStart"/>
+      <w:r>
+        <w:t>public</w:t>
+      </w:r>
+      <w:proofErr w:type="spellEnd"/>
+      <w:r>
+        <w:t xml:space="preserve"> Methode </w:t>
+      </w:r>
+      <w:proofErr w:type="spellStart"/>
+      <w:r>
+        <w:t>getInstance</w:t>
+      </w:r>
+      <w:proofErr w:type="spellEnd"/>
+      <w:r>
+        <w:t xml:space="preserve">, welche eine Referenz zu dem Objekt der aufgerufenen Klasse zurückliefert. Das Entwicklungsmuster ist somit vergleichsweise einfach zu implementieren, es muss jedoch darauf geachtet werden, dass trotzdem bei der Erzeugung alle notwendigen Referenzen gesetzt werden. </w:t>
+      </w:r>
+      <w:r>
+        <w:t xml:space="preserve">Dies kann entweder durch das aufrufen der </w:t>
+      </w:r>
+      <w:proofErr w:type="spellStart"/>
+      <w:r>
+        <w:t>getInstance</w:t>
+      </w:r>
+      <w:proofErr w:type="spellEnd"/>
+      <w:r>
+        <w:t xml:space="preserve"> Methode mit den entsprechenden </w:t>
+      </w:r>
+      <w:proofErr w:type="spellStart"/>
+      <w:r>
+        <w:t>Übergabeprametern</w:t>
+      </w:r>
+      <w:proofErr w:type="spellEnd"/>
+      <w:r>
+        <w:t xml:space="preserve"> oder </w:t>
+      </w:r>
+      <w:r>
+        <w:t xml:space="preserve">mit einer entsprechend zu implementierenden Funktion </w:t>
+      </w:r>
+      <w:proofErr w:type="spellStart"/>
+      <w:proofErr w:type="gramStart"/>
+      <w:r>
+        <w:t>setLinks</w:t>
+      </w:r>
+      <w:proofErr w:type="spellEnd"/>
+      <w:r>
+        <w:t>(</w:t>
+      </w:r>
+      <w:proofErr w:type="gramEnd"/>
+      <w:r>
+        <w:t>) geschehen. Im Rahmen des SWE-CASE-TOOLs kommt die zweite Methode zum Einsatz, d</w:t>
+      </w:r>
+      <w:r>
+        <w:t xml:space="preserve">er Programmierer </w:t>
+      </w:r>
+      <w:r>
+        <w:t xml:space="preserve">sollte </w:t>
+      </w:r>
+      <w:r>
+        <w:t xml:space="preserve">deswegen nach der </w:t>
+      </w:r>
+      <w:r>
+        <w:t xml:space="preserve">erstmaligen </w:t>
+      </w:r>
+      <w:r>
+        <w:t xml:space="preserve">Erstellung </w:t>
+      </w:r>
+      <w:r>
+        <w:t xml:space="preserve">eines Objekts auf alle Fälle die </w:t>
+      </w:r>
+      <w:proofErr w:type="spellStart"/>
+      <w:proofErr w:type="gramStart"/>
+      <w:r>
+        <w:t>setLinks</w:t>
+      </w:r>
+      <w:proofErr w:type="spellEnd"/>
+      <w:r>
+        <w:t>(</w:t>
+      </w:r>
+      <w:proofErr w:type="gramEnd"/>
+      <w:r>
+        <w:t xml:space="preserve">) Funktion aufrufen. Dies hat zwar den Nachteil, dass </w:t>
+      </w:r>
+      <w:r>
+        <w:t xml:space="preserve">durch Nichtbeachten dieser Regel ein Objekt ohne Referenzen erstellt werden kann, es kann jedoch nicht dazu kommen, dass ein Entwickler Referenzen übergibt, dementsprechend davon ausgeht, dass die Referenzen gesetzt wurden, das Objekt jedoch noch auf die alten Referenzen zeigt, da der Konstruktor gar nicht aufgerufen wurde. </w:t>
+      </w:r>
+      <w:r>
+        <w:t>Missachtet ein Entwickler diese Regel wird das Programm ein</w:t>
+      </w:r>
+      <w:r>
+        <w:t xml:space="preserve">e </w:t>
+      </w:r>
+      <w:proofErr w:type="spellStart"/>
+      <w:r>
+        <w:t>NullPointerException</w:t>
+      </w:r>
+      <w:proofErr w:type="spellEnd"/>
+      <w:r>
+        <w:t xml:space="preserve"> ausgeben, die die Fehlersuche im Gegensatz zu nicht gesetzten Refer</w:t>
+      </w:r>
+      <w:r>
+        <w:t xml:space="preserve">enzen </w:t>
+      </w:r>
+      <w:r>
+        <w:t>deutlich vereinfacht.</w:t>
+      </w:r>
     </w:p>
     <w:p>
       <w:pPr>
@@ -2643,7 +3847,7 @@
           <w:szCs w:val="24"/>
         </w:rPr>
       </w:pPr>
-      <w:bookmarkStart w:id="28" w:name="_Toc42845991"/>
+      <w:bookmarkStart w:id="31" w:name="_Toc42861427"/>
       <w:r>
         <w:rPr>
           <w:rFonts w:ascii="Arial" w:hAnsi="Arial" w:cs="Arial"/>
@@ -2653,7 +3857,25 @@
         </w:rPr>
         <w:t>Factory</w:t>
       </w:r>
-      <w:bookmarkEnd w:id="28"/>
+      <w:bookmarkEnd w:id="31"/>
+    </w:p>
+    <w:p>
+      <w:r>
+        <w:t xml:space="preserve">bei Model </w:t>
+      </w:r>
+      <w:proofErr w:type="spellStart"/>
+      <w:r>
+        <w:t>import</w:t>
+      </w:r>
+      <w:proofErr w:type="spellEnd"/>
+      <w:r>
+        <w:t>/</w:t>
+      </w:r>
+      <w:proofErr w:type="spellStart"/>
+      <w:r>
+        <w:t>export</w:t>
+      </w:r>
+      <w:proofErr w:type="spellEnd"/>
     </w:p>
     <w:p>
       <w:pPr>
@@ -2676,7 +3898,7 @@
         </w:rPr>
         <w:t xml:space="preserve"> </w:t>
       </w:r>
-      <w:bookmarkStart w:id="29" w:name="_Toc42845992"/>
+      <w:bookmarkStart w:id="32" w:name="_Toc42861428"/>
       <w:r>
         <w:rPr>
           <w:rFonts w:ascii="Arial" w:hAnsi="Arial" w:cs="Arial"/>
@@ -2684,7 +3906,7 @@
         </w:rPr>
         <w:t>Programmtests</w:t>
       </w:r>
-      <w:bookmarkEnd w:id="29"/>
+      <w:bookmarkEnd w:id="32"/>
     </w:p>
     <w:p>
       <w:pPr>
@@ -2717,7 +3939,7 @@
           <w:szCs w:val="24"/>
         </w:rPr>
       </w:pPr>
-      <w:bookmarkStart w:id="30" w:name="_Toc42845993"/>
+      <w:bookmarkStart w:id="33" w:name="_Toc42861429"/>
       <w:r>
         <w:rPr>
           <w:rFonts w:ascii="Arial" w:hAnsi="Arial" w:cs="Arial"/>
@@ -2727,7 +3949,7 @@
         </w:rPr>
         <w:t>Import/Export</w:t>
       </w:r>
-      <w:bookmarkEnd w:id="30"/>
+      <w:bookmarkEnd w:id="33"/>
     </w:p>
     <w:p>
       <w:r>
@@ -2750,7 +3972,7 @@
           <w:szCs w:val="24"/>
         </w:rPr>
       </w:pPr>
-      <w:bookmarkStart w:id="31" w:name="_Toc42845994"/>
+      <w:bookmarkStart w:id="34" w:name="_Toc42861430"/>
       <w:r>
         <w:rPr>
           <w:rFonts w:ascii="Arial" w:hAnsi="Arial" w:cs="Arial"/>
@@ -2761,7 +3983,7 @@
         <w:lastRenderedPageBreak/>
         <w:t>Selbstoptimierung</w:t>
       </w:r>
-      <w:bookmarkEnd w:id="31"/>
+      <w:bookmarkEnd w:id="34"/>
     </w:p>
     <w:p>
       <w:r>
@@ -2783,24 +4005,599 @@
         <w:t xml:space="preserve"> </w:t>
       </w:r>
       <w:r>
+        <w:t>Ausgehend von de</w:t>
+      </w:r>
+      <w:r>
+        <w:t xml:space="preserve">r nach Jones berechneten Abschätzung des Aufwands wird, durch Anwenden der </w:t>
+      </w:r>
+      <w:proofErr w:type="gramStart"/>
+      <w:r>
+        <w:t>Math</w:t>
+      </w:r>
+      <w:r>
+        <w:t>.log(</w:t>
+      </w:r>
+      <w:proofErr w:type="gramEnd"/>
+      <w:r>
+        <w:t>)</w:t>
+      </w:r>
+      <w:r>
+        <w:t>-</w:t>
+      </w:r>
+      <w:r>
+        <w:t>Funktion ein Korrekturfaktor berechnet.</w:t>
+      </w:r>
+      <w:r>
+        <w:t xml:space="preserve"> </w:t>
+      </w:r>
+    </w:p>
+    <w:p>
+      <m:oMathPara>
+        <m:oMath>
+          <m:r>
+            <w:rPr>
+              <w:rFonts w:ascii="Cambria Math" w:hAnsi="Cambria Math"/>
+            </w:rPr>
+            <m:t>correctionFactor</m:t>
+          </m:r>
+          <m:r>
+            <w:rPr>
+              <w:rFonts w:ascii="Cambria Math" w:hAnsi="Cambria Math"/>
+            </w:rPr>
+            <m:t xml:space="preserve">= </m:t>
+          </m:r>
+          <m:func>
+            <m:funcPr>
+              <m:ctrlPr>
+                <w:rPr>
+                  <w:rFonts w:ascii="Cambria Math" w:hAnsi="Cambria Math"/>
+                  <w:i/>
+                </w:rPr>
+              </m:ctrlPr>
+            </m:funcPr>
+            <m:fName>
+              <m:r>
+                <m:rPr>
+                  <m:sty m:val="p"/>
+                </m:rPr>
+                <w:rPr>
+                  <w:rFonts w:ascii="Cambria Math" w:hAnsi="Cambria Math"/>
+                </w:rPr>
+                <m:t>ln</m:t>
+              </m:r>
+            </m:fName>
+            <m:e>
+              <m:d>
+                <m:dPr>
+                  <m:ctrlPr>
+                    <w:rPr>
+                      <w:rFonts w:ascii="Cambria Math" w:hAnsi="Cambria Math"/>
+                      <w:i/>
+                    </w:rPr>
+                  </m:ctrlPr>
+                </m:dPr>
+                <m:e>
+                  <m:f>
+                    <m:fPr>
+                      <m:ctrlPr>
+                        <w:rPr>
+                          <w:rFonts w:ascii="Cambria Math" w:hAnsi="Cambria Math"/>
+                          <w:i/>
+                        </w:rPr>
+                      </m:ctrlPr>
+                    </m:fPr>
+                    <m:num>
+                      <m:r>
+                        <w:rPr>
+                          <w:rFonts w:ascii="Cambria Math" w:hAnsi="Cambria Math"/>
+                        </w:rPr>
+                        <m:t>realTime</m:t>
+                      </m:r>
+                    </m:num>
+                    <m:den>
+                      <m:r>
+                        <w:rPr>
+                          <w:rFonts w:ascii="Cambria Math" w:hAnsi="Cambria Math"/>
+                        </w:rPr>
+                        <m:t>jonesPersonMonths</m:t>
+                      </m:r>
+                    </m:den>
+                  </m:f>
+                </m:e>
+              </m:d>
+            </m:e>
+          </m:func>
+        </m:oMath>
+      </m:oMathPara>
+    </w:p>
+    <w:p>
+      <w:r>
+        <w:t>D</w:t>
+      </w:r>
+      <w:r>
+        <w:t>er Natürliche</w:t>
+      </w:r>
+      <w:r>
+        <w:t xml:space="preserve"> Logarithmus, als Inverse der Exponential-Funktion sorgt dafür, dass der Korrekturfaktor durch relativ kleine und damit gut </w:t>
+      </w:r>
+      <w:r>
+        <w:t>handhabbare Werte auch große Abweichungen leicht ausgleichen kann, die Auflösung bei kleineren Abweichungen jedoch nicht zu unscharf wird.</w:t>
+      </w:r>
+    </w:p>
+    <w:p>
+      <m:oMathPara>
+        <m:oMath>
+          <m:r>
+            <w:rPr>
+              <w:rFonts w:ascii="Cambria Math" w:hAnsi="Cambria Math"/>
+            </w:rPr>
+            <m:t>correctedDuration=</m:t>
+          </m:r>
+          <m:sSup>
+            <m:sSupPr>
+              <m:ctrlPr>
+                <w:rPr>
+                  <w:rFonts w:ascii="Cambria Math" w:hAnsi="Cambria Math"/>
+                  <w:i/>
+                </w:rPr>
+              </m:ctrlPr>
+            </m:sSupPr>
+            <m:e>
+              <m:r>
+                <w:rPr>
+                  <w:rFonts w:ascii="Cambria Math" w:hAnsi="Cambria Math"/>
+                </w:rPr>
+                <m:t>e</m:t>
+              </m:r>
+            </m:e>
+            <m:sup>
+              <m:r>
+                <w:rPr>
+                  <w:rFonts w:ascii="Cambria Math" w:hAnsi="Cambria Math"/>
+                </w:rPr>
+                <m:t>jonesPersonMonths</m:t>
+              </m:r>
+            </m:sup>
+          </m:sSup>
+          <m:r>
+            <w:rPr>
+              <w:rFonts w:ascii="Cambria Math" w:hAnsi="Cambria Math"/>
+            </w:rPr>
+            <m:t>*</m:t>
+          </m:r>
+          <m:r>
+            <w:rPr>
+              <w:rFonts w:ascii="Cambria Math" w:hAnsi="Cambria Math"/>
+            </w:rPr>
+            <m:t>jonesPersonMonths*</m:t>
+          </m:r>
+          <m:sSup>
+            <m:sSupPr>
+              <m:ctrlPr>
+                <w:rPr>
+                  <w:rFonts w:ascii="Cambria Math" w:hAnsi="Cambria Math"/>
+                  <w:i/>
+                </w:rPr>
+              </m:ctrlPr>
+            </m:sSupPr>
+            <m:e>
+              <m:r>
+                <w:rPr>
+                  <w:rFonts w:ascii="Cambria Math" w:hAnsi="Cambria Math"/>
+                </w:rPr>
+                <m:t>e</m:t>
+              </m:r>
+            </m:e>
+            <m:sup>
+              <m:r>
+                <w:rPr>
+                  <w:rFonts w:ascii="Cambria Math" w:hAnsi="Cambria Math"/>
+                </w:rPr>
+                <m:t>correctionFactor</m:t>
+              </m:r>
+            </m:sup>
+          </m:sSup>
+        </m:oMath>
+      </m:oMathPara>
+    </w:p>
+    <w:p>
+      <w:r>
+        <w:t xml:space="preserve">Aus dem Korrekturfaktor kann </w:t>
+      </w:r>
+      <w:r>
+        <w:t xml:space="preserve">durch Umformung der Formel für </w:t>
+      </w:r>
+      <w:r>
+        <w:t xml:space="preserve">die </w:t>
+      </w:r>
+      <w:proofErr w:type="spellStart"/>
+      <w:r>
+        <w:t>correctedDuration</w:t>
+      </w:r>
+      <w:proofErr w:type="spellEnd"/>
+      <w:r>
+        <w:t xml:space="preserve">, also </w:t>
+      </w:r>
+      <w:r>
+        <w:t>mit Hilfe folgender Formel</w:t>
+      </w:r>
+      <w:r>
+        <w:t>,</w:t>
+      </w:r>
+      <w:r>
+        <w:t xml:space="preserve"> der Wert berechnet werden, dem die Summe aller Einflussfaktoren </w:t>
+      </w:r>
+      <w:r>
+        <w:t>entsprechen müsste, damit der abgeschätzte Aufwand der tatsächlichen Dauer entspricht.</w:t>
+      </w:r>
+      <w:r>
+        <w:t xml:space="preserve"> </w:t>
+      </w:r>
+      <w:r>
         <w:rPr>
           <w:color w:val="C00000"/>
         </w:rPr>
-        <w:t xml:space="preserve">Erklärung Algorithmus (als korrekt angenommen, da nur </w:t>
-      </w:r>
-      <w:proofErr w:type="spellStart"/>
-      <w:r>
-        <w:rPr>
-          <w:color w:val="C00000"/>
-        </w:rPr>
-        <w:t>Math</w:t>
-      </w:r>
-      <w:proofErr w:type="spellEnd"/>
-      <w:r>
-        <w:rPr>
-          <w:color w:val="C00000"/>
-        </w:rPr>
-        <w:t xml:space="preserve"> Funktionen angewendet werden?)</w:t>
+        <w:t xml:space="preserve">(Anzahl Personen mit einbezogen?) </w:t>
+      </w:r>
+    </w:p>
+    <w:p>
+      <m:oMathPara>
+        <m:oMath>
+          <m:r>
+            <w:rPr>
+              <w:rFonts w:ascii="Cambria Math" w:hAnsi="Cambria Math"/>
+            </w:rPr>
+            <m:t>e2Correction=</m:t>
+          </m:r>
+          <m:d>
+            <m:dPr>
+              <m:ctrlPr>
+                <w:rPr>
+                  <w:rFonts w:ascii="Cambria Math" w:hAnsi="Cambria Math"/>
+                  <w:i/>
+                </w:rPr>
+              </m:ctrlPr>
+            </m:dPr>
+            <m:e>
+              <m:f>
+                <m:fPr>
+                  <m:ctrlPr>
+                    <w:rPr>
+                      <w:rFonts w:ascii="Cambria Math" w:hAnsi="Cambria Math"/>
+                      <w:i/>
+                    </w:rPr>
+                  </m:ctrlPr>
+                </m:fPr>
+                <m:num>
+                  <m:rad>
+                    <m:radPr>
+                      <m:ctrlPr>
+                        <w:rPr>
+                          <w:rFonts w:ascii="Cambria Math" w:hAnsi="Cambria Math"/>
+                          <w:i/>
+                        </w:rPr>
+                      </m:ctrlPr>
+                    </m:radPr>
+                    <m:deg>
+                      <m:r>
+                        <w:rPr>
+                          <w:rFonts w:ascii="Cambria Math" w:hAnsi="Cambria Math"/>
+                        </w:rPr>
+                        <m:t>0,4</m:t>
+                      </m:r>
+                    </m:deg>
+                    <m:e>
+                      <m:f>
+                        <m:fPr>
+                          <m:ctrlPr>
+                            <w:rPr>
+                              <w:rFonts w:ascii="Cambria Math" w:eastAsiaTheme="minorEastAsia" w:hAnsi="Cambria Math"/>
+                              <w:i/>
+                            </w:rPr>
+                          </m:ctrlPr>
+                        </m:fPr>
+                        <m:num>
+                          <m:r>
+                            <w:rPr>
+                              <w:rFonts w:ascii="Cambria Math" w:eastAsiaTheme="minorEastAsia" w:hAnsi="Cambria Math"/>
+                            </w:rPr>
+                            <m:t>realTime</m:t>
+                          </m:r>
+                          <m:ctrlPr>
+                            <w:rPr>
+                              <w:rFonts w:ascii="Cambria Math" w:hAnsi="Cambria Math"/>
+                              <w:i/>
+                            </w:rPr>
+                          </m:ctrlPr>
+                        </m:num>
+                        <m:den>
+                          <m:sSup>
+                            <m:sSupPr>
+                              <m:ctrlPr>
+                                <w:rPr>
+                                  <w:rFonts w:ascii="Cambria Math" w:eastAsiaTheme="minorEastAsia" w:hAnsi="Cambria Math"/>
+                                  <w:i/>
+                                </w:rPr>
+                              </m:ctrlPr>
+                            </m:sSupPr>
+                            <m:e>
+                              <m:r>
+                                <w:rPr>
+                                  <w:rFonts w:ascii="Cambria Math" w:eastAsiaTheme="minorEastAsia" w:hAnsi="Cambria Math"/>
+                                </w:rPr>
+                                <m:t>e</m:t>
+                              </m:r>
+                            </m:e>
+                            <m:sup>
+                              <m:r>
+                                <w:rPr>
+                                  <w:rFonts w:ascii="Cambria Math" w:eastAsiaTheme="minorEastAsia" w:hAnsi="Cambria Math"/>
+                                </w:rPr>
+                                <m:t>0</m:t>
+                              </m:r>
+                            </m:sup>
+                          </m:sSup>
+                          <m:r>
+                            <w:rPr>
+                              <w:rFonts w:ascii="Cambria Math" w:eastAsiaTheme="minorEastAsia" w:hAnsi="Cambria Math"/>
+                            </w:rPr>
+                            <m:t>*jonesPersonNo</m:t>
+                          </m:r>
+                        </m:den>
+                      </m:f>
+                    </m:e>
+                  </m:rad>
+                </m:num>
+                <m:den>
+                  <m:r>
+                    <w:rPr>
+                      <w:rFonts w:ascii="Cambria Math" w:hAnsi="Cambria Math"/>
+                    </w:rPr>
+                    <m:t>e1Sum</m:t>
+                  </m:r>
+                </m:den>
+              </m:f>
+              <m:r>
+                <w:rPr>
+                  <w:rFonts w:ascii="Cambria Math" w:hAnsi="Cambria Math"/>
+                </w:rPr>
+                <m:t>-0,7</m:t>
+              </m:r>
+            </m:e>
+          </m:d>
+          <m:r>
+            <w:rPr>
+              <w:rFonts w:ascii="Cambria Math" w:hAnsi="Cambria Math"/>
+            </w:rPr>
+            <m:t xml:space="preserve">*100= </m:t>
+          </m:r>
+          <m:d>
+            <m:dPr>
+              <m:ctrlPr>
+                <w:rPr>
+                  <w:rFonts w:ascii="Cambria Math" w:hAnsi="Cambria Math"/>
+                  <w:i/>
+                </w:rPr>
+              </m:ctrlPr>
+            </m:dPr>
+            <m:e>
+              <m:f>
+                <m:fPr>
+                  <m:ctrlPr>
+                    <w:rPr>
+                      <w:rFonts w:ascii="Cambria Math" w:hAnsi="Cambria Math"/>
+                      <w:i/>
+                    </w:rPr>
+                  </m:ctrlPr>
+                </m:fPr>
+                <m:num>
+                  <m:sSup>
+                    <m:sSupPr>
+                      <m:ctrlPr>
+                        <w:rPr>
+                          <w:rFonts w:ascii="Cambria Math" w:hAnsi="Cambria Math"/>
+                          <w:i/>
+                        </w:rPr>
+                      </m:ctrlPr>
+                    </m:sSupPr>
+                    <m:e>
+                      <m:d>
+                        <m:dPr>
+                          <m:ctrlPr>
+                            <w:rPr>
+                              <w:rFonts w:ascii="Cambria Math" w:hAnsi="Cambria Math"/>
+                              <w:i/>
+                            </w:rPr>
+                          </m:ctrlPr>
+                        </m:dPr>
+                        <m:e>
+                          <m:f>
+                            <m:fPr>
+                              <m:ctrlPr>
+                                <w:rPr>
+                                  <w:rFonts w:ascii="Cambria Math" w:eastAsiaTheme="minorEastAsia" w:hAnsi="Cambria Math"/>
+                                  <w:i/>
+                                </w:rPr>
+                              </m:ctrlPr>
+                            </m:fPr>
+                            <m:num>
+                              <m:r>
+                                <w:rPr>
+                                  <w:rFonts w:ascii="Cambria Math" w:eastAsiaTheme="minorEastAsia" w:hAnsi="Cambria Math"/>
+                                </w:rPr>
+                                <m:t>realTime</m:t>
+                              </m:r>
+                              <m:ctrlPr>
+                                <w:rPr>
+                                  <w:rFonts w:ascii="Cambria Math" w:hAnsi="Cambria Math"/>
+                                  <w:i/>
+                                </w:rPr>
+                              </m:ctrlPr>
+                            </m:num>
+                            <m:den>
+                              <m:sSup>
+                                <m:sSupPr>
+                                  <m:ctrlPr>
+                                    <w:rPr>
+                                      <w:rFonts w:ascii="Cambria Math" w:eastAsiaTheme="minorEastAsia" w:hAnsi="Cambria Math"/>
+                                      <w:i/>
+                                    </w:rPr>
+                                  </m:ctrlPr>
+                                </m:sSupPr>
+                                <m:e>
+                                  <m:r>
+                                    <w:rPr>
+                                      <w:rFonts w:ascii="Cambria Math" w:eastAsiaTheme="minorEastAsia" w:hAnsi="Cambria Math"/>
+                                    </w:rPr>
+                                    <m:t>e</m:t>
+                                  </m:r>
+                                </m:e>
+                                <m:sup>
+                                  <m:r>
+                                    <w:rPr>
+                                      <w:rFonts w:ascii="Cambria Math" w:eastAsiaTheme="minorEastAsia" w:hAnsi="Cambria Math"/>
+                                    </w:rPr>
+                                    <m:t>0</m:t>
+                                  </m:r>
+                                </m:sup>
+                              </m:sSup>
+                              <m:r>
+                                <w:rPr>
+                                  <w:rFonts w:ascii="Cambria Math" w:eastAsiaTheme="minorEastAsia" w:hAnsi="Cambria Math"/>
+                                </w:rPr>
+                                <m:t>*jonesPersonNo</m:t>
+                              </m:r>
+                            </m:den>
+                          </m:f>
+                          <m:ctrlPr>
+                            <w:rPr>
+                              <w:rFonts w:ascii="Cambria Math" w:eastAsiaTheme="minorEastAsia" w:hAnsi="Cambria Math"/>
+                              <w:i/>
+                            </w:rPr>
+                          </m:ctrlPr>
+                        </m:e>
+                      </m:d>
+                    </m:e>
+                    <m:sup>
+                      <m:f>
+                        <m:fPr>
+                          <m:ctrlPr>
+                            <w:rPr>
+                              <w:rFonts w:ascii="Cambria Math" w:hAnsi="Cambria Math"/>
+                              <w:i/>
+                            </w:rPr>
+                          </m:ctrlPr>
+                        </m:fPr>
+                        <m:num>
+                          <m:r>
+                            <w:rPr>
+                              <w:rFonts w:ascii="Cambria Math" w:hAnsi="Cambria Math"/>
+                            </w:rPr>
+                            <m:t>1</m:t>
+                          </m:r>
+                        </m:num>
+                        <m:den>
+                          <m:r>
+                            <w:rPr>
+                              <w:rFonts w:ascii="Cambria Math" w:hAnsi="Cambria Math"/>
+                            </w:rPr>
+                            <m:t>0,4</m:t>
+                          </m:r>
+                        </m:den>
+                      </m:f>
+                    </m:sup>
+                  </m:sSup>
+                </m:num>
+                <m:den>
+                  <m:r>
+                    <w:rPr>
+                      <w:rFonts w:ascii="Cambria Math" w:hAnsi="Cambria Math"/>
+                    </w:rPr>
+                    <m:t>e1Sum</m:t>
+                  </m:r>
+                </m:den>
+              </m:f>
+              <m:r>
+                <w:rPr>
+                  <w:rFonts w:ascii="Cambria Math" w:hAnsi="Cambria Math"/>
+                </w:rPr>
+                <m:t>-0,7</m:t>
+              </m:r>
+            </m:e>
+          </m:d>
+          <m:r>
+            <w:rPr>
+              <w:rFonts w:ascii="Cambria Math" w:hAnsi="Cambria Math"/>
+            </w:rPr>
+            <m:t>*100</m:t>
+          </m:r>
+        </m:oMath>
+      </m:oMathPara>
+    </w:p>
+    <w:p>
+      <w:r>
+        <w:rPr>
+          <w:color w:val="000000" w:themeColor="text1"/>
+        </w:rPr>
+        <w:t>Die Berechnung dieses Werts</w:t>
+      </w:r>
+      <w:r>
+        <w:rPr>
+          <w:color w:val="000000" w:themeColor="text1"/>
+        </w:rPr>
+        <w:t xml:space="preserve"> </w:t>
+      </w:r>
+      <w:r>
+        <w:rPr>
+          <w:color w:val="000000" w:themeColor="text1"/>
+        </w:rPr>
+        <w:t xml:space="preserve">in calcE2Needed </w:t>
+      </w:r>
+      <w:r>
+        <w:rPr>
+          <w:color w:val="000000" w:themeColor="text1"/>
+        </w:rPr>
+        <w:t xml:space="preserve">beruht auf der Implementierung einer mathematischen Umformung. Da die </w:t>
+      </w:r>
+      <w:proofErr w:type="gramStart"/>
+      <w:r>
+        <w:rPr>
+          <w:color w:val="000000" w:themeColor="text1"/>
+        </w:rPr>
+        <w:t>Math.log</w:t>
+      </w:r>
+      <w:r>
+        <w:rPr>
+          <w:color w:val="000000" w:themeColor="text1"/>
+        </w:rPr>
+        <w:t>(</w:t>
+      </w:r>
+      <w:proofErr w:type="gramEnd"/>
+      <w:r>
+        <w:rPr>
+          <w:color w:val="000000" w:themeColor="text1"/>
+        </w:rPr>
+        <w:t>)-</w:t>
+      </w:r>
+      <w:r>
+        <w:rPr>
+          <w:color w:val="000000" w:themeColor="text1"/>
+        </w:rPr>
+        <w:t xml:space="preserve"> sowie die </w:t>
+      </w:r>
+      <w:proofErr w:type="spellStart"/>
+      <w:r>
+        <w:rPr>
+          <w:color w:val="000000" w:themeColor="text1"/>
+        </w:rPr>
+        <w:t>Math.exp</w:t>
+      </w:r>
+      <w:proofErr w:type="spellEnd"/>
+      <w:r>
+        <w:rPr>
+          <w:color w:val="000000" w:themeColor="text1"/>
+        </w:rPr>
+        <w:t>()-Funktionen als korrekt angenommen werden können, wird dieser Teil der Berechnung als korrekt angenommen. (oder extra testen?)</w:t>
       </w:r>
       <w:r>
         <w:t xml:space="preserve"> </w:t>
@@ -2933,6 +4730,7 @@
           <w:szCs w:val="22"/>
         </w:rPr>
       </w:pPr>
+      <w:bookmarkStart w:id="35" w:name="_Toc42861431"/>
       <w:proofErr w:type="spellStart"/>
       <w:proofErr w:type="gramStart"/>
       <w:r>
@@ -2973,6 +4771,7 @@
         </w:rPr>
         <w:t>)</w:t>
       </w:r>
+      <w:bookmarkEnd w:id="35"/>
     </w:p>
     <w:p>
       <w:r>
@@ -3076,6 +4875,7 @@
           <w:b/>
           <w:bCs/>
         </w:rPr>
+        <w:lastRenderedPageBreak/>
         <w:t>e2Failure &gt; 0</w:t>
       </w:r>
     </w:p>
@@ -3699,7 +5499,6 @@
         <w:ind w:left="1416"/>
       </w:pPr>
       <w:r>
-        <w:lastRenderedPageBreak/>
         <w:t>→</w:t>
       </w:r>
       <w:r>
@@ -4016,6 +5815,7 @@
           <w:szCs w:val="22"/>
         </w:rPr>
       </w:pPr>
+      <w:bookmarkStart w:id="36" w:name="_Toc42861432"/>
       <w:proofErr w:type="spellStart"/>
       <w:proofErr w:type="gramStart"/>
       <w:r>
@@ -4047,6 +5847,7 @@
         </w:rPr>
         <w:t>)</w:t>
       </w:r>
+      <w:bookmarkEnd w:id="36"/>
     </w:p>
     <w:p>
       <w:r>
@@ -4103,7 +5904,13 @@
         <w:t xml:space="preserve">tion </w:t>
       </w:r>
       <w:r>
-        <w:t>lassen sich erneut x Äquivalenzklassen bilden:</w:t>
+        <w:t xml:space="preserve">lassen sich erneut </w:t>
+      </w:r>
+      <w:r>
+        <w:t>5</w:t>
+      </w:r>
+      <w:r>
+        <w:t xml:space="preserve"> Äquivalenzklassen bilden:</w:t>
       </w:r>
     </w:p>
     <w:p>
@@ -4193,6 +6000,7 @@
         <w:ind w:left="708"/>
       </w:pPr>
       <w:r>
+        <w:lastRenderedPageBreak/>
         <w:t>→</w:t>
       </w:r>
       <w:r>
@@ -4754,7 +6562,6 @@
           <w:b/>
           <w:bCs/>
         </w:rPr>
-        <w:lastRenderedPageBreak/>
         <w:t>factorIterator</w:t>
       </w:r>
       <w:proofErr w:type="spellEnd"/>
@@ -4999,6 +6806,7 @@
           <w:szCs w:val="22"/>
         </w:rPr>
       </w:pPr>
+      <w:bookmarkStart w:id="37" w:name="_Toc42861433"/>
       <w:proofErr w:type="spellStart"/>
       <w:proofErr w:type="gramStart"/>
       <w:r>
@@ -5030,6 +6838,7 @@
         </w:rPr>
         <w:t>)</w:t>
       </w:r>
+      <w:bookmarkEnd w:id="37"/>
     </w:p>
     <w:p>
       <w:r>
@@ -5091,7 +6900,13 @@
       </w:r>
       <w:proofErr w:type="spellEnd"/>
       <w:r>
-        <w:t>), als Eingabeparameter aufgerufen. Für diese Funktion lassen sich erneut x Äquivalenzklassen bilden:</w:t>
+        <w:t xml:space="preserve">), als Eingabeparameter aufgerufen. Für diese Funktion lassen sich erneut </w:t>
+      </w:r>
+      <w:r>
+        <w:t>5</w:t>
+      </w:r>
+      <w:r>
+        <w:t xml:space="preserve"> Äquivalenzklassen bilden:</w:t>
       </w:r>
     </w:p>
     <w:p>
@@ -5216,6 +7031,7 @@
         <w:ind w:left="708"/>
       </w:pPr>
       <w:r>
+        <w:lastRenderedPageBreak/>
         <w:t>→</w:t>
       </w:r>
       <w:r>
@@ -5646,7 +7462,6 @@
           <w:b/>
           <w:bCs/>
         </w:rPr>
-        <w:lastRenderedPageBreak/>
         <w:t>factorIterator</w:t>
       </w:r>
       <w:proofErr w:type="spellEnd"/>
@@ -5663,7 +7478,28 @@
           <w:b/>
           <w:bCs/>
         </w:rPr>
-        <w:t>= 0 | 1 | 2 | 3 | 4 | 5 | 6 | 7 | 8 | 9</w:t>
+        <w:t xml:space="preserve">= </w:t>
+      </w:r>
+      <w:r>
+        <w:rPr>
+          <w:b/>
+          <w:bCs/>
+        </w:rPr>
+        <w:t>(</w:t>
+      </w:r>
+      <w:r>
+        <w:rPr>
+          <w:b/>
+          <w:bCs/>
+        </w:rPr>
+        <w:t>0 | 1 | 2 | 3 | 4 | 5 | 6 | 7 | 8 | 9</w:t>
+      </w:r>
+      <w:r>
+        <w:rPr>
+          <w:b/>
+          <w:bCs/>
+        </w:rPr>
+        <w:t>)</w:t>
       </w:r>
     </w:p>
     <w:p>
@@ -5861,7 +7697,7 @@
         </w:rPr>
         <w:t xml:space="preserve"> </w:t>
       </w:r>
-      <w:bookmarkStart w:id="32" w:name="_Toc42845995"/>
+      <w:bookmarkStart w:id="38" w:name="_Toc42861434"/>
       <w:r>
         <w:rPr>
           <w:rFonts w:ascii="Arial" w:hAnsi="Arial" w:cs="Arial"/>
@@ -5869,7 +7705,7 @@
         </w:rPr>
         <w:t>Ergänzungen</w:t>
       </w:r>
-      <w:bookmarkEnd w:id="32"/>
+      <w:bookmarkEnd w:id="38"/>
     </w:p>
     <w:p>
       <w:pPr>
@@ -8083,12 +9919,15 @@
     <w:unhideWhenUsed/>
     <w:rsid w:val="00077A29"/>
     <w:pPr>
-      <w:spacing w:after="100"/>
+      <w:spacing w:before="120" w:after="0"/>
       <w:ind w:left="220"/>
     </w:pPr>
     <w:rPr>
-      <w:rFonts w:eastAsiaTheme="minorEastAsia" w:cs="Times New Roman"/>
-      <w:lang w:eastAsia="de-DE"/>
+      <w:rFonts w:cstheme="minorHAnsi"/>
+      <w:i/>
+      <w:iCs/>
+      <w:sz w:val="20"/>
+      <w:szCs w:val="20"/>
     </w:rPr>
   </w:style>
   <w:style w:type="paragraph" w:styleId="Verzeichnis1">
@@ -8100,11 +9939,14 @@
     <w:unhideWhenUsed/>
     <w:rsid w:val="00077A29"/>
     <w:pPr>
-      <w:spacing w:after="100"/>
+      <w:spacing w:before="240" w:after="120"/>
     </w:pPr>
     <w:rPr>
-      <w:rFonts w:eastAsiaTheme="minorEastAsia" w:cs="Times New Roman"/>
-      <w:lang w:eastAsia="de-DE"/>
+      <w:rFonts w:cstheme="minorHAnsi"/>
+      <w:b/>
+      <w:bCs/>
+      <w:sz w:val="20"/>
+      <w:szCs w:val="20"/>
     </w:rPr>
   </w:style>
   <w:style w:type="paragraph" w:styleId="Verzeichnis3">
@@ -8116,12 +9958,13 @@
     <w:unhideWhenUsed/>
     <w:rsid w:val="00077A29"/>
     <w:pPr>
-      <w:spacing w:after="100"/>
+      <w:spacing w:after="0"/>
       <w:ind w:left="440"/>
     </w:pPr>
     <w:rPr>
-      <w:rFonts w:eastAsiaTheme="minorEastAsia" w:cs="Times New Roman"/>
-      <w:lang w:eastAsia="de-DE"/>
+      <w:rFonts w:cstheme="minorHAnsi"/>
+      <w:sz w:val="20"/>
+      <w:szCs w:val="20"/>
     </w:rPr>
   </w:style>
   <w:style w:type="character" w:styleId="Hyperlink">
@@ -8383,6 +10226,180 @@
       <w:color w:val="1F3763" w:themeColor="accent1" w:themeShade="7F"/>
       <w:sz w:val="24"/>
       <w:szCs w:val="24"/>
+    </w:rPr>
+  </w:style>
+  <w:style w:type="character" w:styleId="Platzhaltertext">
+    <w:name w:val="Placeholder Text"/>
+    <w:basedOn w:val="Absatz-Standardschriftart"/>
+    <w:uiPriority w:val="99"/>
+    <w:semiHidden/>
+    <w:rsid w:val="00135A40"/>
+    <w:rPr>
+      <w:color w:val="808080"/>
+    </w:rPr>
+  </w:style>
+  <w:style w:type="paragraph" w:styleId="HTMLVorformatiert">
+    <w:name w:val="HTML Preformatted"/>
+    <w:basedOn w:val="Standard"/>
+    <w:link w:val="HTMLVorformatiertZchn"/>
+    <w:uiPriority w:val="99"/>
+    <w:semiHidden/>
+    <w:unhideWhenUsed/>
+    <w:rsid w:val="00526C02"/>
+    <w:pPr>
+      <w:tabs>
+        <w:tab w:val="left" w:pos="916"/>
+        <w:tab w:val="left" w:pos="1832"/>
+        <w:tab w:val="left" w:pos="2748"/>
+        <w:tab w:val="left" w:pos="3664"/>
+        <w:tab w:val="left" w:pos="4580"/>
+        <w:tab w:val="left" w:pos="5496"/>
+        <w:tab w:val="left" w:pos="6412"/>
+        <w:tab w:val="left" w:pos="7328"/>
+        <w:tab w:val="left" w:pos="8244"/>
+        <w:tab w:val="left" w:pos="9160"/>
+        <w:tab w:val="left" w:pos="10076"/>
+        <w:tab w:val="left" w:pos="10992"/>
+        <w:tab w:val="left" w:pos="11908"/>
+        <w:tab w:val="left" w:pos="12824"/>
+        <w:tab w:val="left" w:pos="13740"/>
+        <w:tab w:val="left" w:pos="14656"/>
+      </w:tabs>
+      <w:spacing w:after="0" w:line="240" w:lineRule="auto"/>
+    </w:pPr>
+    <w:rPr>
+      <w:rFonts w:ascii="Courier New" w:eastAsia="Times New Roman" w:hAnsi="Courier New" w:cs="Courier New"/>
+      <w:sz w:val="20"/>
+      <w:szCs w:val="20"/>
+      <w:lang w:eastAsia="de-DE"/>
+    </w:rPr>
+  </w:style>
+  <w:style w:type="character" w:customStyle="1" w:styleId="HTMLVorformatiertZchn">
+    <w:name w:val="HTML Vorformatiert Zchn"/>
+    <w:basedOn w:val="Absatz-Standardschriftart"/>
+    <w:link w:val="HTMLVorformatiert"/>
+    <w:uiPriority w:val="99"/>
+    <w:semiHidden/>
+    <w:rsid w:val="00526C02"/>
+    <w:rPr>
+      <w:rFonts w:ascii="Courier New" w:eastAsia="Times New Roman" w:hAnsi="Courier New" w:cs="Courier New"/>
+      <w:sz w:val="20"/>
+      <w:szCs w:val="20"/>
+      <w:lang w:eastAsia="de-DE"/>
+    </w:rPr>
+  </w:style>
+  <w:style w:type="paragraph" w:styleId="Verzeichnis4">
+    <w:name w:val="toc 4"/>
+    <w:basedOn w:val="Standard"/>
+    <w:next w:val="Standard"/>
+    <w:autoRedefine/>
+    <w:uiPriority w:val="39"/>
+    <w:semiHidden/>
+    <w:unhideWhenUsed/>
+    <w:rsid w:val="00C058FE"/>
+    <w:pPr>
+      <w:spacing w:after="0"/>
+      <w:ind w:left="660"/>
+    </w:pPr>
+    <w:rPr>
+      <w:rFonts w:cstheme="minorHAnsi"/>
+      <w:sz w:val="20"/>
+      <w:szCs w:val="20"/>
+    </w:rPr>
+  </w:style>
+  <w:style w:type="paragraph" w:styleId="Verzeichnis5">
+    <w:name w:val="toc 5"/>
+    <w:basedOn w:val="Standard"/>
+    <w:next w:val="Standard"/>
+    <w:autoRedefine/>
+    <w:uiPriority w:val="39"/>
+    <w:semiHidden/>
+    <w:unhideWhenUsed/>
+    <w:rsid w:val="00C058FE"/>
+    <w:pPr>
+      <w:spacing w:after="0"/>
+      <w:ind w:left="880"/>
+    </w:pPr>
+    <w:rPr>
+      <w:rFonts w:cstheme="minorHAnsi"/>
+      <w:sz w:val="20"/>
+      <w:szCs w:val="20"/>
+    </w:rPr>
+  </w:style>
+  <w:style w:type="paragraph" w:styleId="Verzeichnis6">
+    <w:name w:val="toc 6"/>
+    <w:basedOn w:val="Standard"/>
+    <w:next w:val="Standard"/>
+    <w:autoRedefine/>
+    <w:uiPriority w:val="39"/>
+    <w:semiHidden/>
+    <w:unhideWhenUsed/>
+    <w:rsid w:val="00C058FE"/>
+    <w:pPr>
+      <w:spacing w:after="0"/>
+      <w:ind w:left="1100"/>
+    </w:pPr>
+    <w:rPr>
+      <w:rFonts w:cstheme="minorHAnsi"/>
+      <w:sz w:val="20"/>
+      <w:szCs w:val="20"/>
+    </w:rPr>
+  </w:style>
+  <w:style w:type="paragraph" w:styleId="Verzeichnis7">
+    <w:name w:val="toc 7"/>
+    <w:basedOn w:val="Standard"/>
+    <w:next w:val="Standard"/>
+    <w:autoRedefine/>
+    <w:uiPriority w:val="39"/>
+    <w:semiHidden/>
+    <w:unhideWhenUsed/>
+    <w:rsid w:val="00C058FE"/>
+    <w:pPr>
+      <w:spacing w:after="0"/>
+      <w:ind w:left="1320"/>
+    </w:pPr>
+    <w:rPr>
+      <w:rFonts w:cstheme="minorHAnsi"/>
+      <w:sz w:val="20"/>
+      <w:szCs w:val="20"/>
+    </w:rPr>
+  </w:style>
+  <w:style w:type="paragraph" w:styleId="Verzeichnis8">
+    <w:name w:val="toc 8"/>
+    <w:basedOn w:val="Standard"/>
+    <w:next w:val="Standard"/>
+    <w:autoRedefine/>
+    <w:uiPriority w:val="39"/>
+    <w:semiHidden/>
+    <w:unhideWhenUsed/>
+    <w:rsid w:val="00C058FE"/>
+    <w:pPr>
+      <w:spacing w:after="0"/>
+      <w:ind w:left="1540"/>
+    </w:pPr>
+    <w:rPr>
+      <w:rFonts w:cstheme="minorHAnsi"/>
+      <w:sz w:val="20"/>
+      <w:szCs w:val="20"/>
+    </w:rPr>
+  </w:style>
+  <w:style w:type="paragraph" w:styleId="Verzeichnis9">
+    <w:name w:val="toc 9"/>
+    <w:basedOn w:val="Standard"/>
+    <w:next w:val="Standard"/>
+    <w:autoRedefine/>
+    <w:uiPriority w:val="39"/>
+    <w:semiHidden/>
+    <w:unhideWhenUsed/>
+    <w:rsid w:val="00C058FE"/>
+    <w:pPr>
+      <w:spacing w:after="0"/>
+      <w:ind w:left="1760"/>
+    </w:pPr>
+    <w:rPr>
+      <w:rFonts w:cstheme="minorHAnsi"/>
+      <w:sz w:val="20"/>
+      <w:szCs w:val="20"/>
     </w:rPr>
   </w:style>
 </w:styles>

</xml_diff>

<commit_message>
word for import export started and import test extended
</commit_message>
<xml_diff>
--- a/Dokumentation/Dokumente/Dokumentation-CASE-TOOL.docx
+++ b/Dokumentation/Dokumente/Dokumentation-CASE-TOOL.docx
@@ -3246,21 +3246,7 @@
         <w:rPr>
           <w:rFonts w:ascii="Arial" w:hAnsi="Arial" w:cs="Arial"/>
         </w:rPr>
-        <w:t xml:space="preserve">Um die leider nach wie vor oft zum Einsatz kommende, für die professionelle Durchführung eines Software-Projektes jedoch unzureichende Code </w:t>
-      </w:r>
-      <w:proofErr w:type="spellStart"/>
-      <w:r>
-        <w:rPr>
-          <w:rFonts w:ascii="Arial" w:hAnsi="Arial" w:cs="Arial"/>
-        </w:rPr>
-        <w:t>and</w:t>
-      </w:r>
-      <w:proofErr w:type="spellEnd"/>
-      <w:r>
-        <w:rPr>
-          <w:rFonts w:ascii="Arial" w:hAnsi="Arial" w:cs="Arial"/>
-        </w:rPr>
-        <w:t xml:space="preserve"> Fix Vorgehensweise direkt von Anfang an zu unterbinden, wurden bereits zu Beginn des Projekts die Anforderungen genauestens analysiert und die Planung im Team besprochen. </w:t>
+        <w:t xml:space="preserve">Um die leider nach wie vor oft zum Einsatz kommende, für die professionelle Durchführung eines Software-Projektes jedoch unzureichende Code and Fix Vorgehensweise direkt von Anfang an zu unterbinden, wurden bereits zu Beginn des Projekts die Anforderungen genauestens analysiert und die Planung im Team besprochen. </w:t>
       </w:r>
       <w:r>
         <w:rPr>
@@ -4100,6 +4086,154 @@
       <w:bookmarkEnd w:id="33"/>
     </w:p>
     <w:p>
+      <w:r>
+        <w:t>Für den Export und Import wurde die JAXB API verwendet. Diese ermöglicht es JAVA Objekte in XML-Dateien und XML-Dateien in JAVA Objekte zu konvertieren.</w:t>
+      </w:r>
+    </w:p>
+    <w:p>
+      <w:r>
+        <w:t>Es ist möglich das gesamte Projekt als auch nur die Konfiguration der Einflussfaktoren zu importieren und/oder exportieren.</w:t>
+      </w:r>
+      <w:r>
+        <w:t xml:space="preserve"> </w:t>
+      </w:r>
+      <w:r>
+        <w:t>Beim Import und Export wurde das Entwurfsmuster</w:t>
+      </w:r>
+      <w:r>
+        <w:t xml:space="preserve"> </w:t>
+      </w:r>
+      <w:r>
+        <w:t>Factory</w:t>
+      </w:r>
+      <w:r>
+        <w:t xml:space="preserve"> angewandt.</w:t>
+      </w:r>
+    </w:p>
+    <w:p>
+      <w:r>
+        <w:t>5.1.1 Import</w:t>
+      </w:r>
+    </w:p>
+    <w:p>
+      <w:r>
+        <w:t xml:space="preserve">In M_IMPORT gibt es die beiden Methoden </w:t>
+      </w:r>
+      <w:proofErr w:type="spellStart"/>
+      <w:r>
+        <w:t>importProject</w:t>
+      </w:r>
+      <w:proofErr w:type="spellEnd"/>
+      <w:r>
+        <w:t xml:space="preserve">. </w:t>
+      </w:r>
+    </w:p>
+    <w:p>
+      <w:r>
+        <w:t>Die Erste importiert ein ganzes Projekt und gibt die Projektdaten zurück. Hierbei wird überprüft, ob die Datei im angegebenen Pfad existiert und dann die Konvertierung mit JAXB versucht.</w:t>
+      </w:r>
+    </w:p>
+    <w:p>
+      <w:r>
+        <w:t>Bei d</w:t>
+      </w:r>
+      <w:r>
+        <w:t>er Ausführung dieser Methode kann es zu 3 Fällen kommen, welche auch die Äquivalenzklassen darstellen:</w:t>
+      </w:r>
+    </w:p>
+    <w:p>
+      <w:pPr>
+        <w:pStyle w:val="Listenabsatz"/>
+        <w:numPr>
+          <w:ilvl w:val="0"/>
+          <w:numId w:val="13"/>
+        </w:numPr>
+        <w:rPr>
+          <w:b/>
+          <w:bCs/>
+        </w:rPr>
+      </w:pPr>
+      <w:r>
+        <w:rPr>
+          <w:b/>
+          <w:bCs/>
+        </w:rPr>
+        <w:t>Die Datei, welche durch den Pfad gegeben ist, existiert nicht</w:t>
+      </w:r>
+    </w:p>
+    <w:p>
+      <w:pPr>
+        <w:pStyle w:val="Listenabsatz"/>
+        <w:rPr>
+          <w:b/>
+          <w:bCs/>
+        </w:rPr>
+      </w:pPr>
+      <w:r>
+        <w:t>→</w:t>
+      </w:r>
+    </w:p>
+    <w:p>
+      <w:pPr>
+        <w:pStyle w:val="Listenabsatz"/>
+        <w:numPr>
+          <w:ilvl w:val="0"/>
+          <w:numId w:val="13"/>
+        </w:numPr>
+        <w:rPr>
+          <w:b/>
+          <w:bCs/>
+        </w:rPr>
+      </w:pPr>
+      <w:r>
+        <w:rPr>
+          <w:b/>
+          <w:bCs/>
+        </w:rPr>
+        <w:t>e</w:t>
+      </w:r>
+    </w:p>
+    <w:p/>
+    <w:p>
+      <w:r>
+        <w:t>Die zweite Methode importiert die Konfiguration der Einflussfaktoren und überschreibt mit diesen die Einflussfaktoren des derzeitigen Projektes. Hierbei wird überprüft, ob die Datei im angegebenen Pfad existie</w:t>
+      </w:r>
+      <w:r>
+        <w:t>rt, das Projekt</w:t>
+      </w:r>
+      <w:r>
+        <w:t>,</w:t>
+      </w:r>
+      <w:r>
+        <w:t xml:space="preserve"> welches die Konfiguration importiert</w:t>
+      </w:r>
+      <w:r>
+        <w:t>,</w:t>
+      </w:r>
+      <w:r>
+        <w:t xml:space="preserve"> existiert und dann die Konvertierung mit JAXB versucht.</w:t>
+      </w:r>
+    </w:p>
+    <w:p/>
+    <w:p>
+      <w:pPr>
+        <w:pStyle w:val="Aufzhlungszeichen"/>
+        <w:numPr>
+          <w:ilvl w:val="0"/>
+          <w:numId w:val="0"/>
+        </w:numPr>
+        <w:ind w:left="360" w:hanging="360"/>
+      </w:pPr>
+    </w:p>
+    <w:p>
+      <w:pPr>
+        <w:pStyle w:val="Aufzhlungszeichen"/>
+        <w:numPr>
+          <w:ilvl w:val="0"/>
+          <w:numId w:val="0"/>
+        </w:numPr>
+        <w:ind w:left="360" w:hanging="360"/>
+      </w:pPr>
       <w:r>
         <w:br w:type="page"/>
       </w:r>
@@ -6709,17 +6843,12 @@
         <w:t xml:space="preserve"> </w:t>
       </w:r>
       <w:proofErr w:type="spellStart"/>
-      <w:proofErr w:type="gramStart"/>
       <w:r>
         <w:t>RuntimeException</w:t>
       </w:r>
       <w:proofErr w:type="spellEnd"/>
       <w:r>
-        <w:t>(</w:t>
-      </w:r>
-      <w:proofErr w:type="gramEnd"/>
-      <w:r>
-        <w:t>"</w:t>
+        <w:t>("</w:t>
       </w:r>
       <w:proofErr w:type="spellStart"/>
       <w:r>
@@ -7633,17 +7762,12 @@
         <w:t xml:space="preserve"> wurden. Im normalen Programmverlauf sollte dies nicht auftreten, da der Wert von e2Sum auf diesen Fall überprüft wird, um jedoch eine Endlosschleife zu vermeiden, sollte der Wert von e2Sum nicht korrekt berechnet worden sein, würde in diesem Fall der Fehler </w:t>
       </w:r>
       <w:proofErr w:type="spellStart"/>
-      <w:proofErr w:type="gramStart"/>
       <w:r>
         <w:t>RuntimeException</w:t>
       </w:r>
       <w:proofErr w:type="spellEnd"/>
       <w:r>
-        <w:t>(</w:t>
-      </w:r>
-      <w:proofErr w:type="gramEnd"/>
-      <w:r>
-        <w:t>"</w:t>
+        <w:t>("</w:t>
       </w:r>
       <w:proofErr w:type="spellStart"/>
       <w:r>
@@ -8076,6 +8200,27 @@
 <file path=word/numbering.xml><?xml version="1.0" encoding="utf-8"?>
 <w:numbering xmlns:wpc="http://schemas.microsoft.com/office/word/2010/wordprocessingCanvas" xmlns:cx="http://schemas.microsoft.com/office/drawing/2014/chartex" xmlns:cx1="http://schemas.microsoft.com/office/drawing/2015/9/8/chartex" xmlns:cx2="http://schemas.microsoft.com/office/drawing/2015/10/21/chartex" xmlns:cx3="http://schemas.microsoft.com/office/drawing/2016/5/9/chartex" xmlns:cx4="http://schemas.microsoft.com/office/drawing/2016/5/10/chartex" xmlns:cx5="http://schemas.microsoft.com/office/drawing/2016/5/11/chartex" xmlns:cx6="http://schemas.microsoft.com/office/drawing/2016/5/12/chartex" xmlns:cx7="http://schemas.microsoft.com/office/drawing/2016/5/13/chartex" xmlns:cx8="http://schemas.microsoft.com/office/drawing/2016/5/14/chartex" xmlns:mc="http://schemas.openxmlformats.org/markup-compatibility/2006" xmlns:aink="http://schemas.microsoft.com/office/drawing/2016/ink" xmlns:am3d="http://schemas.microsoft.com/office/drawing/2017/model3d" xmlns:o="urn:schemas-microsoft-com:office:office" xmlns:r="http://schemas.openxmlformats.org/officeDocument/2006/relationships" xmlns:m="http://schemas.openxmlformats.org/officeDocument/2006/math" xmlns:v="urn:schemas-microsoft-com:vml" xmlns:wp14="http://schemas.microsoft.com/office/word/2010/wordprocessingDrawing" xmlns:wp="http://schemas.openxmlformats.org/drawingml/2006/wordprocessingDrawing" xmlns:w10="urn:schemas-microsoft-com:office:word" xmlns:w="http://schemas.openxmlformats.org/wordprocessingml/2006/main" xmlns:w14="http://schemas.microsoft.com/office/word/2010/wordml" xmlns:w15="http://schemas.microsoft.com/office/word/2012/wordml" xmlns:w16cex="http://schemas.microsoft.com/office/word/2018/wordml/cex" xmlns:w16cid="http://schemas.microsoft.com/office/word/2016/wordml/cid" xmlns:w16="http://schemas.microsoft.com/office/word/2018/wordml" xmlns:w16se="http://schemas.microsoft.com/office/word/2015/wordml/symex" xmlns:wpg="http://schemas.microsoft.com/office/word/2010/wordprocessingGroup" xmlns:wpi="http://schemas.microsoft.com/office/word/2010/wordprocessingInk" xmlns:wne="http://schemas.microsoft.com/office/word/2006/wordml" xmlns:wps="http://schemas.microsoft.com/office/word/2010/wordprocessingShape" mc:Ignorable="w14 w15 w16se w16cid w16 w16cex wp14">
   <w:abstractNum w:abstractNumId="0" w15:restartNumberingAfterBreak="0">
+    <w:nsid w:val="FFFFFF89"/>
+    <w:multiLevelType w:val="singleLevel"/>
+    <w:tmpl w:val="F0B4BA6C"/>
+    <w:lvl w:ilvl="0">
+      <w:start w:val="1"/>
+      <w:numFmt w:val="bullet"/>
+      <w:pStyle w:val="Aufzhlungszeichen"/>
+      <w:lvlText w:val=""/>
+      <w:lvlJc w:val="left"/>
+      <w:pPr>
+        <w:tabs>
+          <w:tab w:val="num" w:pos="360"/>
+        </w:tabs>
+        <w:ind w:left="360" w:hanging="360"/>
+      </w:pPr>
+      <w:rPr>
+        <w:rFonts w:ascii="Symbol" w:hAnsi="Symbol" w:hint="default"/>
+      </w:rPr>
+    </w:lvl>
+  </w:abstractNum>
+  <w:abstractNum w:abstractNumId="1" w15:restartNumberingAfterBreak="0">
     <w:nsid w:val="076B3587"/>
     <w:multiLevelType w:val="multilevel"/>
     <w:tmpl w:val="A29E08EE"/>
@@ -8192,7 +8337,7 @@
       </w:rPr>
     </w:lvl>
   </w:abstractNum>
-  <w:abstractNum w:abstractNumId="1" w15:restartNumberingAfterBreak="0">
+  <w:abstractNum w:abstractNumId="2" w15:restartNumberingAfterBreak="0">
     <w:nsid w:val="0A366A9A"/>
     <w:multiLevelType w:val="hybridMultilevel"/>
     <w:tmpl w:val="ECE4A50E"/>
@@ -8305,7 +8450,7 @@
       </w:rPr>
     </w:lvl>
   </w:abstractNum>
-  <w:abstractNum w:abstractNumId="2" w15:restartNumberingAfterBreak="0">
+  <w:abstractNum w:abstractNumId="3" w15:restartNumberingAfterBreak="0">
     <w:nsid w:val="0B3931C2"/>
     <w:multiLevelType w:val="hybridMultilevel"/>
     <w:tmpl w:val="4D74DEDC"/>
@@ -8418,7 +8563,7 @@
       </w:rPr>
     </w:lvl>
   </w:abstractNum>
-  <w:abstractNum w:abstractNumId="3" w15:restartNumberingAfterBreak="0">
+  <w:abstractNum w:abstractNumId="4" w15:restartNumberingAfterBreak="0">
     <w:nsid w:val="0C8035B4"/>
     <w:multiLevelType w:val="multilevel"/>
     <w:tmpl w:val="E098C9C8"/>
@@ -8535,7 +8680,7 @@
       </w:rPr>
     </w:lvl>
   </w:abstractNum>
-  <w:abstractNum w:abstractNumId="4" w15:restartNumberingAfterBreak="0">
+  <w:abstractNum w:abstractNumId="5" w15:restartNumberingAfterBreak="0">
     <w:nsid w:val="0CDB5998"/>
     <w:multiLevelType w:val="hybridMultilevel"/>
     <w:tmpl w:val="B0B6AAEC"/>
@@ -8625,7 +8770,7 @@
       </w:pPr>
     </w:lvl>
   </w:abstractNum>
-  <w:abstractNum w:abstractNumId="5" w15:restartNumberingAfterBreak="0">
+  <w:abstractNum w:abstractNumId="6" w15:restartNumberingAfterBreak="0">
     <w:nsid w:val="0E9175D9"/>
     <w:multiLevelType w:val="hybridMultilevel"/>
     <w:tmpl w:val="8EFE1B6A"/>
@@ -8711,7 +8856,7 @@
       </w:pPr>
     </w:lvl>
   </w:abstractNum>
-  <w:abstractNum w:abstractNumId="6" w15:restartNumberingAfterBreak="0">
+  <w:abstractNum w:abstractNumId="7" w15:restartNumberingAfterBreak="0">
     <w:nsid w:val="3B2F3156"/>
     <w:multiLevelType w:val="hybridMultilevel"/>
     <w:tmpl w:val="E9E463F4"/>
@@ -8797,7 +8942,233 @@
       </w:pPr>
     </w:lvl>
   </w:abstractNum>
-  <w:abstractNum w:abstractNumId="7" w15:restartNumberingAfterBreak="0">
+  <w:abstractNum w:abstractNumId="8" w15:restartNumberingAfterBreak="0">
+    <w:nsid w:val="3CAE157E"/>
+    <w:multiLevelType w:val="hybridMultilevel"/>
+    <w:tmpl w:val="089A413A"/>
+    <w:lvl w:ilvl="0" w:tplc="D4263C56">
+      <w:start w:val="5"/>
+      <w:numFmt w:val="bullet"/>
+      <w:lvlText w:val="-"/>
+      <w:lvlJc w:val="left"/>
+      <w:pPr>
+        <w:ind w:left="1068" w:hanging="360"/>
+      </w:pPr>
+      <w:rPr>
+        <w:rFonts w:ascii="Calibri" w:eastAsiaTheme="minorHAnsi" w:hAnsi="Calibri" w:cs="Calibri" w:hint="default"/>
+      </w:rPr>
+    </w:lvl>
+    <w:lvl w:ilvl="1" w:tplc="04070003" w:tentative="1">
+      <w:start w:val="1"/>
+      <w:numFmt w:val="bullet"/>
+      <w:lvlText w:val="o"/>
+      <w:lvlJc w:val="left"/>
+      <w:pPr>
+        <w:ind w:left="1788" w:hanging="360"/>
+      </w:pPr>
+      <w:rPr>
+        <w:rFonts w:ascii="Courier New" w:hAnsi="Courier New" w:cs="Courier New" w:hint="default"/>
+      </w:rPr>
+    </w:lvl>
+    <w:lvl w:ilvl="2" w:tplc="04070005" w:tentative="1">
+      <w:start w:val="1"/>
+      <w:numFmt w:val="bullet"/>
+      <w:lvlText w:val=""/>
+      <w:lvlJc w:val="left"/>
+      <w:pPr>
+        <w:ind w:left="2508" w:hanging="360"/>
+      </w:pPr>
+      <w:rPr>
+        <w:rFonts w:ascii="Wingdings" w:hAnsi="Wingdings" w:hint="default"/>
+      </w:rPr>
+    </w:lvl>
+    <w:lvl w:ilvl="3" w:tplc="04070001" w:tentative="1">
+      <w:start w:val="1"/>
+      <w:numFmt w:val="bullet"/>
+      <w:lvlText w:val=""/>
+      <w:lvlJc w:val="left"/>
+      <w:pPr>
+        <w:ind w:left="3228" w:hanging="360"/>
+      </w:pPr>
+      <w:rPr>
+        <w:rFonts w:ascii="Symbol" w:hAnsi="Symbol" w:hint="default"/>
+      </w:rPr>
+    </w:lvl>
+    <w:lvl w:ilvl="4" w:tplc="04070003" w:tentative="1">
+      <w:start w:val="1"/>
+      <w:numFmt w:val="bullet"/>
+      <w:lvlText w:val="o"/>
+      <w:lvlJc w:val="left"/>
+      <w:pPr>
+        <w:ind w:left="3948" w:hanging="360"/>
+      </w:pPr>
+      <w:rPr>
+        <w:rFonts w:ascii="Courier New" w:hAnsi="Courier New" w:cs="Courier New" w:hint="default"/>
+      </w:rPr>
+    </w:lvl>
+    <w:lvl w:ilvl="5" w:tplc="04070005" w:tentative="1">
+      <w:start w:val="1"/>
+      <w:numFmt w:val="bullet"/>
+      <w:lvlText w:val=""/>
+      <w:lvlJc w:val="left"/>
+      <w:pPr>
+        <w:ind w:left="4668" w:hanging="360"/>
+      </w:pPr>
+      <w:rPr>
+        <w:rFonts w:ascii="Wingdings" w:hAnsi="Wingdings" w:hint="default"/>
+      </w:rPr>
+    </w:lvl>
+    <w:lvl w:ilvl="6" w:tplc="04070001" w:tentative="1">
+      <w:start w:val="1"/>
+      <w:numFmt w:val="bullet"/>
+      <w:lvlText w:val=""/>
+      <w:lvlJc w:val="left"/>
+      <w:pPr>
+        <w:ind w:left="5388" w:hanging="360"/>
+      </w:pPr>
+      <w:rPr>
+        <w:rFonts w:ascii="Symbol" w:hAnsi="Symbol" w:hint="default"/>
+      </w:rPr>
+    </w:lvl>
+    <w:lvl w:ilvl="7" w:tplc="04070003" w:tentative="1">
+      <w:start w:val="1"/>
+      <w:numFmt w:val="bullet"/>
+      <w:lvlText w:val="o"/>
+      <w:lvlJc w:val="left"/>
+      <w:pPr>
+        <w:ind w:left="6108" w:hanging="360"/>
+      </w:pPr>
+      <w:rPr>
+        <w:rFonts w:ascii="Courier New" w:hAnsi="Courier New" w:cs="Courier New" w:hint="default"/>
+      </w:rPr>
+    </w:lvl>
+    <w:lvl w:ilvl="8" w:tplc="04070005" w:tentative="1">
+      <w:start w:val="1"/>
+      <w:numFmt w:val="bullet"/>
+      <w:lvlText w:val=""/>
+      <w:lvlJc w:val="left"/>
+      <w:pPr>
+        <w:ind w:left="6828" w:hanging="360"/>
+      </w:pPr>
+      <w:rPr>
+        <w:rFonts w:ascii="Wingdings" w:hAnsi="Wingdings" w:hint="default"/>
+      </w:rPr>
+    </w:lvl>
+  </w:abstractNum>
+  <w:abstractNum w:abstractNumId="9" w15:restartNumberingAfterBreak="0">
+    <w:nsid w:val="3E49349D"/>
+    <w:multiLevelType w:val="hybridMultilevel"/>
+    <w:tmpl w:val="BFE89FC8"/>
+    <w:lvl w:ilvl="0" w:tplc="4C7A3160">
+      <w:start w:val="5"/>
+      <w:numFmt w:val="bullet"/>
+      <w:lvlText w:val=""/>
+      <w:lvlJc w:val="left"/>
+      <w:pPr>
+        <w:ind w:left="1080" w:hanging="360"/>
+      </w:pPr>
+      <w:rPr>
+        <w:rFonts w:ascii="Wingdings" w:eastAsiaTheme="minorHAnsi" w:hAnsi="Wingdings" w:cstheme="minorBidi" w:hint="default"/>
+      </w:rPr>
+    </w:lvl>
+    <w:lvl w:ilvl="1" w:tplc="04070003" w:tentative="1">
+      <w:start w:val="1"/>
+      <w:numFmt w:val="bullet"/>
+      <w:lvlText w:val="o"/>
+      <w:lvlJc w:val="left"/>
+      <w:pPr>
+        <w:ind w:left="1800" w:hanging="360"/>
+      </w:pPr>
+      <w:rPr>
+        <w:rFonts w:ascii="Courier New" w:hAnsi="Courier New" w:cs="Courier New" w:hint="default"/>
+      </w:rPr>
+    </w:lvl>
+    <w:lvl w:ilvl="2" w:tplc="04070005" w:tentative="1">
+      <w:start w:val="1"/>
+      <w:numFmt w:val="bullet"/>
+      <w:lvlText w:val=""/>
+      <w:lvlJc w:val="left"/>
+      <w:pPr>
+        <w:ind w:left="2520" w:hanging="360"/>
+      </w:pPr>
+      <w:rPr>
+        <w:rFonts w:ascii="Wingdings" w:hAnsi="Wingdings" w:hint="default"/>
+      </w:rPr>
+    </w:lvl>
+    <w:lvl w:ilvl="3" w:tplc="04070001" w:tentative="1">
+      <w:start w:val="1"/>
+      <w:numFmt w:val="bullet"/>
+      <w:lvlText w:val=""/>
+      <w:lvlJc w:val="left"/>
+      <w:pPr>
+        <w:ind w:left="3240" w:hanging="360"/>
+      </w:pPr>
+      <w:rPr>
+        <w:rFonts w:ascii="Symbol" w:hAnsi="Symbol" w:hint="default"/>
+      </w:rPr>
+    </w:lvl>
+    <w:lvl w:ilvl="4" w:tplc="04070003" w:tentative="1">
+      <w:start w:val="1"/>
+      <w:numFmt w:val="bullet"/>
+      <w:lvlText w:val="o"/>
+      <w:lvlJc w:val="left"/>
+      <w:pPr>
+        <w:ind w:left="3960" w:hanging="360"/>
+      </w:pPr>
+      <w:rPr>
+        <w:rFonts w:ascii="Courier New" w:hAnsi="Courier New" w:cs="Courier New" w:hint="default"/>
+      </w:rPr>
+    </w:lvl>
+    <w:lvl w:ilvl="5" w:tplc="04070005" w:tentative="1">
+      <w:start w:val="1"/>
+      <w:numFmt w:val="bullet"/>
+      <w:lvlText w:val=""/>
+      <w:lvlJc w:val="left"/>
+      <w:pPr>
+        <w:ind w:left="4680" w:hanging="360"/>
+      </w:pPr>
+      <w:rPr>
+        <w:rFonts w:ascii="Wingdings" w:hAnsi="Wingdings" w:hint="default"/>
+      </w:rPr>
+    </w:lvl>
+    <w:lvl w:ilvl="6" w:tplc="04070001" w:tentative="1">
+      <w:start w:val="1"/>
+      <w:numFmt w:val="bullet"/>
+      <w:lvlText w:val=""/>
+      <w:lvlJc w:val="left"/>
+      <w:pPr>
+        <w:ind w:left="5400" w:hanging="360"/>
+      </w:pPr>
+      <w:rPr>
+        <w:rFonts w:ascii="Symbol" w:hAnsi="Symbol" w:hint="default"/>
+      </w:rPr>
+    </w:lvl>
+    <w:lvl w:ilvl="7" w:tplc="04070003" w:tentative="1">
+      <w:start w:val="1"/>
+      <w:numFmt w:val="bullet"/>
+      <w:lvlText w:val="o"/>
+      <w:lvlJc w:val="left"/>
+      <w:pPr>
+        <w:ind w:left="6120" w:hanging="360"/>
+      </w:pPr>
+      <w:rPr>
+        <w:rFonts w:ascii="Courier New" w:hAnsi="Courier New" w:cs="Courier New" w:hint="default"/>
+      </w:rPr>
+    </w:lvl>
+    <w:lvl w:ilvl="8" w:tplc="04070005" w:tentative="1">
+      <w:start w:val="1"/>
+      <w:numFmt w:val="bullet"/>
+      <w:lvlText w:val=""/>
+      <w:lvlJc w:val="left"/>
+      <w:pPr>
+        <w:ind w:left="6840" w:hanging="360"/>
+      </w:pPr>
+      <w:rPr>
+        <w:rFonts w:ascii="Wingdings" w:hAnsi="Wingdings" w:hint="default"/>
+      </w:rPr>
+    </w:lvl>
+  </w:abstractNum>
+  <w:abstractNum w:abstractNumId="10" w15:restartNumberingAfterBreak="0">
     <w:nsid w:val="4F1E01E0"/>
     <w:multiLevelType w:val="multilevel"/>
     <w:tmpl w:val="62166A88"/>
@@ -8910,7 +9281,7 @@
       </w:rPr>
     </w:lvl>
   </w:abstractNum>
-  <w:abstractNum w:abstractNumId="8" w15:restartNumberingAfterBreak="0">
+  <w:abstractNum w:abstractNumId="11" w15:restartNumberingAfterBreak="0">
     <w:nsid w:val="53FE6BEE"/>
     <w:multiLevelType w:val="multilevel"/>
     <w:tmpl w:val="0407001F"/>
@@ -8996,7 +9367,7 @@
       </w:pPr>
     </w:lvl>
   </w:abstractNum>
-  <w:abstractNum w:abstractNumId="9" w15:restartNumberingAfterBreak="0">
+  <w:abstractNum w:abstractNumId="12" w15:restartNumberingAfterBreak="0">
     <w:nsid w:val="5B56436E"/>
     <w:multiLevelType w:val="multilevel"/>
     <w:tmpl w:val="0407001F"/>
@@ -9082,7 +9453,7 @@
       </w:pPr>
     </w:lvl>
   </w:abstractNum>
-  <w:abstractNum w:abstractNumId="10" w15:restartNumberingAfterBreak="0">
+  <w:abstractNum w:abstractNumId="13" w15:restartNumberingAfterBreak="0">
     <w:nsid w:val="5DC51CD0"/>
     <w:multiLevelType w:val="multilevel"/>
     <w:tmpl w:val="7DF470A6"/>
@@ -9200,7 +9571,7 @@
       </w:rPr>
     </w:lvl>
   </w:abstractNum>
-  <w:abstractNum w:abstractNumId="11" w15:restartNumberingAfterBreak="0">
+  <w:abstractNum w:abstractNumId="14" w15:restartNumberingAfterBreak="0">
     <w:nsid w:val="63E06534"/>
     <w:multiLevelType w:val="multilevel"/>
     <w:tmpl w:val="0407001F"/>
@@ -9286,7 +9657,7 @@
       </w:pPr>
     </w:lvl>
   </w:abstractNum>
-  <w:abstractNum w:abstractNumId="12" w15:restartNumberingAfterBreak="0">
+  <w:abstractNum w:abstractNumId="15" w15:restartNumberingAfterBreak="0">
     <w:nsid w:val="6B8E06F6"/>
     <w:multiLevelType w:val="multilevel"/>
     <w:tmpl w:val="66C88DD0"/>
@@ -9403,44 +9774,285 @@
       </w:rPr>
     </w:lvl>
   </w:abstractNum>
+  <w:abstractNum w:abstractNumId="16" w15:restartNumberingAfterBreak="0">
+    <w:nsid w:val="6D495633"/>
+    <w:multiLevelType w:val="hybridMultilevel"/>
+    <w:tmpl w:val="B7304364"/>
+    <w:lvl w:ilvl="0" w:tplc="49747D76">
+      <w:start w:val="5"/>
+      <w:numFmt w:val="bullet"/>
+      <w:lvlText w:val=""/>
+      <w:lvlJc w:val="left"/>
+      <w:pPr>
+        <w:ind w:left="1080" w:hanging="360"/>
+      </w:pPr>
+      <w:rPr>
+        <w:rFonts w:ascii="Wingdings" w:eastAsiaTheme="minorHAnsi" w:hAnsi="Wingdings" w:cstheme="minorBidi" w:hint="default"/>
+      </w:rPr>
+    </w:lvl>
+    <w:lvl w:ilvl="1" w:tplc="04070003" w:tentative="1">
+      <w:start w:val="1"/>
+      <w:numFmt w:val="bullet"/>
+      <w:lvlText w:val="o"/>
+      <w:lvlJc w:val="left"/>
+      <w:pPr>
+        <w:ind w:left="1800" w:hanging="360"/>
+      </w:pPr>
+      <w:rPr>
+        <w:rFonts w:ascii="Courier New" w:hAnsi="Courier New" w:cs="Courier New" w:hint="default"/>
+      </w:rPr>
+    </w:lvl>
+    <w:lvl w:ilvl="2" w:tplc="04070005" w:tentative="1">
+      <w:start w:val="1"/>
+      <w:numFmt w:val="bullet"/>
+      <w:lvlText w:val=""/>
+      <w:lvlJc w:val="left"/>
+      <w:pPr>
+        <w:ind w:left="2520" w:hanging="360"/>
+      </w:pPr>
+      <w:rPr>
+        <w:rFonts w:ascii="Wingdings" w:hAnsi="Wingdings" w:hint="default"/>
+      </w:rPr>
+    </w:lvl>
+    <w:lvl w:ilvl="3" w:tplc="04070001" w:tentative="1">
+      <w:start w:val="1"/>
+      <w:numFmt w:val="bullet"/>
+      <w:lvlText w:val=""/>
+      <w:lvlJc w:val="left"/>
+      <w:pPr>
+        <w:ind w:left="3240" w:hanging="360"/>
+      </w:pPr>
+      <w:rPr>
+        <w:rFonts w:ascii="Symbol" w:hAnsi="Symbol" w:hint="default"/>
+      </w:rPr>
+    </w:lvl>
+    <w:lvl w:ilvl="4" w:tplc="04070003" w:tentative="1">
+      <w:start w:val="1"/>
+      <w:numFmt w:val="bullet"/>
+      <w:lvlText w:val="o"/>
+      <w:lvlJc w:val="left"/>
+      <w:pPr>
+        <w:ind w:left="3960" w:hanging="360"/>
+      </w:pPr>
+      <w:rPr>
+        <w:rFonts w:ascii="Courier New" w:hAnsi="Courier New" w:cs="Courier New" w:hint="default"/>
+      </w:rPr>
+    </w:lvl>
+    <w:lvl w:ilvl="5" w:tplc="04070005" w:tentative="1">
+      <w:start w:val="1"/>
+      <w:numFmt w:val="bullet"/>
+      <w:lvlText w:val=""/>
+      <w:lvlJc w:val="left"/>
+      <w:pPr>
+        <w:ind w:left="4680" w:hanging="360"/>
+      </w:pPr>
+      <w:rPr>
+        <w:rFonts w:ascii="Wingdings" w:hAnsi="Wingdings" w:hint="default"/>
+      </w:rPr>
+    </w:lvl>
+    <w:lvl w:ilvl="6" w:tplc="04070001" w:tentative="1">
+      <w:start w:val="1"/>
+      <w:numFmt w:val="bullet"/>
+      <w:lvlText w:val=""/>
+      <w:lvlJc w:val="left"/>
+      <w:pPr>
+        <w:ind w:left="5400" w:hanging="360"/>
+      </w:pPr>
+      <w:rPr>
+        <w:rFonts w:ascii="Symbol" w:hAnsi="Symbol" w:hint="default"/>
+      </w:rPr>
+    </w:lvl>
+    <w:lvl w:ilvl="7" w:tplc="04070003" w:tentative="1">
+      <w:start w:val="1"/>
+      <w:numFmt w:val="bullet"/>
+      <w:lvlText w:val="o"/>
+      <w:lvlJc w:val="left"/>
+      <w:pPr>
+        <w:ind w:left="6120" w:hanging="360"/>
+      </w:pPr>
+      <w:rPr>
+        <w:rFonts w:ascii="Courier New" w:hAnsi="Courier New" w:cs="Courier New" w:hint="default"/>
+      </w:rPr>
+    </w:lvl>
+    <w:lvl w:ilvl="8" w:tplc="04070005" w:tentative="1">
+      <w:start w:val="1"/>
+      <w:numFmt w:val="bullet"/>
+      <w:lvlText w:val=""/>
+      <w:lvlJc w:val="left"/>
+      <w:pPr>
+        <w:ind w:left="6840" w:hanging="360"/>
+      </w:pPr>
+      <w:rPr>
+        <w:rFonts w:ascii="Wingdings" w:hAnsi="Wingdings" w:hint="default"/>
+      </w:rPr>
+    </w:lvl>
+  </w:abstractNum>
+  <w:abstractNum w:abstractNumId="17" w15:restartNumberingAfterBreak="0">
+    <w:nsid w:val="6FE0229F"/>
+    <w:multiLevelType w:val="hybridMultilevel"/>
+    <w:tmpl w:val="1D72EA8A"/>
+    <w:lvl w:ilvl="0" w:tplc="4852EA24">
+      <w:start w:val="5"/>
+      <w:numFmt w:val="bullet"/>
+      <w:lvlText w:val="-"/>
+      <w:lvlJc w:val="left"/>
+      <w:pPr>
+        <w:ind w:left="720" w:hanging="360"/>
+      </w:pPr>
+      <w:rPr>
+        <w:rFonts w:ascii="Calibri" w:eastAsiaTheme="minorHAnsi" w:hAnsi="Calibri" w:cs="Calibri" w:hint="default"/>
+      </w:rPr>
+    </w:lvl>
+    <w:lvl w:ilvl="1" w:tplc="04070003">
+      <w:start w:val="1"/>
+      <w:numFmt w:val="bullet"/>
+      <w:lvlText w:val="o"/>
+      <w:lvlJc w:val="left"/>
+      <w:pPr>
+        <w:ind w:left="1440" w:hanging="360"/>
+      </w:pPr>
+      <w:rPr>
+        <w:rFonts w:ascii="Courier New" w:hAnsi="Courier New" w:cs="Courier New" w:hint="default"/>
+      </w:rPr>
+    </w:lvl>
+    <w:lvl w:ilvl="2" w:tplc="04070005">
+      <w:start w:val="1"/>
+      <w:numFmt w:val="bullet"/>
+      <w:lvlText w:val=""/>
+      <w:lvlJc w:val="left"/>
+      <w:pPr>
+        <w:ind w:left="2160" w:hanging="360"/>
+      </w:pPr>
+      <w:rPr>
+        <w:rFonts w:ascii="Wingdings" w:hAnsi="Wingdings" w:hint="default"/>
+      </w:rPr>
+    </w:lvl>
+    <w:lvl w:ilvl="3" w:tplc="04070001" w:tentative="1">
+      <w:start w:val="1"/>
+      <w:numFmt w:val="bullet"/>
+      <w:lvlText w:val=""/>
+      <w:lvlJc w:val="left"/>
+      <w:pPr>
+        <w:ind w:left="2880" w:hanging="360"/>
+      </w:pPr>
+      <w:rPr>
+        <w:rFonts w:ascii="Symbol" w:hAnsi="Symbol" w:hint="default"/>
+      </w:rPr>
+    </w:lvl>
+    <w:lvl w:ilvl="4" w:tplc="04070003" w:tentative="1">
+      <w:start w:val="1"/>
+      <w:numFmt w:val="bullet"/>
+      <w:lvlText w:val="o"/>
+      <w:lvlJc w:val="left"/>
+      <w:pPr>
+        <w:ind w:left="3600" w:hanging="360"/>
+      </w:pPr>
+      <w:rPr>
+        <w:rFonts w:ascii="Courier New" w:hAnsi="Courier New" w:cs="Courier New" w:hint="default"/>
+      </w:rPr>
+    </w:lvl>
+    <w:lvl w:ilvl="5" w:tplc="04070005" w:tentative="1">
+      <w:start w:val="1"/>
+      <w:numFmt w:val="bullet"/>
+      <w:lvlText w:val=""/>
+      <w:lvlJc w:val="left"/>
+      <w:pPr>
+        <w:ind w:left="4320" w:hanging="360"/>
+      </w:pPr>
+      <w:rPr>
+        <w:rFonts w:ascii="Wingdings" w:hAnsi="Wingdings" w:hint="default"/>
+      </w:rPr>
+    </w:lvl>
+    <w:lvl w:ilvl="6" w:tplc="04070001" w:tentative="1">
+      <w:start w:val="1"/>
+      <w:numFmt w:val="bullet"/>
+      <w:lvlText w:val=""/>
+      <w:lvlJc w:val="left"/>
+      <w:pPr>
+        <w:ind w:left="5040" w:hanging="360"/>
+      </w:pPr>
+      <w:rPr>
+        <w:rFonts w:ascii="Symbol" w:hAnsi="Symbol" w:hint="default"/>
+      </w:rPr>
+    </w:lvl>
+    <w:lvl w:ilvl="7" w:tplc="04070003" w:tentative="1">
+      <w:start w:val="1"/>
+      <w:numFmt w:val="bullet"/>
+      <w:lvlText w:val="o"/>
+      <w:lvlJc w:val="left"/>
+      <w:pPr>
+        <w:ind w:left="5760" w:hanging="360"/>
+      </w:pPr>
+      <w:rPr>
+        <w:rFonts w:ascii="Courier New" w:hAnsi="Courier New" w:cs="Courier New" w:hint="default"/>
+      </w:rPr>
+    </w:lvl>
+    <w:lvl w:ilvl="8" w:tplc="04070005" w:tentative="1">
+      <w:start w:val="1"/>
+      <w:numFmt w:val="bullet"/>
+      <w:lvlText w:val=""/>
+      <w:lvlJc w:val="left"/>
+      <w:pPr>
+        <w:ind w:left="6480" w:hanging="360"/>
+      </w:pPr>
+      <w:rPr>
+        <w:rFonts w:ascii="Wingdings" w:hAnsi="Wingdings" w:hint="default"/>
+      </w:rPr>
+    </w:lvl>
+  </w:abstractNum>
   <w:num w:numId="1">
+    <w:abstractNumId w:val="13"/>
+  </w:num>
+  <w:num w:numId="2">
+    <w:abstractNumId w:val="14"/>
+  </w:num>
+  <w:num w:numId="3">
+    <w:abstractNumId w:val="12"/>
+  </w:num>
+  <w:num w:numId="4">
+    <w:abstractNumId w:val="7"/>
+  </w:num>
+  <w:num w:numId="5">
     <w:abstractNumId w:val="10"/>
   </w:num>
-  <w:num w:numId="2">
+  <w:num w:numId="6">
     <w:abstractNumId w:val="11"/>
   </w:num>
-  <w:num w:numId="3">
+  <w:num w:numId="7">
+    <w:abstractNumId w:val="15"/>
+  </w:num>
+  <w:num w:numId="8">
+    <w:abstractNumId w:val="4"/>
+  </w:num>
+  <w:num w:numId="9">
+    <w:abstractNumId w:val="1"/>
+  </w:num>
+  <w:num w:numId="10">
+    <w:abstractNumId w:val="5"/>
+  </w:num>
+  <w:num w:numId="11">
+    <w:abstractNumId w:val="6"/>
+  </w:num>
+  <w:num w:numId="12">
+    <w:abstractNumId w:val="3"/>
+  </w:num>
+  <w:num w:numId="13">
+    <w:abstractNumId w:val="2"/>
+  </w:num>
+  <w:num w:numId="14">
+    <w:abstractNumId w:val="0"/>
+  </w:num>
+  <w:num w:numId="15">
+    <w:abstractNumId w:val="8"/>
+  </w:num>
+  <w:num w:numId="16">
+    <w:abstractNumId w:val="17"/>
+  </w:num>
+  <w:num w:numId="17">
     <w:abstractNumId w:val="9"/>
   </w:num>
-  <w:num w:numId="4">
-    <w:abstractNumId w:val="6"/>
-  </w:num>
-  <w:num w:numId="5">
-    <w:abstractNumId w:val="7"/>
-  </w:num>
-  <w:num w:numId="6">
-    <w:abstractNumId w:val="8"/>
-  </w:num>
-  <w:num w:numId="7">
-    <w:abstractNumId w:val="12"/>
-  </w:num>
-  <w:num w:numId="8">
-    <w:abstractNumId w:val="3"/>
-  </w:num>
-  <w:num w:numId="9">
-    <w:abstractNumId w:val="0"/>
-  </w:num>
-  <w:num w:numId="10">
-    <w:abstractNumId w:val="4"/>
-  </w:num>
-  <w:num w:numId="11">
-    <w:abstractNumId w:val="5"/>
-  </w:num>
-  <w:num w:numId="12">
-    <w:abstractNumId w:val="2"/>
-  </w:num>
-  <w:num w:numId="13">
-    <w:abstractNumId w:val="1"/>
+  <w:num w:numId="18">
+    <w:abstractNumId w:val="16"/>
   </w:num>
 </w:numbering>
 </file>
@@ -10537,6 +11149,19 @@
       <w:szCs w:val="20"/>
     </w:rPr>
   </w:style>
+  <w:style w:type="paragraph" w:styleId="Aufzhlungszeichen">
+    <w:name w:val="List Bullet"/>
+    <w:basedOn w:val="Standard"/>
+    <w:uiPriority w:val="99"/>
+    <w:unhideWhenUsed/>
+    <w:rsid w:val="002D0B6C"/>
+    <w:pPr>
+      <w:numPr>
+        <w:numId w:val="14"/>
+      </w:numPr>
+      <w:contextualSpacing/>
+    </w:pPr>
+  </w:style>
 </w:styles>
 </file>
 

</xml_diff>

<commit_message>
einrückungen beim export angepasst
</commit_message>
<xml_diff>
--- a/Dokumentation/Dokumente/Dokumentation-CASE-TOOL.docx
+++ b/Dokumentation/Dokumente/Dokumentation-CASE-TOOL.docx
@@ -3298,21 +3298,7 @@
           <w:rFonts w:ascii="Arial" w:hAnsi="Arial" w:cs="Arial"/>
         </w:rPr>
         <w:lastRenderedPageBreak/>
-        <w:t xml:space="preserve">rungen am Dateihandling ohne Probleme implementiert werden und sogar die ganze Darstellung sowie Steuerung problemlos getauscht werden könnte. Der Hauptcontroller des Programms (C_FRAME) ist somit unabhängig vom Dateihandling und muss nur die korrekte Benachrichtigung und Zuweisung von Funktionen der einzelnen Tabs zu den entsprechenden Controllern sicherstellen. Das entsprechende Interface I_C_FRAME ermöglicht auch hier das Tauschen einzelner Funktionen oder sogar des ganzen Controllers, solange gewährleistet ist, </w:t>
-      </w:r>
-      <w:proofErr w:type="gramStart"/>
-      <w:r>
-        <w:rPr>
-          <w:rFonts w:ascii="Arial" w:hAnsi="Arial" w:cs="Arial"/>
-        </w:rPr>
-        <w:t>das</w:t>
-      </w:r>
-      <w:proofErr w:type="gramEnd"/>
-      <w:r>
-        <w:rPr>
-          <w:rFonts w:ascii="Arial" w:hAnsi="Arial" w:cs="Arial"/>
-        </w:rPr>
-        <w:t xml:space="preserve"> ein neuer Frame-Controller das Interface implementiert und die Tab-Controller entsprechend ihrer Funktionen benachrichtigt.</w:t>
+        <w:t>rungen am Dateihandling ohne Probleme implementiert werden und sogar die ganze Darstellung sowie Steuerung problemlos getauscht werden könnte. Der Hauptcontroller des Programms (C_FRAME) ist somit unabhängig vom Dateihandling und muss nur die korrekte Benachrichtigung und Zuweisung von Funktionen der einzelnen Tabs zu den entsprechenden Controllern sicherstellen. Das entsprechende Interface I_C_FRAME ermöglicht auch hier das Tauschen einzelner Funktionen oder sogar des ganzen Controllers, solange gewährleistet ist, das ein neuer Frame-Controller das Interface implementiert und die Tab-Controller entsprechend ihrer Funktionen benachrichtigt.</w:t>
       </w:r>
     </w:p>
     <w:p>
@@ -3482,15 +3468,7 @@
       </w:r>
       <w:proofErr w:type="spellEnd"/>
       <w:r>
-        <w:t xml:space="preserve">- und eine Set-Methode, der als </w:t>
-      </w:r>
-      <w:proofErr w:type="gramStart"/>
-      <w:r>
-        <w:t>Integer</w:t>
-      </w:r>
-      <w:proofErr w:type="gramEnd"/>
-      <w:r>
-        <w:t xml:space="preserve"> die Nummer des gewünschten Faktors übergeben </w:t>
+        <w:t xml:space="preserve">- und eine Set-Methode, der als Integer die Nummer des gewünschten Faktors übergeben </w:t>
       </w:r>
       <w:r>
         <w:t xml:space="preserve">wird. Die Getter-Methode gibt daraufhin den Wert des gewählten Faktors zurück, der Setter-Methode wird zusätzlich der zu setzende Wert als Integer übergeben, welche </w:t>
@@ -3823,15 +3801,7 @@
         <w:t xml:space="preserve">Da </w:t>
       </w:r>
       <w:r>
-        <w:t xml:space="preserve">sowohl die </w:t>
-      </w:r>
-      <w:proofErr w:type="gramStart"/>
-      <w:r>
-        <w:t>Controller,</w:t>
-      </w:r>
-      <w:proofErr w:type="gramEnd"/>
-      <w:r>
-        <w:t xml:space="preserve"> als auch die Views und Projektdaten für jede Instanz des Programms nur einmal existieren sollen</w:t>
+        <w:t>sowohl die Controller, als auch die Views und Projektdaten für jede Instanz des Programms nur einmal existieren sollen</w:t>
       </w:r>
       <w:r>
         <w:t xml:space="preserve"> und um mögliche Komplikationen durch mehrere sich gegenseitig beeinflussende Controller oder gar mehrere gleichzeitig geöffnete Projektdaten </w:t>
@@ -3897,17 +3867,12 @@
         <w:t xml:space="preserve">mit einer entsprechend zu implementierenden Funktion </w:t>
       </w:r>
       <w:proofErr w:type="spellStart"/>
-      <w:proofErr w:type="gramStart"/>
       <w:r>
         <w:t>setLinks</w:t>
       </w:r>
       <w:proofErr w:type="spellEnd"/>
       <w:r>
-        <w:t>(</w:t>
-      </w:r>
-      <w:proofErr w:type="gramEnd"/>
-      <w:r>
-        <w:t>) geschehen. Im Rahmen des SWE-CASE-TOOLs kommt die zweite Methode zum Einsatz, d</w:t>
+        <w:t>() geschehen. Im Rahmen des SWE-CASE-TOOLs kommt die zweite Methode zum Einsatz, d</w:t>
       </w:r>
       <w:r>
         <w:t xml:space="preserve">er Programmierer </w:t>
@@ -3928,17 +3893,12 @@
         <w:t xml:space="preserve">eines Objekts auf alle Fälle die </w:t>
       </w:r>
       <w:proofErr w:type="spellStart"/>
-      <w:proofErr w:type="gramStart"/>
       <w:r>
         <w:t>setLinks</w:t>
       </w:r>
       <w:proofErr w:type="spellEnd"/>
       <w:r>
-        <w:t>(</w:t>
-      </w:r>
-      <w:proofErr w:type="gramEnd"/>
-      <w:r>
-        <w:t xml:space="preserve">) Funktion aufrufen. Dies hat zwar den Nachteil, dass </w:t>
+        <w:t xml:space="preserve">() Funktion aufrufen. Dies hat zwar den Nachteil, dass </w:t>
       </w:r>
       <w:r>
         <w:t xml:space="preserve">durch Nichtbeachten dieser Regel ein Objekt ohne Referenzen erstellt werden kann, es kann jedoch nicht dazu kommen, dass ein Entwickler Referenzen übergibt, dementsprechend davon ausgeht, dass die Referenzen gesetzt wurden, das Objekt jedoch noch auf die alten Referenzen zeigt, da der Konstruktor gar nicht aufgerufen wurde. </w:t>
@@ -4138,7 +4098,13 @@
         <w:t>Bei d</w:t>
       </w:r>
       <w:r>
-        <w:t>er Ausführung dieser Methode kann es zu 3 Fällen kommen, welche auch die Äquivalenzklassen darstellen:</w:t>
+        <w:t xml:space="preserve">er Ausführung dieser Methode kann es zu </w:t>
+      </w:r>
+      <w:r>
+        <w:t>4</w:t>
+      </w:r>
+      <w:r>
+        <w:t xml:space="preserve"> Fällen kommen, welche auch die Äquivalenzklassen darstellen:</w:t>
       </w:r>
     </w:p>
     <w:p>
@@ -4190,8 +4156,93 @@
           <w:b/>
           <w:bCs/>
         </w:rPr>
-        <w:t>e</w:t>
-      </w:r>
+        <w:t>Der Pfad ist „null“</w:t>
+      </w:r>
+    </w:p>
+    <w:p>
+      <w:pPr>
+        <w:pStyle w:val="Listenabsatz"/>
+        <w:rPr>
+          <w:b/>
+          <w:bCs/>
+        </w:rPr>
+      </w:pPr>
+      <w:r>
+        <w:t>→</w:t>
+      </w:r>
+    </w:p>
+    <w:p>
+      <w:pPr>
+        <w:pStyle w:val="Listenabsatz"/>
+        <w:numPr>
+          <w:ilvl w:val="0"/>
+          <w:numId w:val="13"/>
+        </w:numPr>
+        <w:rPr>
+          <w:b/>
+          <w:bCs/>
+        </w:rPr>
+      </w:pPr>
+      <w:r>
+        <w:rPr>
+          <w:b/>
+          <w:bCs/>
+        </w:rPr>
+        <w:t>Bei der Konvertierung mit JAXB tritt ein Problem auf</w:t>
+      </w:r>
+    </w:p>
+    <w:p>
+      <w:pPr>
+        <w:pStyle w:val="Listenabsatz"/>
+        <w:rPr>
+          <w:b/>
+          <w:bCs/>
+        </w:rPr>
+      </w:pPr>
+      <w:r>
+        <w:t>→</w:t>
+      </w:r>
+    </w:p>
+    <w:p>
+      <w:pPr>
+        <w:pStyle w:val="Listenabsatz"/>
+        <w:numPr>
+          <w:ilvl w:val="0"/>
+          <w:numId w:val="13"/>
+        </w:numPr>
+        <w:rPr>
+          <w:b/>
+          <w:bCs/>
+        </w:rPr>
+      </w:pPr>
+      <w:r>
+        <w:rPr>
+          <w:b/>
+          <w:bCs/>
+        </w:rPr>
+        <w:t>Die Methode wirft keinen Fehler</w:t>
+      </w:r>
+    </w:p>
+    <w:p>
+      <w:pPr>
+        <w:pStyle w:val="Listenabsatz"/>
+        <w:rPr>
+          <w:b/>
+          <w:bCs/>
+        </w:rPr>
+      </w:pPr>
+      <w:r>
+        <w:t>→</w:t>
+      </w:r>
+    </w:p>
+    <w:p>
+      <w:pPr>
+        <w:pStyle w:val="Listenabsatz"/>
+        <w:rPr>
+          <w:b/>
+          <w:bCs/>
+        </w:rPr>
+      </w:pPr>
     </w:p>
     <w:p/>
     <w:p>
@@ -4290,18 +4341,10 @@
         <w:t>Ausgehend von de</w:t>
       </w:r>
       <w:r>
-        <w:t xml:space="preserve">r nach Jones berechneten Abschätzung des Aufwands wird, durch Anwenden der </w:t>
-      </w:r>
-      <w:proofErr w:type="gramStart"/>
-      <w:r>
-        <w:t>Math</w:t>
-      </w:r>
-      <w:r>
-        <w:t>.log(</w:t>
-      </w:r>
-      <w:proofErr w:type="gramEnd"/>
-      <w:r>
-        <w:t>)</w:t>
+        <w:t>r nach Jones berechneten Abschätzung des Aufwands wird, durch Anwenden der Math</w:t>
+      </w:r>
+      <w:r>
+        <w:t>.log()</w:t>
       </w:r>
       <w:r>
         <w:t>-</w:t>
@@ -4827,27 +4870,13 @@
         <w:rPr>
           <w:color w:val="000000" w:themeColor="text1"/>
         </w:rPr>
-        <w:t xml:space="preserve">beruht auf der Implementierung einer mathematischen Umformung. Da die </w:t>
-      </w:r>
-      <w:proofErr w:type="gramStart"/>
+        <w:t>beruht auf der Implementierung einer mathematischen Umformung. Da die Math.log</w:t>
+      </w:r>
       <w:r>
         <w:rPr>
           <w:color w:val="000000" w:themeColor="text1"/>
         </w:rPr>
-        <w:t>Math.log</w:t>
-      </w:r>
-      <w:r>
-        <w:rPr>
-          <w:color w:val="000000" w:themeColor="text1"/>
-        </w:rPr>
-        <w:t>(</w:t>
-      </w:r>
-      <w:proofErr w:type="gramEnd"/>
-      <w:r>
-        <w:rPr>
-          <w:color w:val="000000" w:themeColor="text1"/>
-        </w:rPr>
-        <w:t>)-</w:t>
+        <w:t>()-</w:t>
       </w:r>
       <w:r>
         <w:rPr>
@@ -4927,17 +4956,12 @@
         </w:numPr>
       </w:pPr>
       <w:proofErr w:type="spellStart"/>
-      <w:proofErr w:type="gramStart"/>
       <w:r>
         <w:t>notifyAdjustFactors</w:t>
       </w:r>
       <w:proofErr w:type="spellEnd"/>
       <w:r>
-        <w:t>(</w:t>
-      </w:r>
-      <w:proofErr w:type="gramEnd"/>
-      <w:r>
-        <w:t>)</w:t>
+        <w:t>()</w:t>
       </w:r>
     </w:p>
     <w:p>
@@ -4949,17 +4973,12 @@
         </w:numPr>
       </w:pPr>
       <w:proofErr w:type="spellStart"/>
-      <w:proofErr w:type="gramStart"/>
       <w:r>
         <w:t>increaseFactors</w:t>
       </w:r>
       <w:proofErr w:type="spellEnd"/>
       <w:r>
-        <w:t>(</w:t>
-      </w:r>
-      <w:proofErr w:type="gramEnd"/>
-      <w:r>
-        <w:t>)</w:t>
+        <w:t>()</w:t>
       </w:r>
     </w:p>
     <w:p>
@@ -4971,17 +4990,12 @@
         </w:numPr>
       </w:pPr>
       <w:proofErr w:type="spellStart"/>
-      <w:proofErr w:type="gramStart"/>
       <w:r>
         <w:t>decreaseFactors</w:t>
       </w:r>
       <w:proofErr w:type="spellEnd"/>
       <w:r>
-        <w:t>(</w:t>
-      </w:r>
-      <w:proofErr w:type="gramEnd"/>
-      <w:r>
-        <w:t>)</w:t>
+        <w:t>()</w:t>
       </w:r>
     </w:p>
     <w:p>
@@ -5017,7 +5031,6 @@
         </w:rPr>
       </w:pPr>
       <w:proofErr w:type="spellStart"/>
-      <w:proofErr w:type="gramStart"/>
       <w:r>
         <w:rPr>
           <w:rFonts w:ascii="Arial" w:hAnsi="Arial" w:cs="Arial"/>
@@ -5045,17 +5058,7 @@
           <w:sz w:val="28"/>
           <w:szCs w:val="22"/>
         </w:rPr>
-        <w:t>(</w:t>
-      </w:r>
-      <w:proofErr w:type="gramEnd"/>
-      <w:r>
-        <w:rPr>
-          <w:rFonts w:ascii="Arial" w:hAnsi="Arial" w:cs="Arial"/>
-          <w:color w:val="auto"/>
-          <w:sz w:val="28"/>
-          <w:szCs w:val="22"/>
-        </w:rPr>
-        <w:t>)</w:t>
+        <w:t>()</w:t>
       </w:r>
       <w:bookmarkEnd w:id="35"/>
     </w:p>
@@ -5064,17 +5067,12 @@
         <w:t xml:space="preserve">In der Methode </w:t>
       </w:r>
       <w:proofErr w:type="spellStart"/>
-      <w:proofErr w:type="gramStart"/>
       <w:r>
         <w:t>notifyAdjustFactors</w:t>
       </w:r>
       <w:proofErr w:type="spellEnd"/>
       <w:r>
-        <w:t>(</w:t>
-      </w:r>
-      <w:proofErr w:type="gramEnd"/>
-      <w:r>
-        <w:t xml:space="preserve">) wird evaluiert ob und in welchem Umfang die Faktoren </w:t>
+        <w:t xml:space="preserve">() wird evaluiert ob und in welchem Umfang die Faktoren </w:t>
       </w:r>
       <w:r>
         <w:t xml:space="preserve">geändert werden müssen, sowie ob eine reine Änderung der Faktoren überhaupt die tatsächliche Dauer des Projekts ergeben kann. Über die Faktoren </w:t>
@@ -5089,17 +5087,12 @@
         <w:t xml:space="preserve">In der Methode </w:t>
       </w:r>
       <w:proofErr w:type="spellStart"/>
-      <w:proofErr w:type="gramStart"/>
       <w:r>
         <w:t>notifyAdjustFactors</w:t>
       </w:r>
       <w:proofErr w:type="spellEnd"/>
       <w:r>
-        <w:t>(</w:t>
-      </w:r>
-      <w:proofErr w:type="gramEnd"/>
-      <w:r>
-        <w:t xml:space="preserve">) wird zur Entscheidung, ob und in welchem Umfang die Faktoren geändert werden, eine Fehlervariable als Differenz aus </w:t>
+        <w:t xml:space="preserve">() wird zur Entscheidung, ob und in welchem Umfang die Faktoren geändert werden, eine Fehlervariable als Differenz aus </w:t>
       </w:r>
       <w:r>
         <w:t>e2Sum - e2</w:t>
@@ -5192,7 +5185,6 @@
         <w:t xml:space="preserve">→ e2Sum kann und sollte reduziert werden, die Methode </w:t>
       </w:r>
       <w:proofErr w:type="spellStart"/>
-      <w:proofErr w:type="gramStart"/>
       <w:r>
         <w:t>decreaseFactors</w:t>
       </w:r>
@@ -5200,7 +5192,6 @@
       <w:r>
         <w:t>(</w:t>
       </w:r>
-      <w:proofErr w:type="gramEnd"/>
       <w:r>
         <w:t xml:space="preserve">) </w:t>
       </w:r>
@@ -5585,7 +5576,6 @@
         <w:t xml:space="preserve">→ e2Sum kann und sollte erhöht werden, die Methode </w:t>
       </w:r>
       <w:proofErr w:type="spellStart"/>
-      <w:proofErr w:type="gramStart"/>
       <w:r>
         <w:t>in</w:t>
       </w:r>
@@ -5596,7 +5586,6 @@
       <w:r>
         <w:t>(</w:t>
       </w:r>
-      <w:proofErr w:type="gramEnd"/>
       <w:r>
         <w:t xml:space="preserve">) wird mit dem Wert </w:t>
       </w:r>
@@ -6135,7 +6124,6 @@
         </w:rPr>
       </w:pPr>
       <w:proofErr w:type="spellStart"/>
-      <w:proofErr w:type="gramStart"/>
       <w:r>
         <w:rPr>
           <w:rFonts w:ascii="Arial" w:hAnsi="Arial" w:cs="Arial"/>
@@ -6154,17 +6142,7 @@
           <w:sz w:val="28"/>
           <w:szCs w:val="22"/>
         </w:rPr>
-        <w:t>(</w:t>
-      </w:r>
-      <w:proofErr w:type="gramEnd"/>
-      <w:r>
-        <w:rPr>
-          <w:rFonts w:ascii="Arial" w:hAnsi="Arial" w:cs="Arial"/>
-          <w:color w:val="auto"/>
-          <w:sz w:val="28"/>
-          <w:szCs w:val="22"/>
-        </w:rPr>
-        <w:t>)</w:t>
+        <w:t>()</w:t>
       </w:r>
       <w:bookmarkEnd w:id="36"/>
     </w:p>
@@ -6173,7 +6151,6 @@
         <w:t xml:space="preserve">Die Methode </w:t>
       </w:r>
       <w:proofErr w:type="spellStart"/>
-      <w:proofErr w:type="gramStart"/>
       <w:r>
         <w:t>in</w:t>
       </w:r>
@@ -6182,11 +6159,7 @@
       </w:r>
       <w:proofErr w:type="spellEnd"/>
       <w:r>
-        <w:t>(</w:t>
-      </w:r>
-      <w:proofErr w:type="gramEnd"/>
-      <w:r>
-        <w:t>) wird mit dem Integer-Wert, um den die Faktoren erhöht werden sollen</w:t>
+        <w:t>() wird mit dem Integer-Wert, um den die Faktoren erhöht werden sollen</w:t>
       </w:r>
       <w:r>
         <w:t xml:space="preserve"> (</w:t>
@@ -6266,23 +6239,7 @@
           <w:b/>
           <w:bCs/>
         </w:rPr>
-        <w:t>2</w:t>
-      </w:r>
-      <w:proofErr w:type="gramStart"/>
-      <w:r>
-        <w:rPr>
-          <w:b/>
-          <w:bCs/>
-        </w:rPr>
-        <w:t>Sum(</w:t>
-      </w:r>
-      <w:proofErr w:type="gramEnd"/>
-      <w:r>
-        <w:rPr>
-          <w:b/>
-          <w:bCs/>
-        </w:rPr>
-        <w:t xml:space="preserve">) + </w:t>
+        <w:t xml:space="preserve">2Sum() + </w:t>
       </w:r>
       <w:proofErr w:type="spellStart"/>
       <w:r>
@@ -6340,17 +6297,12 @@
         <w:t xml:space="preserve"> der Fehler </w:t>
       </w:r>
       <w:proofErr w:type="spellStart"/>
-      <w:proofErr w:type="gramStart"/>
       <w:r>
         <w:t>IllegalArgumentException</w:t>
       </w:r>
       <w:proofErr w:type="spellEnd"/>
       <w:r>
-        <w:t>(</w:t>
-      </w:r>
-      <w:proofErr w:type="gramEnd"/>
-      <w:r>
-        <w:t>"</w:t>
+        <w:t>("</w:t>
       </w:r>
       <w:proofErr w:type="spellStart"/>
       <w:r>
@@ -6732,7 +6684,6 @@
         </w:rPr>
       </w:pPr>
       <w:proofErr w:type="spellStart"/>
-      <w:proofErr w:type="gramStart"/>
       <w:r>
         <w:rPr>
           <w:b/>
@@ -6746,15 +6697,7 @@
           <w:b/>
           <w:bCs/>
         </w:rPr>
-        <w:t xml:space="preserve"> !</w:t>
-      </w:r>
-      <w:proofErr w:type="gramEnd"/>
-      <w:r>
-        <w:rPr>
-          <w:b/>
-          <w:bCs/>
-        </w:rPr>
-        <w:t>= 0 | 1 | 2 | 3 | 4 | 5 | 6 | 7 | 8 | 9</w:t>
+        <w:t xml:space="preserve"> != 0 | 1 | 2 | 3 | 4 | 5 | 6 | 7 | 8 | 9</w:t>
       </w:r>
     </w:p>
     <w:p>
@@ -6805,15 +6748,7 @@
         <w:t xml:space="preserve"> n</w:t>
       </w:r>
       <w:r>
-        <w:t xml:space="preserve">och nicht </w:t>
-      </w:r>
-      <w:proofErr w:type="gramStart"/>
-      <w:r>
-        <w:t>Null</w:t>
-      </w:r>
-      <w:proofErr w:type="gramEnd"/>
-      <w:r>
-        <w:t xml:space="preserve"> erreicht hat, alle Faktoren jedoch bereits maximal erhöht wurden. Im normalen Programmverlauf sollte dies nicht auftreten, </w:t>
+        <w:t xml:space="preserve">och nicht Null erreicht hat, alle Faktoren jedoch bereits maximal erhöht wurden. Im normalen Programmverlauf sollte dies nicht auftreten, </w:t>
       </w:r>
       <w:r>
         <w:t xml:space="preserve">da der Wert von e2Sum auf diesen Fall überprüft wird, </w:t>
@@ -7036,7 +6971,6 @@
         </w:rPr>
       </w:pPr>
       <w:proofErr w:type="spellStart"/>
-      <w:proofErr w:type="gramStart"/>
       <w:r>
         <w:rPr>
           <w:rFonts w:ascii="Arial" w:hAnsi="Arial" w:cs="Arial"/>
@@ -7055,17 +6989,7 @@
           <w:sz w:val="28"/>
           <w:szCs w:val="22"/>
         </w:rPr>
-        <w:t>(</w:t>
-      </w:r>
-      <w:proofErr w:type="gramEnd"/>
-      <w:r>
-        <w:rPr>
-          <w:rFonts w:ascii="Arial" w:hAnsi="Arial" w:cs="Arial"/>
-          <w:color w:val="auto"/>
-          <w:sz w:val="28"/>
-          <w:szCs w:val="22"/>
-        </w:rPr>
-        <w:t>)</w:t>
+        <w:t>()</w:t>
       </w:r>
       <w:bookmarkEnd w:id="37"/>
     </w:p>
@@ -7082,7 +7006,6 @@
         <w:t xml:space="preserve"> wird die Methode </w:t>
       </w:r>
       <w:proofErr w:type="spellStart"/>
-      <w:proofErr w:type="gramStart"/>
       <w:r>
         <w:t>de</w:t>
       </w:r>
@@ -7091,11 +7014,7 @@
       </w:r>
       <w:proofErr w:type="spellEnd"/>
       <w:r>
-        <w:t>(</w:t>
-      </w:r>
-      <w:proofErr w:type="gramEnd"/>
-      <w:r>
-        <w:t xml:space="preserve">) ebenfalls mit dem Integer-Wert, um den die Faktoren </w:t>
+        <w:t xml:space="preserve">() ebenfalls mit dem Integer-Wert, um den die Faktoren </w:t>
       </w:r>
       <w:r>
         <w:t>verringert</w:t>
@@ -7173,17 +7092,38 @@
           <w:b/>
           <w:bCs/>
         </w:rPr>
-        <w:t>2</w:t>
-      </w:r>
-      <w:proofErr w:type="gramStart"/>
-      <w:r>
-        <w:rPr>
-          <w:b/>
-          <w:bCs/>
-        </w:rPr>
-        <w:t>Sum(</w:t>
-      </w:r>
-      <w:proofErr w:type="gramEnd"/>
+        <w:t xml:space="preserve">2Sum() </w:t>
+      </w:r>
+      <w:r>
+        <w:rPr>
+          <w:b/>
+          <w:bCs/>
+        </w:rPr>
+        <w:t>-</w:t>
+      </w:r>
+      <w:r>
+        <w:rPr>
+          <w:b/>
+          <w:bCs/>
+        </w:rPr>
+        <w:t xml:space="preserve"> </w:t>
+      </w:r>
+      <w:proofErr w:type="spellStart"/>
+      <w:r>
+        <w:rPr>
+          <w:b/>
+          <w:bCs/>
+        </w:rPr>
+        <w:t>de</w:t>
+      </w:r>
+      <w:r>
+        <w:rPr>
+          <w:b/>
+          <w:bCs/>
+        </w:rPr>
+        <w:t>crease</w:t>
+      </w:r>
+      <w:proofErr w:type="spellEnd"/>
       <w:r>
         <w:rPr>
           <w:b/>
@@ -7196,94 +7136,52 @@
           <w:b/>
           <w:bCs/>
         </w:rPr>
-        <w:t>-</w:t>
-      </w:r>
-      <w:r>
-        <w:rPr>
-          <w:b/>
-          <w:bCs/>
-        </w:rPr>
-        <w:t xml:space="preserve"> </w:t>
-      </w:r>
-      <w:proofErr w:type="spellStart"/>
-      <w:r>
-        <w:rPr>
-          <w:b/>
-          <w:bCs/>
-        </w:rPr>
+        <w:t>&lt;</w:t>
+      </w:r>
+      <w:r>
+        <w:rPr>
+          <w:b/>
+          <w:bCs/>
+        </w:rPr>
+        <w:t xml:space="preserve"> 0</w:t>
+      </w:r>
+    </w:p>
+    <w:p>
+      <w:pPr>
+        <w:ind w:left="708"/>
+      </w:pPr>
+      <w:r>
+        <w:t>→</w:t>
+      </w:r>
+      <w:r>
+        <w:t xml:space="preserve"> durch diese Abfrage kann verhindert werden, dass ein Methodenaufruf mit einem fälschlicherweise </w:t>
+      </w:r>
+      <w:proofErr w:type="spellStart"/>
+      <w:r>
+        <w:t>negativenWert</w:t>
+      </w:r>
+      <w:proofErr w:type="spellEnd"/>
+      <w:r>
+        <w:t xml:space="preserve"> für </w:t>
+      </w:r>
+      <w:proofErr w:type="spellStart"/>
+      <w:r>
         <w:t>de</w:t>
       </w:r>
       <w:r>
-        <w:rPr>
-          <w:b/>
-          <w:bCs/>
-        </w:rPr>
         <w:t>crease</w:t>
       </w:r>
       <w:proofErr w:type="spellEnd"/>
       <w:r>
-        <w:rPr>
-          <w:b/>
-          <w:bCs/>
-        </w:rPr>
-        <w:t xml:space="preserve">) </w:t>
-      </w:r>
-      <w:r>
-        <w:rPr>
-          <w:b/>
-          <w:bCs/>
-        </w:rPr>
-        <w:t>&lt;</w:t>
-      </w:r>
-      <w:r>
-        <w:rPr>
-          <w:b/>
-          <w:bCs/>
-        </w:rPr>
-        <w:t xml:space="preserve"> 0</w:t>
-      </w:r>
-    </w:p>
-    <w:p>
-      <w:pPr>
-        <w:ind w:left="708"/>
-      </w:pPr>
-      <w:r>
-        <w:t>→</w:t>
-      </w:r>
-      <w:r>
-        <w:t xml:space="preserve"> durch diese Abfrage kann verhindert werden, dass ein Methodenaufruf mit einem fälschlicherweise </w:t>
-      </w:r>
-      <w:proofErr w:type="spellStart"/>
-      <w:r>
-        <w:t>negativenWert</w:t>
-      </w:r>
-      <w:proofErr w:type="spellEnd"/>
-      <w:r>
-        <w:t xml:space="preserve"> für </w:t>
-      </w:r>
-      <w:proofErr w:type="spellStart"/>
-      <w:r>
-        <w:t>de</w:t>
-      </w:r>
-      <w:r>
-        <w:t>crease</w:t>
-      </w:r>
-      <w:proofErr w:type="spellEnd"/>
-      <w:r>
         <w:t xml:space="preserve"> Daten im Model verändert. Stattdessen wird der Fehler </w:t>
       </w:r>
       <w:proofErr w:type="spellStart"/>
-      <w:proofErr w:type="gramStart"/>
       <w:r>
         <w:t>IllegalArgumentException</w:t>
       </w:r>
       <w:proofErr w:type="spellEnd"/>
       <w:r>
-        <w:t>(</w:t>
-      </w:r>
-      <w:proofErr w:type="gramEnd"/>
-      <w:r>
-        <w:t>"</w:t>
+        <w:t>("</w:t>
       </w:r>
       <w:proofErr w:type="spellStart"/>
       <w:r>
@@ -7672,7 +7570,6 @@
         </w:rPr>
       </w:pPr>
       <w:proofErr w:type="spellStart"/>
-      <w:proofErr w:type="gramStart"/>
       <w:r>
         <w:rPr>
           <w:b/>
@@ -7686,15 +7583,7 @@
           <w:b/>
           <w:bCs/>
         </w:rPr>
-        <w:t xml:space="preserve"> !</w:t>
-      </w:r>
-      <w:proofErr w:type="gramEnd"/>
-      <w:r>
-        <w:rPr>
-          <w:b/>
-          <w:bCs/>
-        </w:rPr>
-        <w:t xml:space="preserve">= </w:t>
+        <w:t xml:space="preserve"> != </w:t>
       </w:r>
       <w:r>
         <w:rPr>
@@ -7745,15 +7634,7 @@
       </w:r>
       <w:proofErr w:type="spellEnd"/>
       <w:r>
-        <w:t xml:space="preserve"> noch nicht </w:t>
-      </w:r>
-      <w:proofErr w:type="gramStart"/>
-      <w:r>
-        <w:t>Null</w:t>
-      </w:r>
-      <w:proofErr w:type="gramEnd"/>
-      <w:r>
-        <w:t xml:space="preserve"> erreicht hat, alle Faktoren jedoch bereits </w:t>
+        <w:t xml:space="preserve"> noch nicht Null erreicht hat, alle Faktoren jedoch bereits </w:t>
       </w:r>
       <w:r>
         <w:t>auf ihr Minimum verringert</w:t>

</xml_diff>

<commit_message>
word export import finished
</commit_message>
<xml_diff>
--- a/Dokumentation/Dokumente/Dokumentation-CASE-TOOL.docx
+++ b/Dokumentation/Dokumente/Dokumentation-CASE-TOOL.docx
@@ -526,27 +526,7 @@
                 <w:sz w:val="24"/>
                 <w:szCs w:val="24"/>
               </w:rPr>
-              <w:t xml:space="preserve">Bohl, Peter, </w:t>
-            </w:r>
-            <w:proofErr w:type="spellStart"/>
-            <w:r>
-              <w:rPr>
-                <w:rStyle w:val="person"/>
-                <w:rFonts w:ascii="Arial" w:hAnsi="Arial" w:cs="Arial"/>
-                <w:sz w:val="24"/>
-                <w:szCs w:val="24"/>
-              </w:rPr>
-              <w:t>Dipl</w:t>
-            </w:r>
-            <w:proofErr w:type="spellEnd"/>
-            <w:r>
-              <w:rPr>
-                <w:rStyle w:val="person"/>
-                <w:rFonts w:ascii="Arial" w:hAnsi="Arial" w:cs="Arial"/>
-                <w:sz w:val="24"/>
-                <w:szCs w:val="24"/>
-              </w:rPr>
-              <w:t>-Ing</w:t>
+              <w:t>Bohl, Peter, Dipl-Ing</w:t>
             </w:r>
             <w:r>
               <w:rPr>
@@ -3460,15 +3440,7 @@
         <w:t xml:space="preserve">gespeichert. </w:t>
       </w:r>
       <w:r>
-        <w:t xml:space="preserve">Neben dem privaten Konstruktor und damit der Anwendung des Singleton Prinzips, gibt es eine </w:t>
-      </w:r>
-      <w:proofErr w:type="spellStart"/>
-      <w:r>
-        <w:t>Get</w:t>
-      </w:r>
-      <w:proofErr w:type="spellEnd"/>
-      <w:r>
-        <w:t xml:space="preserve">- und eine Set-Methode, der als Integer die Nummer des gewünschten Faktors übergeben </w:t>
+        <w:t xml:space="preserve">Neben dem privaten Konstruktor und damit der Anwendung des Singleton Prinzips, gibt es eine Get- und eine Set-Methode, der als Integer die Nummer des gewünschten Faktors übergeben </w:t>
       </w:r>
       <w:r>
         <w:t xml:space="preserve">wird. Die Getter-Methode gibt daraufhin den Wert des gewählten Faktors zurück, der Setter-Methode wird zusätzlich der zu setzende Wert als Integer übergeben, welche </w:t>
@@ -3732,15 +3704,7 @@
         <w:t xml:space="preserve">Durch die Nutzung von Interfaces ist jedoch nicht nur die gewünschte Modularität gewährleistet, sondern auch das </w:t>
       </w:r>
       <w:r>
-        <w:t xml:space="preserve">Entwurfsprinzip des Information </w:t>
-      </w:r>
-      <w:proofErr w:type="spellStart"/>
-      <w:r>
-        <w:t>Hiding</w:t>
-      </w:r>
-      <w:proofErr w:type="spellEnd"/>
-      <w:r>
-        <w:t xml:space="preserve"> ist gewährleistet. Die eine Methode über ein Interface aufrufende Klasse kennt nur die von diesem Interface zur Verfügung gestellten Funktionen, die genaue Implementierung bleibt ihr jedoch verborgen.</w:t>
+        <w:t>Entwurfsprinzip des Information Hiding ist gewährleistet. Die eine Methode über ein Interface aufrufende Klasse kennt nur die von diesem Interface zur Verfügung gestellten Funktionen, die genaue Implementierung bleibt ihr jedoch verborgen.</w:t>
       </w:r>
     </w:p>
     <w:p>
@@ -3815,64 +3779,16 @@
     </w:p>
     <w:p>
       <w:r>
-        <w:t xml:space="preserve">Hierfür haben die Klassen eine private </w:t>
-      </w:r>
-      <w:proofErr w:type="spellStart"/>
-      <w:r>
-        <w:t>static</w:t>
-      </w:r>
-      <w:proofErr w:type="spellEnd"/>
-      <w:r>
-        <w:t xml:space="preserve"> Referenz auf ihr Objekt</w:t>
-      </w:r>
-      <w:r>
-        <w:t xml:space="preserve">, einen privaten Konstruktor sowie eine </w:t>
-      </w:r>
-      <w:proofErr w:type="spellStart"/>
-      <w:r>
-        <w:t>public</w:t>
-      </w:r>
-      <w:proofErr w:type="spellEnd"/>
-      <w:r>
-        <w:t xml:space="preserve"> Methode </w:t>
-      </w:r>
-      <w:proofErr w:type="spellStart"/>
-      <w:r>
-        <w:t>getInstance</w:t>
-      </w:r>
-      <w:proofErr w:type="spellEnd"/>
-      <w:r>
-        <w:t xml:space="preserve">, welche eine Referenz zu dem Objekt der aufgerufenen Klasse zurückliefert. Das Entwicklungsmuster ist somit vergleichsweise einfach zu implementieren, es muss jedoch darauf geachtet werden, dass trotzdem bei der Erzeugung alle notwendigen Referenzen gesetzt werden. </w:t>
-      </w:r>
-      <w:r>
-        <w:t xml:space="preserve">Dies kann entweder durch das aufrufen der </w:t>
-      </w:r>
-      <w:proofErr w:type="spellStart"/>
-      <w:r>
-        <w:t>getInstance</w:t>
-      </w:r>
-      <w:proofErr w:type="spellEnd"/>
-      <w:r>
-        <w:t xml:space="preserve"> Methode mit den entsprechenden </w:t>
-      </w:r>
-      <w:proofErr w:type="spellStart"/>
-      <w:r>
-        <w:t>Übergabeprametern</w:t>
-      </w:r>
-      <w:proofErr w:type="spellEnd"/>
-      <w:r>
-        <w:t xml:space="preserve"> oder </w:t>
-      </w:r>
-      <w:r>
-        <w:t xml:space="preserve">mit einer entsprechend zu implementierenden Funktion </w:t>
-      </w:r>
-      <w:proofErr w:type="spellStart"/>
-      <w:r>
-        <w:t>setLinks</w:t>
-      </w:r>
-      <w:proofErr w:type="spellEnd"/>
-      <w:r>
-        <w:t>() geschehen. Im Rahmen des SWE-CASE-TOOLs kommt die zweite Methode zum Einsatz, d</w:t>
+        <w:t>Hierfür haben die Klassen eine private static Referenz auf ihr Objekt</w:t>
+      </w:r>
+      <w:r>
+        <w:t xml:space="preserve">, einen privaten Konstruktor sowie eine public Methode getInstance, welche eine Referenz zu dem Objekt der aufgerufenen Klasse zurückliefert. Das Entwicklungsmuster ist somit vergleichsweise einfach zu implementieren, es muss jedoch darauf geachtet werden, dass trotzdem bei der Erzeugung alle notwendigen Referenzen gesetzt werden. </w:t>
+      </w:r>
+      <w:r>
+        <w:t xml:space="preserve">Dies kann entweder durch das aufrufen der getInstance Methode mit den entsprechenden Übergabeprametern oder </w:t>
+      </w:r>
+      <w:r>
+        <w:t>mit einer entsprechend zu implementierenden Funktion setLinks() geschehen. Im Rahmen des SWE-CASE-TOOLs kommt die zweite Methode zum Einsatz, d</w:t>
       </w:r>
       <w:r>
         <w:t xml:space="preserve">er Programmierer </w:t>
@@ -3890,15 +3806,7 @@
         <w:t xml:space="preserve">Erstellung </w:t>
       </w:r>
       <w:r>
-        <w:t xml:space="preserve">eines Objekts auf alle Fälle die </w:t>
-      </w:r>
-      <w:proofErr w:type="spellStart"/>
-      <w:r>
-        <w:t>setLinks</w:t>
-      </w:r>
-      <w:proofErr w:type="spellEnd"/>
-      <w:r>
-        <w:t xml:space="preserve">() Funktion aufrufen. Dies hat zwar den Nachteil, dass </w:t>
+        <w:t xml:space="preserve">eines Objekts auf alle Fälle die setLinks() Funktion aufrufen. Dies hat zwar den Nachteil, dass </w:t>
       </w:r>
       <w:r>
         <w:t xml:space="preserve">durch Nichtbeachten dieser Regel ein Objekt ohne Referenzen erstellt werden kann, es kann jedoch nicht dazu kommen, dass ein Entwickler Referenzen übergibt, dementsprechend davon ausgeht, dass die Referenzen gesetzt wurden, das Objekt jedoch noch auf die alten Referenzen zeigt, da der Konstruktor gar nicht aufgerufen wurde. </w:t>
@@ -3907,15 +3815,7 @@
         <w:t>Missachtet ein Entwickler diese Regel wird das Programm ein</w:t>
       </w:r>
       <w:r>
-        <w:t xml:space="preserve">e </w:t>
-      </w:r>
-      <w:proofErr w:type="spellStart"/>
-      <w:r>
-        <w:t>NullPointerException</w:t>
-      </w:r>
-      <w:proofErr w:type="spellEnd"/>
-      <w:r>
-        <w:t xml:space="preserve"> ausgeben, die die Fehlersuche im Gegensatz zu nicht gesetzten Refer</w:t>
+        <w:t>e NullPointerException ausgeben, die die Fehlersuche im Gegensatz zu nicht gesetzten Refer</w:t>
       </w:r>
       <w:r>
         <w:t xml:space="preserve">enzen </w:t>
@@ -3955,21 +3855,8 @@
     </w:p>
     <w:p>
       <w:r>
-        <w:t xml:space="preserve">bei Model </w:t>
-      </w:r>
-      <w:proofErr w:type="spellStart"/>
-      <w:r>
-        <w:t>import</w:t>
-      </w:r>
-      <w:proofErr w:type="spellEnd"/>
-      <w:r>
-        <w:t>/</w:t>
-      </w:r>
-      <w:proofErr w:type="spellStart"/>
-      <w:r>
-        <w:t>export</w:t>
-      </w:r>
-      <w:proofErr w:type="spellEnd"/>
+        <w:t>bei Model import/export</w:t>
+      </w:r>
     </w:p>
     <w:p>
       <w:pPr>
@@ -4054,21 +3941,6 @@
       <w:r>
         <w:t>Es ist möglich das gesamte Projekt als auch nur die Konfiguration der Einflussfaktoren zu importieren und/oder exportieren.</w:t>
       </w:r>
-      <w:r>
-        <w:t xml:space="preserve"> </w:t>
-      </w:r>
-      <w:r>
-        <w:t>Beim Import und Export wurde das Entwurfsmuster</w:t>
-      </w:r>
-      <w:r>
-        <w:t xml:space="preserve"> </w:t>
-      </w:r>
-      <w:r>
-        <w:t>Factory</w:t>
-      </w:r>
-      <w:r>
-        <w:t xml:space="preserve"> angewandt.</w:t>
-      </w:r>
     </w:p>
     <w:p>
       <w:r>
@@ -4077,13 +3949,14 @@
     </w:p>
     <w:p>
       <w:r>
-        <w:t xml:space="preserve">In M_IMPORT gibt es die beiden Methoden </w:t>
-      </w:r>
-      <w:proofErr w:type="spellStart"/>
-      <w:r>
-        <w:t>importProject</w:t>
-      </w:r>
-      <w:proofErr w:type="spellEnd"/>
+        <w:t>In M_IMPORT gibt es die beiden</w:t>
+      </w:r>
+      <w:r>
+        <w:t xml:space="preserve"> überladenden</w:t>
+      </w:r>
+      <w:r>
+        <w:t xml:space="preserve"> Methoden importProject</w:t>
+      </w:r>
       <w:r>
         <w:t xml:space="preserve">. </w:t>
       </w:r>
@@ -4124,7 +3997,21 @@
           <w:b/>
           <w:bCs/>
         </w:rPr>
-        <w:t>Die Datei, welche durch den Pfad gegeben ist, existiert nicht</w:t>
+        <w:t xml:space="preserve">Die Datei, welche durch den </w:t>
+      </w:r>
+      <w:r>
+        <w:rPr>
+          <w:b/>
+          <w:bCs/>
+        </w:rPr>
+        <w:t>Dateip</w:t>
+      </w:r>
+      <w:r>
+        <w:rPr>
+          <w:b/>
+          <w:bCs/>
+        </w:rPr>
+        <w:t>fad gegeben ist, existiert nicht</w:t>
       </w:r>
     </w:p>
     <w:p>
@@ -4137,6 +4024,15 @@
       </w:pPr>
       <w:r>
         <w:t>→</w:t>
+      </w:r>
+      <w:r>
+        <w:t xml:space="preserve"> falls dies eintritt wird eine InvalidPathException geworfen, auf welche </w:t>
+      </w:r>
+      <w:r>
+        <w:t>beim Testen</w:t>
+      </w:r>
+      <w:r>
+        <w:t xml:space="preserve"> geprüft wird</w:t>
       </w:r>
     </w:p>
     <w:p>
@@ -4156,7 +4052,21 @@
           <w:b/>
           <w:bCs/>
         </w:rPr>
-        <w:t>Der Pfad ist „null“</w:t>
+        <w:t xml:space="preserve">Der </w:t>
+      </w:r>
+      <w:r>
+        <w:rPr>
+          <w:b/>
+          <w:bCs/>
+        </w:rPr>
+        <w:t>Dateip</w:t>
+      </w:r>
+      <w:r>
+        <w:rPr>
+          <w:b/>
+          <w:bCs/>
+        </w:rPr>
+        <w:t>fad ist „null“</w:t>
       </w:r>
     </w:p>
     <w:p>
@@ -4169,6 +4079,49 @@
       </w:pPr>
       <w:r>
         <w:t>→</w:t>
+      </w:r>
+      <w:r>
+        <w:t xml:space="preserve"> falls dies eintritt wird eine NullPointerException geworfen</w:t>
+      </w:r>
+      <w:r>
+        <w:t xml:space="preserve">, </w:t>
+      </w:r>
+      <w:r>
+        <w:t>auf welche beim Testen geprüft wird</w:t>
+      </w:r>
+    </w:p>
+    <w:p>
+      <w:pPr>
+        <w:pStyle w:val="Listenabsatz"/>
+        <w:rPr>
+          <w:b/>
+          <w:bCs/>
+        </w:rPr>
+      </w:pPr>
+      <w:r>
+        <w:rPr>
+          <w:b/>
+          <w:bCs/>
+        </w:rPr>
+        <w:t>Bei der Konvertierung mit JAXB tritt ein Problem auf</w:t>
+      </w:r>
+    </w:p>
+    <w:p>
+      <w:pPr>
+        <w:pStyle w:val="Listenabsatz"/>
+        <w:rPr>
+          <w:b/>
+          <w:bCs/>
+        </w:rPr>
+      </w:pPr>
+      <w:r>
+        <w:t>→</w:t>
+      </w:r>
+      <w:r>
+        <w:t xml:space="preserve"> falls dies eintritt wird eine JAXBException von JAXB geworfen, welche abgefangen wird. Dann wird eine IllegalStateException geworfen, </w:t>
+      </w:r>
+      <w:r>
+        <w:t>auf welche beim Testen geprüft wird</w:t>
       </w:r>
     </w:p>
     <w:p>
@@ -4188,19 +4141,183 @@
           <w:b/>
           <w:bCs/>
         </w:rPr>
-        <w:t>Bei der Konvertierung mit JAXB tritt ein Problem auf</w:t>
+        <w:t>Die Methode wirft keinen Fehler</w:t>
       </w:r>
     </w:p>
     <w:p>
       <w:pPr>
         <w:pStyle w:val="Listenabsatz"/>
-        <w:rPr>
-          <w:b/>
-          <w:bCs/>
-        </w:rPr>
       </w:pPr>
       <w:r>
         <w:t>→</w:t>
+      </w:r>
+      <w:r>
+        <w:t xml:space="preserve"> falls dies eintritt wird erwartet, dass keine exception geworfen wird</w:t>
+      </w:r>
+      <w:r>
+        <w:t xml:space="preserve"> und darauf wird getestet</w:t>
+      </w:r>
+    </w:p>
+    <w:p>
+      <w:pPr>
+        <w:rPr>
+          <w:bCs/>
+          <w:lang w:val="en-GB"/>
+        </w:rPr>
+      </w:pPr>
+      <w:r>
+        <w:rPr>
+          <w:bCs/>
+        </w:rPr>
+        <w:t xml:space="preserve">Es wurden also 3 Tests konstruiert (der erste prüft die ersten beiden Äquivalenzklassen), </w:t>
+      </w:r>
+      <w:r>
+        <w:rPr>
+          <w:bCs/>
+        </w:rPr>
+        <w:t>wobei jeder jeweils</w:t>
+      </w:r>
+      <w:r>
+        <w:rPr>
+          <w:bCs/>
+        </w:rPr>
+        <w:t xml:space="preserve"> einen bestimmten Zweig durchläuft und entweder eine Exception erwartet </w:t>
+      </w:r>
+      <w:r>
+        <w:rPr>
+          <w:bCs/>
+        </w:rPr>
+        <w:t xml:space="preserve">oder </w:t>
+      </w:r>
+      <w:r>
+        <w:rPr>
+          <w:bCs/>
+        </w:rPr>
+        <w:t>nicht.</w:t>
+      </w:r>
+      <w:r>
+        <w:rPr>
+          <w:bCs/>
+        </w:rPr>
+        <w:t xml:space="preserve"> </w:t>
+      </w:r>
+      <w:r>
+        <w:rPr>
+          <w:bCs/>
+          <w:lang w:val="en-GB"/>
+        </w:rPr>
+        <w:t>Damit wurde Zweigabdeckung erreicht.</w:t>
+      </w:r>
+    </w:p>
+    <w:p>
+      <w:pPr>
+        <w:pStyle w:val="Listenabsatz"/>
+        <w:rPr>
+          <w:b/>
+          <w:bCs/>
+          <w:lang w:val="en-GB"/>
+        </w:rPr>
+      </w:pPr>
+      <w:r>
+        <w:rPr>
+          <w:b/>
+          <w:bCs/>
+          <w:lang w:val="en-GB"/>
+        </w:rPr>
+        <w:lastRenderedPageBreak/>
+        <w:drawing>
+          <wp:anchor distT="0" distB="0" distL="114300" distR="114300" simplePos="0" relativeHeight="251661312" behindDoc="0" locked="0" layoutInCell="1" allowOverlap="1" wp14:anchorId="172F499D" wp14:editId="5DAB0763">
+            <wp:simplePos x="0" y="0"/>
+            <wp:positionH relativeFrom="margin">
+              <wp:align>center</wp:align>
+            </wp:positionH>
+            <wp:positionV relativeFrom="paragraph">
+              <wp:posOffset>55181</wp:posOffset>
+            </wp:positionV>
+            <wp:extent cx="3867150" cy="7943850"/>
+            <wp:effectExtent l="0" t="0" r="0" b="0"/>
+            <wp:wrapTopAndBottom/>
+            <wp:docPr id="2" name="Grafik 2"/>
+            <wp:cNvGraphicFramePr>
+              <a:graphicFrameLocks xmlns:a="http://schemas.openxmlformats.org/drawingml/2006/main" noChangeAspect="1"/>
+            </wp:cNvGraphicFramePr>
+            <a:graphic xmlns:a="http://schemas.openxmlformats.org/drawingml/2006/main">
+              <a:graphicData uri="http://schemas.openxmlformats.org/drawingml/2006/picture">
+                <pic:pic xmlns:pic="http://schemas.openxmlformats.org/drawingml/2006/picture">
+                  <pic:nvPicPr>
+                    <pic:cNvPr id="1" name=""/>
+                    <pic:cNvPicPr/>
+                  </pic:nvPicPr>
+                  <pic:blipFill>
+                    <a:blip r:embed="rId9">
+                      <a:extLst>
+                        <a:ext uri="{28A0092B-C50C-407E-A947-70E740481C1C}">
+                          <a14:useLocalDpi xmlns:a14="http://schemas.microsoft.com/office/drawing/2010/main" val="0"/>
+                        </a:ext>
+                      </a:extLst>
+                    </a:blip>
+                    <a:stretch>
+                      <a:fillRect/>
+                    </a:stretch>
+                  </pic:blipFill>
+                  <pic:spPr>
+                    <a:xfrm>
+                      <a:off x="0" y="0"/>
+                      <a:ext cx="3867150" cy="7943850"/>
+                    </a:xfrm>
+                    <a:prstGeom prst="rect">
+                      <a:avLst/>
+                    </a:prstGeom>
+                  </pic:spPr>
+                </pic:pic>
+              </a:graphicData>
+            </a:graphic>
+          </wp:anchor>
+        </w:drawing>
+      </w:r>
+    </w:p>
+    <w:p>
+      <w:pPr>
+        <w:rPr>
+          <w:lang w:val="en-GB"/>
+        </w:rPr>
+      </w:pPr>
+    </w:p>
+    <w:p>
+      <w:r>
+        <w:br w:type="page"/>
+      </w:r>
+    </w:p>
+    <w:p>
+      <w:r>
+        <w:lastRenderedPageBreak/>
+        <w:t>Die zweite Methode importiert die Konfiguration der Einflussfaktoren und überschreibt mit diesen die Einflussfaktoren des derzeitigen Projektes. Hierbei wird überprüft, ob die Datei im angegebenen Pfad existie</w:t>
+      </w:r>
+      <w:r>
+        <w:t>rt, das Projekt</w:t>
+      </w:r>
+      <w:r>
+        <w:t>,</w:t>
+      </w:r>
+      <w:r>
+        <w:t xml:space="preserve"> welches die Konfiguration importiert</w:t>
+      </w:r>
+      <w:r>
+        <w:t>,</w:t>
+      </w:r>
+      <w:r>
+        <w:t xml:space="preserve"> existiert und dann die Konvertierung mit JAXB versucht.</w:t>
+      </w:r>
+    </w:p>
+    <w:p>
+      <w:r>
+        <w:t xml:space="preserve">Bei der Ausführung dieser Methode kann es zu </w:t>
+      </w:r>
+      <w:r>
+        <w:t>5</w:t>
+      </w:r>
+      <w:r>
+        <w:t xml:space="preserve"> Fällen kommen, welche auch die Äquivalenzklassen darstellen:</w:t>
       </w:r>
     </w:p>
     <w:p>
@@ -4220,7 +4337,7 @@
           <w:b/>
           <w:bCs/>
         </w:rPr>
-        <w:t>Die Methode wirft keinen Fehler</w:t>
+        <w:t>Die Datei, welche durch den Dateipfad gegeben ist, existiert nicht</w:t>
       </w:r>
     </w:p>
     <w:p>
@@ -4232,59 +4349,1080 @@
         </w:rPr>
       </w:pPr>
       <w:r>
-        <w:t>→</w:t>
+        <w:t>→ falls dies eintritt wird eine InvalidPathException geworfen, auf welche beim Testen geprüft wird</w:t>
       </w:r>
     </w:p>
     <w:p>
       <w:pPr>
         <w:pStyle w:val="Listenabsatz"/>
-        <w:rPr>
-          <w:b/>
-          <w:bCs/>
-        </w:rPr>
-      </w:pPr>
-    </w:p>
-    <w:p/>
-    <w:p>
-      <w:r>
-        <w:t>Die zweite Methode importiert die Konfiguration der Einflussfaktoren und überschreibt mit diesen die Einflussfaktoren des derzeitigen Projektes. Hierbei wird überprüft, ob die Datei im angegebenen Pfad existie</w:t>
-      </w:r>
-      <w:r>
-        <w:t>rt, das Projekt</w:t>
-      </w:r>
-      <w:r>
-        <w:t>,</w:t>
-      </w:r>
-      <w:r>
-        <w:t xml:space="preserve"> welches die Konfiguration importiert</w:t>
-      </w:r>
-      <w:r>
-        <w:t>,</w:t>
-      </w:r>
-      <w:r>
-        <w:t xml:space="preserve"> existiert und dann die Konvertierung mit JAXB versucht.</w:t>
-      </w:r>
-    </w:p>
-    <w:p/>
-    <w:p>
-      <w:pPr>
-        <w:pStyle w:val="Aufzhlungszeichen"/>
         <w:numPr>
           <w:ilvl w:val="0"/>
-          <w:numId w:val="0"/>
+          <w:numId w:val="13"/>
         </w:numPr>
-        <w:ind w:left="360" w:hanging="360"/>
-      </w:pPr>
-    </w:p>
-    <w:p>
-      <w:pPr>
-        <w:pStyle w:val="Aufzhlungszeichen"/>
+        <w:rPr>
+          <w:b/>
+          <w:bCs/>
+        </w:rPr>
+      </w:pPr>
+      <w:r>
+        <w:rPr>
+          <w:b/>
+          <w:bCs/>
+        </w:rPr>
+        <w:t>Der Dateipfad ist „null“</w:t>
+      </w:r>
+    </w:p>
+    <w:p>
+      <w:pPr>
+        <w:pStyle w:val="Listenabsatz"/>
+      </w:pPr>
+      <w:r>
+        <w:t>→ falls dies eintritt wird eine NullPointerException geworfen, auf welche beim Testen geprüft wird</w:t>
+      </w:r>
+    </w:p>
+    <w:p>
+      <w:pPr>
+        <w:pStyle w:val="Listenabsatz"/>
         <w:numPr>
           <w:ilvl w:val="0"/>
-          <w:numId w:val="0"/>
+          <w:numId w:val="13"/>
         </w:numPr>
-        <w:ind w:left="360" w:hanging="360"/>
-      </w:pPr>
+        <w:rPr>
+          <w:b/>
+          <w:bCs/>
+        </w:rPr>
+      </w:pPr>
+      <w:r>
+        <w:rPr>
+          <w:b/>
+          <w:bCs/>
+        </w:rPr>
+        <w:t>D</w:t>
+      </w:r>
+      <w:r>
+        <w:rPr>
+          <w:b/>
+          <w:bCs/>
+        </w:rPr>
+        <w:t xml:space="preserve">as Projekt, welches die Konfiguration der Einflussfaktoren importiert ist </w:t>
+      </w:r>
+      <w:r>
+        <w:rPr>
+          <w:b/>
+          <w:bCs/>
+        </w:rPr>
+        <w:t>„null“</w:t>
+      </w:r>
+    </w:p>
+    <w:p>
+      <w:pPr>
+        <w:pStyle w:val="Listenabsatz"/>
+        <w:rPr>
+          <w:b/>
+          <w:bCs/>
+        </w:rPr>
+      </w:pPr>
+      <w:r>
+        <w:t xml:space="preserve">→ </w:t>
+      </w:r>
+      <w:r>
+        <w:t xml:space="preserve">falls dies eintritt wird eine NullPointerException </w:t>
+      </w:r>
+      <w:r>
+        <w:t>geworfen, auf welche beim Testen geprüft wird</w:t>
+      </w:r>
+    </w:p>
+    <w:p>
+      <w:pPr>
+        <w:pStyle w:val="Listenabsatz"/>
+        <w:numPr>
+          <w:ilvl w:val="0"/>
+          <w:numId w:val="13"/>
+        </w:numPr>
+        <w:rPr>
+          <w:b/>
+          <w:bCs/>
+        </w:rPr>
+      </w:pPr>
+      <w:r>
+        <w:rPr>
+          <w:b/>
+          <w:bCs/>
+        </w:rPr>
+        <w:t>Bei der Konvertierung mit JAXB tritt ein Problem auf</w:t>
+      </w:r>
+    </w:p>
+    <w:p>
+      <w:pPr>
+        <w:pStyle w:val="Listenabsatz"/>
+        <w:rPr>
+          <w:b/>
+          <w:bCs/>
+        </w:rPr>
+      </w:pPr>
+      <w:r>
+        <w:t xml:space="preserve">→ falls dies eintritt wird eine JAXBException von JAXB geworfen, welche abgefangen wird. Dann wird eine IllegalStateException geworfen, auf welche beim </w:t>
+      </w:r>
+      <w:r>
+        <w:t>T</w:t>
+      </w:r>
+      <w:r>
+        <w:t>esten geprüft wird</w:t>
+      </w:r>
+    </w:p>
+    <w:p>
+      <w:pPr>
+        <w:pStyle w:val="Listenabsatz"/>
+        <w:numPr>
+          <w:ilvl w:val="0"/>
+          <w:numId w:val="13"/>
+        </w:numPr>
+        <w:rPr>
+          <w:b/>
+          <w:bCs/>
+        </w:rPr>
+      </w:pPr>
+      <w:r>
+        <w:rPr>
+          <w:b/>
+          <w:bCs/>
+        </w:rPr>
+        <w:t>Die Methode wirft keinen Fehler</w:t>
+      </w:r>
+    </w:p>
+    <w:p>
+      <w:pPr>
+        <w:pStyle w:val="Listenabsatz"/>
+      </w:pPr>
+      <w:r>
+        <w:t>→ falls dies eintritt wird erwartet, dass keine exception geworfen wird und darauf wird getestet</w:t>
+      </w:r>
+    </w:p>
+    <w:p>
+      <w:pPr>
+        <w:rPr>
+          <w:bCs/>
+        </w:rPr>
+      </w:pPr>
+      <w:r>
+        <w:rPr>
+          <w:bCs/>
+        </w:rPr>
+        <w:t xml:space="preserve">Es wurden also </w:t>
+      </w:r>
+      <w:r>
+        <w:rPr>
+          <w:bCs/>
+        </w:rPr>
+        <w:t>4</w:t>
+      </w:r>
+      <w:r>
+        <w:rPr>
+          <w:bCs/>
+        </w:rPr>
+        <w:t xml:space="preserve"> Tests konstruiert (der erste prüft die ersten beiden Äquivalenzklassen), </w:t>
+      </w:r>
+      <w:r>
+        <w:rPr>
+          <w:bCs/>
+        </w:rPr>
+        <w:t>wobei jeder</w:t>
+      </w:r>
+      <w:r>
+        <w:rPr>
+          <w:bCs/>
+        </w:rPr>
+        <w:t xml:space="preserve"> </w:t>
+      </w:r>
+      <w:r>
+        <w:rPr>
+          <w:bCs/>
+        </w:rPr>
+        <w:t xml:space="preserve">jeweils </w:t>
+      </w:r>
+      <w:r>
+        <w:rPr>
+          <w:bCs/>
+        </w:rPr>
+        <w:t>einen bestimmten Zweig durchläuft und entweder eine Exception erwartet</w:t>
+      </w:r>
+      <w:r>
+        <w:rPr>
+          <w:bCs/>
+        </w:rPr>
+        <w:t xml:space="preserve"> oder</w:t>
+      </w:r>
+      <w:r>
+        <w:rPr>
+          <w:bCs/>
+        </w:rPr>
+        <w:t xml:space="preserve"> nicht. </w:t>
+      </w:r>
+      <w:r>
+        <w:rPr>
+          <w:bCs/>
+        </w:rPr>
+        <w:t>Damit wurde Zweigabdeckung erreicht.</w:t>
+      </w:r>
+    </w:p>
+    <w:p/>
+    <w:p/>
+    <w:p/>
+    <w:p/>
+    <w:p/>
+    <w:p>
+      <w:r>
+        <w:lastRenderedPageBreak/>
+        <w:drawing>
+          <wp:anchor distT="0" distB="0" distL="114300" distR="114300" simplePos="0" relativeHeight="251662336" behindDoc="0" locked="0" layoutInCell="1" allowOverlap="1" wp14:anchorId="072AED3D" wp14:editId="637AB570">
+            <wp:simplePos x="0" y="0"/>
+            <wp:positionH relativeFrom="margin">
+              <wp:align>center</wp:align>
+            </wp:positionH>
+            <wp:positionV relativeFrom="paragraph">
+              <wp:posOffset>109417</wp:posOffset>
+            </wp:positionV>
+            <wp:extent cx="4438650" cy="7943850"/>
+            <wp:effectExtent l="0" t="0" r="0" b="0"/>
+            <wp:wrapTopAndBottom/>
+            <wp:docPr id="6" name="Grafik 6"/>
+            <wp:cNvGraphicFramePr>
+              <a:graphicFrameLocks xmlns:a="http://schemas.openxmlformats.org/drawingml/2006/main" noChangeAspect="1"/>
+            </wp:cNvGraphicFramePr>
+            <a:graphic xmlns:a="http://schemas.openxmlformats.org/drawingml/2006/main">
+              <a:graphicData uri="http://schemas.openxmlformats.org/drawingml/2006/picture">
+                <pic:pic xmlns:pic="http://schemas.openxmlformats.org/drawingml/2006/picture">
+                  <pic:nvPicPr>
+                    <pic:cNvPr id="1" name=""/>
+                    <pic:cNvPicPr/>
+                  </pic:nvPicPr>
+                  <pic:blipFill>
+                    <a:blip r:embed="rId10">
+                      <a:extLst>
+                        <a:ext uri="{28A0092B-C50C-407E-A947-70E740481C1C}">
+                          <a14:useLocalDpi xmlns:a14="http://schemas.microsoft.com/office/drawing/2010/main" val="0"/>
+                        </a:ext>
+                      </a:extLst>
+                    </a:blip>
+                    <a:stretch>
+                      <a:fillRect/>
+                    </a:stretch>
+                  </pic:blipFill>
+                  <pic:spPr>
+                    <a:xfrm>
+                      <a:off x="0" y="0"/>
+                      <a:ext cx="4438650" cy="7943850"/>
+                    </a:xfrm>
+                    <a:prstGeom prst="rect">
+                      <a:avLst/>
+                    </a:prstGeom>
+                  </pic:spPr>
+                </pic:pic>
+              </a:graphicData>
+            </a:graphic>
+          </wp:anchor>
+        </w:drawing>
+      </w:r>
+      <w:r>
+        <w:br w:type="page"/>
+      </w:r>
+      <w:r>
+        <w:lastRenderedPageBreak/>
+        <w:t>5.1.2 Export</w:t>
+      </w:r>
+    </w:p>
+    <w:p>
+      <w:r>
+        <w:t>In M_</w:t>
+      </w:r>
+      <w:r>
+        <w:t>EXPOR</w:t>
+      </w:r>
+      <w:r>
+        <w:t xml:space="preserve">T gibt es die beiden </w:t>
+      </w:r>
+      <w:r>
+        <w:t xml:space="preserve">überladenden </w:t>
+      </w:r>
+      <w:r>
+        <w:t xml:space="preserve">Methoden </w:t>
+      </w:r>
+      <w:r>
+        <w:t>expor</w:t>
+      </w:r>
+      <w:r>
+        <w:t>t.</w:t>
+      </w:r>
+    </w:p>
+    <w:p>
+      <w:r>
+        <w:t xml:space="preserve">Die Erste </w:t>
+      </w:r>
+      <w:r>
+        <w:t>exportiert</w:t>
+      </w:r>
+      <w:r>
+        <w:t xml:space="preserve"> ein ganzes Projekt. Hierbei wird überprüft, ob </w:t>
+      </w:r>
+      <w:r>
+        <w:t xml:space="preserve">der </w:t>
+      </w:r>
+      <w:r>
+        <w:t xml:space="preserve">angegebene Pfad </w:t>
+      </w:r>
+      <w:r>
+        <w:t>null oder leer ist oder nur aus Leerzeichen besteht. Außerdem wird überprüft, ob das zu exportierende Projekt null ist</w:t>
+      </w:r>
+      <w:r>
+        <w:t xml:space="preserve"> und die Konvertierung mit JAXB versucht.</w:t>
+      </w:r>
+    </w:p>
+    <w:p>
+      <w:r>
+        <w:t xml:space="preserve">Bei der Ausführung dieser Methode kann es zu </w:t>
+      </w:r>
+      <w:r>
+        <w:t>4</w:t>
+      </w:r>
+      <w:r>
+        <w:t xml:space="preserve"> Fällen kommen, welche auch die Äquivalenzklassen darstellen:</w:t>
+      </w:r>
+    </w:p>
+    <w:p>
+      <w:pPr>
+        <w:pStyle w:val="Listenabsatz"/>
+        <w:numPr>
+          <w:ilvl w:val="0"/>
+          <w:numId w:val="13"/>
+        </w:numPr>
+        <w:rPr>
+          <w:b/>
+          <w:bCs/>
+        </w:rPr>
+      </w:pPr>
+      <w:r>
+        <w:rPr>
+          <w:b/>
+          <w:bCs/>
+        </w:rPr>
+        <w:t>D</w:t>
+      </w:r>
+      <w:r>
+        <w:rPr>
+          <w:b/>
+          <w:bCs/>
+        </w:rPr>
+        <w:t>er Dateipfad ist leer oder besteht nur aus Leerzeichen</w:t>
+      </w:r>
+    </w:p>
+    <w:p>
+      <w:pPr>
+        <w:pStyle w:val="Listenabsatz"/>
+        <w:rPr>
+          <w:b/>
+          <w:bCs/>
+        </w:rPr>
+      </w:pPr>
+      <w:r>
+        <w:t>→ falls dies eintritt wird eine InvalidPathException geworfen, auf welche beim Testen geprüft wird</w:t>
+      </w:r>
+    </w:p>
+    <w:p>
+      <w:pPr>
+        <w:pStyle w:val="Listenabsatz"/>
+        <w:numPr>
+          <w:ilvl w:val="0"/>
+          <w:numId w:val="13"/>
+        </w:numPr>
+        <w:rPr>
+          <w:b/>
+          <w:bCs/>
+        </w:rPr>
+      </w:pPr>
+      <w:r>
+        <w:rPr>
+          <w:b/>
+          <w:bCs/>
+        </w:rPr>
+        <w:t>Der Dateipfad ist „null“</w:t>
+      </w:r>
+    </w:p>
+    <w:p>
+      <w:pPr>
+        <w:pStyle w:val="Listenabsatz"/>
+      </w:pPr>
+      <w:r>
+        <w:t>→ falls dies eintritt wird eine NullPointerException geworfen, auf welche beim Testen geprüft wird</w:t>
+      </w:r>
+    </w:p>
+    <w:p>
+      <w:pPr>
+        <w:pStyle w:val="Listenabsatz"/>
+        <w:numPr>
+          <w:ilvl w:val="0"/>
+          <w:numId w:val="13"/>
+        </w:numPr>
+        <w:rPr>
+          <w:b/>
+          <w:bCs/>
+        </w:rPr>
+      </w:pPr>
+      <w:r>
+        <w:rPr>
+          <w:b/>
+          <w:bCs/>
+        </w:rPr>
+        <w:t>D</w:t>
+      </w:r>
+      <w:r>
+        <w:rPr>
+          <w:b/>
+          <w:bCs/>
+        </w:rPr>
+        <w:t>a</w:t>
+      </w:r>
+      <w:r>
+        <w:rPr>
+          <w:b/>
+          <w:bCs/>
+        </w:rPr>
+        <w:t>s</w:t>
+      </w:r>
+      <w:r>
+        <w:rPr>
+          <w:b/>
+          <w:bCs/>
+        </w:rPr>
+        <w:t xml:space="preserve"> zu exportierende Projekt </w:t>
+      </w:r>
+      <w:r>
+        <w:rPr>
+          <w:b/>
+          <w:bCs/>
+        </w:rPr>
+        <w:t>ist „null“</w:t>
+      </w:r>
+    </w:p>
+    <w:p>
+      <w:pPr>
+        <w:pStyle w:val="Listenabsatz"/>
+        <w:rPr>
+          <w:b/>
+          <w:bCs/>
+        </w:rPr>
+      </w:pPr>
+      <w:r>
+        <w:t>→ falls dies eintritt wird eine NullPointerException geworfen, auf welche beim Testen geprüft wird</w:t>
+      </w:r>
+    </w:p>
+    <w:p>
+      <w:pPr>
+        <w:pStyle w:val="Listenabsatz"/>
+        <w:numPr>
+          <w:ilvl w:val="0"/>
+          <w:numId w:val="13"/>
+        </w:numPr>
+        <w:rPr>
+          <w:b/>
+          <w:bCs/>
+        </w:rPr>
+      </w:pPr>
+      <w:r>
+        <w:rPr>
+          <w:b/>
+          <w:bCs/>
+        </w:rPr>
+        <w:t>Die Methode wirft keinen Fehler</w:t>
+      </w:r>
+    </w:p>
+    <w:p>
+      <w:pPr>
+        <w:pStyle w:val="Listenabsatz"/>
+      </w:pPr>
+      <w:r>
+        <w:t>→ falls dies eintritt wird erwartet, dass keine exception geworfen wird und darauf wird getestet</w:t>
+      </w:r>
+    </w:p>
+    <w:p>
+      <w:pPr>
+        <w:rPr>
+          <w:bCs/>
+        </w:rPr>
+      </w:pPr>
+      <w:r>
+        <w:rPr>
+          <w:bCs/>
+        </w:rPr>
+        <w:t>Es wurden also 3 Tests konstruiert (</w:t>
+      </w:r>
+      <w:r>
+        <w:rPr>
+          <w:bCs/>
+        </w:rPr>
+        <w:t>ein Test</w:t>
+      </w:r>
+      <w:r>
+        <w:rPr>
+          <w:bCs/>
+        </w:rPr>
+        <w:t xml:space="preserve"> prüft die ersten beiden Äquivalenzklassen), wobei jeder jeweils einen bestimmten Zweig durchläuft und entweder eine Exception erwartet oder nicht.</w:t>
+      </w:r>
+    </w:p>
+    <w:p>
+      <w:pPr>
+        <w:rPr>
+          <w:bCs/>
+        </w:rPr>
+      </w:pPr>
+      <w:r>
+        <w:rPr>
+          <w:bCs/>
+        </w:rPr>
+        <w:t>Auf eine JAXBExeption kann hier nicht getestet werden, da</w:t>
+      </w:r>
+      <w:r>
+        <w:rPr>
+          <w:bCs/>
+        </w:rPr>
+        <w:t xml:space="preserve"> eine JAXBException bei der Konvertierung von Objekt nach XML nur in zwei Fällen geworfen wird:</w:t>
+      </w:r>
+    </w:p>
+    <w:p>
+      <w:pPr>
+        <w:pStyle w:val="Listenabsatz"/>
+        <w:numPr>
+          <w:ilvl w:val="0"/>
+          <w:numId w:val="19"/>
+        </w:numPr>
+        <w:rPr>
+          <w:bCs/>
+        </w:rPr>
+      </w:pPr>
+      <w:r>
+        <w:rPr>
+          <w:bCs/>
+        </w:rPr>
+        <w:t xml:space="preserve">Ein Invalides Objekt soll konvertiert werden </w:t>
+      </w:r>
+      <w:r>
+        <w:rPr>
+          <w:bCs/>
+        </w:rPr>
+        <w:sym w:font="Wingdings" w:char="F0E0"/>
+      </w:r>
+      <w:r>
+        <w:rPr>
+          <w:bCs/>
+        </w:rPr>
+        <w:t xml:space="preserve"> dies ist nicht möglich, da hierfür eine falsche Klasse an die export </w:t>
+      </w:r>
+      <w:r>
+        <w:rPr>
+          <w:bCs/>
+        </w:rPr>
+        <w:t>Methode</w:t>
+      </w:r>
+      <w:r>
+        <w:rPr>
+          <w:bCs/>
+        </w:rPr>
+        <w:t xml:space="preserve"> übergeben werden müsste</w:t>
+      </w:r>
+    </w:p>
+    <w:p>
+      <w:pPr>
+        <w:pStyle w:val="Listenabsatz"/>
+        <w:numPr>
+          <w:ilvl w:val="0"/>
+          <w:numId w:val="19"/>
+        </w:numPr>
+        <w:rPr>
+          <w:bCs/>
+        </w:rPr>
+      </w:pPr>
+      <w:r>
+        <w:rPr>
+          <w:bCs/>
+        </w:rPr>
+        <w:t>Wenn der Output der Konvertierung an einen geschlossenen Outputstream übergeben wird</w:t>
+      </w:r>
+      <w:r>
+        <w:rPr>
+          <w:bCs/>
+        </w:rPr>
+        <w:t xml:space="preserve"> </w:t>
+      </w:r>
+      <w:r>
+        <w:rPr>
+          <w:bCs/>
+        </w:rPr>
+        <w:sym w:font="Wingdings" w:char="F0E0"/>
+      </w:r>
+      <w:r>
+        <w:rPr>
+          <w:bCs/>
+        </w:rPr>
+        <w:t xml:space="preserve"> ebenfalls nicht möglich, da die Method</w:t>
+      </w:r>
+      <w:r>
+        <w:rPr>
+          <w:bCs/>
+        </w:rPr>
+        <w:t>e</w:t>
+      </w:r>
+      <w:r>
+        <w:rPr>
+          <w:bCs/>
+        </w:rPr>
+        <w:t xml:space="preserve"> keinen Output hat</w:t>
+      </w:r>
+    </w:p>
+    <w:p>
+      <w:pPr>
+        <w:rPr>
+          <w:bCs/>
+        </w:rPr>
+      </w:pPr>
+      <w:r>
+        <w:rPr>
+          <w:bCs/>
+        </w:rPr>
+        <w:t xml:space="preserve">Damit </w:t>
+      </w:r>
+      <w:r>
+        <w:rPr>
+          <w:bCs/>
+        </w:rPr>
+        <w:t xml:space="preserve">kann hier keine vollständige </w:t>
+      </w:r>
+      <w:r>
+        <w:rPr>
+          <w:bCs/>
+        </w:rPr>
+        <w:t>Zweigabdeckung erreicht</w:t>
+      </w:r>
+      <w:r>
+        <w:rPr>
+          <w:bCs/>
+        </w:rPr>
+        <w:t xml:space="preserve"> werden.</w:t>
+      </w:r>
+    </w:p>
+    <w:p/>
+    <w:p>
+      <w:r>
+        <w:lastRenderedPageBreak/>
+        <w:drawing>
+          <wp:anchor distT="0" distB="0" distL="114300" distR="114300" simplePos="0" relativeHeight="251664384" behindDoc="0" locked="0" layoutInCell="1" allowOverlap="1" wp14:anchorId="0E06CA34" wp14:editId="0EB48201">
+            <wp:simplePos x="0" y="0"/>
+            <wp:positionH relativeFrom="margin">
+              <wp:align>center</wp:align>
+            </wp:positionH>
+            <wp:positionV relativeFrom="paragraph">
+              <wp:posOffset>97543</wp:posOffset>
+            </wp:positionV>
+            <wp:extent cx="4724400" cy="6257925"/>
+            <wp:effectExtent l="0" t="0" r="0" b="9525"/>
+            <wp:wrapTopAndBottom/>
+            <wp:docPr id="8" name="Grafik 8"/>
+            <wp:cNvGraphicFramePr>
+              <a:graphicFrameLocks xmlns:a="http://schemas.openxmlformats.org/drawingml/2006/main" noChangeAspect="1"/>
+            </wp:cNvGraphicFramePr>
+            <a:graphic xmlns:a="http://schemas.openxmlformats.org/drawingml/2006/main">
+              <a:graphicData uri="http://schemas.openxmlformats.org/drawingml/2006/picture">
+                <pic:pic xmlns:pic="http://schemas.openxmlformats.org/drawingml/2006/picture">
+                  <pic:nvPicPr>
+                    <pic:cNvPr id="1" name=""/>
+                    <pic:cNvPicPr/>
+                  </pic:nvPicPr>
+                  <pic:blipFill>
+                    <a:blip r:embed="rId11">
+                      <a:extLst>
+                        <a:ext uri="{28A0092B-C50C-407E-A947-70E740481C1C}">
+                          <a14:useLocalDpi xmlns:a14="http://schemas.microsoft.com/office/drawing/2010/main" val="0"/>
+                        </a:ext>
+                      </a:extLst>
+                    </a:blip>
+                    <a:stretch>
+                      <a:fillRect/>
+                    </a:stretch>
+                  </pic:blipFill>
+                  <pic:spPr>
+                    <a:xfrm>
+                      <a:off x="0" y="0"/>
+                      <a:ext cx="4724400" cy="6257925"/>
+                    </a:xfrm>
+                    <a:prstGeom prst="rect">
+                      <a:avLst/>
+                    </a:prstGeom>
+                  </pic:spPr>
+                </pic:pic>
+              </a:graphicData>
+            </a:graphic>
+          </wp:anchor>
+        </w:drawing>
+      </w:r>
+      <w:r>
+        <w:br w:type="page"/>
+      </w:r>
+      <w:r>
+        <w:lastRenderedPageBreak/>
+        <w:t xml:space="preserve">Die </w:t>
+      </w:r>
+      <w:r>
+        <w:t>zweite Methode</w:t>
+      </w:r>
+      <w:r>
+        <w:t xml:space="preserve"> exportiert ein </w:t>
+      </w:r>
+      <w:r>
+        <w:t>die Konfiguration der Einflussfaktoren eines P</w:t>
+      </w:r>
+      <w:r>
+        <w:t>rojekt</w:t>
+      </w:r>
+      <w:r>
+        <w:t>es</w:t>
+      </w:r>
+      <w:r>
+        <w:t>. Hierbei wird überprüft, ob der angegebene Pfad null oder leer ist oder nur aus Leerzeichen besteht. Außerdem wird überprüft, ob d</w:t>
+      </w:r>
+      <w:r>
+        <w:t>as Objekt der</w:t>
+      </w:r>
+      <w:r>
+        <w:t xml:space="preserve"> zu exportierende</w:t>
+      </w:r>
+      <w:r>
+        <w:t>n Einflussfaktoren</w:t>
+      </w:r>
+      <w:r>
+        <w:t xml:space="preserve"> null ist und die Konvertierung mit JAXB versucht.</w:t>
+      </w:r>
+    </w:p>
+    <w:p>
+      <w:r>
+        <w:t>Bei der Ausführung dieser Methode kann es zu 4 Fällen kommen, welche auch die Äquivalenzklassen darstellen:</w:t>
+      </w:r>
+    </w:p>
+    <w:p>
+      <w:pPr>
+        <w:pStyle w:val="Listenabsatz"/>
+        <w:numPr>
+          <w:ilvl w:val="0"/>
+          <w:numId w:val="13"/>
+        </w:numPr>
+        <w:rPr>
+          <w:b/>
+          <w:bCs/>
+        </w:rPr>
+      </w:pPr>
+      <w:r>
+        <w:rPr>
+          <w:b/>
+          <w:bCs/>
+        </w:rPr>
+        <w:t>Der Dateipfad ist leer oder besteht nur aus Leerzeichen</w:t>
+      </w:r>
+    </w:p>
+    <w:p>
+      <w:pPr>
+        <w:pStyle w:val="Listenabsatz"/>
+        <w:rPr>
+          <w:b/>
+          <w:bCs/>
+        </w:rPr>
+      </w:pPr>
+      <w:r>
+        <w:t>→ falls dies eintritt wird eine InvalidPathException geworfen, auf welche beim Testen geprüft wird</w:t>
+      </w:r>
+    </w:p>
+    <w:p>
+      <w:pPr>
+        <w:pStyle w:val="Listenabsatz"/>
+        <w:numPr>
+          <w:ilvl w:val="0"/>
+          <w:numId w:val="13"/>
+        </w:numPr>
+        <w:rPr>
+          <w:b/>
+          <w:bCs/>
+        </w:rPr>
+      </w:pPr>
+      <w:r>
+        <w:rPr>
+          <w:b/>
+          <w:bCs/>
+        </w:rPr>
+        <w:t>Der Dateipfad ist „null“</w:t>
+      </w:r>
+    </w:p>
+    <w:p>
+      <w:pPr>
+        <w:pStyle w:val="Listenabsatz"/>
+      </w:pPr>
+      <w:r>
+        <w:t>→ falls dies eintritt wird eine NullPointerException geworfen, auf welche beim Testen geprüft wird</w:t>
+      </w:r>
+    </w:p>
+    <w:p>
+      <w:pPr>
+        <w:pStyle w:val="Listenabsatz"/>
+        <w:numPr>
+          <w:ilvl w:val="0"/>
+          <w:numId w:val="13"/>
+        </w:numPr>
+        <w:rPr>
+          <w:b/>
+          <w:bCs/>
+        </w:rPr>
+      </w:pPr>
+      <w:r>
+        <w:rPr>
+          <w:b/>
+          <w:bCs/>
+        </w:rPr>
+        <w:t xml:space="preserve">Das zu exportierende </w:t>
+      </w:r>
+      <w:r>
+        <w:rPr>
+          <w:b/>
+          <w:bCs/>
+        </w:rPr>
+        <w:t>Objekt der Einflussfaktoren</w:t>
+      </w:r>
+      <w:r>
+        <w:rPr>
+          <w:b/>
+          <w:bCs/>
+        </w:rPr>
+        <w:t xml:space="preserve"> ist „null“</w:t>
+      </w:r>
+    </w:p>
+    <w:p>
+      <w:pPr>
+        <w:pStyle w:val="Listenabsatz"/>
+        <w:rPr>
+          <w:b/>
+          <w:bCs/>
+        </w:rPr>
+      </w:pPr>
+      <w:r>
+        <w:t>→ falls dies eintritt wird eine NullPointerException geworfen, auf welche beim Testen geprüft wird</w:t>
+      </w:r>
+    </w:p>
+    <w:p>
+      <w:pPr>
+        <w:pStyle w:val="Listenabsatz"/>
+        <w:numPr>
+          <w:ilvl w:val="0"/>
+          <w:numId w:val="13"/>
+        </w:numPr>
+        <w:rPr>
+          <w:b/>
+          <w:bCs/>
+        </w:rPr>
+      </w:pPr>
+      <w:r>
+        <w:rPr>
+          <w:b/>
+          <w:bCs/>
+        </w:rPr>
+        <w:t>Die Methode wirft keinen Fehler</w:t>
+      </w:r>
+    </w:p>
+    <w:p>
+      <w:pPr>
+        <w:pStyle w:val="Listenabsatz"/>
+      </w:pPr>
+      <w:r>
+        <w:t>→ falls dies eintritt wird erwartet, dass keine exception geworfen wird und darauf wird getestet</w:t>
+      </w:r>
+    </w:p>
+    <w:p>
+      <w:pPr>
+        <w:rPr>
+          <w:bCs/>
+        </w:rPr>
+      </w:pPr>
+      <w:r>
+        <w:rPr>
+          <w:bCs/>
+        </w:rPr>
+        <w:t>Es wurden also 3 Tests konstruiert (ein Test prüft die ersten beiden Äquivalenzklassen), wobei jeder jeweils einen bestimmten Zweig durchläuft und entweder eine Exception erwartet oder nicht.</w:t>
+      </w:r>
+    </w:p>
+    <w:p>
+      <w:pPr>
+        <w:rPr>
+          <w:bCs/>
+        </w:rPr>
+      </w:pPr>
+      <w:r>
+        <w:rPr>
+          <w:bCs/>
+        </w:rPr>
+        <w:t>Auf eine JAXBExeption kann hier nicht getestet werden, da eine JAXBException bei der Konvertierung von Objekt nach XML nur in zwei Fällen geworfen wird:</w:t>
+      </w:r>
+    </w:p>
+    <w:p>
+      <w:pPr>
+        <w:pStyle w:val="Listenabsatz"/>
+        <w:numPr>
+          <w:ilvl w:val="0"/>
+          <w:numId w:val="19"/>
+        </w:numPr>
+        <w:rPr>
+          <w:bCs/>
+        </w:rPr>
+      </w:pPr>
+      <w:r>
+        <w:rPr>
+          <w:bCs/>
+        </w:rPr>
+        <w:t xml:space="preserve">Ein Invalides Objekt soll konvertiert werden </w:t>
+      </w:r>
+      <w:r>
+        <w:rPr>
+          <w:bCs/>
+        </w:rPr>
+        <w:sym w:font="Wingdings" w:char="F0E0"/>
+      </w:r>
+      <w:r>
+        <w:rPr>
+          <w:bCs/>
+        </w:rPr>
+        <w:t xml:space="preserve"> dies ist nicht möglich, da hierfür eine falsche Klasse an die export Methode übergeben werden müsste</w:t>
+      </w:r>
+    </w:p>
+    <w:p>
+      <w:pPr>
+        <w:pStyle w:val="Listenabsatz"/>
+        <w:numPr>
+          <w:ilvl w:val="0"/>
+          <w:numId w:val="19"/>
+        </w:numPr>
+        <w:rPr>
+          <w:bCs/>
+        </w:rPr>
+      </w:pPr>
+      <w:r>
+        <w:rPr>
+          <w:bCs/>
+        </w:rPr>
+        <w:t xml:space="preserve">Wenn der Output der Konvertierung an einen geschlossenen Outputstream übergeben wird </w:t>
+      </w:r>
+      <w:r>
+        <w:rPr>
+          <w:bCs/>
+        </w:rPr>
+        <w:sym w:font="Wingdings" w:char="F0E0"/>
+      </w:r>
+      <w:r>
+        <w:rPr>
+          <w:bCs/>
+        </w:rPr>
+        <w:t xml:space="preserve"> ebenfalls nicht möglich, da die Method</w:t>
+      </w:r>
+      <w:r>
+        <w:rPr>
+          <w:bCs/>
+        </w:rPr>
+        <w:t>e</w:t>
+      </w:r>
+      <w:r>
+        <w:rPr>
+          <w:bCs/>
+        </w:rPr>
+        <w:t xml:space="preserve"> keinen Output hat</w:t>
+      </w:r>
+    </w:p>
+    <w:p>
+      <w:pPr>
+        <w:rPr>
+          <w:bCs/>
+        </w:rPr>
+      </w:pPr>
+      <w:r>
+        <w:rPr>
+          <w:bCs/>
+        </w:rPr>
+        <w:t xml:space="preserve">Damit </w:t>
+      </w:r>
+      <w:r>
+        <w:rPr>
+          <w:bCs/>
+        </w:rPr>
+        <w:t xml:space="preserve">kann hier keine vollständige </w:t>
+      </w:r>
+      <w:r>
+        <w:rPr>
+          <w:bCs/>
+        </w:rPr>
+        <w:t>Zweigabdeckung erreicht</w:t>
+      </w:r>
+      <w:r>
+        <w:rPr>
+          <w:bCs/>
+        </w:rPr>
+        <w:t xml:space="preserve"> werden.</w:t>
+      </w:r>
+    </w:p>
+    <w:p>
+      <w:r>
+        <w:lastRenderedPageBreak/>
+        <w:drawing>
+          <wp:anchor distT="0" distB="0" distL="114300" distR="114300" simplePos="0" relativeHeight="251665408" behindDoc="0" locked="0" layoutInCell="1" allowOverlap="1" wp14:anchorId="22C6703B" wp14:editId="1005B15F">
+            <wp:simplePos x="0" y="0"/>
+            <wp:positionH relativeFrom="margin">
+              <wp:align>center</wp:align>
+            </wp:positionH>
+            <wp:positionV relativeFrom="paragraph">
+              <wp:posOffset>2540</wp:posOffset>
+            </wp:positionV>
+            <wp:extent cx="4867275" cy="7153275"/>
+            <wp:effectExtent l="0" t="0" r="9525" b="9525"/>
+            <wp:wrapTopAndBottom/>
+            <wp:docPr id="9" name="Grafik 9"/>
+            <wp:cNvGraphicFramePr>
+              <a:graphicFrameLocks xmlns:a="http://schemas.openxmlformats.org/drawingml/2006/main" noChangeAspect="1"/>
+            </wp:cNvGraphicFramePr>
+            <a:graphic xmlns:a="http://schemas.openxmlformats.org/drawingml/2006/main">
+              <a:graphicData uri="http://schemas.openxmlformats.org/drawingml/2006/picture">
+                <pic:pic xmlns:pic="http://schemas.openxmlformats.org/drawingml/2006/picture">
+                  <pic:nvPicPr>
+                    <pic:cNvPr id="1" name=""/>
+                    <pic:cNvPicPr/>
+                  </pic:nvPicPr>
+                  <pic:blipFill>
+                    <a:blip r:embed="rId12">
+                      <a:extLst>
+                        <a:ext uri="{28A0092B-C50C-407E-A947-70E740481C1C}">
+                          <a14:useLocalDpi xmlns:a14="http://schemas.microsoft.com/office/drawing/2010/main" val="0"/>
+                        </a:ext>
+                      </a:extLst>
+                    </a:blip>
+                    <a:stretch>
+                      <a:fillRect/>
+                    </a:stretch>
+                  </pic:blipFill>
+                  <pic:spPr>
+                    <a:xfrm>
+                      <a:off x="0" y="0"/>
+                      <a:ext cx="4867275" cy="7153275"/>
+                    </a:xfrm>
+                    <a:prstGeom prst="rect">
+                      <a:avLst/>
+                    </a:prstGeom>
+                  </pic:spPr>
+                </pic:pic>
+              </a:graphicData>
+            </a:graphic>
+          </wp:anchor>
+        </w:drawing>
+      </w:r>
+    </w:p>
+    <w:p>
       <w:r>
         <w:br w:type="page"/>
       </w:r>
@@ -4523,11 +5661,9 @@
       <w:r>
         <w:t xml:space="preserve">die </w:t>
       </w:r>
-      <w:proofErr w:type="spellStart"/>
       <w:r>
         <w:t>correctedDuration</w:t>
       </w:r>
-      <w:proofErr w:type="spellEnd"/>
       <w:r>
         <w:t xml:space="preserve">, also </w:t>
       </w:r>
@@ -4884,19 +6020,11 @@
         </w:rPr>
         <w:t xml:space="preserve"> sowie die </w:t>
       </w:r>
-      <w:proofErr w:type="spellStart"/>
       <w:r>
         <w:rPr>
           <w:color w:val="000000" w:themeColor="text1"/>
         </w:rPr>
-        <w:t>Math.exp</w:t>
-      </w:r>
-      <w:proofErr w:type="spellEnd"/>
-      <w:r>
-        <w:rPr>
-          <w:color w:val="000000" w:themeColor="text1"/>
-        </w:rPr>
-        <w:t>()-Funktionen als korrekt angenommen werden können, wird dieser Teil der Berechnung als korrekt angenommen. (oder extra testen?)</w:t>
+        <w:t>Math.exp()-Funktionen als korrekt angenommen werden können, wird dieser Teil der Berechnung als korrekt angenommen. (oder extra testen?)</w:t>
       </w:r>
       <w:r>
         <w:t xml:space="preserve"> </w:t>
@@ -4955,11 +6083,9 @@
           <w:numId w:val="12"/>
         </w:numPr>
       </w:pPr>
-      <w:proofErr w:type="spellStart"/>
       <w:r>
         <w:t>notifyAdjustFactors</w:t>
       </w:r>
-      <w:proofErr w:type="spellEnd"/>
       <w:r>
         <w:t>()</w:t>
       </w:r>
@@ -4972,11 +6098,9 @@
           <w:numId w:val="12"/>
         </w:numPr>
       </w:pPr>
-      <w:proofErr w:type="spellStart"/>
       <w:r>
         <w:t>increaseFactors</w:t>
       </w:r>
-      <w:proofErr w:type="spellEnd"/>
       <w:r>
         <w:t>()</w:t>
       </w:r>
@@ -4989,13 +6113,8 @@
           <w:numId w:val="12"/>
         </w:numPr>
       </w:pPr>
-      <w:proofErr w:type="spellStart"/>
-      <w:r>
-        <w:t>decreaseFactors</w:t>
-      </w:r>
-      <w:proofErr w:type="spellEnd"/>
-      <w:r>
-        <w:t>()</w:t>
+      <w:r>
+        <w:t>decreaseFactors()</w:t>
       </w:r>
     </w:p>
     <w:p>
@@ -5030,7 +6149,6 @@
           <w:szCs w:val="22"/>
         </w:rPr>
       </w:pPr>
-      <w:proofErr w:type="spellStart"/>
       <w:r>
         <w:rPr>
           <w:rFonts w:ascii="Arial" w:hAnsi="Arial" w:cs="Arial"/>
@@ -5048,31 +6166,13 @@
           <w:sz w:val="28"/>
           <w:szCs w:val="22"/>
         </w:rPr>
-        <w:t>Factors</w:t>
-      </w:r>
-      <w:proofErr w:type="spellEnd"/>
-      <w:r>
-        <w:rPr>
-          <w:rFonts w:ascii="Arial" w:hAnsi="Arial" w:cs="Arial"/>
-          <w:color w:val="auto"/>
-          <w:sz w:val="28"/>
-          <w:szCs w:val="22"/>
-        </w:rPr>
-        <w:t>()</w:t>
+        <w:t>Factors()</w:t>
       </w:r>
       <w:bookmarkEnd w:id="35"/>
     </w:p>
     <w:p>
       <w:r>
-        <w:t xml:space="preserve">In der Methode </w:t>
-      </w:r>
-      <w:proofErr w:type="spellStart"/>
-      <w:r>
-        <w:t>notifyAdjustFactors</w:t>
-      </w:r>
-      <w:proofErr w:type="spellEnd"/>
-      <w:r>
-        <w:t xml:space="preserve">() wird evaluiert ob und in welchem Umfang die Faktoren </w:t>
+        <w:t xml:space="preserve">In der Methode notifyAdjustFactors() wird evaluiert ob und in welchem Umfang die Faktoren </w:t>
       </w:r>
       <w:r>
         <w:t xml:space="preserve">geändert werden müssen, sowie ob eine reine Änderung der Faktoren überhaupt die tatsächliche Dauer des Projekts ergeben kann. Über die Faktoren </w:t>
@@ -5084,15 +6184,7 @@
         <w:t xml:space="preserve">± 30 % verändert werden. </w:t>
       </w:r>
       <w:r>
-        <w:t xml:space="preserve">In der Methode </w:t>
-      </w:r>
-      <w:proofErr w:type="spellStart"/>
-      <w:r>
-        <w:t>notifyAdjustFactors</w:t>
-      </w:r>
-      <w:proofErr w:type="spellEnd"/>
-      <w:r>
-        <w:t xml:space="preserve">() wird zur Entscheidung, ob und in welchem Umfang die Faktoren geändert werden, eine Fehlervariable als Differenz aus </w:t>
+        <w:t xml:space="preserve">In der Methode notifyAdjustFactors() wird zur Entscheidung, ob und in welchem Umfang die Faktoren geändert werden, eine Fehlervariable als Differenz aus </w:t>
       </w:r>
       <w:r>
         <w:t>e2Sum - e2</w:t>
@@ -5184,13 +6276,8 @@
       <w:r>
         <w:t xml:space="preserve">→ e2Sum kann und sollte reduziert werden, die Methode </w:t>
       </w:r>
-      <w:proofErr w:type="spellStart"/>
-      <w:r>
-        <w:t>decreaseFactors</w:t>
-      </w:r>
-      <w:proofErr w:type="spellEnd"/>
-      <w:r>
-        <w:t>(</w:t>
+      <w:r>
+        <w:t>decreaseFactors(</w:t>
       </w:r>
       <w:r>
         <w:t xml:space="preserve">) </w:t>
@@ -5201,76 +6288,18 @@
       <w:r>
         <w:t xml:space="preserve">mit dem Wert </w:t>
       </w:r>
-      <w:proofErr w:type="spellStart"/>
-      <w:r>
-        <w:t>Math.abs</w:t>
-      </w:r>
-      <w:proofErr w:type="spellEnd"/>
-      <w:r>
-        <w:t>(e2Failure)</w:t>
+      <w:r>
+        <w:t>Math.abs(e2Failure)</w:t>
       </w:r>
       <w:r>
         <w:t xml:space="preserve"> aufgerufen</w:t>
       </w:r>
       <w:r>
-        <w:t xml:space="preserve"> und der </w:t>
-      </w:r>
-      <w:proofErr w:type="spellStart"/>
-      <w:r>
-        <w:t>output</w:t>
-      </w:r>
-      <w:proofErr w:type="spellEnd"/>
-      <w:r>
-        <w:t>-String auf „</w:t>
-      </w:r>
-      <w:r>
-        <w:t xml:space="preserve">e2Sum </w:t>
-      </w:r>
-      <w:proofErr w:type="spellStart"/>
-      <w:r>
-        <w:t>needs</w:t>
-      </w:r>
-      <w:proofErr w:type="spellEnd"/>
-      <w:r>
-        <w:t xml:space="preserve"> </w:t>
-      </w:r>
-      <w:proofErr w:type="spellStart"/>
-      <w:r>
-        <w:t>to</w:t>
-      </w:r>
-      <w:proofErr w:type="spellEnd"/>
-      <w:r>
-        <w:t xml:space="preserve"> </w:t>
-      </w:r>
-      <w:proofErr w:type="spellStart"/>
-      <w:r>
-        <w:t>be</w:t>
-      </w:r>
-      <w:proofErr w:type="spellEnd"/>
-      <w:r>
-        <w:t xml:space="preserve"> </w:t>
-      </w:r>
-      <w:proofErr w:type="spellStart"/>
-      <w:r>
-        <w:t>decreased</w:t>
-      </w:r>
-      <w:proofErr w:type="spellEnd"/>
-      <w:r>
-        <w:t xml:space="preserve"> - </w:t>
-      </w:r>
-      <w:proofErr w:type="spellStart"/>
-      <w:r>
-        <w:t>Corrected</w:t>
-      </w:r>
-      <w:proofErr w:type="spellEnd"/>
-      <w:r>
-        <w:t xml:space="preserve"> </w:t>
-      </w:r>
-      <w:proofErr w:type="spellStart"/>
-      <w:r>
-        <w:t>factors</w:t>
-      </w:r>
-      <w:proofErr w:type="spellEnd"/>
+        <w:t xml:space="preserve"> und der output-String auf „</w:t>
+      </w:r>
+      <w:r>
+        <w:t>e2Sum needs to be decreased - Corrected factors</w:t>
+      </w:r>
       <w:r>
         <w:t>“ gesetzt</w:t>
       </w:r>
@@ -5290,23 +6319,7 @@
         <w:t>gewählte Werte im Model</w:t>
       </w:r>
       <w:r>
-        <w:t xml:space="preserve">: </w:t>
-      </w:r>
-      <w:proofErr w:type="spellStart"/>
-      <w:r>
-        <w:t>int</w:t>
-      </w:r>
-      <w:proofErr w:type="spellEnd"/>
-      <w:r>
-        <w:t xml:space="preserve"> e2Sum = 10; </w:t>
-      </w:r>
-      <w:proofErr w:type="spellStart"/>
-      <w:r>
-        <w:t>int</w:t>
-      </w:r>
-      <w:proofErr w:type="spellEnd"/>
-      <w:r>
-        <w:t xml:space="preserve"> e2Correction = </w:t>
+        <w:t xml:space="preserve">: int e2Sum = 10; int e2Correction = </w:t>
       </w:r>
       <w:r>
         <w:t>5</w:t>
@@ -5363,104 +6376,14 @@
         <w:t xml:space="preserve">en tatsächlichen Aufwand, deshalb wird </w:t>
       </w:r>
       <w:r>
-        <w:t xml:space="preserve">der </w:t>
-      </w:r>
-      <w:proofErr w:type="spellStart"/>
-      <w:r>
-        <w:t>output</w:t>
-      </w:r>
-      <w:proofErr w:type="spellEnd"/>
-      <w:r>
-        <w:t>-String auf „</w:t>
-      </w:r>
-      <w:r>
-        <w:t xml:space="preserve">e2Sum </w:t>
-      </w:r>
-      <w:proofErr w:type="spellStart"/>
-      <w:r>
-        <w:t>needs</w:t>
-      </w:r>
-      <w:proofErr w:type="spellEnd"/>
-      <w:r>
-        <w:t xml:space="preserve"> </w:t>
-      </w:r>
-      <w:proofErr w:type="spellStart"/>
-      <w:r>
-        <w:t>to</w:t>
-      </w:r>
-      <w:proofErr w:type="spellEnd"/>
-      <w:r>
-        <w:t xml:space="preserve"> </w:t>
-      </w:r>
-      <w:proofErr w:type="spellStart"/>
-      <w:r>
-        <w:t>be</w:t>
-      </w:r>
-      <w:proofErr w:type="spellEnd"/>
-      <w:r>
-        <w:t xml:space="preserve"> </w:t>
-      </w:r>
-      <w:proofErr w:type="spellStart"/>
-      <w:r>
-        <w:t>decreased</w:t>
-      </w:r>
-      <w:proofErr w:type="spellEnd"/>
-      <w:r>
-        <w:t xml:space="preserve"> - </w:t>
-      </w:r>
-      <w:proofErr w:type="spellStart"/>
-      <w:r>
-        <w:t>Failure</w:t>
-      </w:r>
-      <w:proofErr w:type="spellEnd"/>
-      <w:r>
-        <w:t xml:space="preserve"> </w:t>
-      </w:r>
-      <w:proofErr w:type="spellStart"/>
-      <w:r>
-        <w:t>can't</w:t>
-      </w:r>
-      <w:proofErr w:type="spellEnd"/>
-      <w:r>
-        <w:t xml:space="preserve"> </w:t>
-      </w:r>
-      <w:proofErr w:type="spellStart"/>
-      <w:r>
-        <w:t>be</w:t>
-      </w:r>
-      <w:proofErr w:type="spellEnd"/>
-      <w:r>
-        <w:t xml:space="preserve"> </w:t>
-      </w:r>
-      <w:proofErr w:type="spellStart"/>
-      <w:r>
-        <w:t>corrected</w:t>
-      </w:r>
-      <w:proofErr w:type="spellEnd"/>
-      <w:r>
-        <w:t xml:space="preserve"> </w:t>
-      </w:r>
-      <w:proofErr w:type="spellStart"/>
-      <w:r>
-        <w:t>by</w:t>
-      </w:r>
-      <w:proofErr w:type="spellEnd"/>
-      <w:r>
-        <w:t xml:space="preserve"> just </w:t>
-      </w:r>
-      <w:proofErr w:type="spellStart"/>
-      <w:r>
-        <w:t>adjusting</w:t>
-      </w:r>
-      <w:proofErr w:type="spellEnd"/>
-      <w:r>
-        <w:t xml:space="preserve"> </w:t>
-      </w:r>
-      <w:proofErr w:type="spellStart"/>
-      <w:r>
-        <w:t>factors</w:t>
-      </w:r>
-      <w:proofErr w:type="spellEnd"/>
+        <w:t>der output-String auf „</w:t>
+      </w:r>
+      <w:r>
+        <w:t xml:space="preserve">e2Sum needs to be decreased - </w:t>
+      </w:r>
+      <w:r>
+        <w:t>Failure can't be corrected by just adjusting factors</w:t>
+      </w:r>
       <w:r>
         <w:t>“ gesetzt</w:t>
       </w:r>
@@ -5480,23 +6403,7 @@
         <w:t>gewählte Werte im Model</w:t>
       </w:r>
       <w:r>
-        <w:t xml:space="preserve">: </w:t>
-      </w:r>
-      <w:proofErr w:type="spellStart"/>
-      <w:r>
-        <w:t>int</w:t>
-      </w:r>
-      <w:proofErr w:type="spellEnd"/>
-      <w:r>
-        <w:t xml:space="preserve"> e2Sum = 10; </w:t>
-      </w:r>
-      <w:proofErr w:type="spellStart"/>
-      <w:r>
-        <w:t>int</w:t>
-      </w:r>
-      <w:proofErr w:type="spellEnd"/>
-      <w:r>
-        <w:t xml:space="preserve"> e2Correction = </w:t>
+        <w:t xml:space="preserve">: int e2Sum = 10; int e2Correction = </w:t>
       </w:r>
       <w:r>
         <w:t>-</w:t>
@@ -5549,23 +6456,7 @@
           <w:b/>
           <w:bCs/>
         </w:rPr>
-        <w:t xml:space="preserve">e2Sum + </w:t>
-      </w:r>
-      <w:proofErr w:type="spellStart"/>
-      <w:r>
-        <w:rPr>
-          <w:b/>
-          <w:bCs/>
-        </w:rPr>
-        <w:t>Math.abs</w:t>
-      </w:r>
-      <w:proofErr w:type="spellEnd"/>
-      <w:r>
-        <w:rPr>
-          <w:b/>
-          <w:bCs/>
-        </w:rPr>
-        <w:t>(e2Failure) &lt;= 60</w:t>
+        <w:t>e2Sum + Math.abs(e2Failure) &lt;= 60</w:t>
       </w:r>
     </w:p>
     <w:p>
@@ -5573,92 +6464,29 @@
         <w:ind w:left="1440"/>
       </w:pPr>
       <w:r>
-        <w:t xml:space="preserve">→ e2Sum kann und sollte erhöht werden, die Methode </w:t>
-      </w:r>
-      <w:proofErr w:type="spellStart"/>
+        <w:t>→ e2Sum kann und sollte erhöht werden, die Methode in</w:t>
+      </w:r>
+      <w:r>
+        <w:t>creaseFactors(</w:t>
+      </w:r>
+      <w:r>
+        <w:t xml:space="preserve">) wird mit dem Wert </w:t>
+      </w:r>
+      <w:r>
+        <w:t>Math.abs(e2Failure)</w:t>
+      </w:r>
+      <w:r>
+        <w:t xml:space="preserve"> aufgerufen und der output-String auf „</w:t>
+      </w:r>
+      <w:r>
+        <w:t xml:space="preserve">e2Sum needs to be </w:t>
+      </w:r>
       <w:r>
         <w:t>in</w:t>
       </w:r>
       <w:r>
-        <w:t>creaseFactors</w:t>
-      </w:r>
-      <w:proofErr w:type="spellEnd"/>
-      <w:r>
-        <w:t>(</w:t>
-      </w:r>
-      <w:r>
-        <w:t xml:space="preserve">) wird mit dem Wert </w:t>
-      </w:r>
-      <w:proofErr w:type="spellStart"/>
-      <w:r>
-        <w:t>Math.abs</w:t>
-      </w:r>
-      <w:proofErr w:type="spellEnd"/>
-      <w:r>
-        <w:t>(e2Failure)</w:t>
-      </w:r>
-      <w:r>
-        <w:t xml:space="preserve"> aufgerufen und der </w:t>
-      </w:r>
-      <w:proofErr w:type="spellStart"/>
-      <w:r>
-        <w:t>output</w:t>
-      </w:r>
-      <w:proofErr w:type="spellEnd"/>
-      <w:r>
-        <w:t>-String auf „</w:t>
-      </w:r>
-      <w:r>
-        <w:t xml:space="preserve">e2Sum </w:t>
-      </w:r>
-      <w:proofErr w:type="spellStart"/>
-      <w:r>
-        <w:t>needs</w:t>
-      </w:r>
-      <w:proofErr w:type="spellEnd"/>
-      <w:r>
-        <w:t xml:space="preserve"> </w:t>
-      </w:r>
-      <w:proofErr w:type="spellStart"/>
-      <w:r>
-        <w:t>to</w:t>
-      </w:r>
-      <w:proofErr w:type="spellEnd"/>
-      <w:r>
-        <w:t xml:space="preserve"> </w:t>
-      </w:r>
-      <w:proofErr w:type="spellStart"/>
-      <w:r>
-        <w:t>be</w:t>
-      </w:r>
-      <w:proofErr w:type="spellEnd"/>
-      <w:r>
-        <w:t xml:space="preserve"> </w:t>
-      </w:r>
-      <w:proofErr w:type="spellStart"/>
-      <w:r>
-        <w:t>in</w:t>
-      </w:r>
-      <w:r>
-        <w:t>creased</w:t>
-      </w:r>
-      <w:proofErr w:type="spellEnd"/>
-      <w:r>
-        <w:t xml:space="preserve"> - </w:t>
-      </w:r>
-      <w:proofErr w:type="spellStart"/>
-      <w:r>
-        <w:t>Corrected</w:t>
-      </w:r>
-      <w:proofErr w:type="spellEnd"/>
-      <w:r>
-        <w:t xml:space="preserve"> </w:t>
-      </w:r>
-      <w:proofErr w:type="spellStart"/>
-      <w:r>
-        <w:t>factors</w:t>
-      </w:r>
-      <w:proofErr w:type="spellEnd"/>
+        <w:t>creased - Corrected factors</w:t>
+      </w:r>
       <w:r>
         <w:t>“ gesetzt</w:t>
       </w:r>
@@ -5678,29 +6506,13 @@
         <w:t>gewählte Werte im Model</w:t>
       </w:r>
       <w:r>
-        <w:t xml:space="preserve">: </w:t>
-      </w:r>
-      <w:proofErr w:type="spellStart"/>
-      <w:r>
-        <w:t>int</w:t>
-      </w:r>
-      <w:proofErr w:type="spellEnd"/>
-      <w:r>
-        <w:t xml:space="preserve"> e2Sum = </w:t>
+        <w:t xml:space="preserve">: int e2Sum = </w:t>
       </w:r>
       <w:r>
         <w:t>5</w:t>
       </w:r>
       <w:r>
-        <w:t xml:space="preserve">; </w:t>
-      </w:r>
-      <w:proofErr w:type="spellStart"/>
-      <w:r>
-        <w:t>int</w:t>
-      </w:r>
-      <w:proofErr w:type="spellEnd"/>
-      <w:r>
-        <w:t xml:space="preserve"> e2Correction = 10;</w:t>
+        <w:t>; int e2Correction = 10;</w:t>
       </w:r>
     </w:p>
     <w:p>
@@ -5720,23 +6532,7 @@
           <w:b/>
           <w:bCs/>
         </w:rPr>
-        <w:t xml:space="preserve">e2Sum + </w:t>
-      </w:r>
-      <w:proofErr w:type="spellStart"/>
-      <w:r>
-        <w:rPr>
-          <w:b/>
-          <w:bCs/>
-        </w:rPr>
-        <w:t>Math.abs</w:t>
-      </w:r>
-      <w:proofErr w:type="spellEnd"/>
-      <w:r>
-        <w:rPr>
-          <w:b/>
-          <w:bCs/>
-        </w:rPr>
-        <w:t xml:space="preserve">(e2Failure) </w:t>
+        <w:t xml:space="preserve">e2Sum + Math.abs(e2Failure) </w:t>
       </w:r>
       <w:r>
         <w:rPr>
@@ -5764,104 +6560,14 @@
         <w:t xml:space="preserve"> </w:t>
       </w:r>
       <w:r>
-        <w:t xml:space="preserve">e2Sum sollte eigentlich erhöht werden, selbst die maximale Erhöhung ergibt jedoch nicht den tatsächlichen Aufwand, deshalb wird der </w:t>
-      </w:r>
-      <w:proofErr w:type="spellStart"/>
-      <w:r>
-        <w:t>output</w:t>
-      </w:r>
-      <w:proofErr w:type="spellEnd"/>
-      <w:r>
-        <w:t>-String auf „</w:t>
-      </w:r>
-      <w:r>
-        <w:t xml:space="preserve">e2Sum </w:t>
-      </w:r>
-      <w:proofErr w:type="spellStart"/>
-      <w:r>
-        <w:t>needs</w:t>
-      </w:r>
-      <w:proofErr w:type="spellEnd"/>
-      <w:r>
-        <w:t xml:space="preserve"> </w:t>
-      </w:r>
-      <w:proofErr w:type="spellStart"/>
-      <w:r>
-        <w:t>to</w:t>
-      </w:r>
-      <w:proofErr w:type="spellEnd"/>
-      <w:r>
-        <w:t xml:space="preserve"> </w:t>
-      </w:r>
-      <w:proofErr w:type="spellStart"/>
-      <w:r>
-        <w:t>be</w:t>
-      </w:r>
-      <w:proofErr w:type="spellEnd"/>
-      <w:r>
-        <w:t xml:space="preserve"> </w:t>
-      </w:r>
-      <w:proofErr w:type="spellStart"/>
-      <w:r>
-        <w:t>decreased</w:t>
-      </w:r>
-      <w:proofErr w:type="spellEnd"/>
-      <w:r>
-        <w:t xml:space="preserve"> - </w:t>
-      </w:r>
-      <w:proofErr w:type="spellStart"/>
-      <w:r>
-        <w:t>Failure</w:t>
-      </w:r>
-      <w:proofErr w:type="spellEnd"/>
-      <w:r>
-        <w:t xml:space="preserve"> </w:t>
-      </w:r>
-      <w:proofErr w:type="spellStart"/>
-      <w:r>
-        <w:t>can't</w:t>
-      </w:r>
-      <w:proofErr w:type="spellEnd"/>
-      <w:r>
-        <w:t xml:space="preserve"> </w:t>
-      </w:r>
-      <w:proofErr w:type="spellStart"/>
-      <w:r>
-        <w:t>be</w:t>
-      </w:r>
-      <w:proofErr w:type="spellEnd"/>
-      <w:r>
-        <w:t xml:space="preserve"> </w:t>
-      </w:r>
-      <w:proofErr w:type="spellStart"/>
-      <w:r>
-        <w:t>corrected</w:t>
-      </w:r>
-      <w:proofErr w:type="spellEnd"/>
-      <w:r>
-        <w:t xml:space="preserve"> </w:t>
-      </w:r>
-      <w:proofErr w:type="spellStart"/>
-      <w:r>
-        <w:t>by</w:t>
-      </w:r>
-      <w:proofErr w:type="spellEnd"/>
-      <w:r>
-        <w:t xml:space="preserve"> just </w:t>
-      </w:r>
-      <w:proofErr w:type="spellStart"/>
-      <w:r>
-        <w:t>adjusting</w:t>
-      </w:r>
-      <w:proofErr w:type="spellEnd"/>
-      <w:r>
-        <w:t xml:space="preserve"> </w:t>
-      </w:r>
-      <w:proofErr w:type="spellStart"/>
-      <w:r>
-        <w:t>factors</w:t>
-      </w:r>
-      <w:proofErr w:type="spellEnd"/>
+        <w:t>e2Sum sollte eigentlich erhöht werden, selbst die maximale Erhöhung ergibt jedoch nicht den tatsächlichen Aufwand, deshalb wird der output-String auf „</w:t>
+      </w:r>
+      <w:r>
+        <w:t xml:space="preserve">e2Sum needs to be decreased - </w:t>
+      </w:r>
+      <w:r>
+        <w:t>Failure can't be corrected by just adjusting factors</w:t>
+      </w:r>
       <w:r>
         <w:t>“ gesetzt</w:t>
       </w:r>
@@ -5881,23 +6587,7 @@
         <w:t>gewählte Werte im Model</w:t>
       </w:r>
       <w:r>
-        <w:t xml:space="preserve">: </w:t>
-      </w:r>
-      <w:proofErr w:type="spellStart"/>
-      <w:r>
-        <w:t>int</w:t>
-      </w:r>
-      <w:proofErr w:type="spellEnd"/>
-      <w:r>
-        <w:t xml:space="preserve"> e2Sum = 10; </w:t>
-      </w:r>
-      <w:proofErr w:type="spellStart"/>
-      <w:r>
-        <w:t>int</w:t>
-      </w:r>
-      <w:proofErr w:type="spellEnd"/>
-      <w:r>
-        <w:t xml:space="preserve"> e2Correction = </w:t>
+        <w:t xml:space="preserve">: int e2Sum = 10; int e2Correction = </w:t>
       </w:r>
       <w:r>
         <w:t>80</w:t>
@@ -5934,45 +6624,11 @@
         <w:t xml:space="preserve">→ </w:t>
       </w:r>
       <w:r>
-        <w:t xml:space="preserve">e2Sum muss nicht geändert werden, da der tatsächliche Aufwand bereits erreicht wurde, deshalb wird der </w:t>
-      </w:r>
-      <w:proofErr w:type="spellStart"/>
-      <w:r>
-        <w:t>output</w:t>
-      </w:r>
-      <w:proofErr w:type="spellEnd"/>
-      <w:r>
-        <w:t>-String auf „</w:t>
-      </w:r>
-      <w:proofErr w:type="spellStart"/>
-      <w:r>
-        <w:t>No</w:t>
-      </w:r>
-      <w:proofErr w:type="spellEnd"/>
-      <w:r>
-        <w:t xml:space="preserve"> </w:t>
-      </w:r>
-      <w:proofErr w:type="spellStart"/>
-      <w:r>
-        <w:t>failure</w:t>
-      </w:r>
-      <w:proofErr w:type="spellEnd"/>
-      <w:r>
-        <w:t xml:space="preserve"> </w:t>
-      </w:r>
-      <w:proofErr w:type="spellStart"/>
-      <w:r>
-        <w:t>to</w:t>
-      </w:r>
-      <w:proofErr w:type="spellEnd"/>
-      <w:r>
-        <w:t xml:space="preserve"> </w:t>
-      </w:r>
-      <w:proofErr w:type="spellStart"/>
-      <w:r>
-        <w:t>correct</w:t>
-      </w:r>
-      <w:proofErr w:type="spellEnd"/>
+        <w:t>e2Sum muss nicht geändert werden, da der tatsächliche Aufwand bereits erreicht wurde, deshalb wird der output-String auf „</w:t>
+      </w:r>
+      <w:r>
+        <w:t>No failure to correct</w:t>
+      </w:r>
       <w:r>
         <w:t>“ gesetzt</w:t>
       </w:r>
@@ -5992,23 +6648,7 @@
         <w:t>gewählte Werte im Model</w:t>
       </w:r>
       <w:r>
-        <w:t xml:space="preserve">: </w:t>
-      </w:r>
-      <w:proofErr w:type="spellStart"/>
-      <w:r>
-        <w:t>int</w:t>
-      </w:r>
-      <w:proofErr w:type="spellEnd"/>
-      <w:r>
-        <w:t xml:space="preserve"> e2Sum = 10; </w:t>
-      </w:r>
-      <w:proofErr w:type="spellStart"/>
-      <w:r>
-        <w:t>int</w:t>
-      </w:r>
-      <w:proofErr w:type="spellEnd"/>
-      <w:r>
-        <w:t xml:space="preserve"> e2Correction = 10;</w:t>
+        <w:t>: int e2Sum = 10; int e2Correction = 10;</w:t>
       </w:r>
     </w:p>
     <w:p>
@@ -6049,10 +6689,18 @@
         </w:rPr>
         <w:lastRenderedPageBreak/>
         <w:drawing>
-          <wp:inline distT="0" distB="0" distL="0" distR="0" wp14:anchorId="40CCFE4F" wp14:editId="21A325C0">
-            <wp:extent cx="5838093" cy="6434001"/>
-            <wp:effectExtent l="0" t="0" r="4445" b="5080"/>
-            <wp:docPr id="3" name="Grafik 3"/>
+          <wp:anchor distT="0" distB="0" distL="114300" distR="114300" simplePos="0" relativeHeight="251663360" behindDoc="0" locked="0" layoutInCell="1" allowOverlap="1" wp14:anchorId="1106B6AA" wp14:editId="471255A0">
+            <wp:simplePos x="0" y="0"/>
+            <wp:positionH relativeFrom="column">
+              <wp:posOffset>2730</wp:posOffset>
+            </wp:positionH>
+            <wp:positionV relativeFrom="paragraph">
+              <wp:posOffset>2730</wp:posOffset>
+            </wp:positionV>
+            <wp:extent cx="5760720" cy="6353175"/>
+            <wp:effectExtent l="0" t="0" r="0" b="9525"/>
+            <wp:wrapTopAndBottom/>
+            <wp:docPr id="7" name="Grafik 7"/>
             <wp:cNvGraphicFramePr>
               <a:graphicFrameLocks xmlns:a="http://schemas.openxmlformats.org/drawingml/2006/main" noChangeAspect="1"/>
             </wp:cNvGraphicFramePr>
@@ -6060,11 +6708,11 @@
               <a:graphicData uri="http://schemas.openxmlformats.org/drawingml/2006/picture">
                 <pic:pic xmlns:pic="http://schemas.openxmlformats.org/drawingml/2006/picture">
                   <pic:nvPicPr>
-                    <pic:cNvPr id="3" name="EFFORT_notifyAdjustFactors.png"/>
+                    <pic:cNvPr id="1" name=""/>
                     <pic:cNvPicPr/>
                   </pic:nvPicPr>
                   <pic:blipFill>
-                    <a:blip r:embed="rId9">
+                    <a:blip r:embed="rId13">
                       <a:extLst>
                         <a:ext uri="{28A0092B-C50C-407E-A947-70E740481C1C}">
                           <a14:useLocalDpi xmlns:a14="http://schemas.microsoft.com/office/drawing/2010/main" val="0"/>
@@ -6078,7 +6726,7 @@
                   <pic:spPr>
                     <a:xfrm>
                       <a:off x="0" y="0"/>
-                      <a:ext cx="5839686" cy="6435757"/>
+                      <a:ext cx="5760720" cy="6353175"/>
                     </a:xfrm>
                     <a:prstGeom prst="rect">
                       <a:avLst/>
@@ -6087,7 +6735,7 @@
                 </pic:pic>
               </a:graphicData>
             </a:graphic>
-          </wp:inline>
+          </wp:anchor>
         </w:drawing>
       </w:r>
     </w:p>
@@ -6123,7 +6771,6 @@
           <w:szCs w:val="22"/>
         </w:rPr>
       </w:pPr>
-      <w:proofErr w:type="spellStart"/>
       <w:r>
         <w:rPr>
           <w:rFonts w:ascii="Arial" w:hAnsi="Arial" w:cs="Arial"/>
@@ -6132,17 +6779,7 @@
           <w:szCs w:val="22"/>
         </w:rPr>
         <w:lastRenderedPageBreak/>
-        <w:t>increaseFactors</w:t>
-      </w:r>
-      <w:proofErr w:type="spellEnd"/>
-      <w:r>
-        <w:rPr>
-          <w:rFonts w:ascii="Arial" w:hAnsi="Arial" w:cs="Arial"/>
-          <w:color w:val="auto"/>
-          <w:sz w:val="28"/>
-          <w:szCs w:val="22"/>
-        </w:rPr>
-        <w:t>()</w:t>
+        <w:t>increaseFactors()</w:t>
       </w:r>
       <w:bookmarkEnd w:id="36"/>
     </w:p>
@@ -6150,35 +6787,17 @@
       <w:r>
         <w:t xml:space="preserve">Die Methode </w:t>
       </w:r>
-      <w:proofErr w:type="spellStart"/>
       <w:r>
         <w:t>in</w:t>
       </w:r>
       <w:r>
         <w:t>creaseFactors</w:t>
       </w:r>
-      <w:proofErr w:type="spellEnd"/>
       <w:r>
         <w:t>() wird mit dem Integer-Wert, um den die Faktoren erhöht werden sollen</w:t>
       </w:r>
       <w:r>
-        <w:t xml:space="preserve"> (</w:t>
-      </w:r>
-      <w:proofErr w:type="spellStart"/>
-      <w:r>
-        <w:t>int</w:t>
-      </w:r>
-      <w:proofErr w:type="spellEnd"/>
-      <w:r>
-        <w:t xml:space="preserve"> </w:t>
-      </w:r>
-      <w:proofErr w:type="spellStart"/>
-      <w:r>
-        <w:t>increase</w:t>
-      </w:r>
-      <w:proofErr w:type="spellEnd"/>
-      <w:r>
-        <w:t>)</w:t>
+        <w:t xml:space="preserve"> (int increase)</w:t>
       </w:r>
       <w:r>
         <w:t xml:space="preserve">, als Eingabeparameter aufgerufen. </w:t>
@@ -6211,21 +6830,12 @@
           <w:bCs/>
         </w:rPr>
       </w:pPr>
-      <w:proofErr w:type="spellStart"/>
-      <w:r>
-        <w:rPr>
-          <w:b/>
-          <w:bCs/>
-        </w:rPr>
-        <w:t>increase</w:t>
-      </w:r>
-      <w:proofErr w:type="spellEnd"/>
-      <w:r>
-        <w:rPr>
-          <w:b/>
-          <w:bCs/>
-        </w:rPr>
-        <w:t xml:space="preserve"> &lt; 0</w:t>
+      <w:r>
+        <w:rPr>
+          <w:b/>
+          <w:bCs/>
+        </w:rPr>
+        <w:t>increase &lt; 0</w:t>
       </w:r>
       <w:r>
         <w:rPr>
@@ -6239,23 +6849,7 @@
           <w:b/>
           <w:bCs/>
         </w:rPr>
-        <w:t xml:space="preserve">2Sum() + </w:t>
-      </w:r>
-      <w:proofErr w:type="spellStart"/>
-      <w:r>
-        <w:rPr>
-          <w:b/>
-          <w:bCs/>
-        </w:rPr>
-        <w:t>increase</w:t>
-      </w:r>
-      <w:proofErr w:type="spellEnd"/>
-      <w:r>
-        <w:rPr>
-          <w:b/>
-          <w:bCs/>
-        </w:rPr>
-        <w:t>) &gt; 60</w:t>
+        <w:t>2Sum() + increase) &gt; 60</w:t>
       </w:r>
     </w:p>
     <w:p>
@@ -6269,26 +6863,10 @@
         <w:t xml:space="preserve"> durch diese Abfrage kann verhindert werden, dass ein Methodenaufruf mit einem </w:t>
       </w:r>
       <w:r>
-        <w:t xml:space="preserve">fälschlicherweise </w:t>
-      </w:r>
-      <w:proofErr w:type="spellStart"/>
-      <w:r>
-        <w:t>negativen</w:t>
-      </w:r>
-      <w:r>
-        <w:t>Wert</w:t>
-      </w:r>
-      <w:proofErr w:type="spellEnd"/>
-      <w:r>
-        <w:t xml:space="preserve"> für </w:t>
-      </w:r>
-      <w:proofErr w:type="spellStart"/>
-      <w:r>
-        <w:t>increase</w:t>
-      </w:r>
-      <w:proofErr w:type="spellEnd"/>
-      <w:r>
-        <w:t xml:space="preserve"> Daten im Model verändert</w:t>
+        <w:t>fälschlicherweise negativen</w:t>
+      </w:r>
+      <w:r>
+        <w:t>Wert für increase Daten im Model verändert</w:t>
       </w:r>
       <w:r>
         <w:t>. Stattdessen wird</w:t>
@@ -6296,37 +6874,8 @@
       <w:r>
         <w:t xml:space="preserve"> der Fehler </w:t>
       </w:r>
-      <w:proofErr w:type="spellStart"/>
-      <w:r>
-        <w:t>IllegalArgumentException</w:t>
-      </w:r>
-      <w:proofErr w:type="spellEnd"/>
-      <w:r>
-        <w:t>("</w:t>
-      </w:r>
-      <w:proofErr w:type="spellStart"/>
-      <w:r>
-        <w:t>increase</w:t>
-      </w:r>
-      <w:proofErr w:type="spellEnd"/>
-      <w:r>
-        <w:t xml:space="preserve"> out </w:t>
-      </w:r>
-      <w:proofErr w:type="spellStart"/>
-      <w:r>
-        <w:t>of</w:t>
-      </w:r>
-      <w:proofErr w:type="spellEnd"/>
-      <w:r>
-        <w:t xml:space="preserve"> </w:t>
-      </w:r>
-      <w:proofErr w:type="spellStart"/>
-      <w:r>
-        <w:t>bounds</w:t>
-      </w:r>
-      <w:proofErr w:type="spellEnd"/>
-      <w:r>
-        <w:t>")</w:t>
+      <w:r>
+        <w:t>IllegalArgumentException("increase out of bounds")</w:t>
       </w:r>
       <w:r>
         <w:t xml:space="preserve"> erzeugt</w:t>
@@ -6368,23 +6917,7 @@
         <w:t xml:space="preserve"> Wert im Model</w:t>
       </w:r>
       <w:r>
-        <w:t xml:space="preserve">: </w:t>
-      </w:r>
-      <w:proofErr w:type="spellStart"/>
-      <w:r>
-        <w:t>int</w:t>
-      </w:r>
-      <w:proofErr w:type="spellEnd"/>
-      <w:r>
-        <w:t xml:space="preserve"> </w:t>
-      </w:r>
-      <w:proofErr w:type="spellStart"/>
-      <w:r>
-        <w:t>increase</w:t>
-      </w:r>
-      <w:proofErr w:type="spellEnd"/>
-      <w:r>
-        <w:t xml:space="preserve"> = </w:t>
+        <w:t xml:space="preserve">: int increase = </w:t>
       </w:r>
       <w:r>
         <w:t>-1</w:t>
@@ -6402,21 +6935,12 @@
           <w:bCs/>
         </w:rPr>
       </w:pPr>
-      <w:proofErr w:type="spellStart"/>
-      <w:r>
-        <w:rPr>
-          <w:b/>
-          <w:bCs/>
-        </w:rPr>
-        <w:t>increase</w:t>
-      </w:r>
-      <w:proofErr w:type="spellEnd"/>
-      <w:r>
-        <w:rPr>
-          <w:b/>
-          <w:bCs/>
-        </w:rPr>
-        <w:t xml:space="preserve"> &gt;= 0</w:t>
+      <w:r>
+        <w:rPr>
+          <w:b/>
+          <w:bCs/>
+        </w:rPr>
+        <w:t>increase &gt;= 0</w:t>
       </w:r>
     </w:p>
     <w:p>
@@ -6431,21 +6955,12 @@
           <w:bCs/>
         </w:rPr>
       </w:pPr>
-      <w:proofErr w:type="spellStart"/>
-      <w:r>
-        <w:rPr>
-          <w:b/>
-          <w:bCs/>
-        </w:rPr>
-        <w:t>increase</w:t>
-      </w:r>
-      <w:proofErr w:type="spellEnd"/>
-      <w:r>
-        <w:rPr>
-          <w:b/>
-          <w:bCs/>
-        </w:rPr>
-        <w:t xml:space="preserve"> = 0</w:t>
+      <w:r>
+        <w:rPr>
+          <w:b/>
+          <w:bCs/>
+        </w:rPr>
+        <w:t>increase = 0</w:t>
       </w:r>
     </w:p>
     <w:p>
@@ -6460,23 +6975,7 @@
         <w:t>→ gewählter Wert im Model</w:t>
       </w:r>
       <w:r>
-        <w:t xml:space="preserve">: </w:t>
-      </w:r>
-      <w:proofErr w:type="spellStart"/>
-      <w:r>
-        <w:t>int</w:t>
-      </w:r>
-      <w:proofErr w:type="spellEnd"/>
-      <w:r>
-        <w:t xml:space="preserve"> </w:t>
-      </w:r>
-      <w:proofErr w:type="spellStart"/>
-      <w:r>
-        <w:t>increase</w:t>
-      </w:r>
-      <w:proofErr w:type="spellEnd"/>
-      <w:r>
-        <w:t xml:space="preserve"> = 0</w:t>
+        <w:t>: int increase = 0</w:t>
       </w:r>
     </w:p>
     <w:p>
@@ -6491,21 +6990,12 @@
           <w:bCs/>
         </w:rPr>
       </w:pPr>
-      <w:proofErr w:type="spellStart"/>
-      <w:r>
-        <w:rPr>
-          <w:b/>
-          <w:bCs/>
-        </w:rPr>
-        <w:t>increase</w:t>
-      </w:r>
-      <w:proofErr w:type="spellEnd"/>
-      <w:r>
-        <w:rPr>
-          <w:b/>
-          <w:bCs/>
-        </w:rPr>
-        <w:t xml:space="preserve"> &gt;= 0</w:t>
+      <w:r>
+        <w:rPr>
+          <w:b/>
+          <w:bCs/>
+        </w:rPr>
+        <w:t>increase &gt;= 0</w:t>
       </w:r>
     </w:p>
     <w:p>
@@ -6520,21 +7010,12 @@
           <w:bCs/>
         </w:rPr>
       </w:pPr>
-      <w:proofErr w:type="spellStart"/>
-      <w:r>
-        <w:rPr>
-          <w:b/>
-          <w:bCs/>
-        </w:rPr>
-        <w:t>factorIterator</w:t>
-      </w:r>
-      <w:proofErr w:type="spellEnd"/>
-      <w:r>
-        <w:rPr>
-          <w:b/>
-          <w:bCs/>
-        </w:rPr>
-        <w:t xml:space="preserve"> == </w:t>
+      <w:r>
+        <w:rPr>
+          <w:b/>
+          <w:bCs/>
+        </w:rPr>
+        <w:t xml:space="preserve">factorIterator == </w:t>
       </w:r>
       <w:r>
         <w:rPr>
@@ -6573,15 +7054,7 @@
         <w:ind w:left="2160"/>
       </w:pPr>
       <w:r>
-        <w:t xml:space="preserve">→ nach jedem erfolgreichen Schleifendurchgang wird </w:t>
-      </w:r>
-      <w:proofErr w:type="spellStart"/>
-      <w:r>
-        <w:t>increase</w:t>
-      </w:r>
-      <w:proofErr w:type="spellEnd"/>
-      <w:r>
-        <w:t xml:space="preserve"> um 1 verringert, </w:t>
+        <w:t xml:space="preserve">→ nach jedem erfolgreichen Schleifendurchgang wird increase um 1 verringert, </w:t>
       </w:r>
       <w:r>
         <w:t xml:space="preserve">sodass </w:t>
@@ -6589,13 +7062,8 @@
       <w:r>
         <w:t xml:space="preserve">sobald </w:t>
       </w:r>
-      <w:proofErr w:type="spellStart"/>
-      <w:r>
-        <w:t>increase</w:t>
-      </w:r>
-      <w:proofErr w:type="spellEnd"/>
-      <w:r>
-        <w:t xml:space="preserve"> nichtmehr &gt; 0 ist die Methode erfolgreich abgeschlossen wurde</w:t>
+      <w:r>
+        <w:t>increase nichtmehr &gt; 0 ist die Methode erfolgreich abgeschlossen wurde</w:t>
       </w:r>
     </w:p>
     <w:p>
@@ -6631,15 +7099,7 @@
         <w:t xml:space="preserve"> Wert im Model</w:t>
       </w:r>
       <w:r>
-        <w:t xml:space="preserve">: </w:t>
-      </w:r>
-      <w:proofErr w:type="spellStart"/>
-      <w:r>
-        <w:t>int</w:t>
-      </w:r>
-      <w:proofErr w:type="spellEnd"/>
-      <w:r>
-        <w:t xml:space="preserve"> </w:t>
+        <w:t xml:space="preserve">: int </w:t>
       </w:r>
       <w:r>
         <w:t>e2Sum</w:t>
@@ -6683,21 +7143,12 @@
           <w:bCs/>
         </w:rPr>
       </w:pPr>
-      <w:proofErr w:type="spellStart"/>
-      <w:r>
-        <w:rPr>
-          <w:b/>
-          <w:bCs/>
-        </w:rPr>
-        <w:t>factorIterator</w:t>
-      </w:r>
-      <w:proofErr w:type="spellEnd"/>
-      <w:r>
-        <w:rPr>
-          <w:b/>
-          <w:bCs/>
-        </w:rPr>
-        <w:t xml:space="preserve"> != 0 | 1 | 2 | 3 | 4 | 5 | 6 | 7 | 8 | 9</w:t>
+      <w:r>
+        <w:rPr>
+          <w:b/>
+          <w:bCs/>
+        </w:rPr>
+        <w:t>factorIterator != 0 | 1 | 2 | 3 | 4 | 5 | 6 | 7 | 8 | 9</w:t>
       </w:r>
     </w:p>
     <w:p>
@@ -6717,15 +7168,7 @@
         <w:t xml:space="preserve">ieser Zweig wird nur aufgerufen, falls der zu Anfang mit </w:t>
       </w:r>
       <w:r>
-        <w:t xml:space="preserve">0 initialisierte </w:t>
-      </w:r>
-      <w:proofErr w:type="spellStart"/>
-      <w:r>
-        <w:t>factorIterator</w:t>
-      </w:r>
-      <w:proofErr w:type="spellEnd"/>
-      <w:r>
-        <w:t xml:space="preserve"> außerhalb der </w:t>
+        <w:t xml:space="preserve">0 initialisierte factorIterator außerhalb der </w:t>
       </w:r>
       <w:r>
         <w:t>Faktoren (0-9) liegt. Dies k</w:t>
@@ -6737,77 +7180,40 @@
         <w:t xml:space="preserve"> zum Beispiel auftreten, wenn</w:t>
       </w:r>
       <w:r>
+        <w:t xml:space="preserve"> increase n</w:t>
+      </w:r>
+      <w:r>
+        <w:t xml:space="preserve">och nicht Null erreicht hat, alle Faktoren jedoch bereits maximal erhöht wurden. Im normalen Programmverlauf sollte dies nicht auftreten, </w:t>
+      </w:r>
+      <w:r>
+        <w:t xml:space="preserve">da der Wert von e2Sum auf diesen Fall überprüft wird, </w:t>
+      </w:r>
+      <w:r>
+        <w:t>um jedoch eine Endlosschleife zu vermeiden</w:t>
+      </w:r>
+      <w:r>
+        <w:t>, sollte der Wert von e2Sum nicht korrekt berechnet worden sein,</w:t>
+      </w:r>
+      <w:r>
+        <w:t xml:space="preserve"> w</w:t>
+      </w:r>
+      <w:r>
+        <w:t>ü</w:t>
+      </w:r>
+      <w:r>
+        <w:t>rd</w:t>
+      </w:r>
+      <w:r>
+        <w:t>e in diesem Fall der</w:t>
+      </w:r>
+      <w:r>
+        <w:t xml:space="preserve"> Fehler</w:t>
+      </w:r>
+      <w:r>
         <w:t xml:space="preserve"> </w:t>
       </w:r>
-      <w:proofErr w:type="spellStart"/>
-      <w:r>
-        <w:t>increase</w:t>
-      </w:r>
-      <w:proofErr w:type="spellEnd"/>
-      <w:r>
-        <w:t xml:space="preserve"> n</w:t>
-      </w:r>
-      <w:r>
-        <w:t xml:space="preserve">och nicht Null erreicht hat, alle Faktoren jedoch bereits maximal erhöht wurden. Im normalen Programmverlauf sollte dies nicht auftreten, </w:t>
-      </w:r>
-      <w:r>
-        <w:t xml:space="preserve">da der Wert von e2Sum auf diesen Fall überprüft wird, </w:t>
-      </w:r>
-      <w:r>
-        <w:t>um jedoch eine Endlosschleife zu vermeiden</w:t>
-      </w:r>
-      <w:r>
-        <w:t>, sollte der Wert von e2Sum nicht korrekt berechnet worden sein,</w:t>
-      </w:r>
-      <w:r>
-        <w:t xml:space="preserve"> w</w:t>
-      </w:r>
-      <w:r>
-        <w:t>ü</w:t>
-      </w:r>
-      <w:r>
-        <w:t>rd</w:t>
-      </w:r>
-      <w:r>
-        <w:t>e in diesem Fall der</w:t>
-      </w:r>
-      <w:r>
-        <w:t xml:space="preserve"> Fehler</w:t>
-      </w:r>
-      <w:r>
-        <w:t xml:space="preserve"> </w:t>
-      </w:r>
-      <w:proofErr w:type="spellStart"/>
-      <w:r>
-        <w:t>RuntimeException</w:t>
-      </w:r>
-      <w:proofErr w:type="spellEnd"/>
-      <w:r>
-        <w:t>("</w:t>
-      </w:r>
-      <w:proofErr w:type="spellStart"/>
-      <w:r>
-        <w:t>factorIterator</w:t>
-      </w:r>
-      <w:proofErr w:type="spellEnd"/>
-      <w:r>
-        <w:t xml:space="preserve"> out </w:t>
-      </w:r>
-      <w:proofErr w:type="spellStart"/>
-      <w:r>
-        <w:t>of</w:t>
-      </w:r>
-      <w:proofErr w:type="spellEnd"/>
-      <w:r>
-        <w:t xml:space="preserve"> </w:t>
-      </w:r>
-      <w:proofErr w:type="spellStart"/>
-      <w:r>
-        <w:t>bounds</w:t>
-      </w:r>
-      <w:proofErr w:type="spellEnd"/>
-      <w:r>
-        <w:t>")</w:t>
+      <w:r>
+        <w:t>RuntimeException("factorIterator out of bounds")</w:t>
       </w:r>
       <w:r>
         <w:t xml:space="preserve"> auftreten und die Endlosschleife verhindert</w:t>
@@ -6848,21 +7254,8 @@
       <w:r>
         <w:t xml:space="preserve">: </w:t>
       </w:r>
-      <w:proofErr w:type="spellStart"/>
-      <w:r>
-        <w:t>int</w:t>
-      </w:r>
-      <w:proofErr w:type="spellEnd"/>
-      <w:r>
-        <w:t xml:space="preserve"> e2Sum = 10, </w:t>
-      </w:r>
-      <w:proofErr w:type="spellStart"/>
-      <w:r>
-        <w:t>int</w:t>
-      </w:r>
-      <w:proofErr w:type="spellEnd"/>
-      <w:r>
-        <w:t xml:space="preserve"> e2Correction = 60</w:t>
+      <w:r>
+        <w:t>int e2Sum = 10, int e2Correction = 60</w:t>
       </w:r>
     </w:p>
     <w:p>
@@ -6870,23 +7263,7 @@
         <w:ind w:left="3540" w:firstLine="708"/>
       </w:pPr>
       <w:r>
-        <w:t xml:space="preserve">→ </w:t>
-      </w:r>
-      <w:proofErr w:type="spellStart"/>
-      <w:r>
-        <w:t>int</w:t>
-      </w:r>
-      <w:proofErr w:type="spellEnd"/>
-      <w:r>
-        <w:t xml:space="preserve"> </w:t>
-      </w:r>
-      <w:proofErr w:type="spellStart"/>
-      <w:r>
-        <w:t>increase</w:t>
-      </w:r>
-      <w:proofErr w:type="spellEnd"/>
-      <w:r>
-        <w:t xml:space="preserve"> = 50, alle Faktoren bereits maximal</w:t>
+        <w:t>→ int increase = 50, alle Faktoren bereits maximal</w:t>
       </w:r>
     </w:p>
     <w:p>
@@ -6920,7 +7297,7 @@
                     <pic:cNvPicPr/>
                   </pic:nvPicPr>
                   <pic:blipFill>
-                    <a:blip r:embed="rId10">
+                    <a:blip r:embed="rId14">
                       <a:extLst>
                         <a:ext uri="{28A0092B-C50C-407E-A947-70E740481C1C}">
                           <a14:useLocalDpi xmlns:a14="http://schemas.microsoft.com/office/drawing/2010/main" val="0"/>
@@ -6970,7 +7347,6 @@
           <w:szCs w:val="22"/>
         </w:rPr>
       </w:pPr>
-      <w:proofErr w:type="spellStart"/>
       <w:r>
         <w:rPr>
           <w:rFonts w:ascii="Arial" w:hAnsi="Arial" w:cs="Arial"/>
@@ -6979,40 +7355,17 @@
           <w:szCs w:val="22"/>
         </w:rPr>
         <w:lastRenderedPageBreak/>
-        <w:t>decreaseFactors</w:t>
-      </w:r>
-      <w:proofErr w:type="spellEnd"/>
-      <w:r>
-        <w:rPr>
-          <w:rFonts w:ascii="Arial" w:hAnsi="Arial" w:cs="Arial"/>
-          <w:color w:val="auto"/>
-          <w:sz w:val="28"/>
-          <w:szCs w:val="22"/>
-        </w:rPr>
-        <w:t>()</w:t>
+        <w:t>decreaseFactors()</w:t>
       </w:r>
       <w:bookmarkEnd w:id="37"/>
     </w:p>
     <w:p>
       <w:r>
-        <w:t xml:space="preserve">Vergleichbar zu </w:t>
-      </w:r>
-      <w:proofErr w:type="spellStart"/>
-      <w:r>
-        <w:t>increaseFactors</w:t>
-      </w:r>
-      <w:proofErr w:type="spellEnd"/>
-      <w:r>
-        <w:t xml:space="preserve"> wird die Methode </w:t>
-      </w:r>
-      <w:proofErr w:type="spellStart"/>
-      <w:r>
-        <w:t>de</w:t>
+        <w:t>Vergleichbar zu increaseFactors wird die Methode de</w:t>
       </w:r>
       <w:r>
         <w:t>creaseFactors</w:t>
       </w:r>
-      <w:proofErr w:type="spellEnd"/>
       <w:r>
         <w:t xml:space="preserve">() ebenfalls mit dem Integer-Wert, um den die Faktoren </w:t>
       </w:r>
@@ -7020,23 +7373,7 @@
         <w:t>verringert</w:t>
       </w:r>
       <w:r>
-        <w:t xml:space="preserve"> werden sollen (</w:t>
-      </w:r>
-      <w:proofErr w:type="spellStart"/>
-      <w:r>
-        <w:t>int</w:t>
-      </w:r>
-      <w:proofErr w:type="spellEnd"/>
-      <w:r>
-        <w:t xml:space="preserve"> </w:t>
-      </w:r>
-      <w:proofErr w:type="spellStart"/>
-      <w:r>
-        <w:t>decrease</w:t>
-      </w:r>
-      <w:proofErr w:type="spellEnd"/>
-      <w:r>
-        <w:t xml:space="preserve">), als Eingabeparameter aufgerufen. Für diese Funktion lassen sich erneut </w:t>
+        <w:t xml:space="preserve"> werden sollen (int decrease), als Eingabeparameter aufgerufen. Für diese Funktion lassen sich erneut </w:t>
       </w:r>
       <w:r>
         <w:t>5</w:t>
@@ -7057,7 +7394,6 @@
           <w:bCs/>
         </w:rPr>
       </w:pPr>
-      <w:proofErr w:type="spellStart"/>
       <w:r>
         <w:rPr>
           <w:b/>
@@ -7070,15 +7406,7 @@
           <w:b/>
           <w:bCs/>
         </w:rPr>
-        <w:t>crease</w:t>
-      </w:r>
-      <w:proofErr w:type="spellEnd"/>
-      <w:r>
-        <w:rPr>
-          <w:b/>
-          <w:bCs/>
-        </w:rPr>
-        <w:t xml:space="preserve"> &lt; 0</w:t>
+        <w:t>crease &lt; 0</w:t>
       </w:r>
       <w:r>
         <w:rPr>
@@ -7108,7 +7436,6 @@
         </w:rPr>
         <w:t xml:space="preserve"> </w:t>
       </w:r>
-      <w:proofErr w:type="spellStart"/>
       <w:r>
         <w:rPr>
           <w:b/>
@@ -7121,15 +7448,7 @@
           <w:b/>
           <w:bCs/>
         </w:rPr>
-        <w:t>crease</w:t>
-      </w:r>
-      <w:proofErr w:type="spellEnd"/>
-      <w:r>
-        <w:rPr>
-          <w:b/>
-          <w:bCs/>
-        </w:rPr>
-        <w:t xml:space="preserve">) </w:t>
+        <w:t xml:space="preserve">crease) </w:t>
       </w:r>
       <w:r>
         <w:rPr>
@@ -7154,61 +7473,22 @@
         <w:t>→</w:t>
       </w:r>
       <w:r>
-        <w:t xml:space="preserve"> durch diese Abfrage kann verhindert werden, dass ein Methodenaufruf mit einem fälschlicherweise </w:t>
-      </w:r>
-      <w:proofErr w:type="spellStart"/>
-      <w:r>
-        <w:t>negativenWert</w:t>
-      </w:r>
-      <w:proofErr w:type="spellEnd"/>
-      <w:r>
-        <w:t xml:space="preserve"> für </w:t>
-      </w:r>
-      <w:proofErr w:type="spellStart"/>
+        <w:t xml:space="preserve"> durch diese Abfrage kann verhindert werden, dass ein Methodenaufruf mit einem fälschlicherweise negativenWert für </w:t>
+      </w:r>
       <w:r>
         <w:t>de</w:t>
       </w:r>
       <w:r>
-        <w:t>crease</w:t>
-      </w:r>
-      <w:proofErr w:type="spellEnd"/>
-      <w:r>
-        <w:t xml:space="preserve"> Daten im Model verändert. Stattdessen wird der Fehler </w:t>
-      </w:r>
-      <w:proofErr w:type="spellStart"/>
-      <w:r>
-        <w:t>IllegalArgumentException</w:t>
-      </w:r>
-      <w:proofErr w:type="spellEnd"/>
-      <w:r>
-        <w:t>("</w:t>
-      </w:r>
-      <w:proofErr w:type="spellStart"/>
+        <w:t xml:space="preserve">crease Daten im Model verändert. Stattdessen wird der Fehler </w:t>
+      </w:r>
+      <w:r>
+        <w:t>IllegalArgumentException("</w:t>
+      </w:r>
       <w:r>
         <w:t>de</w:t>
       </w:r>
       <w:r>
-        <w:t>crease</w:t>
-      </w:r>
-      <w:proofErr w:type="spellEnd"/>
-      <w:r>
-        <w:t xml:space="preserve"> out </w:t>
-      </w:r>
-      <w:proofErr w:type="spellStart"/>
-      <w:r>
-        <w:t>of</w:t>
-      </w:r>
-      <w:proofErr w:type="spellEnd"/>
-      <w:r>
-        <w:t xml:space="preserve"> </w:t>
-      </w:r>
-      <w:proofErr w:type="spellStart"/>
-      <w:r>
-        <w:t>bounds</w:t>
-      </w:r>
-      <w:proofErr w:type="spellEnd"/>
-      <w:r>
-        <w:t>")</w:t>
+        <w:t>crease out of bounds")</w:t>
       </w:r>
       <w:r>
         <w:t xml:space="preserve"> erzeugt.</w:t>
@@ -7247,26 +7527,13 @@
         <w:t xml:space="preserve"> Wert im Model</w:t>
       </w:r>
       <w:r>
-        <w:t xml:space="preserve">: </w:t>
-      </w:r>
-      <w:proofErr w:type="spellStart"/>
-      <w:r>
-        <w:t>int</w:t>
-      </w:r>
-      <w:proofErr w:type="spellEnd"/>
-      <w:r>
-        <w:t xml:space="preserve"> </w:t>
-      </w:r>
-      <w:proofErr w:type="spellStart"/>
+        <w:t xml:space="preserve">: int </w:t>
+      </w:r>
       <w:r>
         <w:t>de</w:t>
       </w:r>
       <w:r>
-        <w:t>crease</w:t>
-      </w:r>
-      <w:proofErr w:type="spellEnd"/>
-      <w:r>
-        <w:t xml:space="preserve"> = -1</w:t>
+        <w:t>crease = -1</w:t>
       </w:r>
     </w:p>
     <w:p>
@@ -7281,7 +7548,6 @@
           <w:bCs/>
         </w:rPr>
       </w:pPr>
-      <w:proofErr w:type="spellStart"/>
       <w:r>
         <w:rPr>
           <w:b/>
@@ -7294,15 +7560,7 @@
           <w:b/>
           <w:bCs/>
         </w:rPr>
-        <w:t>crease</w:t>
-      </w:r>
-      <w:proofErr w:type="spellEnd"/>
-      <w:r>
-        <w:rPr>
-          <w:b/>
-          <w:bCs/>
-        </w:rPr>
-        <w:t xml:space="preserve"> &gt;= 0</w:t>
+        <w:t>crease &gt;= 0</w:t>
       </w:r>
     </w:p>
     <w:p>
@@ -7317,7 +7575,6 @@
           <w:bCs/>
         </w:rPr>
       </w:pPr>
-      <w:proofErr w:type="spellStart"/>
       <w:r>
         <w:rPr>
           <w:b/>
@@ -7330,15 +7587,7 @@
           <w:b/>
           <w:bCs/>
         </w:rPr>
-        <w:t>crease</w:t>
-      </w:r>
-      <w:proofErr w:type="spellEnd"/>
-      <w:r>
-        <w:rPr>
-          <w:b/>
-          <w:bCs/>
-        </w:rPr>
-        <w:t xml:space="preserve"> = 0</w:t>
+        <w:t>crease = 0</w:t>
       </w:r>
     </w:p>
     <w:p>
@@ -7353,26 +7602,13 @@
         <w:t>→ gewählter Wert im Model</w:t>
       </w:r>
       <w:r>
-        <w:t xml:space="preserve">: </w:t>
-      </w:r>
-      <w:proofErr w:type="spellStart"/>
-      <w:r>
-        <w:t>int</w:t>
-      </w:r>
-      <w:proofErr w:type="spellEnd"/>
-      <w:r>
-        <w:t xml:space="preserve"> </w:t>
-      </w:r>
-      <w:proofErr w:type="spellStart"/>
+        <w:t xml:space="preserve">: int </w:t>
+      </w:r>
       <w:r>
         <w:t>de</w:t>
       </w:r>
       <w:r>
-        <w:t>crease</w:t>
-      </w:r>
-      <w:proofErr w:type="spellEnd"/>
-      <w:r>
-        <w:t xml:space="preserve"> = 0</w:t>
+        <w:t>crease = 0</w:t>
       </w:r>
     </w:p>
     <w:p>
@@ -7387,7 +7623,6 @@
           <w:bCs/>
         </w:rPr>
       </w:pPr>
-      <w:proofErr w:type="spellStart"/>
       <w:r>
         <w:rPr>
           <w:b/>
@@ -7400,15 +7635,7 @@
           <w:b/>
           <w:bCs/>
         </w:rPr>
-        <w:t>crease</w:t>
-      </w:r>
-      <w:proofErr w:type="spellEnd"/>
-      <w:r>
-        <w:rPr>
-          <w:b/>
-          <w:bCs/>
-        </w:rPr>
-        <w:t xml:space="preserve"> &gt;= 0</w:t>
+        <w:t>crease &gt;= 0</w:t>
       </w:r>
     </w:p>
     <w:p>
@@ -7423,21 +7650,12 @@
           <w:bCs/>
         </w:rPr>
       </w:pPr>
-      <w:proofErr w:type="spellStart"/>
-      <w:r>
-        <w:rPr>
-          <w:b/>
-          <w:bCs/>
-        </w:rPr>
-        <w:t>factorIterator</w:t>
-      </w:r>
-      <w:proofErr w:type="spellEnd"/>
-      <w:r>
-        <w:rPr>
-          <w:b/>
-          <w:bCs/>
-        </w:rPr>
-        <w:t xml:space="preserve"> == 0 | 1 | 2 | 3 | 4 | 5 | 6 | 7 | 8 | 9</w:t>
+      <w:r>
+        <w:rPr>
+          <w:b/>
+          <w:bCs/>
+        </w:rPr>
+        <w:t>factorIterator == 0 | 1 | 2 | 3 | 4 | 5 | 6 | 7 | 8 | 9</w:t>
       </w:r>
     </w:p>
     <w:p>
@@ -7471,27 +7689,17 @@
       <w:r>
         <w:t xml:space="preserve">→ nach jedem erfolgreichen Schleifendurchgang wird </w:t>
       </w:r>
-      <w:proofErr w:type="spellStart"/>
       <w:r>
         <w:t>de</w:t>
       </w:r>
       <w:r>
-        <w:t>crease</w:t>
-      </w:r>
-      <w:proofErr w:type="spellEnd"/>
-      <w:r>
-        <w:t xml:space="preserve"> um 1 verringert, sodass sobald </w:t>
-      </w:r>
-      <w:proofErr w:type="spellStart"/>
+        <w:t xml:space="preserve">crease um 1 verringert, sodass sobald </w:t>
+      </w:r>
       <w:r>
         <w:t>de</w:t>
       </w:r>
       <w:r>
-        <w:t>crease</w:t>
-      </w:r>
-      <w:proofErr w:type="spellEnd"/>
-      <w:r>
-        <w:t xml:space="preserve"> nichtmehr &gt; 0 ist die Methode erfolgreich abgeschlossen wurde</w:t>
+        <w:t>crease nichtmehr &gt; 0 ist die Methode erfolgreich abgeschlossen wurde</w:t>
       </w:r>
     </w:p>
     <w:p>
@@ -7527,26 +7735,13 @@
         <w:t xml:space="preserve"> Wert im Model</w:t>
       </w:r>
       <w:r>
-        <w:t xml:space="preserve">: </w:t>
-      </w:r>
-      <w:proofErr w:type="spellStart"/>
-      <w:r>
-        <w:t>int</w:t>
-      </w:r>
-      <w:proofErr w:type="spellEnd"/>
-      <w:r>
-        <w:t xml:space="preserve"> </w:t>
-      </w:r>
-      <w:proofErr w:type="spellStart"/>
+        <w:t xml:space="preserve">: int </w:t>
+      </w:r>
       <w:r>
         <w:t>de</w:t>
       </w:r>
       <w:r>
-        <w:t>crease</w:t>
-      </w:r>
-      <w:proofErr w:type="spellEnd"/>
-      <w:r>
-        <w:t xml:space="preserve"> = 60 </w:t>
+        <w:t xml:space="preserve">crease = 60 </w:t>
       </w:r>
     </w:p>
     <w:p>
@@ -7569,21 +7764,12 @@
           <w:bCs/>
         </w:rPr>
       </w:pPr>
-      <w:proofErr w:type="spellStart"/>
-      <w:r>
-        <w:rPr>
-          <w:b/>
-          <w:bCs/>
-        </w:rPr>
-        <w:t>factorIterator</w:t>
-      </w:r>
-      <w:proofErr w:type="spellEnd"/>
-      <w:r>
-        <w:rPr>
-          <w:b/>
-          <w:bCs/>
-        </w:rPr>
-        <w:t xml:space="preserve"> != </w:t>
+      <w:r>
+        <w:rPr>
+          <w:b/>
+          <w:bCs/>
+        </w:rPr>
+        <w:t xml:space="preserve">factorIterator != </w:t>
       </w:r>
       <w:r>
         <w:rPr>
@@ -7615,26 +7801,13 @@
         <w:t>→</w:t>
       </w:r>
       <w:r>
-        <w:t xml:space="preserve"> Dieser Zweig wird nur aufgerufen, falls der zu Anfang mit 0 initialisierte </w:t>
-      </w:r>
-      <w:proofErr w:type="spellStart"/>
-      <w:r>
-        <w:t>factorIterator</w:t>
-      </w:r>
-      <w:proofErr w:type="spellEnd"/>
-      <w:r>
-        <w:t xml:space="preserve"> außerhalb der Faktoren (0-9) liegt. Dies könnte zum Beispiel auftreten, wenn </w:t>
-      </w:r>
-      <w:proofErr w:type="spellStart"/>
+        <w:t xml:space="preserve"> Dieser Zweig wird nur aufgerufen, falls der zu Anfang mit 0 initialisierte factorIterator außerhalb der Faktoren (0-9) liegt. Dies könnte zum Beispiel auftreten, wenn </w:t>
+      </w:r>
       <w:r>
         <w:t>de</w:t>
       </w:r>
       <w:r>
-        <w:t>crease</w:t>
-      </w:r>
-      <w:proofErr w:type="spellEnd"/>
-      <w:r>
-        <w:t xml:space="preserve"> noch nicht Null erreicht hat, alle Faktoren jedoch bereits </w:t>
+        <w:t xml:space="preserve">crease noch nicht Null erreicht hat, alle Faktoren jedoch bereits </w:t>
       </w:r>
       <w:r>
         <w:t>auf ihr Minimum verringert</w:t>
@@ -7642,37 +7815,8 @@
       <w:r>
         <w:t xml:space="preserve"> wurden. Im normalen Programmverlauf sollte dies nicht auftreten, da der Wert von e2Sum auf diesen Fall überprüft wird, um jedoch eine Endlosschleife zu vermeiden, sollte der Wert von e2Sum nicht korrekt berechnet worden sein, würde in diesem Fall der Fehler </w:t>
       </w:r>
-      <w:proofErr w:type="spellStart"/>
-      <w:r>
-        <w:t>RuntimeException</w:t>
-      </w:r>
-      <w:proofErr w:type="spellEnd"/>
-      <w:r>
-        <w:t>("</w:t>
-      </w:r>
-      <w:proofErr w:type="spellStart"/>
-      <w:r>
-        <w:t>factorIterator</w:t>
-      </w:r>
-      <w:proofErr w:type="spellEnd"/>
-      <w:r>
-        <w:t xml:space="preserve"> out </w:t>
-      </w:r>
-      <w:proofErr w:type="spellStart"/>
-      <w:r>
-        <w:t>of</w:t>
-      </w:r>
-      <w:proofErr w:type="spellEnd"/>
-      <w:r>
-        <w:t xml:space="preserve"> </w:t>
-      </w:r>
-      <w:proofErr w:type="spellStart"/>
-      <w:r>
-        <w:t>bounds</w:t>
-      </w:r>
-      <w:proofErr w:type="spellEnd"/>
-      <w:r>
-        <w:t>")</w:t>
+      <w:r>
+        <w:t>RuntimeException("factorIterator out of bounds")</w:t>
       </w:r>
       <w:r>
         <w:t xml:space="preserve"> auftreten und die Endlosschleife verhindert</w:t>
@@ -7713,21 +7857,8 @@
       <w:r>
         <w:t xml:space="preserve">: </w:t>
       </w:r>
-      <w:proofErr w:type="spellStart"/>
-      <w:r>
-        <w:t>int</w:t>
-      </w:r>
-      <w:proofErr w:type="spellEnd"/>
-      <w:r>
-        <w:t xml:space="preserve"> e2Sum = 10, </w:t>
-      </w:r>
-      <w:proofErr w:type="spellStart"/>
-      <w:r>
-        <w:t>int</w:t>
-      </w:r>
-      <w:proofErr w:type="spellEnd"/>
-      <w:r>
-        <w:t xml:space="preserve"> e2Correction = </w:t>
+      <w:r>
+        <w:t xml:space="preserve">int e2Sum = 10, int e2Correction = </w:t>
       </w:r>
       <w:r>
         <w:t>5</w:t>
@@ -7738,26 +7869,13 @@
         <w:ind w:left="3540" w:firstLine="708"/>
       </w:pPr>
       <w:r>
-        <w:t xml:space="preserve">→ </w:t>
-      </w:r>
-      <w:proofErr w:type="spellStart"/>
-      <w:r>
-        <w:t>int</w:t>
-      </w:r>
-      <w:proofErr w:type="spellEnd"/>
-      <w:r>
-        <w:t xml:space="preserve"> </w:t>
-      </w:r>
-      <w:proofErr w:type="spellStart"/>
+        <w:t xml:space="preserve">→ int </w:t>
+      </w:r>
       <w:r>
         <w:t>de</w:t>
       </w:r>
       <w:r>
-        <w:t>crease</w:t>
-      </w:r>
-      <w:proofErr w:type="spellEnd"/>
-      <w:r>
-        <w:t xml:space="preserve"> = 5, alle Faktoren bereits </w:t>
+        <w:t xml:space="preserve">crease = 5, alle Faktoren bereits </w:t>
       </w:r>
       <w:r>
         <w:t>minimal</w:t>
@@ -7785,7 +7903,7 @@
                     <pic:cNvPicPr/>
                   </pic:nvPicPr>
                   <pic:blipFill>
-                    <a:blip r:embed="rId11">
+                    <a:blip r:embed="rId15">
                       <a:extLst>
                         <a:ext uri="{28A0092B-C50C-407E-A947-70E740481C1C}">
                           <a14:useLocalDpi xmlns:a14="http://schemas.microsoft.com/office/drawing/2010/main" val="0"/>
@@ -7863,8 +7981,8 @@
       </w:r>
     </w:p>
     <w:sectPr>
-      <w:headerReference w:type="default" r:id="rId12"/>
-      <w:footerReference w:type="default" r:id="rId13"/>
+      <w:headerReference w:type="default" r:id="rId16"/>
+      <w:footerReference w:type="default" r:id="rId17"/>
       <w:pgSz w:w="11906" w:h="16838"/>
       <w:pgMar w:top="1417" w:right="1417" w:bottom="1134" w:left="1417" w:header="708" w:footer="708" w:gutter="0"/>
       <w:cols w:space="708"/>
@@ -8445,6 +8563,119 @@
     </w:lvl>
   </w:abstractNum>
   <w:abstractNum w:abstractNumId="4" w15:restartNumberingAfterBreak="0">
+    <w:nsid w:val="0BA6099D"/>
+    <w:multiLevelType w:val="hybridMultilevel"/>
+    <w:tmpl w:val="701E8C02"/>
+    <w:lvl w:ilvl="0" w:tplc="8ED61274">
+      <w:start w:val="5"/>
+      <w:numFmt w:val="bullet"/>
+      <w:lvlText w:val="-"/>
+      <w:lvlJc w:val="left"/>
+      <w:pPr>
+        <w:ind w:left="720" w:hanging="360"/>
+      </w:pPr>
+      <w:rPr>
+        <w:rFonts w:ascii="Calibri" w:eastAsiaTheme="minorHAnsi" w:hAnsi="Calibri" w:cs="Calibri" w:hint="default"/>
+      </w:rPr>
+    </w:lvl>
+    <w:lvl w:ilvl="1" w:tplc="04070003" w:tentative="1">
+      <w:start w:val="1"/>
+      <w:numFmt w:val="bullet"/>
+      <w:lvlText w:val="o"/>
+      <w:lvlJc w:val="left"/>
+      <w:pPr>
+        <w:ind w:left="1440" w:hanging="360"/>
+      </w:pPr>
+      <w:rPr>
+        <w:rFonts w:ascii="Courier New" w:hAnsi="Courier New" w:cs="Courier New" w:hint="default"/>
+      </w:rPr>
+    </w:lvl>
+    <w:lvl w:ilvl="2" w:tplc="04070005" w:tentative="1">
+      <w:start w:val="1"/>
+      <w:numFmt w:val="bullet"/>
+      <w:lvlText w:val=""/>
+      <w:lvlJc w:val="left"/>
+      <w:pPr>
+        <w:ind w:left="2160" w:hanging="360"/>
+      </w:pPr>
+      <w:rPr>
+        <w:rFonts w:ascii="Wingdings" w:hAnsi="Wingdings" w:hint="default"/>
+      </w:rPr>
+    </w:lvl>
+    <w:lvl w:ilvl="3" w:tplc="04070001" w:tentative="1">
+      <w:start w:val="1"/>
+      <w:numFmt w:val="bullet"/>
+      <w:lvlText w:val=""/>
+      <w:lvlJc w:val="left"/>
+      <w:pPr>
+        <w:ind w:left="2880" w:hanging="360"/>
+      </w:pPr>
+      <w:rPr>
+        <w:rFonts w:ascii="Symbol" w:hAnsi="Symbol" w:hint="default"/>
+      </w:rPr>
+    </w:lvl>
+    <w:lvl w:ilvl="4" w:tplc="04070003" w:tentative="1">
+      <w:start w:val="1"/>
+      <w:numFmt w:val="bullet"/>
+      <w:lvlText w:val="o"/>
+      <w:lvlJc w:val="left"/>
+      <w:pPr>
+        <w:ind w:left="3600" w:hanging="360"/>
+      </w:pPr>
+      <w:rPr>
+        <w:rFonts w:ascii="Courier New" w:hAnsi="Courier New" w:cs="Courier New" w:hint="default"/>
+      </w:rPr>
+    </w:lvl>
+    <w:lvl w:ilvl="5" w:tplc="04070005" w:tentative="1">
+      <w:start w:val="1"/>
+      <w:numFmt w:val="bullet"/>
+      <w:lvlText w:val=""/>
+      <w:lvlJc w:val="left"/>
+      <w:pPr>
+        <w:ind w:left="4320" w:hanging="360"/>
+      </w:pPr>
+      <w:rPr>
+        <w:rFonts w:ascii="Wingdings" w:hAnsi="Wingdings" w:hint="default"/>
+      </w:rPr>
+    </w:lvl>
+    <w:lvl w:ilvl="6" w:tplc="04070001" w:tentative="1">
+      <w:start w:val="1"/>
+      <w:numFmt w:val="bullet"/>
+      <w:lvlText w:val=""/>
+      <w:lvlJc w:val="left"/>
+      <w:pPr>
+        <w:ind w:left="5040" w:hanging="360"/>
+      </w:pPr>
+      <w:rPr>
+        <w:rFonts w:ascii="Symbol" w:hAnsi="Symbol" w:hint="default"/>
+      </w:rPr>
+    </w:lvl>
+    <w:lvl w:ilvl="7" w:tplc="04070003" w:tentative="1">
+      <w:start w:val="1"/>
+      <w:numFmt w:val="bullet"/>
+      <w:lvlText w:val="o"/>
+      <w:lvlJc w:val="left"/>
+      <w:pPr>
+        <w:ind w:left="5760" w:hanging="360"/>
+      </w:pPr>
+      <w:rPr>
+        <w:rFonts w:ascii="Courier New" w:hAnsi="Courier New" w:cs="Courier New" w:hint="default"/>
+      </w:rPr>
+    </w:lvl>
+    <w:lvl w:ilvl="8" w:tplc="04070005" w:tentative="1">
+      <w:start w:val="1"/>
+      <w:numFmt w:val="bullet"/>
+      <w:lvlText w:val=""/>
+      <w:lvlJc w:val="left"/>
+      <w:pPr>
+        <w:ind w:left="6480" w:hanging="360"/>
+      </w:pPr>
+      <w:rPr>
+        <w:rFonts w:ascii="Wingdings" w:hAnsi="Wingdings" w:hint="default"/>
+      </w:rPr>
+    </w:lvl>
+  </w:abstractNum>
+  <w:abstractNum w:abstractNumId="5" w15:restartNumberingAfterBreak="0">
     <w:nsid w:val="0C8035B4"/>
     <w:multiLevelType w:val="multilevel"/>
     <w:tmpl w:val="E098C9C8"/>
@@ -8561,7 +8792,7 @@
       </w:rPr>
     </w:lvl>
   </w:abstractNum>
-  <w:abstractNum w:abstractNumId="5" w15:restartNumberingAfterBreak="0">
+  <w:abstractNum w:abstractNumId="6" w15:restartNumberingAfterBreak="0">
     <w:nsid w:val="0CDB5998"/>
     <w:multiLevelType w:val="hybridMultilevel"/>
     <w:tmpl w:val="B0B6AAEC"/>
@@ -8651,7 +8882,7 @@
       </w:pPr>
     </w:lvl>
   </w:abstractNum>
-  <w:abstractNum w:abstractNumId="6" w15:restartNumberingAfterBreak="0">
+  <w:abstractNum w:abstractNumId="7" w15:restartNumberingAfterBreak="0">
     <w:nsid w:val="0E9175D9"/>
     <w:multiLevelType w:val="hybridMultilevel"/>
     <w:tmpl w:val="8EFE1B6A"/>
@@ -8737,7 +8968,7 @@
       </w:pPr>
     </w:lvl>
   </w:abstractNum>
-  <w:abstractNum w:abstractNumId="7" w15:restartNumberingAfterBreak="0">
+  <w:abstractNum w:abstractNumId="8" w15:restartNumberingAfterBreak="0">
     <w:nsid w:val="3B2F3156"/>
     <w:multiLevelType w:val="hybridMultilevel"/>
     <w:tmpl w:val="E9E463F4"/>
@@ -8823,7 +9054,7 @@
       </w:pPr>
     </w:lvl>
   </w:abstractNum>
-  <w:abstractNum w:abstractNumId="8" w15:restartNumberingAfterBreak="0">
+  <w:abstractNum w:abstractNumId="9" w15:restartNumberingAfterBreak="0">
     <w:nsid w:val="3CAE157E"/>
     <w:multiLevelType w:val="hybridMultilevel"/>
     <w:tmpl w:val="089A413A"/>
@@ -8936,7 +9167,7 @@
       </w:rPr>
     </w:lvl>
   </w:abstractNum>
-  <w:abstractNum w:abstractNumId="9" w15:restartNumberingAfterBreak="0">
+  <w:abstractNum w:abstractNumId="10" w15:restartNumberingAfterBreak="0">
     <w:nsid w:val="3E49349D"/>
     <w:multiLevelType w:val="hybridMultilevel"/>
     <w:tmpl w:val="BFE89FC8"/>
@@ -9049,7 +9280,7 @@
       </w:rPr>
     </w:lvl>
   </w:abstractNum>
-  <w:abstractNum w:abstractNumId="10" w15:restartNumberingAfterBreak="0">
+  <w:abstractNum w:abstractNumId="11" w15:restartNumberingAfterBreak="0">
     <w:nsid w:val="4F1E01E0"/>
     <w:multiLevelType w:val="multilevel"/>
     <w:tmpl w:val="62166A88"/>
@@ -9162,7 +9393,7 @@
       </w:rPr>
     </w:lvl>
   </w:abstractNum>
-  <w:abstractNum w:abstractNumId="11" w15:restartNumberingAfterBreak="0">
+  <w:abstractNum w:abstractNumId="12" w15:restartNumberingAfterBreak="0">
     <w:nsid w:val="53FE6BEE"/>
     <w:multiLevelType w:val="multilevel"/>
     <w:tmpl w:val="0407001F"/>
@@ -9248,7 +9479,7 @@
       </w:pPr>
     </w:lvl>
   </w:abstractNum>
-  <w:abstractNum w:abstractNumId="12" w15:restartNumberingAfterBreak="0">
+  <w:abstractNum w:abstractNumId="13" w15:restartNumberingAfterBreak="0">
     <w:nsid w:val="5B56436E"/>
     <w:multiLevelType w:val="multilevel"/>
     <w:tmpl w:val="0407001F"/>
@@ -9334,7 +9565,7 @@
       </w:pPr>
     </w:lvl>
   </w:abstractNum>
-  <w:abstractNum w:abstractNumId="13" w15:restartNumberingAfterBreak="0">
+  <w:abstractNum w:abstractNumId="14" w15:restartNumberingAfterBreak="0">
     <w:nsid w:val="5DC51CD0"/>
     <w:multiLevelType w:val="multilevel"/>
     <w:tmpl w:val="7DF470A6"/>
@@ -9452,7 +9683,7 @@
       </w:rPr>
     </w:lvl>
   </w:abstractNum>
-  <w:abstractNum w:abstractNumId="14" w15:restartNumberingAfterBreak="0">
+  <w:abstractNum w:abstractNumId="15" w15:restartNumberingAfterBreak="0">
     <w:nsid w:val="63E06534"/>
     <w:multiLevelType w:val="multilevel"/>
     <w:tmpl w:val="0407001F"/>
@@ -9538,7 +9769,7 @@
       </w:pPr>
     </w:lvl>
   </w:abstractNum>
-  <w:abstractNum w:abstractNumId="15" w15:restartNumberingAfterBreak="0">
+  <w:abstractNum w:abstractNumId="16" w15:restartNumberingAfterBreak="0">
     <w:nsid w:val="6B8E06F6"/>
     <w:multiLevelType w:val="multilevel"/>
     <w:tmpl w:val="66C88DD0"/>
@@ -9655,7 +9886,7 @@
       </w:rPr>
     </w:lvl>
   </w:abstractNum>
-  <w:abstractNum w:abstractNumId="16" w15:restartNumberingAfterBreak="0">
+  <w:abstractNum w:abstractNumId="17" w15:restartNumberingAfterBreak="0">
     <w:nsid w:val="6D495633"/>
     <w:multiLevelType w:val="hybridMultilevel"/>
     <w:tmpl w:val="B7304364"/>
@@ -9768,7 +9999,7 @@
       </w:rPr>
     </w:lvl>
   </w:abstractNum>
-  <w:abstractNum w:abstractNumId="17" w15:restartNumberingAfterBreak="0">
+  <w:abstractNum w:abstractNumId="18" w15:restartNumberingAfterBreak="0">
     <w:nsid w:val="6FE0229F"/>
     <w:multiLevelType w:val="hybridMultilevel"/>
     <w:tmpl w:val="1D72EA8A"/>
@@ -9882,37 +10113,37 @@
     </w:lvl>
   </w:abstractNum>
   <w:num w:numId="1">
+    <w:abstractNumId w:val="14"/>
+  </w:num>
+  <w:num w:numId="2">
+    <w:abstractNumId w:val="15"/>
+  </w:num>
+  <w:num w:numId="3">
     <w:abstractNumId w:val="13"/>
   </w:num>
-  <w:num w:numId="2">
-    <w:abstractNumId w:val="14"/>
+  <w:num w:numId="4">
+    <w:abstractNumId w:val="8"/>
   </w:num>
-  <w:num w:numId="3">
+  <w:num w:numId="5">
+    <w:abstractNumId w:val="11"/>
+  </w:num>
+  <w:num w:numId="6">
     <w:abstractNumId w:val="12"/>
   </w:num>
-  <w:num w:numId="4">
-    <w:abstractNumId w:val="7"/>
-  </w:num>
-  <w:num w:numId="5">
-    <w:abstractNumId w:val="10"/>
-  </w:num>
-  <w:num w:numId="6">
-    <w:abstractNumId w:val="11"/>
-  </w:num>
   <w:num w:numId="7">
-    <w:abstractNumId w:val="15"/>
+    <w:abstractNumId w:val="16"/>
   </w:num>
   <w:num w:numId="8">
-    <w:abstractNumId w:val="4"/>
+    <w:abstractNumId w:val="5"/>
   </w:num>
   <w:num w:numId="9">
     <w:abstractNumId w:val="1"/>
   </w:num>
   <w:num w:numId="10">
-    <w:abstractNumId w:val="5"/>
+    <w:abstractNumId w:val="6"/>
   </w:num>
   <w:num w:numId="11">
-    <w:abstractNumId w:val="6"/>
+    <w:abstractNumId w:val="7"/>
   </w:num>
   <w:num w:numId="12">
     <w:abstractNumId w:val="3"/>
@@ -9924,16 +10155,19 @@
     <w:abstractNumId w:val="0"/>
   </w:num>
   <w:num w:numId="15">
-    <w:abstractNumId w:val="8"/>
+    <w:abstractNumId w:val="9"/>
   </w:num>
   <w:num w:numId="16">
+    <w:abstractNumId w:val="18"/>
+  </w:num>
+  <w:num w:numId="17">
+    <w:abstractNumId w:val="10"/>
+  </w:num>
+  <w:num w:numId="18">
     <w:abstractNumId w:val="17"/>
   </w:num>
-  <w:num w:numId="17">
-    <w:abstractNumId w:val="9"/>
-  </w:num>
-  <w:num w:numId="18">
-    <w:abstractNumId w:val="16"/>
+  <w:num w:numId="19">
+    <w:abstractNumId w:val="4"/>
   </w:num>
 </w:numbering>
 </file>

</xml_diff>

<commit_message>
added documentation for Modell
added Section Modell in Documentation
</commit_message>
<xml_diff>
--- a/Dokumentation/Dokumente/Dokumentation-CASE-TOOL.docx
+++ b/Dokumentation/Dokumente/Dokumentation-CASE-TOOL.docx
@@ -1,6 +1,6 @@
 
 <file path=word/document.xml><?xml version="1.0" encoding="utf-8"?>
-<w:document xmlns:wpc="http://schemas.microsoft.com/office/word/2010/wordprocessingCanvas" xmlns:cx="http://schemas.microsoft.com/office/drawing/2014/chartex" xmlns:cx1="http://schemas.microsoft.com/office/drawing/2015/9/8/chartex" xmlns:cx2="http://schemas.microsoft.com/office/drawing/2015/10/21/chartex" xmlns:cx3="http://schemas.microsoft.com/office/drawing/2016/5/9/chartex" xmlns:cx4="http://schemas.microsoft.com/office/drawing/2016/5/10/chartex" xmlns:cx5="http://schemas.microsoft.com/office/drawing/2016/5/11/chartex" xmlns:cx6="http://schemas.microsoft.com/office/drawing/2016/5/12/chartex" xmlns:cx7="http://schemas.microsoft.com/office/drawing/2016/5/13/chartex" xmlns:cx8="http://schemas.microsoft.com/office/drawing/2016/5/14/chartex" xmlns:mc="http://schemas.openxmlformats.org/markup-compatibility/2006" xmlns:aink="http://schemas.microsoft.com/office/drawing/2016/ink" xmlns:am3d="http://schemas.microsoft.com/office/drawing/2017/model3d" xmlns:o="urn:schemas-microsoft-com:office:office" xmlns:r="http://schemas.openxmlformats.org/officeDocument/2006/relationships" xmlns:m="http://schemas.openxmlformats.org/officeDocument/2006/math" xmlns:v="urn:schemas-microsoft-com:vml" xmlns:wp14="http://schemas.microsoft.com/office/word/2010/wordprocessingDrawing" xmlns:wp="http://schemas.openxmlformats.org/drawingml/2006/wordprocessingDrawing" xmlns:w10="urn:schemas-microsoft-com:office:word" xmlns:w="http://schemas.openxmlformats.org/wordprocessingml/2006/main" xmlns:w14="http://schemas.microsoft.com/office/word/2010/wordml" xmlns:w15="http://schemas.microsoft.com/office/word/2012/wordml" xmlns:w16cex="http://schemas.microsoft.com/office/word/2018/wordml/cex" xmlns:w16cid="http://schemas.microsoft.com/office/word/2016/wordml/cid" xmlns:w16="http://schemas.microsoft.com/office/word/2018/wordml" xmlns:w16se="http://schemas.microsoft.com/office/word/2015/wordml/symex" xmlns:wpg="http://schemas.microsoft.com/office/word/2010/wordprocessingGroup" xmlns:wpi="http://schemas.microsoft.com/office/word/2010/wordprocessingInk" xmlns:wne="http://schemas.microsoft.com/office/word/2006/wordml" xmlns:wps="http://schemas.microsoft.com/office/word/2010/wordprocessingShape" mc:Ignorable="w14 w15 w16se w16cid w16 w16cex wp14">
+<w:document xmlns:wpc="http://schemas.microsoft.com/office/word/2010/wordprocessingCanvas" xmlns:cx="http://schemas.microsoft.com/office/drawing/2014/chartex" xmlns:cx1="http://schemas.microsoft.com/office/drawing/2015/9/8/chartex" xmlns:cx2="http://schemas.microsoft.com/office/drawing/2015/10/21/chartex" xmlns:cx3="http://schemas.microsoft.com/office/drawing/2016/5/9/chartex" xmlns:cx4="http://schemas.microsoft.com/office/drawing/2016/5/10/chartex" xmlns:cx5="http://schemas.microsoft.com/office/drawing/2016/5/11/chartex" xmlns:cx6="http://schemas.microsoft.com/office/drawing/2016/5/12/chartex" xmlns:cx7="http://schemas.microsoft.com/office/drawing/2016/5/13/chartex" xmlns:cx8="http://schemas.microsoft.com/office/drawing/2016/5/14/chartex" xmlns:mc="http://schemas.openxmlformats.org/markup-compatibility/2006" xmlns:aink="http://schemas.microsoft.com/office/drawing/2016/ink" xmlns:am3d="http://schemas.microsoft.com/office/drawing/2017/model3d" xmlns:o="urn:schemas-microsoft-com:office:office" xmlns:r="http://schemas.openxmlformats.org/officeDocument/2006/relationships" xmlns:m="http://schemas.openxmlformats.org/officeDocument/2006/math" xmlns:v="urn:schemas-microsoft-com:vml" xmlns:wp14="http://schemas.microsoft.com/office/word/2010/wordprocessingDrawing" xmlns:wp="http://schemas.openxmlformats.org/drawingml/2006/wordprocessingDrawing" xmlns:w10="urn:schemas-microsoft-com:office:word" xmlns:w="http://schemas.openxmlformats.org/wordprocessingml/2006/main" xmlns:w14="http://schemas.microsoft.com/office/word/2010/wordml" xmlns:w15="http://schemas.microsoft.com/office/word/2012/wordml" xmlns:w16cid="http://schemas.microsoft.com/office/word/2016/wordml/cid" xmlns:w16se="http://schemas.microsoft.com/office/word/2015/wordml/symex" xmlns:wpg="http://schemas.microsoft.com/office/word/2010/wordprocessingGroup" xmlns:wpi="http://schemas.microsoft.com/office/word/2010/wordprocessingInk" xmlns:wne="http://schemas.microsoft.com/office/word/2006/wordml" xmlns:wps="http://schemas.microsoft.com/office/word/2010/wordprocessingShape" mc:Ignorable="w14 w15 w16se w16cid wp14">
   <w:body>
     <w:p>
       <w:pPr>
@@ -3246,21 +3246,7 @@
         <w:rPr>
           <w:rFonts w:ascii="Arial" w:hAnsi="Arial" w:cs="Arial"/>
         </w:rPr>
-        <w:t xml:space="preserve">Um die leider nach wie vor oft zum Einsatz kommende, für die professionelle Durchführung eines Software-Projektes jedoch unzureichende Code </w:t>
-      </w:r>
-      <w:proofErr w:type="spellStart"/>
-      <w:r>
-        <w:rPr>
-          <w:rFonts w:ascii="Arial" w:hAnsi="Arial" w:cs="Arial"/>
-        </w:rPr>
-        <w:t>and</w:t>
-      </w:r>
-      <w:proofErr w:type="spellEnd"/>
-      <w:r>
-        <w:rPr>
-          <w:rFonts w:ascii="Arial" w:hAnsi="Arial" w:cs="Arial"/>
-        </w:rPr>
-        <w:t xml:space="preserve"> Fix Vorgehensweise direkt von Anfang an zu unterbinden, wurden bereits zu Beginn des Projekts die Anforderungen genauestens analysiert und die Planung im Team besprochen. </w:t>
+        <w:t xml:space="preserve">Um die leider nach wie vor oft zum Einsatz kommende, für die professionelle Durchführung eines Software-Projektes jedoch unzureichende Code and Fix Vorgehensweise direkt von Anfang an zu unterbinden, wurden bereits zu Beginn des Projekts die Anforderungen genauestens analysiert und die Planung im Team besprochen. </w:t>
       </w:r>
       <w:r>
         <w:rPr>
@@ -3385,6 +3371,461 @@
     </w:p>
     <w:p>
       <w:pPr>
+        <w:spacing w:line="360" w:lineRule="auto"/>
+        <w:rPr>
+          <w:rFonts w:ascii="Arial" w:hAnsi="Arial" w:cs="Arial"/>
+        </w:rPr>
+      </w:pPr>
+      <w:r>
+        <w:rPr>
+          <w:rFonts w:ascii="Arial" w:hAnsi="Arial" w:cs="Arial"/>
+        </w:rPr>
+        <w:t>Nach Anforderungen soll das System so strukturiert werden das jedem angelegtem Projekt Folgende daten zugrunde liegen:</w:t>
+      </w:r>
+    </w:p>
+    <w:p>
+      <w:pPr>
+        <w:pStyle w:val="Listenabsatz"/>
+        <w:numPr>
+          <w:ilvl w:val="0"/>
+          <w:numId w:val="20"/>
+        </w:numPr>
+        <w:spacing w:line="360" w:lineRule="auto"/>
+        <w:rPr>
+          <w:rFonts w:ascii="Arial" w:hAnsi="Arial" w:cs="Arial"/>
+        </w:rPr>
+      </w:pPr>
+      <w:r>
+        <w:rPr>
+          <w:rFonts w:ascii="Arial" w:hAnsi="Arial" w:cs="Arial"/>
+        </w:rPr>
+        <w:t>Zielbestimmung</w:t>
+      </w:r>
+    </w:p>
+    <w:p>
+      <w:pPr>
+        <w:pStyle w:val="Listenabsatz"/>
+        <w:numPr>
+          <w:ilvl w:val="0"/>
+          <w:numId w:val="20"/>
+        </w:numPr>
+        <w:spacing w:line="360" w:lineRule="auto"/>
+        <w:rPr>
+          <w:rFonts w:ascii="Arial" w:hAnsi="Arial" w:cs="Arial"/>
+        </w:rPr>
+      </w:pPr>
+      <w:r>
+        <w:rPr>
+          <w:rFonts w:ascii="Arial" w:hAnsi="Arial" w:cs="Arial"/>
+        </w:rPr>
+        <w:t>Produktnutzen</w:t>
+      </w:r>
+    </w:p>
+    <w:p>
+      <w:pPr>
+        <w:pStyle w:val="Listenabsatz"/>
+        <w:numPr>
+          <w:ilvl w:val="0"/>
+          <w:numId w:val="20"/>
+        </w:numPr>
+        <w:spacing w:line="360" w:lineRule="auto"/>
+        <w:rPr>
+          <w:rFonts w:ascii="Arial" w:hAnsi="Arial" w:cs="Arial"/>
+        </w:rPr>
+      </w:pPr>
+      <w:r>
+        <w:rPr>
+          <w:rFonts w:ascii="Arial" w:hAnsi="Arial" w:cs="Arial"/>
+        </w:rPr>
+        <w:t>Produktumgebung</w:t>
+      </w:r>
+    </w:p>
+    <w:p>
+      <w:pPr>
+        <w:pStyle w:val="Listenabsatz"/>
+        <w:numPr>
+          <w:ilvl w:val="0"/>
+          <w:numId w:val="20"/>
+        </w:numPr>
+        <w:spacing w:line="360" w:lineRule="auto"/>
+        <w:rPr>
+          <w:rFonts w:ascii="Arial" w:hAnsi="Arial" w:cs="Arial"/>
+        </w:rPr>
+      </w:pPr>
+      <w:r>
+        <w:rPr>
+          <w:rFonts w:ascii="Arial" w:hAnsi="Arial" w:cs="Arial"/>
+        </w:rPr>
+        <w:t>Produktfunktionen</w:t>
+      </w:r>
+    </w:p>
+    <w:p>
+      <w:pPr>
+        <w:pStyle w:val="Listenabsatz"/>
+        <w:numPr>
+          <w:ilvl w:val="0"/>
+          <w:numId w:val="20"/>
+        </w:numPr>
+        <w:spacing w:line="360" w:lineRule="auto"/>
+        <w:rPr>
+          <w:rFonts w:ascii="Arial" w:hAnsi="Arial" w:cs="Arial"/>
+        </w:rPr>
+      </w:pPr>
+      <w:r>
+        <w:rPr>
+          <w:rFonts w:ascii="Arial" w:hAnsi="Arial" w:cs="Arial"/>
+        </w:rPr>
+        <w:t>Produktdaten</w:t>
+      </w:r>
+    </w:p>
+    <w:p>
+      <w:pPr>
+        <w:pStyle w:val="Listenabsatz"/>
+        <w:numPr>
+          <w:ilvl w:val="0"/>
+          <w:numId w:val="20"/>
+        </w:numPr>
+        <w:spacing w:line="360" w:lineRule="auto"/>
+        <w:rPr>
+          <w:rFonts w:ascii="Arial" w:hAnsi="Arial" w:cs="Arial"/>
+        </w:rPr>
+      </w:pPr>
+      <w:r>
+        <w:rPr>
+          <w:rFonts w:ascii="Arial" w:hAnsi="Arial" w:cs="Arial"/>
+        </w:rPr>
+        <w:t>Aufwandschätzdaten</w:t>
+      </w:r>
+    </w:p>
+    <w:p>
+      <w:pPr>
+        <w:pStyle w:val="Listenabsatz"/>
+        <w:numPr>
+          <w:ilvl w:val="0"/>
+          <w:numId w:val="20"/>
+        </w:numPr>
+        <w:spacing w:line="360" w:lineRule="auto"/>
+        <w:rPr>
+          <w:rFonts w:ascii="Arial" w:hAnsi="Arial" w:cs="Arial"/>
+        </w:rPr>
+      </w:pPr>
+      <w:r>
+        <w:rPr>
+          <w:rFonts w:ascii="Arial" w:hAnsi="Arial" w:cs="Arial"/>
+        </w:rPr>
+        <w:t>Schätzkonfiguration</w:t>
+      </w:r>
+    </w:p>
+    <w:p>
+      <w:pPr>
+        <w:spacing w:line="360" w:lineRule="auto"/>
+        <w:rPr>
+          <w:rFonts w:ascii="Arial" w:hAnsi="Arial" w:cs="Arial"/>
+        </w:rPr>
+      </w:pPr>
+      <w:r>
+        <w:rPr>
+          <w:rFonts w:ascii="Arial" w:hAnsi="Arial" w:cs="Arial"/>
+        </w:rPr>
+        <w:t xml:space="preserve">Die Daten sind Projektbezogen und unabhängig von anderen Projekten, somit lassen sich die oben angeführten Informationen in einer Projektdaten Struktur kapseln. Es ist zudem zu erkennen, dass bestimmte Informationen ähnlich </w:t>
+      </w:r>
+      <w:r>
+        <w:rPr>
+          <w:rFonts w:ascii="Arial" w:hAnsi="Arial" w:cs="Arial"/>
+        </w:rPr>
+        <w:t>s</w:t>
+      </w:r>
+      <w:r>
+        <w:rPr>
+          <w:rFonts w:ascii="Arial" w:hAnsi="Arial" w:cs="Arial"/>
+        </w:rPr>
+        <w:t xml:space="preserve">trukturiert sind. Hierfür lässt sich auf einer höheren Abstraktionsebene </w:t>
+      </w:r>
+      <w:r>
+        <w:rPr>
+          <w:rFonts w:ascii="Arial" w:hAnsi="Arial" w:cs="Arial"/>
+        </w:rPr>
+        <w:t xml:space="preserve">durch abstrakte Klassendefinitionen eine allgemeine Beschreibung für Projektinformationen </w:t>
+      </w:r>
+      <w:r>
+        <w:rPr>
+          <w:rFonts w:ascii="Arial" w:hAnsi="Arial" w:cs="Arial"/>
+        </w:rPr>
+        <w:t xml:space="preserve">und Produktinhalte finden. Dabei besteht eine Projektinformation aus den Bestandteilen „Titel“ und „Inhalt“ über die den Titel und Inhalt lässt sich Zielbestimmung Produktnutzen und die Produktumgebung eindeutig Beschreibung und voneinander differenzieren. Gleiches gilt ebenso für die Produktinhalte. Diese lassen sich durch abstrahieren in dem sie alle eine ID besitzen eine DET Gewicht eine </w:t>
+      </w:r>
+      <w:proofErr w:type="spellStart"/>
+      <w:r>
+        <w:rPr>
+          <w:rFonts w:ascii="Arial" w:hAnsi="Arial" w:cs="Arial"/>
+        </w:rPr>
+        <w:t>Function</w:t>
+      </w:r>
+      <w:proofErr w:type="spellEnd"/>
+      <w:r>
+        <w:rPr>
+          <w:rFonts w:ascii="Arial" w:hAnsi="Arial" w:cs="Arial"/>
+        </w:rPr>
+        <w:t xml:space="preserve"> Point Gewicht sowie eine </w:t>
+      </w:r>
+      <w:proofErr w:type="spellStart"/>
+      <w:r>
+        <w:rPr>
+          <w:rFonts w:ascii="Arial" w:hAnsi="Arial" w:cs="Arial"/>
+        </w:rPr>
+        <w:t>Function</w:t>
+      </w:r>
+      <w:proofErr w:type="spellEnd"/>
+      <w:r>
+        <w:rPr>
+          <w:rFonts w:ascii="Arial" w:hAnsi="Arial" w:cs="Arial"/>
+        </w:rPr>
+        <w:t xml:space="preserve"> Point Kategorie. </w:t>
+      </w:r>
+      <w:r>
+        <w:rPr>
+          <w:rFonts w:ascii="Arial" w:hAnsi="Arial" w:cs="Arial"/>
+        </w:rPr>
+        <w:t>Detailinformationen,</w:t>
+      </w:r>
+      <w:r>
+        <w:rPr>
+          <w:rFonts w:ascii="Arial" w:hAnsi="Arial" w:cs="Arial"/>
+        </w:rPr>
+        <w:t xml:space="preserve"> in denen sich Produktdaten und Produktfunktionen unterscheiden werden in den separaten Klassen definiert. Jede der beiden Klassen erbt ebenso ein </w:t>
+      </w:r>
+      <w:proofErr w:type="spellStart"/>
+      <w:r>
+        <w:rPr>
+          <w:rFonts w:ascii="Arial" w:hAnsi="Arial" w:cs="Arial"/>
+          <w:i/>
+          <w:iCs/>
+        </w:rPr>
+        <w:t>calculateWeight</w:t>
+      </w:r>
+      <w:proofErr w:type="spellEnd"/>
+      <w:r>
+        <w:rPr>
+          <w:rFonts w:ascii="Arial" w:hAnsi="Arial" w:cs="Arial"/>
+        </w:rPr>
+        <w:t xml:space="preserve"> Methode</w:t>
+      </w:r>
+      <w:r>
+        <w:rPr>
+          <w:rFonts w:ascii="Arial" w:hAnsi="Arial" w:cs="Arial"/>
+        </w:rPr>
+        <w:t xml:space="preserve">, die die Berechnung des FP Gewichts anhand spezifizierter Tabelle durchführen soll. </w:t>
+      </w:r>
+      <w:r>
+        <w:rPr>
+          <w:rFonts w:ascii="Arial" w:hAnsi="Arial" w:cs="Arial"/>
+        </w:rPr>
+        <w:t>Die Aufwandschätzdaten beinhal</w:t>
+      </w:r>
+      <w:r>
+        <w:rPr>
+          <w:rFonts w:ascii="Arial" w:hAnsi="Arial" w:cs="Arial"/>
+        </w:rPr>
+        <w:t>t</w:t>
+      </w:r>
+      <w:r>
+        <w:rPr>
+          <w:rFonts w:ascii="Arial" w:hAnsi="Arial" w:cs="Arial"/>
+        </w:rPr>
+        <w:t xml:space="preserve">en alle Daten für die </w:t>
+      </w:r>
+      <w:proofErr w:type="spellStart"/>
+      <w:r>
+        <w:rPr>
+          <w:rFonts w:ascii="Arial" w:hAnsi="Arial" w:cs="Arial"/>
+        </w:rPr>
+        <w:t>Function</w:t>
+      </w:r>
+      <w:proofErr w:type="spellEnd"/>
+      <w:r>
+        <w:rPr>
+          <w:rFonts w:ascii="Arial" w:hAnsi="Arial" w:cs="Arial"/>
+        </w:rPr>
+        <w:t xml:space="preserve"> Point Methode, </w:t>
+      </w:r>
+      <w:r>
+        <w:rPr>
+          <w:rFonts w:ascii="Arial" w:hAnsi="Arial" w:cs="Arial"/>
+        </w:rPr>
+        <w:t>des Weiteren</w:t>
+      </w:r>
+      <w:r>
+        <w:rPr>
+          <w:rFonts w:ascii="Arial" w:hAnsi="Arial" w:cs="Arial"/>
+        </w:rPr>
+        <w:t xml:space="preserve"> beinhaltet die Schätzkonfiguration </w:t>
+      </w:r>
+      <w:r>
+        <w:rPr>
+          <w:rFonts w:ascii="Arial" w:hAnsi="Arial" w:cs="Arial"/>
+        </w:rPr>
+        <w:t>Informationen,</w:t>
+      </w:r>
+      <w:r>
+        <w:rPr>
+          <w:rFonts w:ascii="Arial" w:hAnsi="Arial" w:cs="Arial"/>
+        </w:rPr>
+        <w:t xml:space="preserve"> die die Aufwandschätzdaten beeinflussen. Aus der Anforderung geht hervor, dass </w:t>
+      </w:r>
+      <w:r>
+        <w:rPr>
+          <w:rFonts w:ascii="Arial" w:hAnsi="Arial" w:cs="Arial"/>
+        </w:rPr>
+        <w:lastRenderedPageBreak/>
+        <w:t>Schätzkonfigurationen exportiert und importiert werden sollen, daher wird die Schätzkonfiguration in eine sep</w:t>
+      </w:r>
+      <w:r>
+        <w:rPr>
+          <w:rFonts w:ascii="Arial" w:hAnsi="Arial" w:cs="Arial"/>
+        </w:rPr>
+        <w:t>a</w:t>
+      </w:r>
+      <w:r>
+        <w:rPr>
+          <w:rFonts w:ascii="Arial" w:hAnsi="Arial" w:cs="Arial"/>
+        </w:rPr>
+        <w:t>rate Klasse ausgelagert (s. 3.1.2).</w:t>
+      </w:r>
+    </w:p>
+    <w:p>
+      <w:pPr>
+        <w:spacing w:line="360" w:lineRule="auto"/>
+        <w:rPr>
+          <w:rFonts w:ascii="Arial" w:hAnsi="Arial" w:cs="Arial"/>
+        </w:rPr>
+      </w:pPr>
+      <w:r>
+        <w:rPr>
+          <w:rFonts w:ascii="Arial" w:hAnsi="Arial" w:cs="Arial"/>
+        </w:rPr>
+        <w:t>Aus nachfolgender Abbildung lässt sich die Struktur der Projektdaten erkennen. Alle Daten des Modells sind in M_PROJECTDATA zusammengefasst.</w:t>
+      </w:r>
+    </w:p>
+    <w:p>
+      <w:pPr>
+        <w:spacing w:line="360" w:lineRule="auto"/>
+        <w:rPr>
+          <w:rFonts w:ascii="Arial" w:hAnsi="Arial" w:cs="Arial"/>
+        </w:rPr>
+      </w:pPr>
+      <w:r>
+        <w:rPr>
+          <w:noProof/>
+        </w:rPr>
+        <w:drawing>
+          <wp:inline distT="0" distB="0" distL="0" distR="0" wp14:anchorId="2E786E27" wp14:editId="2224F99D">
+            <wp:extent cx="6129105" cy="1457960"/>
+            <wp:effectExtent l="0" t="0" r="5080" b="8890"/>
+            <wp:docPr id="10" name="Grafik 10"/>
+            <wp:cNvGraphicFramePr>
+              <a:graphicFrameLocks xmlns:a="http://schemas.openxmlformats.org/drawingml/2006/main" noChangeAspect="1"/>
+            </wp:cNvGraphicFramePr>
+            <a:graphic xmlns:a="http://schemas.openxmlformats.org/drawingml/2006/main">
+              <a:graphicData uri="http://schemas.openxmlformats.org/drawingml/2006/picture">
+                <pic:pic xmlns:pic="http://schemas.openxmlformats.org/drawingml/2006/picture">
+                  <pic:nvPicPr>
+                    <pic:cNvPr id="0" name="Picture 3"/>
+                    <pic:cNvPicPr>
+                      <a:picLocks noChangeAspect="1" noChangeArrowheads="1"/>
+                    </pic:cNvPicPr>
+                  </pic:nvPicPr>
+                  <pic:blipFill>
+                    <a:blip r:embed="rId9" cstate="print">
+                      <a:extLst>
+                        <a:ext uri="{28A0092B-C50C-407E-A947-70E740481C1C}">
+                          <a14:useLocalDpi xmlns:a14="http://schemas.microsoft.com/office/drawing/2010/main" val="0"/>
+                        </a:ext>
+                      </a:extLst>
+                    </a:blip>
+                    <a:srcRect/>
+                    <a:stretch>
+                      <a:fillRect/>
+                    </a:stretch>
+                  </pic:blipFill>
+                  <pic:spPr bwMode="auto">
+                    <a:xfrm>
+                      <a:off x="0" y="0"/>
+                      <a:ext cx="6170573" cy="1467824"/>
+                    </a:xfrm>
+                    <a:prstGeom prst="rect">
+                      <a:avLst/>
+                    </a:prstGeom>
+                    <a:noFill/>
+                    <a:ln>
+                      <a:noFill/>
+                    </a:ln>
+                  </pic:spPr>
+                </pic:pic>
+              </a:graphicData>
+            </a:graphic>
+          </wp:inline>
+        </w:drawing>
+      </w:r>
+    </w:p>
+    <w:p>
+      <w:pPr>
+        <w:spacing w:line="360" w:lineRule="auto"/>
+        <w:rPr>
+          <w:rFonts w:ascii="Arial" w:hAnsi="Arial" w:cs="Arial"/>
+        </w:rPr>
+      </w:pPr>
+      <w:r>
+        <w:rPr>
+          <w:rFonts w:ascii="Arial" w:hAnsi="Arial" w:cs="Arial"/>
+        </w:rPr>
+        <w:t>Da die Daten per XML exportiert werden sollen werden für die Projektdaten sowie die Konfigurationsdaten der Aufwandschätzung ein XML Root Element hinzugefügt, damit durch die Export Funktion die Daten korrekt exportiert und importiert werden können.</w:t>
+      </w:r>
+    </w:p>
+    <w:p>
+      <w:pPr>
+        <w:spacing w:line="360" w:lineRule="auto"/>
+        <w:rPr>
+          <w:rFonts w:ascii="Arial" w:hAnsi="Arial" w:cs="Arial"/>
+          <w:sz w:val="26"/>
+          <w:szCs w:val="26"/>
+        </w:rPr>
+      </w:pPr>
+      <w:r>
+        <w:rPr>
+          <w:rFonts w:ascii="Arial" w:hAnsi="Arial" w:cs="Arial"/>
+          <w:sz w:val="26"/>
+          <w:szCs w:val="26"/>
+        </w:rPr>
+        <w:t>FACTORY MEHTODE FÜR PRODUKTINHALTE</w:t>
+      </w:r>
+    </w:p>
+    <w:p>
+      <w:pPr>
+        <w:spacing w:line="360" w:lineRule="auto"/>
+        <w:rPr>
+          <w:rFonts w:ascii="Arial" w:hAnsi="Arial" w:cs="Arial"/>
+        </w:rPr>
+      </w:pPr>
+      <w:r>
+        <w:rPr>
+          <w:rFonts w:ascii="Arial" w:hAnsi="Arial" w:cs="Arial"/>
+        </w:rPr>
+        <w:t xml:space="preserve">Für Produktinhalte werden in der Laufzeit des Programms mehrere Objekte instanziiert, dabei entscheidet der Benutzer wann welches Objekt </w:t>
+      </w:r>
+      <w:r>
+        <w:rPr>
+          <w:rFonts w:ascii="Arial" w:hAnsi="Arial" w:cs="Arial"/>
+        </w:rPr>
+        <w:t>angelegt</w:t>
+      </w:r>
+      <w:r>
+        <w:rPr>
+          <w:rFonts w:ascii="Arial" w:hAnsi="Arial" w:cs="Arial"/>
+        </w:rPr>
+        <w:t xml:space="preserve"> wird. Hierfür wird für das vereinfachte anlegen eines Produktinhalts das Entwicklungsmuster der Factory Methode angewandt, das zur Laufzeit und unter Angabe von Parametern ein entsprechendes Objekt anlegt.</w:t>
+      </w:r>
+    </w:p>
+    <w:p>
+      <w:pPr>
         <w:pStyle w:val="berschrift1"/>
         <w:numPr>
           <w:ilvl w:val="2"/>
@@ -3534,6 +3975,7 @@
           <w:sz w:val="32"/>
           <w:szCs w:val="24"/>
         </w:rPr>
+        <w:lastRenderedPageBreak/>
         <w:t>VIEW</w:t>
       </w:r>
       <w:bookmarkEnd w:id="15"/>
@@ -3762,6 +4204,8 @@
       <w:r>
         <w:t xml:space="preserve">einzelne Methoden anzupassen ohne Abhängigkeiten beachten zu müssen. Die einzige Bedingung, die im gestellt sein, sind die Eingabeparameter, die Ausgabeparameter sowie die Funktion einer Methode. Die genaue Implementierung ist dadurch jedoch komplett variabel. </w:t>
       </w:r>
+      <w:bookmarkStart w:id="30" w:name="_GoBack"/>
+      <w:bookmarkEnd w:id="30"/>
     </w:p>
     <w:p>
       <w:r>
@@ -3820,7 +4264,7 @@
           <w:szCs w:val="24"/>
         </w:rPr>
       </w:pPr>
-      <w:bookmarkStart w:id="30" w:name="_Toc42861426"/>
+      <w:bookmarkStart w:id="31" w:name="_Toc42861426"/>
       <w:r>
         <w:rPr>
           <w:rFonts w:ascii="Arial" w:hAnsi="Arial" w:cs="Arial"/>
@@ -3830,7 +4274,7 @@
         </w:rPr>
         <w:t>Singleton</w:t>
       </w:r>
-      <w:bookmarkEnd w:id="30"/>
+      <w:bookmarkEnd w:id="31"/>
     </w:p>
     <w:p>
       <w:r>
@@ -3973,7 +4417,11 @@
         <w:t xml:space="preserve"> geschehen. Im Rahmen des SWE-CASE-TOOLs kommt die zweite Methode zum Einsatz, d</w:t>
       </w:r>
       <w:r>
-        <w:t xml:space="preserve">er Programmierer </w:t>
+        <w:t xml:space="preserve">er </w:t>
+      </w:r>
+      <w:r>
+        <w:lastRenderedPageBreak/>
+        <w:t xml:space="preserve">Programmierer </w:t>
       </w:r>
       <w:r>
         <w:t xml:space="preserve">sollte </w:t>
@@ -4108,7 +4556,7 @@
           <w:szCs w:val="24"/>
         </w:rPr>
       </w:pPr>
-      <w:bookmarkStart w:id="31" w:name="_Toc42861427"/>
+      <w:bookmarkStart w:id="32" w:name="_Toc42861427"/>
       <w:r>
         <w:rPr>
           <w:rFonts w:ascii="Arial" w:hAnsi="Arial" w:cs="Arial"/>
@@ -4116,10 +4564,9 @@
           <w:sz w:val="32"/>
           <w:szCs w:val="24"/>
         </w:rPr>
-        <w:lastRenderedPageBreak/>
         <w:t>Factory</w:t>
       </w:r>
-      <w:bookmarkEnd w:id="31"/>
+      <w:bookmarkEnd w:id="32"/>
     </w:p>
     <w:p>
       <w:pPr>
@@ -4183,7 +4630,7 @@
         </w:rPr>
         <w:t xml:space="preserve"> </w:t>
       </w:r>
-      <w:bookmarkStart w:id="32" w:name="_Toc42861428"/>
+      <w:bookmarkStart w:id="33" w:name="_Toc42861428"/>
       <w:r>
         <w:rPr>
           <w:rFonts w:ascii="Arial" w:hAnsi="Arial" w:cs="Arial"/>
@@ -4191,7 +4638,7 @@
         </w:rPr>
         <w:t>Programmtests</w:t>
       </w:r>
-      <w:bookmarkEnd w:id="32"/>
+      <w:bookmarkEnd w:id="33"/>
     </w:p>
     <w:p>
       <w:pPr>
@@ -4226,7 +4673,7 @@
           <w:szCs w:val="24"/>
         </w:rPr>
       </w:pPr>
-      <w:bookmarkStart w:id="33" w:name="_Toc42861429"/>
+      <w:bookmarkStart w:id="34" w:name="_Toc42861429"/>
       <w:r>
         <w:rPr>
           <w:rFonts w:ascii="Arial" w:hAnsi="Arial" w:cs="Arial"/>
@@ -4236,7 +4683,7 @@
         </w:rPr>
         <w:t>Import/Export</w:t>
       </w:r>
-      <w:bookmarkEnd w:id="33"/>
+      <w:bookmarkEnd w:id="34"/>
     </w:p>
     <w:p>
       <w:r>
@@ -4537,6 +4984,7 @@
         <w:rPr>
           <w:bCs/>
         </w:rPr>
+        <w:lastRenderedPageBreak/>
         <w:t xml:space="preserve">Es wurden also 3 Tests konstruiert (der erste prüft die ersten beiden Äquivalenzklassen), </w:t>
       </w:r>
       <w:r>
@@ -4605,7 +5053,6 @@
           <w:noProof/>
           <w:lang w:val="en-GB"/>
         </w:rPr>
-        <w:lastRenderedPageBreak/>
         <w:drawing>
           <wp:anchor distT="0" distB="0" distL="114300" distR="114300" simplePos="0" relativeHeight="251658241" behindDoc="0" locked="0" layoutInCell="1" allowOverlap="1" wp14:anchorId="172F499D" wp14:editId="5DAB0763">
             <wp:simplePos x="0" y="0"/>
@@ -4630,7 +5077,7 @@
                     <pic:cNvPicPr/>
                   </pic:nvPicPr>
                   <pic:blipFill>
-                    <a:blip r:embed="rId9">
+                    <a:blip r:embed="rId10">
                       <a:extLst>
                         <a:ext uri="{28A0092B-C50C-407E-A947-70E740481C1C}">
                           <a14:useLocalDpi xmlns:a14="http://schemas.microsoft.com/office/drawing/2010/main" val="0"/>
@@ -5033,7 +5480,7 @@
                     <pic:cNvPicPr/>
                   </pic:nvPicPr>
                   <pic:blipFill>
-                    <a:blip r:embed="rId10">
+                    <a:blip r:embed="rId11">
                       <a:extLst>
                         <a:ext uri="{28A0092B-C50C-407E-A947-70E740481C1C}">
                           <a14:useLocalDpi xmlns:a14="http://schemas.microsoft.com/office/drawing/2010/main" val="0"/>
@@ -5574,7 +6021,7 @@
                     <pic:cNvPicPr/>
                   </pic:nvPicPr>
                   <pic:blipFill>
-                    <a:blip r:embed="rId11">
+                    <a:blip r:embed="rId12">
                       <a:extLst>
                         <a:ext uri="{28A0092B-C50C-407E-A947-70E740481C1C}">
                           <a14:useLocalDpi xmlns:a14="http://schemas.microsoft.com/office/drawing/2010/main" val="0"/>
@@ -6038,7 +6485,7 @@
                     <pic:cNvPicPr/>
                   </pic:nvPicPr>
                   <pic:blipFill>
-                    <a:blip r:embed="rId12">
+                    <a:blip r:embed="rId13">
                       <a:extLst>
                         <a:ext uri="{28A0092B-C50C-407E-A947-70E740481C1C}">
                           <a14:useLocalDpi xmlns:a14="http://schemas.microsoft.com/office/drawing/2010/main" val="0"/>
@@ -6086,7 +6533,7 @@
           <w:szCs w:val="24"/>
         </w:rPr>
       </w:pPr>
-      <w:bookmarkStart w:id="34" w:name="_Toc42861430"/>
+      <w:bookmarkStart w:id="35" w:name="_Toc42861430"/>
       <w:r>
         <w:rPr>
           <w:rFonts w:ascii="Arial" w:hAnsi="Arial" w:cs="Arial"/>
@@ -6097,7 +6544,7 @@
         <w:lastRenderedPageBreak/>
         <w:t>Selbstoptimierung</w:t>
       </w:r>
-      <w:bookmarkEnd w:id="34"/>
+      <w:bookmarkEnd w:id="35"/>
     </w:p>
     <w:p>
       <w:r>
@@ -6823,7 +7270,7 @@
           <w:sz w:val="28"/>
         </w:rPr>
       </w:pPr>
-      <w:bookmarkStart w:id="35" w:name="_Toc42861431"/>
+      <w:bookmarkStart w:id="36" w:name="_Toc42861431"/>
       <w:r>
         <w:rPr>
           <w:rFonts w:ascii="Arial" w:hAnsi="Arial" w:cs="Arial"/>
@@ -6889,7 +7336,7 @@
         </w:rPr>
         <w:t>)</w:t>
       </w:r>
-      <w:bookmarkEnd w:id="35"/>
+      <w:bookmarkEnd w:id="36"/>
     </w:p>
     <w:p>
       <w:r>
@@ -7915,7 +8362,7 @@
                     <pic:cNvPicPr/>
                   </pic:nvPicPr>
                   <pic:blipFill>
-                    <a:blip r:embed="rId13">
+                    <a:blip r:embed="rId14">
                       <a:extLst>
                         <a:ext uri="{28A0092B-C50C-407E-A947-70E740481C1C}">
                           <a14:useLocalDpi xmlns:a14="http://schemas.microsoft.com/office/drawing/2010/main" val="0"/>
@@ -7949,7 +8396,7 @@
           <w:sz w:val="28"/>
         </w:rPr>
       </w:pPr>
-      <w:bookmarkStart w:id="36" w:name="_Toc42861432"/>
+      <w:bookmarkStart w:id="37" w:name="_Toc42861432"/>
       <w:r>
         <w:rPr>
           <w:rFonts w:ascii="Arial" w:hAnsi="Arial" w:cs="Arial"/>
@@ -8006,7 +8453,7 @@
         </w:rPr>
         <w:t>)</w:t>
       </w:r>
-      <w:bookmarkEnd w:id="36"/>
+      <w:bookmarkEnd w:id="37"/>
     </w:p>
     <w:p>
       <w:r>
@@ -8806,7 +9253,7 @@
           <w:sz w:val="28"/>
         </w:rPr>
       </w:pPr>
-      <w:bookmarkStart w:id="37" w:name="_Toc42861433"/>
+      <w:bookmarkStart w:id="38" w:name="_Toc42861433"/>
       <w:r>
         <w:rPr>
           <w:rFonts w:ascii="Arial" w:eastAsiaTheme="majorEastAsia" w:hAnsi="Arial" w:cs="Arial"/>
@@ -8830,7 +9277,7 @@
                     <pic:cNvPicPr/>
                   </pic:nvPicPr>
                   <pic:blipFill>
-                    <a:blip r:embed="rId14">
+                    <a:blip r:embed="rId15">
                       <a:extLst>
                         <a:ext uri="{28A0092B-C50C-407E-A947-70E740481C1C}">
                           <a14:useLocalDpi xmlns:a14="http://schemas.microsoft.com/office/drawing/2010/main" val="0"/>
@@ -8912,7 +9359,7 @@
         </w:rPr>
         <w:t>)</w:t>
       </w:r>
-      <w:bookmarkEnd w:id="37"/>
+      <w:bookmarkEnd w:id="38"/>
     </w:p>
     <w:p>
       <w:r>
@@ -9754,7 +10201,7 @@
                     <pic:cNvPicPr/>
                   </pic:nvPicPr>
                   <pic:blipFill>
-                    <a:blip r:embed="rId15">
+                    <a:blip r:embed="rId16">
                       <a:extLst>
                         <a:ext uri="{28A0092B-C50C-407E-A947-70E740481C1C}">
                           <a14:useLocalDpi xmlns:a14="http://schemas.microsoft.com/office/drawing/2010/main" val="0"/>
@@ -9806,7 +10253,7 @@
         <w:lastRenderedPageBreak/>
         <w:t xml:space="preserve"> </w:t>
       </w:r>
-      <w:bookmarkStart w:id="38" w:name="_Toc42861434"/>
+      <w:bookmarkStart w:id="39" w:name="_Toc42861434"/>
       <w:r>
         <w:rPr>
           <w:rFonts w:ascii="Arial" w:hAnsi="Arial" w:cs="Arial"/>
@@ -9814,7 +10261,7 @@
         </w:rPr>
         <w:t>Ergänzungen</w:t>
       </w:r>
-      <w:bookmarkEnd w:id="38"/>
+      <w:bookmarkEnd w:id="39"/>
     </w:p>
     <w:p>
       <w:pPr>
@@ -9832,8 +10279,8 @@
       </w:r>
     </w:p>
     <w:sectPr>
-      <w:headerReference w:type="default" r:id="rId16"/>
-      <w:footerReference w:type="default" r:id="rId17"/>
+      <w:headerReference w:type="default" r:id="rId17"/>
+      <w:footerReference w:type="default" r:id="rId18"/>
       <w:pgSz w:w="11906" w:h="16838"/>
       <w:pgMar w:top="1417" w:right="1417" w:bottom="1134" w:left="1417" w:header="708" w:footer="708" w:gutter="0"/>
       <w:cols w:space="708"/>
@@ -9845,7 +10292,7 @@
 </file>
 
 <file path=word/endnotes.xml><?xml version="1.0" encoding="utf-8"?>
-<w:endnotes xmlns:wpc="http://schemas.microsoft.com/office/word/2010/wordprocessingCanvas" xmlns:cx="http://schemas.microsoft.com/office/drawing/2014/chartex" xmlns:cx1="http://schemas.microsoft.com/office/drawing/2015/9/8/chartex" xmlns:cx2="http://schemas.microsoft.com/office/drawing/2015/10/21/chartex" xmlns:cx3="http://schemas.microsoft.com/office/drawing/2016/5/9/chartex" xmlns:cx4="http://schemas.microsoft.com/office/drawing/2016/5/10/chartex" xmlns:cx5="http://schemas.microsoft.com/office/drawing/2016/5/11/chartex" xmlns:cx6="http://schemas.microsoft.com/office/drawing/2016/5/12/chartex" xmlns:cx7="http://schemas.microsoft.com/office/drawing/2016/5/13/chartex" xmlns:cx8="http://schemas.microsoft.com/office/drawing/2016/5/14/chartex" xmlns:mc="http://schemas.openxmlformats.org/markup-compatibility/2006" xmlns:aink="http://schemas.microsoft.com/office/drawing/2016/ink" xmlns:am3d="http://schemas.microsoft.com/office/drawing/2017/model3d" xmlns:o="urn:schemas-microsoft-com:office:office" xmlns:r="http://schemas.openxmlformats.org/officeDocument/2006/relationships" xmlns:m="http://schemas.openxmlformats.org/officeDocument/2006/math" xmlns:v="urn:schemas-microsoft-com:vml" xmlns:wp14="http://schemas.microsoft.com/office/word/2010/wordprocessingDrawing" xmlns:wp="http://schemas.openxmlformats.org/drawingml/2006/wordprocessingDrawing" xmlns:w10="urn:schemas-microsoft-com:office:word" xmlns:w="http://schemas.openxmlformats.org/wordprocessingml/2006/main" xmlns:w14="http://schemas.microsoft.com/office/word/2010/wordml" xmlns:w15="http://schemas.microsoft.com/office/word/2012/wordml" xmlns:w16cex="http://schemas.microsoft.com/office/word/2018/wordml/cex" xmlns:w16cid="http://schemas.microsoft.com/office/word/2016/wordml/cid" xmlns:w16="http://schemas.microsoft.com/office/word/2018/wordml" xmlns:w16se="http://schemas.microsoft.com/office/word/2015/wordml/symex" xmlns:wpg="http://schemas.microsoft.com/office/word/2010/wordprocessingGroup" xmlns:wpi="http://schemas.microsoft.com/office/word/2010/wordprocessingInk" xmlns:wne="http://schemas.microsoft.com/office/word/2006/wordml" xmlns:wps="http://schemas.microsoft.com/office/word/2010/wordprocessingShape" mc:Ignorable="w14 w15 w16se w16cid w16 w16cex wp14">
+<w:endnotes xmlns:wpc="http://schemas.microsoft.com/office/word/2010/wordprocessingCanvas" xmlns:cx="http://schemas.microsoft.com/office/drawing/2014/chartex" xmlns:cx1="http://schemas.microsoft.com/office/drawing/2015/9/8/chartex" xmlns:cx2="http://schemas.microsoft.com/office/drawing/2015/10/21/chartex" xmlns:cx3="http://schemas.microsoft.com/office/drawing/2016/5/9/chartex" xmlns:cx4="http://schemas.microsoft.com/office/drawing/2016/5/10/chartex" xmlns:cx5="http://schemas.microsoft.com/office/drawing/2016/5/11/chartex" xmlns:cx6="http://schemas.microsoft.com/office/drawing/2016/5/12/chartex" xmlns:cx7="http://schemas.microsoft.com/office/drawing/2016/5/13/chartex" xmlns:cx8="http://schemas.microsoft.com/office/drawing/2016/5/14/chartex" xmlns:mc="http://schemas.openxmlformats.org/markup-compatibility/2006" xmlns:aink="http://schemas.microsoft.com/office/drawing/2016/ink" xmlns:am3d="http://schemas.microsoft.com/office/drawing/2017/model3d" xmlns:o="urn:schemas-microsoft-com:office:office" xmlns:r="http://schemas.openxmlformats.org/officeDocument/2006/relationships" xmlns:m="http://schemas.openxmlformats.org/officeDocument/2006/math" xmlns:v="urn:schemas-microsoft-com:vml" xmlns:wp14="http://schemas.microsoft.com/office/word/2010/wordprocessingDrawing" xmlns:wp="http://schemas.openxmlformats.org/drawingml/2006/wordprocessingDrawing" xmlns:w10="urn:schemas-microsoft-com:office:word" xmlns:w="http://schemas.openxmlformats.org/wordprocessingml/2006/main" xmlns:w14="http://schemas.microsoft.com/office/word/2010/wordml" xmlns:w15="http://schemas.microsoft.com/office/word/2012/wordml" xmlns:w16cid="http://schemas.microsoft.com/office/word/2016/wordml/cid" xmlns:w16se="http://schemas.microsoft.com/office/word/2015/wordml/symex" xmlns:wpg="http://schemas.microsoft.com/office/word/2010/wordprocessingGroup" xmlns:wpi="http://schemas.microsoft.com/office/word/2010/wordprocessingInk" xmlns:wne="http://schemas.microsoft.com/office/word/2006/wordml" xmlns:wps="http://schemas.microsoft.com/office/word/2010/wordprocessingShape" mc:Ignorable="w14 w15 w16se w16cid wp14">
   <w:endnote w:type="separator" w:id="-1">
     <w:p>
       <w:pPr>
@@ -9877,7 +10324,7 @@
 </file>
 
 <file path=word/footer1.xml><?xml version="1.0" encoding="utf-8"?>
-<w:ftr xmlns:wpc="http://schemas.microsoft.com/office/word/2010/wordprocessingCanvas" xmlns:cx="http://schemas.microsoft.com/office/drawing/2014/chartex" xmlns:cx1="http://schemas.microsoft.com/office/drawing/2015/9/8/chartex" xmlns:cx2="http://schemas.microsoft.com/office/drawing/2015/10/21/chartex" xmlns:cx3="http://schemas.microsoft.com/office/drawing/2016/5/9/chartex" xmlns:cx4="http://schemas.microsoft.com/office/drawing/2016/5/10/chartex" xmlns:cx5="http://schemas.microsoft.com/office/drawing/2016/5/11/chartex" xmlns:cx6="http://schemas.microsoft.com/office/drawing/2016/5/12/chartex" xmlns:cx7="http://schemas.microsoft.com/office/drawing/2016/5/13/chartex" xmlns:cx8="http://schemas.microsoft.com/office/drawing/2016/5/14/chartex" xmlns:mc="http://schemas.openxmlformats.org/markup-compatibility/2006" xmlns:aink="http://schemas.microsoft.com/office/drawing/2016/ink" xmlns:am3d="http://schemas.microsoft.com/office/drawing/2017/model3d" xmlns:o="urn:schemas-microsoft-com:office:office" xmlns:r="http://schemas.openxmlformats.org/officeDocument/2006/relationships" xmlns:m="http://schemas.openxmlformats.org/officeDocument/2006/math" xmlns:v="urn:schemas-microsoft-com:vml" xmlns:wp14="http://schemas.microsoft.com/office/word/2010/wordprocessingDrawing" xmlns:wp="http://schemas.openxmlformats.org/drawingml/2006/wordprocessingDrawing" xmlns:w10="urn:schemas-microsoft-com:office:word" xmlns:w="http://schemas.openxmlformats.org/wordprocessingml/2006/main" xmlns:w14="http://schemas.microsoft.com/office/word/2010/wordml" xmlns:w15="http://schemas.microsoft.com/office/word/2012/wordml" xmlns:w16cex="http://schemas.microsoft.com/office/word/2018/wordml/cex" xmlns:w16cid="http://schemas.microsoft.com/office/word/2016/wordml/cid" xmlns:w16="http://schemas.microsoft.com/office/word/2018/wordml" xmlns:w16se="http://schemas.microsoft.com/office/word/2015/wordml/symex" xmlns:wpg="http://schemas.microsoft.com/office/word/2010/wordprocessingGroup" xmlns:wpi="http://schemas.microsoft.com/office/word/2010/wordprocessingInk" xmlns:wne="http://schemas.microsoft.com/office/word/2006/wordml" xmlns:wps="http://schemas.microsoft.com/office/word/2010/wordprocessingShape" mc:Ignorable="w14 w15 w16se w16cid w16 w16cex wp14">
+<w:ftr xmlns:wpc="http://schemas.microsoft.com/office/word/2010/wordprocessingCanvas" xmlns:cx="http://schemas.microsoft.com/office/drawing/2014/chartex" xmlns:cx1="http://schemas.microsoft.com/office/drawing/2015/9/8/chartex" xmlns:cx2="http://schemas.microsoft.com/office/drawing/2015/10/21/chartex" xmlns:cx3="http://schemas.microsoft.com/office/drawing/2016/5/9/chartex" xmlns:cx4="http://schemas.microsoft.com/office/drawing/2016/5/10/chartex" xmlns:cx5="http://schemas.microsoft.com/office/drawing/2016/5/11/chartex" xmlns:cx6="http://schemas.microsoft.com/office/drawing/2016/5/12/chartex" xmlns:cx7="http://schemas.microsoft.com/office/drawing/2016/5/13/chartex" xmlns:cx8="http://schemas.microsoft.com/office/drawing/2016/5/14/chartex" xmlns:mc="http://schemas.openxmlformats.org/markup-compatibility/2006" xmlns:aink="http://schemas.microsoft.com/office/drawing/2016/ink" xmlns:am3d="http://schemas.microsoft.com/office/drawing/2017/model3d" xmlns:o="urn:schemas-microsoft-com:office:office" xmlns:r="http://schemas.openxmlformats.org/officeDocument/2006/relationships" xmlns:m="http://schemas.openxmlformats.org/officeDocument/2006/math" xmlns:v="urn:schemas-microsoft-com:vml" xmlns:wp14="http://schemas.microsoft.com/office/word/2010/wordprocessingDrawing" xmlns:wp="http://schemas.openxmlformats.org/drawingml/2006/wordprocessingDrawing" xmlns:w10="urn:schemas-microsoft-com:office:word" xmlns:w="http://schemas.openxmlformats.org/wordprocessingml/2006/main" xmlns:w14="http://schemas.microsoft.com/office/word/2010/wordml" xmlns:w15="http://schemas.microsoft.com/office/word/2012/wordml" xmlns:w16cid="http://schemas.microsoft.com/office/word/2016/wordml/cid" xmlns:w16se="http://schemas.microsoft.com/office/word/2015/wordml/symex" xmlns:wpg="http://schemas.microsoft.com/office/word/2010/wordprocessingGroup" xmlns:wpi="http://schemas.microsoft.com/office/word/2010/wordprocessingInk" xmlns:wne="http://schemas.microsoft.com/office/word/2006/wordml" xmlns:wps="http://schemas.microsoft.com/office/word/2010/wordprocessingShape" mc:Ignorable="w14 w15 w16se w16cid wp14">
   <w:sdt>
     <w:sdtPr>
       <w:id w:val="-914618510"/>
@@ -9923,7 +10370,7 @@
 </file>
 
 <file path=word/footnotes.xml><?xml version="1.0" encoding="utf-8"?>
-<w:footnotes xmlns:wpc="http://schemas.microsoft.com/office/word/2010/wordprocessingCanvas" xmlns:cx="http://schemas.microsoft.com/office/drawing/2014/chartex" xmlns:cx1="http://schemas.microsoft.com/office/drawing/2015/9/8/chartex" xmlns:cx2="http://schemas.microsoft.com/office/drawing/2015/10/21/chartex" xmlns:cx3="http://schemas.microsoft.com/office/drawing/2016/5/9/chartex" xmlns:cx4="http://schemas.microsoft.com/office/drawing/2016/5/10/chartex" xmlns:cx5="http://schemas.microsoft.com/office/drawing/2016/5/11/chartex" xmlns:cx6="http://schemas.microsoft.com/office/drawing/2016/5/12/chartex" xmlns:cx7="http://schemas.microsoft.com/office/drawing/2016/5/13/chartex" xmlns:cx8="http://schemas.microsoft.com/office/drawing/2016/5/14/chartex" xmlns:mc="http://schemas.openxmlformats.org/markup-compatibility/2006" xmlns:aink="http://schemas.microsoft.com/office/drawing/2016/ink" xmlns:am3d="http://schemas.microsoft.com/office/drawing/2017/model3d" xmlns:o="urn:schemas-microsoft-com:office:office" xmlns:r="http://schemas.openxmlformats.org/officeDocument/2006/relationships" xmlns:m="http://schemas.openxmlformats.org/officeDocument/2006/math" xmlns:v="urn:schemas-microsoft-com:vml" xmlns:wp14="http://schemas.microsoft.com/office/word/2010/wordprocessingDrawing" xmlns:wp="http://schemas.openxmlformats.org/drawingml/2006/wordprocessingDrawing" xmlns:w10="urn:schemas-microsoft-com:office:word" xmlns:w="http://schemas.openxmlformats.org/wordprocessingml/2006/main" xmlns:w14="http://schemas.microsoft.com/office/word/2010/wordml" xmlns:w15="http://schemas.microsoft.com/office/word/2012/wordml" xmlns:w16cex="http://schemas.microsoft.com/office/word/2018/wordml/cex" xmlns:w16cid="http://schemas.microsoft.com/office/word/2016/wordml/cid" xmlns:w16="http://schemas.microsoft.com/office/word/2018/wordml" xmlns:w16se="http://schemas.microsoft.com/office/word/2015/wordml/symex" xmlns:wpg="http://schemas.microsoft.com/office/word/2010/wordprocessingGroup" xmlns:wpi="http://schemas.microsoft.com/office/word/2010/wordprocessingInk" xmlns:wne="http://schemas.microsoft.com/office/word/2006/wordml" xmlns:wps="http://schemas.microsoft.com/office/word/2010/wordprocessingShape" mc:Ignorable="w14 w15 w16se w16cid w16 w16cex wp14">
+<w:footnotes xmlns:wpc="http://schemas.microsoft.com/office/word/2010/wordprocessingCanvas" xmlns:cx="http://schemas.microsoft.com/office/drawing/2014/chartex" xmlns:cx1="http://schemas.microsoft.com/office/drawing/2015/9/8/chartex" xmlns:cx2="http://schemas.microsoft.com/office/drawing/2015/10/21/chartex" xmlns:cx3="http://schemas.microsoft.com/office/drawing/2016/5/9/chartex" xmlns:cx4="http://schemas.microsoft.com/office/drawing/2016/5/10/chartex" xmlns:cx5="http://schemas.microsoft.com/office/drawing/2016/5/11/chartex" xmlns:cx6="http://schemas.microsoft.com/office/drawing/2016/5/12/chartex" xmlns:cx7="http://schemas.microsoft.com/office/drawing/2016/5/13/chartex" xmlns:cx8="http://schemas.microsoft.com/office/drawing/2016/5/14/chartex" xmlns:mc="http://schemas.openxmlformats.org/markup-compatibility/2006" xmlns:aink="http://schemas.microsoft.com/office/drawing/2016/ink" xmlns:am3d="http://schemas.microsoft.com/office/drawing/2017/model3d" xmlns:o="urn:schemas-microsoft-com:office:office" xmlns:r="http://schemas.openxmlformats.org/officeDocument/2006/relationships" xmlns:m="http://schemas.openxmlformats.org/officeDocument/2006/math" xmlns:v="urn:schemas-microsoft-com:vml" xmlns:wp14="http://schemas.microsoft.com/office/word/2010/wordprocessingDrawing" xmlns:wp="http://schemas.openxmlformats.org/drawingml/2006/wordprocessingDrawing" xmlns:w10="urn:schemas-microsoft-com:office:word" xmlns:w="http://schemas.openxmlformats.org/wordprocessingml/2006/main" xmlns:w14="http://schemas.microsoft.com/office/word/2010/wordml" xmlns:w15="http://schemas.microsoft.com/office/word/2012/wordml" xmlns:w16cid="http://schemas.microsoft.com/office/word/2016/wordml/cid" xmlns:w16se="http://schemas.microsoft.com/office/word/2015/wordml/symex" xmlns:wpg="http://schemas.microsoft.com/office/word/2010/wordprocessingGroup" xmlns:wpi="http://schemas.microsoft.com/office/word/2010/wordprocessingInk" xmlns:wne="http://schemas.microsoft.com/office/word/2006/wordml" xmlns:wps="http://schemas.microsoft.com/office/word/2010/wordprocessingShape" mc:Ignorable="w14 w15 w16se w16cid wp14">
   <w:footnote w:type="separator" w:id="-1">
     <w:p>
       <w:pPr>
@@ -9955,7 +10402,7 @@
 </file>
 
 <file path=word/header1.xml><?xml version="1.0" encoding="utf-8"?>
-<w:hdr xmlns:wpc="http://schemas.microsoft.com/office/word/2010/wordprocessingCanvas" xmlns:cx="http://schemas.microsoft.com/office/drawing/2014/chartex" xmlns:cx1="http://schemas.microsoft.com/office/drawing/2015/9/8/chartex" xmlns:cx2="http://schemas.microsoft.com/office/drawing/2015/10/21/chartex" xmlns:cx3="http://schemas.microsoft.com/office/drawing/2016/5/9/chartex" xmlns:cx4="http://schemas.microsoft.com/office/drawing/2016/5/10/chartex" xmlns:cx5="http://schemas.microsoft.com/office/drawing/2016/5/11/chartex" xmlns:cx6="http://schemas.microsoft.com/office/drawing/2016/5/12/chartex" xmlns:cx7="http://schemas.microsoft.com/office/drawing/2016/5/13/chartex" xmlns:cx8="http://schemas.microsoft.com/office/drawing/2016/5/14/chartex" xmlns:mc="http://schemas.openxmlformats.org/markup-compatibility/2006" xmlns:aink="http://schemas.microsoft.com/office/drawing/2016/ink" xmlns:am3d="http://schemas.microsoft.com/office/drawing/2017/model3d" xmlns:o="urn:schemas-microsoft-com:office:office" xmlns:r="http://schemas.openxmlformats.org/officeDocument/2006/relationships" xmlns:m="http://schemas.openxmlformats.org/officeDocument/2006/math" xmlns:v="urn:schemas-microsoft-com:vml" xmlns:wp14="http://schemas.microsoft.com/office/word/2010/wordprocessingDrawing" xmlns:wp="http://schemas.openxmlformats.org/drawingml/2006/wordprocessingDrawing" xmlns:w10="urn:schemas-microsoft-com:office:word" xmlns:w="http://schemas.openxmlformats.org/wordprocessingml/2006/main" xmlns:w14="http://schemas.microsoft.com/office/word/2010/wordml" xmlns:w15="http://schemas.microsoft.com/office/word/2012/wordml" xmlns:w16cex="http://schemas.microsoft.com/office/word/2018/wordml/cex" xmlns:w16cid="http://schemas.microsoft.com/office/word/2016/wordml/cid" xmlns:w16="http://schemas.microsoft.com/office/word/2018/wordml" xmlns:w16se="http://schemas.microsoft.com/office/word/2015/wordml/symex" xmlns:wpg="http://schemas.microsoft.com/office/word/2010/wordprocessingGroup" xmlns:wpi="http://schemas.microsoft.com/office/word/2010/wordprocessingInk" xmlns:wne="http://schemas.microsoft.com/office/word/2006/wordml" xmlns:wps="http://schemas.microsoft.com/office/word/2010/wordprocessingShape" mc:Ignorable="w14 w15 w16se w16cid w16 w16cex wp14">
+<w:hdr xmlns:wpc="http://schemas.microsoft.com/office/word/2010/wordprocessingCanvas" xmlns:cx="http://schemas.microsoft.com/office/drawing/2014/chartex" xmlns:cx1="http://schemas.microsoft.com/office/drawing/2015/9/8/chartex" xmlns:cx2="http://schemas.microsoft.com/office/drawing/2015/10/21/chartex" xmlns:cx3="http://schemas.microsoft.com/office/drawing/2016/5/9/chartex" xmlns:cx4="http://schemas.microsoft.com/office/drawing/2016/5/10/chartex" xmlns:cx5="http://schemas.microsoft.com/office/drawing/2016/5/11/chartex" xmlns:cx6="http://schemas.microsoft.com/office/drawing/2016/5/12/chartex" xmlns:cx7="http://schemas.microsoft.com/office/drawing/2016/5/13/chartex" xmlns:cx8="http://schemas.microsoft.com/office/drawing/2016/5/14/chartex" xmlns:mc="http://schemas.openxmlformats.org/markup-compatibility/2006" xmlns:aink="http://schemas.microsoft.com/office/drawing/2016/ink" xmlns:am3d="http://schemas.microsoft.com/office/drawing/2017/model3d" xmlns:o="urn:schemas-microsoft-com:office:office" xmlns:r="http://schemas.openxmlformats.org/officeDocument/2006/relationships" xmlns:m="http://schemas.openxmlformats.org/officeDocument/2006/math" xmlns:v="urn:schemas-microsoft-com:vml" xmlns:wp14="http://schemas.microsoft.com/office/word/2010/wordprocessingDrawing" xmlns:wp="http://schemas.openxmlformats.org/drawingml/2006/wordprocessingDrawing" xmlns:w10="urn:schemas-microsoft-com:office:word" xmlns:w="http://schemas.openxmlformats.org/wordprocessingml/2006/main" xmlns:w14="http://schemas.microsoft.com/office/word/2010/wordml" xmlns:w15="http://schemas.microsoft.com/office/word/2012/wordml" xmlns:w16cid="http://schemas.microsoft.com/office/word/2016/wordml/cid" xmlns:w16se="http://schemas.microsoft.com/office/word/2015/wordml/symex" xmlns:wpg="http://schemas.microsoft.com/office/word/2010/wordprocessingGroup" xmlns:wpi="http://schemas.microsoft.com/office/word/2010/wordprocessingInk" xmlns:wne="http://schemas.microsoft.com/office/word/2006/wordml" xmlns:wps="http://schemas.microsoft.com/office/word/2010/wordprocessingShape" mc:Ignorable="w14 w15 w16se w16cid wp14">
   <w:p>
     <w:pPr>
       <w:pStyle w:val="Kopfzeile"/>
@@ -10048,7 +10495,7 @@
 </file>
 
 <file path=word/numbering.xml><?xml version="1.0" encoding="utf-8"?>
-<w:numbering xmlns:wpc="http://schemas.microsoft.com/office/word/2010/wordprocessingCanvas" xmlns:cx="http://schemas.microsoft.com/office/drawing/2014/chartex" xmlns:cx1="http://schemas.microsoft.com/office/drawing/2015/9/8/chartex" xmlns:cx2="http://schemas.microsoft.com/office/drawing/2015/10/21/chartex" xmlns:cx3="http://schemas.microsoft.com/office/drawing/2016/5/9/chartex" xmlns:cx4="http://schemas.microsoft.com/office/drawing/2016/5/10/chartex" xmlns:cx5="http://schemas.microsoft.com/office/drawing/2016/5/11/chartex" xmlns:cx6="http://schemas.microsoft.com/office/drawing/2016/5/12/chartex" xmlns:cx7="http://schemas.microsoft.com/office/drawing/2016/5/13/chartex" xmlns:cx8="http://schemas.microsoft.com/office/drawing/2016/5/14/chartex" xmlns:mc="http://schemas.openxmlformats.org/markup-compatibility/2006" xmlns:aink="http://schemas.microsoft.com/office/drawing/2016/ink" xmlns:am3d="http://schemas.microsoft.com/office/drawing/2017/model3d" xmlns:o="urn:schemas-microsoft-com:office:office" xmlns:r="http://schemas.openxmlformats.org/officeDocument/2006/relationships" xmlns:m="http://schemas.openxmlformats.org/officeDocument/2006/math" xmlns:v="urn:schemas-microsoft-com:vml" xmlns:wp14="http://schemas.microsoft.com/office/word/2010/wordprocessingDrawing" xmlns:wp="http://schemas.openxmlformats.org/drawingml/2006/wordprocessingDrawing" xmlns:w10="urn:schemas-microsoft-com:office:word" xmlns:w="http://schemas.openxmlformats.org/wordprocessingml/2006/main" xmlns:w14="http://schemas.microsoft.com/office/word/2010/wordml" xmlns:w15="http://schemas.microsoft.com/office/word/2012/wordml" xmlns:w16cex="http://schemas.microsoft.com/office/word/2018/wordml/cex" xmlns:w16cid="http://schemas.microsoft.com/office/word/2016/wordml/cid" xmlns:w16="http://schemas.microsoft.com/office/word/2018/wordml" xmlns:w16se="http://schemas.microsoft.com/office/word/2015/wordml/symex" xmlns:wpg="http://schemas.microsoft.com/office/word/2010/wordprocessingGroup" xmlns:wpi="http://schemas.microsoft.com/office/word/2010/wordprocessingInk" xmlns:wne="http://schemas.microsoft.com/office/word/2006/wordml" xmlns:wps="http://schemas.microsoft.com/office/word/2010/wordprocessingShape" mc:Ignorable="w14 w15 w16se w16cid w16 w16cex wp14">
+<w:numbering xmlns:wpc="http://schemas.microsoft.com/office/word/2010/wordprocessingCanvas" xmlns:cx="http://schemas.microsoft.com/office/drawing/2014/chartex" xmlns:cx1="http://schemas.microsoft.com/office/drawing/2015/9/8/chartex" xmlns:cx2="http://schemas.microsoft.com/office/drawing/2015/10/21/chartex" xmlns:cx3="http://schemas.microsoft.com/office/drawing/2016/5/9/chartex" xmlns:cx4="http://schemas.microsoft.com/office/drawing/2016/5/10/chartex" xmlns:cx5="http://schemas.microsoft.com/office/drawing/2016/5/11/chartex" xmlns:cx6="http://schemas.microsoft.com/office/drawing/2016/5/12/chartex" xmlns:cx7="http://schemas.microsoft.com/office/drawing/2016/5/13/chartex" xmlns:cx8="http://schemas.microsoft.com/office/drawing/2016/5/14/chartex" xmlns:mc="http://schemas.openxmlformats.org/markup-compatibility/2006" xmlns:aink="http://schemas.microsoft.com/office/drawing/2016/ink" xmlns:am3d="http://schemas.microsoft.com/office/drawing/2017/model3d" xmlns:o="urn:schemas-microsoft-com:office:office" xmlns:r="http://schemas.openxmlformats.org/officeDocument/2006/relationships" xmlns:m="http://schemas.openxmlformats.org/officeDocument/2006/math" xmlns:v="urn:schemas-microsoft-com:vml" xmlns:wp14="http://schemas.microsoft.com/office/word/2010/wordprocessingDrawing" xmlns:wp="http://schemas.openxmlformats.org/drawingml/2006/wordprocessingDrawing" xmlns:w10="urn:schemas-microsoft-com:office:word" xmlns:w="http://schemas.openxmlformats.org/wordprocessingml/2006/main" xmlns:w14="http://schemas.microsoft.com/office/word/2010/wordml" xmlns:w15="http://schemas.microsoft.com/office/word/2012/wordml" xmlns:w16cid="http://schemas.microsoft.com/office/word/2016/wordml/cid" xmlns:w16se="http://schemas.microsoft.com/office/word/2015/wordml/symex" xmlns:wpg="http://schemas.microsoft.com/office/word/2010/wordprocessingGroup" xmlns:wpi="http://schemas.microsoft.com/office/word/2010/wordprocessingInk" xmlns:wne="http://schemas.microsoft.com/office/word/2006/wordml" xmlns:wps="http://schemas.microsoft.com/office/word/2010/wordprocessingShape" mc:Ignorable="w14 w15 w16se w16cid wp14">
   <w:abstractNum w:abstractNumId="0" w15:restartNumberingAfterBreak="0">
     <w:nsid w:val="FFFFFF89"/>
     <w:multiLevelType w:val="singleLevel"/>
@@ -10820,6 +11267,119 @@
     </w:lvl>
   </w:abstractNum>
   <w:abstractNum w:abstractNumId="8" w15:restartNumberingAfterBreak="0">
+    <w:nsid w:val="255C0590"/>
+    <w:multiLevelType w:val="hybridMultilevel"/>
+    <w:tmpl w:val="0AD29600"/>
+    <w:lvl w:ilvl="0" w:tplc="04070001">
+      <w:start w:val="1"/>
+      <w:numFmt w:val="bullet"/>
+      <w:lvlText w:val=""/>
+      <w:lvlJc w:val="left"/>
+      <w:pPr>
+        <w:ind w:left="720" w:hanging="360"/>
+      </w:pPr>
+      <w:rPr>
+        <w:rFonts w:ascii="Symbol" w:hAnsi="Symbol" w:hint="default"/>
+      </w:rPr>
+    </w:lvl>
+    <w:lvl w:ilvl="1" w:tplc="04070003" w:tentative="1">
+      <w:start w:val="1"/>
+      <w:numFmt w:val="bullet"/>
+      <w:lvlText w:val="o"/>
+      <w:lvlJc w:val="left"/>
+      <w:pPr>
+        <w:ind w:left="1440" w:hanging="360"/>
+      </w:pPr>
+      <w:rPr>
+        <w:rFonts w:ascii="Courier New" w:hAnsi="Courier New" w:cs="Courier New" w:hint="default"/>
+      </w:rPr>
+    </w:lvl>
+    <w:lvl w:ilvl="2" w:tplc="04070005" w:tentative="1">
+      <w:start w:val="1"/>
+      <w:numFmt w:val="bullet"/>
+      <w:lvlText w:val=""/>
+      <w:lvlJc w:val="left"/>
+      <w:pPr>
+        <w:ind w:left="2160" w:hanging="360"/>
+      </w:pPr>
+      <w:rPr>
+        <w:rFonts w:ascii="Wingdings" w:hAnsi="Wingdings" w:hint="default"/>
+      </w:rPr>
+    </w:lvl>
+    <w:lvl w:ilvl="3" w:tplc="04070001" w:tentative="1">
+      <w:start w:val="1"/>
+      <w:numFmt w:val="bullet"/>
+      <w:lvlText w:val=""/>
+      <w:lvlJc w:val="left"/>
+      <w:pPr>
+        <w:ind w:left="2880" w:hanging="360"/>
+      </w:pPr>
+      <w:rPr>
+        <w:rFonts w:ascii="Symbol" w:hAnsi="Symbol" w:hint="default"/>
+      </w:rPr>
+    </w:lvl>
+    <w:lvl w:ilvl="4" w:tplc="04070003" w:tentative="1">
+      <w:start w:val="1"/>
+      <w:numFmt w:val="bullet"/>
+      <w:lvlText w:val="o"/>
+      <w:lvlJc w:val="left"/>
+      <w:pPr>
+        <w:ind w:left="3600" w:hanging="360"/>
+      </w:pPr>
+      <w:rPr>
+        <w:rFonts w:ascii="Courier New" w:hAnsi="Courier New" w:cs="Courier New" w:hint="default"/>
+      </w:rPr>
+    </w:lvl>
+    <w:lvl w:ilvl="5" w:tplc="04070005" w:tentative="1">
+      <w:start w:val="1"/>
+      <w:numFmt w:val="bullet"/>
+      <w:lvlText w:val=""/>
+      <w:lvlJc w:val="left"/>
+      <w:pPr>
+        <w:ind w:left="4320" w:hanging="360"/>
+      </w:pPr>
+      <w:rPr>
+        <w:rFonts w:ascii="Wingdings" w:hAnsi="Wingdings" w:hint="default"/>
+      </w:rPr>
+    </w:lvl>
+    <w:lvl w:ilvl="6" w:tplc="04070001" w:tentative="1">
+      <w:start w:val="1"/>
+      <w:numFmt w:val="bullet"/>
+      <w:lvlText w:val=""/>
+      <w:lvlJc w:val="left"/>
+      <w:pPr>
+        <w:ind w:left="5040" w:hanging="360"/>
+      </w:pPr>
+      <w:rPr>
+        <w:rFonts w:ascii="Symbol" w:hAnsi="Symbol" w:hint="default"/>
+      </w:rPr>
+    </w:lvl>
+    <w:lvl w:ilvl="7" w:tplc="04070003" w:tentative="1">
+      <w:start w:val="1"/>
+      <w:numFmt w:val="bullet"/>
+      <w:lvlText w:val="o"/>
+      <w:lvlJc w:val="left"/>
+      <w:pPr>
+        <w:ind w:left="5760" w:hanging="360"/>
+      </w:pPr>
+      <w:rPr>
+        <w:rFonts w:ascii="Courier New" w:hAnsi="Courier New" w:cs="Courier New" w:hint="default"/>
+      </w:rPr>
+    </w:lvl>
+    <w:lvl w:ilvl="8" w:tplc="04070005" w:tentative="1">
+      <w:start w:val="1"/>
+      <w:numFmt w:val="bullet"/>
+      <w:lvlText w:val=""/>
+      <w:lvlJc w:val="left"/>
+      <w:pPr>
+        <w:ind w:left="6480" w:hanging="360"/>
+      </w:pPr>
+      <w:rPr>
+        <w:rFonts w:ascii="Wingdings" w:hAnsi="Wingdings" w:hint="default"/>
+      </w:rPr>
+    </w:lvl>
+  </w:abstractNum>
+  <w:abstractNum w:abstractNumId="9" w15:restartNumberingAfterBreak="0">
     <w:nsid w:val="3B2F3156"/>
     <w:multiLevelType w:val="hybridMultilevel"/>
     <w:tmpl w:val="E9E463F4"/>
@@ -10905,7 +11465,7 @@
       </w:pPr>
     </w:lvl>
   </w:abstractNum>
-  <w:abstractNum w:abstractNumId="9" w15:restartNumberingAfterBreak="0">
+  <w:abstractNum w:abstractNumId="10" w15:restartNumberingAfterBreak="0">
     <w:nsid w:val="3CAE157E"/>
     <w:multiLevelType w:val="hybridMultilevel"/>
     <w:tmpl w:val="089A413A"/>
@@ -11018,7 +11578,7 @@
       </w:rPr>
     </w:lvl>
   </w:abstractNum>
-  <w:abstractNum w:abstractNumId="10" w15:restartNumberingAfterBreak="0">
+  <w:abstractNum w:abstractNumId="11" w15:restartNumberingAfterBreak="0">
     <w:nsid w:val="3E49349D"/>
     <w:multiLevelType w:val="hybridMultilevel"/>
     <w:tmpl w:val="BFE89FC8"/>
@@ -11131,7 +11691,7 @@
       </w:rPr>
     </w:lvl>
   </w:abstractNum>
-  <w:abstractNum w:abstractNumId="11" w15:restartNumberingAfterBreak="0">
+  <w:abstractNum w:abstractNumId="12" w15:restartNumberingAfterBreak="0">
     <w:nsid w:val="4F1E01E0"/>
     <w:multiLevelType w:val="multilevel"/>
     <w:tmpl w:val="62166A88"/>
@@ -11244,7 +11804,7 @@
       </w:rPr>
     </w:lvl>
   </w:abstractNum>
-  <w:abstractNum w:abstractNumId="12" w15:restartNumberingAfterBreak="0">
+  <w:abstractNum w:abstractNumId="13" w15:restartNumberingAfterBreak="0">
     <w:nsid w:val="53FE6BEE"/>
     <w:multiLevelType w:val="multilevel"/>
     <w:tmpl w:val="0407001F"/>
@@ -11330,7 +11890,7 @@
       </w:pPr>
     </w:lvl>
   </w:abstractNum>
-  <w:abstractNum w:abstractNumId="13" w15:restartNumberingAfterBreak="0">
+  <w:abstractNum w:abstractNumId="14" w15:restartNumberingAfterBreak="0">
     <w:nsid w:val="5B56436E"/>
     <w:multiLevelType w:val="multilevel"/>
     <w:tmpl w:val="0407001F"/>
@@ -11416,7 +11976,7 @@
       </w:pPr>
     </w:lvl>
   </w:abstractNum>
-  <w:abstractNum w:abstractNumId="14" w15:restartNumberingAfterBreak="0">
+  <w:abstractNum w:abstractNumId="15" w15:restartNumberingAfterBreak="0">
     <w:nsid w:val="5DC51CD0"/>
     <w:multiLevelType w:val="multilevel"/>
     <w:tmpl w:val="7DF470A6"/>
@@ -11534,7 +12094,7 @@
       </w:rPr>
     </w:lvl>
   </w:abstractNum>
-  <w:abstractNum w:abstractNumId="15" w15:restartNumberingAfterBreak="0">
+  <w:abstractNum w:abstractNumId="16" w15:restartNumberingAfterBreak="0">
     <w:nsid w:val="63E06534"/>
     <w:multiLevelType w:val="multilevel"/>
     <w:tmpl w:val="0407001F"/>
@@ -11620,7 +12180,7 @@
       </w:pPr>
     </w:lvl>
   </w:abstractNum>
-  <w:abstractNum w:abstractNumId="16" w15:restartNumberingAfterBreak="0">
+  <w:abstractNum w:abstractNumId="17" w15:restartNumberingAfterBreak="0">
     <w:nsid w:val="6B8E06F6"/>
     <w:multiLevelType w:val="multilevel"/>
     <w:tmpl w:val="66C88DD0"/>
@@ -11737,7 +12297,7 @@
       </w:rPr>
     </w:lvl>
   </w:abstractNum>
-  <w:abstractNum w:abstractNumId="17" w15:restartNumberingAfterBreak="0">
+  <w:abstractNum w:abstractNumId="18" w15:restartNumberingAfterBreak="0">
     <w:nsid w:val="6D495633"/>
     <w:multiLevelType w:val="hybridMultilevel"/>
     <w:tmpl w:val="B7304364"/>
@@ -11850,7 +12410,7 @@
       </w:rPr>
     </w:lvl>
   </w:abstractNum>
-  <w:abstractNum w:abstractNumId="18" w15:restartNumberingAfterBreak="0">
+  <w:abstractNum w:abstractNumId="19" w15:restartNumberingAfterBreak="0">
     <w:nsid w:val="6FE0229F"/>
     <w:multiLevelType w:val="hybridMultilevel"/>
     <w:tmpl w:val="1D72EA8A"/>
@@ -11964,25 +12524,25 @@
     </w:lvl>
   </w:abstractNum>
   <w:num w:numId="1">
+    <w:abstractNumId w:val="15"/>
+  </w:num>
+  <w:num w:numId="2">
+    <w:abstractNumId w:val="16"/>
+  </w:num>
+  <w:num w:numId="3">
     <w:abstractNumId w:val="14"/>
   </w:num>
-  <w:num w:numId="2">
-    <w:abstractNumId w:val="15"/>
+  <w:num w:numId="4">
+    <w:abstractNumId w:val="9"/>
   </w:num>
-  <w:num w:numId="3">
+  <w:num w:numId="5">
+    <w:abstractNumId w:val="12"/>
+  </w:num>
+  <w:num w:numId="6">
     <w:abstractNumId w:val="13"/>
   </w:num>
-  <w:num w:numId="4">
-    <w:abstractNumId w:val="8"/>
-  </w:num>
-  <w:num w:numId="5">
-    <w:abstractNumId w:val="11"/>
-  </w:num>
-  <w:num w:numId="6">
-    <w:abstractNumId w:val="12"/>
-  </w:num>
   <w:num w:numId="7">
-    <w:abstractNumId w:val="16"/>
+    <w:abstractNumId w:val="17"/>
   </w:num>
   <w:num w:numId="8">
     <w:abstractNumId w:val="5"/>
@@ -12006,25 +12566,28 @@
     <w:abstractNumId w:val="0"/>
   </w:num>
   <w:num w:numId="15">
-    <w:abstractNumId w:val="9"/>
+    <w:abstractNumId w:val="10"/>
   </w:num>
   <w:num w:numId="16">
-    <w:abstractNumId w:val="18"/>
+    <w:abstractNumId w:val="19"/>
   </w:num>
   <w:num w:numId="17">
-    <w:abstractNumId w:val="10"/>
+    <w:abstractNumId w:val="11"/>
   </w:num>
   <w:num w:numId="18">
-    <w:abstractNumId w:val="17"/>
+    <w:abstractNumId w:val="18"/>
   </w:num>
   <w:num w:numId="19">
     <w:abstractNumId w:val="4"/>
+  </w:num>
+  <w:num w:numId="20">
+    <w:abstractNumId w:val="8"/>
   </w:num>
 </w:numbering>
 </file>
 
 <file path=word/people.xml><?xml version="1.0" encoding="utf-8"?>
-<w15:people xmlns:wpc="http://schemas.microsoft.com/office/word/2010/wordprocessingCanvas" xmlns:cx="http://schemas.microsoft.com/office/drawing/2014/chartex" xmlns:cx1="http://schemas.microsoft.com/office/drawing/2015/9/8/chartex" xmlns:cx2="http://schemas.microsoft.com/office/drawing/2015/10/21/chartex" xmlns:cx3="http://schemas.microsoft.com/office/drawing/2016/5/9/chartex" xmlns:cx4="http://schemas.microsoft.com/office/drawing/2016/5/10/chartex" xmlns:cx5="http://schemas.microsoft.com/office/drawing/2016/5/11/chartex" xmlns:cx6="http://schemas.microsoft.com/office/drawing/2016/5/12/chartex" xmlns:cx7="http://schemas.microsoft.com/office/drawing/2016/5/13/chartex" xmlns:cx8="http://schemas.microsoft.com/office/drawing/2016/5/14/chartex" xmlns:mc="http://schemas.openxmlformats.org/markup-compatibility/2006" xmlns:aink="http://schemas.microsoft.com/office/drawing/2016/ink" xmlns:am3d="http://schemas.microsoft.com/office/drawing/2017/model3d" xmlns:o="urn:schemas-microsoft-com:office:office" xmlns:r="http://schemas.openxmlformats.org/officeDocument/2006/relationships" xmlns:m="http://schemas.openxmlformats.org/officeDocument/2006/math" xmlns:v="urn:schemas-microsoft-com:vml" xmlns:wp14="http://schemas.microsoft.com/office/word/2010/wordprocessingDrawing" xmlns:wp="http://schemas.openxmlformats.org/drawingml/2006/wordprocessingDrawing" xmlns:w10="urn:schemas-microsoft-com:office:word" xmlns:w="http://schemas.openxmlformats.org/wordprocessingml/2006/main" xmlns:w14="http://schemas.microsoft.com/office/word/2010/wordml" xmlns:w15="http://schemas.microsoft.com/office/word/2012/wordml" xmlns:w16cex="http://schemas.microsoft.com/office/word/2018/wordml/cex" xmlns:w16cid="http://schemas.microsoft.com/office/word/2016/wordml/cid" xmlns:w16="http://schemas.microsoft.com/office/word/2018/wordml" xmlns:w16se="http://schemas.microsoft.com/office/word/2015/wordml/symex" xmlns:wpg="http://schemas.microsoft.com/office/word/2010/wordprocessingGroup" xmlns:wpi="http://schemas.microsoft.com/office/word/2010/wordprocessingInk" xmlns:wne="http://schemas.microsoft.com/office/word/2006/wordml" xmlns:wps="http://schemas.microsoft.com/office/word/2010/wordprocessingShape" mc:Ignorable="w14 w15 w16se w16cid w16 w16cex wp14">
+<w15:people xmlns:wpc="http://schemas.microsoft.com/office/word/2010/wordprocessingCanvas" xmlns:cx="http://schemas.microsoft.com/office/drawing/2014/chartex" xmlns:cx1="http://schemas.microsoft.com/office/drawing/2015/9/8/chartex" xmlns:cx2="http://schemas.microsoft.com/office/drawing/2015/10/21/chartex" xmlns:cx3="http://schemas.microsoft.com/office/drawing/2016/5/9/chartex" xmlns:cx4="http://schemas.microsoft.com/office/drawing/2016/5/10/chartex" xmlns:cx5="http://schemas.microsoft.com/office/drawing/2016/5/11/chartex" xmlns:cx6="http://schemas.microsoft.com/office/drawing/2016/5/12/chartex" xmlns:cx7="http://schemas.microsoft.com/office/drawing/2016/5/13/chartex" xmlns:cx8="http://schemas.microsoft.com/office/drawing/2016/5/14/chartex" xmlns:mc="http://schemas.openxmlformats.org/markup-compatibility/2006" xmlns:aink="http://schemas.microsoft.com/office/drawing/2016/ink" xmlns:am3d="http://schemas.microsoft.com/office/drawing/2017/model3d" xmlns:o="urn:schemas-microsoft-com:office:office" xmlns:r="http://schemas.openxmlformats.org/officeDocument/2006/relationships" xmlns:m="http://schemas.openxmlformats.org/officeDocument/2006/math" xmlns:v="urn:schemas-microsoft-com:vml" xmlns:wp14="http://schemas.microsoft.com/office/word/2010/wordprocessingDrawing" xmlns:wp="http://schemas.openxmlformats.org/drawingml/2006/wordprocessingDrawing" xmlns:w10="urn:schemas-microsoft-com:office:word" xmlns:w="http://schemas.openxmlformats.org/wordprocessingml/2006/main" xmlns:w14="http://schemas.microsoft.com/office/word/2010/wordml" xmlns:w15="http://schemas.microsoft.com/office/word/2012/wordml" xmlns:w16cid="http://schemas.microsoft.com/office/word/2016/wordml/cid" xmlns:w16se="http://schemas.microsoft.com/office/word/2015/wordml/symex" xmlns:wpg="http://schemas.microsoft.com/office/word/2010/wordprocessingGroup" xmlns:wpi="http://schemas.microsoft.com/office/word/2010/wordprocessingInk" xmlns:wne="http://schemas.microsoft.com/office/word/2006/wordml" xmlns:wps="http://schemas.microsoft.com/office/word/2010/wordprocessingShape" mc:Ignorable="w14 w15 w16se w16cid wp14">
   <w15:person w15:author="Florian S.">
     <w15:presenceInfo w15:providerId="Windows Live" w15:userId="b03a4f9e6f3e9c75"/>
   </w15:person>
@@ -12035,7 +12598,7 @@
 </file>
 
 <file path=word/styles.xml><?xml version="1.0" encoding="utf-8"?>
-<w:styles xmlns:mc="http://schemas.openxmlformats.org/markup-compatibility/2006" xmlns:r="http://schemas.openxmlformats.org/officeDocument/2006/relationships" xmlns:w="http://schemas.openxmlformats.org/wordprocessingml/2006/main" xmlns:w14="http://schemas.microsoft.com/office/word/2010/wordml" xmlns:w15="http://schemas.microsoft.com/office/word/2012/wordml" xmlns:w16cex="http://schemas.microsoft.com/office/word/2018/wordml/cex" xmlns:w16cid="http://schemas.microsoft.com/office/word/2016/wordml/cid" xmlns:w16="http://schemas.microsoft.com/office/word/2018/wordml" xmlns:w16se="http://schemas.microsoft.com/office/word/2015/wordml/symex" mc:Ignorable="w14 w15 w16se w16cid w16 w16cex">
+<w:styles xmlns:mc="http://schemas.openxmlformats.org/markup-compatibility/2006" xmlns:r="http://schemas.openxmlformats.org/officeDocument/2006/relationships" xmlns:w="http://schemas.openxmlformats.org/wordprocessingml/2006/main" xmlns:w14="http://schemas.microsoft.com/office/word/2010/wordml" xmlns:w15="http://schemas.microsoft.com/office/word/2012/wordml" xmlns:w16cid="http://schemas.microsoft.com/office/word/2016/wordml/cid" xmlns:w16se="http://schemas.microsoft.com/office/word/2015/wordml/symex" mc:Ignorable="w14 w15 w16se w16cid">
   <w:docDefaults>
     <w:rPrDefault>
       <w:rPr>
@@ -12051,7 +12614,7 @@
       </w:pPr>
     </w:pPrDefault>
   </w:docDefaults>
-  <w:latentStyles w:defLockedState="0" w:defUIPriority="99" w:defSemiHidden="0" w:defUnhideWhenUsed="0" w:defQFormat="0" w:count="376">
+  <w:latentStyles w:defLockedState="0" w:defUIPriority="99" w:defSemiHidden="0" w:defUnhideWhenUsed="0" w:defQFormat="0" w:count="377">
     <w:lsdException w:name="Normal" w:uiPriority="0" w:qFormat="1"/>
     <w:lsdException w:name="heading 1" w:uiPriority="9" w:qFormat="1"/>
     <w:lsdException w:name="heading 2" w:semiHidden="1" w:uiPriority="9" w:unhideWhenUsed="1" w:qFormat="1"/>
@@ -12157,7 +12720,6 @@
     <w:lsdException w:name="HTML Sample" w:semiHidden="1" w:unhideWhenUsed="1"/>
     <w:lsdException w:name="HTML Typewriter" w:semiHidden="1" w:unhideWhenUsed="1"/>
     <w:lsdException w:name="HTML Variable" w:semiHidden="1" w:unhideWhenUsed="1"/>
-    <w:lsdException w:name="Normal Table" w:semiHidden="1" w:unhideWhenUsed="1"/>
     <w:lsdException w:name="annotation subject" w:semiHidden="1" w:unhideWhenUsed="1"/>
     <w:lsdException w:name="No List" w:semiHidden="1" w:unhideWhenUsed="1"/>
     <w:lsdException w:name="Outline List 1" w:semiHidden="1" w:unhideWhenUsed="1"/>
@@ -12204,10 +12766,8 @@
     <w:lsdException w:name="Table Subtle 2" w:semiHidden="1" w:unhideWhenUsed="1"/>
     <w:lsdException w:name="Table Web 1" w:semiHidden="1" w:unhideWhenUsed="1"/>
     <w:lsdException w:name="Table Web 2" w:semiHidden="1" w:unhideWhenUsed="1"/>
-    <w:lsdException w:name="Table Web 3" w:semiHidden="1" w:unhideWhenUsed="1"/>
     <w:lsdException w:name="Balloon Text" w:semiHidden="1" w:unhideWhenUsed="1"/>
     <w:lsdException w:name="Table Grid" w:uiPriority="39"/>
-    <w:lsdException w:name="Table Theme" w:semiHidden="1" w:unhideWhenUsed="1"/>
     <w:lsdException w:name="Placeholder Text" w:semiHidden="1"/>
     <w:lsdException w:name="No Spacing" w:uiPriority="1" w:qFormat="1"/>
     <w:lsdException w:name="Light Shading" w:uiPriority="60"/>
@@ -12428,6 +12988,7 @@
     <w:lsdException w:name="Hashtag" w:semiHidden="1" w:unhideWhenUsed="1"/>
     <w:lsdException w:name="Unresolved Mention" w:semiHidden="1" w:unhideWhenUsed="1"/>
     <w:lsdException w:name="Smart Link" w:semiHidden="1" w:unhideWhenUsed="1"/>
+    <w:lsdException w:name="Smart Link Error" w:semiHidden="1" w:unhideWhenUsed="1"/>
   </w:latentStyles>
   <w:style w:type="paragraph" w:default="1" w:styleId="Standard">
     <w:name w:val="Normal"/>
@@ -13431,7 +13992,7 @@
 </file>
 
 <file path=customXml/itemProps1.xml><?xml version="1.0" encoding="utf-8"?>
-<ds:datastoreItem xmlns:ds="http://schemas.openxmlformats.org/officeDocument/2006/customXml" ds:itemID="{74A7C9B7-B5E2-4EC1-B48D-1C209130D36F}">
+<ds:datastoreItem xmlns:ds="http://schemas.openxmlformats.org/officeDocument/2006/customXml" ds:itemID="{9FCAD486-0724-4649-B699-80EAC93D8ABC}">
   <ds:schemaRefs>
     <ds:schemaRef ds:uri="http://schemas.openxmlformats.org/officeDocument/2006/bibliography"/>
   </ds:schemaRefs>

</xml_diff>

<commit_message>
made backup of doku and combined both versions
</commit_message>
<xml_diff>
--- a/Dokumentation/Dokumente/Dokumentation-CASE-TOOL.docx
+++ b/Dokumentation/Dokumente/Dokumentation-CASE-TOOL.docx
@@ -1,6 +1,6 @@
 
 <file path=word/document.xml><?xml version="1.0" encoding="utf-8"?>
-<w:document xmlns:wpc="http://schemas.microsoft.com/office/word/2010/wordprocessingCanvas" xmlns:cx="http://schemas.microsoft.com/office/drawing/2014/chartex" xmlns:cx1="http://schemas.microsoft.com/office/drawing/2015/9/8/chartex" xmlns:cx2="http://schemas.microsoft.com/office/drawing/2015/10/21/chartex" xmlns:cx3="http://schemas.microsoft.com/office/drawing/2016/5/9/chartex" xmlns:cx4="http://schemas.microsoft.com/office/drawing/2016/5/10/chartex" xmlns:cx5="http://schemas.microsoft.com/office/drawing/2016/5/11/chartex" xmlns:cx6="http://schemas.microsoft.com/office/drawing/2016/5/12/chartex" xmlns:cx7="http://schemas.microsoft.com/office/drawing/2016/5/13/chartex" xmlns:cx8="http://schemas.microsoft.com/office/drawing/2016/5/14/chartex" xmlns:mc="http://schemas.openxmlformats.org/markup-compatibility/2006" xmlns:aink="http://schemas.microsoft.com/office/drawing/2016/ink" xmlns:am3d="http://schemas.microsoft.com/office/drawing/2017/model3d" xmlns:o="urn:schemas-microsoft-com:office:office" xmlns:r="http://schemas.openxmlformats.org/officeDocument/2006/relationships" xmlns:m="http://schemas.openxmlformats.org/officeDocument/2006/math" xmlns:v="urn:schemas-microsoft-com:vml" xmlns:wp14="http://schemas.microsoft.com/office/word/2010/wordprocessingDrawing" xmlns:wp="http://schemas.openxmlformats.org/drawingml/2006/wordprocessingDrawing" xmlns:w10="urn:schemas-microsoft-com:office:word" xmlns:w="http://schemas.openxmlformats.org/wordprocessingml/2006/main" xmlns:w14="http://schemas.microsoft.com/office/word/2010/wordml" xmlns:w15="http://schemas.microsoft.com/office/word/2012/wordml" xmlns:w16cid="http://schemas.microsoft.com/office/word/2016/wordml/cid" xmlns:w16se="http://schemas.microsoft.com/office/word/2015/wordml/symex" xmlns:wpg="http://schemas.microsoft.com/office/word/2010/wordprocessingGroup" xmlns:wpi="http://schemas.microsoft.com/office/word/2010/wordprocessingInk" xmlns:wne="http://schemas.microsoft.com/office/word/2006/wordml" xmlns:wps="http://schemas.microsoft.com/office/word/2010/wordprocessingShape" mc:Ignorable="w14 w15 w16se w16cid wp14">
+<w:document xmlns:wpc="http://schemas.microsoft.com/office/word/2010/wordprocessingCanvas" xmlns:cx="http://schemas.microsoft.com/office/drawing/2014/chartex" xmlns:cx1="http://schemas.microsoft.com/office/drawing/2015/9/8/chartex" xmlns:cx2="http://schemas.microsoft.com/office/drawing/2015/10/21/chartex" xmlns:cx3="http://schemas.microsoft.com/office/drawing/2016/5/9/chartex" xmlns:cx4="http://schemas.microsoft.com/office/drawing/2016/5/10/chartex" xmlns:cx5="http://schemas.microsoft.com/office/drawing/2016/5/11/chartex" xmlns:cx6="http://schemas.microsoft.com/office/drawing/2016/5/12/chartex" xmlns:cx7="http://schemas.microsoft.com/office/drawing/2016/5/13/chartex" xmlns:cx8="http://schemas.microsoft.com/office/drawing/2016/5/14/chartex" xmlns:mc="http://schemas.openxmlformats.org/markup-compatibility/2006" xmlns:aink="http://schemas.microsoft.com/office/drawing/2016/ink" xmlns:am3d="http://schemas.microsoft.com/office/drawing/2017/model3d" xmlns:o="urn:schemas-microsoft-com:office:office" xmlns:r="http://schemas.openxmlformats.org/officeDocument/2006/relationships" xmlns:m="http://schemas.openxmlformats.org/officeDocument/2006/math" xmlns:v="urn:schemas-microsoft-com:vml" xmlns:wp14="http://schemas.microsoft.com/office/word/2010/wordprocessingDrawing" xmlns:wp="http://schemas.openxmlformats.org/drawingml/2006/wordprocessingDrawing" xmlns:w10="urn:schemas-microsoft-com:office:word" xmlns:w="http://schemas.openxmlformats.org/wordprocessingml/2006/main" xmlns:w14="http://schemas.microsoft.com/office/word/2010/wordml" xmlns:w15="http://schemas.microsoft.com/office/word/2012/wordml" xmlns:w16cex="http://schemas.microsoft.com/office/word/2018/wordml/cex" xmlns:w16cid="http://schemas.microsoft.com/office/word/2016/wordml/cid" xmlns:w16="http://schemas.microsoft.com/office/word/2018/wordml" xmlns:w16se="http://schemas.microsoft.com/office/word/2015/wordml/symex" xmlns:wpg="http://schemas.microsoft.com/office/word/2010/wordprocessingGroup" xmlns:wpi="http://schemas.microsoft.com/office/word/2010/wordprocessingInk" xmlns:wne="http://schemas.microsoft.com/office/word/2006/wordml" xmlns:wps="http://schemas.microsoft.com/office/word/2010/wordprocessingShape" mc:Ignorable="w14 w15 w16se w16cid w16 w16cex wp14">
   <w:body>
     <w:p>
       <w:pPr>
@@ -3246,7 +3246,21 @@
         <w:rPr>
           <w:rFonts w:ascii="Arial" w:hAnsi="Arial" w:cs="Arial"/>
         </w:rPr>
-        <w:t xml:space="preserve">Um die leider nach wie vor oft zum Einsatz kommende, für die professionelle Durchführung eines Software-Projektes jedoch unzureichende Code and Fix Vorgehensweise direkt von Anfang an zu unterbinden, wurden bereits zu Beginn des Projekts die Anforderungen genauestens analysiert und die Planung im Team besprochen. </w:t>
+        <w:t xml:space="preserve">Um die leider nach wie vor oft zum Einsatz kommende, für die professionelle Durchführung eines Software-Projektes jedoch unzureichende Code </w:t>
+      </w:r>
+      <w:proofErr w:type="spellStart"/>
+      <w:r>
+        <w:rPr>
+          <w:rFonts w:ascii="Arial" w:hAnsi="Arial" w:cs="Arial"/>
+        </w:rPr>
+        <w:t>and</w:t>
+      </w:r>
+      <w:proofErr w:type="spellEnd"/>
+      <w:r>
+        <w:rPr>
+          <w:rFonts w:ascii="Arial" w:hAnsi="Arial" w:cs="Arial"/>
+        </w:rPr>
+        <w:t xml:space="preserve"> Fix Vorgehensweise direkt von Anfang an zu unterbinden, wurden bereits zu Beginn des Projekts die Anforderungen genauestens analysiert und die Planung im Team besprochen. </w:t>
       </w:r>
       <w:r>
         <w:rPr>
@@ -3380,7 +3394,21 @@
         <w:rPr>
           <w:rFonts w:ascii="Arial" w:hAnsi="Arial" w:cs="Arial"/>
         </w:rPr>
-        <w:t>Nach Anforderungen soll das System so strukturiert werden das jedem angelegtem Projekt Folgende daten zugrunde liegen:</w:t>
+        <w:t xml:space="preserve">Nach Anforderungen soll das System so strukturiert werden das jedem angelegtem Projekt Folgende </w:t>
+      </w:r>
+      <w:proofErr w:type="spellStart"/>
+      <w:r>
+        <w:rPr>
+          <w:rFonts w:ascii="Arial" w:hAnsi="Arial" w:cs="Arial"/>
+        </w:rPr>
+        <w:t>daten</w:t>
+      </w:r>
+      <w:proofErr w:type="spellEnd"/>
+      <w:r>
+        <w:rPr>
+          <w:rFonts w:ascii="Arial" w:hAnsi="Arial" w:cs="Arial"/>
+        </w:rPr>
+        <w:t xml:space="preserve"> zugrunde liegen:</w:t>
       </w:r>
     </w:p>
     <w:p>
@@ -3539,13 +3567,7 @@
         <w:rPr>
           <w:rFonts w:ascii="Arial" w:hAnsi="Arial" w:cs="Arial"/>
         </w:rPr>
-        <w:t xml:space="preserve">trukturiert sind. Hierfür lässt sich auf einer höheren Abstraktionsebene </w:t>
-      </w:r>
-      <w:r>
-        <w:rPr>
-          <w:rFonts w:ascii="Arial" w:hAnsi="Arial" w:cs="Arial"/>
-        </w:rPr>
-        <w:t xml:space="preserve">durch abstrakte Klassendefinitionen eine allgemeine Beschreibung für Projektinformationen </w:t>
+        <w:t xml:space="preserve">trukturiert sind. Hierfür lässt sich auf einer höheren Abstraktionsebene durch abstrakte Klassendefinitionen eine allgemeine Beschreibung für Projektinformationen </w:t>
       </w:r>
       <w:r>
         <w:rPr>
@@ -3579,19 +3601,7 @@
         <w:rPr>
           <w:rFonts w:ascii="Arial" w:hAnsi="Arial" w:cs="Arial"/>
         </w:rPr>
-        <w:t xml:space="preserve"> Point Kategorie. </w:t>
-      </w:r>
-      <w:r>
-        <w:rPr>
-          <w:rFonts w:ascii="Arial" w:hAnsi="Arial" w:cs="Arial"/>
-        </w:rPr>
-        <w:t>Detailinformationen,</w:t>
-      </w:r>
-      <w:r>
-        <w:rPr>
-          <w:rFonts w:ascii="Arial" w:hAnsi="Arial" w:cs="Arial"/>
-        </w:rPr>
-        <w:t xml:space="preserve"> in denen sich Produktdaten und Produktfunktionen unterscheiden werden in den separaten Klassen definiert. Jede der beiden Klassen erbt ebenso ein </w:t>
+        <w:t xml:space="preserve"> Point Kategorie. Detailinformationen, in denen sich Produktdaten und Produktfunktionen unterscheiden werden in den separaten Klassen definiert. Jede der beiden Klassen erbt ebenso ein </w:t>
       </w:r>
       <w:proofErr w:type="spellStart"/>
       <w:r>
@@ -3607,31 +3617,7 @@
         <w:rPr>
           <w:rFonts w:ascii="Arial" w:hAnsi="Arial" w:cs="Arial"/>
         </w:rPr>
-        <w:t xml:space="preserve"> Methode</w:t>
-      </w:r>
-      <w:r>
-        <w:rPr>
-          <w:rFonts w:ascii="Arial" w:hAnsi="Arial" w:cs="Arial"/>
-        </w:rPr>
-        <w:t xml:space="preserve">, die die Berechnung des FP Gewichts anhand spezifizierter Tabelle durchführen soll. </w:t>
-      </w:r>
-      <w:r>
-        <w:rPr>
-          <w:rFonts w:ascii="Arial" w:hAnsi="Arial" w:cs="Arial"/>
-        </w:rPr>
-        <w:t>Die Aufwandschätzdaten beinhal</w:t>
-      </w:r>
-      <w:r>
-        <w:rPr>
-          <w:rFonts w:ascii="Arial" w:hAnsi="Arial" w:cs="Arial"/>
-        </w:rPr>
-        <w:t>t</w:t>
-      </w:r>
-      <w:r>
-        <w:rPr>
-          <w:rFonts w:ascii="Arial" w:hAnsi="Arial" w:cs="Arial"/>
-        </w:rPr>
-        <w:t xml:space="preserve">en alle Daten für die </w:t>
+        <w:t xml:space="preserve"> Methode, die die Berechnung des FP Gewichts anhand spezifizierter Tabelle durchführen soll. Die Aufwandschätzdaten beinhalten alle Daten für die </w:t>
       </w:r>
       <w:proofErr w:type="spellStart"/>
       <w:r>
@@ -3645,50 +3631,28 @@
         <w:rPr>
           <w:rFonts w:ascii="Arial" w:hAnsi="Arial" w:cs="Arial"/>
         </w:rPr>
-        <w:t xml:space="preserve"> Point Methode, </w:t>
-      </w:r>
-      <w:r>
-        <w:rPr>
-          <w:rFonts w:ascii="Arial" w:hAnsi="Arial" w:cs="Arial"/>
-        </w:rPr>
-        <w:t>des Weiteren</w:t>
-      </w:r>
-      <w:r>
-        <w:rPr>
-          <w:rFonts w:ascii="Arial" w:hAnsi="Arial" w:cs="Arial"/>
-        </w:rPr>
-        <w:t xml:space="preserve"> beinhaltet die Schätzkonfiguration </w:t>
-      </w:r>
-      <w:r>
-        <w:rPr>
-          <w:rFonts w:ascii="Arial" w:hAnsi="Arial" w:cs="Arial"/>
-        </w:rPr>
-        <w:t>Informationen,</w:t>
-      </w:r>
-      <w:r>
-        <w:rPr>
-          <w:rFonts w:ascii="Arial" w:hAnsi="Arial" w:cs="Arial"/>
-        </w:rPr>
-        <w:t xml:space="preserve"> die die Aufwandschätzdaten beeinflussen. Aus der Anforderung geht hervor, dass </w:t>
+        <w:t xml:space="preserve"> Point Methode, des </w:t>
+      </w:r>
+      <w:proofErr w:type="spellStart"/>
+      <w:r>
+        <w:rPr>
+          <w:rFonts w:ascii="Arial" w:hAnsi="Arial" w:cs="Arial"/>
+        </w:rPr>
+        <w:t>Weiteren</w:t>
+      </w:r>
+      <w:proofErr w:type="spellEnd"/>
+      <w:r>
+        <w:rPr>
+          <w:rFonts w:ascii="Arial" w:hAnsi="Arial" w:cs="Arial"/>
+        </w:rPr>
+        <w:t xml:space="preserve"> beinhaltet die Schätzkonfiguration Informationen, die die Aufwandschätzdaten beeinflussen. Aus der Anforderung geht hervor, dass </w:t>
       </w:r>
       <w:r>
         <w:rPr>
           <w:rFonts w:ascii="Arial" w:hAnsi="Arial" w:cs="Arial"/>
         </w:rPr>
         <w:lastRenderedPageBreak/>
-        <w:t>Schätzkonfigurationen exportiert und importiert werden sollen, daher wird die Schätzkonfiguration in eine sep</w:t>
-      </w:r>
-      <w:r>
-        <w:rPr>
-          <w:rFonts w:ascii="Arial" w:hAnsi="Arial" w:cs="Arial"/>
-        </w:rPr>
-        <w:t>a</w:t>
-      </w:r>
-      <w:r>
-        <w:rPr>
-          <w:rFonts w:ascii="Arial" w:hAnsi="Arial" w:cs="Arial"/>
-        </w:rPr>
-        <w:t>rate Klasse ausgelagert (s. 3.1.2).</w:t>
+        <w:t>Schätzkonfigurationen exportiert und importiert werden sollen, daher wird die Schätzkonfiguration in eine separate Klasse ausgelagert (s. 3.1.2).</w:t>
       </w:r>
     </w:p>
     <w:p>
@@ -3717,10 +3681,10 @@
           <w:noProof/>
         </w:rPr>
         <w:drawing>
-          <wp:inline distT="0" distB="0" distL="0" distR="0" wp14:anchorId="2E786E27" wp14:editId="2224F99D">
+          <wp:inline distT="0" distB="0" distL="0" distR="0" wp14:anchorId="125C33C4" wp14:editId="763A93AE">
             <wp:extent cx="6129105" cy="1457960"/>
             <wp:effectExtent l="0" t="0" r="5080" b="8890"/>
-            <wp:docPr id="10" name="Grafik 10"/>
+            <wp:docPr id="10" name="Grafik 10" descr="Ein Bild, das Elektronik, Monitor, Computer enthält.&#10;&#10;Automatisch generierte Beschreibung"/>
             <wp:cNvGraphicFramePr>
               <a:graphicFrameLocks xmlns:a="http://schemas.openxmlformats.org/drawingml/2006/main" noChangeAspect="1"/>
             </wp:cNvGraphicFramePr>
@@ -3795,7 +3759,24 @@
           <w:sz w:val="26"/>
           <w:szCs w:val="26"/>
         </w:rPr>
-        <w:t>FACTORY MEHTODE FÜR PRODUKTINHALTE</w:t>
+        <w:t xml:space="preserve">FACTORY </w:t>
+      </w:r>
+      <w:r>
+        <w:rPr>
+          <w:rFonts w:ascii="Arial" w:hAnsi="Arial" w:cs="Arial"/>
+          <w:color w:val="C00000"/>
+          <w:sz w:val="26"/>
+          <w:szCs w:val="26"/>
+        </w:rPr>
+        <w:t xml:space="preserve">MEHTODE </w:t>
+      </w:r>
+      <w:r>
+        <w:rPr>
+          <w:rFonts w:ascii="Arial" w:hAnsi="Arial" w:cs="Arial"/>
+          <w:sz w:val="26"/>
+          <w:szCs w:val="26"/>
+        </w:rPr>
+        <w:t>FÜR PRODUKTINHALTE</w:t>
       </w:r>
     </w:p>
     <w:p>
@@ -3809,21 +3790,24 @@
         <w:rPr>
           <w:rFonts w:ascii="Arial" w:hAnsi="Arial" w:cs="Arial"/>
         </w:rPr>
-        <w:t xml:space="preserve">Für Produktinhalte werden in der Laufzeit des Programms mehrere Objekte instanziiert, dabei entscheidet der Benutzer wann welches Objekt </w:t>
-      </w:r>
-      <w:r>
-        <w:rPr>
-          <w:rFonts w:ascii="Arial" w:hAnsi="Arial" w:cs="Arial"/>
-        </w:rPr>
-        <w:t>angelegt</w:t>
-      </w:r>
-      <w:r>
-        <w:rPr>
-          <w:rFonts w:ascii="Arial" w:hAnsi="Arial" w:cs="Arial"/>
-        </w:rPr>
-        <w:t xml:space="preserve"> wird. Hierfür wird für das vereinfachte anlegen eines Produktinhalts das Entwicklungsmuster der Factory Methode angewandt, das zur Laufzeit und unter Angabe von Parametern ein entsprechendes Objekt anlegt.</w:t>
-      </w:r>
-    </w:p>
+        <w:t xml:space="preserve">Für Produktinhalte werden in der Laufzeit des Programms mehrere Objekte instanziiert, dabei entscheidet der Benutzer wann welches Objekt angelegt wird. Hierfür wird für das vereinfachte </w:t>
+      </w:r>
+      <w:proofErr w:type="spellStart"/>
+      <w:r>
+        <w:rPr>
+          <w:rFonts w:ascii="Arial" w:hAnsi="Arial" w:cs="Arial"/>
+        </w:rPr>
+        <w:t>anlegen</w:t>
+      </w:r>
+      <w:proofErr w:type="spellEnd"/>
+      <w:r>
+        <w:rPr>
+          <w:rFonts w:ascii="Arial" w:hAnsi="Arial" w:cs="Arial"/>
+        </w:rPr>
+        <w:t xml:space="preserve"> eines Produktinhalts das Entwicklungsmuster der Factory Methode angewandt, das zur Laufzeit und unter Angabe von Parametern ein entsprechendes Objekt anlegt.</w:t>
+      </w:r>
+    </w:p>
+    <w:p/>
     <w:p>
       <w:pPr>
         <w:pStyle w:val="berschrift1"/>
@@ -4204,8 +4188,6 @@
       <w:r>
         <w:t xml:space="preserve">einzelne Methoden anzupassen ohne Abhängigkeiten beachten zu müssen. Die einzige Bedingung, die im gestellt sein, sind die Eingabeparameter, die Ausgabeparameter sowie die Funktion einer Methode. Die genaue Implementierung ist dadurch jedoch komplett variabel. </w:t>
       </w:r>
-      <w:bookmarkStart w:id="30" w:name="_GoBack"/>
-      <w:bookmarkEnd w:id="30"/>
     </w:p>
     <w:p>
       <w:r>
@@ -4264,7 +4246,7 @@
           <w:szCs w:val="24"/>
         </w:rPr>
       </w:pPr>
-      <w:bookmarkStart w:id="31" w:name="_Toc42861426"/>
+      <w:bookmarkStart w:id="30" w:name="_Toc42861426"/>
       <w:r>
         <w:rPr>
           <w:rFonts w:ascii="Arial" w:hAnsi="Arial" w:cs="Arial"/>
@@ -4274,7 +4256,7 @@
         </w:rPr>
         <w:t>Singleton</w:t>
       </w:r>
-      <w:bookmarkEnd w:id="31"/>
+      <w:bookmarkEnd w:id="30"/>
     </w:p>
     <w:p>
       <w:r>
@@ -4556,7 +4538,7 @@
           <w:szCs w:val="24"/>
         </w:rPr>
       </w:pPr>
-      <w:bookmarkStart w:id="32" w:name="_Toc42861427"/>
+      <w:bookmarkStart w:id="31" w:name="_Toc42861427"/>
       <w:r>
         <w:rPr>
           <w:rFonts w:ascii="Arial" w:hAnsi="Arial" w:cs="Arial"/>
@@ -4566,7 +4548,7 @@
         </w:rPr>
         <w:t>Factory</w:t>
       </w:r>
-      <w:bookmarkEnd w:id="32"/>
+      <w:bookmarkEnd w:id="31"/>
     </w:p>
     <w:p>
       <w:pPr>
@@ -4630,7 +4612,7 @@
         </w:rPr>
         <w:t xml:space="preserve"> </w:t>
       </w:r>
-      <w:bookmarkStart w:id="33" w:name="_Toc42861428"/>
+      <w:bookmarkStart w:id="32" w:name="_Toc42861428"/>
       <w:r>
         <w:rPr>
           <w:rFonts w:ascii="Arial" w:hAnsi="Arial" w:cs="Arial"/>
@@ -4638,7 +4620,7 @@
         </w:rPr>
         <w:t>Programmtests</w:t>
       </w:r>
-      <w:bookmarkEnd w:id="33"/>
+      <w:bookmarkEnd w:id="32"/>
     </w:p>
     <w:p>
       <w:pPr>
@@ -4673,7 +4655,7 @@
           <w:szCs w:val="24"/>
         </w:rPr>
       </w:pPr>
-      <w:bookmarkStart w:id="34" w:name="_Toc42861429"/>
+      <w:bookmarkStart w:id="33" w:name="_Toc42861429"/>
       <w:r>
         <w:rPr>
           <w:rFonts w:ascii="Arial" w:hAnsi="Arial" w:cs="Arial"/>
@@ -4683,7 +4665,7 @@
         </w:rPr>
         <w:t>Import/Export</w:t>
       </w:r>
-      <w:bookmarkEnd w:id="34"/>
+      <w:bookmarkEnd w:id="33"/>
     </w:p>
     <w:p>
       <w:r>
@@ -6533,7 +6515,7 @@
           <w:szCs w:val="24"/>
         </w:rPr>
       </w:pPr>
-      <w:bookmarkStart w:id="35" w:name="_Toc42861430"/>
+      <w:bookmarkStart w:id="34" w:name="_Toc42861430"/>
       <w:r>
         <w:rPr>
           <w:rFonts w:ascii="Arial" w:hAnsi="Arial" w:cs="Arial"/>
@@ -6544,7 +6526,7 @@
         <w:lastRenderedPageBreak/>
         <w:t>Selbstoptimierung</w:t>
       </w:r>
-      <w:bookmarkEnd w:id="35"/>
+      <w:bookmarkEnd w:id="34"/>
     </w:p>
     <w:p>
       <w:r>
@@ -7270,7 +7252,7 @@
           <w:sz w:val="28"/>
         </w:rPr>
       </w:pPr>
-      <w:bookmarkStart w:id="36" w:name="_Toc42861431"/>
+      <w:bookmarkStart w:id="35" w:name="_Toc42861431"/>
       <w:r>
         <w:rPr>
           <w:rFonts w:ascii="Arial" w:hAnsi="Arial" w:cs="Arial"/>
@@ -7336,7 +7318,7 @@
         </w:rPr>
         <w:t>)</w:t>
       </w:r>
-      <w:bookmarkEnd w:id="36"/>
+      <w:bookmarkEnd w:id="35"/>
     </w:p>
     <w:p>
       <w:r>
@@ -8396,7 +8378,7 @@
           <w:sz w:val="28"/>
         </w:rPr>
       </w:pPr>
-      <w:bookmarkStart w:id="37" w:name="_Toc42861432"/>
+      <w:bookmarkStart w:id="36" w:name="_Toc42861432"/>
       <w:r>
         <w:rPr>
           <w:rFonts w:ascii="Arial" w:hAnsi="Arial" w:cs="Arial"/>
@@ -8453,7 +8435,7 @@
         </w:rPr>
         <w:t>)</w:t>
       </w:r>
-      <w:bookmarkEnd w:id="37"/>
+      <w:bookmarkEnd w:id="36"/>
     </w:p>
     <w:p>
       <w:r>
@@ -9253,7 +9235,7 @@
           <w:sz w:val="28"/>
         </w:rPr>
       </w:pPr>
-      <w:bookmarkStart w:id="38" w:name="_Toc42861433"/>
+      <w:bookmarkStart w:id="37" w:name="_Toc42861433"/>
       <w:r>
         <w:rPr>
           <w:rFonts w:ascii="Arial" w:eastAsiaTheme="majorEastAsia" w:hAnsi="Arial" w:cs="Arial"/>
@@ -9359,7 +9341,7 @@
         </w:rPr>
         <w:t>)</w:t>
       </w:r>
-      <w:bookmarkEnd w:id="38"/>
+      <w:bookmarkEnd w:id="37"/>
     </w:p>
     <w:p>
       <w:r>
@@ -10253,7 +10235,7 @@
         <w:lastRenderedPageBreak/>
         <w:t xml:space="preserve"> </w:t>
       </w:r>
-      <w:bookmarkStart w:id="39" w:name="_Toc42861434"/>
+      <w:bookmarkStart w:id="38" w:name="_Toc42861434"/>
       <w:r>
         <w:rPr>
           <w:rFonts w:ascii="Arial" w:hAnsi="Arial" w:cs="Arial"/>
@@ -10261,7 +10243,7 @@
         </w:rPr>
         <w:t>Ergänzungen</w:t>
       </w:r>
-      <w:bookmarkEnd w:id="39"/>
+      <w:bookmarkEnd w:id="38"/>
     </w:p>
     <w:p>
       <w:pPr>
@@ -10292,7 +10274,7 @@
 </file>
 
 <file path=word/endnotes.xml><?xml version="1.0" encoding="utf-8"?>
-<w:endnotes xmlns:wpc="http://schemas.microsoft.com/office/word/2010/wordprocessingCanvas" xmlns:cx="http://schemas.microsoft.com/office/drawing/2014/chartex" xmlns:cx1="http://schemas.microsoft.com/office/drawing/2015/9/8/chartex" xmlns:cx2="http://schemas.microsoft.com/office/drawing/2015/10/21/chartex" xmlns:cx3="http://schemas.microsoft.com/office/drawing/2016/5/9/chartex" xmlns:cx4="http://schemas.microsoft.com/office/drawing/2016/5/10/chartex" xmlns:cx5="http://schemas.microsoft.com/office/drawing/2016/5/11/chartex" xmlns:cx6="http://schemas.microsoft.com/office/drawing/2016/5/12/chartex" xmlns:cx7="http://schemas.microsoft.com/office/drawing/2016/5/13/chartex" xmlns:cx8="http://schemas.microsoft.com/office/drawing/2016/5/14/chartex" xmlns:mc="http://schemas.openxmlformats.org/markup-compatibility/2006" xmlns:aink="http://schemas.microsoft.com/office/drawing/2016/ink" xmlns:am3d="http://schemas.microsoft.com/office/drawing/2017/model3d" xmlns:o="urn:schemas-microsoft-com:office:office" xmlns:r="http://schemas.openxmlformats.org/officeDocument/2006/relationships" xmlns:m="http://schemas.openxmlformats.org/officeDocument/2006/math" xmlns:v="urn:schemas-microsoft-com:vml" xmlns:wp14="http://schemas.microsoft.com/office/word/2010/wordprocessingDrawing" xmlns:wp="http://schemas.openxmlformats.org/drawingml/2006/wordprocessingDrawing" xmlns:w10="urn:schemas-microsoft-com:office:word" xmlns:w="http://schemas.openxmlformats.org/wordprocessingml/2006/main" xmlns:w14="http://schemas.microsoft.com/office/word/2010/wordml" xmlns:w15="http://schemas.microsoft.com/office/word/2012/wordml" xmlns:w16cid="http://schemas.microsoft.com/office/word/2016/wordml/cid" xmlns:w16se="http://schemas.microsoft.com/office/word/2015/wordml/symex" xmlns:wpg="http://schemas.microsoft.com/office/word/2010/wordprocessingGroup" xmlns:wpi="http://schemas.microsoft.com/office/word/2010/wordprocessingInk" xmlns:wne="http://schemas.microsoft.com/office/word/2006/wordml" xmlns:wps="http://schemas.microsoft.com/office/word/2010/wordprocessingShape" mc:Ignorable="w14 w15 w16se w16cid wp14">
+<w:endnotes xmlns:wpc="http://schemas.microsoft.com/office/word/2010/wordprocessingCanvas" xmlns:cx="http://schemas.microsoft.com/office/drawing/2014/chartex" xmlns:cx1="http://schemas.microsoft.com/office/drawing/2015/9/8/chartex" xmlns:cx2="http://schemas.microsoft.com/office/drawing/2015/10/21/chartex" xmlns:cx3="http://schemas.microsoft.com/office/drawing/2016/5/9/chartex" xmlns:cx4="http://schemas.microsoft.com/office/drawing/2016/5/10/chartex" xmlns:cx5="http://schemas.microsoft.com/office/drawing/2016/5/11/chartex" xmlns:cx6="http://schemas.microsoft.com/office/drawing/2016/5/12/chartex" xmlns:cx7="http://schemas.microsoft.com/office/drawing/2016/5/13/chartex" xmlns:cx8="http://schemas.microsoft.com/office/drawing/2016/5/14/chartex" xmlns:mc="http://schemas.openxmlformats.org/markup-compatibility/2006" xmlns:aink="http://schemas.microsoft.com/office/drawing/2016/ink" xmlns:am3d="http://schemas.microsoft.com/office/drawing/2017/model3d" xmlns:o="urn:schemas-microsoft-com:office:office" xmlns:r="http://schemas.openxmlformats.org/officeDocument/2006/relationships" xmlns:m="http://schemas.openxmlformats.org/officeDocument/2006/math" xmlns:v="urn:schemas-microsoft-com:vml" xmlns:wp14="http://schemas.microsoft.com/office/word/2010/wordprocessingDrawing" xmlns:wp="http://schemas.openxmlformats.org/drawingml/2006/wordprocessingDrawing" xmlns:w10="urn:schemas-microsoft-com:office:word" xmlns:w="http://schemas.openxmlformats.org/wordprocessingml/2006/main" xmlns:w14="http://schemas.microsoft.com/office/word/2010/wordml" xmlns:w15="http://schemas.microsoft.com/office/word/2012/wordml" xmlns:w16cex="http://schemas.microsoft.com/office/word/2018/wordml/cex" xmlns:w16cid="http://schemas.microsoft.com/office/word/2016/wordml/cid" xmlns:w16="http://schemas.microsoft.com/office/word/2018/wordml" xmlns:w16se="http://schemas.microsoft.com/office/word/2015/wordml/symex" xmlns:wpg="http://schemas.microsoft.com/office/word/2010/wordprocessingGroup" xmlns:wpi="http://schemas.microsoft.com/office/word/2010/wordprocessingInk" xmlns:wne="http://schemas.microsoft.com/office/word/2006/wordml" xmlns:wps="http://schemas.microsoft.com/office/word/2010/wordprocessingShape" mc:Ignorable="w14 w15 w16se w16cid w16 w16cex wp14">
   <w:endnote w:type="separator" w:id="-1">
     <w:p>
       <w:pPr>
@@ -10324,7 +10306,7 @@
 </file>
 
 <file path=word/footer1.xml><?xml version="1.0" encoding="utf-8"?>
-<w:ftr xmlns:wpc="http://schemas.microsoft.com/office/word/2010/wordprocessingCanvas" xmlns:cx="http://schemas.microsoft.com/office/drawing/2014/chartex" xmlns:cx1="http://schemas.microsoft.com/office/drawing/2015/9/8/chartex" xmlns:cx2="http://schemas.microsoft.com/office/drawing/2015/10/21/chartex" xmlns:cx3="http://schemas.microsoft.com/office/drawing/2016/5/9/chartex" xmlns:cx4="http://schemas.microsoft.com/office/drawing/2016/5/10/chartex" xmlns:cx5="http://schemas.microsoft.com/office/drawing/2016/5/11/chartex" xmlns:cx6="http://schemas.microsoft.com/office/drawing/2016/5/12/chartex" xmlns:cx7="http://schemas.microsoft.com/office/drawing/2016/5/13/chartex" xmlns:cx8="http://schemas.microsoft.com/office/drawing/2016/5/14/chartex" xmlns:mc="http://schemas.openxmlformats.org/markup-compatibility/2006" xmlns:aink="http://schemas.microsoft.com/office/drawing/2016/ink" xmlns:am3d="http://schemas.microsoft.com/office/drawing/2017/model3d" xmlns:o="urn:schemas-microsoft-com:office:office" xmlns:r="http://schemas.openxmlformats.org/officeDocument/2006/relationships" xmlns:m="http://schemas.openxmlformats.org/officeDocument/2006/math" xmlns:v="urn:schemas-microsoft-com:vml" xmlns:wp14="http://schemas.microsoft.com/office/word/2010/wordprocessingDrawing" xmlns:wp="http://schemas.openxmlformats.org/drawingml/2006/wordprocessingDrawing" xmlns:w10="urn:schemas-microsoft-com:office:word" xmlns:w="http://schemas.openxmlformats.org/wordprocessingml/2006/main" xmlns:w14="http://schemas.microsoft.com/office/word/2010/wordml" xmlns:w15="http://schemas.microsoft.com/office/word/2012/wordml" xmlns:w16cid="http://schemas.microsoft.com/office/word/2016/wordml/cid" xmlns:w16se="http://schemas.microsoft.com/office/word/2015/wordml/symex" xmlns:wpg="http://schemas.microsoft.com/office/word/2010/wordprocessingGroup" xmlns:wpi="http://schemas.microsoft.com/office/word/2010/wordprocessingInk" xmlns:wne="http://schemas.microsoft.com/office/word/2006/wordml" xmlns:wps="http://schemas.microsoft.com/office/word/2010/wordprocessingShape" mc:Ignorable="w14 w15 w16se w16cid wp14">
+<w:ftr xmlns:wpc="http://schemas.microsoft.com/office/word/2010/wordprocessingCanvas" xmlns:cx="http://schemas.microsoft.com/office/drawing/2014/chartex" xmlns:cx1="http://schemas.microsoft.com/office/drawing/2015/9/8/chartex" xmlns:cx2="http://schemas.microsoft.com/office/drawing/2015/10/21/chartex" xmlns:cx3="http://schemas.microsoft.com/office/drawing/2016/5/9/chartex" xmlns:cx4="http://schemas.microsoft.com/office/drawing/2016/5/10/chartex" xmlns:cx5="http://schemas.microsoft.com/office/drawing/2016/5/11/chartex" xmlns:cx6="http://schemas.microsoft.com/office/drawing/2016/5/12/chartex" xmlns:cx7="http://schemas.microsoft.com/office/drawing/2016/5/13/chartex" xmlns:cx8="http://schemas.microsoft.com/office/drawing/2016/5/14/chartex" xmlns:mc="http://schemas.openxmlformats.org/markup-compatibility/2006" xmlns:aink="http://schemas.microsoft.com/office/drawing/2016/ink" xmlns:am3d="http://schemas.microsoft.com/office/drawing/2017/model3d" xmlns:o="urn:schemas-microsoft-com:office:office" xmlns:r="http://schemas.openxmlformats.org/officeDocument/2006/relationships" xmlns:m="http://schemas.openxmlformats.org/officeDocument/2006/math" xmlns:v="urn:schemas-microsoft-com:vml" xmlns:wp14="http://schemas.microsoft.com/office/word/2010/wordprocessingDrawing" xmlns:wp="http://schemas.openxmlformats.org/drawingml/2006/wordprocessingDrawing" xmlns:w10="urn:schemas-microsoft-com:office:word" xmlns:w="http://schemas.openxmlformats.org/wordprocessingml/2006/main" xmlns:w14="http://schemas.microsoft.com/office/word/2010/wordml" xmlns:w15="http://schemas.microsoft.com/office/word/2012/wordml" xmlns:w16cex="http://schemas.microsoft.com/office/word/2018/wordml/cex" xmlns:w16cid="http://schemas.microsoft.com/office/word/2016/wordml/cid" xmlns:w16="http://schemas.microsoft.com/office/word/2018/wordml" xmlns:w16se="http://schemas.microsoft.com/office/word/2015/wordml/symex" xmlns:wpg="http://schemas.microsoft.com/office/word/2010/wordprocessingGroup" xmlns:wpi="http://schemas.microsoft.com/office/word/2010/wordprocessingInk" xmlns:wne="http://schemas.microsoft.com/office/word/2006/wordml" xmlns:wps="http://schemas.microsoft.com/office/word/2010/wordprocessingShape" mc:Ignorable="w14 w15 w16se w16cid w16 w16cex wp14">
   <w:sdt>
     <w:sdtPr>
       <w:id w:val="-914618510"/>
@@ -10370,7 +10352,7 @@
 </file>
 
 <file path=word/footnotes.xml><?xml version="1.0" encoding="utf-8"?>
-<w:footnotes xmlns:wpc="http://schemas.microsoft.com/office/word/2010/wordprocessingCanvas" xmlns:cx="http://schemas.microsoft.com/office/drawing/2014/chartex" xmlns:cx1="http://schemas.microsoft.com/office/drawing/2015/9/8/chartex" xmlns:cx2="http://schemas.microsoft.com/office/drawing/2015/10/21/chartex" xmlns:cx3="http://schemas.microsoft.com/office/drawing/2016/5/9/chartex" xmlns:cx4="http://schemas.microsoft.com/office/drawing/2016/5/10/chartex" xmlns:cx5="http://schemas.microsoft.com/office/drawing/2016/5/11/chartex" xmlns:cx6="http://schemas.microsoft.com/office/drawing/2016/5/12/chartex" xmlns:cx7="http://schemas.microsoft.com/office/drawing/2016/5/13/chartex" xmlns:cx8="http://schemas.microsoft.com/office/drawing/2016/5/14/chartex" xmlns:mc="http://schemas.openxmlformats.org/markup-compatibility/2006" xmlns:aink="http://schemas.microsoft.com/office/drawing/2016/ink" xmlns:am3d="http://schemas.microsoft.com/office/drawing/2017/model3d" xmlns:o="urn:schemas-microsoft-com:office:office" xmlns:r="http://schemas.openxmlformats.org/officeDocument/2006/relationships" xmlns:m="http://schemas.openxmlformats.org/officeDocument/2006/math" xmlns:v="urn:schemas-microsoft-com:vml" xmlns:wp14="http://schemas.microsoft.com/office/word/2010/wordprocessingDrawing" xmlns:wp="http://schemas.openxmlformats.org/drawingml/2006/wordprocessingDrawing" xmlns:w10="urn:schemas-microsoft-com:office:word" xmlns:w="http://schemas.openxmlformats.org/wordprocessingml/2006/main" xmlns:w14="http://schemas.microsoft.com/office/word/2010/wordml" xmlns:w15="http://schemas.microsoft.com/office/word/2012/wordml" xmlns:w16cid="http://schemas.microsoft.com/office/word/2016/wordml/cid" xmlns:w16se="http://schemas.microsoft.com/office/word/2015/wordml/symex" xmlns:wpg="http://schemas.microsoft.com/office/word/2010/wordprocessingGroup" xmlns:wpi="http://schemas.microsoft.com/office/word/2010/wordprocessingInk" xmlns:wne="http://schemas.microsoft.com/office/word/2006/wordml" xmlns:wps="http://schemas.microsoft.com/office/word/2010/wordprocessingShape" mc:Ignorable="w14 w15 w16se w16cid wp14">
+<w:footnotes xmlns:wpc="http://schemas.microsoft.com/office/word/2010/wordprocessingCanvas" xmlns:cx="http://schemas.microsoft.com/office/drawing/2014/chartex" xmlns:cx1="http://schemas.microsoft.com/office/drawing/2015/9/8/chartex" xmlns:cx2="http://schemas.microsoft.com/office/drawing/2015/10/21/chartex" xmlns:cx3="http://schemas.microsoft.com/office/drawing/2016/5/9/chartex" xmlns:cx4="http://schemas.microsoft.com/office/drawing/2016/5/10/chartex" xmlns:cx5="http://schemas.microsoft.com/office/drawing/2016/5/11/chartex" xmlns:cx6="http://schemas.microsoft.com/office/drawing/2016/5/12/chartex" xmlns:cx7="http://schemas.microsoft.com/office/drawing/2016/5/13/chartex" xmlns:cx8="http://schemas.microsoft.com/office/drawing/2016/5/14/chartex" xmlns:mc="http://schemas.openxmlformats.org/markup-compatibility/2006" xmlns:aink="http://schemas.microsoft.com/office/drawing/2016/ink" xmlns:am3d="http://schemas.microsoft.com/office/drawing/2017/model3d" xmlns:o="urn:schemas-microsoft-com:office:office" xmlns:r="http://schemas.openxmlformats.org/officeDocument/2006/relationships" xmlns:m="http://schemas.openxmlformats.org/officeDocument/2006/math" xmlns:v="urn:schemas-microsoft-com:vml" xmlns:wp14="http://schemas.microsoft.com/office/word/2010/wordprocessingDrawing" xmlns:wp="http://schemas.openxmlformats.org/drawingml/2006/wordprocessingDrawing" xmlns:w10="urn:schemas-microsoft-com:office:word" xmlns:w="http://schemas.openxmlformats.org/wordprocessingml/2006/main" xmlns:w14="http://schemas.microsoft.com/office/word/2010/wordml" xmlns:w15="http://schemas.microsoft.com/office/word/2012/wordml" xmlns:w16cex="http://schemas.microsoft.com/office/word/2018/wordml/cex" xmlns:w16cid="http://schemas.microsoft.com/office/word/2016/wordml/cid" xmlns:w16="http://schemas.microsoft.com/office/word/2018/wordml" xmlns:w16se="http://schemas.microsoft.com/office/word/2015/wordml/symex" xmlns:wpg="http://schemas.microsoft.com/office/word/2010/wordprocessingGroup" xmlns:wpi="http://schemas.microsoft.com/office/word/2010/wordprocessingInk" xmlns:wne="http://schemas.microsoft.com/office/word/2006/wordml" xmlns:wps="http://schemas.microsoft.com/office/word/2010/wordprocessingShape" mc:Ignorable="w14 w15 w16se w16cid w16 w16cex wp14">
   <w:footnote w:type="separator" w:id="-1">
     <w:p>
       <w:pPr>
@@ -10402,7 +10384,7 @@
 </file>
 
 <file path=word/header1.xml><?xml version="1.0" encoding="utf-8"?>
-<w:hdr xmlns:wpc="http://schemas.microsoft.com/office/word/2010/wordprocessingCanvas" xmlns:cx="http://schemas.microsoft.com/office/drawing/2014/chartex" xmlns:cx1="http://schemas.microsoft.com/office/drawing/2015/9/8/chartex" xmlns:cx2="http://schemas.microsoft.com/office/drawing/2015/10/21/chartex" xmlns:cx3="http://schemas.microsoft.com/office/drawing/2016/5/9/chartex" xmlns:cx4="http://schemas.microsoft.com/office/drawing/2016/5/10/chartex" xmlns:cx5="http://schemas.microsoft.com/office/drawing/2016/5/11/chartex" xmlns:cx6="http://schemas.microsoft.com/office/drawing/2016/5/12/chartex" xmlns:cx7="http://schemas.microsoft.com/office/drawing/2016/5/13/chartex" xmlns:cx8="http://schemas.microsoft.com/office/drawing/2016/5/14/chartex" xmlns:mc="http://schemas.openxmlformats.org/markup-compatibility/2006" xmlns:aink="http://schemas.microsoft.com/office/drawing/2016/ink" xmlns:am3d="http://schemas.microsoft.com/office/drawing/2017/model3d" xmlns:o="urn:schemas-microsoft-com:office:office" xmlns:r="http://schemas.openxmlformats.org/officeDocument/2006/relationships" xmlns:m="http://schemas.openxmlformats.org/officeDocument/2006/math" xmlns:v="urn:schemas-microsoft-com:vml" xmlns:wp14="http://schemas.microsoft.com/office/word/2010/wordprocessingDrawing" xmlns:wp="http://schemas.openxmlformats.org/drawingml/2006/wordprocessingDrawing" xmlns:w10="urn:schemas-microsoft-com:office:word" xmlns:w="http://schemas.openxmlformats.org/wordprocessingml/2006/main" xmlns:w14="http://schemas.microsoft.com/office/word/2010/wordml" xmlns:w15="http://schemas.microsoft.com/office/word/2012/wordml" xmlns:w16cid="http://schemas.microsoft.com/office/word/2016/wordml/cid" xmlns:w16se="http://schemas.microsoft.com/office/word/2015/wordml/symex" xmlns:wpg="http://schemas.microsoft.com/office/word/2010/wordprocessingGroup" xmlns:wpi="http://schemas.microsoft.com/office/word/2010/wordprocessingInk" xmlns:wne="http://schemas.microsoft.com/office/word/2006/wordml" xmlns:wps="http://schemas.microsoft.com/office/word/2010/wordprocessingShape" mc:Ignorable="w14 w15 w16se w16cid wp14">
+<w:hdr xmlns:wpc="http://schemas.microsoft.com/office/word/2010/wordprocessingCanvas" xmlns:cx="http://schemas.microsoft.com/office/drawing/2014/chartex" xmlns:cx1="http://schemas.microsoft.com/office/drawing/2015/9/8/chartex" xmlns:cx2="http://schemas.microsoft.com/office/drawing/2015/10/21/chartex" xmlns:cx3="http://schemas.microsoft.com/office/drawing/2016/5/9/chartex" xmlns:cx4="http://schemas.microsoft.com/office/drawing/2016/5/10/chartex" xmlns:cx5="http://schemas.microsoft.com/office/drawing/2016/5/11/chartex" xmlns:cx6="http://schemas.microsoft.com/office/drawing/2016/5/12/chartex" xmlns:cx7="http://schemas.microsoft.com/office/drawing/2016/5/13/chartex" xmlns:cx8="http://schemas.microsoft.com/office/drawing/2016/5/14/chartex" xmlns:mc="http://schemas.openxmlformats.org/markup-compatibility/2006" xmlns:aink="http://schemas.microsoft.com/office/drawing/2016/ink" xmlns:am3d="http://schemas.microsoft.com/office/drawing/2017/model3d" xmlns:o="urn:schemas-microsoft-com:office:office" xmlns:r="http://schemas.openxmlformats.org/officeDocument/2006/relationships" xmlns:m="http://schemas.openxmlformats.org/officeDocument/2006/math" xmlns:v="urn:schemas-microsoft-com:vml" xmlns:wp14="http://schemas.microsoft.com/office/word/2010/wordprocessingDrawing" xmlns:wp="http://schemas.openxmlformats.org/drawingml/2006/wordprocessingDrawing" xmlns:w10="urn:schemas-microsoft-com:office:word" xmlns:w="http://schemas.openxmlformats.org/wordprocessingml/2006/main" xmlns:w14="http://schemas.microsoft.com/office/word/2010/wordml" xmlns:w15="http://schemas.microsoft.com/office/word/2012/wordml" xmlns:w16cex="http://schemas.microsoft.com/office/word/2018/wordml/cex" xmlns:w16cid="http://schemas.microsoft.com/office/word/2016/wordml/cid" xmlns:w16="http://schemas.microsoft.com/office/word/2018/wordml" xmlns:w16se="http://schemas.microsoft.com/office/word/2015/wordml/symex" xmlns:wpg="http://schemas.microsoft.com/office/word/2010/wordprocessingGroup" xmlns:wpi="http://schemas.microsoft.com/office/word/2010/wordprocessingInk" xmlns:wne="http://schemas.microsoft.com/office/word/2006/wordml" xmlns:wps="http://schemas.microsoft.com/office/word/2010/wordprocessingShape" mc:Ignorable="w14 w15 w16se w16cid w16 w16cex wp14">
   <w:p>
     <w:pPr>
       <w:pStyle w:val="Kopfzeile"/>
@@ -10495,7 +10477,7 @@
 </file>
 
 <file path=word/numbering.xml><?xml version="1.0" encoding="utf-8"?>
-<w:numbering xmlns:wpc="http://schemas.microsoft.com/office/word/2010/wordprocessingCanvas" xmlns:cx="http://schemas.microsoft.com/office/drawing/2014/chartex" xmlns:cx1="http://schemas.microsoft.com/office/drawing/2015/9/8/chartex" xmlns:cx2="http://schemas.microsoft.com/office/drawing/2015/10/21/chartex" xmlns:cx3="http://schemas.microsoft.com/office/drawing/2016/5/9/chartex" xmlns:cx4="http://schemas.microsoft.com/office/drawing/2016/5/10/chartex" xmlns:cx5="http://schemas.microsoft.com/office/drawing/2016/5/11/chartex" xmlns:cx6="http://schemas.microsoft.com/office/drawing/2016/5/12/chartex" xmlns:cx7="http://schemas.microsoft.com/office/drawing/2016/5/13/chartex" xmlns:cx8="http://schemas.microsoft.com/office/drawing/2016/5/14/chartex" xmlns:mc="http://schemas.openxmlformats.org/markup-compatibility/2006" xmlns:aink="http://schemas.microsoft.com/office/drawing/2016/ink" xmlns:am3d="http://schemas.microsoft.com/office/drawing/2017/model3d" xmlns:o="urn:schemas-microsoft-com:office:office" xmlns:r="http://schemas.openxmlformats.org/officeDocument/2006/relationships" xmlns:m="http://schemas.openxmlformats.org/officeDocument/2006/math" xmlns:v="urn:schemas-microsoft-com:vml" xmlns:wp14="http://schemas.microsoft.com/office/word/2010/wordprocessingDrawing" xmlns:wp="http://schemas.openxmlformats.org/drawingml/2006/wordprocessingDrawing" xmlns:w10="urn:schemas-microsoft-com:office:word" xmlns:w="http://schemas.openxmlformats.org/wordprocessingml/2006/main" xmlns:w14="http://schemas.microsoft.com/office/word/2010/wordml" xmlns:w15="http://schemas.microsoft.com/office/word/2012/wordml" xmlns:w16cid="http://schemas.microsoft.com/office/word/2016/wordml/cid" xmlns:w16se="http://schemas.microsoft.com/office/word/2015/wordml/symex" xmlns:wpg="http://schemas.microsoft.com/office/word/2010/wordprocessingGroup" xmlns:wpi="http://schemas.microsoft.com/office/word/2010/wordprocessingInk" xmlns:wne="http://schemas.microsoft.com/office/word/2006/wordml" xmlns:wps="http://schemas.microsoft.com/office/word/2010/wordprocessingShape" mc:Ignorable="w14 w15 w16se w16cid wp14">
+<w:numbering xmlns:wpc="http://schemas.microsoft.com/office/word/2010/wordprocessingCanvas" xmlns:cx="http://schemas.microsoft.com/office/drawing/2014/chartex" xmlns:cx1="http://schemas.microsoft.com/office/drawing/2015/9/8/chartex" xmlns:cx2="http://schemas.microsoft.com/office/drawing/2015/10/21/chartex" xmlns:cx3="http://schemas.microsoft.com/office/drawing/2016/5/9/chartex" xmlns:cx4="http://schemas.microsoft.com/office/drawing/2016/5/10/chartex" xmlns:cx5="http://schemas.microsoft.com/office/drawing/2016/5/11/chartex" xmlns:cx6="http://schemas.microsoft.com/office/drawing/2016/5/12/chartex" xmlns:cx7="http://schemas.microsoft.com/office/drawing/2016/5/13/chartex" xmlns:cx8="http://schemas.microsoft.com/office/drawing/2016/5/14/chartex" xmlns:mc="http://schemas.openxmlformats.org/markup-compatibility/2006" xmlns:aink="http://schemas.microsoft.com/office/drawing/2016/ink" xmlns:am3d="http://schemas.microsoft.com/office/drawing/2017/model3d" xmlns:o="urn:schemas-microsoft-com:office:office" xmlns:r="http://schemas.openxmlformats.org/officeDocument/2006/relationships" xmlns:m="http://schemas.openxmlformats.org/officeDocument/2006/math" xmlns:v="urn:schemas-microsoft-com:vml" xmlns:wp14="http://schemas.microsoft.com/office/word/2010/wordprocessingDrawing" xmlns:wp="http://schemas.openxmlformats.org/drawingml/2006/wordprocessingDrawing" xmlns:w10="urn:schemas-microsoft-com:office:word" xmlns:w="http://schemas.openxmlformats.org/wordprocessingml/2006/main" xmlns:w14="http://schemas.microsoft.com/office/word/2010/wordml" xmlns:w15="http://schemas.microsoft.com/office/word/2012/wordml" xmlns:w16cex="http://schemas.microsoft.com/office/word/2018/wordml/cex" xmlns:w16cid="http://schemas.microsoft.com/office/word/2016/wordml/cid" xmlns:w16="http://schemas.microsoft.com/office/word/2018/wordml" xmlns:w16se="http://schemas.microsoft.com/office/word/2015/wordml/symex" xmlns:wpg="http://schemas.microsoft.com/office/word/2010/wordprocessingGroup" xmlns:wpi="http://schemas.microsoft.com/office/word/2010/wordprocessingInk" xmlns:wne="http://schemas.microsoft.com/office/word/2006/wordml" xmlns:wps="http://schemas.microsoft.com/office/word/2010/wordprocessingShape" mc:Ignorable="w14 w15 w16se w16cid w16 w16cex wp14">
   <w:abstractNum w:abstractNumId="0" w15:restartNumberingAfterBreak="0">
     <w:nsid w:val="FFFFFF89"/>
     <w:multiLevelType w:val="singleLevel"/>
@@ -12587,7 +12569,7 @@
 </file>
 
 <file path=word/people.xml><?xml version="1.0" encoding="utf-8"?>
-<w15:people xmlns:wpc="http://schemas.microsoft.com/office/word/2010/wordprocessingCanvas" xmlns:cx="http://schemas.microsoft.com/office/drawing/2014/chartex" xmlns:cx1="http://schemas.microsoft.com/office/drawing/2015/9/8/chartex" xmlns:cx2="http://schemas.microsoft.com/office/drawing/2015/10/21/chartex" xmlns:cx3="http://schemas.microsoft.com/office/drawing/2016/5/9/chartex" xmlns:cx4="http://schemas.microsoft.com/office/drawing/2016/5/10/chartex" xmlns:cx5="http://schemas.microsoft.com/office/drawing/2016/5/11/chartex" xmlns:cx6="http://schemas.microsoft.com/office/drawing/2016/5/12/chartex" xmlns:cx7="http://schemas.microsoft.com/office/drawing/2016/5/13/chartex" xmlns:cx8="http://schemas.microsoft.com/office/drawing/2016/5/14/chartex" xmlns:mc="http://schemas.openxmlformats.org/markup-compatibility/2006" xmlns:aink="http://schemas.microsoft.com/office/drawing/2016/ink" xmlns:am3d="http://schemas.microsoft.com/office/drawing/2017/model3d" xmlns:o="urn:schemas-microsoft-com:office:office" xmlns:r="http://schemas.openxmlformats.org/officeDocument/2006/relationships" xmlns:m="http://schemas.openxmlformats.org/officeDocument/2006/math" xmlns:v="urn:schemas-microsoft-com:vml" xmlns:wp14="http://schemas.microsoft.com/office/word/2010/wordprocessingDrawing" xmlns:wp="http://schemas.openxmlformats.org/drawingml/2006/wordprocessingDrawing" xmlns:w10="urn:schemas-microsoft-com:office:word" xmlns:w="http://schemas.openxmlformats.org/wordprocessingml/2006/main" xmlns:w14="http://schemas.microsoft.com/office/word/2010/wordml" xmlns:w15="http://schemas.microsoft.com/office/word/2012/wordml" xmlns:w16cid="http://schemas.microsoft.com/office/word/2016/wordml/cid" xmlns:w16se="http://schemas.microsoft.com/office/word/2015/wordml/symex" xmlns:wpg="http://schemas.microsoft.com/office/word/2010/wordprocessingGroup" xmlns:wpi="http://schemas.microsoft.com/office/word/2010/wordprocessingInk" xmlns:wne="http://schemas.microsoft.com/office/word/2006/wordml" xmlns:wps="http://schemas.microsoft.com/office/word/2010/wordprocessingShape" mc:Ignorable="w14 w15 w16se w16cid wp14">
+<w15:people xmlns:wpc="http://schemas.microsoft.com/office/word/2010/wordprocessingCanvas" xmlns:cx="http://schemas.microsoft.com/office/drawing/2014/chartex" xmlns:cx1="http://schemas.microsoft.com/office/drawing/2015/9/8/chartex" xmlns:cx2="http://schemas.microsoft.com/office/drawing/2015/10/21/chartex" xmlns:cx3="http://schemas.microsoft.com/office/drawing/2016/5/9/chartex" xmlns:cx4="http://schemas.microsoft.com/office/drawing/2016/5/10/chartex" xmlns:cx5="http://schemas.microsoft.com/office/drawing/2016/5/11/chartex" xmlns:cx6="http://schemas.microsoft.com/office/drawing/2016/5/12/chartex" xmlns:cx7="http://schemas.microsoft.com/office/drawing/2016/5/13/chartex" xmlns:cx8="http://schemas.microsoft.com/office/drawing/2016/5/14/chartex" xmlns:mc="http://schemas.openxmlformats.org/markup-compatibility/2006" xmlns:aink="http://schemas.microsoft.com/office/drawing/2016/ink" xmlns:am3d="http://schemas.microsoft.com/office/drawing/2017/model3d" xmlns:o="urn:schemas-microsoft-com:office:office" xmlns:r="http://schemas.openxmlformats.org/officeDocument/2006/relationships" xmlns:m="http://schemas.openxmlformats.org/officeDocument/2006/math" xmlns:v="urn:schemas-microsoft-com:vml" xmlns:wp14="http://schemas.microsoft.com/office/word/2010/wordprocessingDrawing" xmlns:wp="http://schemas.openxmlformats.org/drawingml/2006/wordprocessingDrawing" xmlns:w10="urn:schemas-microsoft-com:office:word" xmlns:w="http://schemas.openxmlformats.org/wordprocessingml/2006/main" xmlns:w14="http://schemas.microsoft.com/office/word/2010/wordml" xmlns:w15="http://schemas.microsoft.com/office/word/2012/wordml" xmlns:w16cex="http://schemas.microsoft.com/office/word/2018/wordml/cex" xmlns:w16cid="http://schemas.microsoft.com/office/word/2016/wordml/cid" xmlns:w16="http://schemas.microsoft.com/office/word/2018/wordml" xmlns:w16se="http://schemas.microsoft.com/office/word/2015/wordml/symex" xmlns:wpg="http://schemas.microsoft.com/office/word/2010/wordprocessingGroup" xmlns:wpi="http://schemas.microsoft.com/office/word/2010/wordprocessingInk" xmlns:wne="http://schemas.microsoft.com/office/word/2006/wordml" xmlns:wps="http://schemas.microsoft.com/office/word/2010/wordprocessingShape" mc:Ignorable="w14 w15 w16se w16cid w16 w16cex wp14">
   <w15:person w15:author="Florian S.">
     <w15:presenceInfo w15:providerId="Windows Live" w15:userId="b03a4f9e6f3e9c75"/>
   </w15:person>
@@ -12598,7 +12580,7 @@
 </file>
 
 <file path=word/styles.xml><?xml version="1.0" encoding="utf-8"?>
-<w:styles xmlns:mc="http://schemas.openxmlformats.org/markup-compatibility/2006" xmlns:r="http://schemas.openxmlformats.org/officeDocument/2006/relationships" xmlns:w="http://schemas.openxmlformats.org/wordprocessingml/2006/main" xmlns:w14="http://schemas.microsoft.com/office/word/2010/wordml" xmlns:w15="http://schemas.microsoft.com/office/word/2012/wordml" xmlns:w16cid="http://schemas.microsoft.com/office/word/2016/wordml/cid" xmlns:w16se="http://schemas.microsoft.com/office/word/2015/wordml/symex" mc:Ignorable="w14 w15 w16se w16cid">
+<w:styles xmlns:mc="http://schemas.openxmlformats.org/markup-compatibility/2006" xmlns:r="http://schemas.openxmlformats.org/officeDocument/2006/relationships" xmlns:w="http://schemas.openxmlformats.org/wordprocessingml/2006/main" xmlns:w14="http://schemas.microsoft.com/office/word/2010/wordml" xmlns:w15="http://schemas.microsoft.com/office/word/2012/wordml" xmlns:w16cex="http://schemas.microsoft.com/office/word/2018/wordml/cex" xmlns:w16cid="http://schemas.microsoft.com/office/word/2016/wordml/cid" xmlns:w16="http://schemas.microsoft.com/office/word/2018/wordml" xmlns:w16se="http://schemas.microsoft.com/office/word/2015/wordml/symex" mc:Ignorable="w14 w15 w16se w16cid w16 w16cex">
   <w:docDefaults>
     <w:rPrDefault>
       <w:rPr>
@@ -12614,7 +12596,7 @@
       </w:pPr>
     </w:pPrDefault>
   </w:docDefaults>
-  <w:latentStyles w:defLockedState="0" w:defUIPriority="99" w:defSemiHidden="0" w:defUnhideWhenUsed="0" w:defQFormat="0" w:count="377">
+  <w:latentStyles w:defLockedState="0" w:defUIPriority="99" w:defSemiHidden="0" w:defUnhideWhenUsed="0" w:defQFormat="0" w:count="376">
     <w:lsdException w:name="Normal" w:uiPriority="0" w:qFormat="1"/>
     <w:lsdException w:name="heading 1" w:uiPriority="9" w:qFormat="1"/>
     <w:lsdException w:name="heading 2" w:semiHidden="1" w:uiPriority="9" w:unhideWhenUsed="1" w:qFormat="1"/>
@@ -12720,6 +12702,7 @@
     <w:lsdException w:name="HTML Sample" w:semiHidden="1" w:unhideWhenUsed="1"/>
     <w:lsdException w:name="HTML Typewriter" w:semiHidden="1" w:unhideWhenUsed="1"/>
     <w:lsdException w:name="HTML Variable" w:semiHidden="1" w:unhideWhenUsed="1"/>
+    <w:lsdException w:name="Normal Table" w:semiHidden="1" w:unhideWhenUsed="1"/>
     <w:lsdException w:name="annotation subject" w:semiHidden="1" w:unhideWhenUsed="1"/>
     <w:lsdException w:name="No List" w:semiHidden="1" w:unhideWhenUsed="1"/>
     <w:lsdException w:name="Outline List 1" w:semiHidden="1" w:unhideWhenUsed="1"/>
@@ -12766,8 +12749,10 @@
     <w:lsdException w:name="Table Subtle 2" w:semiHidden="1" w:unhideWhenUsed="1"/>
     <w:lsdException w:name="Table Web 1" w:semiHidden="1" w:unhideWhenUsed="1"/>
     <w:lsdException w:name="Table Web 2" w:semiHidden="1" w:unhideWhenUsed="1"/>
+    <w:lsdException w:name="Table Web 3" w:semiHidden="1" w:unhideWhenUsed="1"/>
     <w:lsdException w:name="Balloon Text" w:semiHidden="1" w:unhideWhenUsed="1"/>
     <w:lsdException w:name="Table Grid" w:uiPriority="39"/>
+    <w:lsdException w:name="Table Theme" w:semiHidden="1" w:unhideWhenUsed="1"/>
     <w:lsdException w:name="Placeholder Text" w:semiHidden="1"/>
     <w:lsdException w:name="No Spacing" w:uiPriority="1" w:qFormat="1"/>
     <w:lsdException w:name="Light Shading" w:uiPriority="60"/>
@@ -12988,7 +12973,6 @@
     <w:lsdException w:name="Hashtag" w:semiHidden="1" w:unhideWhenUsed="1"/>
     <w:lsdException w:name="Unresolved Mention" w:semiHidden="1" w:unhideWhenUsed="1"/>
     <w:lsdException w:name="Smart Link" w:semiHidden="1" w:unhideWhenUsed="1"/>
-    <w:lsdException w:name="Smart Link Error" w:semiHidden="1" w:unhideWhenUsed="1"/>
   </w:latentStyles>
   <w:style w:type="paragraph" w:default="1" w:styleId="Standard">
     <w:name w:val="Normal"/>
@@ -13992,7 +13976,7 @@
 </file>
 
 <file path=customXml/itemProps1.xml><?xml version="1.0" encoding="utf-8"?>
-<ds:datastoreItem xmlns:ds="http://schemas.openxmlformats.org/officeDocument/2006/customXml" ds:itemID="{9FCAD486-0724-4649-B699-80EAC93D8ABC}">
+<ds:datastoreItem xmlns:ds="http://schemas.openxmlformats.org/officeDocument/2006/customXml" ds:itemID="{74A7C9B7-B5E2-4EC1-B48D-1C209130D36F}">
   <ds:schemaRefs>
     <ds:schemaRef ds:uri="http://schemas.openxmlformats.org/officeDocument/2006/bibliography"/>
   </ds:schemaRefs>

</xml_diff>

<commit_message>
added description for fpe und config
</commit_message>
<xml_diff>
--- a/Dokumentation/Dokumente/Dokumentation-CASE-TOOL.docx
+++ b/Dokumentation/Dokumente/Dokumentation-CASE-TOOL.docx
@@ -3810,6 +3810,21 @@
     <w:p/>
     <w:p>
       <w:pPr>
+        <w:rPr>
+          <w:rFonts w:ascii="Arial" w:eastAsiaTheme="majorEastAsia" w:hAnsi="Arial" w:cs="Arial"/>
+          <w:sz w:val="28"/>
+        </w:rPr>
+      </w:pPr>
+      <w:r>
+        <w:rPr>
+          <w:rFonts w:ascii="Arial" w:hAnsi="Arial" w:cs="Arial"/>
+          <w:sz w:val="28"/>
+        </w:rPr>
+        <w:br w:type="page"/>
+      </w:r>
+    </w:p>
+    <w:p>
+      <w:pPr>
         <w:pStyle w:val="berschrift1"/>
         <w:numPr>
           <w:ilvl w:val="2"/>
@@ -3826,12 +3841,91 @@
       </w:pPr>
       <w:r>
         <w:rPr>
+          <w:noProof/>
+        </w:rPr>
+        <w:lastRenderedPageBreak/>
+        <w:drawing>
+          <wp:anchor distT="0" distB="0" distL="114300" distR="114300" simplePos="0" relativeHeight="251659269" behindDoc="0" locked="0" layoutInCell="1" allowOverlap="1" wp14:anchorId="2A445CBF" wp14:editId="674197EC">
+            <wp:simplePos x="0" y="0"/>
+            <wp:positionH relativeFrom="column">
+              <wp:posOffset>-284480</wp:posOffset>
+            </wp:positionH>
+            <wp:positionV relativeFrom="paragraph">
+              <wp:posOffset>269240</wp:posOffset>
+            </wp:positionV>
+            <wp:extent cx="3534410" cy="6541135"/>
+            <wp:effectExtent l="0" t="0" r="0" b="0"/>
+            <wp:wrapSquare wrapText="bothSides"/>
+            <wp:docPr id="11" name="Grafik 11" descr="Ein Bild, das Screenshot enthält.&#10;&#10;Automatisch generierte Beschreibung"/>
+            <wp:cNvGraphicFramePr>
+              <a:graphicFrameLocks xmlns:a="http://schemas.openxmlformats.org/drawingml/2006/main" noChangeAspect="1"/>
+            </wp:cNvGraphicFramePr>
+            <a:graphic xmlns:a="http://schemas.openxmlformats.org/drawingml/2006/main">
+              <a:graphicData uri="http://schemas.openxmlformats.org/drawingml/2006/picture">
+                <pic:pic xmlns:pic="http://schemas.openxmlformats.org/drawingml/2006/picture">
+                  <pic:nvPicPr>
+                    <pic:cNvPr id="11" name="M_FUNCTIONPOINTESTIMATION-_CONFIGDATA.png"/>
+                    <pic:cNvPicPr/>
+                  </pic:nvPicPr>
+                  <pic:blipFill>
+                    <a:blip r:embed="rId10" cstate="print">
+                      <a:extLst>
+                        <a:ext uri="{28A0092B-C50C-407E-A947-70E740481C1C}">
+                          <a14:useLocalDpi xmlns:a14="http://schemas.microsoft.com/office/drawing/2010/main" val="0"/>
+                        </a:ext>
+                      </a:extLst>
+                    </a:blip>
+                    <a:stretch>
+                      <a:fillRect/>
+                    </a:stretch>
+                  </pic:blipFill>
+                  <pic:spPr>
+                    <a:xfrm>
+                      <a:off x="0" y="0"/>
+                      <a:ext cx="3534410" cy="6541135"/>
+                    </a:xfrm>
+                    <a:prstGeom prst="rect">
+                      <a:avLst/>
+                    </a:prstGeom>
+                  </pic:spPr>
+                </pic:pic>
+              </a:graphicData>
+            </a:graphic>
+            <wp14:sizeRelH relativeFrom="page">
+              <wp14:pctWidth>0</wp14:pctWidth>
+            </wp14:sizeRelH>
+            <wp14:sizeRelV relativeFrom="page">
+              <wp14:pctHeight>0</wp14:pctHeight>
+            </wp14:sizeRelV>
+          </wp:anchor>
+        </w:drawing>
+      </w:r>
+      <w:r>
+        <w:rPr>
           <w:rFonts w:ascii="Arial" w:hAnsi="Arial" w:cs="Arial"/>
           <w:color w:val="auto"/>
           <w:sz w:val="28"/>
           <w:szCs w:val="22"/>
         </w:rPr>
-        <w:t>Aufwandabschätzung</w:t>
+        <w:t>Aufwand</w:t>
+      </w:r>
+      <w:r>
+        <w:rPr>
+          <w:rFonts w:ascii="Arial" w:hAnsi="Arial" w:cs="Arial"/>
+          <w:color w:val="auto"/>
+          <w:sz w:val="28"/>
+          <w:szCs w:val="22"/>
+        </w:rPr>
+        <w:t>s</w:t>
+      </w:r>
+      <w:r>
+        <w:rPr>
+          <w:rFonts w:ascii="Arial" w:hAnsi="Arial" w:cs="Arial"/>
+          <w:color w:val="auto"/>
+          <w:sz w:val="28"/>
+          <w:szCs w:val="22"/>
+        </w:rPr>
+        <w:t>abschätzung</w:t>
       </w:r>
     </w:p>
     <w:p>
@@ -3858,6 +3952,15 @@
       </w:r>
       <w:r>
         <w:t xml:space="preserve">abgelegt. </w:t>
+      </w:r>
+      <w:r>
+        <w:t xml:space="preserve">(Zur besseren Übersicht sind in dem Klassendiagram nur Konstruktoren und Methoden, inklusive der Getter und Setter aufgeführt. Die </w:t>
+      </w:r>
+      <w:r>
+        <w:t xml:space="preserve">komplette Version inklusive aller </w:t>
+      </w:r>
+      <w:r>
+        <w:t>einzelnen Variablen sind in einem Diagramm in dem Diagramme Ordner abgelegt.)</w:t>
       </w:r>
     </w:p>
     <w:p>
@@ -3879,7 +3982,206 @@
     </w:p>
     <w:p>
       <w:r>
-        <w:t>s</w:t>
+        <w:t>Die Klasse der FUNCTIONPOINTESTIMATION umfasst alle dafür nötigen Variablen wie das vorgegebene Gewicht</w:t>
+      </w:r>
+      <w:r>
+        <w:t xml:space="preserve"> (Variablenname: </w:t>
+      </w:r>
+      <w:proofErr w:type="spellStart"/>
+      <w:r>
+        <w:rPr>
+          <w:i/>
+          <w:iCs/>
+        </w:rPr>
+        <w:t>weight</w:t>
+      </w:r>
+      <w:proofErr w:type="spellEnd"/>
+      <w:r>
+        <w:rPr>
+          <w:i/>
+          <w:iCs/>
+        </w:rPr>
+        <w:t>...</w:t>
+      </w:r>
+      <w:r>
+        <w:t>)</w:t>
+      </w:r>
+      <w:r>
+        <w:t xml:space="preserve">, die Anzahl der verschiedenen </w:t>
+      </w:r>
+      <w:proofErr w:type="spellStart"/>
+      <w:r>
+        <w:t>Function</w:t>
+      </w:r>
+      <w:proofErr w:type="spellEnd"/>
+      <w:r>
+        <w:t xml:space="preserve"> Points</w:t>
+      </w:r>
+      <w:r>
+        <w:t xml:space="preserve"> (</w:t>
+      </w:r>
+      <w:proofErr w:type="spellStart"/>
+      <w:r>
+        <w:rPr>
+          <w:i/>
+          <w:iCs/>
+        </w:rPr>
+        <w:t>count</w:t>
+      </w:r>
+      <w:proofErr w:type="spellEnd"/>
+      <w:r>
+        <w:rPr>
+          <w:i/>
+          <w:iCs/>
+        </w:rPr>
+        <w:t>...</w:t>
+      </w:r>
+      <w:r>
+        <w:t>)</w:t>
+      </w:r>
+      <w:r>
+        <w:t xml:space="preserve"> </w:t>
+      </w:r>
+      <w:r>
+        <w:t xml:space="preserve">sowie die </w:t>
+      </w:r>
+      <w:r>
+        <w:t>gewichtete Summe (</w:t>
+      </w:r>
+      <w:proofErr w:type="spellStart"/>
+      <w:r>
+        <w:rPr>
+          <w:i/>
+          <w:iCs/>
+        </w:rPr>
+        <w:t>sum</w:t>
+      </w:r>
+      <w:proofErr w:type="spellEnd"/>
+      <w:r>
+        <w:rPr>
+          <w:i/>
+          <w:iCs/>
+        </w:rPr>
+        <w:t>…</w:t>
+      </w:r>
+      <w:r>
+        <w:t xml:space="preserve">). </w:t>
+      </w:r>
+      <w:r>
+        <w:br/>
+      </w:r>
+      <w:r>
+        <w:t xml:space="preserve">Anzahl, Gewicht und Summe können über entsprechende Getter-Methoden </w:t>
+      </w:r>
+      <w:r>
+        <w:t xml:space="preserve">ausgelesen werden. Für die Anzahlen gibt es zusätzlich eine </w:t>
+      </w:r>
+      <w:proofErr w:type="gramStart"/>
+      <w:r>
+        <w:t>Setter-Methode</w:t>
+      </w:r>
+      <w:proofErr w:type="gramEnd"/>
+      <w:r>
+        <w:t xml:space="preserve"> um die durch neu eingegebene </w:t>
+      </w:r>
+      <w:proofErr w:type="spellStart"/>
+      <w:r>
+        <w:t>Function</w:t>
+      </w:r>
+      <w:proofErr w:type="spellEnd"/>
+      <w:r>
+        <w:t xml:space="preserve"> Points geänderte Anzahl zu aktualisieren.</w:t>
+      </w:r>
+      <w:r>
+        <w:t xml:space="preserve"> </w:t>
+      </w:r>
+      <w:r>
+        <w:br/>
+      </w:r>
+      <w:r>
+        <w:t xml:space="preserve">Durch die Referenz auf </w:t>
+      </w:r>
+      <w:proofErr w:type="spellStart"/>
+      <w:r>
+        <w:rPr>
+          <w:i/>
+          <w:iCs/>
+        </w:rPr>
+        <w:t>configData</w:t>
+      </w:r>
+      <w:proofErr w:type="spellEnd"/>
+      <w:r>
+        <w:t xml:space="preserve"> und somit de</w:t>
+      </w:r>
+      <w:r>
+        <w:t>n</w:t>
+      </w:r>
+      <w:r>
+        <w:t xml:space="preserve"> Zugriff </w:t>
+      </w:r>
+      <w:r>
+        <w:t xml:space="preserve">auf die Einflussfaktoren kann die gewichtete Summe e3Sum sowie die Anzahl der </w:t>
+      </w:r>
+      <w:proofErr w:type="spellStart"/>
+      <w:r>
+        <w:t>Adjusted</w:t>
+      </w:r>
+      <w:proofErr w:type="spellEnd"/>
+      <w:r>
+        <w:t xml:space="preserve"> </w:t>
+      </w:r>
+      <w:proofErr w:type="spellStart"/>
+      <w:r>
+        <w:t>Function</w:t>
+      </w:r>
+      <w:proofErr w:type="spellEnd"/>
+      <w:r>
+        <w:t xml:space="preserve"> Points (</w:t>
+      </w:r>
+      <w:proofErr w:type="spellStart"/>
+      <w:r>
+        <w:rPr>
+          <w:i/>
+          <w:iCs/>
+        </w:rPr>
+        <w:t>afp</w:t>
+      </w:r>
+      <w:proofErr w:type="spellEnd"/>
+      <w:r>
+        <w:t>) berechnet werden.</w:t>
+      </w:r>
+      <w:r>
+        <w:t xml:space="preserve"> Zusätzlich kann ein Korrekturfaktor sowie die eigentlich benötigte Summe der Einflussfaktoren (e2Correction) berechnet werden, weitere Informationen </w:t>
+      </w:r>
+      <w:r>
+        <w:t xml:space="preserve">sind unter </w:t>
+      </w:r>
+      <w:r>
+        <w:fldChar w:fldCharType="begin"/>
+      </w:r>
+      <w:r>
+        <w:instrText xml:space="preserve"> REF _Ref43217952 \r \h </w:instrText>
+      </w:r>
+      <w:r>
+        <w:fldChar w:fldCharType="separate"/>
+      </w:r>
+      <w:r>
+        <w:t>5</w:t>
+      </w:r>
+      <w:r>
+        <w:t>.</w:t>
+      </w:r>
+      <w:r>
+        <w:t>2</w:t>
+      </w:r>
+      <w:r>
+        <w:fldChar w:fldCharType="end"/>
+      </w:r>
+      <w:r>
+        <w:t xml:space="preserve"> Selbstoptimierung</w:t>
+      </w:r>
+      <w:r>
+        <w:t xml:space="preserve"> zu finden.</w:t>
       </w:r>
     </w:p>
     <w:p>
@@ -3901,27 +4203,93 @@
     </w:p>
     <w:p>
       <w:r>
-        <w:t>In einem Objekt der Klasse CONFIGDATA, werden alle</w:t>
+        <w:t xml:space="preserve">In </w:t>
+      </w:r>
+      <w:r>
+        <w:t>dem</w:t>
+      </w:r>
+      <w:r>
+        <w:t xml:space="preserve"> </w:t>
+      </w:r>
+      <w:r>
+        <w:t>Singleton-</w:t>
+      </w:r>
+      <w:r>
+        <w:t>Objekt der Klasse CONFIGDATA, werden alle</w:t>
       </w:r>
       <w:r>
         <w:t xml:space="preserve"> 10 Einflussfaktoren</w:t>
       </w:r>
       <w:r>
-        <w:t xml:space="preserve">, sowie die Summe aller Einflussfaktoren e2Sum </w:t>
+        <w:t xml:space="preserve"> (</w:t>
+      </w:r>
+      <w:proofErr w:type="spellStart"/>
+      <w:r>
+        <w:rPr>
+          <w:i/>
+          <w:iCs/>
+        </w:rPr>
+        <w:t>factor</w:t>
+      </w:r>
+      <w:proofErr w:type="spellEnd"/>
+      <w:r>
+        <w:rPr>
+          <w:i/>
+          <w:iCs/>
+        </w:rPr>
+        <w:t>…</w:t>
+      </w:r>
+      <w:r>
+        <w:t>)</w:t>
+      </w:r>
+      <w:r>
+        <w:t xml:space="preserve">, sowie die Summe aller Einflussfaktoren </w:t>
+      </w:r>
+      <w:r>
+        <w:t>(</w:t>
+      </w:r>
+      <w:r>
+        <w:rPr>
+          <w:i/>
+          <w:iCs/>
+        </w:rPr>
+        <w:t>e2Sum</w:t>
+      </w:r>
+      <w:r>
+        <w:t>)</w:t>
+      </w:r>
+      <w:r>
+        <w:t xml:space="preserve"> </w:t>
       </w:r>
       <w:r>
         <w:t xml:space="preserve">gespeichert. </w:t>
       </w:r>
       <w:r>
-        <w:t xml:space="preserve">Neben dem privaten Konstruktor und damit der Anwendung des Singleton Prinzips, gibt es eine </w:t>
-      </w:r>
-      <w:proofErr w:type="spellStart"/>
-      <w:r>
-        <w:t>Get</w:t>
-      </w:r>
-      <w:proofErr w:type="spellEnd"/>
-      <w:r>
-        <w:t xml:space="preserve">- und eine Set-Methode, der als </w:t>
+        <w:t>Neben dem privaten Konstruktor und damit der Anwendung des Singleton Prinzips, gibt es eine Get</w:t>
+      </w:r>
+      <w:r>
+        <w:t>ter</w:t>
+      </w:r>
+      <w:r>
+        <w:t>- und eine Set</w:t>
+      </w:r>
+      <w:r>
+        <w:t>ter</w:t>
+      </w:r>
+      <w:r>
+        <w:t>-Methode</w:t>
+      </w:r>
+      <w:r>
+        <w:t xml:space="preserve"> für die Faktoren</w:t>
+      </w:r>
+      <w:r>
+        <w:t>, de</w:t>
+      </w:r>
+      <w:r>
+        <w:t>nen</w:t>
+      </w:r>
+      <w:r>
+        <w:t xml:space="preserve"> als </w:t>
       </w:r>
       <w:proofErr w:type="gramStart"/>
       <w:r>
@@ -3932,7 +4300,52 @@
         <w:t xml:space="preserve"> die Nummer des gewünschten Faktors übergeben </w:t>
       </w:r>
       <w:r>
-        <w:t xml:space="preserve">wird. Die Getter-Methode gibt daraufhin den Wert des gewählten Faktors zurück, der Setter-Methode wird zusätzlich der zu setzende Wert als Integer übergeben, welche </w:t>
+        <w:t>wird. Die Getter-Methode gibt daraufhin den Wert des gewählten Faktors zurück, der Setter-Methode wird zusätzlich der zu setzende Wert als Integer übergeben, welche</w:t>
+      </w:r>
+      <w:r>
+        <w:t xml:space="preserve">r dann </w:t>
+      </w:r>
+      <w:proofErr w:type="gramStart"/>
+      <w:r>
+        <w:t>in der entsprechenden Variable</w:t>
+      </w:r>
+      <w:proofErr w:type="gramEnd"/>
+      <w:r>
+        <w:t xml:space="preserve"> abgespeichert wird.</w:t>
+      </w:r>
+      <w:r>
+        <w:t xml:space="preserve"> </w:t>
+      </w:r>
+      <w:r>
+        <w:t>Zusätzlich gibt es eine Getter- und Setter-Methode für d</w:t>
+      </w:r>
+      <w:r>
+        <w:t>ie</w:t>
+      </w:r>
+      <w:r>
+        <w:t xml:space="preserve"> </w:t>
+      </w:r>
+      <w:r>
+        <w:t xml:space="preserve">Summe aller </w:t>
+      </w:r>
+      <w:r>
+        <w:t>Faktor</w:t>
+      </w:r>
+      <w:r>
+        <w:t xml:space="preserve">en </w:t>
+      </w:r>
+      <w:r>
+        <w:rPr>
+          <w:i/>
+          <w:iCs/>
+        </w:rPr>
+        <w:t>e2Sum</w:t>
+      </w:r>
+      <w:r>
+        <w:t>.</w:t>
+      </w:r>
+      <w:r>
+        <w:t xml:space="preserve"> </w:t>
       </w:r>
     </w:p>
     <w:p>
@@ -3966,6 +4379,24 @@
     </w:p>
     <w:p>
       <w:pPr>
+        <w:rPr>
+          <w:rFonts w:ascii="Arial" w:eastAsiaTheme="majorEastAsia" w:hAnsi="Arial" w:cs="Arial"/>
+          <w:sz w:val="32"/>
+          <w:szCs w:val="24"/>
+        </w:rPr>
+      </w:pPr>
+      <w:bookmarkStart w:id="16" w:name="_Toc42861420"/>
+      <w:r>
+        <w:rPr>
+          <w:rFonts w:ascii="Arial" w:hAnsi="Arial" w:cs="Arial"/>
+          <w:sz w:val="32"/>
+          <w:szCs w:val="24"/>
+        </w:rPr>
+        <w:br w:type="page"/>
+      </w:r>
+    </w:p>
+    <w:p>
+      <w:pPr>
         <w:pStyle w:val="berschrift1"/>
         <w:numPr>
           <w:ilvl w:val="1"/>
@@ -3980,7 +4411,6 @@
           <w:szCs w:val="24"/>
         </w:rPr>
       </w:pPr>
-      <w:bookmarkStart w:id="16" w:name="_Toc42861420"/>
       <w:r>
         <w:rPr>
           <w:rFonts w:ascii="Arial" w:hAnsi="Arial" w:cs="Arial"/>
@@ -3988,18 +4418,10 @@
           <w:sz w:val="32"/>
           <w:szCs w:val="24"/>
         </w:rPr>
+        <w:lastRenderedPageBreak/>
         <w:t>CONTROLLER</w:t>
       </w:r>
       <w:bookmarkEnd w:id="16"/>
-    </w:p>
-    <w:p>
-      <w:pPr>
-        <w:spacing w:line="360" w:lineRule="auto"/>
-        <w:jc w:val="both"/>
-        <w:rPr>
-          <w:rFonts w:ascii="Arial" w:hAnsi="Arial" w:cs="Arial"/>
-        </w:rPr>
-      </w:pPr>
     </w:p>
     <w:p>
       <w:pPr>
@@ -4120,6 +4542,33 @@
     </w:p>
     <w:p>
       <w:pPr>
+        <w:keepNext/>
+        <w:keepLines/>
+        <w:spacing w:before="240" w:after="0" w:line="360" w:lineRule="auto"/>
+        <w:jc w:val="both"/>
+        <w:outlineLvl w:val="0"/>
+        <w:rPr>
+          <w:rFonts w:ascii="Arial" w:hAnsi="Arial" w:cs="Arial"/>
+        </w:rPr>
+      </w:pPr>
+    </w:p>
+    <w:p>
+      <w:pPr>
+        <w:rPr>
+          <w:rFonts w:ascii="Arial" w:eastAsiaTheme="majorEastAsia" w:hAnsi="Arial" w:cs="Arial"/>
+          <w:sz w:val="40"/>
+          <w:szCs w:val="32"/>
+        </w:rPr>
+      </w:pPr>
+      <w:r>
+        <w:rPr>
+          <w:rFonts w:ascii="Arial" w:hAnsi="Arial" w:cs="Arial"/>
+        </w:rPr>
+        <w:br w:type="page"/>
+      </w:r>
+    </w:p>
+    <w:p>
+      <w:pPr>
         <w:pStyle w:val="berschrift1"/>
         <w:numPr>
           <w:ilvl w:val="0"/>
@@ -4137,13 +4586,7 @@
           <w:rFonts w:ascii="Arial" w:hAnsi="Arial" w:cs="Arial"/>
           <w:color w:val="auto"/>
         </w:rPr>
-        <w:t xml:space="preserve"> </w:t>
-      </w:r>
-      <w:r>
-        <w:rPr>
-          <w:rFonts w:ascii="Arial" w:hAnsi="Arial" w:cs="Arial"/>
-          <w:color w:val="auto"/>
-        </w:rPr>
+        <w:lastRenderedPageBreak/>
         <w:t>Prinzipien und Muster</w:t>
       </w:r>
     </w:p>
@@ -4399,11 +4842,7 @@
         <w:t xml:space="preserve"> geschehen. Im Rahmen des SWE-CASE-TOOLs kommt die zweite Methode zum Einsatz, d</w:t>
       </w:r>
       <w:r>
-        <w:t xml:space="preserve">er </w:t>
-      </w:r>
-      <w:r>
-        <w:lastRenderedPageBreak/>
-        <w:t xml:space="preserve">Programmierer </w:t>
+        <w:t xml:space="preserve">er Programmierer </w:t>
       </w:r>
       <w:r>
         <w:t xml:space="preserve">sollte </w:t>
@@ -4546,6 +4985,7 @@
           <w:sz w:val="32"/>
           <w:szCs w:val="24"/>
         </w:rPr>
+        <w:lastRenderedPageBreak/>
         <w:t>Factory</w:t>
       </w:r>
       <w:bookmarkEnd w:id="31"/>
@@ -4624,23 +5064,6 @@
     </w:p>
     <w:p>
       <w:pPr>
-        <w:spacing w:line="360" w:lineRule="auto"/>
-        <w:jc w:val="both"/>
-        <w:rPr>
-          <w:rFonts w:ascii="Arial" w:hAnsi="Arial" w:cs="Arial"/>
-          <w:color w:val="C00000"/>
-        </w:rPr>
-      </w:pPr>
-      <w:r>
-        <w:rPr>
-          <w:rFonts w:ascii="Arial" w:hAnsi="Arial" w:cs="Arial"/>
-          <w:color w:val="C00000"/>
-        </w:rPr>
-        <w:t>jeweils Kontrollflussgraphen, wie vorgegangen wurde und Erklärung wie Test ausgeführt werden kann</w:t>
-      </w:r>
-    </w:p>
-    <w:p>
-      <w:pPr>
         <w:pStyle w:val="berschrift1"/>
         <w:numPr>
           <w:ilvl w:val="1"/>
@@ -4674,7 +5097,13 @@
     </w:p>
     <w:p>
       <w:r>
-        <w:t>Es ist möglich das gesamte Projekt als auch nur die Konfiguration der Einflussfaktoren zu importieren und/oder exportieren.</w:t>
+        <w:t xml:space="preserve">Es ist möglich </w:t>
+      </w:r>
+      <w:r>
+        <w:t xml:space="preserve">sowohl </w:t>
+      </w:r>
+      <w:r>
+        <w:t>das gesamte Projekt als auch nur die Konfiguration der Einflussfaktoren zu importieren und/oder exportieren.</w:t>
       </w:r>
     </w:p>
     <w:p>
@@ -4966,7 +5395,6 @@
         <w:rPr>
           <w:bCs/>
         </w:rPr>
-        <w:lastRenderedPageBreak/>
         <w:t xml:space="preserve">Es wurden also 3 Tests konstruiert (der erste prüft die ersten beiden Äquivalenzklassen), </w:t>
       </w:r>
       <w:r>
@@ -5035,6 +5463,7 @@
           <w:noProof/>
           <w:lang w:val="en-GB"/>
         </w:rPr>
+        <w:lastRenderedPageBreak/>
         <w:drawing>
           <wp:anchor distT="0" distB="0" distL="114300" distR="114300" simplePos="0" relativeHeight="251658241" behindDoc="0" locked="0" layoutInCell="1" allowOverlap="1" wp14:anchorId="172F499D" wp14:editId="5DAB0763">
             <wp:simplePos x="0" y="0"/>
@@ -5059,7 +5488,7 @@
                     <pic:cNvPicPr/>
                   </pic:nvPicPr>
                   <pic:blipFill>
-                    <a:blip r:embed="rId10">
+                    <a:blip r:embed="rId11">
                       <a:extLst>
                         <a:ext uri="{28A0092B-C50C-407E-A947-70E740481C1C}">
                           <a14:useLocalDpi xmlns:a14="http://schemas.microsoft.com/office/drawing/2010/main" val="0"/>
@@ -5462,7 +5891,7 @@
                     <pic:cNvPicPr/>
                   </pic:nvPicPr>
                   <pic:blipFill>
-                    <a:blip r:embed="rId11">
+                    <a:blip r:embed="rId12">
                       <a:extLst>
                         <a:ext uri="{28A0092B-C50C-407E-A947-70E740481C1C}">
                           <a14:useLocalDpi xmlns:a14="http://schemas.microsoft.com/office/drawing/2010/main" val="0"/>
@@ -6003,7 +6432,7 @@
                     <pic:cNvPicPr/>
                   </pic:nvPicPr>
                   <pic:blipFill>
-                    <a:blip r:embed="rId12">
+                    <a:blip r:embed="rId13">
                       <a:extLst>
                         <a:ext uri="{28A0092B-C50C-407E-A947-70E740481C1C}">
                           <a14:useLocalDpi xmlns:a14="http://schemas.microsoft.com/office/drawing/2010/main" val="0"/>
@@ -6467,7 +6896,7 @@
                     <pic:cNvPicPr/>
                   </pic:nvPicPr>
                   <pic:blipFill>
-                    <a:blip r:embed="rId13">
+                    <a:blip r:embed="rId14">
                       <a:extLst>
                         <a:ext uri="{28A0092B-C50C-407E-A947-70E740481C1C}">
                           <a14:useLocalDpi xmlns:a14="http://schemas.microsoft.com/office/drawing/2010/main" val="0"/>
@@ -6516,6 +6945,7 @@
         </w:rPr>
       </w:pPr>
       <w:bookmarkStart w:id="34" w:name="_Toc42861430"/>
+      <w:bookmarkStart w:id="35" w:name="_Ref43217952"/>
       <w:r>
         <w:rPr>
           <w:rFonts w:ascii="Arial" w:hAnsi="Arial" w:cs="Arial"/>
@@ -6527,6 +6957,7 @@
         <w:t>Selbstoptimierung</w:t>
       </w:r>
       <w:bookmarkEnd w:id="34"/>
+      <w:bookmarkEnd w:id="35"/>
     </w:p>
     <w:p>
       <w:r>
@@ -7252,7 +7683,7 @@
           <w:sz w:val="28"/>
         </w:rPr>
       </w:pPr>
-      <w:bookmarkStart w:id="35" w:name="_Toc42861431"/>
+      <w:bookmarkStart w:id="36" w:name="_Toc42861431"/>
       <w:r>
         <w:rPr>
           <w:rFonts w:ascii="Arial" w:hAnsi="Arial" w:cs="Arial"/>
@@ -7318,7 +7749,7 @@
         </w:rPr>
         <w:t>)</w:t>
       </w:r>
-      <w:bookmarkEnd w:id="35"/>
+      <w:bookmarkEnd w:id="36"/>
     </w:p>
     <w:p>
       <w:r>
@@ -8344,7 +8775,7 @@
                     <pic:cNvPicPr/>
                   </pic:nvPicPr>
                   <pic:blipFill>
-                    <a:blip r:embed="rId14">
+                    <a:blip r:embed="rId15">
                       <a:extLst>
                         <a:ext uri="{28A0092B-C50C-407E-A947-70E740481C1C}">
                           <a14:useLocalDpi xmlns:a14="http://schemas.microsoft.com/office/drawing/2010/main" val="0"/>
@@ -8378,7 +8809,7 @@
           <w:sz w:val="28"/>
         </w:rPr>
       </w:pPr>
-      <w:bookmarkStart w:id="36" w:name="_Toc42861432"/>
+      <w:bookmarkStart w:id="37" w:name="_Toc42861432"/>
       <w:r>
         <w:rPr>
           <w:rFonts w:ascii="Arial" w:hAnsi="Arial" w:cs="Arial"/>
@@ -8435,7 +8866,7 @@
         </w:rPr>
         <w:t>)</w:t>
       </w:r>
-      <w:bookmarkEnd w:id="36"/>
+      <w:bookmarkEnd w:id="37"/>
     </w:p>
     <w:p>
       <w:r>
@@ -9235,7 +9666,7 @@
           <w:sz w:val="28"/>
         </w:rPr>
       </w:pPr>
-      <w:bookmarkStart w:id="37" w:name="_Toc42861433"/>
+      <w:bookmarkStart w:id="38" w:name="_Toc42861433"/>
       <w:r>
         <w:rPr>
           <w:rFonts w:ascii="Arial" w:eastAsiaTheme="majorEastAsia" w:hAnsi="Arial" w:cs="Arial"/>
@@ -9259,7 +9690,7 @@
                     <pic:cNvPicPr/>
                   </pic:nvPicPr>
                   <pic:blipFill>
-                    <a:blip r:embed="rId15">
+                    <a:blip r:embed="rId16">
                       <a:extLst>
                         <a:ext uri="{28A0092B-C50C-407E-A947-70E740481C1C}">
                           <a14:useLocalDpi xmlns:a14="http://schemas.microsoft.com/office/drawing/2010/main" val="0"/>
@@ -9341,7 +9772,7 @@
         </w:rPr>
         <w:t>)</w:t>
       </w:r>
-      <w:bookmarkEnd w:id="37"/>
+      <w:bookmarkEnd w:id="38"/>
     </w:p>
     <w:p>
       <w:r>
@@ -10183,7 +10614,7 @@
                     <pic:cNvPicPr/>
                   </pic:nvPicPr>
                   <pic:blipFill>
-                    <a:blip r:embed="rId16">
+                    <a:blip r:embed="rId17">
                       <a:extLst>
                         <a:ext uri="{28A0092B-C50C-407E-A947-70E740481C1C}">
                           <a14:useLocalDpi xmlns:a14="http://schemas.microsoft.com/office/drawing/2010/main" val="0"/>
@@ -10235,7 +10666,7 @@
         <w:lastRenderedPageBreak/>
         <w:t xml:space="preserve"> </w:t>
       </w:r>
-      <w:bookmarkStart w:id="38" w:name="_Toc42861434"/>
+      <w:bookmarkStart w:id="39" w:name="_Toc42861434"/>
       <w:r>
         <w:rPr>
           <w:rFonts w:ascii="Arial" w:hAnsi="Arial" w:cs="Arial"/>
@@ -10243,7 +10674,7 @@
         </w:rPr>
         <w:t>Ergänzungen</w:t>
       </w:r>
-      <w:bookmarkEnd w:id="38"/>
+      <w:bookmarkEnd w:id="39"/>
     </w:p>
     <w:p>
       <w:pPr>
@@ -10261,8 +10692,8 @@
       </w:r>
     </w:p>
     <w:sectPr>
-      <w:headerReference w:type="default" r:id="rId17"/>
-      <w:footerReference w:type="default" r:id="rId18"/>
+      <w:headerReference w:type="default" r:id="rId18"/>
+      <w:footerReference w:type="default" r:id="rId19"/>
       <w:pgSz w:w="11906" w:h="16838"/>
       <w:pgMar w:top="1417" w:right="1417" w:bottom="1134" w:left="1417" w:header="708" w:footer="708" w:gutter="0"/>
       <w:cols w:space="708"/>

</xml_diff>

<commit_message>
modified some comments and functions in C_EFFORT_TEST
+ created javadoc accordingly
</commit_message>
<xml_diff>
--- a/Dokumentation/Dokumente/Dokumentation-CASE-TOOL.docx
+++ b/Dokumentation/Dokumente/Dokumentation-CASE-TOOL.docx
@@ -5129,10 +5129,11 @@
           <w:sz w:val="28"/>
           <w:szCs w:val="22"/>
         </w:rPr>
-        <w:t>5.1.1 Import</w:t>
-      </w:r>
-    </w:p>
-    <w:p>
+        <w:t>Import</w:t>
+      </w:r>
+    </w:p>
+    <w:p>
+      <w:commentRangeStart w:id="34"/>
       <w:r>
         <w:t>In M_IMPORT gibt es die beiden</w:t>
       </w:r>
@@ -5150,10 +5151,23 @@
       <w:r>
         <w:t xml:space="preserve">. </w:t>
       </w:r>
-    </w:p>
-    <w:p>
-      <w:r>
-        <w:t>Die Erste importiert ein ganzes Projekt und gibt die Projektdaten zurück. Hierbei wird überprüft, ob die Datei im angegebenen Pfad existiert und dann die Konvertierung mit JAXB versucht.</w:t>
+      <w:commentRangeEnd w:id="34"/>
+      <w:r>
+        <w:rPr>
+          <w:rStyle w:val="Kommentarzeichen"/>
+        </w:rPr>
+        <w:commentReference w:id="34"/>
+      </w:r>
+    </w:p>
+    <w:p>
+      <w:r>
+        <w:t>Die Erste importiert ein ganzes Projekt und gibt die Projektdaten zurück. Hierbei wird</w:t>
+      </w:r>
+      <w:r>
+        <w:t xml:space="preserve"> zuerst</w:t>
+      </w:r>
+      <w:r>
+        <w:t xml:space="preserve"> überprüft, ob die Datei im angegebenen Pfad existiert und dann die Konvertierung mit JAXB versucht.</w:t>
       </w:r>
     </w:p>
     <w:p>
@@ -5488,7 +5502,7 @@
                     <pic:cNvPicPr/>
                   </pic:nvPicPr>
                   <pic:blipFill>
-                    <a:blip r:embed="rId11">
+                    <a:blip r:embed="rId15">
                       <a:extLst>
                         <a:ext uri="{28A0092B-C50C-407E-A947-70E740481C1C}">
                           <a14:useLocalDpi xmlns:a14="http://schemas.microsoft.com/office/drawing/2010/main" val="0"/>
@@ -5853,14 +5867,7 @@
       <w:pPr>
         <w:pStyle w:val="berschrift1"/>
         <w:spacing w:line="360" w:lineRule="auto"/>
-        <w:ind w:left="720"/>
         <w:jc w:val="both"/>
-        <w:rPr>
-          <w:rFonts w:ascii="Arial" w:hAnsi="Arial" w:cs="Arial"/>
-          <w:color w:val="auto"/>
-          <w:sz w:val="28"/>
-          <w:szCs w:val="22"/>
-        </w:rPr>
       </w:pPr>
       <w:r>
         <w:rPr>
@@ -5891,7 +5898,7 @@
                     <pic:cNvPicPr/>
                   </pic:nvPicPr>
                   <pic:blipFill>
-                    <a:blip r:embed="rId12">
+                    <a:blip r:embed="rId16">
                       <a:extLst>
                         <a:ext uri="{28A0092B-C50C-407E-A947-70E740481C1C}">
                           <a14:useLocalDpi xmlns:a14="http://schemas.microsoft.com/office/drawing/2010/main" val="0"/>
@@ -5920,15 +5927,32 @@
       <w:r>
         <w:br w:type="page"/>
       </w:r>
-      <w:r>
+    </w:p>
+    <w:p>
+      <w:pPr>
+        <w:pStyle w:val="berschrift1"/>
+        <w:numPr>
+          <w:ilvl w:val="2"/>
+          <w:numId w:val="5"/>
+        </w:numPr>
+        <w:spacing w:line="360" w:lineRule="auto"/>
+        <w:jc w:val="both"/>
         <w:rPr>
           <w:rFonts w:ascii="Arial" w:hAnsi="Arial" w:cs="Arial"/>
           <w:color w:val="auto"/>
           <w:sz w:val="28"/>
           <w:szCs w:val="22"/>
         </w:rPr>
+      </w:pPr>
+      <w:r>
+        <w:rPr>
+          <w:rFonts w:ascii="Arial" w:hAnsi="Arial" w:cs="Arial"/>
+          <w:color w:val="auto"/>
+          <w:sz w:val="28"/>
+          <w:szCs w:val="22"/>
+        </w:rPr>
         <w:lastRenderedPageBreak/>
-        <w:t>5.1.2 Export</w:t>
+        <w:t>Export</w:t>
       </w:r>
     </w:p>
     <w:p>
@@ -6432,7 +6456,7 @@
                     <pic:cNvPicPr/>
                   </pic:nvPicPr>
                   <pic:blipFill>
-                    <a:blip r:embed="rId13">
+                    <a:blip r:embed="rId17">
                       <a:extLst>
                         <a:ext uri="{28A0092B-C50C-407E-A947-70E740481C1C}">
                           <a14:useLocalDpi xmlns:a14="http://schemas.microsoft.com/office/drawing/2010/main" val="0"/>
@@ -6896,7 +6920,7 @@
                     <pic:cNvPicPr/>
                   </pic:nvPicPr>
                   <pic:blipFill>
-                    <a:blip r:embed="rId14">
+                    <a:blip r:embed="rId18">
                       <a:extLst>
                         <a:ext uri="{28A0092B-C50C-407E-A947-70E740481C1C}">
                           <a14:useLocalDpi xmlns:a14="http://schemas.microsoft.com/office/drawing/2010/main" val="0"/>
@@ -6944,8 +6968,8 @@
           <w:szCs w:val="24"/>
         </w:rPr>
       </w:pPr>
-      <w:bookmarkStart w:id="34" w:name="_Toc42861430"/>
-      <w:bookmarkStart w:id="35" w:name="_Ref43217952"/>
+      <w:bookmarkStart w:id="35" w:name="_Toc42861430"/>
+      <w:bookmarkStart w:id="36" w:name="_Ref43217952"/>
       <w:r>
         <w:rPr>
           <w:rFonts w:ascii="Arial" w:hAnsi="Arial" w:cs="Arial"/>
@@ -6956,12 +6980,18 @@
         <w:lastRenderedPageBreak/>
         <w:t>Selbstoptimierung</w:t>
       </w:r>
-      <w:bookmarkEnd w:id="34"/>
       <w:bookmarkEnd w:id="35"/>
-    </w:p>
-    <w:p>
-      <w:r>
-        <w:t>Nachdem die Selbstoptimierung einen bedeutenden Einfluss auf das Gelingen zukünftiger Projekte hat, muss der Nutzer sich auf sie verlassen können, sodass auch hier Test</w:t>
+      <w:bookmarkEnd w:id="36"/>
+    </w:p>
+    <w:p>
+      <w:r>
+        <w:t xml:space="preserve">Nachdem die Selbstoptimierung </w:t>
+      </w:r>
+      <w:r>
+        <w:t xml:space="preserve">in der Klasse M_FUNCTIONPOINTESTIMATION </w:t>
+      </w:r>
+      <w:r>
+        <w:t>einen bedeutenden Einfluss auf das Gelingen zukünftiger Projekte hat, muss der Nutzer sich auf sie verlassen können, sodass auch hier Test</w:t>
       </w:r>
       <w:r>
         <w:t>s</w:t>
@@ -6986,20 +7016,57 @@
       </w:r>
       <w:proofErr w:type="gramStart"/>
       <w:r>
+        <w:rPr>
+          <w:i/>
+          <w:iCs/>
+        </w:rPr>
         <w:t>Math</w:t>
       </w:r>
       <w:r>
+        <w:rPr>
+          <w:i/>
+          <w:iCs/>
+        </w:rPr>
         <w:t>.log(</w:t>
       </w:r>
       <w:proofErr w:type="gramEnd"/>
       <w:r>
+        <w:rPr>
+          <w:i/>
+          <w:iCs/>
+        </w:rPr>
         <w:t>)</w:t>
       </w:r>
       <w:r>
         <w:t>-</w:t>
       </w:r>
       <w:r>
-        <w:t>Funktion ein Korrekturfaktor berechnet.</w:t>
+        <w:t>Funktion</w:t>
+      </w:r>
+      <w:r>
+        <w:t xml:space="preserve">, in der </w:t>
+      </w:r>
+      <w:proofErr w:type="spellStart"/>
+      <w:r>
+        <w:rPr>
+          <w:i/>
+          <w:iCs/>
+        </w:rPr>
+        <w:t>calcCorrection</w:t>
+      </w:r>
+      <w:proofErr w:type="spellEnd"/>
+      <w:r>
+        <w:rPr>
+          <w:i/>
+          <w:iCs/>
+        </w:rPr>
+        <w:t>()</w:t>
+      </w:r>
+      <w:r>
+        <w:t xml:space="preserve"> Funktion</w:t>
+      </w:r>
+      <w:r>
+        <w:t xml:space="preserve"> ein Korrekturfaktor berechnet.</w:t>
       </w:r>
       <w:r>
         <w:t xml:space="preserve"> </w:t>
@@ -7174,6 +7241,10 @@
       </w:r>
       <w:proofErr w:type="spellStart"/>
       <w:r>
+        <w:rPr>
+          <w:i/>
+          <w:iCs/>
+        </w:rPr>
         <w:t>correctedDuration</w:t>
       </w:r>
       <w:proofErr w:type="spellEnd"/>
@@ -7498,9 +7569,289 @@
     </w:p>
     <w:p>
       <w:r>
-        <w:rPr>
+        <w:t xml:space="preserve">In </w:t>
+      </w:r>
+      <w:r>
+        <w:t>Code umgesetzt entspricht diese Formel dann</w:t>
+      </w:r>
+      <w:r>
+        <w:t xml:space="preserve"> der Berechnung von </w:t>
+      </w:r>
+      <w:r>
+        <w:rPr>
+          <w:i/>
+          <w:iCs/>
+        </w:rPr>
+        <w:t>e2Correction</w:t>
+      </w:r>
+      <w:r>
+        <w:t xml:space="preserve"> in Zeile 399. Zusätzlich wird das Ergebnis hier als </w:t>
+      </w:r>
+      <w:proofErr w:type="gramStart"/>
+      <w:r>
+        <w:t>Integer</w:t>
+      </w:r>
+      <w:proofErr w:type="gramEnd"/>
+      <w:r>
+        <w:t xml:space="preserve"> gecastet um einen, den Vorgaben der Faktoren entsprechenden, Wert zu erhalten. </w:t>
+      </w:r>
+    </w:p>
+    <w:p>
+      <w:pPr>
+        <w:pStyle w:val="HTMLVorformatiert"/>
+        <w:shd w:val="clear" w:color="auto" w:fill="FFFFFF"/>
+        <w:rPr>
+          <w:rFonts w:ascii="Menlo" w:hAnsi="Menlo" w:cs="Menlo"/>
+          <w:color w:val="000000"/>
+        </w:rPr>
+      </w:pPr>
+      <w:r>
+        <w:rPr>
+          <w:rFonts w:ascii="Menlo" w:hAnsi="Menlo" w:cs="Menlo"/>
+          <w:b/>
+          <w:bCs/>
           <w:color w:val="000000" w:themeColor="text1"/>
         </w:rPr>
+        <w:t xml:space="preserve">Zeile 399: </w:t>
+      </w:r>
+      <w:r>
+        <w:rPr>
+          <w:rFonts w:ascii="Menlo" w:hAnsi="Menlo" w:cs="Menlo"/>
+          <w:b/>
+          <w:bCs/>
+          <w:color w:val="000000" w:themeColor="text1"/>
+        </w:rPr>
+        <w:br/>
+      </w:r>
+      <w:r>
+        <w:rPr>
+          <w:rFonts w:ascii="Menlo" w:hAnsi="Menlo" w:cs="Menlo"/>
+          <w:b/>
+          <w:bCs/>
+          <w:color w:val="660E7A"/>
+        </w:rPr>
+        <w:t xml:space="preserve">e2Correction </w:t>
+      </w:r>
+      <w:r>
+        <w:rPr>
+          <w:rFonts w:ascii="Menlo" w:hAnsi="Menlo" w:cs="Menlo"/>
+          <w:color w:val="000000"/>
+        </w:rPr>
+        <w:t>= (</w:t>
+      </w:r>
+      <w:proofErr w:type="spellStart"/>
+      <w:r>
+        <w:rPr>
+          <w:rFonts w:ascii="Menlo" w:hAnsi="Menlo" w:cs="Menlo"/>
+          <w:b/>
+          <w:bCs/>
+          <w:color w:val="000080"/>
+        </w:rPr>
+        <w:t>int</w:t>
+      </w:r>
+      <w:proofErr w:type="spellEnd"/>
+      <w:r>
+        <w:rPr>
+          <w:rFonts w:ascii="Menlo" w:hAnsi="Menlo" w:cs="Menlo"/>
+          <w:color w:val="000000"/>
+        </w:rPr>
+        <w:t>) (((</w:t>
+      </w:r>
+      <w:proofErr w:type="spellStart"/>
+      <w:proofErr w:type="gramStart"/>
+      <w:r>
+        <w:rPr>
+          <w:rFonts w:ascii="Menlo" w:hAnsi="Menlo" w:cs="Menlo"/>
+          <w:color w:val="000000"/>
+        </w:rPr>
+        <w:t>Math.</w:t>
+      </w:r>
+      <w:r>
+        <w:rPr>
+          <w:rFonts w:ascii="Menlo" w:hAnsi="Menlo" w:cs="Menlo"/>
+          <w:i/>
+          <w:iCs/>
+          <w:color w:val="000000"/>
+        </w:rPr>
+        <w:t>pow</w:t>
+      </w:r>
+      <w:proofErr w:type="spellEnd"/>
+      <w:r>
+        <w:rPr>
+          <w:rFonts w:ascii="Menlo" w:hAnsi="Menlo" w:cs="Menlo"/>
+          <w:color w:val="000000"/>
+        </w:rPr>
+        <w:t>(</w:t>
+      </w:r>
+      <w:proofErr w:type="gramEnd"/>
+      <w:r>
+        <w:rPr>
+          <w:rFonts w:ascii="Menlo" w:hAnsi="Menlo" w:cs="Menlo"/>
+          <w:color w:val="000000"/>
+        </w:rPr>
+        <w:t>(</w:t>
+      </w:r>
+      <w:proofErr w:type="spellStart"/>
+      <w:r>
+        <w:rPr>
+          <w:rFonts w:ascii="Menlo" w:hAnsi="Menlo" w:cs="Menlo"/>
+          <w:color w:val="000000"/>
+        </w:rPr>
+        <w:t>realTime</w:t>
+      </w:r>
+      <w:proofErr w:type="spellEnd"/>
+      <w:r>
+        <w:rPr>
+          <w:rFonts w:ascii="Menlo" w:hAnsi="Menlo" w:cs="Menlo"/>
+          <w:color w:val="000000"/>
+        </w:rPr>
+        <w:t xml:space="preserve"> / (</w:t>
+      </w:r>
+      <w:proofErr w:type="spellStart"/>
+      <w:r>
+        <w:rPr>
+          <w:rFonts w:ascii="Menlo" w:hAnsi="Menlo" w:cs="Menlo"/>
+          <w:color w:val="000000"/>
+        </w:rPr>
+        <w:t>Math.</w:t>
+      </w:r>
+      <w:r>
+        <w:rPr>
+          <w:rFonts w:ascii="Menlo" w:hAnsi="Menlo" w:cs="Menlo"/>
+          <w:i/>
+          <w:iCs/>
+          <w:color w:val="000000"/>
+        </w:rPr>
+        <w:t>exp</w:t>
+      </w:r>
+      <w:proofErr w:type="spellEnd"/>
+      <w:r>
+        <w:rPr>
+          <w:rFonts w:ascii="Menlo" w:hAnsi="Menlo" w:cs="Menlo"/>
+          <w:color w:val="000000"/>
+        </w:rPr>
+        <w:t>(</w:t>
+      </w:r>
+      <w:r>
+        <w:rPr>
+          <w:rFonts w:ascii="Menlo" w:hAnsi="Menlo" w:cs="Menlo"/>
+          <w:color w:val="0000FF"/>
+        </w:rPr>
+        <w:t>0</w:t>
+      </w:r>
+      <w:r>
+        <w:rPr>
+          <w:rFonts w:ascii="Menlo" w:hAnsi="Menlo" w:cs="Menlo"/>
+          <w:color w:val="000000"/>
+        </w:rPr>
+        <w:t xml:space="preserve">) * </w:t>
+      </w:r>
+      <w:proofErr w:type="spellStart"/>
+      <w:r>
+        <w:rPr>
+          <w:rFonts w:ascii="Menlo" w:hAnsi="Menlo" w:cs="Menlo"/>
+          <w:b/>
+          <w:bCs/>
+          <w:color w:val="660E7A"/>
+        </w:rPr>
+        <w:t>jonesPersonNo</w:t>
+      </w:r>
+      <w:proofErr w:type="spellEnd"/>
+      <w:r>
+        <w:rPr>
+          <w:rFonts w:ascii="Menlo" w:hAnsi="Menlo" w:cs="Menlo"/>
+          <w:color w:val="000000"/>
+        </w:rPr>
+        <w:t>)), (</w:t>
+      </w:r>
+      <w:r>
+        <w:rPr>
+          <w:rFonts w:ascii="Menlo" w:hAnsi="Menlo" w:cs="Menlo"/>
+          <w:color w:val="0000FF"/>
+        </w:rPr>
+        <w:t xml:space="preserve">1 </w:t>
+      </w:r>
+      <w:r>
+        <w:rPr>
+          <w:rFonts w:ascii="Menlo" w:hAnsi="Menlo" w:cs="Menlo"/>
+          <w:color w:val="000000"/>
+        </w:rPr>
+        <w:t xml:space="preserve">/ </w:t>
+      </w:r>
+      <w:r>
+        <w:rPr>
+          <w:rFonts w:ascii="Menlo" w:hAnsi="Menlo" w:cs="Menlo"/>
+          <w:color w:val="0000FF"/>
+        </w:rPr>
+        <w:t>0.4</w:t>
+      </w:r>
+      <w:r>
+        <w:rPr>
+          <w:rFonts w:ascii="Menlo" w:hAnsi="Menlo" w:cs="Menlo"/>
+          <w:color w:val="000000"/>
+        </w:rPr>
+        <w:t xml:space="preserve">)) / </w:t>
+      </w:r>
+      <w:r>
+        <w:rPr>
+          <w:rFonts w:ascii="Menlo" w:hAnsi="Menlo" w:cs="Menlo"/>
+          <w:b/>
+          <w:bCs/>
+          <w:color w:val="660E7A"/>
+        </w:rPr>
+        <w:t>e1Sum</w:t>
+      </w:r>
+      <w:r>
+        <w:rPr>
+          <w:rFonts w:ascii="Menlo" w:hAnsi="Menlo" w:cs="Menlo"/>
+          <w:color w:val="000000"/>
+        </w:rPr>
+        <w:t xml:space="preserve">) - </w:t>
+      </w:r>
+      <w:r>
+        <w:rPr>
+          <w:rFonts w:ascii="Menlo" w:hAnsi="Menlo" w:cs="Menlo"/>
+          <w:color w:val="0000FF"/>
+        </w:rPr>
+        <w:t>0.7</w:t>
+      </w:r>
+      <w:r>
+        <w:rPr>
+          <w:rFonts w:ascii="Menlo" w:hAnsi="Menlo" w:cs="Menlo"/>
+          <w:color w:val="000000"/>
+        </w:rPr>
+        <w:t xml:space="preserve">) * </w:t>
+      </w:r>
+      <w:r>
+        <w:rPr>
+          <w:rFonts w:ascii="Menlo" w:hAnsi="Menlo" w:cs="Menlo"/>
+          <w:color w:val="0000FF"/>
+        </w:rPr>
+        <w:t>100</w:t>
+      </w:r>
+      <w:r>
+        <w:rPr>
+          <w:rFonts w:ascii="Menlo" w:hAnsi="Menlo" w:cs="Menlo"/>
+          <w:color w:val="000000"/>
+        </w:rPr>
+        <w:t>);</w:t>
+      </w:r>
+    </w:p>
+    <w:p>
+      <w:pPr>
+        <w:pStyle w:val="HTMLVorformatiert"/>
+        <w:shd w:val="clear" w:color="auto" w:fill="FFFFFF"/>
+        <w:rPr>
+          <w:rFonts w:ascii="Menlo" w:hAnsi="Menlo" w:cs="Menlo"/>
+          <w:color w:val="000000"/>
+        </w:rPr>
+      </w:pPr>
+    </w:p>
+    <w:p>
+      <w:r>
+        <w:rPr>
+          <w:color w:val="000000" w:themeColor="text1"/>
+        </w:rPr>
         <w:t>Die Berechnung dieses Werts</w:t>
       </w:r>
       <w:r>
@@ -7559,49 +7910,69 @@
         <w:rPr>
           <w:color w:val="000000" w:themeColor="text1"/>
         </w:rPr>
-        <w:t>()-Funktionen als korrekt angenommen werden können, wird dieser Teil der Berechnung als korrekt angenommen. (oder extra testen?)</w:t>
+        <w:t xml:space="preserve">()-Funktionen als korrekt angenommen werden können, </w:t>
+      </w:r>
+      <w:commentRangeStart w:id="37"/>
+      <w:r>
+        <w:rPr>
+          <w:color w:val="000000" w:themeColor="text1"/>
+        </w:rPr>
+        <w:t xml:space="preserve">wird dieser Teil der Berechnung als korrekt angenommen. </w:t>
+      </w:r>
+      <w:commentRangeEnd w:id="37"/>
+      <w:r>
+        <w:rPr>
+          <w:rStyle w:val="Kommentarzeichen"/>
+        </w:rPr>
+        <w:commentReference w:id="37"/>
+      </w:r>
+      <w:r>
+        <w:t>Sobald die notwendige Korrektur in Form der angepassten Summe der Einflussfaktoren E2 berechnet wurde</w:t>
+      </w:r>
+      <w:r>
+        <w:t xml:space="preserve"> (</w:t>
+      </w:r>
+      <w:r>
+        <w:t>M_PROJECTDATA_FUNCTIONPOINTESTIMATION</w:t>
+      </w:r>
+      <w:r>
+        <w:t>.e2Correction</w:t>
+      </w:r>
+      <w:r>
+        <w:t>)</w:t>
+      </w:r>
+      <w:r>
+        <w:t>,</w:t>
+      </w:r>
+      <w:r>
+        <w:t xml:space="preserve"> folgt, wenn vom Nutzer</w:t>
+      </w:r>
+      <w:r>
+        <w:t xml:space="preserve"> der Knopf „</w:t>
+      </w:r>
+      <w:r>
+        <w:t>Automatisch anpassen</w:t>
+      </w:r>
+      <w:r>
+        <w:t>“</w:t>
+      </w:r>
+      <w:r>
+        <w:t xml:space="preserve"> im Tab Berechnung oder Einflussfaktoren</w:t>
+      </w:r>
+      <w:r>
+        <w:t xml:space="preserve"> gedrückt wird, die automatische Anpassung.</w:t>
       </w:r>
       <w:r>
         <w:t xml:space="preserve"> </w:t>
       </w:r>
       <w:r>
-        <w:t>Sobald die notwendige Korrektur in Form der angepassten Summe der Einflussfaktoren E2 berechnet wurde</w:t>
-      </w:r>
-      <w:r>
-        <w:t xml:space="preserve"> (</w:t>
-      </w:r>
-      <w:r>
-        <w:t>M_PROJECTDATA_FUNCTIONPOINTESTIMATION</w:t>
-      </w:r>
-      <w:r>
-        <w:t>.e2Correction</w:t>
-      </w:r>
-      <w:r>
-        <w:t>)</w:t>
-      </w:r>
-      <w:r>
-        <w:t xml:space="preserve"> folgt, wenn vom Nutzer</w:t>
-      </w:r>
-      <w:r>
-        <w:t xml:space="preserve"> der Knopf „</w:t>
-      </w:r>
-      <w:r>
-        <w:t>Automatisch anpassen</w:t>
-      </w:r>
-      <w:r>
-        <w:t>“</w:t>
-      </w:r>
-      <w:r>
-        <w:t xml:space="preserve"> im Tab Berechnung oder Einflussfaktoren</w:t>
-      </w:r>
-      <w:r>
-        <w:t xml:space="preserve"> gedrückt wird, die automatische Anpassung.</w:t>
-      </w:r>
-      <w:r>
-        <w:t xml:space="preserve"> </w:t>
-      </w:r>
-      <w:r>
-        <w:t>In der Klasse C_EFFORT sind hierfür die drei Methoden</w:t>
+        <w:t xml:space="preserve">In der Klasse C_EFFORT sind hierfür die </w:t>
+      </w:r>
+      <w:r>
+        <w:t xml:space="preserve">folgenden </w:t>
+      </w:r>
+      <w:r>
+        <w:t>drei Methoden</w:t>
       </w:r>
       <w:r>
         <w:t xml:space="preserve"> implementiert</w:t>
@@ -7617,18 +7988,34 @@
           <w:ilvl w:val="0"/>
           <w:numId w:val="12"/>
         </w:numPr>
+        <w:rPr>
+          <w:i/>
+          <w:iCs/>
+        </w:rPr>
       </w:pPr>
       <w:proofErr w:type="spellStart"/>
       <w:proofErr w:type="gramStart"/>
       <w:r>
+        <w:rPr>
+          <w:i/>
+          <w:iCs/>
+        </w:rPr>
         <w:t>notifyAdjustFactors</w:t>
       </w:r>
       <w:proofErr w:type="spellEnd"/>
       <w:r>
+        <w:rPr>
+          <w:i/>
+          <w:iCs/>
+        </w:rPr>
         <w:t>(</w:t>
       </w:r>
       <w:proofErr w:type="gramEnd"/>
       <w:r>
+        <w:rPr>
+          <w:i/>
+          <w:iCs/>
+        </w:rPr>
         <w:t>)</w:t>
       </w:r>
     </w:p>
@@ -7639,18 +8026,34 @@
           <w:ilvl w:val="0"/>
           <w:numId w:val="12"/>
         </w:numPr>
+        <w:rPr>
+          <w:i/>
+          <w:iCs/>
+        </w:rPr>
       </w:pPr>
       <w:proofErr w:type="spellStart"/>
       <w:proofErr w:type="gramStart"/>
       <w:r>
+        <w:rPr>
+          <w:i/>
+          <w:iCs/>
+        </w:rPr>
         <w:t>increaseFactors</w:t>
       </w:r>
       <w:proofErr w:type="spellEnd"/>
       <w:r>
+        <w:rPr>
+          <w:i/>
+          <w:iCs/>
+        </w:rPr>
         <w:t>(</w:t>
       </w:r>
       <w:proofErr w:type="gramEnd"/>
       <w:r>
+        <w:rPr>
+          <w:i/>
+          <w:iCs/>
+        </w:rPr>
         <w:t>)</w:t>
       </w:r>
     </w:p>
@@ -7661,18 +8064,34 @@
           <w:ilvl w:val="0"/>
           <w:numId w:val="12"/>
         </w:numPr>
+        <w:rPr>
+          <w:i/>
+          <w:iCs/>
+        </w:rPr>
       </w:pPr>
       <w:proofErr w:type="spellStart"/>
       <w:proofErr w:type="gramStart"/>
       <w:r>
+        <w:rPr>
+          <w:i/>
+          <w:iCs/>
+        </w:rPr>
         <w:t>decreaseFactors</w:t>
       </w:r>
       <w:proofErr w:type="spellEnd"/>
       <w:r>
+        <w:rPr>
+          <w:i/>
+          <w:iCs/>
+        </w:rPr>
         <w:t>(</w:t>
       </w:r>
       <w:proofErr w:type="gramEnd"/>
       <w:r>
+        <w:rPr>
+          <w:i/>
+          <w:iCs/>
+        </w:rPr>
         <w:t>)</w:t>
       </w:r>
     </w:p>
@@ -7683,7 +8102,7 @@
           <w:sz w:val="28"/>
         </w:rPr>
       </w:pPr>
-      <w:bookmarkStart w:id="36" w:name="_Toc42861431"/>
+      <w:bookmarkStart w:id="38" w:name="_Toc42861431"/>
       <w:r>
         <w:rPr>
           <w:rFonts w:ascii="Arial" w:hAnsi="Arial" w:cs="Arial"/>
@@ -7749,7 +8168,7 @@
         </w:rPr>
         <w:t>)</w:t>
       </w:r>
-      <w:bookmarkEnd w:id="36"/>
+      <w:bookmarkEnd w:id="38"/>
     </w:p>
     <w:p>
       <w:r>
@@ -7758,15 +8177,30 @@
       <w:proofErr w:type="spellStart"/>
       <w:proofErr w:type="gramStart"/>
       <w:r>
+        <w:rPr>
+          <w:i/>
+          <w:iCs/>
+        </w:rPr>
         <w:t>notifyAdjustFactors</w:t>
       </w:r>
       <w:proofErr w:type="spellEnd"/>
       <w:r>
+        <w:rPr>
+          <w:i/>
+          <w:iCs/>
+        </w:rPr>
         <w:t>(</w:t>
       </w:r>
       <w:proofErr w:type="gramEnd"/>
       <w:r>
-        <w:t xml:space="preserve">) wird evaluiert ob und in welchem Umfang die Faktoren </w:t>
+        <w:rPr>
+          <w:i/>
+          <w:iCs/>
+        </w:rPr>
+        <w:t>)</w:t>
+      </w:r>
+      <w:r>
+        <w:t xml:space="preserve"> wird evaluiert ob und in welchem Umfang die Faktoren </w:t>
       </w:r>
       <w:r>
         <w:t xml:space="preserve">geändert werden müssen, sowie ob eine reine Änderung der Faktoren überhaupt die tatsächliche Dauer des Projekts ergeben kann. Über die Faktoren </w:t>
@@ -7783,20 +8217,65 @@
       <w:proofErr w:type="spellStart"/>
       <w:proofErr w:type="gramStart"/>
       <w:r>
+        <w:rPr>
+          <w:i/>
+          <w:iCs/>
+        </w:rPr>
         <w:t>notifyAdjustFactors</w:t>
       </w:r>
       <w:proofErr w:type="spellEnd"/>
       <w:r>
+        <w:rPr>
+          <w:i/>
+          <w:iCs/>
+        </w:rPr>
         <w:t>(</w:t>
       </w:r>
       <w:proofErr w:type="gramEnd"/>
       <w:r>
-        <w:t xml:space="preserve">) wird zur Entscheidung, ob und in welchem Umfang die Faktoren geändert werden, eine Fehlervariable als Differenz aus </w:t>
-      </w:r>
-      <w:r>
-        <w:t>e2Sum - e2</w:t>
-      </w:r>
-      <w:r>
+        <w:rPr>
+          <w:i/>
+          <w:iCs/>
+        </w:rPr>
+        <w:t>)</w:t>
+      </w:r>
+      <w:r>
+        <w:t xml:space="preserve"> wird zur Entscheidung ob und in welchem Umfang die Faktoren geändert werden</w:t>
+      </w:r>
+      <w:r>
+        <w:t xml:space="preserve"> </w:t>
+      </w:r>
+      <w:r>
+        <w:t xml:space="preserve">eine Fehlervariable als Differenz aus </w:t>
+      </w:r>
+      <w:r>
+        <w:rPr>
+          <w:i/>
+          <w:iCs/>
+        </w:rPr>
+        <w:t>e2Sum</w:t>
+      </w:r>
+      <w:r>
+        <w:t xml:space="preserve"> </w:t>
+      </w:r>
+      <w:r>
+        <w:t>und</w:t>
+      </w:r>
+      <w:r>
+        <w:t xml:space="preserve"> </w:t>
+      </w:r>
+      <w:r>
+        <w:rPr>
+          <w:i/>
+          <w:iCs/>
+        </w:rPr>
+        <w:t>e2</w:t>
+      </w:r>
+      <w:r>
+        <w:rPr>
+          <w:i/>
+          <w:iCs/>
+        </w:rPr>
         <w:t>Correction</w:t>
       </w:r>
       <w:r>
@@ -7809,7 +8288,17 @@
         <w:t>.</w:t>
       </w:r>
       <w:r>
-        <w:t xml:space="preserve"> (e2Failure) </w:t>
+        <w:t xml:space="preserve"> (</w:t>
+      </w:r>
+      <w:r>
+        <w:rPr>
+          <w:i/>
+          <w:iCs/>
+        </w:rPr>
+        <w:t>e2Failure</w:t>
+      </w:r>
+      <w:r>
+        <w:t xml:space="preserve">) </w:t>
       </w:r>
       <w:r>
         <w:t xml:space="preserve">Aus diesen Informationen </w:t>
@@ -7881,20 +8370,45 @@
         <w:ind w:left="1440"/>
       </w:pPr>
       <w:r>
-        <w:t xml:space="preserve">→ e2Sum kann und sollte reduziert werden, die Methode </w:t>
+        <w:t xml:space="preserve">→ </w:t>
+      </w:r>
+      <w:r>
+        <w:rPr>
+          <w:i/>
+          <w:iCs/>
+        </w:rPr>
+        <w:t>e2Sum</w:t>
+      </w:r>
+      <w:r>
+        <w:t xml:space="preserve"> kann und sollte reduziert werden, die Methode </w:t>
       </w:r>
       <w:proofErr w:type="spellStart"/>
       <w:proofErr w:type="gramStart"/>
       <w:r>
+        <w:rPr>
+          <w:i/>
+          <w:iCs/>
+        </w:rPr>
         <w:t>decreaseFactors</w:t>
       </w:r>
       <w:proofErr w:type="spellEnd"/>
       <w:r>
+        <w:rPr>
+          <w:i/>
+          <w:iCs/>
+        </w:rPr>
         <w:t>(</w:t>
       </w:r>
       <w:proofErr w:type="gramEnd"/>
       <w:r>
-        <w:t xml:space="preserve">) </w:t>
+        <w:rPr>
+          <w:i/>
+          <w:iCs/>
+        </w:rPr>
+        <w:t>)</w:t>
+      </w:r>
+      <w:r>
+        <w:t xml:space="preserve"> </w:t>
       </w:r>
       <w:r>
         <w:t xml:space="preserve">wird </w:t>
@@ -7904,10 +8418,18 @@
       </w:r>
       <w:proofErr w:type="spellStart"/>
       <w:r>
+        <w:rPr>
+          <w:i/>
+          <w:iCs/>
+        </w:rPr>
         <w:t>Math.abs</w:t>
       </w:r>
       <w:proofErr w:type="spellEnd"/>
       <w:r>
+        <w:rPr>
+          <w:i/>
+          <w:iCs/>
+        </w:rPr>
         <w:t>(e2Failure)</w:t>
       </w:r>
       <w:r>
@@ -7918,6 +8440,10 @@
       </w:r>
       <w:proofErr w:type="spellStart"/>
       <w:r>
+        <w:rPr>
+          <w:i/>
+          <w:iCs/>
+        </w:rPr>
         <w:t>output</w:t>
       </w:r>
       <w:proofErr w:type="spellEnd"/>
@@ -7995,24 +8521,48 @@
       </w:r>
       <w:proofErr w:type="spellStart"/>
       <w:r>
+        <w:rPr>
+          <w:i/>
+          <w:iCs/>
+        </w:rPr>
         <w:t>int</w:t>
       </w:r>
       <w:proofErr w:type="spellEnd"/>
       <w:r>
+        <w:rPr>
+          <w:i/>
+          <w:iCs/>
+        </w:rPr>
         <w:t xml:space="preserve"> e2Sum = 10; </w:t>
       </w:r>
       <w:proofErr w:type="spellStart"/>
       <w:r>
+        <w:rPr>
+          <w:i/>
+          <w:iCs/>
+        </w:rPr>
         <w:t>int</w:t>
       </w:r>
       <w:proofErr w:type="spellEnd"/>
       <w:r>
+        <w:rPr>
+          <w:i/>
+          <w:iCs/>
+        </w:rPr>
         <w:t xml:space="preserve"> e2Correction = </w:t>
       </w:r>
       <w:r>
+        <w:rPr>
+          <w:i/>
+          <w:iCs/>
+        </w:rPr>
         <w:t>5</w:t>
       </w:r>
       <w:r>
+        <w:rPr>
+          <w:i/>
+          <w:iCs/>
+        </w:rPr>
         <w:t>;</w:t>
       </w:r>
     </w:p>
@@ -8058,7 +8608,14 @@
         <w:t xml:space="preserve">→ </w:t>
       </w:r>
       <w:r>
-        <w:t>e2Sum sollte eigentlich reduziert werden, selbst die maximale Reduktion ergibt jedoch nicht d</w:t>
+        <w:rPr>
+          <w:i/>
+          <w:iCs/>
+        </w:rPr>
+        <w:t>e2Sum</w:t>
+      </w:r>
+      <w:r>
+        <w:t xml:space="preserve"> sollte eigentlich reduziert werden, selbst die maximale Reduktion ergibt jedoch nicht d</w:t>
       </w:r>
       <w:r>
         <w:t xml:space="preserve">en tatsächlichen Aufwand, deshalb wird </w:t>
@@ -8068,6 +8625,10 @@
       </w:r>
       <w:proofErr w:type="spellStart"/>
       <w:r>
+        <w:rPr>
+          <w:i/>
+          <w:iCs/>
+        </w:rPr>
         <w:t>output</w:t>
       </w:r>
       <w:proofErr w:type="spellEnd"/>
@@ -8169,6 +8730,10 @@
     <w:p>
       <w:pPr>
         <w:ind w:left="1416"/>
+        <w:rPr>
+          <w:i/>
+          <w:iCs/>
+        </w:rPr>
       </w:pPr>
       <w:r>
         <w:t xml:space="preserve">→ </w:t>
@@ -8185,24 +8750,48 @@
       </w:r>
       <w:proofErr w:type="spellStart"/>
       <w:r>
+        <w:rPr>
+          <w:i/>
+          <w:iCs/>
+        </w:rPr>
         <w:t>int</w:t>
       </w:r>
       <w:proofErr w:type="spellEnd"/>
       <w:r>
+        <w:rPr>
+          <w:i/>
+          <w:iCs/>
+        </w:rPr>
         <w:t xml:space="preserve"> e2Sum = 10; </w:t>
       </w:r>
       <w:proofErr w:type="spellStart"/>
       <w:r>
+        <w:rPr>
+          <w:i/>
+          <w:iCs/>
+        </w:rPr>
         <w:t>int</w:t>
       </w:r>
       <w:proofErr w:type="spellEnd"/>
       <w:r>
+        <w:rPr>
+          <w:i/>
+          <w:iCs/>
+        </w:rPr>
         <w:t xml:space="preserve"> e2Correction = </w:t>
       </w:r>
       <w:r>
+        <w:rPr>
+          <w:i/>
+          <w:iCs/>
+        </w:rPr>
         <w:t>-</w:t>
       </w:r>
       <w:r>
+        <w:rPr>
+          <w:i/>
+          <w:iCs/>
+        </w:rPr>
         <w:t>10;</w:t>
       </w:r>
     </w:p>
@@ -8274,7 +8863,17 @@
         <w:ind w:left="1440"/>
       </w:pPr>
       <w:r>
-        <w:t xml:space="preserve">→ e2Sum kann und sollte erhöht werden, die Methode </w:t>
+        <w:t xml:space="preserve">→ </w:t>
+      </w:r>
+      <w:r>
+        <w:rPr>
+          <w:i/>
+          <w:iCs/>
+        </w:rPr>
+        <w:t>e2Sum</w:t>
+      </w:r>
+      <w:r>
+        <w:t xml:space="preserve"> kann und sollte erhöht werden, die Methode </w:t>
       </w:r>
       <w:proofErr w:type="spellStart"/>
       <w:proofErr w:type="gramStart"/>
@@ -8294,10 +8893,18 @@
       </w:r>
       <w:proofErr w:type="spellStart"/>
       <w:r>
+        <w:rPr>
+          <w:i/>
+          <w:iCs/>
+        </w:rPr>
         <w:t>Math.abs</w:t>
       </w:r>
       <w:proofErr w:type="spellEnd"/>
       <w:r>
+        <w:rPr>
+          <w:i/>
+          <w:iCs/>
+        </w:rPr>
         <w:t>(e2Failure)</w:t>
       </w:r>
       <w:r>
@@ -8305,6 +8912,10 @@
       </w:r>
       <w:proofErr w:type="spellStart"/>
       <w:r>
+        <w:rPr>
+          <w:i/>
+          <w:iCs/>
+        </w:rPr>
         <w:t>output</w:t>
       </w:r>
       <w:proofErr w:type="spellEnd"/>
@@ -8369,6 +8980,10 @@
     <w:p>
       <w:pPr>
         <w:ind w:left="1416"/>
+        <w:rPr>
+          <w:i/>
+          <w:iCs/>
+        </w:rPr>
       </w:pPr>
       <w:r>
         <w:t xml:space="preserve">→ </w:t>
@@ -8385,24 +9000,48 @@
       </w:r>
       <w:proofErr w:type="spellStart"/>
       <w:r>
+        <w:rPr>
+          <w:i/>
+          <w:iCs/>
+        </w:rPr>
         <w:t>int</w:t>
       </w:r>
       <w:proofErr w:type="spellEnd"/>
       <w:r>
+        <w:rPr>
+          <w:i/>
+          <w:iCs/>
+        </w:rPr>
         <w:t xml:space="preserve"> e2Sum = </w:t>
       </w:r>
       <w:r>
+        <w:rPr>
+          <w:i/>
+          <w:iCs/>
+        </w:rPr>
         <w:t>5</w:t>
       </w:r>
       <w:r>
+        <w:rPr>
+          <w:i/>
+          <w:iCs/>
+        </w:rPr>
         <w:t xml:space="preserve">; </w:t>
       </w:r>
       <w:proofErr w:type="spellStart"/>
       <w:r>
+        <w:rPr>
+          <w:i/>
+          <w:iCs/>
+        </w:rPr>
         <w:t>int</w:t>
       </w:r>
       <w:proofErr w:type="spellEnd"/>
       <w:r>
+        <w:rPr>
+          <w:i/>
+          <w:iCs/>
+        </w:rPr>
         <w:t xml:space="preserve"> e2Correction = 10;</w:t>
       </w:r>
     </w:p>
@@ -8467,10 +9106,21 @@
         <w:t xml:space="preserve"> </w:t>
       </w:r>
       <w:r>
-        <w:t xml:space="preserve">e2Sum sollte eigentlich erhöht werden, selbst die maximale Erhöhung ergibt jedoch nicht den tatsächlichen Aufwand, deshalb wird der </w:t>
-      </w:r>
-      <w:proofErr w:type="spellStart"/>
-      <w:r>
+        <w:rPr>
+          <w:i/>
+          <w:iCs/>
+        </w:rPr>
+        <w:t>e2Sum</w:t>
+      </w:r>
+      <w:r>
+        <w:t xml:space="preserve"> sollte eigentlich erhöht werden, selbst die maximale Erhöhung ergibt jedoch nicht den tatsächlichen Aufwand, deshalb wird der </w:t>
+      </w:r>
+      <w:proofErr w:type="spellStart"/>
+      <w:r>
+        <w:rPr>
+          <w:i/>
+          <w:iCs/>
+        </w:rPr>
         <w:t>output</w:t>
       </w:r>
       <w:proofErr w:type="spellEnd"/>
@@ -8637,10 +9287,21 @@
         <w:t xml:space="preserve">→ </w:t>
       </w:r>
       <w:r>
-        <w:t xml:space="preserve">e2Sum muss nicht geändert werden, da der tatsächliche Aufwand bereits erreicht wurde, deshalb wird der </w:t>
-      </w:r>
-      <w:proofErr w:type="spellStart"/>
-      <w:r>
+        <w:rPr>
+          <w:i/>
+          <w:iCs/>
+        </w:rPr>
+        <w:t>e2Sum</w:t>
+      </w:r>
+      <w:r>
+        <w:t xml:space="preserve"> muss nicht geändert werden, da der tatsächliche Aufwand bereits erreicht wurde, deshalb wird der </w:t>
+      </w:r>
+      <w:proofErr w:type="spellStart"/>
+      <w:r>
+        <w:rPr>
+          <w:i/>
+          <w:iCs/>
+        </w:rPr>
         <w:t>output</w:t>
       </w:r>
       <w:proofErr w:type="spellEnd"/>
@@ -8723,6 +9384,9 @@
       </w:r>
       <w:r>
         <w:t>jede</w:t>
+      </w:r>
+      <w:r>
+        <w:t>r</w:t>
       </w:r>
       <w:r>
         <w:t xml:space="preserve"> jeweils in einen speziellen</w:t>
@@ -8775,7 +9439,7 @@
                     <pic:cNvPicPr/>
                   </pic:nvPicPr>
                   <pic:blipFill>
-                    <a:blip r:embed="rId15">
+                    <a:blip r:embed="rId19">
                       <a:extLst>
                         <a:ext uri="{28A0092B-C50C-407E-A947-70E740481C1C}">
                           <a14:useLocalDpi xmlns:a14="http://schemas.microsoft.com/office/drawing/2010/main" val="0"/>
@@ -8809,7 +9473,7 @@
           <w:sz w:val="28"/>
         </w:rPr>
       </w:pPr>
-      <w:bookmarkStart w:id="37" w:name="_Toc42861432"/>
+      <w:bookmarkStart w:id="39" w:name="_Toc42861432"/>
       <w:r>
         <w:rPr>
           <w:rFonts w:ascii="Arial" w:hAnsi="Arial" w:cs="Arial"/>
@@ -8866,7 +9530,7 @@
         </w:rPr>
         <w:t>)</w:t>
       </w:r>
-      <w:bookmarkEnd w:id="37"/>
+      <w:bookmarkEnd w:id="39"/>
     </w:p>
     <w:p>
       <w:r>
@@ -8875,32 +9539,63 @@
       <w:proofErr w:type="spellStart"/>
       <w:proofErr w:type="gramStart"/>
       <w:r>
+        <w:rPr>
+          <w:i/>
+          <w:iCs/>
+        </w:rPr>
         <w:t>in</w:t>
       </w:r>
       <w:r>
+        <w:rPr>
+          <w:i/>
+          <w:iCs/>
+        </w:rPr>
         <w:t>creaseFactors</w:t>
       </w:r>
       <w:proofErr w:type="spellEnd"/>
       <w:r>
+        <w:rPr>
+          <w:i/>
+          <w:iCs/>
+        </w:rPr>
         <w:t>(</w:t>
       </w:r>
       <w:proofErr w:type="gramEnd"/>
       <w:r>
-        <w:t>) wird mit dem Integer-Wert, um den die Faktoren erhöht werden sollen</w:t>
+        <w:rPr>
+          <w:i/>
+          <w:iCs/>
+        </w:rPr>
+        <w:t>)</w:t>
+      </w:r>
+      <w:r>
+        <w:t xml:space="preserve"> wird mit dem Integer-Wert, um den die Faktoren erhöht werden sollen</w:t>
       </w:r>
       <w:r>
         <w:t xml:space="preserve"> (</w:t>
       </w:r>
       <w:proofErr w:type="spellStart"/>
       <w:r>
+        <w:rPr>
+          <w:i/>
+          <w:iCs/>
+        </w:rPr>
         <w:t>int</w:t>
       </w:r>
       <w:proofErr w:type="spellEnd"/>
       <w:r>
+        <w:rPr>
+          <w:i/>
+          <w:iCs/>
+        </w:rPr>
         <w:t xml:space="preserve"> </w:t>
       </w:r>
       <w:proofErr w:type="spellStart"/>
       <w:r>
+        <w:rPr>
+          <w:i/>
+          <w:iCs/>
+        </w:rPr>
         <w:t>increase</w:t>
       </w:r>
       <w:proofErr w:type="spellEnd"/>
@@ -9012,18 +9707,13 @@
         <w:t xml:space="preserve"> durch diese Abfrage kann verhindert werden, dass ein Methodenaufruf mit einem </w:t>
       </w:r>
       <w:r>
-        <w:t xml:space="preserve">fälschlicherweise </w:t>
-      </w:r>
-      <w:proofErr w:type="spellStart"/>
-      <w:r>
-        <w:t>negativen</w:t>
-      </w:r>
-      <w:r>
-        <w:t>Wert</w:t>
-      </w:r>
-      <w:proofErr w:type="spellEnd"/>
-      <w:r>
-        <w:t xml:space="preserve"> für </w:t>
+        <w:t>fälschlicherweise negativen</w:t>
+      </w:r>
+      <w:r>
+        <w:t xml:space="preserve"> </w:t>
+      </w:r>
+      <w:r>
+        <w:t xml:space="preserve">Wert für </w:t>
       </w:r>
       <w:proofErr w:type="spellStart"/>
       <w:r>
@@ -9042,38 +9732,74 @@
       <w:proofErr w:type="spellStart"/>
       <w:proofErr w:type="gramStart"/>
       <w:r>
+        <w:rPr>
+          <w:i/>
+          <w:iCs/>
+        </w:rPr>
         <w:t>IllegalArgumentException</w:t>
       </w:r>
       <w:proofErr w:type="spellEnd"/>
       <w:r>
+        <w:rPr>
+          <w:i/>
+          <w:iCs/>
+        </w:rPr>
         <w:t>(</w:t>
       </w:r>
       <w:proofErr w:type="gramEnd"/>
       <w:r>
+        <w:rPr>
+          <w:i/>
+          <w:iCs/>
+        </w:rPr>
         <w:t>"</w:t>
       </w:r>
       <w:proofErr w:type="spellStart"/>
       <w:r>
+        <w:rPr>
+          <w:i/>
+          <w:iCs/>
+        </w:rPr>
         <w:t>increase</w:t>
       </w:r>
       <w:proofErr w:type="spellEnd"/>
       <w:r>
+        <w:rPr>
+          <w:i/>
+          <w:iCs/>
+        </w:rPr>
         <w:t xml:space="preserve"> out </w:t>
       </w:r>
       <w:proofErr w:type="spellStart"/>
       <w:r>
+        <w:rPr>
+          <w:i/>
+          <w:iCs/>
+        </w:rPr>
         <w:t>of</w:t>
       </w:r>
       <w:proofErr w:type="spellEnd"/>
       <w:r>
+        <w:rPr>
+          <w:i/>
+          <w:iCs/>
+        </w:rPr>
         <w:t xml:space="preserve"> </w:t>
       </w:r>
       <w:proofErr w:type="spellStart"/>
       <w:r>
+        <w:rPr>
+          <w:i/>
+          <w:iCs/>
+        </w:rPr>
         <w:t>bounds</w:t>
       </w:r>
       <w:proofErr w:type="spellEnd"/>
       <w:r>
+        <w:rPr>
+          <w:i/>
+          <w:iCs/>
+        </w:rPr>
         <w:t>")</w:t>
       </w:r>
       <w:r>
@@ -9086,6 +9812,10 @@
     <w:p>
       <w:pPr>
         <w:ind w:left="708"/>
+        <w:rPr>
+          <w:i/>
+          <w:iCs/>
+        </w:rPr>
       </w:pPr>
       <w:r>
         <w:rPr>
@@ -9120,21 +9850,41 @@
       </w:r>
       <w:proofErr w:type="spellStart"/>
       <w:r>
+        <w:rPr>
+          <w:i/>
+          <w:iCs/>
+        </w:rPr>
         <w:t>int</w:t>
       </w:r>
       <w:proofErr w:type="spellEnd"/>
       <w:r>
+        <w:rPr>
+          <w:i/>
+          <w:iCs/>
+        </w:rPr>
         <w:t xml:space="preserve"> </w:t>
       </w:r>
       <w:proofErr w:type="spellStart"/>
       <w:r>
+        <w:rPr>
+          <w:i/>
+          <w:iCs/>
+        </w:rPr>
         <w:t>increase</w:t>
       </w:r>
       <w:proofErr w:type="spellEnd"/>
       <w:r>
+        <w:rPr>
+          <w:i/>
+          <w:iCs/>
+        </w:rPr>
         <w:t xml:space="preserve"> = </w:t>
       </w:r>
       <w:r>
+        <w:rPr>
+          <w:i/>
+          <w:iCs/>
+        </w:rPr>
         <w:t>-1</w:t>
       </w:r>
     </w:p>
@@ -9199,6 +9949,10 @@
     <w:p>
       <w:pPr>
         <w:ind w:left="1416"/>
+        <w:rPr>
+          <w:i/>
+          <w:iCs/>
+        </w:rPr>
       </w:pPr>
       <w:r>
         <w:rPr>
@@ -9212,18 +9966,34 @@
       </w:r>
       <w:proofErr w:type="spellStart"/>
       <w:r>
+        <w:rPr>
+          <w:i/>
+          <w:iCs/>
+        </w:rPr>
         <w:t>int</w:t>
       </w:r>
       <w:proofErr w:type="spellEnd"/>
       <w:r>
+        <w:rPr>
+          <w:i/>
+          <w:iCs/>
+        </w:rPr>
         <w:t xml:space="preserve"> </w:t>
       </w:r>
       <w:proofErr w:type="spellStart"/>
       <w:r>
+        <w:rPr>
+          <w:i/>
+          <w:iCs/>
+        </w:rPr>
         <w:t>increase</w:t>
       </w:r>
       <w:proofErr w:type="spellEnd"/>
       <w:r>
+        <w:rPr>
+          <w:i/>
+          <w:iCs/>
+        </w:rPr>
         <w:t xml:space="preserve"> = 0</w:t>
       </w:r>
     </w:p>
@@ -9300,7 +10070,17 @@
         <w:t xml:space="preserve">→ </w:t>
       </w:r>
       <w:r>
-        <w:t>alle Faktoren von 0 bis 9 der Reihe nach durchgehen, bis der gewünschte Wert für e2Sum erreicht wurde</w:t>
+        <w:t xml:space="preserve">alle Faktoren von 0 bis 9 der Reihe nach durchgehen, bis der gewünschte Wert für </w:t>
+      </w:r>
+      <w:r>
+        <w:rPr>
+          <w:i/>
+          <w:iCs/>
+        </w:rPr>
+        <w:t>e2Sum</w:t>
+      </w:r>
+      <w:r>
+        <w:t xml:space="preserve"> erreicht wurde</w:t>
       </w:r>
     </w:p>
     <w:p>
@@ -9325,6 +10105,10 @@
       </w:r>
       <w:proofErr w:type="spellStart"/>
       <w:r>
+        <w:rPr>
+          <w:i/>
+          <w:iCs/>
+        </w:rPr>
         <w:t>increase</w:t>
       </w:r>
       <w:proofErr w:type="spellEnd"/>
@@ -9339,6 +10123,10 @@
       </w:r>
       <w:proofErr w:type="spellStart"/>
       <w:r>
+        <w:rPr>
+          <w:i/>
+          <w:iCs/>
+        </w:rPr>
         <w:t>increase</w:t>
       </w:r>
       <w:proofErr w:type="spellEnd"/>
@@ -9349,6 +10137,10 @@
     <w:p>
       <w:pPr>
         <w:ind w:left="2124"/>
+        <w:rPr>
+          <w:i/>
+          <w:iCs/>
+        </w:rPr>
       </w:pPr>
       <w:r>
         <w:rPr>
@@ -9383,22 +10175,46 @@
       </w:r>
       <w:proofErr w:type="spellStart"/>
       <w:r>
+        <w:rPr>
+          <w:i/>
+          <w:iCs/>
+        </w:rPr>
         <w:t>int</w:t>
       </w:r>
       <w:proofErr w:type="spellEnd"/>
       <w:r>
+        <w:rPr>
+          <w:i/>
+          <w:iCs/>
+        </w:rPr>
         <w:t xml:space="preserve"> </w:t>
       </w:r>
       <w:r>
+        <w:rPr>
+          <w:i/>
+          <w:iCs/>
+        </w:rPr>
         <w:t>e2Sum</w:t>
       </w:r>
       <w:r>
+        <w:rPr>
+          <w:i/>
+          <w:iCs/>
+        </w:rPr>
         <w:t xml:space="preserve"> = </w:t>
       </w:r>
       <w:r>
+        <w:rPr>
+          <w:i/>
+          <w:iCs/>
+        </w:rPr>
         <w:t>60</w:t>
       </w:r>
       <w:r>
+        <w:rPr>
+          <w:i/>
+          <w:iCs/>
+        </w:rPr>
         <w:t xml:space="preserve"> </w:t>
       </w:r>
     </w:p>
@@ -9416,7 +10232,17 @@
         <w:t>60 der maximal mögliche Wert ist, diese Methode jedoch mit Konfigurationsdaten aufgerufen wird, bei de</w:t>
       </w:r>
       <w:r>
-        <w:t>nen alle Faktoren = 0 sind, muss in diesem Fall zwangsläufig jeder Zweig durchlaufen werden um das gewünschte Ergebnis von e2Sum = 60 zu erhalten)</w:t>
+        <w:t xml:space="preserve">nen alle Faktoren = 0 sind, muss in diesem Fall zwangsläufig jeder Zweig durchlaufen werden um das gewünschte Ergebnis von </w:t>
+      </w:r>
+      <w:r>
+        <w:rPr>
+          <w:i/>
+          <w:iCs/>
+        </w:rPr>
+        <w:t>e2Sum</w:t>
+      </w:r>
+      <w:r>
+        <w:t xml:space="preserve"> = 60 zu erhalten)</w:t>
       </w:r>
     </w:p>
     <w:p>
@@ -9478,6 +10304,10 @@
       </w:r>
       <w:proofErr w:type="spellStart"/>
       <w:r>
+        <w:rPr>
+          <w:i/>
+          <w:iCs/>
+        </w:rPr>
         <w:t>factorIterator</w:t>
       </w:r>
       <w:proofErr w:type="spellEnd"/>
@@ -9498,6 +10328,10 @@
       </w:r>
       <w:proofErr w:type="spellStart"/>
       <w:r>
+        <w:rPr>
+          <w:i/>
+          <w:iCs/>
+        </w:rPr>
         <w:t>increase</w:t>
       </w:r>
       <w:proofErr w:type="spellEnd"/>
@@ -9516,13 +10350,42 @@
         <w:t xml:space="preserve"> erreicht hat, alle Faktoren jedoch bereits maximal erhöht wurden. Im normalen Programmverlauf sollte dies nicht auftreten, </w:t>
       </w:r>
       <w:r>
-        <w:t xml:space="preserve">da der Wert von e2Sum auf diesen Fall überprüft wird, </w:t>
-      </w:r>
-      <w:r>
-        <w:t>um jedoch eine Endlosschleife zu vermeiden</w:t>
-      </w:r>
-      <w:r>
-        <w:t>, sollte der Wert von e2Sum nicht korrekt berechnet worden sein,</w:t>
+        <w:t xml:space="preserve">da der Wert von </w:t>
+      </w:r>
+      <w:r>
+        <w:rPr>
+          <w:i/>
+          <w:iCs/>
+        </w:rPr>
+        <w:t>e2Sum</w:t>
+      </w:r>
+      <w:r>
+        <w:t xml:space="preserve"> vor Aufruf dieser Methode neu berechnet wird</w:t>
+      </w:r>
+      <w:r>
+        <w:t>.</w:t>
+      </w:r>
+      <w:r>
+        <w:t xml:space="preserve"> </w:t>
+      </w:r>
+      <w:r>
+        <w:t>U</w:t>
+      </w:r>
+      <w:r>
+        <w:t>m jedoch eine Endlosschleife zu vermeiden</w:t>
+      </w:r>
+      <w:r>
+        <w:t xml:space="preserve">, sollte der Wert von </w:t>
+      </w:r>
+      <w:r>
+        <w:rPr>
+          <w:i/>
+          <w:iCs/>
+        </w:rPr>
+        <w:t>e2Sum</w:t>
+      </w:r>
+      <w:r>
+        <w:t xml:space="preserve"> nicht korrekt berechnet worden sein,</w:t>
       </w:r>
       <w:r>
         <w:t xml:space="preserve"> w</w:t>
@@ -9545,38 +10408,74 @@
       <w:proofErr w:type="spellStart"/>
       <w:proofErr w:type="gramStart"/>
       <w:r>
+        <w:rPr>
+          <w:i/>
+          <w:iCs/>
+        </w:rPr>
         <w:t>RuntimeException</w:t>
       </w:r>
       <w:proofErr w:type="spellEnd"/>
       <w:r>
+        <w:rPr>
+          <w:i/>
+          <w:iCs/>
+        </w:rPr>
         <w:t>(</w:t>
       </w:r>
       <w:proofErr w:type="gramEnd"/>
       <w:r>
+        <w:rPr>
+          <w:i/>
+          <w:iCs/>
+        </w:rPr>
         <w:t>"</w:t>
       </w:r>
       <w:proofErr w:type="spellStart"/>
       <w:r>
+        <w:rPr>
+          <w:i/>
+          <w:iCs/>
+        </w:rPr>
         <w:t>factorIterator</w:t>
       </w:r>
       <w:proofErr w:type="spellEnd"/>
       <w:r>
+        <w:rPr>
+          <w:i/>
+          <w:iCs/>
+        </w:rPr>
         <w:t xml:space="preserve"> out </w:t>
       </w:r>
       <w:proofErr w:type="spellStart"/>
       <w:r>
+        <w:rPr>
+          <w:i/>
+          <w:iCs/>
+        </w:rPr>
         <w:t>of</w:t>
       </w:r>
       <w:proofErr w:type="spellEnd"/>
       <w:r>
+        <w:rPr>
+          <w:i/>
+          <w:iCs/>
+        </w:rPr>
         <w:t xml:space="preserve"> </w:t>
       </w:r>
       <w:proofErr w:type="spellStart"/>
       <w:r>
+        <w:rPr>
+          <w:i/>
+          <w:iCs/>
+        </w:rPr>
         <w:t>bounds</w:t>
       </w:r>
       <w:proofErr w:type="spellEnd"/>
       <w:r>
+        <w:rPr>
+          <w:i/>
+          <w:iCs/>
+        </w:rPr>
         <w:t>")</w:t>
       </w:r>
       <w:r>
@@ -9586,6 +10485,10 @@
     <w:p>
       <w:pPr>
         <w:ind w:left="2124"/>
+        <w:rPr>
+          <w:i/>
+          <w:iCs/>
+        </w:rPr>
       </w:pPr>
       <w:r>
         <w:rPr>
@@ -9620,18 +10523,34 @@
       </w:r>
       <w:proofErr w:type="spellStart"/>
       <w:r>
+        <w:rPr>
+          <w:i/>
+          <w:iCs/>
+        </w:rPr>
         <w:t>int</w:t>
       </w:r>
       <w:proofErr w:type="spellEnd"/>
       <w:r>
+        <w:rPr>
+          <w:i/>
+          <w:iCs/>
+        </w:rPr>
         <w:t xml:space="preserve"> e2Sum = 10, </w:t>
       </w:r>
       <w:proofErr w:type="spellStart"/>
       <w:r>
+        <w:rPr>
+          <w:i/>
+          <w:iCs/>
+        </w:rPr>
         <w:t>int</w:t>
       </w:r>
       <w:proofErr w:type="spellEnd"/>
       <w:r>
+        <w:rPr>
+          <w:i/>
+          <w:iCs/>
+        </w:rPr>
         <w:t xml:space="preserve"> e2Correction = 60</w:t>
       </w:r>
     </w:p>
@@ -9644,19 +10563,38 @@
       </w:r>
       <w:proofErr w:type="spellStart"/>
       <w:r>
+        <w:rPr>
+          <w:i/>
+          <w:iCs/>
+        </w:rPr>
         <w:t>int</w:t>
       </w:r>
       <w:proofErr w:type="spellEnd"/>
       <w:r>
+        <w:rPr>
+          <w:i/>
+          <w:iCs/>
+        </w:rPr>
         <w:t xml:space="preserve"> </w:t>
       </w:r>
       <w:proofErr w:type="spellStart"/>
       <w:r>
+        <w:rPr>
+          <w:i/>
+          <w:iCs/>
+        </w:rPr>
         <w:t>increase</w:t>
       </w:r>
       <w:proofErr w:type="spellEnd"/>
       <w:r>
-        <w:t xml:space="preserve"> = 50, alle Faktoren bereits maximal</w:t>
+        <w:rPr>
+          <w:i/>
+          <w:iCs/>
+        </w:rPr>
+        <w:t xml:space="preserve"> = 50</w:t>
+      </w:r>
+      <w:r>
+        <w:t>, alle Faktoren bereits maximal</w:t>
       </w:r>
     </w:p>
     <w:p>
@@ -9666,7 +10604,7 @@
           <w:sz w:val="28"/>
         </w:rPr>
       </w:pPr>
-      <w:bookmarkStart w:id="38" w:name="_Toc42861433"/>
+      <w:bookmarkStart w:id="40" w:name="_Toc42861433"/>
       <w:r>
         <w:rPr>
           <w:rFonts w:ascii="Arial" w:eastAsiaTheme="majorEastAsia" w:hAnsi="Arial" w:cs="Arial"/>
@@ -9690,7 +10628,7 @@
                     <pic:cNvPicPr/>
                   </pic:nvPicPr>
                   <pic:blipFill>
-                    <a:blip r:embed="rId16">
+                    <a:blip r:embed="rId20">
                       <a:extLst>
                         <a:ext uri="{28A0092B-C50C-407E-A947-70E740481C1C}">
                           <a14:useLocalDpi xmlns:a14="http://schemas.microsoft.com/office/drawing/2010/main" val="0"/>
@@ -9772,7 +10710,7 @@
         </w:rPr>
         <w:t>)</w:t>
       </w:r>
-      <w:bookmarkEnd w:id="38"/>
+      <w:bookmarkEnd w:id="40"/>
     </w:p>
     <w:p>
       <w:r>
@@ -9956,21 +10894,27 @@
         <w:t>→</w:t>
       </w:r>
       <w:r>
-        <w:t xml:space="preserve"> durch diese Abfrage kann verhindert werden, dass ein Methodenaufruf mit einem fälschlicherweise </w:t>
-      </w:r>
-      <w:proofErr w:type="spellStart"/>
-      <w:r>
-        <w:t>negativenWert</w:t>
-      </w:r>
-      <w:proofErr w:type="spellEnd"/>
-      <w:r>
-        <w:t xml:space="preserve"> für </w:t>
-      </w:r>
-      <w:proofErr w:type="spellStart"/>
-      <w:r>
+        <w:t xml:space="preserve"> durch diese Abfrage kann verhindert werden, dass ein Methodenaufruf mit einem fälschlicherweise negativen</w:t>
+      </w:r>
+      <w:r>
+        <w:t xml:space="preserve"> </w:t>
+      </w:r>
+      <w:r>
+        <w:t xml:space="preserve">Wert für </w:t>
+      </w:r>
+      <w:proofErr w:type="spellStart"/>
+      <w:r>
+        <w:rPr>
+          <w:i/>
+          <w:iCs/>
+        </w:rPr>
         <w:t>de</w:t>
       </w:r>
       <w:r>
+        <w:rPr>
+          <w:i/>
+          <w:iCs/>
+        </w:rPr>
         <w:t>crease</w:t>
       </w:r>
       <w:proofErr w:type="spellEnd"/>
@@ -9980,41 +10924,81 @@
       <w:proofErr w:type="spellStart"/>
       <w:proofErr w:type="gramStart"/>
       <w:r>
+        <w:rPr>
+          <w:i/>
+          <w:iCs/>
+        </w:rPr>
         <w:t>IllegalArgumentException</w:t>
       </w:r>
       <w:proofErr w:type="spellEnd"/>
       <w:r>
+        <w:rPr>
+          <w:i/>
+          <w:iCs/>
+        </w:rPr>
         <w:t>(</w:t>
       </w:r>
       <w:proofErr w:type="gramEnd"/>
       <w:r>
+        <w:rPr>
+          <w:i/>
+          <w:iCs/>
+        </w:rPr>
         <w:t>"</w:t>
       </w:r>
       <w:proofErr w:type="spellStart"/>
       <w:r>
+        <w:rPr>
+          <w:i/>
+          <w:iCs/>
+        </w:rPr>
         <w:t>de</w:t>
       </w:r>
       <w:r>
+        <w:rPr>
+          <w:i/>
+          <w:iCs/>
+        </w:rPr>
         <w:t>crease</w:t>
       </w:r>
       <w:proofErr w:type="spellEnd"/>
       <w:r>
+        <w:rPr>
+          <w:i/>
+          <w:iCs/>
+        </w:rPr>
         <w:t xml:space="preserve"> out </w:t>
       </w:r>
       <w:proofErr w:type="spellStart"/>
       <w:r>
+        <w:rPr>
+          <w:i/>
+          <w:iCs/>
+        </w:rPr>
         <w:t>of</w:t>
       </w:r>
       <w:proofErr w:type="spellEnd"/>
       <w:r>
+        <w:rPr>
+          <w:i/>
+          <w:iCs/>
+        </w:rPr>
         <w:t xml:space="preserve"> </w:t>
       </w:r>
       <w:proofErr w:type="spellStart"/>
       <w:r>
+        <w:rPr>
+          <w:i/>
+          <w:iCs/>
+        </w:rPr>
         <w:t>bounds</w:t>
       </w:r>
       <w:proofErr w:type="spellEnd"/>
       <w:r>
+        <w:rPr>
+          <w:i/>
+          <w:iCs/>
+        </w:rPr>
         <w:t>")</w:t>
       </w:r>
       <w:r>
@@ -10058,21 +11042,41 @@
       </w:r>
       <w:proofErr w:type="spellStart"/>
       <w:r>
+        <w:rPr>
+          <w:i/>
+          <w:iCs/>
+        </w:rPr>
         <w:t>int</w:t>
       </w:r>
       <w:proofErr w:type="spellEnd"/>
       <w:r>
+        <w:rPr>
+          <w:i/>
+          <w:iCs/>
+        </w:rPr>
         <w:t xml:space="preserve"> </w:t>
       </w:r>
       <w:proofErr w:type="spellStart"/>
       <w:r>
+        <w:rPr>
+          <w:i/>
+          <w:iCs/>
+        </w:rPr>
         <w:t>de</w:t>
       </w:r>
       <w:r>
+        <w:rPr>
+          <w:i/>
+          <w:iCs/>
+        </w:rPr>
         <w:t>crease</w:t>
       </w:r>
       <w:proofErr w:type="spellEnd"/>
       <w:r>
+        <w:rPr>
+          <w:i/>
+          <w:iCs/>
+        </w:rPr>
         <w:t xml:space="preserve"> = -1</w:t>
       </w:r>
     </w:p>
@@ -10151,6 +11155,10 @@
     <w:p>
       <w:pPr>
         <w:ind w:left="1416"/>
+        <w:rPr>
+          <w:i/>
+          <w:iCs/>
+        </w:rPr>
       </w:pPr>
       <w:r>
         <w:rPr>
@@ -10164,21 +11172,41 @@
       </w:r>
       <w:proofErr w:type="spellStart"/>
       <w:r>
+        <w:rPr>
+          <w:i/>
+          <w:iCs/>
+        </w:rPr>
         <w:t>int</w:t>
       </w:r>
       <w:proofErr w:type="spellEnd"/>
       <w:r>
+        <w:rPr>
+          <w:i/>
+          <w:iCs/>
+        </w:rPr>
         <w:t xml:space="preserve"> </w:t>
       </w:r>
       <w:proofErr w:type="spellStart"/>
       <w:r>
+        <w:rPr>
+          <w:i/>
+          <w:iCs/>
+        </w:rPr>
         <w:t>de</w:t>
       </w:r>
       <w:r>
+        <w:rPr>
+          <w:i/>
+          <w:iCs/>
+        </w:rPr>
         <w:t>crease</w:t>
       </w:r>
       <w:proofErr w:type="spellEnd"/>
       <w:r>
+        <w:rPr>
+          <w:i/>
+          <w:iCs/>
+        </w:rPr>
         <w:t xml:space="preserve"> = 0</w:t>
       </w:r>
     </w:p>
@@ -10255,7 +11283,17 @@
         <w:t xml:space="preserve">→ </w:t>
       </w:r>
       <w:r>
-        <w:t>alle Faktoren von 0 bis 9 der Reihe nach durchgehen, bis der gewünschte Wert für e2Sum erreicht wurde</w:t>
+        <w:t xml:space="preserve">alle Faktoren von 0 bis 9 der Reihe nach durchgehen, bis der gewünschte Wert für </w:t>
+      </w:r>
+      <w:r>
+        <w:rPr>
+          <w:i/>
+          <w:iCs/>
+        </w:rPr>
+        <w:t>e2Sum</w:t>
+      </w:r>
+      <w:r>
+        <w:t xml:space="preserve"> erreicht wurde</w:t>
       </w:r>
     </w:p>
     <w:p>
@@ -10280,9 +11318,17 @@
       </w:r>
       <w:proofErr w:type="spellStart"/>
       <w:r>
+        <w:rPr>
+          <w:i/>
+          <w:iCs/>
+        </w:rPr>
         <w:t>de</w:t>
       </w:r>
       <w:r>
+        <w:rPr>
+          <w:i/>
+          <w:iCs/>
+        </w:rPr>
         <w:t>crease</w:t>
       </w:r>
       <w:proofErr w:type="spellEnd"/>
@@ -10291,9 +11337,17 @@
       </w:r>
       <w:proofErr w:type="spellStart"/>
       <w:r>
+        <w:rPr>
+          <w:i/>
+          <w:iCs/>
+        </w:rPr>
         <w:t>de</w:t>
       </w:r>
       <w:r>
+        <w:rPr>
+          <w:i/>
+          <w:iCs/>
+        </w:rPr>
         <w:t>crease</w:t>
       </w:r>
       <w:proofErr w:type="spellEnd"/>
@@ -10304,6 +11358,10 @@
     <w:p>
       <w:pPr>
         <w:ind w:left="2124"/>
+        <w:rPr>
+          <w:i/>
+          <w:iCs/>
+        </w:rPr>
       </w:pPr>
       <w:r>
         <w:rPr>
@@ -10338,21 +11396,41 @@
       </w:r>
       <w:proofErr w:type="spellStart"/>
       <w:r>
+        <w:rPr>
+          <w:i/>
+          <w:iCs/>
+        </w:rPr>
         <w:t>int</w:t>
       </w:r>
       <w:proofErr w:type="spellEnd"/>
       <w:r>
+        <w:rPr>
+          <w:i/>
+          <w:iCs/>
+        </w:rPr>
         <w:t xml:space="preserve"> </w:t>
       </w:r>
       <w:proofErr w:type="spellStart"/>
       <w:r>
+        <w:rPr>
+          <w:i/>
+          <w:iCs/>
+        </w:rPr>
         <w:t>de</w:t>
       </w:r>
       <w:r>
+        <w:rPr>
+          <w:i/>
+          <w:iCs/>
+        </w:rPr>
         <w:t>crease</w:t>
       </w:r>
       <w:proofErr w:type="spellEnd"/>
       <w:r>
+        <w:rPr>
+          <w:i/>
+          <w:iCs/>
+        </w:rPr>
         <w:t xml:space="preserve"> = 60 </w:t>
       </w:r>
     </w:p>
@@ -10361,7 +11439,17 @@
         <w:ind w:left="2124"/>
       </w:pPr>
       <w:r>
-        <w:t>(da 60 der maximal mögliche Wert ist, diese Methode jedoch mit Konfigurationsdaten aufgerufen wird, bei denen alle Faktoren = 0 sind, muss in diesem Fall zwangsläufig jeder Zweig durchlaufen werden um das gewünschte Ergebnis von e2Sum = 60 zu erhalten)</w:t>
+        <w:t xml:space="preserve">(da 60 der maximal mögliche Wert ist, diese Methode jedoch mit Konfigurationsdaten aufgerufen wird, bei denen alle Faktoren = 0 sind, muss in diesem Fall zwangsläufig jeder Zweig durchlaufen werden um das gewünschte Ergebnis von </w:t>
+      </w:r>
+      <w:r>
+        <w:rPr>
+          <w:i/>
+          <w:iCs/>
+        </w:rPr>
+        <w:t>e2Sum</w:t>
+      </w:r>
+      <w:r>
+        <w:t xml:space="preserve"> = 60 zu erhalten)</w:t>
       </w:r>
     </w:p>
     <w:p>
@@ -10435,6 +11523,10 @@
       </w:r>
       <w:proofErr w:type="spellStart"/>
       <w:r>
+        <w:rPr>
+          <w:i/>
+          <w:iCs/>
+        </w:rPr>
         <w:t>factorIterator</w:t>
       </w:r>
       <w:proofErr w:type="spellEnd"/>
@@ -10443,9 +11535,17 @@
       </w:r>
       <w:proofErr w:type="spellStart"/>
       <w:r>
+        <w:rPr>
+          <w:i/>
+          <w:iCs/>
+        </w:rPr>
         <w:t>de</w:t>
       </w:r>
       <w:r>
+        <w:rPr>
+          <w:i/>
+          <w:iCs/>
+        </w:rPr>
         <w:t>crease</w:t>
       </w:r>
       <w:proofErr w:type="spellEnd"/>
@@ -10464,43 +11564,99 @@
         <w:t>auf ihr Minimum verringert</w:t>
       </w:r>
       <w:r>
-        <w:t xml:space="preserve"> wurden. Im normalen Programmverlauf sollte dies nicht auftreten, da der Wert von e2Sum auf diesen Fall überprüft wird, um jedoch eine Endlosschleife zu vermeiden, sollte der Wert von e2Sum nicht korrekt berechnet worden sein, würde in diesem Fall der Fehler </w:t>
-      </w:r>
-      <w:proofErr w:type="spellStart"/>
-      <w:proofErr w:type="gramStart"/>
-      <w:r>
+        <w:t xml:space="preserve"> wurden. Im normalen Programmverlauf sollte dies nicht auftreten, da der Wert von </w:t>
+      </w:r>
+      <w:r>
+        <w:rPr>
+          <w:i/>
+          <w:iCs/>
+        </w:rPr>
+        <w:t>e2Sum</w:t>
+      </w:r>
+      <w:r>
+        <w:t xml:space="preserve"> </w:t>
+      </w:r>
+      <w:r>
+        <w:t xml:space="preserve">vor Aufruf dieser Methode neu berechnet wird. </w:t>
+      </w:r>
+      <w:r>
+        <w:t>U</w:t>
+      </w:r>
+      <w:r>
+        <w:t xml:space="preserve">m jedoch eine Endlosschleife zu vermeiden, sollte der Wert von </w:t>
+      </w:r>
+      <w:r>
+        <w:rPr>
+          <w:i/>
+          <w:iCs/>
+        </w:rPr>
+        <w:t>e2Sum</w:t>
+      </w:r>
+      <w:r>
+        <w:t xml:space="preserve"> nicht korrekt berechnet worden sein, würde in diesem Fall der Fehler </w:t>
+      </w:r>
+      <w:proofErr w:type="spellStart"/>
+      <w:r>
+        <w:rPr>
+          <w:i/>
+          <w:iCs/>
+        </w:rPr>
         <w:t>RuntimeException</w:t>
       </w:r>
       <w:proofErr w:type="spellEnd"/>
       <w:r>
-        <w:t>(</w:t>
-      </w:r>
-      <w:proofErr w:type="gramEnd"/>
-      <w:r>
-        <w:t>"</w:t>
-      </w:r>
-      <w:proofErr w:type="spellStart"/>
-      <w:r>
+        <w:rPr>
+          <w:i/>
+          <w:iCs/>
+        </w:rPr>
+        <w:t>("</w:t>
+      </w:r>
+      <w:proofErr w:type="spellStart"/>
+      <w:r>
+        <w:rPr>
+          <w:i/>
+          <w:iCs/>
+        </w:rPr>
         <w:t>factorIterator</w:t>
       </w:r>
       <w:proofErr w:type="spellEnd"/>
       <w:r>
+        <w:rPr>
+          <w:i/>
+          <w:iCs/>
+        </w:rPr>
         <w:t xml:space="preserve"> out </w:t>
       </w:r>
       <w:proofErr w:type="spellStart"/>
       <w:r>
+        <w:rPr>
+          <w:i/>
+          <w:iCs/>
+        </w:rPr>
         <w:t>of</w:t>
       </w:r>
       <w:proofErr w:type="spellEnd"/>
       <w:r>
+        <w:rPr>
+          <w:i/>
+          <w:iCs/>
+        </w:rPr>
         <w:t xml:space="preserve"> </w:t>
       </w:r>
       <w:proofErr w:type="spellStart"/>
       <w:r>
+        <w:rPr>
+          <w:i/>
+          <w:iCs/>
+        </w:rPr>
         <w:t>bounds</w:t>
       </w:r>
       <w:proofErr w:type="spellEnd"/>
       <w:r>
+        <w:rPr>
+          <w:i/>
+          <w:iCs/>
+        </w:rPr>
         <w:t>")</w:t>
       </w:r>
       <w:r>
@@ -10510,6 +11666,10 @@
     <w:p>
       <w:pPr>
         <w:ind w:left="2124"/>
+        <w:rPr>
+          <w:i/>
+          <w:iCs/>
+        </w:rPr>
       </w:pPr>
       <w:r>
         <w:rPr>
@@ -10544,21 +11704,41 @@
       </w:r>
       <w:proofErr w:type="spellStart"/>
       <w:r>
+        <w:rPr>
+          <w:i/>
+          <w:iCs/>
+        </w:rPr>
         <w:t>int</w:t>
       </w:r>
       <w:proofErr w:type="spellEnd"/>
       <w:r>
+        <w:rPr>
+          <w:i/>
+          <w:iCs/>
+        </w:rPr>
         <w:t xml:space="preserve"> e2Sum = 10, </w:t>
       </w:r>
       <w:proofErr w:type="spellStart"/>
       <w:r>
+        <w:rPr>
+          <w:i/>
+          <w:iCs/>
+        </w:rPr>
         <w:t>int</w:t>
       </w:r>
       <w:proofErr w:type="spellEnd"/>
       <w:r>
+        <w:rPr>
+          <w:i/>
+          <w:iCs/>
+        </w:rPr>
         <w:t xml:space="preserve"> e2Correction = </w:t>
       </w:r>
       <w:r>
+        <w:rPr>
+          <w:i/>
+          <w:iCs/>
+        </w:rPr>
         <w:t>5</w:t>
       </w:r>
     </w:p>
@@ -10571,22 +11751,45 @@
       </w:r>
       <w:proofErr w:type="spellStart"/>
       <w:r>
+        <w:rPr>
+          <w:i/>
+          <w:iCs/>
+        </w:rPr>
         <w:t>int</w:t>
       </w:r>
       <w:proofErr w:type="spellEnd"/>
       <w:r>
+        <w:rPr>
+          <w:i/>
+          <w:iCs/>
+        </w:rPr>
         <w:t xml:space="preserve"> </w:t>
       </w:r>
       <w:proofErr w:type="spellStart"/>
       <w:r>
+        <w:rPr>
+          <w:i/>
+          <w:iCs/>
+        </w:rPr>
         <w:t>de</w:t>
       </w:r>
       <w:r>
+        <w:rPr>
+          <w:i/>
+          <w:iCs/>
+        </w:rPr>
         <w:t>crease</w:t>
       </w:r>
       <w:proofErr w:type="spellEnd"/>
       <w:r>
-        <w:t xml:space="preserve"> = 5, alle Faktoren bereits </w:t>
+        <w:rPr>
+          <w:i/>
+          <w:iCs/>
+        </w:rPr>
+        <w:t xml:space="preserve"> = 5</w:t>
+      </w:r>
+      <w:r>
+        <w:t xml:space="preserve">, alle Faktoren bereits </w:t>
       </w:r>
       <w:r>
         <w:t>minimal</w:t>
@@ -10614,7 +11817,7 @@
                     <pic:cNvPicPr/>
                   </pic:nvPicPr>
                   <pic:blipFill>
-                    <a:blip r:embed="rId17">
+                    <a:blip r:embed="rId21">
                       <a:extLst>
                         <a:ext uri="{28A0092B-C50C-407E-A947-70E740481C1C}">
                           <a14:useLocalDpi xmlns:a14="http://schemas.microsoft.com/office/drawing/2010/main" val="0"/>
@@ -10666,7 +11869,7 @@
         <w:lastRenderedPageBreak/>
         <w:t xml:space="preserve"> </w:t>
       </w:r>
-      <w:bookmarkStart w:id="39" w:name="_Toc42861434"/>
+      <w:bookmarkStart w:id="41" w:name="_Toc42861434"/>
       <w:r>
         <w:rPr>
           <w:rFonts w:ascii="Arial" w:hAnsi="Arial" w:cs="Arial"/>
@@ -10674,7 +11877,7 @@
         </w:rPr>
         <w:t>Ergänzungen</w:t>
       </w:r>
-      <w:bookmarkEnd w:id="39"/>
+      <w:bookmarkEnd w:id="41"/>
     </w:p>
     <w:p>
       <w:pPr>
@@ -10692,8 +11895,8 @@
       </w:r>
     </w:p>
     <w:sectPr>
-      <w:headerReference w:type="default" r:id="rId18"/>
-      <w:footerReference w:type="default" r:id="rId19"/>
+      <w:headerReference w:type="default" r:id="rId22"/>
+      <w:footerReference w:type="default" r:id="rId23"/>
       <w:pgSz w:w="11906" w:h="16838"/>
       <w:pgMar w:top="1417" w:right="1417" w:bottom="1134" w:left="1417" w:header="708" w:footer="708" w:gutter="0"/>
       <w:cols w:space="708"/>
@@ -10702,6 +11905,75 @@
     </w:sectPr>
   </w:body>
 </w:document>
+</file>
+
+<file path=word/comments.xml><?xml version="1.0" encoding="utf-8"?>
+<w:comments xmlns:wpc="http://schemas.microsoft.com/office/word/2010/wordprocessingCanvas" xmlns:cx="http://schemas.microsoft.com/office/drawing/2014/chartex" xmlns:cx1="http://schemas.microsoft.com/office/drawing/2015/9/8/chartex" xmlns:cx2="http://schemas.microsoft.com/office/drawing/2015/10/21/chartex" xmlns:cx3="http://schemas.microsoft.com/office/drawing/2016/5/9/chartex" xmlns:cx4="http://schemas.microsoft.com/office/drawing/2016/5/10/chartex" xmlns:cx5="http://schemas.microsoft.com/office/drawing/2016/5/11/chartex" xmlns:cx6="http://schemas.microsoft.com/office/drawing/2016/5/12/chartex" xmlns:cx7="http://schemas.microsoft.com/office/drawing/2016/5/13/chartex" xmlns:cx8="http://schemas.microsoft.com/office/drawing/2016/5/14/chartex" xmlns:mc="http://schemas.openxmlformats.org/markup-compatibility/2006" xmlns:aink="http://schemas.microsoft.com/office/drawing/2016/ink" xmlns:am3d="http://schemas.microsoft.com/office/drawing/2017/model3d" xmlns:o="urn:schemas-microsoft-com:office:office" xmlns:r="http://schemas.openxmlformats.org/officeDocument/2006/relationships" xmlns:m="http://schemas.openxmlformats.org/officeDocument/2006/math" xmlns:v="urn:schemas-microsoft-com:vml" xmlns:wp14="http://schemas.microsoft.com/office/word/2010/wordprocessingDrawing" xmlns:wp="http://schemas.openxmlformats.org/drawingml/2006/wordprocessingDrawing" xmlns:w10="urn:schemas-microsoft-com:office:word" xmlns:w="http://schemas.openxmlformats.org/wordprocessingml/2006/main" xmlns:w14="http://schemas.microsoft.com/office/word/2010/wordml" xmlns:w15="http://schemas.microsoft.com/office/word/2012/wordml" xmlns:w16cex="http://schemas.microsoft.com/office/word/2018/wordml/cex" xmlns:w16cid="http://schemas.microsoft.com/office/word/2016/wordml/cid" xmlns:w16="http://schemas.microsoft.com/office/word/2018/wordml" xmlns:w16se="http://schemas.microsoft.com/office/word/2015/wordml/symex" xmlns:wpg="http://schemas.microsoft.com/office/word/2010/wordprocessingGroup" xmlns:wpi="http://schemas.microsoft.com/office/word/2010/wordprocessingInk" xmlns:wne="http://schemas.microsoft.com/office/word/2006/wordml" xmlns:wps="http://schemas.microsoft.com/office/word/2010/wordprocessingShape" mc:Ignorable="w14 w15 w16se w16cid w16 w16cex wp14">
+  <w:comment w:id="34" w:author="Schiffel Florian (inf18235)" w:date="2020-06-16T16:55:00Z" w:initials="SF(">
+    <w:p>
+      <w:pPr>
+        <w:pStyle w:val="Kommentartext"/>
+      </w:pPr>
+      <w:r>
+        <w:rPr>
+          <w:rStyle w:val="Kommentarzeichen"/>
+        </w:rPr>
+        <w:annotationRef/>
+      </w:r>
+      <w:r>
+        <w:t xml:space="preserve">evtl. besser gibt es die zwei Methoden </w:t>
+      </w:r>
+      <w:proofErr w:type="spellStart"/>
+      <w:r>
+        <w:t>importProject</w:t>
+      </w:r>
+      <w:proofErr w:type="spellEnd"/>
+      <w:r>
+        <w:t xml:space="preserve">, die beide </w:t>
+      </w:r>
+      <w:r>
+        <w:t>die entsprechende Methode im Interface überladen.</w:t>
+      </w:r>
+    </w:p>
+  </w:comment>
+  <w:comment w:id="37" w:author="Schiffel Florian (inf18235)" w:date="2020-06-16T17:14:00Z" w:initials="SF(">
+    <w:p>
+      <w:pPr>
+        <w:pStyle w:val="Kommentartext"/>
+      </w:pPr>
+      <w:r>
+        <w:rPr>
+          <w:rStyle w:val="Kommentarzeichen"/>
+        </w:rPr>
+        <w:annotationRef/>
+      </w:r>
+      <w:r>
+        <w:t>Oder extra testen?</w:t>
+      </w:r>
+    </w:p>
+  </w:comment>
+</w:comments>
+</file>
+
+<file path=word/commentsExtended.xml><?xml version="1.0" encoding="utf-8"?>
+<w15:commentsEx xmlns:wpc="http://schemas.microsoft.com/office/word/2010/wordprocessingCanvas" xmlns:cx="http://schemas.microsoft.com/office/drawing/2014/chartex" xmlns:cx1="http://schemas.microsoft.com/office/drawing/2015/9/8/chartex" xmlns:cx2="http://schemas.microsoft.com/office/drawing/2015/10/21/chartex" xmlns:cx3="http://schemas.microsoft.com/office/drawing/2016/5/9/chartex" xmlns:cx4="http://schemas.microsoft.com/office/drawing/2016/5/10/chartex" xmlns:cx5="http://schemas.microsoft.com/office/drawing/2016/5/11/chartex" xmlns:cx6="http://schemas.microsoft.com/office/drawing/2016/5/12/chartex" xmlns:cx7="http://schemas.microsoft.com/office/drawing/2016/5/13/chartex" xmlns:cx8="http://schemas.microsoft.com/office/drawing/2016/5/14/chartex" xmlns:mc="http://schemas.openxmlformats.org/markup-compatibility/2006" xmlns:aink="http://schemas.microsoft.com/office/drawing/2016/ink" xmlns:am3d="http://schemas.microsoft.com/office/drawing/2017/model3d" xmlns:o="urn:schemas-microsoft-com:office:office" xmlns:r="http://schemas.openxmlformats.org/officeDocument/2006/relationships" xmlns:m="http://schemas.openxmlformats.org/officeDocument/2006/math" xmlns:v="urn:schemas-microsoft-com:vml" xmlns:wp14="http://schemas.microsoft.com/office/word/2010/wordprocessingDrawing" xmlns:wp="http://schemas.openxmlformats.org/drawingml/2006/wordprocessingDrawing" xmlns:w10="urn:schemas-microsoft-com:office:word" xmlns:w="http://schemas.openxmlformats.org/wordprocessingml/2006/main" xmlns:w14="http://schemas.microsoft.com/office/word/2010/wordml" xmlns:w15="http://schemas.microsoft.com/office/word/2012/wordml" xmlns:w16cex="http://schemas.microsoft.com/office/word/2018/wordml/cex" xmlns:w16cid="http://schemas.microsoft.com/office/word/2016/wordml/cid" xmlns:w16="http://schemas.microsoft.com/office/word/2018/wordml" xmlns:w16se="http://schemas.microsoft.com/office/word/2015/wordml/symex" xmlns:wpg="http://schemas.microsoft.com/office/word/2010/wordprocessingGroup" xmlns:wpi="http://schemas.microsoft.com/office/word/2010/wordprocessingInk" xmlns:wne="http://schemas.microsoft.com/office/word/2006/wordml" xmlns:wps="http://schemas.microsoft.com/office/word/2010/wordprocessingShape" mc:Ignorable="w14 w15 w16se w16cid w16 w16cex wp14">
+  <w15:commentEx w15:paraId="02B66BC7" w15:done="0"/>
+  <w15:commentEx w15:paraId="4F7D32D1" w15:done="0"/>
+</w15:commentsEx>
+</file>
+
+<file path=word/commentsExtensible.xml><?xml version="1.0" encoding="utf-8"?>
+<w16cex:commentsExtensible xmlns:wpc="http://schemas.microsoft.com/office/word/2010/wordprocessingCanvas" xmlns:cx="http://schemas.microsoft.com/office/drawing/2014/chartex" xmlns:cx1="http://schemas.microsoft.com/office/drawing/2015/9/8/chartex" xmlns:cx2="http://schemas.microsoft.com/office/drawing/2015/10/21/chartex" xmlns:cx3="http://schemas.microsoft.com/office/drawing/2016/5/9/chartex" xmlns:cx4="http://schemas.microsoft.com/office/drawing/2016/5/10/chartex" xmlns:cx5="http://schemas.microsoft.com/office/drawing/2016/5/11/chartex" xmlns:cx6="http://schemas.microsoft.com/office/drawing/2016/5/12/chartex" xmlns:cx7="http://schemas.microsoft.com/office/drawing/2016/5/13/chartex" xmlns:cx8="http://schemas.microsoft.com/office/drawing/2016/5/14/chartex" xmlns:mc="http://schemas.openxmlformats.org/markup-compatibility/2006" xmlns:aink="http://schemas.microsoft.com/office/drawing/2016/ink" xmlns:am3d="http://schemas.microsoft.com/office/drawing/2017/model3d" xmlns:o="urn:schemas-microsoft-com:office:office" xmlns:r="http://schemas.openxmlformats.org/officeDocument/2006/relationships" xmlns:m="http://schemas.openxmlformats.org/officeDocument/2006/math" xmlns:v="urn:schemas-microsoft-com:vml" xmlns:wp14="http://schemas.microsoft.com/office/word/2010/wordprocessingDrawing" xmlns:wp="http://schemas.openxmlformats.org/drawingml/2006/wordprocessingDrawing" xmlns:w10="urn:schemas-microsoft-com:office:word" xmlns:w="http://schemas.openxmlformats.org/wordprocessingml/2006/main" xmlns:w14="http://schemas.microsoft.com/office/word/2010/wordml" xmlns:w15="http://schemas.microsoft.com/office/word/2012/wordml" xmlns:w16cex="http://schemas.microsoft.com/office/word/2018/wordml/cex" xmlns:w16cid="http://schemas.microsoft.com/office/word/2016/wordml/cid" xmlns:w16="http://schemas.microsoft.com/office/word/2018/wordml" xmlns:w16se="http://schemas.microsoft.com/office/word/2015/wordml/symex" xmlns:wpg="http://schemas.microsoft.com/office/word/2010/wordprocessingGroup" xmlns:wpi="http://schemas.microsoft.com/office/word/2010/wordprocessingInk" xmlns:wne="http://schemas.microsoft.com/office/word/2006/wordml" xmlns:wps="http://schemas.microsoft.com/office/word/2010/wordprocessingShape" mc:Ignorable="w14 w15 w16se w16cid w16 w16cex wp14">
+  <w16cex:commentExtensible w16cex:durableId="229377FB" w16cex:dateUtc="2020-06-16T14:55:00Z"/>
+  <w16cex:commentExtensible w16cex:durableId="22937C87" w16cex:dateUtc="2020-06-16T15:14:00Z"/>
+</w16cex:commentsExtensible>
+</file>
+
+<file path=word/commentsIds.xml><?xml version="1.0" encoding="utf-8"?>
+<w16cid:commentsIds xmlns:wpc="http://schemas.microsoft.com/office/word/2010/wordprocessingCanvas" xmlns:cx="http://schemas.microsoft.com/office/drawing/2014/chartex" xmlns:cx1="http://schemas.microsoft.com/office/drawing/2015/9/8/chartex" xmlns:cx2="http://schemas.microsoft.com/office/drawing/2015/10/21/chartex" xmlns:cx3="http://schemas.microsoft.com/office/drawing/2016/5/9/chartex" xmlns:cx4="http://schemas.microsoft.com/office/drawing/2016/5/10/chartex" xmlns:cx5="http://schemas.microsoft.com/office/drawing/2016/5/11/chartex" xmlns:cx6="http://schemas.microsoft.com/office/drawing/2016/5/12/chartex" xmlns:cx7="http://schemas.microsoft.com/office/drawing/2016/5/13/chartex" xmlns:cx8="http://schemas.microsoft.com/office/drawing/2016/5/14/chartex" xmlns:mc="http://schemas.openxmlformats.org/markup-compatibility/2006" xmlns:aink="http://schemas.microsoft.com/office/drawing/2016/ink" xmlns:am3d="http://schemas.microsoft.com/office/drawing/2017/model3d" xmlns:o="urn:schemas-microsoft-com:office:office" xmlns:r="http://schemas.openxmlformats.org/officeDocument/2006/relationships" xmlns:m="http://schemas.openxmlformats.org/officeDocument/2006/math" xmlns:v="urn:schemas-microsoft-com:vml" xmlns:wp14="http://schemas.microsoft.com/office/word/2010/wordprocessingDrawing" xmlns:wp="http://schemas.openxmlformats.org/drawingml/2006/wordprocessingDrawing" xmlns:w10="urn:schemas-microsoft-com:office:word" xmlns:w="http://schemas.openxmlformats.org/wordprocessingml/2006/main" xmlns:w14="http://schemas.microsoft.com/office/word/2010/wordml" xmlns:w15="http://schemas.microsoft.com/office/word/2012/wordml" xmlns:w16cex="http://schemas.microsoft.com/office/word/2018/wordml/cex" xmlns:w16cid="http://schemas.microsoft.com/office/word/2016/wordml/cid" xmlns:w16="http://schemas.microsoft.com/office/word/2018/wordml" xmlns:w16se="http://schemas.microsoft.com/office/word/2015/wordml/symex" xmlns:wpg="http://schemas.microsoft.com/office/word/2010/wordprocessingGroup" xmlns:wpi="http://schemas.microsoft.com/office/word/2010/wordprocessingInk" xmlns:wne="http://schemas.microsoft.com/office/word/2006/wordml" xmlns:wps="http://schemas.microsoft.com/office/word/2010/wordprocessingShape" mc:Ignorable="w14 w15 w16se w16cid w16 w16cex wp14">
+  <w16cid:commentId w16cid:paraId="02B66BC7" w16cid:durableId="229377FB"/>
+  <w16cid:commentId w16cid:paraId="4F7D32D1" w16cid:durableId="22937C87"/>
+</w16cid:commentsIds>
 </file>
 
 <file path=word/endnotes.xml><?xml version="1.0" encoding="utf-8"?>
@@ -11793,6 +13065,92 @@
     </w:lvl>
   </w:abstractNum>
   <w:abstractNum w:abstractNumId="9" w15:restartNumberingAfterBreak="0">
+    <w:nsid w:val="36E95110"/>
+    <w:multiLevelType w:val="hybridMultilevel"/>
+    <w:tmpl w:val="0F848354"/>
+    <w:lvl w:ilvl="0" w:tplc="0407000F">
+      <w:start w:val="1"/>
+      <w:numFmt w:val="decimal"/>
+      <w:lvlText w:val="%1."/>
+      <w:lvlJc w:val="left"/>
+      <w:pPr>
+        <w:ind w:left="1440" w:hanging="360"/>
+      </w:pPr>
+    </w:lvl>
+    <w:lvl w:ilvl="1" w:tplc="04070019" w:tentative="1">
+      <w:start w:val="1"/>
+      <w:numFmt w:val="lowerLetter"/>
+      <w:lvlText w:val="%2."/>
+      <w:lvlJc w:val="left"/>
+      <w:pPr>
+        <w:ind w:left="2160" w:hanging="360"/>
+      </w:pPr>
+    </w:lvl>
+    <w:lvl w:ilvl="2" w:tplc="0407001B" w:tentative="1">
+      <w:start w:val="1"/>
+      <w:numFmt w:val="lowerRoman"/>
+      <w:lvlText w:val="%3."/>
+      <w:lvlJc w:val="right"/>
+      <w:pPr>
+        <w:ind w:left="2880" w:hanging="180"/>
+      </w:pPr>
+    </w:lvl>
+    <w:lvl w:ilvl="3" w:tplc="0407000F" w:tentative="1">
+      <w:start w:val="1"/>
+      <w:numFmt w:val="decimal"/>
+      <w:lvlText w:val="%4."/>
+      <w:lvlJc w:val="left"/>
+      <w:pPr>
+        <w:ind w:left="3600" w:hanging="360"/>
+      </w:pPr>
+    </w:lvl>
+    <w:lvl w:ilvl="4" w:tplc="04070019" w:tentative="1">
+      <w:start w:val="1"/>
+      <w:numFmt w:val="lowerLetter"/>
+      <w:lvlText w:val="%5."/>
+      <w:lvlJc w:val="left"/>
+      <w:pPr>
+        <w:ind w:left="4320" w:hanging="360"/>
+      </w:pPr>
+    </w:lvl>
+    <w:lvl w:ilvl="5" w:tplc="0407001B" w:tentative="1">
+      <w:start w:val="1"/>
+      <w:numFmt w:val="lowerRoman"/>
+      <w:lvlText w:val="%6."/>
+      <w:lvlJc w:val="right"/>
+      <w:pPr>
+        <w:ind w:left="5040" w:hanging="180"/>
+      </w:pPr>
+    </w:lvl>
+    <w:lvl w:ilvl="6" w:tplc="0407000F" w:tentative="1">
+      <w:start w:val="1"/>
+      <w:numFmt w:val="decimal"/>
+      <w:lvlText w:val="%7."/>
+      <w:lvlJc w:val="left"/>
+      <w:pPr>
+        <w:ind w:left="5760" w:hanging="360"/>
+      </w:pPr>
+    </w:lvl>
+    <w:lvl w:ilvl="7" w:tplc="04070019" w:tentative="1">
+      <w:start w:val="1"/>
+      <w:numFmt w:val="lowerLetter"/>
+      <w:lvlText w:val="%8."/>
+      <w:lvlJc w:val="left"/>
+      <w:pPr>
+        <w:ind w:left="6480" w:hanging="360"/>
+      </w:pPr>
+    </w:lvl>
+    <w:lvl w:ilvl="8" w:tplc="0407001B" w:tentative="1">
+      <w:start w:val="1"/>
+      <w:numFmt w:val="lowerRoman"/>
+      <w:lvlText w:val="%9."/>
+      <w:lvlJc w:val="right"/>
+      <w:pPr>
+        <w:ind w:left="7200" w:hanging="180"/>
+      </w:pPr>
+    </w:lvl>
+  </w:abstractNum>
+  <w:abstractNum w:abstractNumId="10" w15:restartNumberingAfterBreak="0">
     <w:nsid w:val="3B2F3156"/>
     <w:multiLevelType w:val="hybridMultilevel"/>
     <w:tmpl w:val="E9E463F4"/>
@@ -11878,7 +13236,7 @@
       </w:pPr>
     </w:lvl>
   </w:abstractNum>
-  <w:abstractNum w:abstractNumId="10" w15:restartNumberingAfterBreak="0">
+  <w:abstractNum w:abstractNumId="11" w15:restartNumberingAfterBreak="0">
     <w:nsid w:val="3CAE157E"/>
     <w:multiLevelType w:val="hybridMultilevel"/>
     <w:tmpl w:val="089A413A"/>
@@ -11991,7 +13349,7 @@
       </w:rPr>
     </w:lvl>
   </w:abstractNum>
-  <w:abstractNum w:abstractNumId="11" w15:restartNumberingAfterBreak="0">
+  <w:abstractNum w:abstractNumId="12" w15:restartNumberingAfterBreak="0">
     <w:nsid w:val="3E49349D"/>
     <w:multiLevelType w:val="hybridMultilevel"/>
     <w:tmpl w:val="BFE89FC8"/>
@@ -12104,7 +13462,7 @@
       </w:rPr>
     </w:lvl>
   </w:abstractNum>
-  <w:abstractNum w:abstractNumId="12" w15:restartNumberingAfterBreak="0">
+  <w:abstractNum w:abstractNumId="13" w15:restartNumberingAfterBreak="0">
     <w:nsid w:val="4F1E01E0"/>
     <w:multiLevelType w:val="multilevel"/>
     <w:tmpl w:val="62166A88"/>
@@ -12217,7 +13575,7 @@
       </w:rPr>
     </w:lvl>
   </w:abstractNum>
-  <w:abstractNum w:abstractNumId="13" w15:restartNumberingAfterBreak="0">
+  <w:abstractNum w:abstractNumId="14" w15:restartNumberingAfterBreak="0">
     <w:nsid w:val="53FE6BEE"/>
     <w:multiLevelType w:val="multilevel"/>
     <w:tmpl w:val="0407001F"/>
@@ -12303,7 +13661,7 @@
       </w:pPr>
     </w:lvl>
   </w:abstractNum>
-  <w:abstractNum w:abstractNumId="14" w15:restartNumberingAfterBreak="0">
+  <w:abstractNum w:abstractNumId="15" w15:restartNumberingAfterBreak="0">
     <w:nsid w:val="5B56436E"/>
     <w:multiLevelType w:val="multilevel"/>
     <w:tmpl w:val="0407001F"/>
@@ -12389,7 +13747,7 @@
       </w:pPr>
     </w:lvl>
   </w:abstractNum>
-  <w:abstractNum w:abstractNumId="15" w15:restartNumberingAfterBreak="0">
+  <w:abstractNum w:abstractNumId="16" w15:restartNumberingAfterBreak="0">
     <w:nsid w:val="5DC51CD0"/>
     <w:multiLevelType w:val="multilevel"/>
     <w:tmpl w:val="7DF470A6"/>
@@ -12507,7 +13865,7 @@
       </w:rPr>
     </w:lvl>
   </w:abstractNum>
-  <w:abstractNum w:abstractNumId="16" w15:restartNumberingAfterBreak="0">
+  <w:abstractNum w:abstractNumId="17" w15:restartNumberingAfterBreak="0">
     <w:nsid w:val="63E06534"/>
     <w:multiLevelType w:val="multilevel"/>
     <w:tmpl w:val="0407001F"/>
@@ -12593,7 +13951,7 @@
       </w:pPr>
     </w:lvl>
   </w:abstractNum>
-  <w:abstractNum w:abstractNumId="17" w15:restartNumberingAfterBreak="0">
+  <w:abstractNum w:abstractNumId="18" w15:restartNumberingAfterBreak="0">
     <w:nsid w:val="6B8E06F6"/>
     <w:multiLevelType w:val="multilevel"/>
     <w:tmpl w:val="66C88DD0"/>
@@ -12710,7 +14068,7 @@
       </w:rPr>
     </w:lvl>
   </w:abstractNum>
-  <w:abstractNum w:abstractNumId="18" w15:restartNumberingAfterBreak="0">
+  <w:abstractNum w:abstractNumId="19" w15:restartNumberingAfterBreak="0">
     <w:nsid w:val="6D495633"/>
     <w:multiLevelType w:val="hybridMultilevel"/>
     <w:tmpl w:val="B7304364"/>
@@ -12823,7 +14181,7 @@
       </w:rPr>
     </w:lvl>
   </w:abstractNum>
-  <w:abstractNum w:abstractNumId="19" w15:restartNumberingAfterBreak="0">
+  <w:abstractNum w:abstractNumId="20" w15:restartNumberingAfterBreak="0">
     <w:nsid w:val="6FE0229F"/>
     <w:multiLevelType w:val="hybridMultilevel"/>
     <w:tmpl w:val="1D72EA8A"/>
@@ -12937,25 +14295,25 @@
     </w:lvl>
   </w:abstractNum>
   <w:num w:numId="1">
+    <w:abstractNumId w:val="16"/>
+  </w:num>
+  <w:num w:numId="2">
+    <w:abstractNumId w:val="17"/>
+  </w:num>
+  <w:num w:numId="3">
     <w:abstractNumId w:val="15"/>
   </w:num>
-  <w:num w:numId="2">
-    <w:abstractNumId w:val="16"/>
+  <w:num w:numId="4">
+    <w:abstractNumId w:val="10"/>
   </w:num>
-  <w:num w:numId="3">
+  <w:num w:numId="5">
+    <w:abstractNumId w:val="13"/>
+  </w:num>
+  <w:num w:numId="6">
     <w:abstractNumId w:val="14"/>
   </w:num>
-  <w:num w:numId="4">
-    <w:abstractNumId w:val="9"/>
-  </w:num>
-  <w:num w:numId="5">
-    <w:abstractNumId w:val="12"/>
-  </w:num>
-  <w:num w:numId="6">
-    <w:abstractNumId w:val="13"/>
-  </w:num>
   <w:num w:numId="7">
-    <w:abstractNumId w:val="17"/>
+    <w:abstractNumId w:val="18"/>
   </w:num>
   <w:num w:numId="8">
     <w:abstractNumId w:val="5"/>
@@ -12979,22 +14337,25 @@
     <w:abstractNumId w:val="0"/>
   </w:num>
   <w:num w:numId="15">
-    <w:abstractNumId w:val="10"/>
+    <w:abstractNumId w:val="11"/>
   </w:num>
   <w:num w:numId="16">
-    <w:abstractNumId w:val="19"/>
+    <w:abstractNumId w:val="20"/>
   </w:num>
   <w:num w:numId="17">
-    <w:abstractNumId w:val="11"/>
+    <w:abstractNumId w:val="12"/>
   </w:num>
   <w:num w:numId="18">
-    <w:abstractNumId w:val="18"/>
+    <w:abstractNumId w:val="19"/>
   </w:num>
   <w:num w:numId="19">
     <w:abstractNumId w:val="4"/>
   </w:num>
   <w:num w:numId="20">
     <w:abstractNumId w:val="8"/>
+  </w:num>
+  <w:num w:numId="21">
+    <w:abstractNumId w:val="9"/>
   </w:num>
 </w:numbering>
 </file>
@@ -13932,7 +15293,6 @@
     <w:basedOn w:val="Standard"/>
     <w:link w:val="HTMLVorformatiertZchn"/>
     <w:uiPriority w:val="99"/>
-    <w:semiHidden/>
     <w:unhideWhenUsed/>
     <w:rsid w:val="00526C02"/>
     <w:pPr>
@@ -13968,7 +15328,6 @@
     <w:basedOn w:val="Absatz-Standardschriftart"/>
     <w:link w:val="HTMLVorformatiert"/>
     <w:uiPriority w:val="99"/>
-    <w:semiHidden/>
     <w:rsid w:val="00526C02"/>
     <w:rPr>
       <w:rFonts w:ascii="Courier New" w:eastAsia="Times New Roman" w:hAnsi="Courier New" w:cs="Courier New"/>

</xml_diff>

<commit_message>
updated Doku and minor code changes
</commit_message>
<xml_diff>
--- a/Dokumentation/Dokumente/Dokumentation-CASE-TOOL.docx
+++ b/Dokumentation/Dokumente/Dokumentation-CASE-TOOL.docx
@@ -3394,21 +3394,67 @@
         <w:rPr>
           <w:rFonts w:ascii="Arial" w:hAnsi="Arial" w:cs="Arial"/>
         </w:rPr>
-        <w:t xml:space="preserve">Nach Anforderungen soll das System so strukturiert werden das jedem angelegtem Projekt Folgende </w:t>
-      </w:r>
-      <w:proofErr w:type="spellStart"/>
-      <w:r>
-        <w:rPr>
-          <w:rFonts w:ascii="Arial" w:hAnsi="Arial" w:cs="Arial"/>
-        </w:rPr>
-        <w:t>daten</w:t>
-      </w:r>
-      <w:proofErr w:type="spellEnd"/>
-      <w:r>
-        <w:rPr>
-          <w:rFonts w:ascii="Arial" w:hAnsi="Arial" w:cs="Arial"/>
-        </w:rPr>
-        <w:t xml:space="preserve"> zugrunde liegen:</w:t>
+        <w:t xml:space="preserve">Nach </w:t>
+      </w:r>
+      <w:r>
+        <w:rPr>
+          <w:rFonts w:ascii="Arial" w:hAnsi="Arial" w:cs="Arial"/>
+        </w:rPr>
+        <w:t xml:space="preserve">den </w:t>
+      </w:r>
+      <w:r>
+        <w:rPr>
+          <w:rFonts w:ascii="Arial" w:hAnsi="Arial" w:cs="Arial"/>
+        </w:rPr>
+        <w:t>Anforderungen soll das System so strukturiert werden</w:t>
+      </w:r>
+      <w:r>
+        <w:rPr>
+          <w:rFonts w:ascii="Arial" w:hAnsi="Arial" w:cs="Arial"/>
+        </w:rPr>
+        <w:t>,</w:t>
+      </w:r>
+      <w:r>
+        <w:rPr>
+          <w:rFonts w:ascii="Arial" w:hAnsi="Arial" w:cs="Arial"/>
+        </w:rPr>
+        <w:t xml:space="preserve"> da</w:t>
+      </w:r>
+      <w:r>
+        <w:rPr>
+          <w:rFonts w:ascii="Arial" w:hAnsi="Arial" w:cs="Arial"/>
+        </w:rPr>
+        <w:t>s</w:t>
+      </w:r>
+      <w:r>
+        <w:rPr>
+          <w:rFonts w:ascii="Arial" w:hAnsi="Arial" w:cs="Arial"/>
+        </w:rPr>
+        <w:t xml:space="preserve">s jedem angelegtem Projekt </w:t>
+      </w:r>
+      <w:r>
+        <w:rPr>
+          <w:rFonts w:ascii="Arial" w:hAnsi="Arial" w:cs="Arial"/>
+        </w:rPr>
+        <w:t>f</w:t>
+      </w:r>
+      <w:r>
+        <w:rPr>
+          <w:rFonts w:ascii="Arial" w:hAnsi="Arial" w:cs="Arial"/>
+        </w:rPr>
+        <w:t xml:space="preserve">olgende </w:t>
+      </w:r>
+      <w:r>
+        <w:rPr>
+          <w:rFonts w:ascii="Arial" w:hAnsi="Arial" w:cs="Arial"/>
+        </w:rPr>
+        <w:t>D</w:t>
+      </w:r>
+      <w:r>
+        <w:rPr>
+          <w:rFonts w:ascii="Arial" w:hAnsi="Arial" w:cs="Arial"/>
+        </w:rPr>
+        <w:t>aten zugrunde liegen:</w:t>
       </w:r>
     </w:p>
     <w:p>
@@ -3442,11 +3488,19 @@
           <w:rFonts w:ascii="Arial" w:hAnsi="Arial" w:cs="Arial"/>
         </w:rPr>
       </w:pPr>
+      <w:commentRangeStart w:id="15"/>
       <w:r>
         <w:rPr>
           <w:rFonts w:ascii="Arial" w:hAnsi="Arial" w:cs="Arial"/>
         </w:rPr>
         <w:t>Produktnutzen</w:t>
+      </w:r>
+      <w:commentRangeEnd w:id="15"/>
+      <w:r>
+        <w:rPr>
+          <w:rStyle w:val="Kommentarzeichen"/>
+        </w:rPr>
+        <w:commentReference w:id="15"/>
       </w:r>
     </w:p>
     <w:p>
@@ -3555,7 +3609,19 @@
         <w:rPr>
           <w:rFonts w:ascii="Arial" w:hAnsi="Arial" w:cs="Arial"/>
         </w:rPr>
-        <w:t xml:space="preserve">Die Daten sind Projektbezogen und unabhängig von anderen Projekten, somit lassen sich die oben angeführten Informationen in einer Projektdaten Struktur kapseln. Es ist zudem zu erkennen, dass bestimmte Informationen ähnlich </w:t>
+        <w:t>Die Daten sind Projektbezogen und unabhängig von anderen Projekten, somit lassen sich die oben angeführten Informationen in einer Projektdaten</w:t>
+      </w:r>
+      <w:r>
+        <w:rPr>
+          <w:rFonts w:ascii="Arial" w:hAnsi="Arial" w:cs="Arial"/>
+        </w:rPr>
+        <w:t>-</w:t>
+      </w:r>
+      <w:r>
+        <w:rPr>
+          <w:rFonts w:ascii="Arial" w:hAnsi="Arial" w:cs="Arial"/>
+        </w:rPr>
+        <w:t xml:space="preserve">Struktur kapseln. Es ist zudem zu erkennen, dass bestimmte Informationen ähnlich </w:t>
       </w:r>
       <w:r>
         <w:rPr>
@@ -3567,13 +3633,54 @@
         <w:rPr>
           <w:rFonts w:ascii="Arial" w:hAnsi="Arial" w:cs="Arial"/>
         </w:rPr>
-        <w:t xml:space="preserve">trukturiert sind. Hierfür lässt sich auf einer höheren Abstraktionsebene durch abstrakte Klassendefinitionen eine allgemeine Beschreibung für Projektinformationen </w:t>
-      </w:r>
-      <w:r>
-        <w:rPr>
-          <w:rFonts w:ascii="Arial" w:hAnsi="Arial" w:cs="Arial"/>
-        </w:rPr>
-        <w:t xml:space="preserve">und Produktinhalte finden. Dabei besteht eine Projektinformation aus den Bestandteilen „Titel“ und „Inhalt“ über die den Titel und Inhalt lässt sich Zielbestimmung Produktnutzen und die Produktumgebung eindeutig Beschreibung und voneinander differenzieren. Gleiches gilt ebenso für die Produktinhalte. Diese lassen sich durch abstrahieren in dem sie alle eine ID besitzen eine DET Gewicht eine </w:t>
+        <w:t xml:space="preserve">trukturiert sind. Hierfür lässt sich auf einer höheren Abstraktionsebene durch abstrakte Klassendefinitionen eine </w:t>
+      </w:r>
+      <w:commentRangeStart w:id="16"/>
+      <w:r>
+        <w:rPr>
+          <w:rFonts w:ascii="Arial" w:hAnsi="Arial" w:cs="Arial"/>
+        </w:rPr>
+        <w:t xml:space="preserve">allgemeine Beschreibung für Projektinformationen </w:t>
+      </w:r>
+      <w:r>
+        <w:rPr>
+          <w:rFonts w:ascii="Arial" w:hAnsi="Arial" w:cs="Arial"/>
+        </w:rPr>
+        <w:t xml:space="preserve">und Produktinhalte finden. </w:t>
+      </w:r>
+      <w:commentRangeEnd w:id="16"/>
+      <w:r>
+        <w:rPr>
+          <w:rStyle w:val="Kommentarzeichen"/>
+        </w:rPr>
+        <w:commentReference w:id="16"/>
+      </w:r>
+      <w:commentRangeStart w:id="17"/>
+      <w:r>
+        <w:rPr>
+          <w:rFonts w:ascii="Arial" w:hAnsi="Arial" w:cs="Arial"/>
+        </w:rPr>
+        <w:t>Dabei besteht eine Projektinformation aus den Bestandteilen „Titel“ und „Inhalt“ über die den Titel und Inhalt lässt sich Zielbestimmung Produktnutzen und die Produktumgebung eindeutig Beschreibung und voneinander differenzieren</w:t>
+      </w:r>
+      <w:commentRangeEnd w:id="17"/>
+      <w:r>
+        <w:rPr>
+          <w:rStyle w:val="Kommentarzeichen"/>
+        </w:rPr>
+        <w:commentReference w:id="17"/>
+      </w:r>
+      <w:r>
+        <w:rPr>
+          <w:rFonts w:ascii="Arial" w:hAnsi="Arial" w:cs="Arial"/>
+        </w:rPr>
+        <w:t xml:space="preserve">. Gleiches gilt ebenso für die Produktinhalte. </w:t>
+      </w:r>
+      <w:commentRangeStart w:id="18"/>
+      <w:r>
+        <w:rPr>
+          <w:rFonts w:ascii="Arial" w:hAnsi="Arial" w:cs="Arial"/>
+        </w:rPr>
+        <w:t xml:space="preserve">Diese lassen sich durch abstrahieren in dem sie alle eine ID besitzen eine DET Gewicht eine </w:t>
       </w:r>
       <w:proofErr w:type="spellStart"/>
       <w:r>
@@ -3601,7 +3708,32 @@
         <w:rPr>
           <w:rFonts w:ascii="Arial" w:hAnsi="Arial" w:cs="Arial"/>
         </w:rPr>
-        <w:t xml:space="preserve"> Point Kategorie. Detailinformationen, in denen sich Produktdaten und Produktfunktionen unterscheiden werden in den separaten Klassen definiert. Jede der beiden Klassen erbt ebenso ein </w:t>
+        <w:t xml:space="preserve"> Point Kategorie.</w:t>
+      </w:r>
+      <w:commentRangeEnd w:id="18"/>
+      <w:r>
+        <w:rPr>
+          <w:rStyle w:val="Kommentarzeichen"/>
+        </w:rPr>
+        <w:commentReference w:id="18"/>
+      </w:r>
+      <w:r>
+        <w:rPr>
+          <w:rFonts w:ascii="Arial" w:hAnsi="Arial" w:cs="Arial"/>
+        </w:rPr>
+        <w:t xml:space="preserve"> Detailinformationen, in denen sich Produktdaten und Produktfunktionen unterscheiden</w:t>
+      </w:r>
+      <w:r>
+        <w:rPr>
+          <w:rFonts w:ascii="Arial" w:hAnsi="Arial" w:cs="Arial"/>
+        </w:rPr>
+        <w:t xml:space="preserve">, </w:t>
+      </w:r>
+      <w:r>
+        <w:rPr>
+          <w:rFonts w:ascii="Arial" w:hAnsi="Arial" w:cs="Arial"/>
+        </w:rPr>
+        <w:t xml:space="preserve">werden in den separaten Klassen definiert. Jede der beiden Klassen erbt ebenso ein </w:t>
       </w:r>
       <w:proofErr w:type="spellStart"/>
       <w:r>
@@ -3617,7 +3749,67 @@
         <w:rPr>
           <w:rFonts w:ascii="Arial" w:hAnsi="Arial" w:cs="Arial"/>
         </w:rPr>
-        <w:t xml:space="preserve"> Methode, die die Berechnung des FP Gewichts anhand spezifizierter Tabelle durchführen soll. Die Aufwandschätzdaten beinhalten alle Daten für die </w:t>
+        <w:t xml:space="preserve"> Methode, die die Berechnung des FP Gewichts anhand</w:t>
+      </w:r>
+      <w:r>
+        <w:rPr>
+          <w:rFonts w:ascii="Arial" w:hAnsi="Arial" w:cs="Arial"/>
+        </w:rPr>
+        <w:t xml:space="preserve"> einer vor</w:t>
+      </w:r>
+      <w:r>
+        <w:rPr>
+          <w:rFonts w:ascii="Arial" w:hAnsi="Arial" w:cs="Arial"/>
+        </w:rPr>
+        <w:t>spezifizierte</w:t>
+      </w:r>
+      <w:r>
+        <w:rPr>
+          <w:rFonts w:ascii="Arial" w:hAnsi="Arial" w:cs="Arial"/>
+        </w:rPr>
+        <w:t>n</w:t>
+      </w:r>
+      <w:r>
+        <w:rPr>
+          <w:rFonts w:ascii="Arial" w:hAnsi="Arial" w:cs="Arial"/>
+        </w:rPr>
+        <w:t xml:space="preserve"> Tabelle durchführen soll. Die </w:t>
+      </w:r>
+      <w:r>
+        <w:rPr>
+          <w:rFonts w:ascii="Arial" w:hAnsi="Arial" w:cs="Arial"/>
+        </w:rPr>
+        <w:t>Daten der Aufwandsschätzung</w:t>
+      </w:r>
+      <w:r>
+        <w:rPr>
+          <w:rFonts w:ascii="Arial" w:hAnsi="Arial" w:cs="Arial"/>
+        </w:rPr>
+        <w:t xml:space="preserve"> beinhalten alle Daten für </w:t>
+      </w:r>
+      <w:r>
+        <w:rPr>
+          <w:rFonts w:ascii="Arial" w:hAnsi="Arial" w:cs="Arial"/>
+        </w:rPr>
+        <w:t xml:space="preserve">Analyse entsprechend </w:t>
+      </w:r>
+      <w:r>
+        <w:rPr>
+          <w:rFonts w:ascii="Arial" w:hAnsi="Arial" w:cs="Arial"/>
+        </w:rPr>
+        <w:t>d</w:t>
+      </w:r>
+      <w:r>
+        <w:rPr>
+          <w:rFonts w:ascii="Arial" w:hAnsi="Arial" w:cs="Arial"/>
+        </w:rPr>
+        <w:t>er</w:t>
+      </w:r>
+      <w:r>
+        <w:rPr>
+          <w:rFonts w:ascii="Arial" w:hAnsi="Arial" w:cs="Arial"/>
+        </w:rPr>
+        <w:t xml:space="preserve"> </w:t>
       </w:r>
       <w:proofErr w:type="spellStart"/>
       <w:r>
@@ -3631,28 +3823,96 @@
         <w:rPr>
           <w:rFonts w:ascii="Arial" w:hAnsi="Arial" w:cs="Arial"/>
         </w:rPr>
-        <w:t xml:space="preserve"> Point Methode, des </w:t>
-      </w:r>
-      <w:proofErr w:type="spellStart"/>
-      <w:r>
-        <w:rPr>
-          <w:rFonts w:ascii="Arial" w:hAnsi="Arial" w:cs="Arial"/>
-        </w:rPr>
-        <w:t>Weiteren</w:t>
-      </w:r>
-      <w:proofErr w:type="spellEnd"/>
-      <w:r>
-        <w:rPr>
-          <w:rFonts w:ascii="Arial" w:hAnsi="Arial" w:cs="Arial"/>
-        </w:rPr>
-        <w:t xml:space="preserve"> beinhaltet die Schätzkonfiguration Informationen, die die Aufwandschätzdaten beeinflussen. Aus der Anforderung geht hervor, dass </w:t>
+        <w:t xml:space="preserve"> Point Methode</w:t>
+      </w:r>
+      <w:r>
+        <w:rPr>
+          <w:rFonts w:ascii="Arial" w:hAnsi="Arial" w:cs="Arial"/>
+        </w:rPr>
+        <w:t>.</w:t>
+      </w:r>
+      <w:r>
+        <w:rPr>
+          <w:rFonts w:ascii="Arial" w:hAnsi="Arial" w:cs="Arial"/>
+        </w:rPr>
+        <w:t xml:space="preserve"> </w:t>
+      </w:r>
+      <w:proofErr w:type="gramStart"/>
+      <w:r>
+        <w:rPr>
+          <w:rFonts w:ascii="Arial" w:hAnsi="Arial" w:cs="Arial"/>
+        </w:rPr>
+        <w:t>D</w:t>
+      </w:r>
+      <w:r>
+        <w:rPr>
+          <w:rFonts w:ascii="Arial" w:hAnsi="Arial" w:cs="Arial"/>
+        </w:rPr>
+        <w:t xml:space="preserve">es </w:t>
+      </w:r>
+      <w:proofErr w:type="spellStart"/>
+      <w:r>
+        <w:rPr>
+          <w:rFonts w:ascii="Arial" w:hAnsi="Arial" w:cs="Arial"/>
+        </w:rPr>
+        <w:t>weiteren</w:t>
+      </w:r>
+      <w:proofErr w:type="spellEnd"/>
+      <w:proofErr w:type="gramEnd"/>
+      <w:r>
+        <w:rPr>
+          <w:rFonts w:ascii="Arial" w:hAnsi="Arial" w:cs="Arial"/>
+        </w:rPr>
+        <w:t xml:space="preserve"> beinhaltet die Schätzkonfiguration </w:t>
+      </w:r>
+      <w:r>
+        <w:rPr>
+          <w:rFonts w:ascii="Arial" w:hAnsi="Arial" w:cs="Arial"/>
+        </w:rPr>
+        <w:t>Faktoren</w:t>
+      </w:r>
+      <w:r>
+        <w:rPr>
+          <w:rFonts w:ascii="Arial" w:hAnsi="Arial" w:cs="Arial"/>
+        </w:rPr>
+        <w:t xml:space="preserve">, die die </w:t>
+      </w:r>
+      <w:r>
+        <w:rPr>
+          <w:rFonts w:ascii="Arial" w:hAnsi="Arial" w:cs="Arial"/>
+        </w:rPr>
+        <w:t xml:space="preserve">Aufwandsschätzung </w:t>
+      </w:r>
+      <w:r>
+        <w:rPr>
+          <w:rFonts w:ascii="Arial" w:hAnsi="Arial" w:cs="Arial"/>
+        </w:rPr>
+        <w:t>beeinflussen. Aus de</w:t>
+      </w:r>
+      <w:r>
+        <w:rPr>
+          <w:rFonts w:ascii="Arial" w:hAnsi="Arial" w:cs="Arial"/>
+        </w:rPr>
+        <w:t xml:space="preserve">n </w:t>
       </w:r>
       <w:r>
         <w:rPr>
           <w:rFonts w:ascii="Arial" w:hAnsi="Arial" w:cs="Arial"/>
         </w:rPr>
         <w:lastRenderedPageBreak/>
-        <w:t>Schätzkonfigurationen exportiert und importiert werden sollen, daher wird die Schätzkonfiguration in eine separate Klasse ausgelagert (s. 3.1.2).</w:t>
+        <w:t>Anforderung</w:t>
+      </w:r>
+      <w:r>
+        <w:rPr>
+          <w:rFonts w:ascii="Arial" w:hAnsi="Arial" w:cs="Arial"/>
+        </w:rPr>
+        <w:t>en</w:t>
+      </w:r>
+      <w:r>
+        <w:rPr>
+          <w:rFonts w:ascii="Arial" w:hAnsi="Arial" w:cs="Arial"/>
+        </w:rPr>
+        <w:t xml:space="preserve"> geht hervor, dass Schätzkonfigurationen exportiert und importiert werden sollen, daher wird die Schätzkonfiguration in eine separate Klasse ausgelagert (s. 3.1.2).</w:t>
       </w:r>
     </w:p>
     <w:p>
@@ -3676,6 +3936,7 @@
           <w:rFonts w:ascii="Arial" w:hAnsi="Arial" w:cs="Arial"/>
         </w:rPr>
       </w:pPr>
+      <w:commentRangeStart w:id="19"/>
       <w:r>
         <w:rPr>
           <w:noProof/>
@@ -3698,7 +3959,7 @@
                     </pic:cNvPicPr>
                   </pic:nvPicPr>
                   <pic:blipFill>
-                    <a:blip r:embed="rId9" cstate="print">
+                    <a:blip r:embed="rId13" cstate="print">
                       <a:extLst>
                         <a:ext uri="{28A0092B-C50C-407E-A947-70E740481C1C}">
                           <a14:useLocalDpi xmlns:a14="http://schemas.microsoft.com/office/drawing/2010/main" val="0"/>
@@ -3729,6 +3990,13 @@
           </wp:inline>
         </w:drawing>
       </w:r>
+      <w:commentRangeEnd w:id="19"/>
+      <w:r>
+        <w:rPr>
+          <w:rStyle w:val="Kommentarzeichen"/>
+        </w:rPr>
+        <w:commentReference w:id="19"/>
+      </w:r>
     </w:p>
     <w:p>
       <w:pPr>
@@ -3741,7 +4009,111 @@
         <w:rPr>
           <w:rFonts w:ascii="Arial" w:hAnsi="Arial" w:cs="Arial"/>
         </w:rPr>
-        <w:t>Da die Daten per XML exportiert werden sollen werden für die Projektdaten sowie die Konfigurationsdaten der Aufwandschätzung ein XML Root Element hinzugefügt, damit durch die Export Funktion die Daten korrekt exportiert und importiert werden können.</w:t>
+        <w:t xml:space="preserve">Da die Daten </w:t>
+      </w:r>
+      <w:r>
+        <w:rPr>
+          <w:rFonts w:ascii="Arial" w:hAnsi="Arial" w:cs="Arial"/>
+        </w:rPr>
+        <w:t>als</w:t>
+      </w:r>
+      <w:r>
+        <w:rPr>
+          <w:rFonts w:ascii="Arial" w:hAnsi="Arial" w:cs="Arial"/>
+        </w:rPr>
+        <w:t xml:space="preserve"> XML exportiert werden sollen</w:t>
+      </w:r>
+      <w:r>
+        <w:rPr>
+          <w:rFonts w:ascii="Arial" w:hAnsi="Arial" w:cs="Arial"/>
+        </w:rPr>
+        <w:t>,</w:t>
+      </w:r>
+      <w:r>
+        <w:rPr>
+          <w:rFonts w:ascii="Arial" w:hAnsi="Arial" w:cs="Arial"/>
+        </w:rPr>
+        <w:t xml:space="preserve"> w</w:t>
+      </w:r>
+      <w:r>
+        <w:rPr>
+          <w:rFonts w:ascii="Arial" w:hAnsi="Arial" w:cs="Arial"/>
+        </w:rPr>
+        <w:t>ird</w:t>
+      </w:r>
+      <w:r>
+        <w:rPr>
+          <w:rFonts w:ascii="Arial" w:hAnsi="Arial" w:cs="Arial"/>
+        </w:rPr>
+        <w:t xml:space="preserve"> für die Projektdaten sowie die Konfigurationsdaten der </w:t>
+      </w:r>
+      <w:commentRangeStart w:id="20"/>
+      <w:r>
+        <w:rPr>
+          <w:rFonts w:ascii="Arial" w:hAnsi="Arial" w:cs="Arial"/>
+        </w:rPr>
+        <w:t xml:space="preserve">Aufwandschätzung </w:t>
+      </w:r>
+      <w:commentRangeEnd w:id="20"/>
+      <w:r>
+        <w:rPr>
+          <w:rStyle w:val="Kommentarzeichen"/>
+        </w:rPr>
+        <w:commentReference w:id="20"/>
+      </w:r>
+      <w:r>
+        <w:rPr>
+          <w:rFonts w:ascii="Arial" w:hAnsi="Arial" w:cs="Arial"/>
+        </w:rPr>
+        <w:t xml:space="preserve">ein XML Root Element hinzugefügt, </w:t>
+      </w:r>
+      <w:r>
+        <w:rPr>
+          <w:rFonts w:ascii="Arial" w:hAnsi="Arial" w:cs="Arial"/>
+        </w:rPr>
+        <w:t xml:space="preserve">welches es ermöglicht </w:t>
+      </w:r>
+      <w:r>
+        <w:rPr>
+          <w:rFonts w:ascii="Arial" w:hAnsi="Arial" w:cs="Arial"/>
+        </w:rPr>
+        <w:t xml:space="preserve">die Daten </w:t>
+      </w:r>
+      <w:r>
+        <w:rPr>
+          <w:rFonts w:ascii="Arial" w:hAnsi="Arial" w:cs="Arial"/>
+        </w:rPr>
+        <w:t xml:space="preserve">mit Hilfe der Export Funktion in einer zusammenhängenden, korrekten Struktur </w:t>
+      </w:r>
+      <w:r>
+        <w:rPr>
+          <w:rFonts w:ascii="Arial" w:hAnsi="Arial" w:cs="Arial"/>
+        </w:rPr>
+        <w:t>exportier</w:t>
+      </w:r>
+      <w:r>
+        <w:rPr>
+          <w:rFonts w:ascii="Arial" w:hAnsi="Arial" w:cs="Arial"/>
+        </w:rPr>
+        <w:t>en</w:t>
+      </w:r>
+      <w:r>
+        <w:rPr>
+          <w:rFonts w:ascii="Arial" w:hAnsi="Arial" w:cs="Arial"/>
+        </w:rPr>
+        <w:t xml:space="preserve"> und importier</w:t>
+      </w:r>
+      <w:r>
+        <w:rPr>
+          <w:rFonts w:ascii="Arial" w:hAnsi="Arial" w:cs="Arial"/>
+        </w:rPr>
+        <w:t>en zu</w:t>
+      </w:r>
+      <w:r>
+        <w:rPr>
+          <w:rFonts w:ascii="Arial" w:hAnsi="Arial" w:cs="Arial"/>
+        </w:rPr>
+        <w:t xml:space="preserve"> können.</w:t>
       </w:r>
     </w:p>
     <w:p>
@@ -3764,11 +4136,10 @@
       <w:r>
         <w:rPr>
           <w:rFonts w:ascii="Arial" w:hAnsi="Arial" w:cs="Arial"/>
-          <w:color w:val="C00000"/>
           <w:sz w:val="26"/>
           <w:szCs w:val="26"/>
         </w:rPr>
-        <w:t xml:space="preserve">MEHTODE </w:t>
+        <w:t>MET</w:t>
       </w:r>
       <w:r>
         <w:rPr>
@@ -3776,6 +4147,22 @@
           <w:sz w:val="26"/>
           <w:szCs w:val="26"/>
         </w:rPr>
+        <w:t>H</w:t>
+      </w:r>
+      <w:r>
+        <w:rPr>
+          <w:rFonts w:ascii="Arial" w:hAnsi="Arial" w:cs="Arial"/>
+          <w:sz w:val="26"/>
+          <w:szCs w:val="26"/>
+        </w:rPr>
+        <w:t xml:space="preserve">ODE </w:t>
+      </w:r>
+      <w:r>
+        <w:rPr>
+          <w:rFonts w:ascii="Arial" w:hAnsi="Arial" w:cs="Arial"/>
+          <w:sz w:val="26"/>
+          <w:szCs w:val="26"/>
+        </w:rPr>
         <w:t>FÜR PRODUKTINHALTE</w:t>
       </w:r>
     </w:p>
@@ -3792,14 +4179,12 @@
         </w:rPr>
         <w:t xml:space="preserve">Für Produktinhalte werden in der Laufzeit des Programms mehrere Objekte instanziiert, dabei entscheidet der Benutzer wann welches Objekt angelegt wird. Hierfür wird für das vereinfachte </w:t>
       </w:r>
-      <w:proofErr w:type="spellStart"/>
-      <w:r>
-        <w:rPr>
-          <w:rFonts w:ascii="Arial" w:hAnsi="Arial" w:cs="Arial"/>
-        </w:rPr>
-        <w:t>anlegen</w:t>
-      </w:r>
-      <w:proofErr w:type="spellEnd"/>
+      <w:r>
+        <w:rPr>
+          <w:rFonts w:ascii="Arial" w:hAnsi="Arial" w:cs="Arial"/>
+        </w:rPr>
+        <w:t>Anlegen</w:t>
+      </w:r>
       <w:r>
         <w:rPr>
           <w:rFonts w:ascii="Arial" w:hAnsi="Arial" w:cs="Arial"/>
@@ -3868,7 +4253,7 @@
                     <pic:cNvPicPr/>
                   </pic:nvPicPr>
                   <pic:blipFill>
-                    <a:blip r:embed="rId10" cstate="print">
+                    <a:blip r:embed="rId14" cstate="print">
                       <a:extLst>
                         <a:ext uri="{28A0092B-C50C-407E-A947-70E740481C1C}">
                           <a14:useLocalDpi xmlns:a14="http://schemas.microsoft.com/office/drawing/2010/main" val="0"/>
@@ -4166,13 +4551,7 @@
         <w:fldChar w:fldCharType="separate"/>
       </w:r>
       <w:r>
-        <w:t>5</w:t>
-      </w:r>
-      <w:r>
-        <w:t>.</w:t>
-      </w:r>
-      <w:r>
-        <w:t>2</w:t>
+        <w:t>5.2</w:t>
       </w:r>
       <w:r>
         <w:fldChar w:fldCharType="end"/>
@@ -4364,7 +4743,7 @@
           <w:szCs w:val="24"/>
         </w:rPr>
       </w:pPr>
-      <w:bookmarkStart w:id="15" w:name="_Toc42861419"/>
+      <w:bookmarkStart w:id="21" w:name="_Toc42861419"/>
       <w:r>
         <w:rPr>
           <w:rFonts w:ascii="Arial" w:hAnsi="Arial" w:cs="Arial"/>
@@ -4375,24 +4754,427 @@
         <w:lastRenderedPageBreak/>
         <w:t>VIEW</w:t>
       </w:r>
-      <w:bookmarkEnd w:id="15"/>
-    </w:p>
-    <w:p>
-      <w:pPr>
-        <w:rPr>
-          <w:rFonts w:ascii="Arial" w:eastAsiaTheme="majorEastAsia" w:hAnsi="Arial" w:cs="Arial"/>
+      <w:bookmarkStart w:id="22" w:name="_Toc42861420"/>
+      <w:bookmarkEnd w:id="21"/>
+    </w:p>
+    <w:p>
+      <w:r>
+        <w:rPr>
+          <w:rFonts w:ascii="Arial" w:hAnsi="Arial" w:cs="Arial"/>
+          <w:noProof/>
           <w:sz w:val="32"/>
           <w:szCs w:val="24"/>
         </w:rPr>
-      </w:pPr>
-      <w:bookmarkStart w:id="16" w:name="_Toc42861420"/>
-      <w:r>
-        <w:rPr>
-          <w:rFonts w:ascii="Arial" w:hAnsi="Arial" w:cs="Arial"/>
-          <w:sz w:val="32"/>
-          <w:szCs w:val="24"/>
-        </w:rPr>
-        <w:br w:type="page"/>
+        <w:drawing>
+          <wp:inline distT="0" distB="0" distL="0" distR="0" wp14:anchorId="22CE9F85" wp14:editId="0E422F65">
+            <wp:extent cx="5556739" cy="2464149"/>
+            <wp:effectExtent l="0" t="0" r="0" b="0"/>
+            <wp:docPr id="3" name="Grafik 3" descr="Ein Bild, das Screenshot enthält.&#10;&#10;Automatisch generierte Beschreibung"/>
+            <wp:cNvGraphicFramePr>
+              <a:graphicFrameLocks xmlns:a="http://schemas.openxmlformats.org/drawingml/2006/main" noChangeAspect="1"/>
+            </wp:cNvGraphicFramePr>
+            <a:graphic xmlns:a="http://schemas.openxmlformats.org/drawingml/2006/main">
+              <a:graphicData uri="http://schemas.openxmlformats.org/drawingml/2006/picture">
+                <pic:pic xmlns:pic="http://schemas.openxmlformats.org/drawingml/2006/picture">
+                  <pic:nvPicPr>
+                    <pic:cNvPr id="3" name="view_compact.png"/>
+                    <pic:cNvPicPr/>
+                  </pic:nvPicPr>
+                  <pic:blipFill>
+                    <a:blip r:embed="rId15">
+                      <a:extLst>
+                        <a:ext uri="{28A0092B-C50C-407E-A947-70E740481C1C}">
+                          <a14:useLocalDpi xmlns:a14="http://schemas.microsoft.com/office/drawing/2010/main" val="0"/>
+                        </a:ext>
+                      </a:extLst>
+                    </a:blip>
+                    <a:stretch>
+                      <a:fillRect/>
+                    </a:stretch>
+                  </pic:blipFill>
+                  <pic:spPr>
+                    <a:xfrm>
+                      <a:off x="0" y="0"/>
+                      <a:ext cx="5579518" cy="2474250"/>
+                    </a:xfrm>
+                    <a:prstGeom prst="rect">
+                      <a:avLst/>
+                    </a:prstGeom>
+                  </pic:spPr>
+                </pic:pic>
+              </a:graphicData>
+            </a:graphic>
+          </wp:inline>
+        </w:drawing>
+      </w:r>
+    </w:p>
+    <w:p>
+      <w:r>
+        <w:t xml:space="preserve">Jede der beiden Views </w:t>
+      </w:r>
+      <w:r>
+        <w:rPr>
+          <w:i/>
+          <w:iCs/>
+        </w:rPr>
+        <w:t>V_FRAME</w:t>
+      </w:r>
+      <w:r>
+        <w:t xml:space="preserve"> </w:t>
+      </w:r>
+      <w:r>
+        <w:t xml:space="preserve">und </w:t>
+      </w:r>
+      <w:r>
+        <w:rPr>
+          <w:i/>
+          <w:iCs/>
+        </w:rPr>
+        <w:t>V_START</w:t>
+      </w:r>
+      <w:r>
+        <w:t xml:space="preserve"> sind jeweils von einem Interface abgeleitet, in dem die zu implementierenden Methoden definiert sind. Dadurch wird die genaue Implementierung verborgen (Information </w:t>
+      </w:r>
+      <w:proofErr w:type="spellStart"/>
+      <w:r>
+        <w:t>Hiding</w:t>
+      </w:r>
+      <w:proofErr w:type="spellEnd"/>
+      <w:r>
+        <w:t>) und die einzelnen Methoden in den View-Klassen könne ohne zusätzliche Vorkehrungen treffen zu müssen ausgetauscht werden. Beide Interfaces ihrerseits erweitern das I</w:t>
+      </w:r>
+      <w:r>
+        <w:rPr>
+          <w:i/>
+          <w:iCs/>
+        </w:rPr>
+        <w:t>_V_BASIC</w:t>
+      </w:r>
+      <w:r>
+        <w:t xml:space="preserve"> Interface welches jene Funktionen definiert, die jede View zwangsweise unterstützen muss. Darunter fallen die </w:t>
+      </w:r>
+      <w:proofErr w:type="spellStart"/>
+      <w:proofErr w:type="gramStart"/>
+      <w:r>
+        <w:rPr>
+          <w:i/>
+          <w:iCs/>
+        </w:rPr>
+        <w:t>show</w:t>
+      </w:r>
+      <w:proofErr w:type="spellEnd"/>
+      <w:r>
+        <w:rPr>
+          <w:i/>
+          <w:iCs/>
+        </w:rPr>
+        <w:t>(</w:t>
+      </w:r>
+      <w:proofErr w:type="gramEnd"/>
+      <w:r>
+        <w:rPr>
+          <w:i/>
+          <w:iCs/>
+        </w:rPr>
+        <w:t>)</w:t>
+      </w:r>
+      <w:r>
+        <w:t xml:space="preserve"> und </w:t>
+      </w:r>
+      <w:proofErr w:type="spellStart"/>
+      <w:r>
+        <w:rPr>
+          <w:i/>
+          <w:iCs/>
+        </w:rPr>
+        <w:t>hide</w:t>
+      </w:r>
+      <w:proofErr w:type="spellEnd"/>
+      <w:r>
+        <w:rPr>
+          <w:i/>
+          <w:iCs/>
+        </w:rPr>
+        <w:t>()</w:t>
+      </w:r>
+      <w:r>
+        <w:t xml:space="preserve"> Funktionen.  (Eine erweiterte Ansicht des Klassendiagramms ist der Übersicht halber im Anhang mit angefügt.)</w:t>
+      </w:r>
+    </w:p>
+    <w:p>
+      <w:commentRangeStart w:id="23"/>
+      <w:r>
+        <w:t xml:space="preserve">Nach dem Start des Programms </w:t>
+      </w:r>
+      <w:r>
+        <w:t xml:space="preserve">erzeugt der Kontroller </w:t>
+      </w:r>
+      <w:r>
+        <w:rPr>
+          <w:i/>
+          <w:iCs/>
+        </w:rPr>
+        <w:t>C_START</w:t>
+      </w:r>
+      <w:r>
+        <w:t xml:space="preserve"> ein Objekt der Klasse </w:t>
+      </w:r>
+      <w:r>
+        <w:rPr>
+          <w:i/>
+          <w:iCs/>
+        </w:rPr>
+        <w:t>V_START</w:t>
+      </w:r>
+      <w:r>
+        <w:t xml:space="preserve"> in welchem der Nutzer die Wahl zwischen dem Öffnen und Neu Erstellen eines Projekts hat. Sollte bei der Dateiauswahl ein Fehler auftreten erhält der Nutzer ein Pop-Up in dem der Fehler kurz beschrieben wird und die </w:t>
+      </w:r>
+      <w:r>
+        <w:rPr>
+          <w:i/>
+          <w:iCs/>
+        </w:rPr>
+        <w:t>V_START</w:t>
+      </w:r>
+      <w:r>
+        <w:t xml:space="preserve"> wird erneut sichtbar. Wurde das Projekt erfolgreich erstellt beziehungsweise geöffnet, öffnet sich die zweite und damit auch hauptsächliche View </w:t>
+      </w:r>
+      <w:r>
+        <w:rPr>
+          <w:i/>
+          <w:iCs/>
+        </w:rPr>
+        <w:t>V_FRAME</w:t>
+      </w:r>
+      <w:r>
+        <w:t xml:space="preserve">. Diese View besteht wiederum aus 4 Tabs welche </w:t>
+      </w:r>
+      <w:r>
+        <w:t>jeweils zusammenhängende Informationen anzeigen und somit jeweils durch einen eigenen Kontroller gesteuert werden können. Der Nutzer kann in die einzelnen Paneele seine Daten eingeben</w:t>
+      </w:r>
+      <w:r>
+        <w:t xml:space="preserve"> und sieht jeweils nur die für ihn in diesem Moment hilfreichen Elemente der View. M</w:t>
+      </w:r>
+      <w:r>
+        <w:t>it dem</w:t>
+      </w:r>
+      <w:r>
+        <w:t xml:space="preserve"> Button</w:t>
+      </w:r>
+      <w:r>
+        <w:t xml:space="preserve"> „Projekt schließen“ </w:t>
+      </w:r>
+      <w:r>
+        <w:t xml:space="preserve">kann er </w:t>
+      </w:r>
+      <w:r>
+        <w:t xml:space="preserve">ohne zusätzliches Speichern zurück zum Hauptmenü </w:t>
+      </w:r>
+      <w:r>
+        <w:t>(</w:t>
+      </w:r>
+      <w:r>
+        <w:rPr>
+          <w:i/>
+          <w:iCs/>
+        </w:rPr>
+        <w:t>V_START</w:t>
+      </w:r>
+      <w:r>
+        <w:t xml:space="preserve">) </w:t>
+      </w:r>
+      <w:r>
+        <w:t>gelangen</w:t>
+      </w:r>
+      <w:r>
+        <w:t>. Mit dem Button „Projekt speichern (XML)“ kann er alle in dem aktuell</w:t>
+      </w:r>
+      <w:r>
+        <w:t>en</w:t>
+      </w:r>
+      <w:r>
+        <w:t xml:space="preserve"> Projekt </w:t>
+      </w:r>
+      <w:r>
+        <w:t xml:space="preserve">erfassten Daten in den beim Start gewählten Pfad abspeichern um sie zu einem späteren Zeitpunkt anpassen </w:t>
+      </w:r>
+      <w:r>
+        <w:t>oder</w:t>
+      </w:r>
+      <w:r>
+        <w:t xml:space="preserve"> den Datensatz </w:t>
+      </w:r>
+      <w:r>
+        <w:t>weitergeben zu können.</w:t>
+      </w:r>
+      <w:commentRangeEnd w:id="23"/>
+      <w:r>
+        <w:rPr>
+          <w:rStyle w:val="Kommentarzeichen"/>
+        </w:rPr>
+        <w:commentReference w:id="23"/>
+      </w:r>
+    </w:p>
+    <w:p>
+      <w:r>
+        <w:t>Im Gegensatz zu den ersten drei Tabs ist der vierte Tab „</w:t>
+      </w:r>
+      <w:r>
+        <w:t>Aufwandsschätzung</w:t>
+      </w:r>
+      <w:r>
+        <w:t>“</w:t>
+      </w:r>
+      <w:r>
+        <w:t xml:space="preserve"> seinerseits erneut in drei Tabs unterteilt. So sind die verschiedenen Phasen der Abschätzung besser unterteilt und der Nutzer behält den Überblick über die eingegebenen Daten. Über anklicken der Tabs oder durch auswählen der „Schritt zurück“ und „Nächster Schritt“ Buttons kann </w:t>
+      </w:r>
+      <w:r>
+        <w:t xml:space="preserve">der gewünschte Schritt ausgewählt werden. </w:t>
+      </w:r>
+      <w:r>
+        <w:br/>
+      </w:r>
+      <w:r>
+        <w:t>In „</w:t>
+      </w:r>
+      <w:proofErr w:type="spellStart"/>
+      <w:r>
+        <w:t>Function</w:t>
+      </w:r>
+      <w:proofErr w:type="spellEnd"/>
+      <w:r>
+        <w:t xml:space="preserve"> Points“ wird dem Nutzer eine tabellarische Übersicht der bisher erfassten </w:t>
+      </w:r>
+      <w:proofErr w:type="spellStart"/>
+      <w:r>
+        <w:t>Function</w:t>
+      </w:r>
+      <w:proofErr w:type="spellEnd"/>
+      <w:r>
+        <w:t xml:space="preserve"> Points dargestellt. </w:t>
+      </w:r>
+      <w:r>
+        <w:t>Sollten die erfassten Daten nicht seinen Erwartungen entsprechen kann er so jederzeit in den ersten beiden Tabs „Produktfunktionen“ sowie „Produktdaten“ Anpassungen vornehmen, welche dann automatisch aktualisiert in der Übersicht erscheinen.</w:t>
+      </w:r>
+      <w:r>
+        <w:t xml:space="preserve"> </w:t>
+      </w:r>
+      <w:r>
+        <w:br/>
+      </w:r>
+      <w:r>
+        <w:t xml:space="preserve">Entsprechen die dargestellten Daten allen zu erfassenden </w:t>
+      </w:r>
+      <w:proofErr w:type="spellStart"/>
+      <w:r>
+        <w:t>Function</w:t>
+      </w:r>
+      <w:proofErr w:type="spellEnd"/>
+      <w:r>
+        <w:t xml:space="preserve"> Points, kann der nächste Schritt gewählt werden. Hier kann der Nutzer über Schieberegler die einzelnen Anpassungsfaktoren für sein </w:t>
+      </w:r>
+      <w:r>
+        <w:lastRenderedPageBreak/>
+        <w:t xml:space="preserve">individuelles Projekt einstellen. Die aktuelle Anzahl aller möglichen </w:t>
+      </w:r>
+      <w:r>
+        <w:t xml:space="preserve">Faktoren wird dem Nutzer in einem Balken inklusive der dadurch verursachten prozentualen Änderung des Projektaufwands angezeigt. </w:t>
+      </w:r>
+      <w:r>
+        <w:t xml:space="preserve">Wurde mit dem SWE-CASE-TOOL bereits ein Projekt geplant und es stehen somit verifizierte Einflussfaktoren zur Verfügung können diese über Auswählen des „Faktoren importieren“ Buttons importiert werden. </w:t>
+      </w:r>
+      <w:r>
+        <w:t xml:space="preserve">Die zu importierenden Faktoren müssen im gleichen Dateipfad wie das Projekt liegen und der Dateiname muss der Konvention „Projektname_config.xml“ entsprechen. </w:t>
+      </w:r>
+      <w:r>
+        <w:t>Der „Faktoren exportieren“ Button exportiert die Faktoren</w:t>
+      </w:r>
+      <w:r>
+        <w:t xml:space="preserve"> automatisch in den Projektpfad unter dem Dateinamen des Projekts, versehen mit der Endung „</w:t>
+      </w:r>
+      <w:r>
+        <w:t>_config.xml</w:t>
+      </w:r>
+      <w:r>
+        <w:t>“.</w:t>
+      </w:r>
+      <w:r>
+        <w:t xml:space="preserve"> </w:t>
+      </w:r>
+      <w:r>
+        <w:br/>
+      </w:r>
+      <w:r>
+        <w:t xml:space="preserve">Sind die Faktoren entsprechend eingestellt oder importiert, </w:t>
+      </w:r>
+      <w:r>
+        <w:t>kann der nächste Tab „Berechnung“ gewählt werden. In diesem Tab werden zuerst alle bisher erfassten und daraus berechneten Daten</w:t>
+      </w:r>
+      <w:r>
+        <w:t>, wie die Summe der</w:t>
+      </w:r>
+      <w:r>
+        <w:t xml:space="preserve"> </w:t>
+      </w:r>
+      <w:proofErr w:type="spellStart"/>
+      <w:r>
+        <w:t>Function</w:t>
+      </w:r>
+      <w:proofErr w:type="spellEnd"/>
+      <w:r>
+        <w:t xml:space="preserve"> Points oder die</w:t>
+      </w:r>
+      <w:r>
+        <w:t xml:space="preserve"> Anzahl an </w:t>
+      </w:r>
+      <w:proofErr w:type="spellStart"/>
+      <w:r>
+        <w:t>Adjusted</w:t>
+      </w:r>
+      <w:proofErr w:type="spellEnd"/>
+      <w:r>
+        <w:t xml:space="preserve"> </w:t>
+      </w:r>
+      <w:proofErr w:type="spellStart"/>
+      <w:r>
+        <w:t>Function</w:t>
+      </w:r>
+      <w:proofErr w:type="spellEnd"/>
+      <w:r>
+        <w:t xml:space="preserve"> Points</w:t>
+      </w:r>
+      <w:r>
+        <w:t xml:space="preserve"> </w:t>
+      </w:r>
+      <w:r>
+        <w:t xml:space="preserve">aufgelistet. </w:t>
+      </w:r>
+      <w:r>
+        <w:t xml:space="preserve">Aus diesen Daten wurde beim Öffnen des Tabs bereits der Aufwand des erfassten Projektes anhand der Jones-Schätzung </w:t>
+      </w:r>
+      <w:r>
+        <w:t xml:space="preserve">ermittelt. Ist der tatsächliche Aufwand des Projekts </w:t>
+      </w:r>
+      <w:r>
+        <w:t xml:space="preserve">bekannt, kann dieser </w:t>
+      </w:r>
+      <w:r>
+        <w:t>in der Einheit Personenmonate in das entsprechende Feld eingetragen werden.</w:t>
+      </w:r>
+      <w:r>
+        <w:t xml:space="preserve"> Über den Button „Neuen Korrekturfaktor berechnen“ kann aus dem erfassten Aufwand in Zusammenhang mit dem tatsächlichen Aufwand ein Korrekturfaktor sowie die dafür benötigte Summe der Einflussfaktoren berechnet werden. Der Nutzer kann jetzt wahlweise selbstständig die Einflussfaktoren anpassen bis sie dem ermittelten Wert entsprechen oder aber er nutzt die automatische Anpassung. Neben der Anzeige der benötigten </w:t>
+      </w:r>
+      <w:r>
+        <w:t>Einflussfaktorensumme erkennt der Nutzer d</w:t>
+      </w:r>
+      <w:r>
+        <w:t xml:space="preserve">ank eines Farbcodes sofort </w:t>
+      </w:r>
+      <w:r>
+        <w:t xml:space="preserve">ob und wie weit er noch von dem zu erreichenden Wert entfernt ist. </w:t>
+      </w:r>
+      <w:r>
+        <w:t>Sollte die Aufwandsdifferenz nicht alleine durch die Anpassung der Einflussfaktoren ausgeglichen werden können, wird dies dem Nutzer ebenfalls angezeigt und der Button zur automatischen Anpassung lässt sich nicht anwählen.</w:t>
       </w:r>
     </w:p>
     <w:p>
@@ -4418,10 +5200,9 @@
           <w:sz w:val="32"/>
           <w:szCs w:val="24"/>
         </w:rPr>
-        <w:lastRenderedPageBreak/>
         <w:t>CONTROLLER</w:t>
       </w:r>
-      <w:bookmarkEnd w:id="16"/>
+      <w:bookmarkEnd w:id="22"/>
     </w:p>
     <w:p>
       <w:pPr>
@@ -4471,14 +5252,14 @@
           <w:szCs w:val="32"/>
         </w:rPr>
       </w:pPr>
-      <w:bookmarkStart w:id="17" w:name="_Toc21688796"/>
-      <w:bookmarkStart w:id="18" w:name="_Toc42508030"/>
-      <w:bookmarkStart w:id="19" w:name="_Toc42845985"/>
-      <w:bookmarkStart w:id="20" w:name="_Toc42861421"/>
-      <w:bookmarkEnd w:id="17"/>
-      <w:bookmarkEnd w:id="18"/>
-      <w:bookmarkEnd w:id="19"/>
-      <w:bookmarkEnd w:id="20"/>
+      <w:bookmarkStart w:id="24" w:name="_Toc21688796"/>
+      <w:bookmarkStart w:id="25" w:name="_Toc42508030"/>
+      <w:bookmarkStart w:id="26" w:name="_Toc42845985"/>
+      <w:bookmarkStart w:id="27" w:name="_Toc42861421"/>
+      <w:bookmarkEnd w:id="24"/>
+      <w:bookmarkEnd w:id="25"/>
+      <w:bookmarkEnd w:id="26"/>
+      <w:bookmarkEnd w:id="27"/>
     </w:p>
     <w:p>
       <w:pPr>
@@ -4501,14 +5282,14 @@
           <w:szCs w:val="32"/>
         </w:rPr>
       </w:pPr>
-      <w:bookmarkStart w:id="21" w:name="_Toc21688797"/>
-      <w:bookmarkStart w:id="22" w:name="_Toc42508031"/>
-      <w:bookmarkStart w:id="23" w:name="_Toc42845986"/>
-      <w:bookmarkStart w:id="24" w:name="_Toc42861422"/>
-      <w:bookmarkEnd w:id="21"/>
-      <w:bookmarkEnd w:id="22"/>
-      <w:bookmarkEnd w:id="23"/>
-      <w:bookmarkEnd w:id="24"/>
+      <w:bookmarkStart w:id="28" w:name="_Toc21688797"/>
+      <w:bookmarkStart w:id="29" w:name="_Toc42508031"/>
+      <w:bookmarkStart w:id="30" w:name="_Toc42845986"/>
+      <w:bookmarkStart w:id="31" w:name="_Toc42861422"/>
+      <w:bookmarkEnd w:id="28"/>
+      <w:bookmarkEnd w:id="29"/>
+      <w:bookmarkEnd w:id="30"/>
+      <w:bookmarkEnd w:id="31"/>
     </w:p>
     <w:p>
       <w:pPr>
@@ -4531,14 +5312,14 @@
           <w:szCs w:val="32"/>
         </w:rPr>
       </w:pPr>
-      <w:bookmarkStart w:id="25" w:name="_Toc21688798"/>
-      <w:bookmarkStart w:id="26" w:name="_Toc42508032"/>
-      <w:bookmarkStart w:id="27" w:name="_Toc42845987"/>
-      <w:bookmarkStart w:id="28" w:name="_Toc42861423"/>
-      <w:bookmarkEnd w:id="25"/>
-      <w:bookmarkEnd w:id="26"/>
-      <w:bookmarkEnd w:id="27"/>
-      <w:bookmarkEnd w:id="28"/>
+      <w:bookmarkStart w:id="32" w:name="_Toc21688798"/>
+      <w:bookmarkStart w:id="33" w:name="_Toc42508032"/>
+      <w:bookmarkStart w:id="34" w:name="_Toc42845987"/>
+      <w:bookmarkStart w:id="35" w:name="_Toc42861423"/>
+      <w:bookmarkEnd w:id="32"/>
+      <w:bookmarkEnd w:id="33"/>
+      <w:bookmarkEnd w:id="34"/>
+      <w:bookmarkEnd w:id="35"/>
     </w:p>
     <w:p>
       <w:pPr>
@@ -4606,7 +5387,7 @@
           <w:szCs w:val="24"/>
         </w:rPr>
       </w:pPr>
-      <w:bookmarkStart w:id="29" w:name="_Toc42861425"/>
+      <w:bookmarkStart w:id="36" w:name="_Toc42861425"/>
       <w:r>
         <w:rPr>
           <w:rFonts w:ascii="Arial" w:hAnsi="Arial" w:cs="Arial"/>
@@ -4616,7 +5397,7 @@
         </w:rPr>
         <w:t>Interfaces</w:t>
       </w:r>
-      <w:bookmarkEnd w:id="29"/>
+      <w:bookmarkEnd w:id="36"/>
     </w:p>
     <w:p>
       <w:r>
@@ -4689,7 +5470,7 @@
           <w:szCs w:val="24"/>
         </w:rPr>
       </w:pPr>
-      <w:bookmarkStart w:id="30" w:name="_Toc42861426"/>
+      <w:bookmarkStart w:id="37" w:name="_Toc42861426"/>
       <w:r>
         <w:rPr>
           <w:rFonts w:ascii="Arial" w:hAnsi="Arial" w:cs="Arial"/>
@@ -4699,7 +5480,7 @@
         </w:rPr>
         <w:t>Singleton</w:t>
       </w:r>
-      <w:bookmarkEnd w:id="30"/>
+      <w:bookmarkEnd w:id="37"/>
     </w:p>
     <w:p>
       <w:r>
@@ -4977,7 +5758,8 @@
           <w:szCs w:val="24"/>
         </w:rPr>
       </w:pPr>
-      <w:bookmarkStart w:id="31" w:name="_Toc42861427"/>
+      <w:bookmarkStart w:id="38" w:name="_Toc42861427"/>
+      <w:commentRangeStart w:id="39"/>
       <w:r>
         <w:rPr>
           <w:rFonts w:ascii="Arial" w:hAnsi="Arial" w:cs="Arial"/>
@@ -4988,7 +5770,16 @@
         <w:lastRenderedPageBreak/>
         <w:t>Factory</w:t>
       </w:r>
-      <w:bookmarkEnd w:id="31"/>
+      <w:bookmarkEnd w:id="38"/>
+      <w:commentRangeEnd w:id="39"/>
+      <w:r>
+        <w:rPr>
+          <w:rStyle w:val="Kommentarzeichen"/>
+          <w:rFonts w:asciiTheme="minorHAnsi" w:eastAsiaTheme="minorHAnsi" w:hAnsiTheme="minorHAnsi" w:cstheme="minorBidi"/>
+          <w:color w:val="auto"/>
+        </w:rPr>
+        <w:commentReference w:id="39"/>
+      </w:r>
     </w:p>
     <w:p>
       <w:pPr>
@@ -5052,7 +5843,8 @@
         </w:rPr>
         <w:t xml:space="preserve"> </w:t>
       </w:r>
-      <w:bookmarkStart w:id="32" w:name="_Toc42861428"/>
+      <w:bookmarkStart w:id="40" w:name="_Toc42861428"/>
+      <w:commentRangeStart w:id="41"/>
       <w:r>
         <w:rPr>
           <w:rFonts w:ascii="Arial" w:hAnsi="Arial" w:cs="Arial"/>
@@ -5060,7 +5852,16 @@
         </w:rPr>
         <w:t>Programmtests</w:t>
       </w:r>
-      <w:bookmarkEnd w:id="32"/>
+      <w:bookmarkEnd w:id="40"/>
+      <w:commentRangeEnd w:id="41"/>
+      <w:r>
+        <w:rPr>
+          <w:rStyle w:val="Kommentarzeichen"/>
+          <w:rFonts w:asciiTheme="minorHAnsi" w:eastAsiaTheme="minorHAnsi" w:hAnsiTheme="minorHAnsi" w:cstheme="minorBidi"/>
+          <w:color w:val="auto"/>
+        </w:rPr>
+        <w:commentReference w:id="41"/>
+      </w:r>
     </w:p>
     <w:p>
       <w:pPr>
@@ -5078,7 +5879,7 @@
           <w:szCs w:val="24"/>
         </w:rPr>
       </w:pPr>
-      <w:bookmarkStart w:id="33" w:name="_Toc42861429"/>
+      <w:bookmarkStart w:id="42" w:name="_Toc42861429"/>
       <w:r>
         <w:rPr>
           <w:rFonts w:ascii="Arial" w:hAnsi="Arial" w:cs="Arial"/>
@@ -5088,7 +5889,7 @@
         </w:rPr>
         <w:t>Import/Export</w:t>
       </w:r>
-      <w:bookmarkEnd w:id="33"/>
+      <w:bookmarkEnd w:id="42"/>
     </w:p>
     <w:p>
       <w:r>
@@ -5133,7 +5934,7 @@
       </w:r>
     </w:p>
     <w:p>
-      <w:commentRangeStart w:id="34"/>
+      <w:commentRangeStart w:id="43"/>
       <w:r>
         <w:t>In M_IMPORT gibt es die beiden</w:t>
       </w:r>
@@ -5145,18 +5946,22 @@
       </w:r>
       <w:proofErr w:type="spellStart"/>
       <w:r>
+        <w:rPr>
+          <w:i/>
+          <w:iCs/>
+        </w:rPr>
         <w:t>importProject</w:t>
       </w:r>
       <w:proofErr w:type="spellEnd"/>
       <w:r>
         <w:t xml:space="preserve">. </w:t>
       </w:r>
-      <w:commentRangeEnd w:id="34"/>
+      <w:commentRangeEnd w:id="43"/>
       <w:r>
         <w:rPr>
           <w:rStyle w:val="Kommentarzeichen"/>
         </w:rPr>
-        <w:commentReference w:id="34"/>
+        <w:commentReference w:id="43"/>
       </w:r>
     </w:p>
     <w:p>
@@ -5234,6 +6039,10 @@
       </w:r>
       <w:proofErr w:type="spellStart"/>
       <w:r>
+        <w:rPr>
+          <w:i/>
+          <w:iCs/>
+        </w:rPr>
         <w:t>InvalidPathException</w:t>
       </w:r>
       <w:proofErr w:type="spellEnd"/>
@@ -5297,6 +6106,10 @@
       </w:r>
       <w:proofErr w:type="spellStart"/>
       <w:r>
+        <w:rPr>
+          <w:i/>
+          <w:iCs/>
+        </w:rPr>
         <w:t>NullPointerException</w:t>
       </w:r>
       <w:proofErr w:type="spellEnd"/>
@@ -5339,6 +6152,10 @@
       </w:r>
       <w:proofErr w:type="spellStart"/>
       <w:r>
+        <w:rPr>
+          <w:i/>
+          <w:iCs/>
+        </w:rPr>
         <w:t>JAXBException</w:t>
       </w:r>
       <w:proofErr w:type="spellEnd"/>
@@ -5347,6 +6164,10 @@
       </w:r>
       <w:proofErr w:type="spellStart"/>
       <w:r>
+        <w:rPr>
+          <w:i/>
+          <w:iCs/>
+        </w:rPr>
         <w:t>IllegalStateException</w:t>
       </w:r>
       <w:proofErr w:type="spellEnd"/>
@@ -5389,7 +6210,10 @@
       </w:r>
       <w:proofErr w:type="spellStart"/>
       <w:r>
-        <w:t>exception</w:t>
+        <w:t>E</w:t>
+      </w:r>
+      <w:r>
+        <w:t>xception</w:t>
       </w:r>
       <w:proofErr w:type="spellEnd"/>
       <w:r>
@@ -5502,7 +6326,7 @@
                     <pic:cNvPicPr/>
                   </pic:nvPicPr>
                   <pic:blipFill>
-                    <a:blip r:embed="rId15">
+                    <a:blip r:embed="rId16">
                       <a:extLst>
                         <a:ext uri="{28A0092B-C50C-407E-A947-70E740481C1C}">
                           <a14:useLocalDpi xmlns:a14="http://schemas.microsoft.com/office/drawing/2010/main" val="0"/>
@@ -5898,7 +6722,7 @@
                     <pic:cNvPicPr/>
                   </pic:nvPicPr>
                   <pic:blipFill>
-                    <a:blip r:embed="rId16">
+                    <a:blip r:embed="rId17">
                       <a:extLst>
                         <a:ext uri="{28A0092B-C50C-407E-A947-70E740481C1C}">
                           <a14:useLocalDpi xmlns:a14="http://schemas.microsoft.com/office/drawing/2010/main" val="0"/>
@@ -6456,7 +7280,7 @@
                     <pic:cNvPicPr/>
                   </pic:nvPicPr>
                   <pic:blipFill>
-                    <a:blip r:embed="rId17">
+                    <a:blip r:embed="rId18">
                       <a:extLst>
                         <a:ext uri="{28A0092B-C50C-407E-A947-70E740481C1C}">
                           <a14:useLocalDpi xmlns:a14="http://schemas.microsoft.com/office/drawing/2010/main" val="0"/>
@@ -6920,7 +7744,7 @@
                     <pic:cNvPicPr/>
                   </pic:nvPicPr>
                   <pic:blipFill>
-                    <a:blip r:embed="rId18">
+                    <a:blip r:embed="rId19">
                       <a:extLst>
                         <a:ext uri="{28A0092B-C50C-407E-A947-70E740481C1C}">
                           <a14:useLocalDpi xmlns:a14="http://schemas.microsoft.com/office/drawing/2010/main" val="0"/>
@@ -6968,8 +7792,8 @@
           <w:szCs w:val="24"/>
         </w:rPr>
       </w:pPr>
-      <w:bookmarkStart w:id="35" w:name="_Toc42861430"/>
-      <w:bookmarkStart w:id="36" w:name="_Ref43217952"/>
+      <w:bookmarkStart w:id="44" w:name="_Toc42861430"/>
+      <w:bookmarkStart w:id="45" w:name="_Ref43217952"/>
       <w:r>
         <w:rPr>
           <w:rFonts w:ascii="Arial" w:hAnsi="Arial" w:cs="Arial"/>
@@ -6980,8 +7804,8 @@
         <w:lastRenderedPageBreak/>
         <w:t>Selbstoptimierung</w:t>
       </w:r>
-      <w:bookmarkEnd w:id="35"/>
-      <w:bookmarkEnd w:id="36"/>
+      <w:bookmarkEnd w:id="44"/>
+      <w:bookmarkEnd w:id="45"/>
     </w:p>
     <w:p>
       <w:r>
@@ -7912,19 +8736,19 @@
         </w:rPr>
         <w:t xml:space="preserve">()-Funktionen als korrekt angenommen werden können, </w:t>
       </w:r>
-      <w:commentRangeStart w:id="37"/>
+      <w:commentRangeStart w:id="46"/>
       <w:r>
         <w:rPr>
           <w:color w:val="000000" w:themeColor="text1"/>
         </w:rPr>
         <w:t xml:space="preserve">wird dieser Teil der Berechnung als korrekt angenommen. </w:t>
       </w:r>
-      <w:commentRangeEnd w:id="37"/>
+      <w:commentRangeEnd w:id="46"/>
       <w:r>
         <w:rPr>
           <w:rStyle w:val="Kommentarzeichen"/>
         </w:rPr>
-        <w:commentReference w:id="37"/>
+        <w:commentReference w:id="46"/>
       </w:r>
       <w:r>
         <w:t>Sobald die notwendige Korrektur in Form der angepassten Summe der Einflussfaktoren E2 berechnet wurde</w:t>
@@ -8102,7 +8926,7 @@
           <w:sz w:val="28"/>
         </w:rPr>
       </w:pPr>
-      <w:bookmarkStart w:id="38" w:name="_Toc42861431"/>
+      <w:bookmarkStart w:id="47" w:name="_Toc42861431"/>
       <w:r>
         <w:rPr>
           <w:rFonts w:ascii="Arial" w:hAnsi="Arial" w:cs="Arial"/>
@@ -8168,7 +8992,7 @@
         </w:rPr>
         <w:t>)</w:t>
       </w:r>
-      <w:bookmarkEnd w:id="38"/>
+      <w:bookmarkEnd w:id="47"/>
     </w:p>
     <w:p>
       <w:r>
@@ -9439,7 +10263,7 @@
                     <pic:cNvPicPr/>
                   </pic:nvPicPr>
                   <pic:blipFill>
-                    <a:blip r:embed="rId19">
+                    <a:blip r:embed="rId20">
                       <a:extLst>
                         <a:ext uri="{28A0092B-C50C-407E-A947-70E740481C1C}">
                           <a14:useLocalDpi xmlns:a14="http://schemas.microsoft.com/office/drawing/2010/main" val="0"/>
@@ -9473,7 +10297,7 @@
           <w:sz w:val="28"/>
         </w:rPr>
       </w:pPr>
-      <w:bookmarkStart w:id="39" w:name="_Toc42861432"/>
+      <w:bookmarkStart w:id="48" w:name="_Toc42861432"/>
       <w:r>
         <w:rPr>
           <w:rFonts w:ascii="Arial" w:hAnsi="Arial" w:cs="Arial"/>
@@ -9530,7 +10354,7 @@
         </w:rPr>
         <w:t>)</w:t>
       </w:r>
-      <w:bookmarkEnd w:id="39"/>
+      <w:bookmarkEnd w:id="48"/>
     </w:p>
     <w:p>
       <w:r>
@@ -10604,7 +11428,7 @@
           <w:sz w:val="28"/>
         </w:rPr>
       </w:pPr>
-      <w:bookmarkStart w:id="40" w:name="_Toc42861433"/>
+      <w:bookmarkStart w:id="49" w:name="_Toc42861433"/>
       <w:r>
         <w:rPr>
           <w:rFonts w:ascii="Arial" w:eastAsiaTheme="majorEastAsia" w:hAnsi="Arial" w:cs="Arial"/>
@@ -10628,7 +11452,7 @@
                     <pic:cNvPicPr/>
                   </pic:nvPicPr>
                   <pic:blipFill>
-                    <a:blip r:embed="rId20">
+                    <a:blip r:embed="rId21">
                       <a:extLst>
                         <a:ext uri="{28A0092B-C50C-407E-A947-70E740481C1C}">
                           <a14:useLocalDpi xmlns:a14="http://schemas.microsoft.com/office/drawing/2010/main" val="0"/>
@@ -10710,7 +11534,7 @@
         </w:rPr>
         <w:t>)</w:t>
       </w:r>
-      <w:bookmarkEnd w:id="40"/>
+      <w:bookmarkEnd w:id="49"/>
     </w:p>
     <w:p>
       <w:r>
@@ -11577,10 +12401,7 @@
         <w:t xml:space="preserve"> </w:t>
       </w:r>
       <w:r>
-        <w:t xml:space="preserve">vor Aufruf dieser Methode neu berechnet wird. </w:t>
-      </w:r>
-      <w:r>
-        <w:t>U</w:t>
+        <w:t>vor Aufruf dieser Methode neu berechnet wird. U</w:t>
       </w:r>
       <w:r>
         <w:t xml:space="preserve">m jedoch eine Endlosschleife zu vermeiden, sollte der Wert von </w:t>
@@ -11826,7 +12647,7 @@
                     <pic:cNvPicPr/>
                   </pic:nvPicPr>
                   <pic:blipFill>
-                    <a:blip r:embed="rId21">
+                    <a:blip r:embed="rId22">
                       <a:extLst>
                         <a:ext uri="{28A0092B-C50C-407E-A947-70E740481C1C}">
                           <a14:useLocalDpi xmlns:a14="http://schemas.microsoft.com/office/drawing/2010/main" val="0"/>
@@ -11878,34 +12699,122 @@
         <w:lastRenderedPageBreak/>
         <w:t xml:space="preserve"> </w:t>
       </w:r>
-      <w:bookmarkStart w:id="41" w:name="_Toc42861434"/>
       <w:r>
         <w:rPr>
           <w:rFonts w:ascii="Arial" w:hAnsi="Arial" w:cs="Arial"/>
           <w:color w:val="auto"/>
         </w:rPr>
-        <w:t>Ergänzungen</w:t>
-      </w:r>
-      <w:bookmarkEnd w:id="41"/>
-    </w:p>
-    <w:p>
-      <w:pPr>
+        <w:t>Anhang</w:t>
+      </w:r>
+    </w:p>
+    <w:p>
+      <w:pPr>
+        <w:pStyle w:val="berschrift1"/>
+        <w:numPr>
+          <w:ilvl w:val="1"/>
+          <w:numId w:val="5"/>
+        </w:numPr>
         <w:spacing w:line="360" w:lineRule="auto"/>
         <w:jc w:val="both"/>
         <w:rPr>
           <w:rFonts w:ascii="Arial" w:hAnsi="Arial" w:cs="Arial"/>
-        </w:rPr>
-      </w:pPr>
-      <w:r>
-        <w:rPr>
-          <w:rFonts w:ascii="Arial" w:hAnsi="Arial" w:cs="Arial"/>
-        </w:rPr>
-        <w:t>sonstige Informationen</w:t>
+          <w:color w:val="auto"/>
+          <w:sz w:val="32"/>
+          <w:szCs w:val="24"/>
+        </w:rPr>
+      </w:pPr>
+      <w:r>
+        <w:rPr>
+          <w:rFonts w:ascii="Arial" w:hAnsi="Arial" w:cs="Arial"/>
+          <w:color w:val="auto"/>
+          <w:sz w:val="32"/>
+          <w:szCs w:val="24"/>
+        </w:rPr>
+        <w:t>Klassendiagramme</w:t>
+      </w:r>
+    </w:p>
+    <w:p>
+      <w:pPr>
+        <w:pStyle w:val="berschrift1"/>
+        <w:numPr>
+          <w:ilvl w:val="2"/>
+          <w:numId w:val="5"/>
+        </w:numPr>
+        <w:spacing w:line="360" w:lineRule="auto"/>
+        <w:jc w:val="both"/>
+        <w:rPr>
+          <w:rFonts w:ascii="Arial" w:hAnsi="Arial" w:cs="Arial"/>
+          <w:color w:val="auto"/>
+          <w:sz w:val="28"/>
+          <w:szCs w:val="22"/>
+        </w:rPr>
+      </w:pPr>
+      <w:r>
+        <w:rPr>
+          <w:rFonts w:ascii="Arial" w:hAnsi="Arial" w:cs="Arial"/>
+          <w:color w:val="auto"/>
+          <w:sz w:val="28"/>
+          <w:szCs w:val="22"/>
+        </w:rPr>
+        <w:t>MODEL</w:t>
+      </w:r>
+    </w:p>
+    <w:p>
+      <w:pPr>
+        <w:pStyle w:val="berschrift1"/>
+        <w:numPr>
+          <w:ilvl w:val="2"/>
+          <w:numId w:val="5"/>
+        </w:numPr>
+        <w:spacing w:line="360" w:lineRule="auto"/>
+        <w:jc w:val="both"/>
+        <w:rPr>
+          <w:rFonts w:ascii="Arial" w:hAnsi="Arial" w:cs="Arial"/>
+          <w:color w:val="auto"/>
+          <w:sz w:val="28"/>
+          <w:szCs w:val="22"/>
+        </w:rPr>
+      </w:pPr>
+      <w:r>
+        <w:rPr>
+          <w:rFonts w:ascii="Arial" w:hAnsi="Arial" w:cs="Arial"/>
+          <w:color w:val="auto"/>
+          <w:sz w:val="28"/>
+          <w:szCs w:val="22"/>
+        </w:rPr>
+        <w:t>VIEW</w:t>
+      </w:r>
+    </w:p>
+    <w:p/>
+    <w:p>
+      <w:pPr>
+        <w:pStyle w:val="berschrift1"/>
+        <w:numPr>
+          <w:ilvl w:val="2"/>
+          <w:numId w:val="5"/>
+        </w:numPr>
+        <w:spacing w:line="360" w:lineRule="auto"/>
+        <w:jc w:val="both"/>
+        <w:rPr>
+          <w:rFonts w:ascii="Arial" w:hAnsi="Arial" w:cs="Arial"/>
+          <w:color w:val="auto"/>
+          <w:sz w:val="28"/>
+          <w:szCs w:val="22"/>
+        </w:rPr>
+      </w:pPr>
+      <w:r>
+        <w:rPr>
+          <w:rFonts w:ascii="Arial" w:hAnsi="Arial" w:cs="Arial"/>
+          <w:color w:val="auto"/>
+          <w:sz w:val="28"/>
+          <w:szCs w:val="22"/>
+        </w:rPr>
+        <w:t>CONTROLLER</w:t>
       </w:r>
     </w:p>
     <w:sectPr>
-      <w:headerReference w:type="default" r:id="rId22"/>
-      <w:footerReference w:type="default" r:id="rId23"/>
+      <w:headerReference w:type="default" r:id="rId23"/>
+      <w:footerReference w:type="default" r:id="rId24"/>
       <w:pgSz w:w="11906" w:h="16838"/>
       <w:pgMar w:top="1417" w:right="1417" w:bottom="1134" w:left="1417" w:header="708" w:footer="708" w:gutter="0"/>
       <w:cols w:space="708"/>
@@ -11918,7 +12827,7 @@
 
 <file path=word/comments.xml><?xml version="1.0" encoding="utf-8"?>
 <w:comments xmlns:wpc="http://schemas.microsoft.com/office/word/2010/wordprocessingCanvas" xmlns:cx="http://schemas.microsoft.com/office/drawing/2014/chartex" xmlns:cx1="http://schemas.microsoft.com/office/drawing/2015/9/8/chartex" xmlns:cx2="http://schemas.microsoft.com/office/drawing/2015/10/21/chartex" xmlns:cx3="http://schemas.microsoft.com/office/drawing/2016/5/9/chartex" xmlns:cx4="http://schemas.microsoft.com/office/drawing/2016/5/10/chartex" xmlns:cx5="http://schemas.microsoft.com/office/drawing/2016/5/11/chartex" xmlns:cx6="http://schemas.microsoft.com/office/drawing/2016/5/12/chartex" xmlns:cx7="http://schemas.microsoft.com/office/drawing/2016/5/13/chartex" xmlns:cx8="http://schemas.microsoft.com/office/drawing/2016/5/14/chartex" xmlns:mc="http://schemas.openxmlformats.org/markup-compatibility/2006" xmlns:aink="http://schemas.microsoft.com/office/drawing/2016/ink" xmlns:am3d="http://schemas.microsoft.com/office/drawing/2017/model3d" xmlns:o="urn:schemas-microsoft-com:office:office" xmlns:r="http://schemas.openxmlformats.org/officeDocument/2006/relationships" xmlns:m="http://schemas.openxmlformats.org/officeDocument/2006/math" xmlns:v="urn:schemas-microsoft-com:vml" xmlns:wp14="http://schemas.microsoft.com/office/word/2010/wordprocessingDrawing" xmlns:wp="http://schemas.openxmlformats.org/drawingml/2006/wordprocessingDrawing" xmlns:w10="urn:schemas-microsoft-com:office:word" xmlns:w="http://schemas.openxmlformats.org/wordprocessingml/2006/main" xmlns:w14="http://schemas.microsoft.com/office/word/2010/wordml" xmlns:w15="http://schemas.microsoft.com/office/word/2012/wordml" xmlns:w16cex="http://schemas.microsoft.com/office/word/2018/wordml/cex" xmlns:w16cid="http://schemas.microsoft.com/office/word/2016/wordml/cid" xmlns:w16="http://schemas.microsoft.com/office/word/2018/wordml" xmlns:w16se="http://schemas.microsoft.com/office/word/2015/wordml/symex" xmlns:wpg="http://schemas.microsoft.com/office/word/2010/wordprocessingGroup" xmlns:wpi="http://schemas.microsoft.com/office/word/2010/wordprocessingInk" xmlns:wne="http://schemas.microsoft.com/office/word/2006/wordml" xmlns:wps="http://schemas.microsoft.com/office/word/2010/wordprocessingShape" mc:Ignorable="w14 w15 w16se w16cid w16 w16cex wp14">
-  <w:comment w:id="34" w:author="Schiffel Florian (inf18235)" w:date="2020-06-16T16:55:00Z" w:initials="SF(">
+  <w:comment w:id="15" w:author="Schiffel Florian (inf18235)" w:date="2020-06-16T20:23:00Z" w:initials="SF(">
     <w:p>
       <w:pPr>
         <w:pStyle w:val="Kommentartext"/>
@@ -11930,6 +12839,158 @@
         <w:annotationRef/>
       </w:r>
       <w:r>
+        <w:t>Produkteinsatz?</w:t>
+      </w:r>
+    </w:p>
+  </w:comment>
+  <w:comment w:id="16" w:author="Schiffel Florian (inf18235)" w:date="2020-06-16T20:25:00Z" w:initials="SF(">
+    <w:p>
+      <w:pPr>
+        <w:pStyle w:val="Kommentartext"/>
+      </w:pPr>
+      <w:r>
+        <w:rPr>
+          <w:rStyle w:val="Kommentarzeichen"/>
+        </w:rPr>
+        <w:annotationRef/>
+      </w:r>
+      <w:r>
+        <w:t>?</w:t>
+      </w:r>
+    </w:p>
+  </w:comment>
+  <w:comment w:id="17" w:author="Schiffel Florian (inf18235)" w:date="2020-06-16T20:25:00Z" w:initials="SF(">
+    <w:p>
+      <w:pPr>
+        <w:pStyle w:val="Kommentartext"/>
+      </w:pPr>
+      <w:r>
+        <w:rPr>
+          <w:rStyle w:val="Kommentarzeichen"/>
+        </w:rPr>
+        <w:annotationRef/>
+      </w:r>
+      <w:r>
+        <w:t>?</w:t>
+      </w:r>
+    </w:p>
+  </w:comment>
+  <w:comment w:id="18" w:author="Schiffel Florian (inf18235)" w:date="2020-06-16T20:26:00Z" w:initials="SF(">
+    <w:p>
+      <w:pPr>
+        <w:pStyle w:val="Kommentartext"/>
+      </w:pPr>
+      <w:r>
+        <w:rPr>
+          <w:rStyle w:val="Kommentarzeichen"/>
+        </w:rPr>
+        <w:annotationRef/>
+      </w:r>
+      <w:r>
+        <w:t>?</w:t>
+      </w:r>
+    </w:p>
+  </w:comment>
+  <w:comment w:id="19" w:author="Schiffel Florian (inf18235)" w:date="2020-06-16T20:31:00Z" w:initials="SF(">
+    <w:p>
+      <w:pPr>
+        <w:pStyle w:val="Kommentartext"/>
+      </w:pPr>
+      <w:r>
+        <w:rPr>
+          <w:rStyle w:val="Kommentarzeichen"/>
+        </w:rPr>
+        <w:annotationRef/>
+      </w:r>
+      <w:r>
+        <w:t>Ich würde alles im hellen Modus exportieren</w:t>
+      </w:r>
+    </w:p>
+  </w:comment>
+  <w:comment w:id="20" w:author="Schiffel Florian (inf18235)" w:date="2020-06-16T20:32:00Z" w:initials="SF(">
+    <w:p>
+      <w:pPr>
+        <w:pStyle w:val="Kommentartext"/>
+      </w:pPr>
+      <w:r>
+        <w:rPr>
+          <w:rStyle w:val="Kommentarzeichen"/>
+        </w:rPr>
+        <w:annotationRef/>
+      </w:r>
+      <w:r>
+        <w:t>Aufwandsschätzung oder Aufwandschätzung?</w:t>
+      </w:r>
+    </w:p>
+  </w:comment>
+  <w:comment w:id="23" w:author="Schiffel Florian (inf18235)" w:date="2020-06-16T20:51:00Z" w:initials="SF(">
+    <w:p>
+      <w:pPr>
+        <w:pStyle w:val="Kommentartext"/>
+      </w:pPr>
+      <w:r>
+        <w:rPr>
+          <w:rStyle w:val="Kommentarzeichen"/>
+        </w:rPr>
+        <w:annotationRef/>
+      </w:r>
+      <w:r>
+        <w:t>evtl. noch mehr zu ersten drei Tabs schreiben</w:t>
+      </w:r>
+    </w:p>
+  </w:comment>
+  <w:comment w:id="39" w:author="Schiffel Florian (inf18235)" w:date="2020-06-16T20:36:00Z" w:initials="SF(">
+    <w:p>
+      <w:pPr>
+        <w:pStyle w:val="Kommentartext"/>
+      </w:pPr>
+      <w:r>
+        <w:rPr>
+          <w:rStyle w:val="Kommentarzeichen"/>
+        </w:rPr>
+        <w:annotationRef/>
+      </w:r>
+      <w:r>
+        <w:t>gibt es da kein Prinzip für Factory war ja anscheinend etwas anderes?</w:t>
+      </w:r>
+    </w:p>
+  </w:comment>
+  <w:comment w:id="41" w:author="Schiffel Florian (inf18235)" w:date="2020-06-16T20:36:00Z" w:initials="SF(">
+    <w:p>
+      <w:pPr>
+        <w:pStyle w:val="Kommentartext"/>
+      </w:pPr>
+      <w:r>
+        <w:rPr>
+          <w:rStyle w:val="Kommentarzeichen"/>
+        </w:rPr>
+        <w:annotationRef/>
+      </w:r>
+      <w:r>
+        <w:t xml:space="preserve">Begriffe (Methode, Variablen, </w:t>
+      </w:r>
+      <w:proofErr w:type="gramStart"/>
+      <w:r>
+        <w:t>etc. )</w:t>
+      </w:r>
+      <w:proofErr w:type="gramEnd"/>
+      <w:r>
+        <w:t xml:space="preserve"> aus dem Quellcode in kursiver Schrift</w:t>
+      </w:r>
+    </w:p>
+  </w:comment>
+  <w:comment w:id="43" w:author="Schiffel Florian (inf18235)" w:date="2020-06-16T16:55:00Z" w:initials="SF(">
+    <w:p>
+      <w:pPr>
+        <w:pStyle w:val="Kommentartext"/>
+      </w:pPr>
+      <w:r>
+        <w:rPr>
+          <w:rStyle w:val="Kommentarzeichen"/>
+        </w:rPr>
+        <w:annotationRef/>
+      </w:r>
+      <w:r>
         <w:t>evtl. besser</w:t>
       </w:r>
       <w:r>
@@ -11941,20 +13002,15 @@
       <w:r>
         <w:t xml:space="preserve">gibt es die zwei Methoden </w:t>
       </w:r>
-      <w:proofErr w:type="spellStart"/>
-      <w:r>
-        <w:t>importProject</w:t>
-      </w:r>
-      <w:proofErr w:type="spellEnd"/>
-      <w:r>
-        <w:t xml:space="preserve">, die beide </w:t>
+      <w:r>
+        <w:t xml:space="preserve">importProject, die beide </w:t>
       </w:r>
       <w:r>
         <w:t>die entsprechende Methode im Interface überladen.</w:t>
       </w:r>
     </w:p>
   </w:comment>
-  <w:comment w:id="37" w:author="Schiffel Florian (inf18235)" w:date="2020-06-16T17:14:00Z" w:initials="SF(">
+  <w:comment w:id="46" w:author="Schiffel Florian (inf18235)" w:date="2020-06-16T17:14:00Z" w:initials="SF(">
     <w:p>
       <w:pPr>
         <w:pStyle w:val="Kommentartext"/>
@@ -11975,6 +13031,15 @@
 
 <file path=word/commentsExtended.xml><?xml version="1.0" encoding="utf-8"?>
 <w15:commentsEx xmlns:wpc="http://schemas.microsoft.com/office/word/2010/wordprocessingCanvas" xmlns:cx="http://schemas.microsoft.com/office/drawing/2014/chartex" xmlns:cx1="http://schemas.microsoft.com/office/drawing/2015/9/8/chartex" xmlns:cx2="http://schemas.microsoft.com/office/drawing/2015/10/21/chartex" xmlns:cx3="http://schemas.microsoft.com/office/drawing/2016/5/9/chartex" xmlns:cx4="http://schemas.microsoft.com/office/drawing/2016/5/10/chartex" xmlns:cx5="http://schemas.microsoft.com/office/drawing/2016/5/11/chartex" xmlns:cx6="http://schemas.microsoft.com/office/drawing/2016/5/12/chartex" xmlns:cx7="http://schemas.microsoft.com/office/drawing/2016/5/13/chartex" xmlns:cx8="http://schemas.microsoft.com/office/drawing/2016/5/14/chartex" xmlns:mc="http://schemas.openxmlformats.org/markup-compatibility/2006" xmlns:aink="http://schemas.microsoft.com/office/drawing/2016/ink" xmlns:am3d="http://schemas.microsoft.com/office/drawing/2017/model3d" xmlns:o="urn:schemas-microsoft-com:office:office" xmlns:r="http://schemas.openxmlformats.org/officeDocument/2006/relationships" xmlns:m="http://schemas.openxmlformats.org/officeDocument/2006/math" xmlns:v="urn:schemas-microsoft-com:vml" xmlns:wp14="http://schemas.microsoft.com/office/word/2010/wordprocessingDrawing" xmlns:wp="http://schemas.openxmlformats.org/drawingml/2006/wordprocessingDrawing" xmlns:w10="urn:schemas-microsoft-com:office:word" xmlns:w="http://schemas.openxmlformats.org/wordprocessingml/2006/main" xmlns:w14="http://schemas.microsoft.com/office/word/2010/wordml" xmlns:w15="http://schemas.microsoft.com/office/word/2012/wordml" xmlns:w16cex="http://schemas.microsoft.com/office/word/2018/wordml/cex" xmlns:w16cid="http://schemas.microsoft.com/office/word/2016/wordml/cid" xmlns:w16="http://schemas.microsoft.com/office/word/2018/wordml" xmlns:w16se="http://schemas.microsoft.com/office/word/2015/wordml/symex" xmlns:wpg="http://schemas.microsoft.com/office/word/2010/wordprocessingGroup" xmlns:wpi="http://schemas.microsoft.com/office/word/2010/wordprocessingInk" xmlns:wne="http://schemas.microsoft.com/office/word/2006/wordml" xmlns:wps="http://schemas.microsoft.com/office/word/2010/wordprocessingShape" mc:Ignorable="w14 w15 w16se w16cid w16 w16cex wp14">
+  <w15:commentEx w15:paraId="2A23A60B" w15:done="0"/>
+  <w15:commentEx w15:paraId="4F0243D7" w15:done="0"/>
+  <w15:commentEx w15:paraId="796E3FD2" w15:done="0"/>
+  <w15:commentEx w15:paraId="3A6C2DCE" w15:done="0"/>
+  <w15:commentEx w15:paraId="50EF7F5A" w15:done="0"/>
+  <w15:commentEx w15:paraId="75E00704" w15:done="0"/>
+  <w15:commentEx w15:paraId="49612B8E" w15:done="0"/>
+  <w15:commentEx w15:paraId="18FDC0E6" w15:done="0"/>
+  <w15:commentEx w15:paraId="033676CD" w15:done="0"/>
   <w15:commentEx w15:paraId="02B66BC7" w15:done="0"/>
   <w15:commentEx w15:paraId="4F7D32D1" w15:done="0"/>
 </w15:commentsEx>
@@ -11982,6 +13047,15 @@
 
 <file path=word/commentsExtensible.xml><?xml version="1.0" encoding="utf-8"?>
 <w16cex:commentsExtensible xmlns:wpc="http://schemas.microsoft.com/office/word/2010/wordprocessingCanvas" xmlns:cx="http://schemas.microsoft.com/office/drawing/2014/chartex" xmlns:cx1="http://schemas.microsoft.com/office/drawing/2015/9/8/chartex" xmlns:cx2="http://schemas.microsoft.com/office/drawing/2015/10/21/chartex" xmlns:cx3="http://schemas.microsoft.com/office/drawing/2016/5/9/chartex" xmlns:cx4="http://schemas.microsoft.com/office/drawing/2016/5/10/chartex" xmlns:cx5="http://schemas.microsoft.com/office/drawing/2016/5/11/chartex" xmlns:cx6="http://schemas.microsoft.com/office/drawing/2016/5/12/chartex" xmlns:cx7="http://schemas.microsoft.com/office/drawing/2016/5/13/chartex" xmlns:cx8="http://schemas.microsoft.com/office/drawing/2016/5/14/chartex" xmlns:mc="http://schemas.openxmlformats.org/markup-compatibility/2006" xmlns:aink="http://schemas.microsoft.com/office/drawing/2016/ink" xmlns:am3d="http://schemas.microsoft.com/office/drawing/2017/model3d" xmlns:o="urn:schemas-microsoft-com:office:office" xmlns:r="http://schemas.openxmlformats.org/officeDocument/2006/relationships" xmlns:m="http://schemas.openxmlformats.org/officeDocument/2006/math" xmlns:v="urn:schemas-microsoft-com:vml" xmlns:wp14="http://schemas.microsoft.com/office/word/2010/wordprocessingDrawing" xmlns:wp="http://schemas.openxmlformats.org/drawingml/2006/wordprocessingDrawing" xmlns:w10="urn:schemas-microsoft-com:office:word" xmlns:w="http://schemas.openxmlformats.org/wordprocessingml/2006/main" xmlns:w14="http://schemas.microsoft.com/office/word/2010/wordml" xmlns:w15="http://schemas.microsoft.com/office/word/2012/wordml" xmlns:w16cex="http://schemas.microsoft.com/office/word/2018/wordml/cex" xmlns:w16cid="http://schemas.microsoft.com/office/word/2016/wordml/cid" xmlns:w16="http://schemas.microsoft.com/office/word/2018/wordml" xmlns:w16se="http://schemas.microsoft.com/office/word/2015/wordml/symex" xmlns:wpg="http://schemas.microsoft.com/office/word/2010/wordprocessingGroup" xmlns:wpi="http://schemas.microsoft.com/office/word/2010/wordprocessingInk" xmlns:wne="http://schemas.microsoft.com/office/word/2006/wordml" xmlns:wps="http://schemas.microsoft.com/office/word/2010/wordprocessingShape" mc:Ignorable="w14 w15 w16se w16cid w16 w16cex wp14">
+  <w16cex:commentExtensible w16cex:durableId="2293A8CF" w16cex:dateUtc="2020-06-16T18:23:00Z"/>
+  <w16cex:commentExtensible w16cex:durableId="2293A91F" w16cex:dateUtc="2020-06-16T18:25:00Z"/>
+  <w16cex:commentExtensible w16cex:durableId="2293A935" w16cex:dateUtc="2020-06-16T18:25:00Z"/>
+  <w16cex:commentExtensible w16cex:durableId="2293A95A" w16cex:dateUtc="2020-06-16T18:26:00Z"/>
+  <w16cex:commentExtensible w16cex:durableId="2293AA99" w16cex:dateUtc="2020-06-16T18:31:00Z"/>
+  <w16cex:commentExtensible w16cex:durableId="2293AAF8" w16cex:dateUtc="2020-06-16T18:32:00Z"/>
+  <w16cex:commentExtensible w16cex:durableId="2293AF66" w16cex:dateUtc="2020-06-16T18:51:00Z"/>
+  <w16cex:commentExtensible w16cex:durableId="2293ABB1" w16cex:dateUtc="2020-06-16T18:36:00Z"/>
+  <w16cex:commentExtensible w16cex:durableId="2293ABE2" w16cex:dateUtc="2020-06-16T18:36:00Z"/>
   <w16cex:commentExtensible w16cex:durableId="229377FB" w16cex:dateUtc="2020-06-16T14:55:00Z"/>
   <w16cex:commentExtensible w16cex:durableId="22937C87" w16cex:dateUtc="2020-06-16T15:14:00Z"/>
 </w16cex:commentsExtensible>
@@ -11989,6 +13063,15 @@
 
 <file path=word/commentsIds.xml><?xml version="1.0" encoding="utf-8"?>
 <w16cid:commentsIds xmlns:wpc="http://schemas.microsoft.com/office/word/2010/wordprocessingCanvas" xmlns:cx="http://schemas.microsoft.com/office/drawing/2014/chartex" xmlns:cx1="http://schemas.microsoft.com/office/drawing/2015/9/8/chartex" xmlns:cx2="http://schemas.microsoft.com/office/drawing/2015/10/21/chartex" xmlns:cx3="http://schemas.microsoft.com/office/drawing/2016/5/9/chartex" xmlns:cx4="http://schemas.microsoft.com/office/drawing/2016/5/10/chartex" xmlns:cx5="http://schemas.microsoft.com/office/drawing/2016/5/11/chartex" xmlns:cx6="http://schemas.microsoft.com/office/drawing/2016/5/12/chartex" xmlns:cx7="http://schemas.microsoft.com/office/drawing/2016/5/13/chartex" xmlns:cx8="http://schemas.microsoft.com/office/drawing/2016/5/14/chartex" xmlns:mc="http://schemas.openxmlformats.org/markup-compatibility/2006" xmlns:aink="http://schemas.microsoft.com/office/drawing/2016/ink" xmlns:am3d="http://schemas.microsoft.com/office/drawing/2017/model3d" xmlns:o="urn:schemas-microsoft-com:office:office" xmlns:r="http://schemas.openxmlformats.org/officeDocument/2006/relationships" xmlns:m="http://schemas.openxmlformats.org/officeDocument/2006/math" xmlns:v="urn:schemas-microsoft-com:vml" xmlns:wp14="http://schemas.microsoft.com/office/word/2010/wordprocessingDrawing" xmlns:wp="http://schemas.openxmlformats.org/drawingml/2006/wordprocessingDrawing" xmlns:w10="urn:schemas-microsoft-com:office:word" xmlns:w="http://schemas.openxmlformats.org/wordprocessingml/2006/main" xmlns:w14="http://schemas.microsoft.com/office/word/2010/wordml" xmlns:w15="http://schemas.microsoft.com/office/word/2012/wordml" xmlns:w16cex="http://schemas.microsoft.com/office/word/2018/wordml/cex" xmlns:w16cid="http://schemas.microsoft.com/office/word/2016/wordml/cid" xmlns:w16="http://schemas.microsoft.com/office/word/2018/wordml" xmlns:w16se="http://schemas.microsoft.com/office/word/2015/wordml/symex" xmlns:wpg="http://schemas.microsoft.com/office/word/2010/wordprocessingGroup" xmlns:wpi="http://schemas.microsoft.com/office/word/2010/wordprocessingInk" xmlns:wne="http://schemas.microsoft.com/office/word/2006/wordml" xmlns:wps="http://schemas.microsoft.com/office/word/2010/wordprocessingShape" mc:Ignorable="w14 w15 w16se w16cid w16 w16cex wp14">
+  <w16cid:commentId w16cid:paraId="2A23A60B" w16cid:durableId="2293A8CF"/>
+  <w16cid:commentId w16cid:paraId="4F0243D7" w16cid:durableId="2293A91F"/>
+  <w16cid:commentId w16cid:paraId="796E3FD2" w16cid:durableId="2293A935"/>
+  <w16cid:commentId w16cid:paraId="3A6C2DCE" w16cid:durableId="2293A95A"/>
+  <w16cid:commentId w16cid:paraId="50EF7F5A" w16cid:durableId="2293AA99"/>
+  <w16cid:commentId w16cid:paraId="75E00704" w16cid:durableId="2293AAF8"/>
+  <w16cid:commentId w16cid:paraId="49612B8E" w16cid:durableId="2293AF66"/>
+  <w16cid:commentId w16cid:paraId="18FDC0E6" w16cid:durableId="2293ABB1"/>
+  <w16cid:commentId w16cid:paraId="033676CD" w16cid:durableId="2293ABE2"/>
   <w16cid:commentId w16cid:paraId="02B66BC7" w16cid:durableId="229377FB"/>
   <w16cid:commentId w16cid:paraId="4F7D32D1" w16cid:durableId="22937C87"/>
 </w16cid:commentsIds>

</xml_diff>

<commit_message>
added export of Component Diagram
</commit_message>
<xml_diff>
--- a/Dokumentation/Dokumente/Dokumentation-CASE-TOOL.docx
+++ b/Dokumentation/Dokumente/Dokumentation-CASE-TOOL.docx
@@ -4,7 +4,7 @@
   <w:body>
     <w:p>
       <w:pPr>
-        <w:pStyle w:val="Titel"/>
+        <w:pStyle w:val="Title"/>
         <w:spacing w:line="360" w:lineRule="auto"/>
         <w:jc w:val="center"/>
         <w:rPr>
@@ -96,7 +96,7 @@
     </w:p>
     <w:p>
       <w:pPr>
-        <w:pStyle w:val="Titel"/>
+        <w:pStyle w:val="Title"/>
         <w:spacing w:line="360" w:lineRule="auto"/>
         <w:jc w:val="center"/>
         <w:rPr>
@@ -106,7 +106,7 @@
     </w:p>
     <w:p>
       <w:pPr>
-        <w:pStyle w:val="Titel"/>
+        <w:pStyle w:val="Title"/>
         <w:spacing w:line="360" w:lineRule="auto"/>
         <w:jc w:val="center"/>
         <w:rPr>
@@ -204,7 +204,7 @@
     </w:p>
     <w:p>
       <w:pPr>
-        <w:pStyle w:val="Titel"/>
+        <w:pStyle w:val="Title"/>
         <w:jc w:val="center"/>
         <w:rPr>
           <w:sz w:val="30"/>
@@ -295,7 +295,7 @@
     </w:p>
     <w:tbl>
       <w:tblPr>
-        <w:tblStyle w:val="Tabellenraster"/>
+        <w:tblStyle w:val="TableGrid"/>
         <w:tblW w:w="0" w:type="auto"/>
         <w:tblBorders>
           <w:top w:val="none" w:sz="0" w:space="0" w:color="auto"/>
@@ -672,7 +672,7 @@
         <w:commentRangeStart w:id="3" w:displacedByCustomXml="prev"/>
         <w:p>
           <w:pPr>
-            <w:pStyle w:val="Inhaltsverzeichnisberschrift"/>
+            <w:pStyle w:val="TOCHeading"/>
             <w:spacing w:line="360" w:lineRule="auto"/>
             <w:jc w:val="both"/>
             <w:rPr>
@@ -690,7 +690,7 @@
           <w:commentRangeEnd w:id="3"/>
           <w:r>
             <w:rPr>
-              <w:rStyle w:val="Kommentarzeichen"/>
+              <w:rStyle w:val="CommentReference"/>
               <w:rFonts w:asciiTheme="minorHAnsi" w:eastAsiaTheme="minorHAnsi" w:hAnsiTheme="minorHAnsi" w:cstheme="minorBidi"/>
               <w:color w:val="auto"/>
               <w:lang w:eastAsia="en-US"/>
@@ -712,7 +712,7 @@
         <w:commentRangeStart w:id="4"/>
         <w:p>
           <w:pPr>
-            <w:pStyle w:val="Verzeichnis1"/>
+            <w:pStyle w:val="TOC1"/>
             <w:tabs>
               <w:tab w:val="left" w:pos="440"/>
               <w:tab w:val="right" w:leader="dot" w:pos="9062"/>
@@ -840,7 +840,7 @@
         </w:p>
         <w:p>
           <w:pPr>
-            <w:pStyle w:val="Verzeichnis1"/>
+            <w:pStyle w:val="TOC1"/>
             <w:tabs>
               <w:tab w:val="left" w:pos="440"/>
               <w:tab w:val="right" w:leader="dot" w:pos="9062"/>
@@ -936,7 +936,7 @@
         </w:p>
         <w:p>
           <w:pPr>
-            <w:pStyle w:val="Verzeichnis2"/>
+            <w:pStyle w:val="TOC2"/>
             <w:tabs>
               <w:tab w:val="right" w:leader="dot" w:pos="9062"/>
             </w:tabs>
@@ -1010,7 +1010,7 @@
         </w:p>
         <w:p>
           <w:pPr>
-            <w:pStyle w:val="Verzeichnis2"/>
+            <w:pStyle w:val="TOC2"/>
             <w:tabs>
               <w:tab w:val="right" w:leader="dot" w:pos="9062"/>
             </w:tabs>
@@ -1084,7 +1084,7 @@
         </w:p>
         <w:p>
           <w:pPr>
-            <w:pStyle w:val="Verzeichnis2"/>
+            <w:pStyle w:val="TOC2"/>
             <w:tabs>
               <w:tab w:val="right" w:leader="dot" w:pos="9062"/>
             </w:tabs>
@@ -1158,7 +1158,7 @@
         </w:p>
         <w:p>
           <w:pPr>
-            <w:pStyle w:val="Verzeichnis2"/>
+            <w:pStyle w:val="TOC2"/>
             <w:tabs>
               <w:tab w:val="right" w:leader="dot" w:pos="9062"/>
             </w:tabs>
@@ -1232,7 +1232,7 @@
         </w:p>
         <w:p>
           <w:pPr>
-            <w:pStyle w:val="Verzeichnis2"/>
+            <w:pStyle w:val="TOC2"/>
             <w:tabs>
               <w:tab w:val="right" w:leader="dot" w:pos="9062"/>
             </w:tabs>
@@ -1306,7 +1306,7 @@
         </w:p>
         <w:p>
           <w:pPr>
-            <w:pStyle w:val="Verzeichnis2"/>
+            <w:pStyle w:val="TOC2"/>
             <w:tabs>
               <w:tab w:val="right" w:leader="dot" w:pos="9062"/>
             </w:tabs>
@@ -1380,7 +1380,7 @@
         </w:p>
         <w:p>
           <w:pPr>
-            <w:pStyle w:val="Verzeichnis1"/>
+            <w:pStyle w:val="TOC1"/>
             <w:tabs>
               <w:tab w:val="left" w:pos="440"/>
               <w:tab w:val="right" w:leader="dot" w:pos="9062"/>
@@ -1476,7 +1476,7 @@
         </w:p>
         <w:p>
           <w:pPr>
-            <w:pStyle w:val="Verzeichnis1"/>
+            <w:pStyle w:val="TOC1"/>
             <w:tabs>
               <w:tab w:val="left" w:pos="660"/>
               <w:tab w:val="right" w:leader="dot" w:pos="9062"/>
@@ -1572,7 +1572,7 @@
         </w:p>
         <w:p>
           <w:pPr>
-            <w:pStyle w:val="Verzeichnis1"/>
+            <w:pStyle w:val="TOC1"/>
             <w:tabs>
               <w:tab w:val="left" w:pos="880"/>
               <w:tab w:val="right" w:leader="dot" w:pos="9062"/>
@@ -1668,7 +1668,7 @@
         </w:p>
         <w:p>
           <w:pPr>
-            <w:pStyle w:val="Verzeichnis1"/>
+            <w:pStyle w:val="TOC1"/>
             <w:tabs>
               <w:tab w:val="left" w:pos="880"/>
               <w:tab w:val="right" w:leader="dot" w:pos="9062"/>
@@ -1764,7 +1764,7 @@
         </w:p>
         <w:p>
           <w:pPr>
-            <w:pStyle w:val="Verzeichnis1"/>
+            <w:pStyle w:val="TOC1"/>
             <w:tabs>
               <w:tab w:val="left" w:pos="660"/>
               <w:tab w:val="right" w:leader="dot" w:pos="9062"/>
@@ -1860,7 +1860,7 @@
         </w:p>
         <w:p>
           <w:pPr>
-            <w:pStyle w:val="Verzeichnis1"/>
+            <w:pStyle w:val="TOC1"/>
             <w:tabs>
               <w:tab w:val="left" w:pos="660"/>
               <w:tab w:val="right" w:leader="dot" w:pos="9062"/>
@@ -1956,7 +1956,7 @@
         </w:p>
         <w:p>
           <w:pPr>
-            <w:pStyle w:val="Verzeichnis1"/>
+            <w:pStyle w:val="TOC1"/>
             <w:tabs>
               <w:tab w:val="left" w:pos="440"/>
               <w:tab w:val="right" w:leader="dot" w:pos="9062"/>
@@ -2052,7 +2052,7 @@
         </w:p>
         <w:p>
           <w:pPr>
-            <w:pStyle w:val="Verzeichnis1"/>
+            <w:pStyle w:val="TOC1"/>
             <w:tabs>
               <w:tab w:val="left" w:pos="660"/>
               <w:tab w:val="right" w:leader="dot" w:pos="9062"/>
@@ -2148,7 +2148,7 @@
         </w:p>
         <w:p>
           <w:pPr>
-            <w:pStyle w:val="Verzeichnis1"/>
+            <w:pStyle w:val="TOC1"/>
             <w:tabs>
               <w:tab w:val="left" w:pos="660"/>
               <w:tab w:val="right" w:leader="dot" w:pos="9062"/>
@@ -2244,7 +2244,7 @@
         </w:p>
         <w:p>
           <w:pPr>
-            <w:pStyle w:val="Verzeichnis1"/>
+            <w:pStyle w:val="TOC1"/>
             <w:tabs>
               <w:tab w:val="left" w:pos="660"/>
               <w:tab w:val="right" w:leader="dot" w:pos="9062"/>
@@ -2340,7 +2340,7 @@
         </w:p>
         <w:p>
           <w:pPr>
-            <w:pStyle w:val="Verzeichnis1"/>
+            <w:pStyle w:val="TOC1"/>
             <w:tabs>
               <w:tab w:val="left" w:pos="440"/>
               <w:tab w:val="right" w:leader="dot" w:pos="9062"/>
@@ -2436,7 +2436,7 @@
         </w:p>
         <w:p>
           <w:pPr>
-            <w:pStyle w:val="Verzeichnis1"/>
+            <w:pStyle w:val="TOC1"/>
             <w:tabs>
               <w:tab w:val="left" w:pos="660"/>
               <w:tab w:val="right" w:leader="dot" w:pos="9062"/>
@@ -2532,7 +2532,7 @@
         </w:p>
         <w:p>
           <w:pPr>
-            <w:pStyle w:val="Verzeichnis1"/>
+            <w:pStyle w:val="TOC1"/>
             <w:tabs>
               <w:tab w:val="left" w:pos="880"/>
               <w:tab w:val="right" w:leader="dot" w:pos="9062"/>
@@ -2628,7 +2628,7 @@
         </w:p>
         <w:p>
           <w:pPr>
-            <w:pStyle w:val="Verzeichnis1"/>
+            <w:pStyle w:val="TOC1"/>
             <w:tabs>
               <w:tab w:val="right" w:leader="dot" w:pos="9062"/>
             </w:tabs>
@@ -2695,7 +2695,7 @@
         </w:p>
         <w:p>
           <w:pPr>
-            <w:pStyle w:val="Verzeichnis1"/>
+            <w:pStyle w:val="TOC1"/>
             <w:tabs>
               <w:tab w:val="left" w:pos="880"/>
               <w:tab w:val="right" w:leader="dot" w:pos="9062"/>
@@ -2791,7 +2791,7 @@
         </w:p>
         <w:p>
           <w:pPr>
-            <w:pStyle w:val="Verzeichnis1"/>
+            <w:pStyle w:val="TOC1"/>
             <w:tabs>
               <w:tab w:val="left" w:pos="660"/>
               <w:tab w:val="right" w:leader="dot" w:pos="9062"/>
@@ -2887,7 +2887,7 @@
         </w:p>
         <w:p>
           <w:pPr>
-            <w:pStyle w:val="Verzeichnis1"/>
+            <w:pStyle w:val="TOC1"/>
             <w:tabs>
               <w:tab w:val="left" w:pos="880"/>
               <w:tab w:val="right" w:leader="dot" w:pos="9062"/>
@@ -2983,7 +2983,7 @@
         </w:p>
         <w:p>
           <w:pPr>
-            <w:pStyle w:val="Verzeichnis1"/>
+            <w:pStyle w:val="TOC1"/>
             <w:tabs>
               <w:tab w:val="left" w:pos="880"/>
               <w:tab w:val="right" w:leader="dot" w:pos="9062"/>
@@ -3079,7 +3079,7 @@
         </w:p>
         <w:p>
           <w:pPr>
-            <w:pStyle w:val="Verzeichnis1"/>
+            <w:pStyle w:val="TOC1"/>
             <w:tabs>
               <w:tab w:val="left" w:pos="880"/>
               <w:tab w:val="right" w:leader="dot" w:pos="9062"/>
@@ -3175,7 +3175,7 @@
         </w:p>
         <w:p>
           <w:pPr>
-            <w:pStyle w:val="Verzeichnis1"/>
+            <w:pStyle w:val="TOC1"/>
             <w:tabs>
               <w:tab w:val="left" w:pos="440"/>
               <w:tab w:val="right" w:leader="dot" w:pos="9062"/>
@@ -3271,7 +3271,7 @@
         </w:p>
         <w:p>
           <w:pPr>
-            <w:pStyle w:val="Verzeichnis1"/>
+            <w:pStyle w:val="TOC1"/>
             <w:tabs>
               <w:tab w:val="left" w:pos="660"/>
               <w:tab w:val="right" w:leader="dot" w:pos="9062"/>
@@ -3367,7 +3367,7 @@
         </w:p>
         <w:p>
           <w:pPr>
-            <w:pStyle w:val="Verzeichnis1"/>
+            <w:pStyle w:val="TOC1"/>
             <w:tabs>
               <w:tab w:val="left" w:pos="880"/>
               <w:tab w:val="right" w:leader="dot" w:pos="9062"/>
@@ -3463,7 +3463,7 @@
         </w:p>
         <w:p>
           <w:pPr>
-            <w:pStyle w:val="Verzeichnis1"/>
+            <w:pStyle w:val="TOC1"/>
             <w:tabs>
               <w:tab w:val="left" w:pos="880"/>
               <w:tab w:val="right" w:leader="dot" w:pos="9062"/>
@@ -3559,7 +3559,7 @@
         </w:p>
         <w:p>
           <w:pPr>
-            <w:pStyle w:val="Verzeichnis1"/>
+            <w:pStyle w:val="TOC1"/>
             <w:tabs>
               <w:tab w:val="left" w:pos="880"/>
               <w:tab w:val="right" w:leader="dot" w:pos="9062"/>
@@ -3672,7 +3672,7 @@
           <w:commentRangeEnd w:id="4"/>
           <w:r>
             <w:rPr>
-              <w:rStyle w:val="Kommentarzeichen"/>
+              <w:rStyle w:val="CommentReference"/>
             </w:rPr>
             <w:commentReference w:id="4"/>
           </w:r>
@@ -3711,7 +3711,7 @@
     </w:p>
     <w:p>
       <w:pPr>
-        <w:pStyle w:val="berschrift1"/>
+        <w:pStyle w:val="Heading1"/>
         <w:numPr>
           <w:ilvl w:val="0"/>
           <w:numId w:val="10"/>
@@ -3726,7 +3726,6 @@
           <w:rFonts w:ascii="Arial" w:hAnsi="Arial" w:cs="Arial"/>
           <w:color w:val="auto"/>
         </w:rPr>
-        <w:lastRenderedPageBreak/>
         <w:t xml:space="preserve"> </w:t>
       </w:r>
       <w:bookmarkStart w:id="5" w:name="_Toc43292547"/>
@@ -3880,13 +3879,7 @@
         <w:rPr>
           <w:rFonts w:ascii="Arial" w:hAnsi="Arial" w:cs="Arial"/>
         </w:rPr>
-        <w:t xml:space="preserve"> </w:t>
-      </w:r>
-      <w:r>
-        <w:rPr>
-          <w:rFonts w:ascii="Arial" w:hAnsi="Arial" w:cs="Arial"/>
-        </w:rPr>
-        <w:t>implementiert.</w:t>
+        <w:t xml:space="preserve"> implementiert.</w:t>
       </w:r>
     </w:p>
     <w:p>
@@ -3914,13 +3907,13 @@
         <w:rPr>
           <w:rFonts w:ascii="Arial" w:hAnsi="Arial" w:cs="Arial"/>
         </w:rPr>
-        <w:t>durch</w:t>
-      </w:r>
-      <w:r>
-        <w:rPr>
-          <w:rFonts w:ascii="Arial" w:hAnsi="Arial" w:cs="Arial"/>
-        </w:rPr>
-        <w:t xml:space="preserve"> die</w:t>
+        <w:t xml:space="preserve">durch </w:t>
+      </w:r>
+      <w:r>
+        <w:rPr>
+          <w:rFonts w:ascii="Arial" w:hAnsi="Arial" w:cs="Arial"/>
+        </w:rPr>
+        <w:t>die</w:t>
       </w:r>
       <w:r>
         <w:rPr>
@@ -3932,13 +3925,13 @@
         <w:rPr>
           <w:rFonts w:ascii="Arial" w:hAnsi="Arial" w:cs="Arial"/>
         </w:rPr>
-        <w:t xml:space="preserve">en </w:t>
-      </w:r>
-      <w:r>
-        <w:rPr>
-          <w:rFonts w:ascii="Arial" w:hAnsi="Arial" w:cs="Arial"/>
-        </w:rPr>
-        <w:t>um ein</w:t>
+        <w:t>en</w:t>
+      </w:r>
+      <w:r>
+        <w:rPr>
+          <w:rFonts w:ascii="Arial" w:hAnsi="Arial" w:cs="Arial"/>
+        </w:rPr>
+        <w:t xml:space="preserve"> um ein</w:t>
       </w:r>
       <w:r>
         <w:rPr>
@@ -3961,7 +3954,7 @@
       <w:commentRangeEnd w:id="6"/>
       <w:r>
         <w:rPr>
-          <w:rStyle w:val="Kommentarzeichen"/>
+          <w:rStyle w:val="CommentReference"/>
         </w:rPr>
         <w:commentReference w:id="6"/>
       </w:r>
@@ -4017,13 +4010,7 @@
         <w:rPr>
           <w:rFonts w:ascii="Arial" w:hAnsi="Arial" w:cs="Arial"/>
         </w:rPr>
-        <w:t>eien, das die zentrale Speicherung</w:t>
-      </w:r>
-      <w:r>
-        <w:rPr>
-          <w:rFonts w:ascii="Arial" w:hAnsi="Arial" w:cs="Arial"/>
-        </w:rPr>
-        <w:t xml:space="preserve"> </w:t>
+        <w:t xml:space="preserve">eien, das die zentrale Speicherung </w:t>
       </w:r>
       <w:r>
         <w:rPr>
@@ -4040,8 +4027,6 @@
           <w:rFonts w:ascii="Arial" w:hAnsi="Arial" w:cs="Arial"/>
         </w:rPr>
       </w:pPr>
-      <w:bookmarkStart w:id="7" w:name="_Toc21688791"/>
-      <w:bookmarkEnd w:id="7"/>
       <w:r>
         <w:rPr>
           <w:rFonts w:ascii="Arial" w:hAnsi="Arial" w:cs="Arial"/>
@@ -4088,13 +4073,13 @@
         <w:rPr>
           <w:rFonts w:ascii="Arial" w:hAnsi="Arial" w:cs="Arial"/>
         </w:rPr>
-        <w:t>Im nachfolgenden Kapitel sind die Tools aufgeführt</w:t>
-      </w:r>
-      <w:r>
-        <w:rPr>
-          <w:rFonts w:ascii="Arial" w:hAnsi="Arial" w:cs="Arial"/>
-        </w:rPr>
-        <w:t>,</w:t>
+        <w:t xml:space="preserve">Im nachfolgenden Kapitel sind die Tools </w:t>
+      </w:r>
+      <w:r>
+        <w:rPr>
+          <w:rFonts w:ascii="Arial" w:hAnsi="Arial" w:cs="Arial"/>
+        </w:rPr>
+        <w:t>aufgeführt,</w:t>
       </w:r>
       <w:r>
         <w:rPr>
@@ -4111,17 +4096,19 @@
     </w:p>
     <w:p>
       <w:pPr>
-        <w:pStyle w:val="berschrift1"/>
+        <w:pStyle w:val="Heading1"/>
         <w:numPr>
           <w:ilvl w:val="0"/>
           <w:numId w:val="10"/>
         </w:numPr>
         <w:rPr>
-          <w:ins w:id="8" w:author="Maier Stefan (inf18229)" w:date="2019-10-10T13:58:00Z"/>
+          <w:ins w:id="7" w:author="Maier Stefan (inf18229)" w:date="2019-10-10T13:58:00Z"/>
           <w:rFonts w:ascii="Arial" w:hAnsi="Arial" w:cs="Arial"/>
           <w:color w:val="auto"/>
         </w:rPr>
       </w:pPr>
+      <w:bookmarkStart w:id="8" w:name="_Toc21688791"/>
+      <w:bookmarkEnd w:id="8"/>
       <w:r>
         <w:rPr>
           <w:rFonts w:ascii="Arial" w:hAnsi="Arial" w:cs="Arial"/>
@@ -4176,7 +4163,13 @@
         <w:rPr>
           <w:rFonts w:ascii="Arial" w:hAnsi="Arial" w:cs="Arial"/>
         </w:rPr>
-        <w:t xml:space="preserve">Intellij IDEA </w:t>
+        <w:t>Intellij IDEA</w:t>
+      </w:r>
+      <w:r>
+        <w:rPr>
+          <w:rFonts w:ascii="Arial" w:hAnsi="Arial" w:cs="Arial"/>
+        </w:rPr>
+        <w:t xml:space="preserve"> </w:t>
       </w:r>
       <w:r>
         <w:rPr>
@@ -4287,7 +4280,13 @@
         <w:rPr>
           <w:rFonts w:ascii="Arial" w:hAnsi="Arial" w:cs="Arial"/>
         </w:rPr>
-        <w:t xml:space="preserve">folgend, </w:t>
+        <w:t>folgend,</w:t>
+      </w:r>
+      <w:r>
+        <w:rPr>
+          <w:rFonts w:ascii="Arial" w:hAnsi="Arial" w:cs="Arial"/>
+        </w:rPr>
+        <w:t xml:space="preserve"> </w:t>
       </w:r>
       <w:r>
         <w:rPr>
@@ -4425,7 +4424,7 @@
       <w:commentRangeEnd w:id="12"/>
       <w:r>
         <w:rPr>
-          <w:rStyle w:val="Kommentarzeichen"/>
+          <w:rStyle w:val="CommentReference"/>
         </w:rPr>
         <w:commentReference w:id="12"/>
       </w:r>
@@ -4467,7 +4466,6 @@
         <w:spacing w:line="360" w:lineRule="auto"/>
       </w:pPr>
       <w:r>
-        <w:lastRenderedPageBreak/>
         <w:t>Für die Installation von OpenJD</w:t>
       </w:r>
       <w:r>
@@ -4592,7 +4590,7 @@
     </w:p>
     <w:p>
       <w:pPr>
-        <w:pStyle w:val="Listenabsatz"/>
+        <w:pStyle w:val="ListParagraph"/>
         <w:numPr>
           <w:ilvl w:val="0"/>
           <w:numId w:val="22"/>
@@ -4660,7 +4658,7 @@
     </w:p>
     <w:p>
       <w:pPr>
-        <w:pStyle w:val="Listenabsatz"/>
+        <w:pStyle w:val="ListParagraph"/>
         <w:numPr>
           <w:ilvl w:val="0"/>
           <w:numId w:val="22"/>
@@ -4682,7 +4680,7 @@
     </w:p>
     <w:p>
       <w:pPr>
-        <w:pStyle w:val="Listenabsatz"/>
+        <w:pStyle w:val="ListParagraph"/>
         <w:numPr>
           <w:ilvl w:val="0"/>
           <w:numId w:val="22"/>
@@ -4690,7 +4688,6 @@
         <w:spacing w:line="360" w:lineRule="auto"/>
       </w:pPr>
       <w:r>
-        <w:lastRenderedPageBreak/>
         <w:t xml:space="preserve">Wählen Sie nun den Pfad der </w:t>
       </w:r>
       <w:r>
@@ -4760,7 +4757,7 @@
     </w:p>
     <w:p>
       <w:pPr>
-        <w:pStyle w:val="Listenabsatz"/>
+        <w:pStyle w:val="ListParagraph"/>
         <w:numPr>
           <w:ilvl w:val="0"/>
           <w:numId w:val="22"/>
@@ -4773,7 +4770,7 @@
     </w:p>
     <w:p>
       <w:pPr>
-        <w:pStyle w:val="Listenabsatz"/>
+        <w:pStyle w:val="ListParagraph"/>
         <w:numPr>
           <w:ilvl w:val="0"/>
           <w:numId w:val="22"/>
@@ -4844,7 +4841,7 @@
     </w:p>
     <w:p>
       <w:pPr>
-        <w:pStyle w:val="Listenabsatz"/>
+        <w:pStyle w:val="ListParagraph"/>
         <w:numPr>
           <w:ilvl w:val="0"/>
           <w:numId w:val="22"/>
@@ -4866,7 +4863,7 @@
     </w:p>
     <w:p>
       <w:pPr>
-        <w:pStyle w:val="Listenabsatz"/>
+        <w:pStyle w:val="ListParagraph"/>
         <w:numPr>
           <w:ilvl w:val="0"/>
           <w:numId w:val="22"/>
@@ -4874,7 +4871,6 @@
         <w:spacing w:line="360" w:lineRule="auto"/>
       </w:pPr>
       <w:r>
-        <w:lastRenderedPageBreak/>
         <w:t xml:space="preserve">Wählen Sie nun den Ordner aus in dem Sie OpenJDK extrahiert haben. </w:t>
       </w:r>
       <w:r>
@@ -4935,7 +4931,7 @@
     </w:p>
     <w:p>
       <w:pPr>
-        <w:pStyle w:val="Listenabsatz"/>
+        <w:pStyle w:val="ListParagraph"/>
         <w:numPr>
           <w:ilvl w:val="0"/>
           <w:numId w:val="22"/>
@@ -5273,7 +5269,7 @@
     </w:p>
     <w:p>
       <w:pPr>
-        <w:pStyle w:val="Listenabsatz"/>
+        <w:pStyle w:val="ListParagraph"/>
         <w:numPr>
           <w:ilvl w:val="0"/>
           <w:numId w:val="23"/>
@@ -5308,17 +5304,17 @@
         </w:rPr>
         <w:t>selektieren</w:t>
       </w:r>
+      <w:commentRangeEnd w:id="15"/>
+      <w:r>
+        <w:rPr>
+          <w:rStyle w:val="CommentReference"/>
+        </w:rPr>
+        <w:commentReference w:id="15"/>
+      </w:r>
       <w:commentRangeEnd w:id="14"/>
-      <w:commentRangeEnd w:id="15"/>
-      <w:r>
-        <w:rPr>
-          <w:rStyle w:val="Kommentarzeichen"/>
-        </w:rPr>
-        <w:commentReference w:id="15"/>
-      </w:r>
-      <w:r>
-        <w:rPr>
-          <w:rStyle w:val="Kommentarzeichen"/>
+      <w:r>
+        <w:rPr>
+          <w:rStyle w:val="CommentReference"/>
         </w:rPr>
         <w:commentReference w:id="14"/>
       </w:r>
@@ -5381,7 +5377,7 @@
     </w:p>
     <w:p>
       <w:pPr>
-        <w:pStyle w:val="Listenabsatz"/>
+        <w:pStyle w:val="ListParagraph"/>
         <w:numPr>
           <w:ilvl w:val="0"/>
           <w:numId w:val="23"/>
@@ -5488,7 +5484,6 @@
         <w:rPr>
           <w:rFonts w:ascii="Arial" w:hAnsi="Arial" w:cs="Arial"/>
         </w:rPr>
-        <w:lastRenderedPageBreak/>
         <w:t xml:space="preserve">Ist das Projekt korrekt </w:t>
       </w:r>
       <w:r>
@@ -5507,13 +5502,13 @@
         <w:rPr>
           <w:rFonts w:ascii="Arial" w:hAnsi="Arial" w:cs="Arial"/>
         </w:rPr>
-        <w:t xml:space="preserve"> erscheint ein blaues M</w:t>
-      </w:r>
-      <w:r>
-        <w:rPr>
-          <w:rFonts w:ascii="Arial" w:hAnsi="Arial" w:cs="Arial"/>
-        </w:rPr>
-        <w:t xml:space="preserve"> (für Maven)</w:t>
+        <w:t xml:space="preserve"> erscheint ein blaues M </w:t>
+      </w:r>
+      <w:r>
+        <w:rPr>
+          <w:rFonts w:ascii="Arial" w:hAnsi="Arial" w:cs="Arial"/>
+        </w:rPr>
+        <w:t>(für Maven)</w:t>
       </w:r>
       <w:r>
         <w:rPr>
@@ -5717,7 +5712,7 @@
     </w:p>
     <w:p>
       <w:pPr>
-        <w:pStyle w:val="Listenabsatz"/>
+        <w:pStyle w:val="ListParagraph"/>
         <w:numPr>
           <w:ilvl w:val="0"/>
           <w:numId w:val="24"/>
@@ -5798,7 +5793,7 @@
     </w:p>
     <w:p>
       <w:pPr>
-        <w:pStyle w:val="Listenabsatz"/>
+        <w:pStyle w:val="ListParagraph"/>
         <w:numPr>
           <w:ilvl w:val="0"/>
           <w:numId w:val="24"/>
@@ -5813,7 +5808,6 @@
         <w:rPr>
           <w:rFonts w:ascii="Arial" w:hAnsi="Arial" w:cs="Arial"/>
         </w:rPr>
-        <w:lastRenderedPageBreak/>
         <w:t xml:space="preserve">Wenn alle vorherigen Schritte korrekt durchgeführt wurden sollte neben der main Methode ein grüner Pfeil erscheinen. Den Pfeil anwählen und </w:t>
       </w:r>
       <w:r>
@@ -5931,7 +5925,19 @@
         <w:rPr>
           <w:rFonts w:ascii="Arial" w:hAnsi="Arial" w:cs="Arial"/>
         </w:rPr>
-        <w:t>es öffnet sich</w:t>
+        <w:t xml:space="preserve">es </w:t>
+      </w:r>
+      <w:r>
+        <w:rPr>
+          <w:rFonts w:ascii="Arial" w:hAnsi="Arial" w:cs="Arial"/>
+        </w:rPr>
+        <w:t xml:space="preserve">öffnet </w:t>
+      </w:r>
+      <w:r>
+        <w:rPr>
+          <w:rFonts w:ascii="Arial" w:hAnsi="Arial" w:cs="Arial"/>
+        </w:rPr>
+        <w:t>sich</w:t>
       </w:r>
       <w:r>
         <w:rPr>
@@ -6040,7 +6046,7 @@
     </w:p>
     <w:p>
       <w:pPr>
-        <w:pStyle w:val="Listenabsatz"/>
+        <w:pStyle w:val="ListParagraph"/>
         <w:numPr>
           <w:ilvl w:val="0"/>
           <w:numId w:val="25"/>
@@ -6078,7 +6084,13 @@
         <w:rPr>
           <w:rFonts w:ascii="Arial" w:hAnsi="Arial" w:cs="Arial"/>
         </w:rPr>
-        <w:t xml:space="preserve">: </w:t>
+        <w:t>:</w:t>
+      </w:r>
+      <w:r>
+        <w:rPr>
+          <w:rFonts w:ascii="Arial" w:hAnsi="Arial" w:cs="Arial"/>
+        </w:rPr>
+        <w:t xml:space="preserve"> </w:t>
       </w:r>
       <w:r>
         <w:rPr>
@@ -6095,7 +6107,7 @@
     </w:p>
     <w:p>
       <w:pPr>
-        <w:pStyle w:val="Listenabsatz"/>
+        <w:pStyle w:val="ListParagraph"/>
         <w:numPr>
           <w:ilvl w:val="0"/>
           <w:numId w:val="25"/>
@@ -6133,7 +6145,13 @@
         <w:rPr>
           <w:rFonts w:ascii="Arial" w:hAnsi="Arial" w:cs="Arial"/>
         </w:rPr>
-        <w:t>‘A</w:t>
+        <w:t>‘</w:t>
+      </w:r>
+      <w:r>
+        <w:rPr>
+          <w:rFonts w:ascii="Arial" w:hAnsi="Arial" w:cs="Arial"/>
+        </w:rPr>
+        <w:t>A</w:t>
       </w:r>
       <w:r>
         <w:rPr>
@@ -6214,7 +6232,6 @@
         <w:rPr>
           <w:rFonts w:ascii="Arial" w:hAnsi="Arial" w:cs="Arial"/>
         </w:rPr>
-        <w:lastRenderedPageBreak/>
         <w:t xml:space="preserve">Das Projekt wird </w:t>
       </w:r>
       <w:r>
@@ -6339,14 +6356,6 @@
           <w:rFonts w:ascii="Arial" w:hAnsi="Arial" w:cs="Arial"/>
         </w:rPr>
       </w:pPr>
-      <w:bookmarkStart w:id="19" w:name="_Toc21688794"/>
-      <w:bookmarkStart w:id="20" w:name="_Toc42508026"/>
-      <w:bookmarkStart w:id="21" w:name="_Toc42845980"/>
-      <w:bookmarkStart w:id="22" w:name="_Toc42861416"/>
-      <w:bookmarkEnd w:id="19"/>
-      <w:bookmarkEnd w:id="20"/>
-      <w:bookmarkEnd w:id="21"/>
-      <w:bookmarkEnd w:id="22"/>
       <w:r>
         <w:rPr>
           <w:rFonts w:ascii="Arial" w:hAnsi="Arial" w:cs="Arial"/>
@@ -6432,7 +6441,19 @@
         <w:rPr>
           <w:rFonts w:ascii="Arial" w:hAnsi="Arial" w:cs="Arial"/>
         </w:rPr>
-        <w:t>CASE_TOOL_SystemDesign.vpp</w:t>
+        <w:t>CASE_TOOL_</w:t>
+      </w:r>
+      <w:r>
+        <w:rPr>
+          <w:rFonts w:ascii="Arial" w:hAnsi="Arial" w:cs="Arial"/>
+        </w:rPr>
+        <w:t>Diagramms</w:t>
+      </w:r>
+      <w:r>
+        <w:rPr>
+          <w:rFonts w:ascii="Arial" w:hAnsi="Arial" w:cs="Arial"/>
+        </w:rPr>
+        <w:t>.vpp</w:t>
       </w:r>
       <w:r>
         <w:rPr>
@@ -6556,7 +6577,7 @@
     </w:p>
     <w:p>
       <w:pPr>
-        <w:pStyle w:val="Listenabsatz"/>
+        <w:pStyle w:val="ListParagraph"/>
         <w:keepNext/>
         <w:keepLines/>
         <w:numPr>
@@ -6568,7 +6589,7 @@
         <w:jc w:val="both"/>
         <w:outlineLvl w:val="0"/>
         <w:rPr>
-          <w:ins w:id="23" w:author="Schiffel Florian (inf18235)" w:date="2019-10-10T18:42:00Z"/>
+          <w:ins w:id="19" w:author="Schiffel Florian (inf18235)" w:date="2019-10-10T18:42:00Z"/>
           <w:rFonts w:ascii="Arial" w:eastAsiaTheme="majorEastAsia" w:hAnsi="Arial" w:cs="Arial"/>
           <w:vanish/>
           <w:color w:val="2F5496" w:themeColor="accent1" w:themeShade="BF"/>
@@ -6576,16 +6597,24 @@
           <w:szCs w:val="40"/>
         </w:rPr>
       </w:pPr>
+      <w:bookmarkStart w:id="20" w:name="_Toc21688794"/>
+      <w:bookmarkStart w:id="21" w:name="_Toc42508026"/>
+      <w:bookmarkStart w:id="22" w:name="_Toc42845980"/>
+      <w:bookmarkStart w:id="23" w:name="_Toc42861416"/>
       <w:bookmarkStart w:id="24" w:name="_Toc43290997"/>
       <w:bookmarkStart w:id="25" w:name="_Toc43291086"/>
       <w:bookmarkStart w:id="26" w:name="_Toc43292555"/>
+      <w:bookmarkEnd w:id="20"/>
+      <w:bookmarkEnd w:id="21"/>
+      <w:bookmarkEnd w:id="22"/>
+      <w:bookmarkEnd w:id="23"/>
       <w:bookmarkEnd w:id="24"/>
       <w:bookmarkEnd w:id="25"/>
       <w:bookmarkEnd w:id="26"/>
     </w:p>
     <w:p>
       <w:pPr>
-        <w:pStyle w:val="berschrift1"/>
+        <w:pStyle w:val="Heading1"/>
         <w:numPr>
           <w:ilvl w:val="0"/>
           <w:numId w:val="5"/>
@@ -6602,16 +6631,9 @@
           <w:rFonts w:ascii="Arial" w:hAnsi="Arial" w:cs="Arial"/>
           <w:color w:val="auto"/>
         </w:rPr>
-        <w:t xml:space="preserve"> </w:t>
+        <w:t xml:space="preserve"> Programmstruktur</w:t>
       </w:r>
       <w:bookmarkStart w:id="27" w:name="_Toc43292556"/>
-      <w:r>
-        <w:rPr>
-          <w:rFonts w:ascii="Arial" w:hAnsi="Arial" w:cs="Arial"/>
-          <w:color w:val="auto"/>
-        </w:rPr>
-        <w:t>Programmstruktur</w:t>
-      </w:r>
       <w:bookmarkEnd w:id="27"/>
     </w:p>
     <w:p>
@@ -6626,7 +6648,19 @@
         <w:rPr>
           <w:rFonts w:ascii="Arial" w:hAnsi="Arial" w:cs="Arial"/>
         </w:rPr>
-        <w:t>Um die leider nach wie vor oft zum Einsatz kommende, für die professionelle Durchführung eines Software-Projektes jedoch unzureichende Code and Fix Vorgehensweise direkt von Anfang an zu unterbinden, wurden bereits zu Beginn des Projekts die Anforderungen genauestens analysiert und die Planung im Team besprochen. Hierbei wurde schnell klar, dass sich die gestellten Anforderungen an Datenhaltung, Ein- und Ausgabe sowie Steuerung des zu erstellenden Programms am besten durch den Einsatz des Model-View-Controller Prinzips realisieren lassen. Zusätzlich wurden bei der Analyse der Anforderungen mehrere fast vollständig unabhängige Teilbereiche des komplexen Endprodukts erkannt. So ist die Erfassung von Produktfunktionen zwar sehr ähnlich zur Erfassung der Produktdaten, bei der Umsetzung der Produktfunktionen bewährte Methoden können somit bei der Umsetzung der Produktdaten angewendet werden und erfordern einen geringeren Aufwand in der Entwicklung. Eine wirkliche Zusammenarbeit der beiden Module ist jedoch nicht gegeben, die einzigen Schnittstellen sind die Datenhaltung im Modell sowie die Abfrage zur Aufwandsabschätzung. Auch sind die drei Module der Daten, Funktionen sowie Abschätzung logisch gesehen komplett unabhängig von den allgemeinen Produktinformationen wie Zielbestimmung, Produkteinsatz sowie Umgebung. Zusätzlich zur Aufgliederung in Model, View und Controller konnte eine vertikale Dekomposition in vier Bereiche erreicht w</w:t>
+        <w:t>Um die leider nach wie vor oft zum Einsatz kommende, für die professionelle Durchführung eines Software-Projektes jedoch unzureichende Code and Fix Vorgehensweise direkt von Anfang an zu unterbinden</w:t>
+      </w:r>
+      <w:r>
+        <w:rPr>
+          <w:rFonts w:ascii="Arial" w:hAnsi="Arial" w:cs="Arial"/>
+        </w:rPr>
+        <w:t xml:space="preserve">, </w:t>
+      </w:r>
+      <w:r>
+        <w:rPr>
+          <w:rFonts w:ascii="Arial" w:hAnsi="Arial" w:cs="Arial"/>
+        </w:rPr>
+        <w:t>wurden bereits zu Beginn des Projekts die Anforderungen genauestens analysiert und die Planung im Team besprochen. Hierbei wurde schnell klar, dass sich die gestellten Anforderungen an Datenhaltung, Ein- und Ausgabe sowie Steuerung des zu erstellenden Programms am besten durch den Einsatz des Model-View-Controller Prinzips realisieren lassen. Zusätzlich wurden bei der Analyse der Anforderungen mehrere fast vollständig unabhängige Teilbereiche des komplexen Endprodukts erkannt. So ist die Erfassung von Produktfunktionen zwar sehr ähnlich zur Erfassung der Produktdaten, bei der Umsetzung der Produktfunktionen bewährte Methoden können somit bei der Umsetzung der Produktdaten angewendet werden und erfordern einen geringeren Aufwand in der Entwicklung. Eine wirkliche Zusammenarbeit der beiden Module ist jedoch nicht gegeben, die einzigen Schnittstellen sind die Datenhaltung im Modell sowie die Abfrage zur Aufwandsabschätzung. Auch sind die drei Module der Daten, Funktionen sowie Abschätzung logisch gesehen komplett unabhängig von den allgemeinen Produktinformationen wie Zielbestimmung, Produkteinsatz sowie Umgebung. Zusätzlich zur Aufgliederung in Model, View und Controller konnte eine vertikale Dekomposition in vier Bereiche erreicht w</w:t>
       </w:r>
       <w:r>
         <w:rPr>
@@ -6644,7 +6678,6 @@
     <w:p>
       <w:pPr>
         <w:spacing w:line="360" w:lineRule="auto"/>
-        <w:jc w:val="center"/>
         <w:rPr>
           <w:rFonts w:ascii="Arial" w:hAnsi="Arial" w:cs="Arial"/>
         </w:rPr>
@@ -6654,10 +6687,10 @@
           <w:noProof/>
         </w:rPr>
         <w:drawing>
-          <wp:inline distT="0" distB="0" distL="0" distR="0" wp14:anchorId="5F9C6990" wp14:editId="0E8A8FA2">
+          <wp:inline distT="0" distB="0" distL="0" distR="0" wp14:anchorId="5F9C6990" wp14:editId="17EFCBBF">
             <wp:extent cx="5760720" cy="3812540"/>
             <wp:effectExtent l="0" t="0" r="0" b="0"/>
-            <wp:docPr id="33" name="Grafik 33"/>
+            <wp:docPr id="1716790" name="Grafik 33"/>
             <wp:cNvGraphicFramePr>
               <a:graphicFrameLocks xmlns:a="http://schemas.openxmlformats.org/drawingml/2006/main" noChangeAspect="1"/>
             </wp:cNvGraphicFramePr>
@@ -6665,11 +6698,17 @@
               <a:graphicData uri="http://schemas.openxmlformats.org/drawingml/2006/picture">
                 <pic:pic xmlns:pic="http://schemas.openxmlformats.org/drawingml/2006/picture">
                   <pic:nvPicPr>
-                    <pic:cNvPr id="1" name=""/>
+                    <pic:cNvPr id="0" name="Grafik 33"/>
                     <pic:cNvPicPr/>
                   </pic:nvPicPr>
                   <pic:blipFill>
-                    <a:blip r:embed="rId31"/>
+                    <a:blip r:embed="rId31">
+                      <a:extLst>
+                        <a:ext uri="{28A0092B-C50C-407E-A947-70E740481C1C}">
+                          <a14:useLocalDpi xmlns:a14="http://schemas.microsoft.com/office/drawing/2010/main" val="0"/>
+                        </a:ext>
+                      </a:extLst>
+                    </a:blip>
                     <a:stretch>
                       <a:fillRect/>
                     </a:stretch>
@@ -6693,19 +6732,20 @@
         <w:rPr>
           <w:rFonts w:ascii="Arial" w:hAnsi="Arial" w:cs="Arial"/>
         </w:rPr>
-        <w:t xml:space="preserve">Nachdem das grobe Softwaregerüst somit festgelegt war, haben wir uns dazu entschieden </w:t>
-      </w:r>
-      <w:r>
-        <w:rPr>
-          <w:rFonts w:ascii="Arial" w:hAnsi="Arial" w:cs="Arial"/>
-        </w:rPr>
-        <w:lastRenderedPageBreak/>
-        <w:t>einen zusätzlichen Start-Controller sowie eine Start-View zu implementieren, welche als alleinigen Zweck die Anzeige und das Aufrufen der entsprechenden Methoden im Modell zum Öffnen oder Erstellen von Dateien steuern müssen. Das hat den Vorteil, dass spätere Änderungen am Dateihandling ohne Probleme implementiert werden und sogar die ganze Darstellung sowie Steuerung problemlos getauscht werden könnte. Der Hauptcontroller des Programms (C_FRAME) ist somit unabhängig vom Dateihandling und muss nur die korrekte Benachrichtigung und Zuweisung von Funktionen der einzelnen Tabs zu den entsprechenden Controllern sicherstellen. Das entsprechende Interface I_C_FRAME ermöglicht auch hier das Tauschen einzelner Funktionen oder sogar des ganzen Controllers, solange gewährleistet ist, das ein neuer Frame-Controller das Interface implementiert und die Tab-Controller entsprechend ihrer Funktionen benachrichtigt.</w:t>
-      </w:r>
-    </w:p>
-    <w:p>
-      <w:pPr>
-        <w:pStyle w:val="berschrift1"/>
+        <w:t>Nachdem das grobe Softwaregerüst somit festgelegt war, haben wir uns dazu entschieden einen zusätzlichen Start-Controller sowie eine Start-View zu implementieren, welche als alleinigen Zweck die Anzeige und das Aufrufen der entsprechenden Methoden im Modell zum Öffnen oder Erstellen von Dateien steuern müssen. Das hat den Vorteil, dass spätere Änderungen am Dateihandling ohne Probleme implementiert werden und sogar die ganze Darstellung sowie Steuerung problemlos getauscht werden könnte. Der Hauptcontroller des Programms (C_FRAME) ist somit unabhängig vom Dateihandling und muss nur die korrekte Benachrichtigung und Zuweisung von Funktionen der einzelnen Tabs zu den entsprechenden Controllern sicherstellen. Das entsprechende Interface I_C_FRAME ermöglicht auch hier das Tauschen einzelner Funktionen oder sogar des ganzen Controllers, solange gewährleistet ist, das ein neuer Frame-Controller das Interface implementiert und die Tab-Controller entsprechend ihrer Funktionen benachrichtigt.</w:t>
+      </w:r>
+    </w:p>
+    <w:p>
+      <w:pPr>
+        <w:spacing w:line="360" w:lineRule="auto"/>
+        <w:rPr>
+          <w:rFonts w:ascii="Arial" w:hAnsi="Arial" w:cs="Arial"/>
+        </w:rPr>
+      </w:pPr>
+    </w:p>
+    <w:p>
+      <w:pPr>
+        <w:pStyle w:val="Heading1"/>
         <w:numPr>
           <w:ilvl w:val="1"/>
           <w:numId w:val="5"/>
@@ -6733,7 +6773,7 @@
     </w:p>
     <w:p>
       <w:pPr>
-        <w:pStyle w:val="berschrift1"/>
+        <w:pStyle w:val="Heading1"/>
         <w:numPr>
           <w:ilvl w:val="2"/>
           <w:numId w:val="5"/>
@@ -6849,7 +6889,7 @@
     </w:p>
     <w:p>
       <w:pPr>
-        <w:pStyle w:val="Listenabsatz"/>
+        <w:pStyle w:val="ListParagraph"/>
         <w:numPr>
           <w:ilvl w:val="0"/>
           <w:numId w:val="20"/>
@@ -6868,7 +6908,7 @@
     </w:p>
     <w:p>
       <w:pPr>
-        <w:pStyle w:val="Listenabsatz"/>
+        <w:pStyle w:val="ListParagraph"/>
         <w:numPr>
           <w:ilvl w:val="0"/>
           <w:numId w:val="20"/>
@@ -6893,7 +6933,7 @@
     </w:p>
     <w:p>
       <w:pPr>
-        <w:pStyle w:val="Listenabsatz"/>
+        <w:pStyle w:val="ListParagraph"/>
         <w:numPr>
           <w:ilvl w:val="0"/>
           <w:numId w:val="20"/>
@@ -6912,7 +6952,7 @@
     </w:p>
     <w:p>
       <w:pPr>
-        <w:pStyle w:val="Listenabsatz"/>
+        <w:pStyle w:val="ListParagraph"/>
         <w:numPr>
           <w:ilvl w:val="0"/>
           <w:numId w:val="20"/>
@@ -6931,7 +6971,7 @@
     </w:p>
     <w:p>
       <w:pPr>
-        <w:pStyle w:val="Listenabsatz"/>
+        <w:pStyle w:val="ListParagraph"/>
         <w:numPr>
           <w:ilvl w:val="0"/>
           <w:numId w:val="20"/>
@@ -6950,7 +6990,7 @@
     </w:p>
     <w:p>
       <w:pPr>
-        <w:pStyle w:val="Listenabsatz"/>
+        <w:pStyle w:val="ListParagraph"/>
         <w:numPr>
           <w:ilvl w:val="0"/>
           <w:numId w:val="20"/>
@@ -6969,7 +7009,7 @@
     </w:p>
     <w:p>
       <w:pPr>
-        <w:pStyle w:val="Listenabsatz"/>
+        <w:pStyle w:val="ListParagraph"/>
         <w:numPr>
           <w:ilvl w:val="0"/>
           <w:numId w:val="20"/>
@@ -7040,14 +7080,14 @@
       <w:commentRangeEnd w:id="30"/>
       <w:r>
         <w:rPr>
-          <w:rStyle w:val="Kommentarzeichen"/>
+          <w:rStyle w:val="CommentReference"/>
         </w:rPr>
         <w:commentReference w:id="30"/>
       </w:r>
       <w:commentRangeEnd w:id="31"/>
       <w:r>
         <w:rPr>
-          <w:rStyle w:val="Kommentarzeichen"/>
+          <w:rStyle w:val="CommentReference"/>
         </w:rPr>
         <w:commentReference w:id="31"/>
       </w:r>
@@ -7086,14 +7126,14 @@
       <w:commentRangeEnd w:id="32"/>
       <w:r>
         <w:rPr>
-          <w:rStyle w:val="Kommentarzeichen"/>
+          <w:rStyle w:val="CommentReference"/>
         </w:rPr>
         <w:commentReference w:id="32"/>
       </w:r>
       <w:commentRangeEnd w:id="33"/>
       <w:r>
         <w:rPr>
-          <w:rStyle w:val="Kommentarzeichen"/>
+          <w:rStyle w:val="CommentReference"/>
         </w:rPr>
         <w:commentReference w:id="33"/>
       </w:r>
@@ -7115,21 +7155,21 @@
       <w:commentRangeEnd w:id="34"/>
       <w:r>
         <w:rPr>
-          <w:rStyle w:val="Kommentarzeichen"/>
+          <w:rStyle w:val="CommentReference"/>
         </w:rPr>
         <w:commentReference w:id="34"/>
       </w:r>
       <w:commentRangeEnd w:id="35"/>
       <w:r>
         <w:rPr>
-          <w:rStyle w:val="Kommentarzeichen"/>
+          <w:rStyle w:val="CommentReference"/>
         </w:rPr>
         <w:commentReference w:id="35"/>
       </w:r>
       <w:commentRangeEnd w:id="36"/>
       <w:r>
         <w:rPr>
-          <w:rStyle w:val="Kommentarzeichen"/>
+          <w:rStyle w:val="CommentReference"/>
         </w:rPr>
         <w:commentReference w:id="36"/>
       </w:r>
@@ -7137,13 +7177,7 @@
         <w:rPr>
           <w:rFonts w:ascii="Arial" w:hAnsi="Arial" w:cs="Arial"/>
         </w:rPr>
-        <w:t xml:space="preserve"> </w:t>
-      </w:r>
-      <w:r>
-        <w:rPr>
-          <w:rFonts w:ascii="Arial" w:hAnsi="Arial" w:cs="Arial"/>
-        </w:rPr>
-        <w:t>Detailinformationen, in denen sich Produktdaten und Produktfunktionen unterscheiden</w:t>
+        <w:t xml:space="preserve"> Detailinformationen, in denen sich Produktdaten und Produktfunktionen unterscheiden</w:t>
       </w:r>
       <w:r>
         <w:rPr>
@@ -7155,14 +7189,7 @@
         <w:rPr>
           <w:rFonts w:ascii="Arial" w:hAnsi="Arial" w:cs="Arial"/>
         </w:rPr>
-        <w:t xml:space="preserve">werden in den separaten Klassen definiert. Jede der beiden </w:t>
-      </w:r>
-      <w:r>
-        <w:rPr>
-          <w:rFonts w:ascii="Arial" w:hAnsi="Arial" w:cs="Arial"/>
-        </w:rPr>
-        <w:lastRenderedPageBreak/>
-        <w:t xml:space="preserve">Klassen erbt ebenso ein </w:t>
+        <w:t xml:space="preserve">werden in den separaten Klassen definiert. Jede der beiden Klassen erbt ebenso ein </w:t>
       </w:r>
       <w:r>
         <w:rPr>
@@ -7254,19 +7281,7 @@
         <w:rPr>
           <w:rFonts w:ascii="Arial" w:hAnsi="Arial" w:cs="Arial"/>
         </w:rPr>
-        <w:t>D</w:t>
-      </w:r>
-      <w:r>
-        <w:rPr>
-          <w:rFonts w:ascii="Arial" w:hAnsi="Arial" w:cs="Arial"/>
-        </w:rPr>
-        <w:t xml:space="preserve">es </w:t>
-      </w:r>
-      <w:r>
-        <w:rPr>
-          <w:rFonts w:ascii="Arial" w:hAnsi="Arial" w:cs="Arial"/>
-        </w:rPr>
-        <w:t>weiteren</w:t>
+        <w:t>Des Weiteren</w:t>
       </w:r>
       <w:r>
         <w:rPr>
@@ -7349,7 +7364,7 @@
       <w:commentRangeEnd w:id="37"/>
       <w:r>
         <w:rPr>
-          <w:rStyle w:val="Kommentarzeichen"/>
+          <w:rStyle w:val="CommentReference"/>
         </w:rPr>
         <w:commentReference w:id="37"/>
       </w:r>
@@ -7412,7 +7427,7 @@
       <w:commentRangeEnd w:id="38"/>
       <w:r>
         <w:rPr>
-          <w:rStyle w:val="Kommentarzeichen"/>
+          <w:rStyle w:val="CommentReference"/>
         </w:rPr>
         <w:commentReference w:id="38"/>
       </w:r>
@@ -7621,7 +7636,7 @@
     </w:p>
     <w:p>
       <w:pPr>
-        <w:pStyle w:val="berschrift1"/>
+        <w:pStyle w:val="Heading1"/>
         <w:numPr>
           <w:ilvl w:val="2"/>
           <w:numId w:val="5"/>
@@ -7640,7 +7655,6 @@
         <w:rPr>
           <w:noProof/>
         </w:rPr>
-        <w:lastRenderedPageBreak/>
         <w:drawing>
           <wp:anchor distT="0" distB="0" distL="114300" distR="114300" simplePos="0" relativeHeight="251658246" behindDoc="0" locked="0" layoutInCell="1" allowOverlap="1" wp14:anchorId="2A445CBF" wp14:editId="674197EC">
             <wp:simplePos x="0" y="0"/>
@@ -8060,7 +8074,7 @@
     </w:p>
     <w:p>
       <w:pPr>
-        <w:pStyle w:val="berschrift1"/>
+        <w:pStyle w:val="Heading1"/>
         <w:numPr>
           <w:ilvl w:val="1"/>
           <w:numId w:val="5"/>
@@ -8083,7 +8097,6 @@
           <w:sz w:val="32"/>
           <w:szCs w:val="24"/>
         </w:rPr>
-        <w:lastRenderedPageBreak/>
         <w:t>VIEW</w:t>
       </w:r>
       <w:bookmarkEnd w:id="40"/>
@@ -8307,7 +8320,7 @@
       <w:commentRangeEnd w:id="42"/>
       <w:r>
         <w:rPr>
-          <w:rStyle w:val="Kommentarzeichen"/>
+          <w:rStyle w:val="CommentReference"/>
         </w:rPr>
         <w:commentReference w:id="42"/>
       </w:r>
@@ -8344,11 +8357,7 @@
         <w:br/>
       </w:r>
       <w:r>
-        <w:t xml:space="preserve">Entsprechen die dargestellten Daten allen zu erfassenden Function Points, kann der nächste Schritt gewählt werden. Hier kann der Nutzer über Schieberegler die einzelnen Anpassungsfaktoren für sein </w:t>
-      </w:r>
-      <w:r>
-        <w:lastRenderedPageBreak/>
-        <w:t xml:space="preserve">individuelles Projekt einstellen. Die aktuelle Anzahl aller möglichen </w:t>
+        <w:t xml:space="preserve">Entsprechen die dargestellten Daten allen zu erfassenden Function Points, kann der nächste Schritt gewählt werden. Hier kann der Nutzer über Schieberegler die einzelnen Anpassungsfaktoren für sein individuelles Projekt einstellen. Die aktuelle Anzahl aller möglichen </w:t>
       </w:r>
       <w:r>
         <w:t xml:space="preserve">Faktoren wird dem Nutzer in einem Balken inklusive der dadurch verursachten prozentualen Änderung des Projektaufwands angezeigt. </w:t>
@@ -8448,7 +8457,7 @@
     </w:p>
     <w:p>
       <w:pPr>
-        <w:pStyle w:val="berschrift1"/>
+        <w:pStyle w:val="Heading1"/>
         <w:numPr>
           <w:ilvl w:val="1"/>
           <w:numId w:val="5"/>
@@ -8470,7 +8479,6 @@
           <w:sz w:val="32"/>
           <w:szCs w:val="24"/>
         </w:rPr>
-        <w:lastRenderedPageBreak/>
         <w:t>CONTROLLER</w:t>
       </w:r>
       <w:bookmarkEnd w:id="43"/>
@@ -8541,7 +8549,7 @@
     </w:p>
     <w:p>
       <w:pPr>
-        <w:pStyle w:val="Listenabsatz"/>
+        <w:pStyle w:val="ListParagraph"/>
         <w:keepNext/>
         <w:keepLines/>
         <w:numPr>
@@ -8577,7 +8585,7 @@
     </w:p>
     <w:p>
       <w:pPr>
-        <w:pStyle w:val="Listenabsatz"/>
+        <w:pStyle w:val="ListParagraph"/>
         <w:keepNext/>
         <w:keepLines/>
         <w:numPr>
@@ -8831,13 +8839,7 @@
         <w:rPr>
           <w:rFonts w:ascii="Arial" w:hAnsi="Arial" w:cs="Arial"/>
         </w:rPr>
-        <w:t xml:space="preserve"> </w:t>
-      </w:r>
-      <w:r>
-        <w:rPr>
-          <w:rFonts w:ascii="Arial" w:hAnsi="Arial" w:cs="Arial"/>
-        </w:rPr>
-        <w:t xml:space="preserve">die Instanz eines jeden TAB-Controllers. Durch Verwendung des Singleton-Prinzips ist sichergestellt, dass zur Laufzeit des Programms jeweils nur genau ein Controller pro Tab </w:t>
+        <w:t xml:space="preserve"> die Instanz eines jeden TAB-Controllers. Durch Verwendung des Singleton-Prinzips ist sichergestellt, dass zur Laufzeit des Programms jeweils nur genau ein Controller pro Tab </w:t>
       </w:r>
       <w:r>
         <w:rPr>
@@ -8960,7 +8962,7 @@
     </w:p>
     <w:p>
       <w:pPr>
-        <w:pStyle w:val="berschrift1"/>
+        <w:pStyle w:val="Heading1"/>
         <w:numPr>
           <w:ilvl w:val="0"/>
           <w:numId w:val="5"/>
@@ -8977,22 +8979,21 @@
           <w:rFonts w:ascii="Arial" w:hAnsi="Arial" w:cs="Arial"/>
           <w:color w:val="auto"/>
         </w:rPr>
-        <w:lastRenderedPageBreak/>
         <w:t xml:space="preserve"> </w:t>
       </w:r>
+      <w:r>
+        <w:rPr>
+          <w:rFonts w:ascii="Arial" w:hAnsi="Arial" w:cs="Arial"/>
+          <w:color w:val="auto"/>
+        </w:rPr>
+        <w:t>Prinzipien und Muster</w:t>
+      </w:r>
       <w:bookmarkStart w:id="62" w:name="_Toc43292564"/>
-      <w:r>
-        <w:rPr>
-          <w:rFonts w:ascii="Arial" w:hAnsi="Arial" w:cs="Arial"/>
-          <w:color w:val="auto"/>
-        </w:rPr>
-        <w:t>Prinzipien und Muster</w:t>
-      </w:r>
       <w:bookmarkEnd w:id="62"/>
     </w:p>
     <w:p>
       <w:pPr>
-        <w:pStyle w:val="berschrift1"/>
+        <w:pStyle w:val="Heading1"/>
         <w:numPr>
           <w:ilvl w:val="1"/>
           <w:numId w:val="5"/>
@@ -9067,7 +9068,7 @@
     </w:p>
     <w:p>
       <w:pPr>
-        <w:pStyle w:val="berschrift1"/>
+        <w:pStyle w:val="Heading1"/>
         <w:numPr>
           <w:ilvl w:val="1"/>
           <w:numId w:val="5"/>
@@ -9269,7 +9270,7 @@
     </w:p>
     <w:p>
       <w:pPr>
-        <w:pStyle w:val="berschrift1"/>
+        <w:pStyle w:val="Heading1"/>
         <w:numPr>
           <w:ilvl w:val="1"/>
           <w:numId w:val="5"/>
@@ -9292,13 +9293,12 @@
           <w:sz w:val="32"/>
           <w:szCs w:val="24"/>
         </w:rPr>
-        <w:lastRenderedPageBreak/>
         <w:t>Factory</w:t>
       </w:r>
       <w:commentRangeEnd w:id="66"/>
       <w:r>
         <w:rPr>
-          <w:rStyle w:val="Kommentarzeichen"/>
+          <w:rStyle w:val="CommentReference"/>
           <w:rFonts w:asciiTheme="minorHAnsi" w:eastAsiaTheme="minorHAnsi" w:hAnsiTheme="minorHAnsi" w:cstheme="minorBidi"/>
           <w:color w:val="auto"/>
         </w:rPr>
@@ -9398,7 +9398,7 @@
     </w:p>
     <w:p>
       <w:pPr>
-        <w:pStyle w:val="berschrift1"/>
+        <w:pStyle w:val="Heading1"/>
         <w:numPr>
           <w:ilvl w:val="0"/>
           <w:numId w:val="5"/>
@@ -9417,8 +9417,7 @@
         </w:rPr>
         <w:t xml:space="preserve"> </w:t>
       </w:r>
-      <w:bookmarkStart w:id="67" w:name="_Toc43292568"/>
-      <w:commentRangeStart w:id="68"/>
+      <w:commentRangeStart w:id="67"/>
       <w:r>
         <w:rPr>
           <w:rFonts w:ascii="Arial" w:hAnsi="Arial" w:cs="Arial"/>
@@ -9426,20 +9425,19 @@
         </w:rPr>
         <w:t>Programmtests</w:t>
       </w:r>
-      <w:commentRangeEnd w:id="68"/>
-      <w:r>
-        <w:rPr>
-          <w:rStyle w:val="Kommentarzeichen"/>
-          <w:rFonts w:asciiTheme="minorHAnsi" w:eastAsiaTheme="minorHAnsi" w:hAnsiTheme="minorHAnsi" w:cstheme="minorBidi"/>
-          <w:color w:val="auto"/>
-        </w:rPr>
-        <w:commentReference w:id="68"/>
-      </w:r>
-      <w:bookmarkEnd w:id="67"/>
-    </w:p>
-    <w:p>
-      <w:pPr>
-        <w:pStyle w:val="berschrift1"/>
+      <w:commentRangeEnd w:id="67"/>
+      <w:r>
+        <w:rPr>
+          <w:rStyle w:val="CommentReference"/>
+        </w:rPr>
+        <w:commentReference w:id="67"/>
+      </w:r>
+      <w:bookmarkStart w:id="68" w:name="_Toc43292568"/>
+      <w:bookmarkEnd w:id="68"/>
+    </w:p>
+    <w:p>
+      <w:pPr>
+        <w:pStyle w:val="Heading1"/>
         <w:numPr>
           <w:ilvl w:val="1"/>
           <w:numId w:val="5"/>
@@ -9483,7 +9481,7 @@
     </w:p>
     <w:p>
       <w:pPr>
-        <w:pStyle w:val="berschrift1"/>
+        <w:pStyle w:val="Heading1"/>
         <w:numPr>
           <w:ilvl w:val="2"/>
           <w:numId w:val="5"/>
@@ -9533,7 +9531,7 @@
       <w:commentRangeEnd w:id="71"/>
       <w:r>
         <w:rPr>
-          <w:rStyle w:val="Kommentarzeichen"/>
+          <w:rStyle w:val="CommentReference"/>
         </w:rPr>
         <w:commentReference w:id="71"/>
       </w:r>
@@ -9565,7 +9563,7 @@
     </w:p>
     <w:p>
       <w:pPr>
-        <w:pStyle w:val="Listenabsatz"/>
+        <w:pStyle w:val="ListParagraph"/>
         <w:numPr>
           <w:ilvl w:val="0"/>
           <w:numId w:val="13"/>
@@ -9599,7 +9597,7 @@
     </w:p>
     <w:p>
       <w:pPr>
-        <w:pStyle w:val="Listenabsatz"/>
+        <w:pStyle w:val="ListParagraph"/>
         <w:rPr>
           <w:b/>
           <w:bCs/>
@@ -9630,7 +9628,7 @@
     </w:p>
     <w:p>
       <w:pPr>
-        <w:pStyle w:val="Listenabsatz"/>
+        <w:pStyle w:val="ListParagraph"/>
         <w:numPr>
           <w:ilvl w:val="0"/>
           <w:numId w:val="13"/>
@@ -9664,7 +9662,7 @@
     </w:p>
     <w:p>
       <w:pPr>
-        <w:pStyle w:val="Listenabsatz"/>
+        <w:pStyle w:val="ListParagraph"/>
         <w:rPr>
           <w:b/>
           <w:bCs/>
@@ -9692,7 +9690,7 @@
     </w:p>
     <w:p>
       <w:pPr>
-        <w:pStyle w:val="Listenabsatz"/>
+        <w:pStyle w:val="ListParagraph"/>
         <w:rPr>
           <w:b/>
           <w:bCs/>
@@ -9708,7 +9706,7 @@
     </w:p>
     <w:p>
       <w:pPr>
-        <w:pStyle w:val="Listenabsatz"/>
+        <w:pStyle w:val="ListParagraph"/>
         <w:rPr>
           <w:b/>
           <w:bCs/>
@@ -9746,7 +9744,7 @@
     </w:p>
     <w:p>
       <w:pPr>
-        <w:pStyle w:val="Listenabsatz"/>
+        <w:pStyle w:val="ListParagraph"/>
         <w:numPr>
           <w:ilvl w:val="0"/>
           <w:numId w:val="13"/>
@@ -9766,7 +9764,7 @@
     </w:p>
     <w:p>
       <w:pPr>
-        <w:pStyle w:val="Listenabsatz"/>
+        <w:pStyle w:val="ListParagraph"/>
       </w:pPr>
       <w:r>
         <w:t>→</w:t>
@@ -9835,7 +9833,7 @@
     </w:p>
     <w:p>
       <w:pPr>
-        <w:pStyle w:val="Listenabsatz"/>
+        <w:pStyle w:val="ListParagraph"/>
         <w:rPr>
           <w:b/>
           <w:bCs/>
@@ -9848,7 +9846,6 @@
           <w:noProof/>
           <w:lang w:val="en-GB"/>
         </w:rPr>
-        <w:lastRenderedPageBreak/>
         <w:drawing>
           <wp:anchor distT="0" distB="0" distL="114300" distR="114300" simplePos="0" relativeHeight="251658241" behindDoc="0" locked="0" layoutInCell="1" allowOverlap="1" wp14:anchorId="172F499D" wp14:editId="5DAB0763">
             <wp:simplePos x="0" y="0"/>
@@ -9908,7 +9905,6 @@
     </w:p>
     <w:p>
       <w:r>
-        <w:lastRenderedPageBreak/>
         <w:t>Die zweite Methode importiert die Konfiguration der Einflussfaktoren und überschreibt mit diesen die Einflussfaktoren des derzeitigen Projektes. Hierbei wird überprüft, ob die Datei im angegebenen Pfad existie</w:t>
       </w:r>
       <w:r>
@@ -9934,7 +9930,7 @@
     </w:p>
     <w:p>
       <w:pPr>
-        <w:pStyle w:val="Listenabsatz"/>
+        <w:pStyle w:val="ListParagraph"/>
         <w:numPr>
           <w:ilvl w:val="0"/>
           <w:numId w:val="13"/>
@@ -9954,7 +9950,7 @@
     </w:p>
     <w:p>
       <w:pPr>
-        <w:pStyle w:val="Listenabsatz"/>
+        <w:pStyle w:val="ListParagraph"/>
         <w:rPr>
           <w:b/>
           <w:bCs/>
@@ -9966,7 +9962,7 @@
     </w:p>
     <w:p>
       <w:pPr>
-        <w:pStyle w:val="Listenabsatz"/>
+        <w:pStyle w:val="ListParagraph"/>
         <w:numPr>
           <w:ilvl w:val="0"/>
           <w:numId w:val="13"/>
@@ -9986,7 +9982,7 @@
     </w:p>
     <w:p>
       <w:pPr>
-        <w:pStyle w:val="Listenabsatz"/>
+        <w:pStyle w:val="ListParagraph"/>
       </w:pPr>
       <w:r>
         <w:t>→ falls dies eintritt wird eine NullPointerException geworfen, auf welche beim Testen geprüft wird</w:t>
@@ -9994,7 +9990,7 @@
     </w:p>
     <w:p>
       <w:pPr>
-        <w:pStyle w:val="Listenabsatz"/>
+        <w:pStyle w:val="ListParagraph"/>
         <w:numPr>
           <w:ilvl w:val="0"/>
           <w:numId w:val="13"/>
@@ -10021,7 +10017,7 @@
     </w:p>
     <w:p>
       <w:pPr>
-        <w:pStyle w:val="Listenabsatz"/>
+        <w:pStyle w:val="ListParagraph"/>
         <w:rPr>
           <w:b/>
           <w:bCs/>
@@ -10036,7 +10032,7 @@
     </w:p>
     <w:p>
       <w:pPr>
-        <w:pStyle w:val="Listenabsatz"/>
+        <w:pStyle w:val="ListParagraph"/>
         <w:numPr>
           <w:ilvl w:val="0"/>
           <w:numId w:val="13"/>
@@ -10056,7 +10052,7 @@
     </w:p>
     <w:p>
       <w:pPr>
-        <w:pStyle w:val="Listenabsatz"/>
+        <w:pStyle w:val="ListParagraph"/>
         <w:rPr>
           <w:b/>
           <w:bCs/>
@@ -10074,7 +10070,7 @@
     </w:p>
     <w:p>
       <w:pPr>
-        <w:pStyle w:val="Listenabsatz"/>
+        <w:pStyle w:val="ListParagraph"/>
         <w:numPr>
           <w:ilvl w:val="0"/>
           <w:numId w:val="13"/>
@@ -10094,7 +10090,7 @@
     </w:p>
     <w:p>
       <w:pPr>
-        <w:pStyle w:val="Listenabsatz"/>
+        <w:pStyle w:val="ListParagraph"/>
       </w:pPr>
       <w:r>
         <w:t>→ falls dies eintritt wird erwartet, dass keine exception geworfen wird und darauf wird getestet</w:t>
@@ -10174,7 +10170,7 @@
     <w:p/>
     <w:p>
       <w:pPr>
-        <w:pStyle w:val="berschrift1"/>
+        <w:pStyle w:val="Heading1"/>
         <w:spacing w:line="360" w:lineRule="auto"/>
         <w:jc w:val="both"/>
       </w:pPr>
@@ -10183,7 +10179,6 @@
         <w:rPr>
           <w:noProof/>
         </w:rPr>
-        <w:lastRenderedPageBreak/>
         <w:drawing>
           <wp:anchor distT="0" distB="0" distL="114300" distR="114300" simplePos="0" relativeHeight="251658242" behindDoc="0" locked="0" layoutInCell="1" allowOverlap="1" wp14:anchorId="072AED3D" wp14:editId="637AB570">
             <wp:simplePos x="0" y="0"/>
@@ -10241,7 +10236,7 @@
     </w:p>
     <w:p>
       <w:pPr>
-        <w:pStyle w:val="berschrift1"/>
+        <w:pStyle w:val="Heading1"/>
         <w:numPr>
           <w:ilvl w:val="2"/>
           <w:numId w:val="5"/>
@@ -10263,7 +10258,6 @@
           <w:sz w:val="28"/>
           <w:szCs w:val="22"/>
         </w:rPr>
-        <w:lastRenderedPageBreak/>
         <w:t>Export</w:t>
       </w:r>
       <w:bookmarkEnd w:id="73"/>
@@ -10327,7 +10321,7 @@
     </w:p>
     <w:p>
       <w:pPr>
-        <w:pStyle w:val="Listenabsatz"/>
+        <w:pStyle w:val="ListParagraph"/>
         <w:numPr>
           <w:ilvl w:val="0"/>
           <w:numId w:val="13"/>
@@ -10354,7 +10348,7 @@
     </w:p>
     <w:p>
       <w:pPr>
-        <w:pStyle w:val="Listenabsatz"/>
+        <w:pStyle w:val="ListParagraph"/>
         <w:rPr>
           <w:b/>
           <w:bCs/>
@@ -10366,7 +10360,7 @@
     </w:p>
     <w:p>
       <w:pPr>
-        <w:pStyle w:val="Listenabsatz"/>
+        <w:pStyle w:val="ListParagraph"/>
         <w:numPr>
           <w:ilvl w:val="0"/>
           <w:numId w:val="13"/>
@@ -10386,7 +10380,7 @@
     </w:p>
     <w:p>
       <w:pPr>
-        <w:pStyle w:val="Listenabsatz"/>
+        <w:pStyle w:val="ListParagraph"/>
       </w:pPr>
       <w:r>
         <w:t>→ falls dies eintritt wird eine NullPointerException geworfen, auf welche beim Testen geprüft wird</w:t>
@@ -10394,7 +10388,7 @@
     </w:p>
     <w:p>
       <w:pPr>
-        <w:pStyle w:val="Listenabsatz"/>
+        <w:pStyle w:val="ListParagraph"/>
         <w:numPr>
           <w:ilvl w:val="0"/>
           <w:numId w:val="13"/>
@@ -10428,7 +10422,7 @@
     </w:p>
     <w:p>
       <w:pPr>
-        <w:pStyle w:val="Listenabsatz"/>
+        <w:pStyle w:val="ListParagraph"/>
         <w:rPr>
           <w:b/>
           <w:bCs/>
@@ -10440,7 +10434,7 @@
     </w:p>
     <w:p>
       <w:pPr>
-        <w:pStyle w:val="Listenabsatz"/>
+        <w:pStyle w:val="ListParagraph"/>
         <w:numPr>
           <w:ilvl w:val="0"/>
           <w:numId w:val="13"/>
@@ -10460,7 +10454,7 @@
     </w:p>
     <w:p>
       <w:pPr>
-        <w:pStyle w:val="Listenabsatz"/>
+        <w:pStyle w:val="ListParagraph"/>
       </w:pPr>
       <w:r>
         <w:t>→ falls dies eintritt wird erwartet, dass keine exception geworfen wird und darauf wird getestet</w:t>
@@ -10512,7 +10506,7 @@
     </w:p>
     <w:p>
       <w:pPr>
-        <w:pStyle w:val="Listenabsatz"/>
+        <w:pStyle w:val="ListParagraph"/>
         <w:numPr>
           <w:ilvl w:val="0"/>
           <w:numId w:val="19"/>
@@ -10531,7 +10525,7 @@
         <w:rPr>
           <w:rFonts w:ascii="Wingdings" w:eastAsia="Wingdings" w:hAnsi="Wingdings" w:cs="Wingdings"/>
         </w:rPr>
-        <w:sym w:font="Wingdings" w:char="F0E0"/>
+        <w:t>à</w:t>
       </w:r>
       <w:r>
         <w:rPr>
@@ -10554,7 +10548,7 @@
     </w:p>
     <w:p>
       <w:pPr>
-        <w:pStyle w:val="Listenabsatz"/>
+        <w:pStyle w:val="ListParagraph"/>
         <w:numPr>
           <w:ilvl w:val="0"/>
           <w:numId w:val="19"/>
@@ -10579,7 +10573,7 @@
         <w:rPr>
           <w:rFonts w:ascii="Wingdings" w:eastAsia="Wingdings" w:hAnsi="Wingdings" w:cs="Wingdings"/>
         </w:rPr>
-        <w:sym w:font="Wingdings" w:char="F0E0"/>
+        <w:t>à</w:t>
       </w:r>
       <w:r>
         <w:rPr>
@@ -10637,7 +10631,6 @@
         <w:rPr>
           <w:noProof/>
         </w:rPr>
-        <w:lastRenderedPageBreak/>
         <w:drawing>
           <wp:anchor distT="0" distB="0" distL="114300" distR="114300" simplePos="0" relativeHeight="251658244" behindDoc="0" locked="0" layoutInCell="1" allowOverlap="1" wp14:anchorId="0E06CA34" wp14:editId="0EB48201">
             <wp:simplePos x="0" y="0"/>
@@ -10692,7 +10685,6 @@
         <w:br w:type="page"/>
       </w:r>
       <w:r>
-        <w:lastRenderedPageBreak/>
         <w:t xml:space="preserve">Die </w:t>
       </w:r>
       <w:r>
@@ -10733,7 +10725,7 @@
     </w:p>
     <w:p>
       <w:pPr>
-        <w:pStyle w:val="Listenabsatz"/>
+        <w:pStyle w:val="ListParagraph"/>
         <w:numPr>
           <w:ilvl w:val="0"/>
           <w:numId w:val="13"/>
@@ -10753,7 +10745,7 @@
     </w:p>
     <w:p>
       <w:pPr>
-        <w:pStyle w:val="Listenabsatz"/>
+        <w:pStyle w:val="ListParagraph"/>
         <w:rPr>
           <w:b/>
           <w:bCs/>
@@ -10765,7 +10757,7 @@
     </w:p>
     <w:p>
       <w:pPr>
-        <w:pStyle w:val="Listenabsatz"/>
+        <w:pStyle w:val="ListParagraph"/>
         <w:numPr>
           <w:ilvl w:val="0"/>
           <w:numId w:val="13"/>
@@ -10785,7 +10777,7 @@
     </w:p>
     <w:p>
       <w:pPr>
-        <w:pStyle w:val="Listenabsatz"/>
+        <w:pStyle w:val="ListParagraph"/>
       </w:pPr>
       <w:r>
         <w:t>→ falls dies eintritt wird eine NullPointerException geworfen, auf welche beim Testen geprüft wird</w:t>
@@ -10793,7 +10785,7 @@
     </w:p>
     <w:p>
       <w:pPr>
-        <w:pStyle w:val="Listenabsatz"/>
+        <w:pStyle w:val="ListParagraph"/>
         <w:numPr>
           <w:ilvl w:val="0"/>
           <w:numId w:val="13"/>
@@ -10827,7 +10819,7 @@
     </w:p>
     <w:p>
       <w:pPr>
-        <w:pStyle w:val="Listenabsatz"/>
+        <w:pStyle w:val="ListParagraph"/>
         <w:rPr>
           <w:b/>
           <w:bCs/>
@@ -10839,7 +10831,7 @@
     </w:p>
     <w:p>
       <w:pPr>
-        <w:pStyle w:val="Listenabsatz"/>
+        <w:pStyle w:val="ListParagraph"/>
         <w:numPr>
           <w:ilvl w:val="0"/>
           <w:numId w:val="13"/>
@@ -10859,7 +10851,7 @@
     </w:p>
     <w:p>
       <w:pPr>
-        <w:pStyle w:val="Listenabsatz"/>
+        <w:pStyle w:val="ListParagraph"/>
       </w:pPr>
       <w:r>
         <w:t>→ falls dies eintritt wird erwartet, dass keine exception geworfen wird und darauf wird getestet</w:t>
@@ -10893,7 +10885,7 @@
     </w:p>
     <w:p>
       <w:pPr>
-        <w:pStyle w:val="Listenabsatz"/>
+        <w:pStyle w:val="ListParagraph"/>
         <w:numPr>
           <w:ilvl w:val="0"/>
           <w:numId w:val="19"/>
@@ -10912,7 +10904,7 @@
         <w:rPr>
           <w:rFonts w:ascii="Wingdings" w:eastAsia="Wingdings" w:hAnsi="Wingdings" w:cs="Wingdings"/>
         </w:rPr>
-        <w:sym w:font="Wingdings" w:char="F0E0"/>
+        <w:t>à</w:t>
       </w:r>
       <w:r>
         <w:rPr>
@@ -10923,7 +10915,7 @@
     </w:p>
     <w:p>
       <w:pPr>
-        <w:pStyle w:val="Listenabsatz"/>
+        <w:pStyle w:val="ListParagraph"/>
         <w:numPr>
           <w:ilvl w:val="0"/>
           <w:numId w:val="19"/>
@@ -10942,7 +10934,7 @@
         <w:rPr>
           <w:rFonts w:ascii="Wingdings" w:eastAsia="Wingdings" w:hAnsi="Wingdings" w:cs="Wingdings"/>
         </w:rPr>
-        <w:sym w:font="Wingdings" w:char="F0E0"/>
+        <w:t>à</w:t>
       </w:r>
       <w:r>
         <w:rPr>
@@ -10999,7 +10991,6 @@
         <w:rPr>
           <w:noProof/>
         </w:rPr>
-        <w:lastRenderedPageBreak/>
         <w:drawing>
           <wp:anchor distT="0" distB="0" distL="114300" distR="114300" simplePos="0" relativeHeight="251658245" behindDoc="0" locked="0" layoutInCell="1" allowOverlap="1" wp14:anchorId="22C6703B" wp14:editId="1005B15F">
             <wp:simplePos x="0" y="0"/>
@@ -11058,7 +11049,7 @@
     </w:p>
     <w:p>
       <w:pPr>
-        <w:pStyle w:val="berschrift1"/>
+        <w:pStyle w:val="Heading1"/>
         <w:numPr>
           <w:ilvl w:val="1"/>
           <w:numId w:val="5"/>
@@ -11081,7 +11072,6 @@
           <w:sz w:val="32"/>
           <w:szCs w:val="24"/>
         </w:rPr>
-        <w:lastRenderedPageBreak/>
         <w:t>Selbstoptimierung</w:t>
       </w:r>
       <w:bookmarkEnd w:id="74"/>
@@ -11674,7 +11664,7 @@
     </w:p>
     <w:p>
       <w:pPr>
-        <w:pStyle w:val="HTMLVorformatiert"/>
+        <w:pStyle w:val="HTMLPreformatted"/>
         <w:shd w:val="clear" w:color="auto" w:fill="FFFFFF"/>
         <w:rPr>
           <w:rFonts w:ascii="Menlo" w:hAnsi="Menlo" w:cs="Menlo"/>
@@ -11868,7 +11858,7 @@
     </w:p>
     <w:p>
       <w:pPr>
-        <w:pStyle w:val="HTMLVorformatiert"/>
+        <w:pStyle w:val="HTMLPreformatted"/>
         <w:shd w:val="clear" w:color="auto" w:fill="FFFFFF"/>
         <w:rPr>
           <w:rFonts w:ascii="Menlo" w:hAnsi="Menlo" w:cs="Menlo"/>
@@ -11929,7 +11919,7 @@
       <w:commentRangeEnd w:id="76"/>
       <w:r>
         <w:rPr>
-          <w:rStyle w:val="Kommentarzeichen"/>
+          <w:rStyle w:val="CommentReference"/>
         </w:rPr>
         <w:commentReference w:id="76"/>
       </w:r>
@@ -11990,7 +11980,7 @@
     </w:p>
     <w:p>
       <w:pPr>
-        <w:pStyle w:val="Listenabsatz"/>
+        <w:pStyle w:val="ListParagraph"/>
         <w:numPr>
           <w:ilvl w:val="0"/>
           <w:numId w:val="12"/>
@@ -12010,7 +12000,7 @@
     </w:p>
     <w:p>
       <w:pPr>
-        <w:pStyle w:val="Listenabsatz"/>
+        <w:pStyle w:val="ListParagraph"/>
         <w:numPr>
           <w:ilvl w:val="0"/>
           <w:numId w:val="12"/>
@@ -12030,7 +12020,7 @@
     </w:p>
     <w:p>
       <w:pPr>
-        <w:pStyle w:val="Listenabsatz"/>
+        <w:pStyle w:val="ListParagraph"/>
         <w:numPr>
           <w:ilvl w:val="0"/>
           <w:numId w:val="12"/>
@@ -12065,7 +12055,7 @@
     </w:p>
     <w:p>
       <w:pPr>
-        <w:pStyle w:val="berschrift1"/>
+        <w:pStyle w:val="Heading1"/>
         <w:numPr>
           <w:ilvl w:val="2"/>
           <w:numId w:val="5"/>
@@ -12087,7 +12077,6 @@
           <w:sz w:val="28"/>
           <w:szCs w:val="22"/>
         </w:rPr>
-        <w:lastRenderedPageBreak/>
         <w:t>notifyAdjust</w:t>
       </w:r>
       <w:r>
@@ -12222,7 +12211,7 @@
     </w:p>
     <w:p>
       <w:pPr>
-        <w:pStyle w:val="Listenabsatz"/>
+        <w:pStyle w:val="ListParagraph"/>
         <w:numPr>
           <w:ilvl w:val="0"/>
           <w:numId w:val="13"/>
@@ -12242,7 +12231,7 @@
     </w:p>
     <w:p>
       <w:pPr>
-        <w:pStyle w:val="Listenabsatz"/>
+        <w:pStyle w:val="ListParagraph"/>
         <w:numPr>
           <w:ilvl w:val="1"/>
           <w:numId w:val="13"/>
@@ -12364,7 +12353,7 @@
     </w:p>
     <w:p>
       <w:pPr>
-        <w:pStyle w:val="Listenabsatz"/>
+        <w:pStyle w:val="ListParagraph"/>
         <w:numPr>
           <w:ilvl w:val="1"/>
           <w:numId w:val="13"/>
@@ -12484,7 +12473,7 @@
     </w:p>
     <w:p>
       <w:pPr>
-        <w:pStyle w:val="Listenabsatz"/>
+        <w:pStyle w:val="ListParagraph"/>
         <w:numPr>
           <w:ilvl w:val="0"/>
           <w:numId w:val="13"/>
@@ -12511,7 +12500,7 @@
     </w:p>
     <w:p>
       <w:pPr>
-        <w:pStyle w:val="Listenabsatz"/>
+        <w:pStyle w:val="ListParagraph"/>
         <w:numPr>
           <w:ilvl w:val="1"/>
           <w:numId w:val="13"/>
@@ -12630,7 +12619,7 @@
     </w:p>
     <w:p>
       <w:pPr>
-        <w:pStyle w:val="Listenabsatz"/>
+        <w:pStyle w:val="ListParagraph"/>
         <w:numPr>
           <w:ilvl w:val="1"/>
           <w:numId w:val="13"/>
@@ -12728,7 +12717,7 @@
     </w:p>
     <w:p>
       <w:pPr>
-        <w:pStyle w:val="Listenabsatz"/>
+        <w:pStyle w:val="ListParagraph"/>
         <w:numPr>
           <w:ilvl w:val="0"/>
           <w:numId w:val="13"/>
@@ -12837,7 +12826,6 @@
           <w:noProof/>
           <w:sz w:val="28"/>
         </w:rPr>
-        <w:lastRenderedPageBreak/>
         <w:drawing>
           <wp:anchor distT="0" distB="0" distL="114300" distR="114300" simplePos="0" relativeHeight="251658243" behindDoc="0" locked="0" layoutInCell="1" allowOverlap="1" wp14:anchorId="1106B6AA" wp14:editId="471255A0">
             <wp:simplePos x="0" y="0"/>
@@ -12906,7 +12894,7 @@
     </w:p>
     <w:p>
       <w:pPr>
-        <w:pStyle w:val="berschrift1"/>
+        <w:pStyle w:val="Heading1"/>
         <w:numPr>
           <w:ilvl w:val="2"/>
           <w:numId w:val="5"/>
@@ -12928,7 +12916,6 @@
           <w:sz w:val="28"/>
           <w:szCs w:val="22"/>
         </w:rPr>
-        <w:lastRenderedPageBreak/>
         <w:t>increaseFactors()</w:t>
       </w:r>
       <w:bookmarkEnd w:id="78"/>
@@ -12988,7 +12975,7 @@
     </w:p>
     <w:p>
       <w:pPr>
-        <w:pStyle w:val="Listenabsatz"/>
+        <w:pStyle w:val="ListParagraph"/>
         <w:numPr>
           <w:ilvl w:val="0"/>
           <w:numId w:val="13"/>
@@ -13115,7 +13102,7 @@
     </w:p>
     <w:p>
       <w:pPr>
-        <w:pStyle w:val="Listenabsatz"/>
+        <w:pStyle w:val="ListParagraph"/>
         <w:numPr>
           <w:ilvl w:val="0"/>
           <w:numId w:val="13"/>
@@ -13135,7 +13122,7 @@
     </w:p>
     <w:p>
       <w:pPr>
-        <w:pStyle w:val="Listenabsatz"/>
+        <w:pStyle w:val="ListParagraph"/>
         <w:numPr>
           <w:ilvl w:val="1"/>
           <w:numId w:val="13"/>
@@ -13181,7 +13168,7 @@
     </w:p>
     <w:p>
       <w:pPr>
-        <w:pStyle w:val="Listenabsatz"/>
+        <w:pStyle w:val="ListParagraph"/>
         <w:numPr>
           <w:ilvl w:val="1"/>
           <w:numId w:val="13"/>
@@ -13201,7 +13188,7 @@
     </w:p>
     <w:p>
       <w:pPr>
-        <w:pStyle w:val="Listenabsatz"/>
+        <w:pStyle w:val="ListParagraph"/>
         <w:numPr>
           <w:ilvl w:val="2"/>
           <w:numId w:val="13"/>
@@ -13249,7 +13236,7 @@
     </w:p>
     <w:p>
       <w:pPr>
-        <w:pStyle w:val="Listenabsatz"/>
+        <w:pStyle w:val="ListParagraph"/>
         <w:ind w:left="2160"/>
       </w:pPr>
       <w:r>
@@ -13261,7 +13248,7 @@
     </w:p>
     <w:p>
       <w:pPr>
-        <w:pStyle w:val="Listenabsatz"/>
+        <w:pStyle w:val="ListParagraph"/>
         <w:ind w:left="2160"/>
       </w:pPr>
       <w:r>
@@ -13398,7 +13385,7 @@
     </w:p>
     <w:p>
       <w:pPr>
-        <w:pStyle w:val="Listenabsatz"/>
+        <w:pStyle w:val="ListParagraph"/>
         <w:numPr>
           <w:ilvl w:val="2"/>
           <w:numId w:val="13"/>
@@ -13615,7 +13602,6 @@
           <w:noProof/>
           <w:sz w:val="28"/>
         </w:rPr>
-        <w:lastRenderedPageBreak/>
         <w:drawing>
           <wp:inline distT="0" distB="0" distL="0" distR="0" wp14:anchorId="3CF12CBA" wp14:editId="410DB69A">
             <wp:extent cx="5835925" cy="5530362"/>
@@ -13668,7 +13654,7 @@
     </w:p>
     <w:p>
       <w:pPr>
-        <w:pStyle w:val="berschrift1"/>
+        <w:pStyle w:val="Heading1"/>
         <w:numPr>
           <w:ilvl w:val="2"/>
           <w:numId w:val="5"/>
@@ -13690,7 +13676,6 @@
           <w:sz w:val="28"/>
           <w:szCs w:val="22"/>
         </w:rPr>
-        <w:lastRenderedPageBreak/>
         <w:t>decreaseFactors()</w:t>
       </w:r>
       <w:bookmarkEnd w:id="79"/>
@@ -13720,7 +13705,7 @@
     </w:p>
     <w:p>
       <w:pPr>
-        <w:pStyle w:val="Listenabsatz"/>
+        <w:pStyle w:val="ListParagraph"/>
         <w:numPr>
           <w:ilvl w:val="0"/>
           <w:numId w:val="13"/>
@@ -13918,7 +13903,7 @@
     </w:p>
     <w:p>
       <w:pPr>
-        <w:pStyle w:val="Listenabsatz"/>
+        <w:pStyle w:val="ListParagraph"/>
         <w:numPr>
           <w:ilvl w:val="0"/>
           <w:numId w:val="13"/>
@@ -13945,7 +13930,7 @@
     </w:p>
     <w:p>
       <w:pPr>
-        <w:pStyle w:val="Listenabsatz"/>
+        <w:pStyle w:val="ListParagraph"/>
         <w:numPr>
           <w:ilvl w:val="1"/>
           <w:numId w:val="13"/>
@@ -14012,7 +13997,7 @@
     </w:p>
     <w:p>
       <w:pPr>
-        <w:pStyle w:val="Listenabsatz"/>
+        <w:pStyle w:val="ListParagraph"/>
         <w:numPr>
           <w:ilvl w:val="1"/>
           <w:numId w:val="13"/>
@@ -14039,7 +14024,7 @@
     </w:p>
     <w:p>
       <w:pPr>
-        <w:pStyle w:val="Listenabsatz"/>
+        <w:pStyle w:val="ListParagraph"/>
         <w:numPr>
           <w:ilvl w:val="2"/>
           <w:numId w:val="13"/>
@@ -14080,7 +14065,7 @@
     </w:p>
     <w:p>
       <w:pPr>
-        <w:pStyle w:val="Listenabsatz"/>
+        <w:pStyle w:val="ListParagraph"/>
         <w:ind w:left="2160"/>
       </w:pPr>
       <w:r>
@@ -14092,7 +14077,7 @@
     </w:p>
     <w:p>
       <w:pPr>
-        <w:pStyle w:val="Listenabsatz"/>
+        <w:pStyle w:val="ListParagraph"/>
         <w:ind w:left="2160"/>
       </w:pPr>
       <w:r>
@@ -14214,7 +14199,7 @@
     </w:p>
     <w:p>
       <w:pPr>
-        <w:pStyle w:val="Listenabsatz"/>
+        <w:pStyle w:val="ListParagraph"/>
         <w:numPr>
           <w:ilvl w:val="2"/>
           <w:numId w:val="13"/>
@@ -14427,7 +14412,6 @@
         <w:rPr>
           <w:noProof/>
         </w:rPr>
-        <w:lastRenderedPageBreak/>
         <w:drawing>
           <wp:inline distT="0" distB="0" distL="0" distR="0" wp14:anchorId="2337D796" wp14:editId="25AE4F4C">
             <wp:extent cx="5760720" cy="5459095"/>
@@ -14476,7 +14460,7 @@
     </w:p>
     <w:p>
       <w:pPr>
-        <w:pStyle w:val="berschrift1"/>
+        <w:pStyle w:val="Heading1"/>
         <w:numPr>
           <w:ilvl w:val="0"/>
           <w:numId w:val="5"/>
@@ -14493,22 +14477,21 @@
           <w:rFonts w:ascii="Arial" w:hAnsi="Arial" w:cs="Arial"/>
           <w:color w:val="auto"/>
         </w:rPr>
-        <w:lastRenderedPageBreak/>
         <w:t xml:space="preserve"> </w:t>
       </w:r>
+      <w:r>
+        <w:rPr>
+          <w:rFonts w:ascii="Arial" w:hAnsi="Arial" w:cs="Arial"/>
+          <w:color w:val="auto"/>
+        </w:rPr>
+        <w:t>Anhang</w:t>
+      </w:r>
       <w:bookmarkStart w:id="80" w:name="_Toc43292577"/>
-      <w:r>
-        <w:rPr>
-          <w:rFonts w:ascii="Arial" w:hAnsi="Arial" w:cs="Arial"/>
-          <w:color w:val="auto"/>
-        </w:rPr>
-        <w:t>Anhang</w:t>
-      </w:r>
       <w:bookmarkEnd w:id="80"/>
     </w:p>
     <w:p>
       <w:pPr>
-        <w:pStyle w:val="berschrift1"/>
+        <w:pStyle w:val="Heading1"/>
         <w:numPr>
           <w:ilvl w:val="1"/>
           <w:numId w:val="5"/>
@@ -14536,7 +14519,7 @@
     </w:p>
     <w:p>
       <w:pPr>
-        <w:pStyle w:val="berschrift1"/>
+        <w:pStyle w:val="Heading1"/>
         <w:numPr>
           <w:ilvl w:val="2"/>
           <w:numId w:val="5"/>
@@ -14564,7 +14547,7 @@
     </w:p>
     <w:p>
       <w:pPr>
-        <w:pStyle w:val="berschrift1"/>
+        <w:pStyle w:val="Heading1"/>
         <w:numPr>
           <w:ilvl w:val="2"/>
           <w:numId w:val="5"/>
@@ -14593,7 +14576,7 @@
     <w:p/>
     <w:p>
       <w:pPr>
-        <w:pStyle w:val="berschrift1"/>
+        <w:pStyle w:val="Heading1"/>
         <w:numPr>
           <w:ilvl w:val="2"/>
           <w:numId w:val="5"/>
@@ -14637,11 +14620,11 @@
   <w:comment w:id="3" w:author="Schiffel Florian (inf18235)" w:date="2020-06-17T13:22:00Z" w:initials="SF(">
     <w:p>
       <w:pPr>
-        <w:pStyle w:val="Kommentartext"/>
-      </w:pPr>
-      <w:r>
-        <w:rPr>
-          <w:rStyle w:val="Kommentarzeichen"/>
+        <w:pStyle w:val="CommentText"/>
+      </w:pPr>
+      <w:r>
+        <w:rPr>
+          <w:rStyle w:val="CommentReference"/>
         </w:rPr>
         <w:annotationRef/>
       </w:r>
@@ -14653,11 +14636,11 @@
   <w:comment w:id="4" w:author="Schiffel Florian (inf18235)" w:date="2020-06-17T13:22:00Z" w:initials="SF(">
     <w:p>
       <w:pPr>
-        <w:pStyle w:val="Kommentartext"/>
-      </w:pPr>
-      <w:r>
-        <w:rPr>
-          <w:rStyle w:val="Kommentarzeichen"/>
+        <w:pStyle w:val="CommentText"/>
+      </w:pPr>
+      <w:r>
+        <w:rPr>
+          <w:rStyle w:val="CommentReference"/>
         </w:rPr>
         <w:annotationRef/>
       </w:r>
@@ -14672,11 +14655,11 @@
   <w:comment w:id="6" w:author="Schiffel Florian (inf18235)" w:date="2020-06-17T13:23:00Z" w:initials="SF(">
     <w:p>
       <w:pPr>
-        <w:pStyle w:val="Kommentartext"/>
-      </w:pPr>
-      <w:r>
-        <w:rPr>
-          <w:rStyle w:val="Kommentarzeichen"/>
+        <w:pStyle w:val="CommentText"/>
+      </w:pPr>
+      <w:r>
+        <w:rPr>
+          <w:rStyle w:val="CommentReference"/>
         </w:rPr>
         <w:annotationRef/>
       </w:r>
@@ -14688,11 +14671,11 @@
   <w:comment w:id="12" w:author="Schiffel Florian (inf18235)" w:date="2020-06-17T13:09:00Z" w:initials="SF(">
     <w:p>
       <w:pPr>
-        <w:pStyle w:val="Kommentartext"/>
-      </w:pPr>
-      <w:r>
-        <w:rPr>
-          <w:rStyle w:val="Kommentarzeichen"/>
+        <w:pStyle w:val="CommentText"/>
+      </w:pPr>
+      <w:r>
+        <w:rPr>
+          <w:rStyle w:val="CommentReference"/>
         </w:rPr>
         <w:annotationRef/>
       </w:r>
@@ -14708,11 +14691,11 @@
   <w:comment w:id="15" w:author="Schiffel Florian (inf18235)" w:date="2020-06-17T13:14:00Z" w:initials="SF(">
     <w:p>
       <w:pPr>
-        <w:pStyle w:val="Kommentartext"/>
-      </w:pPr>
-      <w:r>
-        <w:rPr>
-          <w:rStyle w:val="Kommentarzeichen"/>
+        <w:pStyle w:val="CommentText"/>
+      </w:pPr>
+      <w:r>
+        <w:rPr>
+          <w:rStyle w:val="CommentReference"/>
         </w:rPr>
         <w:annotationRef/>
       </w:r>
@@ -14724,11 +14707,11 @@
   <w:comment w:id="14" w:author="Schiffel Florian (inf18235)" w:date="2020-06-17T13:13:00Z" w:initials="SF(">
     <w:p>
       <w:pPr>
-        <w:pStyle w:val="Kommentartext"/>
-      </w:pPr>
-      <w:r>
-        <w:rPr>
-          <w:rStyle w:val="Kommentarzeichen"/>
+        <w:pStyle w:val="CommentText"/>
+      </w:pPr>
+      <w:r>
+        <w:rPr>
+          <w:rStyle w:val="CommentReference"/>
         </w:rPr>
         <w:annotationRef/>
       </w:r>
@@ -14740,11 +14723,11 @@
   <w:comment w:id="30" w:author="Schiffel Florian (inf18235)" w:date="2020-06-16T20:25:00Z" w:initials="SF(">
     <w:p>
       <w:pPr>
-        <w:pStyle w:val="Kommentartext"/>
-      </w:pPr>
-      <w:r>
-        <w:rPr>
-          <w:rStyle w:val="Kommentarzeichen"/>
+        <w:pStyle w:val="CommentText"/>
+      </w:pPr>
+      <w:r>
+        <w:rPr>
+          <w:rStyle w:val="CommentReference"/>
         </w:rPr>
         <w:annotationRef/>
       </w:r>
@@ -14762,17 +14745,17 @@
   <w:comment w:id="31" w:author="Schiffel Florian (inf18235)" w:date="2020-06-17T12:09:00Z" w:initials="SF(">
     <w:p>
       <w:pPr>
-        <w:pStyle w:val="Kommentartext"/>
-      </w:pPr>
-      <w:r>
-        <w:rPr>
-          <w:rStyle w:val="Kommentarzeichen"/>
+        <w:pStyle w:val="CommentText"/>
+      </w:pPr>
+      <w:r>
+        <w:rPr>
+          <w:rStyle w:val="CommentReference"/>
         </w:rPr>
         <w:annotationRef/>
       </w:r>
       <w:r>
         <w:rPr>
-          <w:rStyle w:val="Kommentarzeichen"/>
+          <w:rStyle w:val="CommentReference"/>
         </w:rPr>
         <w:annotationRef/>
       </w:r>
@@ -14782,18 +14765,18 @@
     </w:p>
     <w:p>
       <w:pPr>
-        <w:pStyle w:val="Kommentartext"/>
+        <w:pStyle w:val="CommentText"/>
       </w:pPr>
     </w:p>
   </w:comment>
   <w:comment w:id="32" w:author="Schiffel Florian (inf18235)" w:date="2020-06-16T20:25:00Z" w:initials="SF(">
     <w:p>
       <w:pPr>
-        <w:pStyle w:val="Kommentartext"/>
-      </w:pPr>
-      <w:r>
-        <w:rPr>
-          <w:rStyle w:val="Kommentarzeichen"/>
+        <w:pStyle w:val="CommentText"/>
+      </w:pPr>
+      <w:r>
+        <w:rPr>
+          <w:rStyle w:val="CommentReference"/>
         </w:rPr>
         <w:annotationRef/>
       </w:r>
@@ -14811,11 +14794,11 @@
   <w:comment w:id="33" w:author="Schiffel Florian (inf18235)" w:date="2020-06-17T12:09:00Z" w:initials="SF(">
     <w:p>
       <w:pPr>
-        <w:pStyle w:val="Kommentartext"/>
-      </w:pPr>
-      <w:r>
-        <w:rPr>
-          <w:rStyle w:val="Kommentarzeichen"/>
+        <w:pStyle w:val="CommentText"/>
+      </w:pPr>
+      <w:r>
+        <w:rPr>
+          <w:rStyle w:val="CommentReference"/>
         </w:rPr>
         <w:annotationRef/>
       </w:r>
@@ -14827,11 +14810,11 @@
   <w:comment w:id="34" w:author="Schiffel Florian (inf18235)" w:date="2020-06-16T20:26:00Z" w:initials="SF(">
     <w:p>
       <w:pPr>
-        <w:pStyle w:val="Kommentartext"/>
-      </w:pPr>
-      <w:r>
-        <w:rPr>
-          <w:rStyle w:val="Kommentarzeichen"/>
+        <w:pStyle w:val="CommentText"/>
+      </w:pPr>
+      <w:r>
+        <w:rPr>
+          <w:rStyle w:val="CommentReference"/>
         </w:rPr>
         <w:annotationRef/>
       </w:r>
@@ -14843,7 +14826,7 @@
   <w:comment w:id="35" w:author="Maier Stefan (inf18229)" w:date="2020-06-17T11:28:00Z" w:initials="MS(">
     <w:p>
       <w:pPr>
-        <w:pStyle w:val="Kommentartext"/>
+        <w:pStyle w:val="CommentText"/>
       </w:pPr>
       <w:r>
         <w:t>S. XML Strutkur aufbau und Klassenstruktur</w:t>
@@ -14853,17 +14836,17 @@
   <w:comment w:id="36" w:author="Schiffel Florian (inf18235)" w:date="2020-06-17T12:09:00Z" w:initials="SF(">
     <w:p>
       <w:pPr>
-        <w:pStyle w:val="Kommentartext"/>
-      </w:pPr>
-      <w:r>
-        <w:rPr>
-          <w:rStyle w:val="Kommentarzeichen"/>
+        <w:pStyle w:val="CommentText"/>
+      </w:pPr>
+      <w:r>
+        <w:rPr>
+          <w:rStyle w:val="CommentReference"/>
         </w:rPr>
         <w:annotationRef/>
       </w:r>
       <w:r>
         <w:rPr>
-          <w:rStyle w:val="Kommentarzeichen"/>
+          <w:rStyle w:val="CommentReference"/>
         </w:rPr>
         <w:annotationRef/>
       </w:r>
@@ -14875,11 +14858,11 @@
   <w:comment w:id="37" w:author="Schiffel Florian (inf18235)" w:date="2020-06-16T20:31:00Z" w:initials="SF(">
     <w:p>
       <w:pPr>
-        <w:pStyle w:val="Kommentartext"/>
-      </w:pPr>
-      <w:r>
-        <w:rPr>
-          <w:rStyle w:val="Kommentarzeichen"/>
+        <w:pStyle w:val="CommentText"/>
+      </w:pPr>
+      <w:r>
+        <w:rPr>
+          <w:rStyle w:val="CommentReference"/>
         </w:rPr>
         <w:annotationRef/>
       </w:r>
@@ -14891,11 +14874,11 @@
   <w:comment w:id="38" w:author="Schiffel Florian (inf18235)" w:date="2020-06-17T12:07:00Z" w:initials="SF(">
     <w:p>
       <w:pPr>
-        <w:pStyle w:val="Kommentartext"/>
-      </w:pPr>
-      <w:r>
-        <w:rPr>
-          <w:rStyle w:val="Kommentarzeichen"/>
+        <w:pStyle w:val="CommentText"/>
+      </w:pPr>
+      <w:r>
+        <w:rPr>
+          <w:rStyle w:val="CommentReference"/>
         </w:rPr>
         <w:annotationRef/>
       </w:r>
@@ -14907,11 +14890,11 @@
   <w:comment w:id="42" w:author="Schiffel Florian (inf18235)" w:date="2020-06-16T20:51:00Z" w:initials="SF(">
     <w:p>
       <w:pPr>
-        <w:pStyle w:val="Kommentartext"/>
-      </w:pPr>
-      <w:r>
-        <w:rPr>
-          <w:rStyle w:val="Kommentarzeichen"/>
+        <w:pStyle w:val="CommentText"/>
+      </w:pPr>
+      <w:r>
+        <w:rPr>
+          <w:rStyle w:val="CommentReference"/>
         </w:rPr>
         <w:annotationRef/>
       </w:r>
@@ -14923,11 +14906,11 @@
   <w:comment w:id="66" w:author="Schiffel Florian (inf18235)" w:date="2020-06-16T20:36:00Z" w:initials="SF(">
     <w:p>
       <w:pPr>
-        <w:pStyle w:val="Kommentartext"/>
-      </w:pPr>
-      <w:r>
-        <w:rPr>
-          <w:rStyle w:val="Kommentarzeichen"/>
+        <w:pStyle w:val="CommentText"/>
+      </w:pPr>
+      <w:r>
+        <w:rPr>
+          <w:rStyle w:val="CommentReference"/>
         </w:rPr>
         <w:annotationRef/>
       </w:r>
@@ -14936,14 +14919,14 @@
       </w:r>
     </w:p>
   </w:comment>
-  <w:comment w:id="68" w:author="Schiffel Florian (inf18235)" w:date="2020-06-16T20:36:00Z" w:initials="SF(">
-    <w:p>
-      <w:pPr>
-        <w:pStyle w:val="Kommentartext"/>
-      </w:pPr>
-      <w:r>
-        <w:rPr>
-          <w:rStyle w:val="Kommentarzeichen"/>
+  <w:comment w:id="67" w:author="Schiffel Florian (inf18235)" w:date="2020-06-16T20:36:00Z" w:initials="SF(">
+    <w:p>
+      <w:pPr>
+        <w:pStyle w:val="CommentText"/>
+      </w:pPr>
+      <w:r>
+        <w:rPr>
+          <w:rStyle w:val="CommentReference"/>
         </w:rPr>
         <w:annotationRef/>
       </w:r>
@@ -14958,11 +14941,11 @@
   <w:comment w:id="71" w:author="Schiffel Florian (inf18235)" w:date="2020-06-16T16:55:00Z" w:initials="SF(">
     <w:p>
       <w:pPr>
-        <w:pStyle w:val="Kommentartext"/>
-      </w:pPr>
-      <w:r>
-        <w:rPr>
-          <w:rStyle w:val="Kommentarzeichen"/>
+        <w:pStyle w:val="CommentText"/>
+      </w:pPr>
+      <w:r>
+        <w:rPr>
+          <w:rStyle w:val="CommentReference"/>
         </w:rPr>
         <w:annotationRef/>
       </w:r>
@@ -14986,11 +14969,11 @@
   <w:comment w:id="76" w:author="Schiffel Florian (inf18235)" w:date="2020-06-16T17:14:00Z" w:initials="SF(">
     <w:p>
       <w:pPr>
-        <w:pStyle w:val="Kommentartext"/>
-      </w:pPr>
-      <w:r>
-        <w:rPr>
-          <w:rStyle w:val="Kommentarzeichen"/>
+        <w:pStyle w:val="CommentText"/>
+      </w:pPr>
+      <w:r>
+        <w:rPr>
+          <w:rStyle w:val="CommentReference"/>
         </w:rPr>
         <w:annotationRef/>
       </w:r>
@@ -15118,11 +15101,10 @@
         <w:docPartUnique/>
       </w:docPartObj>
     </w:sdtPr>
-    <w:sdtEndPr/>
     <w:sdtContent>
       <w:p>
         <w:pPr>
-          <w:pStyle w:val="Fuzeile"/>
+          <w:pStyle w:val="Footer"/>
           <w:jc w:val="right"/>
         </w:pPr>
         <w:r>
@@ -15148,7 +15130,7 @@
   </w:sdt>
   <w:p>
     <w:pPr>
-      <w:pStyle w:val="Fuzeile"/>
+      <w:pStyle w:val="Footer"/>
     </w:pPr>
   </w:p>
 </w:ftr>
@@ -15190,7 +15172,7 @@
 <w:hdr xmlns:wpc="http://schemas.microsoft.com/office/word/2010/wordprocessingCanvas" xmlns:cx="http://schemas.microsoft.com/office/drawing/2014/chartex" xmlns:cx1="http://schemas.microsoft.com/office/drawing/2015/9/8/chartex" xmlns:cx2="http://schemas.microsoft.com/office/drawing/2015/10/21/chartex" xmlns:cx3="http://schemas.microsoft.com/office/drawing/2016/5/9/chartex" xmlns:cx4="http://schemas.microsoft.com/office/drawing/2016/5/10/chartex" xmlns:cx5="http://schemas.microsoft.com/office/drawing/2016/5/11/chartex" xmlns:cx6="http://schemas.microsoft.com/office/drawing/2016/5/12/chartex" xmlns:cx7="http://schemas.microsoft.com/office/drawing/2016/5/13/chartex" xmlns:cx8="http://schemas.microsoft.com/office/drawing/2016/5/14/chartex" xmlns:mc="http://schemas.openxmlformats.org/markup-compatibility/2006" xmlns:aink="http://schemas.microsoft.com/office/drawing/2016/ink" xmlns:am3d="http://schemas.microsoft.com/office/drawing/2017/model3d" xmlns:o="urn:schemas-microsoft-com:office:office" xmlns:r="http://schemas.openxmlformats.org/officeDocument/2006/relationships" xmlns:m="http://schemas.openxmlformats.org/officeDocument/2006/math" xmlns:v="urn:schemas-microsoft-com:vml" xmlns:wp14="http://schemas.microsoft.com/office/word/2010/wordprocessingDrawing" xmlns:wp="http://schemas.openxmlformats.org/drawingml/2006/wordprocessingDrawing" xmlns:w10="urn:schemas-microsoft-com:office:word" xmlns:w="http://schemas.openxmlformats.org/wordprocessingml/2006/main" xmlns:w14="http://schemas.microsoft.com/office/word/2010/wordml" xmlns:w15="http://schemas.microsoft.com/office/word/2012/wordml" xmlns:w16cex="http://schemas.microsoft.com/office/word/2018/wordml/cex" xmlns:w16cid="http://schemas.microsoft.com/office/word/2016/wordml/cid" xmlns:w16="http://schemas.microsoft.com/office/word/2018/wordml" xmlns:w16se="http://schemas.microsoft.com/office/word/2015/wordml/symex" xmlns:wpg="http://schemas.microsoft.com/office/word/2010/wordprocessingGroup" xmlns:wpi="http://schemas.microsoft.com/office/word/2010/wordprocessingInk" xmlns:wne="http://schemas.microsoft.com/office/word/2006/wordml" xmlns:wps="http://schemas.microsoft.com/office/word/2010/wordprocessingShape" mc:Ignorable="w14 w15 w16se w16cid w16 w16cex wp14">
   <w:p>
     <w:pPr>
-      <w:pStyle w:val="Kopfzeile"/>
+      <w:pStyle w:val="Header"/>
       <w:jc w:val="right"/>
     </w:pPr>
     <w:r>
@@ -15288,7 +15270,7 @@
     <w:lvl w:ilvl="0">
       <w:start w:val="1"/>
       <w:numFmt w:val="bullet"/>
-      <w:pStyle w:val="Aufzhlungszeichen"/>
+      <w:pStyle w:val="ListBullet"/>
       <w:lvlText w:val=""/>
       <w:lvlJc w:val="left"/>
       <w:pPr>
@@ -17918,17 +17900,6 @@
     <w:abstractNumId w:val="24"/>
   </w:num>
 </w:numbering>
-</file>
-
-<file path=word/people.xml><?xml version="1.0" encoding="utf-8"?>
-<w15:people xmlns:wpc="http://schemas.microsoft.com/office/word/2010/wordprocessingCanvas" xmlns:cx="http://schemas.microsoft.com/office/drawing/2014/chartex" xmlns:cx1="http://schemas.microsoft.com/office/drawing/2015/9/8/chartex" xmlns:cx2="http://schemas.microsoft.com/office/drawing/2015/10/21/chartex" xmlns:cx3="http://schemas.microsoft.com/office/drawing/2016/5/9/chartex" xmlns:cx4="http://schemas.microsoft.com/office/drawing/2016/5/10/chartex" xmlns:cx5="http://schemas.microsoft.com/office/drawing/2016/5/11/chartex" xmlns:cx6="http://schemas.microsoft.com/office/drawing/2016/5/12/chartex" xmlns:cx7="http://schemas.microsoft.com/office/drawing/2016/5/13/chartex" xmlns:cx8="http://schemas.microsoft.com/office/drawing/2016/5/14/chartex" xmlns:mc="http://schemas.openxmlformats.org/markup-compatibility/2006" xmlns:aink="http://schemas.microsoft.com/office/drawing/2016/ink" xmlns:am3d="http://schemas.microsoft.com/office/drawing/2017/model3d" xmlns:o="urn:schemas-microsoft-com:office:office" xmlns:r="http://schemas.openxmlformats.org/officeDocument/2006/relationships" xmlns:m="http://schemas.openxmlformats.org/officeDocument/2006/math" xmlns:v="urn:schemas-microsoft-com:vml" xmlns:wp14="http://schemas.microsoft.com/office/word/2010/wordprocessingDrawing" xmlns:wp="http://schemas.openxmlformats.org/drawingml/2006/wordprocessingDrawing" xmlns:w10="urn:schemas-microsoft-com:office:word" xmlns:w="http://schemas.openxmlformats.org/wordprocessingml/2006/main" xmlns:w14="http://schemas.microsoft.com/office/word/2010/wordml" xmlns:w15="http://schemas.microsoft.com/office/word/2012/wordml" xmlns:w16cex="http://schemas.microsoft.com/office/word/2018/wordml/cex" xmlns:w16cid="http://schemas.microsoft.com/office/word/2016/wordml/cid" xmlns:w16="http://schemas.microsoft.com/office/word/2018/wordml" xmlns:w16se="http://schemas.microsoft.com/office/word/2015/wordml/symex" xmlns:wpg="http://schemas.microsoft.com/office/word/2010/wordprocessingGroup" xmlns:wpi="http://schemas.microsoft.com/office/word/2010/wordprocessingInk" xmlns:wne="http://schemas.microsoft.com/office/word/2006/wordml" xmlns:wps="http://schemas.microsoft.com/office/word/2010/wordprocessingShape" mc:Ignorable="w14 w15 w16se w16cid w16 w16cex wp14">
-  <w15:person w15:author="Maier Stefan (inf18229)">
-    <w15:presenceInfo w15:providerId="None" w15:userId="Maier Stefan (inf18229)"/>
-  </w15:person>
-  <w15:person w15:author="Schiffel Florian (inf18235)">
-    <w15:presenceInfo w15:providerId="AD" w15:userId="S::inf18235@lehre.dhbw-stuttgart.de::3139ea01-bf99-4452-a14a-5022aa10085f"/>
-  </w15:person>
-</w15:people>
 </file>
 
 <file path=word/styles.xml><?xml version="1.0" encoding="utf-8"?>
@@ -18326,15 +18297,15 @@
     <w:lsdException w:name="Unresolved Mention" w:semiHidden="1" w:unhideWhenUsed="1"/>
     <w:lsdException w:name="Smart Link" w:semiHidden="1" w:unhideWhenUsed="1"/>
   </w:latentStyles>
-  <w:style w:type="paragraph" w:default="1" w:styleId="Standard">
+  <w:style w:type="paragraph" w:default="1" w:styleId="Normal">
     <w:name w:val="Normal"/>
     <w:qFormat/>
   </w:style>
-  <w:style w:type="paragraph" w:styleId="berschrift1">
+  <w:style w:type="paragraph" w:styleId="Heading1">
     <w:name w:val="heading 1"/>
-    <w:basedOn w:val="Standard"/>
-    <w:next w:val="Standard"/>
-    <w:link w:val="berschrift1Zchn"/>
+    <w:basedOn w:val="Normal"/>
+    <w:next w:val="Normal"/>
+    <w:link w:val="Heading1Char"/>
     <w:uiPriority w:val="9"/>
     <w:qFormat/>
     <w:rsid w:val="001D10F6"/>
@@ -18351,11 +18322,11 @@
       <w:szCs w:val="32"/>
     </w:rPr>
   </w:style>
-  <w:style w:type="paragraph" w:styleId="berschrift2">
+  <w:style w:type="paragraph" w:styleId="Heading2">
     <w:name w:val="heading 2"/>
-    <w:basedOn w:val="Standard"/>
-    <w:next w:val="Standard"/>
-    <w:link w:val="berschrift2Zchn"/>
+    <w:basedOn w:val="Normal"/>
+    <w:next w:val="Normal"/>
+    <w:link w:val="Heading2Char"/>
     <w:uiPriority w:val="9"/>
     <w:unhideWhenUsed/>
     <w:qFormat/>
@@ -18373,11 +18344,11 @@
       <w:szCs w:val="26"/>
     </w:rPr>
   </w:style>
-  <w:style w:type="paragraph" w:styleId="berschrift3">
+  <w:style w:type="paragraph" w:styleId="Heading3">
     <w:name w:val="heading 3"/>
-    <w:basedOn w:val="Standard"/>
-    <w:next w:val="Standard"/>
-    <w:link w:val="berschrift3Zchn"/>
+    <w:basedOn w:val="Normal"/>
+    <w:next w:val="Normal"/>
+    <w:link w:val="Heading3Char"/>
     <w:uiPriority w:val="9"/>
     <w:semiHidden/>
     <w:unhideWhenUsed/>
@@ -18396,13 +18367,13 @@
       <w:szCs w:val="24"/>
     </w:rPr>
   </w:style>
-  <w:style w:type="character" w:default="1" w:styleId="Absatz-Standardschriftart">
+  <w:style w:type="character" w:default="1" w:styleId="DefaultParagraphFont">
     <w:name w:val="Default Paragraph Font"/>
     <w:uiPriority w:val="1"/>
     <w:semiHidden/>
     <w:unhideWhenUsed/>
   </w:style>
-  <w:style w:type="table" w:default="1" w:styleId="NormaleTabelle">
+  <w:style w:type="table" w:default="1" w:styleId="TableNormal">
     <w:name w:val="Normal Table"/>
     <w:uiPriority w:val="99"/>
     <w:semiHidden/>
@@ -18417,17 +18388,17 @@
       </w:tblCellMar>
     </w:tblPr>
   </w:style>
-  <w:style w:type="numbering" w:default="1" w:styleId="KeineListe">
+  <w:style w:type="numbering" w:default="1" w:styleId="NoList">
     <w:name w:val="No List"/>
     <w:uiPriority w:val="99"/>
     <w:semiHidden/>
     <w:unhideWhenUsed/>
   </w:style>
-  <w:style w:type="paragraph" w:styleId="Titel">
+  <w:style w:type="paragraph" w:styleId="Title">
     <w:name w:val="Title"/>
-    <w:basedOn w:val="Standard"/>
-    <w:next w:val="Standard"/>
-    <w:link w:val="TitelZchn"/>
+    <w:basedOn w:val="Normal"/>
+    <w:next w:val="Normal"/>
+    <w:link w:val="TitleChar"/>
     <w:uiPriority w:val="10"/>
     <w:qFormat/>
     <w:rsid w:val="00293704"/>
@@ -18443,10 +18414,10 @@
       <w:szCs w:val="56"/>
     </w:rPr>
   </w:style>
-  <w:style w:type="character" w:customStyle="1" w:styleId="TitelZchn">
-    <w:name w:val="Titel Zchn"/>
-    <w:basedOn w:val="Absatz-Standardschriftart"/>
-    <w:link w:val="Titel"/>
+  <w:style w:type="character" w:customStyle="1" w:styleId="TitleChar">
+    <w:name w:val="Title Char"/>
+    <w:basedOn w:val="DefaultParagraphFont"/>
+    <w:link w:val="Title"/>
     <w:uiPriority w:val="10"/>
     <w:rsid w:val="00293704"/>
     <w:rPr>
@@ -18457,9 +18428,9 @@
       <w:szCs w:val="56"/>
     </w:rPr>
   </w:style>
-  <w:style w:type="table" w:styleId="Tabellenraster">
+  <w:style w:type="table" w:styleId="TableGrid">
     <w:name w:val="Table Grid"/>
-    <w:basedOn w:val="NormaleTabelle"/>
+    <w:basedOn w:val="TableNormal"/>
     <w:uiPriority w:val="39"/>
     <w:rsid w:val="00A979D9"/>
     <w:pPr>
@@ -18478,13 +18449,13 @@
   </w:style>
   <w:style w:type="character" w:customStyle="1" w:styleId="person">
     <w:name w:val="person"/>
-    <w:basedOn w:val="Absatz-Standardschriftart"/>
+    <w:basedOn w:val="DefaultParagraphFont"/>
     <w:rsid w:val="00E453AE"/>
   </w:style>
-  <w:style w:type="character" w:customStyle="1" w:styleId="berschrift1Zchn">
-    <w:name w:val="Überschrift 1 Zchn"/>
-    <w:basedOn w:val="Absatz-Standardschriftart"/>
-    <w:link w:val="berschrift1"/>
+  <w:style w:type="character" w:customStyle="1" w:styleId="Heading1Char">
+    <w:name w:val="Heading 1 Char"/>
+    <w:basedOn w:val="DefaultParagraphFont"/>
+    <w:link w:val="Heading1"/>
     <w:uiPriority w:val="9"/>
     <w:rsid w:val="001D10F6"/>
     <w:rPr>
@@ -18494,9 +18465,9 @@
       <w:szCs w:val="32"/>
     </w:rPr>
   </w:style>
-  <w:style w:type="paragraph" w:styleId="Listenabsatz">
+  <w:style w:type="paragraph" w:styleId="ListParagraph">
     <w:name w:val="List Paragraph"/>
-    <w:basedOn w:val="Standard"/>
+    <w:basedOn w:val="Normal"/>
     <w:uiPriority w:val="34"/>
     <w:qFormat/>
     <w:rsid w:val="00D714B0"/>
@@ -18505,10 +18476,10 @@
       <w:contextualSpacing/>
     </w:pPr>
   </w:style>
-  <w:style w:type="paragraph" w:styleId="Inhaltsverzeichnisberschrift">
+  <w:style w:type="paragraph" w:styleId="TOCHeading">
     <w:name w:val="TOC Heading"/>
-    <w:basedOn w:val="berschrift1"/>
-    <w:next w:val="Standard"/>
+    <w:basedOn w:val="Heading1"/>
+    <w:next w:val="Normal"/>
     <w:uiPriority w:val="39"/>
     <w:unhideWhenUsed/>
     <w:qFormat/>
@@ -18520,10 +18491,10 @@
       <w:lang w:eastAsia="de-DE"/>
     </w:rPr>
   </w:style>
-  <w:style w:type="paragraph" w:styleId="Verzeichnis2">
+  <w:style w:type="paragraph" w:styleId="TOC2">
     <w:name w:val="toc 2"/>
-    <w:basedOn w:val="Standard"/>
-    <w:next w:val="Standard"/>
+    <w:basedOn w:val="Normal"/>
+    <w:next w:val="Normal"/>
     <w:autoRedefine/>
     <w:uiPriority w:val="39"/>
     <w:unhideWhenUsed/>
@@ -18540,10 +18511,10 @@
       <w:szCs w:val="20"/>
     </w:rPr>
   </w:style>
-  <w:style w:type="paragraph" w:styleId="Verzeichnis1">
+  <w:style w:type="paragraph" w:styleId="TOC1">
     <w:name w:val="toc 1"/>
-    <w:basedOn w:val="Standard"/>
-    <w:next w:val="Standard"/>
+    <w:basedOn w:val="Normal"/>
+    <w:next w:val="Normal"/>
     <w:autoRedefine/>
     <w:uiPriority w:val="39"/>
     <w:unhideWhenUsed/>
@@ -18559,10 +18530,10 @@
       <w:szCs w:val="20"/>
     </w:rPr>
   </w:style>
-  <w:style w:type="paragraph" w:styleId="Verzeichnis3">
+  <w:style w:type="paragraph" w:styleId="TOC3">
     <w:name w:val="toc 3"/>
-    <w:basedOn w:val="Standard"/>
-    <w:next w:val="Standard"/>
+    <w:basedOn w:val="Normal"/>
+    <w:next w:val="Normal"/>
     <w:autoRedefine/>
     <w:uiPriority w:val="39"/>
     <w:unhideWhenUsed/>
@@ -18579,7 +18550,7 @@
   </w:style>
   <w:style w:type="character" w:styleId="Hyperlink">
     <w:name w:val="Hyperlink"/>
-    <w:basedOn w:val="Absatz-Standardschriftart"/>
+    <w:basedOn w:val="DefaultParagraphFont"/>
     <w:uiPriority w:val="99"/>
     <w:unhideWhenUsed/>
     <w:rsid w:val="00077A29"/>
@@ -18588,11 +18559,11 @@
       <w:u w:val="single"/>
     </w:rPr>
   </w:style>
-  <w:style w:type="paragraph" w:styleId="Untertitel">
+  <w:style w:type="paragraph" w:styleId="Subtitle">
     <w:name w:val="Subtitle"/>
-    <w:basedOn w:val="Standard"/>
-    <w:next w:val="Standard"/>
-    <w:link w:val="UntertitelZchn"/>
+    <w:basedOn w:val="Normal"/>
+    <w:next w:val="Normal"/>
+    <w:link w:val="SubtitleChar"/>
     <w:uiPriority w:val="11"/>
     <w:qFormat/>
     <w:rsid w:val="001D10F6"/>
@@ -18609,10 +18580,10 @@
       <w:sz w:val="26"/>
     </w:rPr>
   </w:style>
-  <w:style w:type="character" w:customStyle="1" w:styleId="UntertitelZchn">
-    <w:name w:val="Untertitel Zchn"/>
-    <w:basedOn w:val="Absatz-Standardschriftart"/>
-    <w:link w:val="Untertitel"/>
+  <w:style w:type="character" w:customStyle="1" w:styleId="SubtitleChar">
+    <w:name w:val="Subtitle Char"/>
+    <w:basedOn w:val="DefaultParagraphFont"/>
+    <w:link w:val="Subtitle"/>
     <w:uiPriority w:val="11"/>
     <w:rsid w:val="001D10F6"/>
     <w:rPr>
@@ -18622,9 +18593,9 @@
       <w:sz w:val="26"/>
     </w:rPr>
   </w:style>
-  <w:style w:type="character" w:styleId="Kommentarzeichen">
+  <w:style w:type="character" w:styleId="CommentReference">
     <w:name w:val="annotation reference"/>
-    <w:basedOn w:val="Absatz-Standardschriftart"/>
+    <w:basedOn w:val="DefaultParagraphFont"/>
     <w:uiPriority w:val="99"/>
     <w:semiHidden/>
     <w:unhideWhenUsed/>
@@ -18634,10 +18605,10 @@
       <w:szCs w:val="16"/>
     </w:rPr>
   </w:style>
-  <w:style w:type="paragraph" w:styleId="Kommentartext">
+  <w:style w:type="paragraph" w:styleId="CommentText">
     <w:name w:val="annotation text"/>
-    <w:basedOn w:val="Standard"/>
-    <w:link w:val="KommentartextZchn"/>
+    <w:basedOn w:val="Normal"/>
+    <w:link w:val="CommentTextChar"/>
     <w:uiPriority w:val="99"/>
     <w:semiHidden/>
     <w:unhideWhenUsed/>
@@ -18650,10 +18621,10 @@
       <w:szCs w:val="20"/>
     </w:rPr>
   </w:style>
-  <w:style w:type="character" w:customStyle="1" w:styleId="KommentartextZchn">
-    <w:name w:val="Kommentartext Zchn"/>
-    <w:basedOn w:val="Absatz-Standardschriftart"/>
-    <w:link w:val="Kommentartext"/>
+  <w:style w:type="character" w:customStyle="1" w:styleId="CommentTextChar">
+    <w:name w:val="Comment Text Char"/>
+    <w:basedOn w:val="DefaultParagraphFont"/>
+    <w:link w:val="CommentText"/>
     <w:uiPriority w:val="99"/>
     <w:semiHidden/>
     <w:rsid w:val="00585C08"/>
@@ -18662,11 +18633,11 @@
       <w:szCs w:val="20"/>
     </w:rPr>
   </w:style>
-  <w:style w:type="paragraph" w:styleId="Kommentarthema">
+  <w:style w:type="paragraph" w:styleId="CommentSubject">
     <w:name w:val="annotation subject"/>
-    <w:basedOn w:val="Kommentartext"/>
-    <w:next w:val="Kommentartext"/>
-    <w:link w:val="KommentarthemaZchn"/>
+    <w:basedOn w:val="CommentText"/>
+    <w:next w:val="CommentText"/>
+    <w:link w:val="CommentSubjectChar"/>
     <w:uiPriority w:val="99"/>
     <w:semiHidden/>
     <w:unhideWhenUsed/>
@@ -18676,10 +18647,10 @@
       <w:bCs/>
     </w:rPr>
   </w:style>
-  <w:style w:type="character" w:customStyle="1" w:styleId="KommentarthemaZchn">
-    <w:name w:val="Kommentarthema Zchn"/>
-    <w:basedOn w:val="KommentartextZchn"/>
-    <w:link w:val="Kommentarthema"/>
+  <w:style w:type="character" w:customStyle="1" w:styleId="CommentSubjectChar">
+    <w:name w:val="Comment Subject Char"/>
+    <w:basedOn w:val="CommentTextChar"/>
+    <w:link w:val="CommentSubject"/>
     <w:uiPriority w:val="99"/>
     <w:semiHidden/>
     <w:rsid w:val="00585C08"/>
@@ -18690,10 +18661,10 @@
       <w:szCs w:val="20"/>
     </w:rPr>
   </w:style>
-  <w:style w:type="paragraph" w:styleId="Sprechblasentext">
+  <w:style w:type="paragraph" w:styleId="BalloonText">
     <w:name w:val="Balloon Text"/>
-    <w:basedOn w:val="Standard"/>
-    <w:link w:val="SprechblasentextZchn"/>
+    <w:basedOn w:val="Normal"/>
+    <w:link w:val="BalloonTextChar"/>
     <w:uiPriority w:val="99"/>
     <w:semiHidden/>
     <w:unhideWhenUsed/>
@@ -18707,10 +18678,10 @@
       <w:szCs w:val="18"/>
     </w:rPr>
   </w:style>
-  <w:style w:type="character" w:customStyle="1" w:styleId="SprechblasentextZchn">
-    <w:name w:val="Sprechblasentext Zchn"/>
-    <w:basedOn w:val="Absatz-Standardschriftart"/>
-    <w:link w:val="Sprechblasentext"/>
+  <w:style w:type="character" w:customStyle="1" w:styleId="BalloonTextChar">
+    <w:name w:val="Balloon Text Char"/>
+    <w:basedOn w:val="DefaultParagraphFont"/>
+    <w:link w:val="BalloonText"/>
     <w:uiPriority w:val="99"/>
     <w:semiHidden/>
     <w:rsid w:val="00585C08"/>
@@ -18720,7 +18691,7 @@
       <w:szCs w:val="18"/>
     </w:rPr>
   </w:style>
-  <w:style w:type="paragraph" w:styleId="berarbeitung">
+  <w:style w:type="paragraph" w:styleId="Revision">
     <w:name w:val="Revision"/>
     <w:hidden/>
     <w:uiPriority w:val="99"/>
@@ -18730,10 +18701,10 @@
       <w:spacing w:after="0" w:line="240" w:lineRule="auto"/>
     </w:pPr>
   </w:style>
-  <w:style w:type="character" w:customStyle="1" w:styleId="berschrift2Zchn">
-    <w:name w:val="Überschrift 2 Zchn"/>
-    <w:basedOn w:val="Absatz-Standardschriftart"/>
-    <w:link w:val="berschrift2"/>
+  <w:style w:type="character" w:customStyle="1" w:styleId="Heading2Char">
+    <w:name w:val="Heading 2 Char"/>
+    <w:basedOn w:val="DefaultParagraphFont"/>
+    <w:link w:val="Heading2"/>
     <w:uiPriority w:val="9"/>
     <w:rsid w:val="0057186A"/>
     <w:rPr>
@@ -18743,7 +18714,7 @@
       <w:szCs w:val="26"/>
     </w:rPr>
   </w:style>
-  <w:style w:type="paragraph" w:styleId="KeinLeerraum">
+  <w:style w:type="paragraph" w:styleId="NoSpacing">
     <w:name w:val="No Spacing"/>
     <w:uiPriority w:val="1"/>
     <w:qFormat/>
@@ -18754,7 +18725,7 @@
   </w:style>
   <w:style w:type="character" w:customStyle="1" w:styleId="NichtaufgelsteErwhnung1">
     <w:name w:val="Nicht aufgelöste Erwähnung1"/>
-    <w:basedOn w:val="Absatz-Standardschriftart"/>
+    <w:basedOn w:val="DefaultParagraphFont"/>
     <w:uiPriority w:val="99"/>
     <w:semiHidden/>
     <w:unhideWhenUsed/>
@@ -18766,7 +18737,7 @@
   </w:style>
   <w:style w:type="table" w:customStyle="1" w:styleId="SWE-Standard">
     <w:name w:val="SWE-Standard"/>
-    <w:basedOn w:val="Tabellenraster"/>
+    <w:basedOn w:val="TableGrid"/>
     <w:uiPriority w:val="99"/>
     <w:rsid w:val="006D4EB6"/>
     <w:tblPr>
@@ -18780,10 +18751,10 @@
       </w:tblBorders>
     </w:tblPr>
   </w:style>
-  <w:style w:type="paragraph" w:styleId="Kopfzeile">
+  <w:style w:type="paragraph" w:styleId="Header">
     <w:name w:val="header"/>
-    <w:basedOn w:val="Standard"/>
-    <w:link w:val="KopfzeileZchn"/>
+    <w:basedOn w:val="Normal"/>
+    <w:link w:val="HeaderChar"/>
     <w:uiPriority w:val="99"/>
     <w:unhideWhenUsed/>
     <w:rsid w:val="00657F85"/>
@@ -18795,17 +18766,17 @@
       <w:spacing w:after="0" w:line="240" w:lineRule="auto"/>
     </w:pPr>
   </w:style>
-  <w:style w:type="character" w:customStyle="1" w:styleId="KopfzeileZchn">
-    <w:name w:val="Kopfzeile Zchn"/>
-    <w:basedOn w:val="Absatz-Standardschriftart"/>
-    <w:link w:val="Kopfzeile"/>
+  <w:style w:type="character" w:customStyle="1" w:styleId="HeaderChar">
+    <w:name w:val="Header Char"/>
+    <w:basedOn w:val="DefaultParagraphFont"/>
+    <w:link w:val="Header"/>
     <w:uiPriority w:val="99"/>
     <w:rsid w:val="00657F85"/>
   </w:style>
-  <w:style w:type="paragraph" w:styleId="Fuzeile">
+  <w:style w:type="paragraph" w:styleId="Footer">
     <w:name w:val="footer"/>
-    <w:basedOn w:val="Standard"/>
-    <w:link w:val="FuzeileZchn"/>
+    <w:basedOn w:val="Normal"/>
+    <w:link w:val="FooterChar"/>
     <w:uiPriority w:val="99"/>
     <w:unhideWhenUsed/>
     <w:rsid w:val="00657F85"/>
@@ -18817,17 +18788,17 @@
       <w:spacing w:after="0" w:line="240" w:lineRule="auto"/>
     </w:pPr>
   </w:style>
-  <w:style w:type="character" w:customStyle="1" w:styleId="FuzeileZchn">
-    <w:name w:val="Fußzeile Zchn"/>
-    <w:basedOn w:val="Absatz-Standardschriftart"/>
-    <w:link w:val="Fuzeile"/>
+  <w:style w:type="character" w:customStyle="1" w:styleId="FooterChar">
+    <w:name w:val="Footer Char"/>
+    <w:basedOn w:val="DefaultParagraphFont"/>
+    <w:link w:val="Footer"/>
     <w:uiPriority w:val="99"/>
     <w:rsid w:val="00657F85"/>
   </w:style>
-  <w:style w:type="character" w:customStyle="1" w:styleId="berschrift3Zchn">
-    <w:name w:val="Überschrift 3 Zchn"/>
-    <w:basedOn w:val="Absatz-Standardschriftart"/>
-    <w:link w:val="berschrift3"/>
+  <w:style w:type="character" w:customStyle="1" w:styleId="Heading3Char">
+    <w:name w:val="Heading 3 Char"/>
+    <w:basedOn w:val="DefaultParagraphFont"/>
+    <w:link w:val="Heading3"/>
     <w:uiPriority w:val="9"/>
     <w:semiHidden/>
     <w:rsid w:val="00A67644"/>
@@ -18838,9 +18809,9 @@
       <w:szCs w:val="24"/>
     </w:rPr>
   </w:style>
-  <w:style w:type="character" w:styleId="Platzhaltertext">
+  <w:style w:type="character" w:styleId="PlaceholderText">
     <w:name w:val="Placeholder Text"/>
-    <w:basedOn w:val="Absatz-Standardschriftart"/>
+    <w:basedOn w:val="DefaultParagraphFont"/>
     <w:uiPriority w:val="99"/>
     <w:semiHidden/>
     <w:rsid w:val="00135A40"/>
@@ -18848,10 +18819,10 @@
       <w:color w:val="808080"/>
     </w:rPr>
   </w:style>
-  <w:style w:type="paragraph" w:styleId="HTMLVorformatiert">
+  <w:style w:type="paragraph" w:styleId="HTMLPreformatted">
     <w:name w:val="HTML Preformatted"/>
-    <w:basedOn w:val="Standard"/>
-    <w:link w:val="HTMLVorformatiertZchn"/>
+    <w:basedOn w:val="Normal"/>
+    <w:link w:val="HTMLPreformattedChar"/>
     <w:uiPriority w:val="99"/>
     <w:unhideWhenUsed/>
     <w:rsid w:val="00526C02"/>
@@ -18883,10 +18854,10 @@
       <w:lang w:eastAsia="de-DE"/>
     </w:rPr>
   </w:style>
-  <w:style w:type="character" w:customStyle="1" w:styleId="HTMLVorformatiertZchn">
-    <w:name w:val="HTML Vorformatiert Zchn"/>
-    <w:basedOn w:val="Absatz-Standardschriftart"/>
-    <w:link w:val="HTMLVorformatiert"/>
+  <w:style w:type="character" w:customStyle="1" w:styleId="HTMLPreformattedChar">
+    <w:name w:val="HTML Preformatted Char"/>
+    <w:basedOn w:val="DefaultParagraphFont"/>
+    <w:link w:val="HTMLPreformatted"/>
     <w:uiPriority w:val="99"/>
     <w:rsid w:val="00526C02"/>
     <w:rPr>
@@ -18896,10 +18867,10 @@
       <w:lang w:eastAsia="de-DE"/>
     </w:rPr>
   </w:style>
-  <w:style w:type="paragraph" w:styleId="Verzeichnis4">
+  <w:style w:type="paragraph" w:styleId="TOC4">
     <w:name w:val="toc 4"/>
-    <w:basedOn w:val="Standard"/>
-    <w:next w:val="Standard"/>
+    <w:basedOn w:val="Normal"/>
+    <w:next w:val="Normal"/>
     <w:autoRedefine/>
     <w:uiPriority w:val="39"/>
     <w:semiHidden/>
@@ -18915,10 +18886,10 @@
       <w:szCs w:val="20"/>
     </w:rPr>
   </w:style>
-  <w:style w:type="paragraph" w:styleId="Verzeichnis5">
+  <w:style w:type="paragraph" w:styleId="TOC5">
     <w:name w:val="toc 5"/>
-    <w:basedOn w:val="Standard"/>
-    <w:next w:val="Standard"/>
+    <w:basedOn w:val="Normal"/>
+    <w:next w:val="Normal"/>
     <w:autoRedefine/>
     <w:uiPriority w:val="39"/>
     <w:semiHidden/>
@@ -18934,10 +18905,10 @@
       <w:szCs w:val="20"/>
     </w:rPr>
   </w:style>
-  <w:style w:type="paragraph" w:styleId="Verzeichnis6">
+  <w:style w:type="paragraph" w:styleId="TOC6">
     <w:name w:val="toc 6"/>
-    <w:basedOn w:val="Standard"/>
-    <w:next w:val="Standard"/>
+    <w:basedOn w:val="Normal"/>
+    <w:next w:val="Normal"/>
     <w:autoRedefine/>
     <w:uiPriority w:val="39"/>
     <w:semiHidden/>
@@ -18953,10 +18924,10 @@
       <w:szCs w:val="20"/>
     </w:rPr>
   </w:style>
-  <w:style w:type="paragraph" w:styleId="Verzeichnis7">
+  <w:style w:type="paragraph" w:styleId="TOC7">
     <w:name w:val="toc 7"/>
-    <w:basedOn w:val="Standard"/>
-    <w:next w:val="Standard"/>
+    <w:basedOn w:val="Normal"/>
+    <w:next w:val="Normal"/>
     <w:autoRedefine/>
     <w:uiPriority w:val="39"/>
     <w:semiHidden/>
@@ -18972,10 +18943,10 @@
       <w:szCs w:val="20"/>
     </w:rPr>
   </w:style>
-  <w:style w:type="paragraph" w:styleId="Verzeichnis8">
+  <w:style w:type="paragraph" w:styleId="TOC8">
     <w:name w:val="toc 8"/>
-    <w:basedOn w:val="Standard"/>
-    <w:next w:val="Standard"/>
+    <w:basedOn w:val="Normal"/>
+    <w:next w:val="Normal"/>
     <w:autoRedefine/>
     <w:uiPriority w:val="39"/>
     <w:semiHidden/>
@@ -18991,10 +18962,10 @@
       <w:szCs w:val="20"/>
     </w:rPr>
   </w:style>
-  <w:style w:type="paragraph" w:styleId="Verzeichnis9">
+  <w:style w:type="paragraph" w:styleId="TOC9">
     <w:name w:val="toc 9"/>
-    <w:basedOn w:val="Standard"/>
-    <w:next w:val="Standard"/>
+    <w:basedOn w:val="Normal"/>
+    <w:next w:val="Normal"/>
     <w:autoRedefine/>
     <w:uiPriority w:val="39"/>
     <w:semiHidden/>
@@ -19010,9 +18981,9 @@
       <w:szCs w:val="20"/>
     </w:rPr>
   </w:style>
-  <w:style w:type="paragraph" w:styleId="Aufzhlungszeichen">
+  <w:style w:type="paragraph" w:styleId="ListBullet">
     <w:name w:val="List Bullet"/>
-    <w:basedOn w:val="Standard"/>
+    <w:basedOn w:val="Normal"/>
     <w:uiPriority w:val="99"/>
     <w:unhideWhenUsed/>
     <w:rsid w:val="006258F2"/>
@@ -19025,10 +18996,10 @@
   </w:style>
   <w:style w:type="paragraph" w:customStyle="1" w:styleId="berschriftCustom">
     <w:name w:val="Überschrift Custom"/>
-    <w:basedOn w:val="berschrift2"/>
+    <w:basedOn w:val="Heading2"/>
     <w:link w:val="berschriftCustomZchn"/>
     <w:qFormat/>
-    <w:rsid w:val="00C77928"/>
+    <w:rsid w:val="002F26CD"/>
     <w:pPr>
       <w:spacing w:line="360" w:lineRule="auto"/>
       <w:jc w:val="both"/>
@@ -19038,28 +19009,28 @@
       <w:color w:val="000000" w:themeColor="text1"/>
     </w:rPr>
   </w:style>
+  <w:style w:type="character" w:styleId="FollowedHyperlink">
+    <w:name w:val="FollowedHyperlink"/>
+    <w:basedOn w:val="DefaultParagraphFont"/>
+    <w:uiPriority w:val="99"/>
+    <w:semiHidden/>
+    <w:unhideWhenUsed/>
+    <w:rsid w:val="00DD0148"/>
+    <w:rPr>
+      <w:color w:val="954F72" w:themeColor="followedHyperlink"/>
+      <w:u w:val="single"/>
+    </w:rPr>
+  </w:style>
   <w:style w:type="character" w:customStyle="1" w:styleId="berschriftCustomZchn">
     <w:name w:val="Überschrift Custom Zchn"/>
-    <w:basedOn w:val="berschrift2Zchn"/>
+    <w:basedOn w:val="Heading2Char"/>
     <w:link w:val="berschriftCustom"/>
-    <w:rsid w:val="00C77928"/>
+    <w:rsid w:val="002F26CD"/>
     <w:rPr>
       <w:rFonts w:ascii="Arial" w:eastAsiaTheme="majorEastAsia" w:hAnsi="Arial" w:cs="Arial"/>
       <w:color w:val="000000" w:themeColor="text1"/>
       <w:sz w:val="26"/>
       <w:szCs w:val="26"/>
-    </w:rPr>
-  </w:style>
-  <w:style w:type="character" w:styleId="BesuchterLink">
-    <w:name w:val="FollowedHyperlink"/>
-    <w:basedOn w:val="Absatz-Standardschriftart"/>
-    <w:uiPriority w:val="99"/>
-    <w:semiHidden/>
-    <w:unhideWhenUsed/>
-    <w:rsid w:val="00495CF4"/>
-    <w:rPr>
-      <w:color w:val="954F72" w:themeColor="followedHyperlink"/>
-      <w:u w:val="single"/>
     </w:rPr>
   </w:style>
 </w:styles>
@@ -19365,7 +19336,7 @@
 </file>
 
 <file path=customXml/itemProps1.xml><?xml version="1.0" encoding="utf-8"?>
-<ds:datastoreItem xmlns:ds="http://schemas.openxmlformats.org/officeDocument/2006/customXml" ds:itemID="{74A7C9B7-B5E2-4EC1-B48D-1C209130D36F}">
+<ds:datastoreItem xmlns:ds="http://schemas.openxmlformats.org/officeDocument/2006/customXml" ds:itemID="{827472BD-12E4-4907-9EB5-0E5D704B4DF7}">
   <ds:schemaRefs>
     <ds:schemaRef ds:uri="http://schemas.openxmlformats.org/officeDocument/2006/bibliography"/>
   </ds:schemaRefs>

</xml_diff>

<commit_message>
updated Doku and Javadoc
</commit_message>
<xml_diff>
--- a/Dokumentation/Dokumente/Dokumentation-CASE-TOOL.docx
+++ b/Dokumentation/Dokumente/Dokumentation-CASE-TOOL.docx
@@ -4598,13 +4598,21 @@
         <w:spacing w:line="360" w:lineRule="auto"/>
       </w:pPr>
       <w:r>
-        <w:t>Öffnen Sie IntelliJ IDEA</w:t>
+        <w:t xml:space="preserve">Öffnen Sie IntelliJ </w:t>
+      </w:r>
+      <w:proofErr w:type="gramStart"/>
+      <w:r>
+        <w:t>IDEA</w:t>
       </w:r>
       <w:r>
         <w:t xml:space="preserve">, </w:t>
       </w:r>
       <w:r>
-        <w:t xml:space="preserve"> folgendes Fester erscheint</w:t>
+        <w:t xml:space="preserve"> folgendes</w:t>
+      </w:r>
+      <w:proofErr w:type="gramEnd"/>
+      <w:r>
+        <w:t xml:space="preserve"> Fester erscheint</w:t>
       </w:r>
       <w:r>
         <w:t>:</w:t>
@@ -4830,7 +4838,7 @@
                     <pic:cNvPicPr/>
                   </pic:nvPicPr>
                   <pic:blipFill>
-                    <a:blip r:embed="rId18">
+                    <a:blip r:embed="rId18" cstate="print">
                       <a:extLst>
                         <a:ext uri="{28A0092B-C50C-407E-A947-70E740481C1C}">
                           <a14:useLocalDpi xmlns:a14="http://schemas.microsoft.com/office/drawing/2010/main" val="0"/>
@@ -5811,7 +5819,7 @@
                     <pic:cNvPicPr/>
                   </pic:nvPicPr>
                   <pic:blipFill>
-                    <a:blip r:embed="rId24">
+                    <a:blip r:embed="rId24" cstate="print">
                       <a:extLst>
                         <a:ext uri="{28A0092B-C50C-407E-A947-70E740481C1C}">
                           <a14:useLocalDpi xmlns:a14="http://schemas.microsoft.com/office/drawing/2010/main" val="0"/>
@@ -5875,11 +5883,19 @@
         </w:rPr>
         <w:t>‘</w:t>
       </w:r>
-      <w:r>
-        <w:rPr>
-          <w:rFonts w:ascii="Arial" w:hAnsi="Arial" w:cs="Arial"/>
-        </w:rPr>
-        <w:t>main.main()</w:t>
+      <w:proofErr w:type="gramStart"/>
+      <w:r>
+        <w:rPr>
+          <w:rFonts w:ascii="Arial" w:hAnsi="Arial" w:cs="Arial"/>
+        </w:rPr>
+        <w:t>main.main</w:t>
+      </w:r>
+      <w:proofErr w:type="gramEnd"/>
+      <w:r>
+        <w:rPr>
+          <w:rFonts w:ascii="Arial" w:hAnsi="Arial" w:cs="Arial"/>
+        </w:rPr>
+        <w:t>()</w:t>
       </w:r>
       <w:r>
         <w:rPr>
@@ -6635,7 +6651,7 @@
                     <pic:cNvPicPr/>
                   </pic:nvPicPr>
                   <pic:blipFill>
-                    <a:blip r:embed="rId30">
+                    <a:blip r:embed="rId30" cstate="print">
                       <a:extLst>
                         <a:ext uri="{28A0092B-C50C-407E-A947-70E740481C1C}">
                           <a14:useLocalDpi xmlns:a14="http://schemas.microsoft.com/office/drawing/2010/main" val="0"/>
@@ -6824,7 +6840,21 @@
         <w:rPr>
           <w:rFonts w:ascii="Arial" w:hAnsi="Arial" w:cs="Arial"/>
         </w:rPr>
-        <w:t>Nachdem das grobe Softwaregerüst somit festgelegt war, haben wir uns dazu entschieden einen zusätzlichen Start-Controller sowie eine Start-View zu implementieren, welche als alleinigen Zweck die Anzeige und das Aufrufen der entsprechenden Methoden im Modell zum Öffnen oder Erstellen von Dateien steuern müssen. Das hat den Vorteil, dass spätere Änderungen am Dateihandling ohne Probleme implementiert werden und sogar die ganze Darstellung sowie Steuerung problemlos getauscht werden könnte. Der Hauptcontroller des Programms (C_FRAME) ist somit unabhängig vom Dateihandling und muss nur die korrekte Benachrichtigung und Zuweisung von Funktionen der einzelnen Tabs zu den entsprechenden Controllern sicherstellen. Das entsprechende Interface I_C_FRAME ermöglicht auch hier das Tauschen einzelner Funktionen oder sogar des ganzen Controllers, solange gewährleistet ist, das ein neuer Frame-Controller das Interface implementiert und die Tab-Controller entsprechend ihrer Funktionen benachrichtigt.</w:t>
+        <w:t xml:space="preserve">Nachdem das grobe Softwaregerüst somit festgelegt war, haben wir uns dazu entschieden einen zusätzlichen Start-Controller sowie eine Start-View zu implementieren, welche als alleinigen Zweck die Anzeige und das Aufrufen der entsprechenden Methoden im Modell zum Öffnen oder Erstellen von Dateien steuern müssen. Das hat den Vorteil, dass spätere Änderungen am Dateihandling ohne Probleme implementiert werden und sogar die ganze Darstellung sowie Steuerung problemlos getauscht werden könnte. Der Hauptcontroller des Programms (C_FRAME) ist somit unabhängig vom Dateihandling und muss nur die korrekte Benachrichtigung und Zuweisung von Funktionen der einzelnen Tabs zu den entsprechenden Controllern sicherstellen. Das entsprechende Interface I_C_FRAME ermöglicht auch hier das Tauschen einzelner Funktionen oder sogar des ganzen Controllers, solange gewährleistet ist, </w:t>
+      </w:r>
+      <w:proofErr w:type="gramStart"/>
+      <w:r>
+        <w:rPr>
+          <w:rFonts w:ascii="Arial" w:hAnsi="Arial" w:cs="Arial"/>
+        </w:rPr>
+        <w:t>das</w:t>
+      </w:r>
+      <w:proofErr w:type="gramEnd"/>
+      <w:r>
+        <w:rPr>
+          <w:rFonts w:ascii="Arial" w:hAnsi="Arial" w:cs="Arial"/>
+        </w:rPr>
+        <w:t xml:space="preserve"> ein neuer Frame-Controller das Interface implementiert und die Tab-Controller entsprechend ihrer Funktionen benachrichtigt.</w:t>
       </w:r>
     </w:p>
     <w:p>
@@ -7312,8 +7342,16 @@
         <w:rPr>
           <w:rFonts w:ascii="Arial" w:hAnsi="Arial" w:cs="Arial"/>
         </w:rPr>
-        <w:t>durch Abstrahieren</w:t>
-      </w:r>
+        <w:t xml:space="preserve">durch </w:t>
+      </w:r>
+      <w:proofErr w:type="gramStart"/>
+      <w:r>
+        <w:rPr>
+          <w:rFonts w:ascii="Arial" w:hAnsi="Arial" w:cs="Arial"/>
+        </w:rPr>
+        <w:t>Abstrahieren</w:t>
+      </w:r>
+      <w:proofErr w:type="gramEnd"/>
       <w:r>
         <w:rPr>
           <w:rFonts w:ascii="Arial" w:hAnsi="Arial" w:cs="Arial"/>
@@ -7579,7 +7617,7 @@
                     <pic:cNvPicPr/>
                   </pic:nvPicPr>
                   <pic:blipFill>
-                    <a:blip r:embed="rId32">
+                    <a:blip r:embed="rId32" cstate="print">
                       <a:extLst>
                         <a:ext uri="{28A0092B-C50C-407E-A947-70E740481C1C}">
                           <a14:useLocalDpi xmlns:a14="http://schemas.microsoft.com/office/drawing/2010/main" val="0"/>
@@ -8046,7 +8084,15 @@
         <w:t xml:space="preserve">Anzahl, Gewicht und Summe können über entsprechende Getter-Methoden </w:t>
       </w:r>
       <w:r>
-        <w:t>ausgelesen werden. Für die Anzahlen gibt es zusätzlich eine Setter-Methode um die durch neu eingegebene Function Points geänderte Anzahl zu aktualisieren.</w:t>
+        <w:t xml:space="preserve">ausgelesen werden. Für die Anzahlen gibt es zusätzlich eine </w:t>
+      </w:r>
+      <w:proofErr w:type="gramStart"/>
+      <w:r>
+        <w:t>Setter-Methode</w:t>
+      </w:r>
+      <w:proofErr w:type="gramEnd"/>
+      <w:r>
+        <w:t xml:space="preserve"> um die durch neu eingegebene Function Points geänderte Anzahl zu aktualisieren.</w:t>
       </w:r>
       <w:r>
         <w:t xml:space="preserve"> </w:t>
@@ -8210,13 +8256,29 @@
         <w:t>nen</w:t>
       </w:r>
       <w:r>
-        <w:t xml:space="preserve"> als Integer die Nummer des gewünschten Faktors übergeben </w:t>
+        <w:t xml:space="preserve"> als </w:t>
+      </w:r>
+      <w:proofErr w:type="gramStart"/>
+      <w:r>
+        <w:t>Integer</w:t>
+      </w:r>
+      <w:proofErr w:type="gramEnd"/>
+      <w:r>
+        <w:t xml:space="preserve"> die Nummer des gewünschten Faktors übergeben </w:t>
       </w:r>
       <w:r>
         <w:t>wird. Die Getter-Methode gibt daraufhin den Wert des gewählten Faktors zurück, der Setter-Methode wird zusätzlich der zu setzende Wert als Integer übergeben, welche</w:t>
       </w:r>
       <w:r>
-        <w:t>r dann in der entsprechenden Variable abgespeichert wird.</w:t>
+        <w:t xml:space="preserve">r dann </w:t>
+      </w:r>
+      <w:proofErr w:type="gramStart"/>
+      <w:r>
+        <w:t>in der entsprechenden Variable</w:t>
+      </w:r>
+      <w:proofErr w:type="gramEnd"/>
+      <w:r>
+        <w:t xml:space="preserve"> abgespeichert wird.</w:t>
       </w:r>
       <w:r>
         <w:t xml:space="preserve"> </w:t>
@@ -8366,14 +8428,31 @@
         <w:t>_V_BASIC</w:t>
       </w:r>
       <w:r>
-        <w:t xml:space="preserve"> Interface welches jene Funktionen definiert, die jede View zwangsweise unterstützen muss. Darunter fallen die </w:t>
-      </w:r>
+        <w:t xml:space="preserve"> </w:t>
+      </w:r>
+      <w:proofErr w:type="gramStart"/>
+      <w:r>
+        <w:t>Interface</w:t>
+      </w:r>
+      <w:proofErr w:type="gramEnd"/>
+      <w:r>
+        <w:t xml:space="preserve"> welches jene Funktionen definiert, die jede View zwangsweise unterstützen muss. Darunter fallen die </w:t>
+      </w:r>
+      <w:proofErr w:type="gramStart"/>
       <w:r>
         <w:rPr>
           <w:i/>
           <w:iCs/>
         </w:rPr>
-        <w:t>show()</w:t>
+        <w:t>show(</w:t>
+      </w:r>
+      <w:proofErr w:type="gramEnd"/>
+      <w:r>
+        <w:rPr>
+          <w:i/>
+          <w:iCs/>
+        </w:rPr>
+        <w:t>)</w:t>
       </w:r>
       <w:r>
         <w:t xml:space="preserve"> und </w:t>
@@ -8886,7 +8965,21 @@
         <w:rPr>
           <w:rFonts w:ascii="Arial" w:hAnsi="Arial" w:cs="Arial"/>
         </w:rPr>
-        <w:t xml:space="preserve">haben die einzelnen 4 Tabs der Frame View einen entsprechenden Controller der </w:t>
+        <w:t xml:space="preserve">haben die einzelnen 4 Tabs der Frame View einen entsprechenden </w:t>
+      </w:r>
+      <w:proofErr w:type="gramStart"/>
+      <w:r>
+        <w:rPr>
+          <w:rFonts w:ascii="Arial" w:hAnsi="Arial" w:cs="Arial"/>
+        </w:rPr>
+        <w:t>Controller</w:t>
+      </w:r>
+      <w:proofErr w:type="gramEnd"/>
+      <w:r>
+        <w:rPr>
+          <w:rFonts w:ascii="Arial" w:hAnsi="Arial" w:cs="Arial"/>
+        </w:rPr>
+        <w:t xml:space="preserve"> der </w:t>
       </w:r>
       <w:r>
         <w:rPr>
@@ -8906,63 +8999,83 @@
         </w:rPr>
         <w:t xml:space="preserve">eine Funktion </w:t>
       </w:r>
+      <w:proofErr w:type="gramStart"/>
       <w:r>
         <w:rPr>
           <w:rFonts w:ascii="Arial" w:hAnsi="Arial" w:cs="Arial"/>
           <w:i/>
           <w:iCs/>
         </w:rPr>
-        <w:t xml:space="preserve">setLinks() </w:t>
-      </w:r>
-      <w:r>
-        <w:rPr>
-          <w:rFonts w:ascii="Arial" w:hAnsi="Arial" w:cs="Arial"/>
-        </w:rPr>
-        <w:t xml:space="preserve">implementieren, welche die nötigen Referenzen zur Frame View sowie </w:t>
-      </w:r>
-      <w:r>
-        <w:rPr>
-          <w:rFonts w:ascii="Arial" w:hAnsi="Arial" w:cs="Arial"/>
-        </w:rPr>
-        <w:t xml:space="preserve">den Projektdaten halten. </w:t>
-      </w:r>
-      <w:r>
-        <w:rPr>
-          <w:rFonts w:ascii="Arial" w:hAnsi="Arial" w:cs="Arial"/>
-        </w:rPr>
-        <w:t>In der</w:t>
-      </w:r>
-      <w:r>
-        <w:rPr>
-          <w:rFonts w:ascii="Arial" w:hAnsi="Arial" w:cs="Arial"/>
-        </w:rPr>
-        <w:t xml:space="preserve"> ebenfalls zu implementierende</w:t>
-      </w:r>
-      <w:r>
-        <w:rPr>
-          <w:rFonts w:ascii="Arial" w:hAnsi="Arial" w:cs="Arial"/>
-        </w:rPr>
-        <w:t>n</w:t>
-      </w:r>
-      <w:r>
-        <w:rPr>
-          <w:rFonts w:ascii="Arial" w:hAnsi="Arial" w:cs="Arial"/>
-        </w:rPr>
-        <w:t xml:space="preserve"> </w:t>
-      </w:r>
-      <w:r>
-        <w:rPr>
-          <w:rFonts w:ascii="Arial" w:hAnsi="Arial" w:cs="Arial"/>
-        </w:rPr>
-        <w:t xml:space="preserve">Funktion </w:t>
-      </w:r>
+        <w:t>setLinks(</w:t>
+      </w:r>
+      <w:proofErr w:type="gramEnd"/>
       <w:r>
         <w:rPr>
           <w:rFonts w:ascii="Arial" w:hAnsi="Arial" w:cs="Arial"/>
           <w:i/>
           <w:iCs/>
         </w:rPr>
-        <w:t>updateProjectData()</w:t>
+        <w:t xml:space="preserve">) </w:t>
+      </w:r>
+      <w:r>
+        <w:rPr>
+          <w:rFonts w:ascii="Arial" w:hAnsi="Arial" w:cs="Arial"/>
+        </w:rPr>
+        <w:t xml:space="preserve">implementieren, welche die nötigen Referenzen zur Frame View sowie </w:t>
+      </w:r>
+      <w:r>
+        <w:rPr>
+          <w:rFonts w:ascii="Arial" w:hAnsi="Arial" w:cs="Arial"/>
+        </w:rPr>
+        <w:t xml:space="preserve">den Projektdaten halten. </w:t>
+      </w:r>
+      <w:r>
+        <w:rPr>
+          <w:rFonts w:ascii="Arial" w:hAnsi="Arial" w:cs="Arial"/>
+        </w:rPr>
+        <w:t>In der</w:t>
+      </w:r>
+      <w:r>
+        <w:rPr>
+          <w:rFonts w:ascii="Arial" w:hAnsi="Arial" w:cs="Arial"/>
+        </w:rPr>
+        <w:t xml:space="preserve"> ebenfalls zu implementierende</w:t>
+      </w:r>
+      <w:r>
+        <w:rPr>
+          <w:rFonts w:ascii="Arial" w:hAnsi="Arial" w:cs="Arial"/>
+        </w:rPr>
+        <w:t>n</w:t>
+      </w:r>
+      <w:r>
+        <w:rPr>
+          <w:rFonts w:ascii="Arial" w:hAnsi="Arial" w:cs="Arial"/>
+        </w:rPr>
+        <w:t xml:space="preserve"> </w:t>
+      </w:r>
+      <w:r>
+        <w:rPr>
+          <w:rFonts w:ascii="Arial" w:hAnsi="Arial" w:cs="Arial"/>
+        </w:rPr>
+        <w:t xml:space="preserve">Funktion </w:t>
+      </w:r>
+      <w:proofErr w:type="gramStart"/>
+      <w:r>
+        <w:rPr>
+          <w:rFonts w:ascii="Arial" w:hAnsi="Arial" w:cs="Arial"/>
+          <w:i/>
+          <w:iCs/>
+        </w:rPr>
+        <w:t>updateProjectData(</w:t>
+      </w:r>
+      <w:proofErr w:type="gramEnd"/>
+      <w:r>
+        <w:rPr>
+          <w:rFonts w:ascii="Arial" w:hAnsi="Arial" w:cs="Arial"/>
+          <w:i/>
+          <w:iCs/>
+        </w:rPr>
+        <w:t>)</w:t>
       </w:r>
       <w:r>
         <w:rPr>
@@ -9276,7 +9389,15 @@
         <w:t xml:space="preserve">Da </w:t>
       </w:r>
       <w:r>
-        <w:t>sowohl die Controller, als auch die Views und Projektdaten für jede Instanz des Programms nur einmal existieren sollen</w:t>
+        <w:t xml:space="preserve">sowohl die </w:t>
+      </w:r>
+      <w:proofErr w:type="gramStart"/>
+      <w:r>
+        <w:t>Controller,</w:t>
+      </w:r>
+      <w:proofErr w:type="gramEnd"/>
+      <w:r>
+        <w:t xml:space="preserve"> als auch die Views und Projektdaten für jede Instanz des Programms nur einmal existieren sollen</w:t>
       </w:r>
       <w:r>
         <w:t xml:space="preserve"> und um mögliche Komplikationen durch mehrere sich gegenseitig beeinflussende Controller oder gar mehrere gleichzeitig geöffnete Projektdaten </w:t>
@@ -9353,71 +9474,98 @@
       <w:r>
         <w:t xml:space="preserve">mit einer entsprechend zu implementierenden Funktion </w:t>
       </w:r>
+      <w:proofErr w:type="gramStart"/>
       <w:r>
         <w:rPr>
           <w:i/>
           <w:iCs/>
         </w:rPr>
-        <w:t>setLinks()</w:t>
-      </w:r>
-      <w:r>
-        <w:t xml:space="preserve"> geschehen. Im Rahmen des SWE-CASE-TOOLs kommt die zweite Methode zum Einsatz, d</w:t>
-      </w:r>
-      <w:r>
-        <w:t xml:space="preserve">er Programmierer </w:t>
-      </w:r>
-      <w:r>
-        <w:t xml:space="preserve">sollte </w:t>
-      </w:r>
-      <w:r>
-        <w:t xml:space="preserve">deswegen nach der </w:t>
-      </w:r>
-      <w:r>
-        <w:t xml:space="preserve">erstmaligen </w:t>
-      </w:r>
-      <w:r>
-        <w:t xml:space="preserve">Erstellung </w:t>
-      </w:r>
-      <w:r>
-        <w:t>eines Objekts</w:t>
-      </w:r>
-      <w:r>
-        <w:t xml:space="preserve">, welches die </w:t>
-      </w:r>
+        <w:t>setLinks(</w:t>
+      </w:r>
+      <w:proofErr w:type="gramEnd"/>
       <w:r>
         <w:rPr>
           <w:i/>
           <w:iCs/>
         </w:rPr>
-        <w:t>setLinks()</w:t>
-      </w:r>
-      <w:r>
-        <w:t xml:space="preserve"> Funktion implementiert</w:t>
-      </w:r>
-      <w:r>
-        <w:t xml:space="preserve"> auf alle Fälle die</w:t>
-      </w:r>
-      <w:r>
-        <w:t xml:space="preserve">se </w:t>
-      </w:r>
-      <w:r>
-        <w:t xml:space="preserve">Funktion aufrufen. Dies hat zwar den Nachteil, dass </w:t>
-      </w:r>
-      <w:r>
-        <w:t xml:space="preserve">durch Nichtbeachten dieser Regel ein Objekt ohne Referenzen erstellt werden kann, es kann jedoch nicht dazu kommen, dass ein Entwickler Referenzen übergibt, dementsprechend davon ausgeht, dass die Referenzen gesetzt wurden, das Objekt jedoch noch auf die alten Referenzen zeigt, da der Konstruktor gar nicht aufgerufen wurde. </w:t>
-      </w:r>
-      <w:r>
-        <w:t>Missachtet ein Entwickler die Regel</w:t>
-      </w:r>
-      <w:r>
-        <w:t xml:space="preserve">, dass </w:t>
-      </w:r>
+        <w:t>)</w:t>
+      </w:r>
+      <w:r>
+        <w:t xml:space="preserve"> geschehen. Im Rahmen des SWE-CASE-TOOLs kommt die zweite Methode zum Einsatz, d</w:t>
+      </w:r>
+      <w:r>
+        <w:t xml:space="preserve">er Programmierer </w:t>
+      </w:r>
+      <w:r>
+        <w:t xml:space="preserve">sollte </w:t>
+      </w:r>
+      <w:r>
+        <w:t xml:space="preserve">deswegen nach der </w:t>
+      </w:r>
+      <w:r>
+        <w:t xml:space="preserve">erstmaligen </w:t>
+      </w:r>
+      <w:r>
+        <w:t xml:space="preserve">Erstellung </w:t>
+      </w:r>
+      <w:r>
+        <w:t>eines Objekts</w:t>
+      </w:r>
+      <w:r>
+        <w:t xml:space="preserve">, welches die </w:t>
+      </w:r>
+      <w:proofErr w:type="gramStart"/>
       <w:r>
         <w:rPr>
           <w:i/>
           <w:iCs/>
         </w:rPr>
-        <w:t>setLinks()</w:t>
+        <w:t>setLinks(</w:t>
+      </w:r>
+      <w:proofErr w:type="gramEnd"/>
+      <w:r>
+        <w:rPr>
+          <w:i/>
+          <w:iCs/>
+        </w:rPr>
+        <w:t>)</w:t>
+      </w:r>
+      <w:r>
+        <w:t xml:space="preserve"> Funktion implementiert</w:t>
+      </w:r>
+      <w:r>
+        <w:t xml:space="preserve"> auf alle Fälle die</w:t>
+      </w:r>
+      <w:r>
+        <w:t xml:space="preserve">se </w:t>
+      </w:r>
+      <w:r>
+        <w:t xml:space="preserve">Funktion aufrufen. Dies hat zwar den Nachteil, dass </w:t>
+      </w:r>
+      <w:r>
+        <w:t xml:space="preserve">durch Nichtbeachten dieser Regel ein Objekt ohne Referenzen erstellt werden kann, es kann jedoch nicht dazu kommen, dass ein Entwickler Referenzen übergibt, dementsprechend davon ausgeht, dass die Referenzen gesetzt wurden, das Objekt jedoch noch auf die alten Referenzen zeigt, da der Konstruktor gar nicht aufgerufen wurde. </w:t>
+      </w:r>
+      <w:r>
+        <w:t>Missachtet ein Entwickler die Regel</w:t>
+      </w:r>
+      <w:r>
+        <w:t xml:space="preserve">, dass </w:t>
+      </w:r>
+      <w:proofErr w:type="gramStart"/>
+      <w:r>
+        <w:rPr>
+          <w:i/>
+          <w:iCs/>
+        </w:rPr>
+        <w:t>setLinks(</w:t>
+      </w:r>
+      <w:proofErr w:type="gramEnd"/>
+      <w:r>
+        <w:rPr>
+          <w:i/>
+          <w:iCs/>
+        </w:rPr>
+        <w:t>)</w:t>
       </w:r>
       <w:r>
         <w:t xml:space="preserve"> aufgerufen werden muss,</w:t>
@@ -9532,7 +9680,21 @@
         <w:rPr>
           <w:color w:val="C00000"/>
         </w:rPr>
-        <w:t>evtl. Observer wenn es darum geht, wie Projektdaten geändert werden (updateProjectData (push) Methode und updateView (pull))</w:t>
+        <w:t xml:space="preserve">evtl. </w:t>
+      </w:r>
+      <w:proofErr w:type="gramStart"/>
+      <w:r>
+        <w:rPr>
+          <w:color w:val="C00000"/>
+        </w:rPr>
+        <w:t>Observer</w:t>
+      </w:r>
+      <w:proofErr w:type="gramEnd"/>
+      <w:r>
+        <w:rPr>
+          <w:color w:val="C00000"/>
+        </w:rPr>
+        <w:t xml:space="preserve"> wenn es darum geht, wie Projektdaten geändert werden (updateProjectData (push) Methode und updateView (pull))</w:t>
       </w:r>
     </w:p>
     <w:p>
@@ -11285,6 +11447,7 @@
       <w:r>
         <w:t xml:space="preserve">r nach Jones berechneten Abschätzung des Aufwands wird, durch Anwenden der </w:t>
       </w:r>
+      <w:proofErr w:type="gramStart"/>
       <w:r>
         <w:rPr>
           <w:i/>
@@ -11297,7 +11460,15 @@
           <w:i/>
           <w:iCs/>
         </w:rPr>
-        <w:t>.log()</w:t>
+        <w:t>.log(</w:t>
+      </w:r>
+      <w:proofErr w:type="gramEnd"/>
+      <w:r>
+        <w:rPr>
+          <w:i/>
+          <w:iCs/>
+        </w:rPr>
+        <w:t>)</w:t>
       </w:r>
       <w:r>
         <w:t>-</w:t>
@@ -11516,12 +11687,6 @@
       </w:r>
       <w:r>
         <w:t xml:space="preserve"> </w:t>
-      </w:r>
-      <w:r>
-        <w:rPr>
-          <w:color w:val="C00000"/>
-        </w:rPr>
-        <w:t xml:space="preserve">(Anzahl Personen mit einbezogen?) </w:t>
       </w:r>
     </w:p>
     <w:p>
@@ -11836,7 +12001,15 @@
         <w:t>e2Correction</w:t>
       </w:r>
       <w:r>
-        <w:t xml:space="preserve"> in Zeile 399. Zusätzlich wird das Ergebnis hier als Integer gecastet um einen, den Vorgaben der Faktoren entsprechenden, Wert zu erhalten. </w:t>
+        <w:t xml:space="preserve"> in Zeile 399. Zusätzlich wird das Ergebnis hier als </w:t>
+      </w:r>
+      <w:proofErr w:type="gramStart"/>
+      <w:r>
+        <w:t>Integer</w:t>
+      </w:r>
+      <w:proofErr w:type="gramEnd"/>
+      <w:r>
+        <w:t xml:space="preserve"> gecastet um einen, den Vorgaben der Faktoren entsprechenden, Wert zu erhalten. </w:t>
       </w:r>
     </w:p>
     <w:p>
@@ -11896,7 +12069,15 @@
           <w:rFonts w:ascii="Menlo" w:hAnsi="Menlo" w:cs="Menlo"/>
           <w:color w:val="000000"/>
         </w:rPr>
-        <w:t>) (((Math.</w:t>
+        <w:t>) (((</w:t>
+      </w:r>
+      <w:proofErr w:type="gramStart"/>
+      <w:r>
+        <w:rPr>
+          <w:rFonts w:ascii="Menlo" w:hAnsi="Menlo" w:cs="Menlo"/>
+          <w:color w:val="000000"/>
+        </w:rPr>
+        <w:t>Math.</w:t>
       </w:r>
       <w:r>
         <w:rPr>
@@ -11912,7 +12093,15 @@
           <w:rFonts w:ascii="Menlo" w:hAnsi="Menlo" w:cs="Menlo"/>
           <w:color w:val="000000"/>
         </w:rPr>
-        <w:t>((realTime / (Math.</w:t>
+        <w:t>(</w:t>
+      </w:r>
+      <w:proofErr w:type="gramEnd"/>
+      <w:r>
+        <w:rPr>
+          <w:rFonts w:ascii="Menlo" w:hAnsi="Menlo" w:cs="Menlo"/>
+          <w:color w:val="000000"/>
+        </w:rPr>
+        <w:t>(realTime / (Math.</w:t>
       </w:r>
       <w:r>
         <w:rPr>
@@ -12032,16 +12221,13 @@
         </w:rPr>
         <w:t>);</w:t>
       </w:r>
-    </w:p>
-    <w:p>
-      <w:pPr>
-        <w:pStyle w:val="HTMLPreformatted"/>
-        <w:shd w:val="clear" w:color="auto" w:fill="FFFFFF"/>
+      <w:r>
         <w:rPr>
           <w:rFonts w:ascii="Menlo" w:hAnsi="Menlo" w:cs="Menlo"/>
           <w:color w:val="000000"/>
         </w:rPr>
-      </w:pPr>
+        <w:br/>
+      </w:r>
     </w:p>
     <w:p>
       <w:r>
@@ -12066,39 +12252,65 @@
         <w:rPr>
           <w:color w:val="000000" w:themeColor="text1"/>
         </w:rPr>
-        <w:t>beruht auf der Implementierung einer mathematischen Umformung. Da die Math.log</w:t>
-      </w:r>
+        <w:t xml:space="preserve">beruht auf der Implementierung einer mathematischen Umformung. Da die </w:t>
+      </w:r>
+      <w:proofErr w:type="gramStart"/>
       <w:r>
         <w:rPr>
           <w:color w:val="000000" w:themeColor="text1"/>
         </w:rPr>
-        <w:t>()-</w:t>
+        <w:t>Math.log</w:t>
       </w:r>
       <w:r>
         <w:rPr>
           <w:color w:val="000000" w:themeColor="text1"/>
         </w:rPr>
+        <w:t>(</w:t>
+      </w:r>
+      <w:proofErr w:type="gramEnd"/>
+      <w:r>
+        <w:rPr>
+          <w:color w:val="000000" w:themeColor="text1"/>
+        </w:rPr>
+        <w:t>)-</w:t>
+      </w:r>
+      <w:r>
+        <w:rPr>
+          <w:color w:val="000000" w:themeColor="text1"/>
+        </w:rPr>
         <w:t xml:space="preserve"> sowie die </w:t>
       </w:r>
       <w:r>
         <w:rPr>
           <w:color w:val="000000" w:themeColor="text1"/>
         </w:rPr>
-        <w:t xml:space="preserve">Math.exp()-Funktionen als korrekt angenommen werden können, </w:t>
-      </w:r>
-      <w:commentRangeStart w:id="76"/>
+        <w:t>Math.exp()-Funktionen als korrekt angenommen werden können, wird dieser Teil der Berechnung als korrekt angenommen.</w:t>
+      </w:r>
       <w:r>
         <w:rPr>
           <w:color w:val="000000" w:themeColor="text1"/>
         </w:rPr>
-        <w:t xml:space="preserve">wird dieser Teil der Berechnung als korrekt angenommen. </w:t>
-      </w:r>
-      <w:commentRangeEnd w:id="76"/>
-      <w:r>
-        <w:rPr>
-          <w:rStyle w:val="CommentReference"/>
-        </w:rPr>
-        <w:commentReference w:id="76"/>
+        <w:t xml:space="preserve"> Nichtsdestotrotz wurden auch hierfür drei Tests konstruiert. Ein Test läuft mit einem realistischen Wert durch den if-Zweig, ein anderer prüft den Eingabewert </w:t>
+      </w:r>
+      <w:r>
+        <w:rPr>
+          <w:i/>
+          <w:iCs/>
+          <w:color w:val="000000" w:themeColor="text1"/>
+        </w:rPr>
+        <w:t>Double.MAX_VALUE</w:t>
+      </w:r>
+      <w:r>
+        <w:rPr>
+          <w:color w:val="000000" w:themeColor="text1"/>
+        </w:rPr>
+        <w:t xml:space="preserve"> und der dritte durchläuft mit -1 den else-Zweig. Dieser negative Fall sollte im normalen Programmablauf nicht auftreten, da der Nutzer keine negativen Zeiten eingeben kann.</w:t>
+      </w:r>
+      <w:r>
+        <w:rPr>
+          <w:color w:val="000000" w:themeColor="text1"/>
+        </w:rPr>
+        <w:t xml:space="preserve"> </w:t>
       </w:r>
       <w:r>
         <w:t>Sobald die notwendige Korrektur in Form der angepassten Summe der Einflussfaktoren E2 berechnet wurde</w:t>
@@ -12167,12 +12379,21 @@
           <w:iCs/>
         </w:rPr>
       </w:pPr>
+      <w:proofErr w:type="gramStart"/>
       <w:r>
         <w:rPr>
           <w:i/>
           <w:iCs/>
         </w:rPr>
-        <w:t>notifyAdjustFactors()</w:t>
+        <w:t>notifyAdjustFactors(</w:t>
+      </w:r>
+      <w:proofErr w:type="gramEnd"/>
+      <w:r>
+        <w:rPr>
+          <w:i/>
+          <w:iCs/>
+        </w:rPr>
+        <w:t>)</w:t>
       </w:r>
     </w:p>
     <w:p>
@@ -12187,12 +12408,21 @@
           <w:iCs/>
         </w:rPr>
       </w:pPr>
+      <w:proofErr w:type="gramStart"/>
       <w:r>
         <w:rPr>
           <w:i/>
           <w:iCs/>
         </w:rPr>
-        <w:t>increaseFactors()</w:t>
+        <w:t>increaseFactors(</w:t>
+      </w:r>
+      <w:proofErr w:type="gramEnd"/>
+      <w:r>
+        <w:rPr>
+          <w:i/>
+          <w:iCs/>
+        </w:rPr>
+        <w:t>)</w:t>
       </w:r>
     </w:p>
     <w:p>
@@ -12207,27 +12437,21 @@
           <w:iCs/>
         </w:rPr>
       </w:pPr>
+      <w:proofErr w:type="gramStart"/>
       <w:r>
         <w:rPr>
           <w:i/>
           <w:iCs/>
         </w:rPr>
-        <w:t>decreaseFactors()</w:t>
-      </w:r>
-    </w:p>
-    <w:p>
-      <w:pPr>
-        <w:rPr>
-          <w:rFonts w:ascii="Arial" w:eastAsiaTheme="majorEastAsia" w:hAnsi="Arial" w:cs="Arial"/>
-          <w:sz w:val="28"/>
-        </w:rPr>
-      </w:pPr>
-      <w:r>
-        <w:rPr>
-          <w:rFonts w:ascii="Arial" w:hAnsi="Arial" w:cs="Arial"/>
-          <w:sz w:val="28"/>
-        </w:rPr>
-        <w:br w:type="page"/>
+        <w:t>decreaseFactors(</w:t>
+      </w:r>
+      <w:proofErr w:type="gramEnd"/>
+      <w:r>
+        <w:rPr>
+          <w:i/>
+          <w:iCs/>
+        </w:rPr>
+        <w:t>)</w:t>
       </w:r>
     </w:p>
     <w:p>
@@ -12246,7 +12470,8 @@
           <w:szCs w:val="22"/>
         </w:rPr>
       </w:pPr>
-      <w:bookmarkStart w:id="77" w:name="_Toc43292574"/>
+      <w:bookmarkStart w:id="76" w:name="_Toc43292574"/>
+      <w:proofErr w:type="gramStart"/>
       <w:r>
         <w:rPr>
           <w:rFonts w:ascii="Arial" w:hAnsi="Arial" w:cs="Arial"/>
@@ -12263,42 +12488,70 @@
           <w:sz w:val="28"/>
           <w:szCs w:val="22"/>
         </w:rPr>
-        <w:t>Factors()</w:t>
-      </w:r>
-      <w:bookmarkEnd w:id="77"/>
+        <w:t>Factors(</w:t>
+      </w:r>
+      <w:proofErr w:type="gramEnd"/>
+      <w:r>
+        <w:rPr>
+          <w:rFonts w:ascii="Arial" w:hAnsi="Arial" w:cs="Arial"/>
+          <w:color w:val="auto"/>
+          <w:sz w:val="28"/>
+          <w:szCs w:val="22"/>
+        </w:rPr>
+        <w:t>)</w:t>
+      </w:r>
+      <w:bookmarkEnd w:id="76"/>
     </w:p>
     <w:p>
       <w:r>
         <w:t xml:space="preserve">In der Methode </w:t>
       </w:r>
+      <w:proofErr w:type="gramStart"/>
       <w:r>
         <w:rPr>
           <w:i/>
           <w:iCs/>
         </w:rPr>
-        <w:t>notifyAdjustFactors()</w:t>
-      </w:r>
-      <w:r>
-        <w:t xml:space="preserve"> wird evaluiert ob und in welchem Umfang die Faktoren </w:t>
-      </w:r>
-      <w:r>
-        <w:t xml:space="preserve">geändert werden müssen, sowie ob eine reine Änderung der Faktoren überhaupt die tatsächliche Dauer des Projekts ergeben kann. Über die Faktoren </w:t>
-      </w:r>
-      <w:r>
-        <w:t xml:space="preserve">kann die Projektdauer maximal um </w:t>
-      </w:r>
-      <w:r>
-        <w:t xml:space="preserve">± 30 % verändert werden. </w:t>
-      </w:r>
-      <w:r>
-        <w:t xml:space="preserve">In der Methode </w:t>
-      </w:r>
+        <w:t>notifyAdjustFactors(</w:t>
+      </w:r>
+      <w:proofErr w:type="gramEnd"/>
       <w:r>
         <w:rPr>
           <w:i/>
           <w:iCs/>
         </w:rPr>
-        <w:t>notifyAdjustFactors()</w:t>
+        <w:t>)</w:t>
+      </w:r>
+      <w:r>
+        <w:t xml:space="preserve"> wird evaluiert ob und in welchem Umfang die Faktoren </w:t>
+      </w:r>
+      <w:r>
+        <w:t xml:space="preserve">geändert werden müssen, sowie ob eine reine Änderung der Faktoren überhaupt die tatsächliche Dauer des Projekts ergeben kann. Über die Faktoren </w:t>
+      </w:r>
+      <w:r>
+        <w:t xml:space="preserve">kann die Projektdauer maximal um </w:t>
+      </w:r>
+      <w:r>
+        <w:t xml:space="preserve">± 30 % verändert werden. </w:t>
+      </w:r>
+      <w:r>
+        <w:t xml:space="preserve">In der Methode </w:t>
+      </w:r>
+      <w:proofErr w:type="gramStart"/>
+      <w:r>
+        <w:rPr>
+          <w:i/>
+          <w:iCs/>
+        </w:rPr>
+        <w:t>notifyAdjustFactors(</w:t>
+      </w:r>
+      <w:proofErr w:type="gramEnd"/>
+      <w:r>
+        <w:rPr>
+          <w:i/>
+          <w:iCs/>
+        </w:rPr>
+        <w:t>)</w:t>
       </w:r>
       <w:r>
         <w:t xml:space="preserve"> wird zur Entscheidung ob und in welchem Umfang die Faktoren geändert werden</w:t>
@@ -12443,12 +12696,21 @@
       <w:r>
         <w:t xml:space="preserve"> kann und sollte reduziert werden, die Methode </w:t>
       </w:r>
+      <w:proofErr w:type="gramStart"/>
       <w:r>
         <w:rPr>
           <w:i/>
           <w:iCs/>
         </w:rPr>
-        <w:t>decreaseFactors()</w:t>
+        <w:t>decreaseFactors(</w:t>
+      </w:r>
+      <w:proofErr w:type="gramEnd"/>
+      <w:r>
+        <w:rPr>
+          <w:i/>
+          <w:iCs/>
+        </w:rPr>
+        <w:t>)</w:t>
       </w:r>
       <w:r>
         <w:t xml:space="preserve"> </w:t>
@@ -12710,11 +12972,16 @@
         <w:t>e2Sum</w:t>
       </w:r>
       <w:r>
-        <w:t xml:space="preserve"> kann und sollte erhöht werden, die Methode in</w:t>
+        <w:t xml:space="preserve"> kann und sollte erhöht werden, die Methode </w:t>
+      </w:r>
+      <w:proofErr w:type="gramStart"/>
+      <w:r>
+        <w:t>in</w:t>
       </w:r>
       <w:r>
         <w:t>creaseFactors(</w:t>
       </w:r>
+      <w:proofErr w:type="gramEnd"/>
       <w:r>
         <w:t xml:space="preserve">) wird mit dem Wert </w:t>
       </w:r>
@@ -13085,7 +13352,8 @@
           <w:szCs w:val="22"/>
         </w:rPr>
       </w:pPr>
-      <w:bookmarkStart w:id="78" w:name="_Toc43292575"/>
+      <w:bookmarkStart w:id="77" w:name="_Toc43292575"/>
+      <w:proofErr w:type="gramStart"/>
       <w:r>
         <w:rPr>
           <w:rFonts w:ascii="Arial" w:hAnsi="Arial" w:cs="Arial"/>
@@ -13093,14 +13361,25 @@
           <w:sz w:val="28"/>
           <w:szCs w:val="22"/>
         </w:rPr>
-        <w:t>increaseFactors()</w:t>
-      </w:r>
-      <w:bookmarkEnd w:id="78"/>
+        <w:t>increaseFactors(</w:t>
+      </w:r>
+      <w:proofErr w:type="gramEnd"/>
+      <w:r>
+        <w:rPr>
+          <w:rFonts w:ascii="Arial" w:hAnsi="Arial" w:cs="Arial"/>
+          <w:color w:val="auto"/>
+          <w:sz w:val="28"/>
+          <w:szCs w:val="22"/>
+        </w:rPr>
+        <w:t>)</w:t>
+      </w:r>
+      <w:bookmarkEnd w:id="77"/>
     </w:p>
     <w:p>
       <w:r>
         <w:t xml:space="preserve">Die Methode </w:t>
       </w:r>
+      <w:proofErr w:type="gramStart"/>
       <w:r>
         <w:rPr>
           <w:i/>
@@ -13113,7 +13392,15 @@
           <w:i/>
           <w:iCs/>
         </w:rPr>
-        <w:t>creaseFactors()</w:t>
+        <w:t>creaseFactors(</w:t>
+      </w:r>
+      <w:proofErr w:type="gramEnd"/>
+      <w:r>
+        <w:rPr>
+          <w:i/>
+          <w:iCs/>
+        </w:rPr>
+        <w:t>)</w:t>
       </w:r>
       <w:r>
         <w:t xml:space="preserve"> wird mit dem Integer-Wert, um den die Faktoren erhöht werden sollen</w:t>
@@ -13181,7 +13468,23 @@
           <w:b/>
           <w:bCs/>
         </w:rPr>
-        <w:t>2Sum() + increase) &gt; 60</w:t>
+        <w:t>2</w:t>
+      </w:r>
+      <w:proofErr w:type="gramStart"/>
+      <w:r>
+        <w:rPr>
+          <w:b/>
+          <w:bCs/>
+        </w:rPr>
+        <w:t>Sum(</w:t>
+      </w:r>
+      <w:proofErr w:type="gramEnd"/>
+      <w:r>
+        <w:rPr>
+          <w:b/>
+          <w:bCs/>
+        </w:rPr>
+        <w:t>) + increase) &gt; 60</w:t>
       </w:r>
     </w:p>
     <w:p>
@@ -13209,12 +13512,21 @@
       <w:r>
         <w:t xml:space="preserve"> der Fehler </w:t>
       </w:r>
+      <w:proofErr w:type="gramStart"/>
       <w:r>
         <w:rPr>
           <w:i/>
           <w:iCs/>
         </w:rPr>
-        <w:t>IllegalArgumentException("increase out of bounds")</w:t>
+        <w:t>IllegalArgumentException(</w:t>
+      </w:r>
+      <w:proofErr w:type="gramEnd"/>
+      <w:r>
+        <w:rPr>
+          <w:i/>
+          <w:iCs/>
+        </w:rPr>
+        <w:t>"increase out of bounds")</w:t>
       </w:r>
       <w:r>
         <w:t xml:space="preserve"> erzeugt</w:t>
@@ -13572,12 +13884,21 @@
           <w:bCs/>
         </w:rPr>
       </w:pPr>
+      <w:proofErr w:type="gramStart"/>
       <w:r>
         <w:rPr>
           <w:b/>
           <w:bCs/>
         </w:rPr>
-        <w:t>factorIterator != 0 | 1 | 2 | 3 | 4 | 5 | 6 | 7 | 8 | 9</w:t>
+        <w:t>factorIterator !</w:t>
+      </w:r>
+      <w:proofErr w:type="gramEnd"/>
+      <w:r>
+        <w:rPr>
+          <w:b/>
+          <w:bCs/>
+        </w:rPr>
+        <w:t>= 0 | 1 | 2 | 3 | 4 | 5 | 6 | 7 | 8 | 9</w:t>
       </w:r>
     </w:p>
     <w:p>
@@ -13632,7 +13953,15 @@
         <w:t xml:space="preserve"> n</w:t>
       </w:r>
       <w:r>
-        <w:t xml:space="preserve">och nicht Null erreicht hat, alle Faktoren jedoch bereits maximal erhöht wurden. Im normalen Programmverlauf sollte dies nicht auftreten, </w:t>
+        <w:t xml:space="preserve">och nicht </w:t>
+      </w:r>
+      <w:proofErr w:type="gramStart"/>
+      <w:r>
+        <w:t>Null</w:t>
+      </w:r>
+      <w:proofErr w:type="gramEnd"/>
+      <w:r>
+        <w:t xml:space="preserve"> erreicht hat, alle Faktoren jedoch bereits maximal erhöht wurden. Im normalen Programmverlauf sollte dies nicht auftreten, </w:t>
       </w:r>
       <w:r>
         <w:t xml:space="preserve">da der Wert von </w:t>
@@ -13690,12 +14019,21 @@
       <w:r>
         <w:t xml:space="preserve"> </w:t>
       </w:r>
+      <w:proofErr w:type="gramStart"/>
       <w:r>
         <w:rPr>
           <w:i/>
           <w:iCs/>
         </w:rPr>
-        <w:t>RuntimeException("factorIterator out of bounds")</w:t>
+        <w:t>RuntimeException(</w:t>
+      </w:r>
+      <w:proofErr w:type="gramEnd"/>
+      <w:r>
+        <w:rPr>
+          <w:i/>
+          <w:iCs/>
+        </w:rPr>
+        <w:t>"factorIterator out of bounds")</w:t>
       </w:r>
       <w:r>
         <w:t xml:space="preserve"> auftreten und die Endlosschleife verhindert</w:t>
@@ -13844,7 +14182,8 @@
           <w:szCs w:val="22"/>
         </w:rPr>
       </w:pPr>
-      <w:bookmarkStart w:id="79" w:name="_Toc43292576"/>
+      <w:bookmarkStart w:id="78" w:name="_Toc43292576"/>
+      <w:proofErr w:type="gramStart"/>
       <w:r>
         <w:rPr>
           <w:rFonts w:ascii="Arial" w:hAnsi="Arial" w:cs="Arial"/>
@@ -13852,19 +14191,37 @@
           <w:sz w:val="28"/>
           <w:szCs w:val="22"/>
         </w:rPr>
-        <w:t>decreaseFactors()</w:t>
-      </w:r>
-      <w:bookmarkEnd w:id="79"/>
-    </w:p>
-    <w:p>
-      <w:r>
-        <w:t>Vergleichbar zu increaseFactors wird die Methode de</w:t>
+        <w:t>decreaseFactors(</w:t>
+      </w:r>
+      <w:proofErr w:type="gramEnd"/>
+      <w:r>
+        <w:rPr>
+          <w:rFonts w:ascii="Arial" w:hAnsi="Arial" w:cs="Arial"/>
+          <w:color w:val="auto"/>
+          <w:sz w:val="28"/>
+          <w:szCs w:val="22"/>
+        </w:rPr>
+        <w:t>)</w:t>
+      </w:r>
+      <w:bookmarkEnd w:id="78"/>
+    </w:p>
+    <w:p>
+      <w:r>
+        <w:t xml:space="preserve">Vergleichbar zu increaseFactors wird die Methode </w:t>
+      </w:r>
+      <w:proofErr w:type="gramStart"/>
+      <w:r>
+        <w:t>de</w:t>
       </w:r>
       <w:r>
         <w:t>creaseFactors</w:t>
       </w:r>
       <w:r>
-        <w:t xml:space="preserve">() ebenfalls mit dem Integer-Wert, um den die Faktoren </w:t>
+        <w:t>(</w:t>
+      </w:r>
+      <w:proofErr w:type="gramEnd"/>
+      <w:r>
+        <w:t xml:space="preserve">) ebenfalls mit dem Integer-Wert, um den die Faktoren </w:t>
       </w:r>
       <w:r>
         <w:t>verringert</w:t>
@@ -13917,7 +14274,23 @@
           <w:b/>
           <w:bCs/>
         </w:rPr>
-        <w:t xml:space="preserve">2Sum() </w:t>
+        <w:t>2</w:t>
+      </w:r>
+      <w:proofErr w:type="gramStart"/>
+      <w:r>
+        <w:rPr>
+          <w:b/>
+          <w:bCs/>
+        </w:rPr>
+        <w:t>Sum(</w:t>
+      </w:r>
+      <w:proofErr w:type="gramEnd"/>
+      <w:r>
+        <w:rPr>
+          <w:b/>
+          <w:bCs/>
+        </w:rPr>
+        <w:t xml:space="preserve">) </w:t>
       </w:r>
       <w:r>
         <w:rPr>
@@ -13995,12 +14368,21 @@
       <w:r>
         <w:t xml:space="preserve"> Daten im Model verändert. Stattdessen wird der Fehler </w:t>
       </w:r>
+      <w:proofErr w:type="gramStart"/>
       <w:r>
         <w:rPr>
           <w:i/>
           <w:iCs/>
         </w:rPr>
-        <w:t>IllegalArgumentException("</w:t>
+        <w:t>IllegalArgumentException(</w:t>
+      </w:r>
+      <w:proofErr w:type="gramEnd"/>
+      <w:r>
+        <w:rPr>
+          <w:i/>
+          <w:iCs/>
+        </w:rPr>
+        <w:t>"</w:t>
       </w:r>
       <w:r>
         <w:rPr>
@@ -14385,12 +14767,21 @@
           <w:bCs/>
         </w:rPr>
       </w:pPr>
+      <w:proofErr w:type="gramStart"/>
       <w:r>
         <w:rPr>
           <w:b/>
           <w:bCs/>
         </w:rPr>
-        <w:t xml:space="preserve">factorIterator != </w:t>
+        <w:t>factorIterator !</w:t>
+      </w:r>
+      <w:proofErr w:type="gramEnd"/>
+      <w:r>
+        <w:rPr>
+          <w:b/>
+          <w:bCs/>
+        </w:rPr>
+        <w:t xml:space="preserve">= </w:t>
       </w:r>
       <w:r>
         <w:rPr>
@@ -14449,7 +14840,15 @@
         <w:t>crease</w:t>
       </w:r>
       <w:r>
-        <w:t xml:space="preserve"> noch nicht Null erreicht hat, alle Faktoren jedoch bereits </w:t>
+        <w:t xml:space="preserve"> noch nicht </w:t>
+      </w:r>
+      <w:proofErr w:type="gramStart"/>
+      <w:r>
+        <w:t>Null</w:t>
+      </w:r>
+      <w:proofErr w:type="gramEnd"/>
+      <w:r>
+        <w:t xml:space="preserve"> erreicht hat, alle Faktoren jedoch bereits </w:t>
       </w:r>
       <w:r>
         <w:t>auf ihr Minimum verringert</w:t>
@@ -14483,12 +14882,21 @@
       <w:r>
         <w:t xml:space="preserve"> nicht korrekt berechnet worden sein, würde in diesem Fall der Fehler </w:t>
       </w:r>
+      <w:proofErr w:type="gramStart"/>
       <w:r>
         <w:rPr>
           <w:i/>
           <w:iCs/>
         </w:rPr>
-        <w:t>RuntimeException("factorIterator out of bounds")</w:t>
+        <w:t>RuntimeException(</w:t>
+      </w:r>
+      <w:proofErr w:type="gramEnd"/>
+      <w:r>
+        <w:rPr>
+          <w:i/>
+          <w:iCs/>
+        </w:rPr>
+        <w:t>"factorIterator out of bounds")</w:t>
       </w:r>
       <w:r>
         <w:t xml:space="preserve"> auftreten und die Endlosschleife verhindert</w:t>
@@ -14662,8 +15070,8 @@
         </w:rPr>
         <w:t>Anhang</w:t>
       </w:r>
-      <w:bookmarkStart w:id="80" w:name="_Toc43292577"/>
-      <w:bookmarkEnd w:id="80"/>
+      <w:bookmarkStart w:id="79" w:name="_Toc43292577"/>
+      <w:bookmarkEnd w:id="79"/>
     </w:p>
     <w:p>
       <w:pPr>
@@ -14681,7 +15089,7 @@
           <w:szCs w:val="24"/>
         </w:rPr>
       </w:pPr>
-      <w:bookmarkStart w:id="81" w:name="_Toc43292578"/>
+      <w:bookmarkStart w:id="80" w:name="_Toc43292578"/>
       <w:r>
         <w:rPr>
           <w:rFonts w:ascii="Arial" w:hAnsi="Arial" w:cs="Arial"/>
@@ -14691,7 +15099,7 @@
         </w:rPr>
         <w:t>Klassendiagramme</w:t>
       </w:r>
-      <w:bookmarkEnd w:id="81"/>
+      <w:bookmarkEnd w:id="80"/>
     </w:p>
     <w:p>
       <w:pPr>
@@ -14709,7 +15117,7 @@
           <w:szCs w:val="22"/>
         </w:rPr>
       </w:pPr>
-      <w:bookmarkStart w:id="82" w:name="_Toc43292579"/>
+      <w:bookmarkStart w:id="81" w:name="_Toc43292579"/>
       <w:r>
         <w:rPr>
           <w:rFonts w:ascii="Arial" w:hAnsi="Arial" w:cs="Arial"/>
@@ -14719,7 +15127,7 @@
         </w:rPr>
         <w:t>MODEL</w:t>
       </w:r>
-      <w:bookmarkEnd w:id="82"/>
+      <w:bookmarkEnd w:id="81"/>
     </w:p>
     <w:p>
       <w:pPr>
@@ -14737,7 +15145,7 @@
           <w:szCs w:val="22"/>
         </w:rPr>
       </w:pPr>
-      <w:bookmarkStart w:id="83" w:name="_Toc43292580"/>
+      <w:bookmarkStart w:id="82" w:name="_Toc43292580"/>
       <w:r>
         <w:rPr>
           <w:rFonts w:ascii="Arial" w:hAnsi="Arial" w:cs="Arial"/>
@@ -14747,7 +15155,7 @@
         </w:rPr>
         <w:t>VIEW</w:t>
       </w:r>
-      <w:bookmarkEnd w:id="83"/>
+      <w:bookmarkEnd w:id="82"/>
     </w:p>
     <w:p/>
     <w:p>
@@ -14766,7 +15174,7 @@
           <w:szCs w:val="22"/>
         </w:rPr>
       </w:pPr>
-      <w:bookmarkStart w:id="84" w:name="_Toc43292581"/>
+      <w:bookmarkStart w:id="83" w:name="_Toc43292581"/>
       <w:r>
         <w:rPr>
           <w:rFonts w:ascii="Arial" w:hAnsi="Arial" w:cs="Arial"/>
@@ -14776,7 +15184,7 @@
         </w:rPr>
         <w:t>CONTROLLER</w:t>
       </w:r>
-      <w:bookmarkEnd w:id="84"/>
+      <w:bookmarkEnd w:id="83"/>
     </w:p>
     <w:sectPr>
       <w:headerReference w:type="default" r:id="rId43"/>
@@ -15139,22 +15547,6 @@
       </w:r>
       <w:r>
         <w:t>die entsprechende Methode im Interface überladen.</w:t>
-      </w:r>
-    </w:p>
-  </w:comment>
-  <w:comment w:id="76" w:author="Schiffel Florian (inf18235)" w:date="2020-06-16T17:14:00Z" w:initials="SF(">
-    <w:p>
-      <w:pPr>
-        <w:pStyle w:val="CommentText"/>
-      </w:pPr>
-      <w:r>
-        <w:rPr>
-          <w:rStyle w:val="CommentReference"/>
-        </w:rPr>
-        <w:annotationRef/>
-      </w:r>
-      <w:r>
-        <w:t>Oder extra testen?</w:t>
       </w:r>
     </w:p>
   </w:comment>
@@ -15182,7 +15574,6 @@
   <w15:commentEx w15:paraId="18FDC0E6" w15:done="0"/>
   <w15:commentEx w15:paraId="033676CD" w15:done="0"/>
   <w15:commentEx w15:paraId="02B66BC7" w15:done="0"/>
-  <w15:commentEx w15:paraId="4F7D32D1" w15:done="0"/>
 </w15:commentsEx>
 </file>
 
@@ -15206,7 +15597,6 @@
   <w16cex:commentExtensible w16cex:durableId="2293ABB1" w16cex:dateUtc="2020-06-16T18:36:00Z"/>
   <w16cex:commentExtensible w16cex:durableId="2293ABE2" w16cex:dateUtc="2020-06-16T18:36:00Z"/>
   <w16cex:commentExtensible w16cex:durableId="229377FB" w16cex:dateUtc="2020-06-16T14:55:00Z"/>
-  <w16cex:commentExtensible w16cex:durableId="22937C87" w16cex:dateUtc="2020-06-16T15:14:00Z"/>
 </w16cex:commentsExtensible>
 </file>
 
@@ -15231,7 +15621,6 @@
   <w16cid:commentId w16cid:paraId="18FDC0E6" w16cid:durableId="2293ABB1"/>
   <w16cid:commentId w16cid:paraId="033676CD" w16cid:durableId="2293ABE2"/>
   <w16cid:commentId w16cid:paraId="02B66BC7" w16cid:durableId="229377FB"/>
-  <w16cid:commentId w16cid:paraId="4F7D32D1" w16cid:durableId="22937C87"/>
 </w16cid:commentsIds>
 </file>
 

</xml_diff>